<commit_message>
Documentacao de Design Digital - v1
</commit_message>
<xml_diff>
--- a/0-DOCUMENTACAO/0-ENGENHARIA DE SOFTWARE - ATIVIDADES/Projeto.Integrador.1.Semestre.docx
+++ b/0-DOCUMENTACAO/0-ENGENHARIA DE SOFTWARE - ATIVIDADES/Projeto.Integrador.1.Semestre.docx
@@ -1,6 +1,6 @@
 
 <file path=word/document.xml><?xml version="1.0" encoding="utf-8"?>
-<w:document xmlns:wpc="http://schemas.microsoft.com/office/word/2010/wordprocessingCanvas" xmlns:cx="http://schemas.microsoft.com/office/drawing/2014/chartex" xmlns:mc="http://schemas.openxmlformats.org/markup-compatibility/2006" xmlns:o="urn:schemas-microsoft-com:office:office" xmlns:r="http://schemas.openxmlformats.org/officeDocument/2006/relationships" xmlns:m="http://schemas.openxmlformats.org/officeDocument/2006/math" xmlns:v="urn:schemas-microsoft-com:vml" xmlns:wp14="http://schemas.microsoft.com/office/word/2010/wordprocessingDrawing" xmlns:wp="http://schemas.openxmlformats.org/drawingml/2006/wordprocessingDrawing" xmlns:w10="urn:schemas-microsoft-com:office:word" xmlns:w="http://schemas.openxmlformats.org/wordprocessingml/2006/main" xmlns:w14="http://schemas.microsoft.com/office/word/2010/wordml" xmlns:w15="http://schemas.microsoft.com/office/word/2012/wordml" xmlns:w16se="http://schemas.microsoft.com/office/word/2015/wordml/symex" xmlns:wpg="http://schemas.microsoft.com/office/word/2010/wordprocessingGroup" xmlns:wpi="http://schemas.microsoft.com/office/word/2010/wordprocessingInk" xmlns:wne="http://schemas.microsoft.com/office/word/2006/wordml" xmlns:wps="http://schemas.microsoft.com/office/word/2010/wordprocessingShape" mc:Ignorable="w14 w15 w16se wp14">
+<w:document xmlns:wpc="http://schemas.microsoft.com/office/word/2010/wordprocessingCanvas" xmlns:cx="http://schemas.microsoft.com/office/drawing/2014/chartex" xmlns:cx1="http://schemas.microsoft.com/office/drawing/2015/9/8/chartex" xmlns:cx2="http://schemas.microsoft.com/office/drawing/2015/10/21/chartex" xmlns:cx3="http://schemas.microsoft.com/office/drawing/2016/5/9/chartex" xmlns:cx4="http://schemas.microsoft.com/office/drawing/2016/5/10/chartex" xmlns:cx5="http://schemas.microsoft.com/office/drawing/2016/5/11/chartex" xmlns:cx6="http://schemas.microsoft.com/office/drawing/2016/5/12/chartex" xmlns:cx7="http://schemas.microsoft.com/office/drawing/2016/5/13/chartex" xmlns:cx8="http://schemas.microsoft.com/office/drawing/2016/5/14/chartex" xmlns:mc="http://schemas.openxmlformats.org/markup-compatibility/2006" xmlns:aink="http://schemas.microsoft.com/office/drawing/2016/ink" xmlns:am3d="http://schemas.microsoft.com/office/drawing/2017/model3d" xmlns:o="urn:schemas-microsoft-com:office:office" xmlns:oel="http://schemas.microsoft.com/office/2019/extlst" xmlns:r="http://schemas.openxmlformats.org/officeDocument/2006/relationships" xmlns:m="http://schemas.openxmlformats.org/officeDocument/2006/math" xmlns:v="urn:schemas-microsoft-com:vml" xmlns:wp14="http://schemas.microsoft.com/office/word/2010/wordprocessingDrawing" xmlns:wp="http://schemas.openxmlformats.org/drawingml/2006/wordprocessingDrawing" xmlns:w10="urn:schemas-microsoft-com:office:word" xmlns:w="http://schemas.openxmlformats.org/wordprocessingml/2006/main" xmlns:w14="http://schemas.microsoft.com/office/word/2010/wordml" xmlns:w15="http://schemas.microsoft.com/office/word/2012/wordml" xmlns:w16cex="http://schemas.microsoft.com/office/word/2018/wordml/cex" xmlns:w16cid="http://schemas.microsoft.com/office/word/2016/wordml/cid" xmlns:w16="http://schemas.microsoft.com/office/word/2018/wordml" xmlns:w16du="http://schemas.microsoft.com/office/word/2023/wordml/word16du" xmlns:w16sdtdh="http://schemas.microsoft.com/office/word/2020/wordml/sdtdatahash" xmlns:w16se="http://schemas.microsoft.com/office/word/2015/wordml/symex" xmlns:wpg="http://schemas.microsoft.com/office/word/2010/wordprocessingGroup" xmlns:wpi="http://schemas.microsoft.com/office/word/2010/wordprocessingInk" xmlns:wne="http://schemas.microsoft.com/office/word/2006/wordml" xmlns:wps="http://schemas.microsoft.com/office/word/2010/wordprocessingShape" mc:Ignorable="w14 w15 w16se w16cid w16 w16cex w16sdtdh w16du wp14">
   <w:body>
     <w:p>
       <w:pPr>
@@ -262,23 +262,13 @@
           <w:szCs w:val="24"/>
         </w:rPr>
       </w:pPr>
-      <w:proofErr w:type="gramStart"/>
       <w:r>
         <w:rPr>
           <w:b/>
           <w:sz w:val="24"/>
           <w:szCs w:val="24"/>
         </w:rPr>
-        <w:t>Grupo(</w:t>
-      </w:r>
-      <w:proofErr w:type="gramEnd"/>
-      <w:r>
-        <w:rPr>
-          <w:b/>
-          <w:sz w:val="24"/>
-          <w:szCs w:val="24"/>
-        </w:rPr>
-        <w:t>n) / Nome da Empresa:</w:t>
+        <w:t>Grupo(n) / Nome da Empresa:</w:t>
       </w:r>
     </w:p>
     <w:p>
@@ -623,21 +613,12 @@
                 <w:szCs w:val="24"/>
               </w:rPr>
             </w:pPr>
-            <w:proofErr w:type="spellStart"/>
             <w:r>
               <w:rPr>
                 <w:sz w:val="24"/>
                 <w:szCs w:val="24"/>
               </w:rPr>
-              <w:t>Miran</w:t>
-            </w:r>
-            <w:proofErr w:type="spellEnd"/>
-            <w:r>
-              <w:rPr>
-                <w:sz w:val="24"/>
-                <w:szCs w:val="24"/>
-              </w:rPr>
-              <w:t xml:space="preserve"> Romeiro Ferreira da Silva</w:t>
+              <w:t>Miran Romeiro Ferreira da Silva</w:t>
             </w:r>
             <w:r>
               <w:rPr>
@@ -727,6 +708,7 @@
           <w:sz w:val="20"/>
           <w:szCs w:val="20"/>
         </w:rPr>
+        <w:lastRenderedPageBreak/>
         <w:t>FICHA DE CONTROLE - PROJETO INTERDISCIPLINAR</w:t>
       </w:r>
     </w:p>
@@ -738,7 +720,7 @@
         <mc:AlternateContent>
           <mc:Choice Requires="wps">
             <w:drawing>
-              <wp:anchor distT="0" distB="0" distL="114300" distR="114300" simplePos="0" relativeHeight="8" behindDoc="1" locked="0" layoutInCell="1" allowOverlap="1">
+              <wp:anchor distT="0" distB="0" distL="114300" distR="114300" simplePos="0" relativeHeight="8" behindDoc="1" locked="0" layoutInCell="1" allowOverlap="1" wp14:anchorId="2F9D605D" wp14:editId="438694A5">
                 <wp:simplePos x="0" y="0"/>
                 <wp:positionH relativeFrom="margin">
                   <wp:posOffset>-108720</wp:posOffset>
@@ -796,7 +778,7 @@
           </mc:Choice>
           <mc:Fallback>
             <w:pict>
-              <v:rect id="Retângulo 3" o:spid="_x0000_s1026" style="position:absolute;margin-left:-8.55pt;margin-top:9.6pt;width:438pt;height:60pt;z-index:-503316472;visibility:visible;mso-wrap-style:square;mso-wrap-distance-left:9pt;mso-wrap-distance-top:0;mso-wrap-distance-right:9pt;mso-wrap-distance-bottom:0;mso-position-horizontal:absolute;mso-position-horizontal-relative:margin;mso-position-vertical:absolute;mso-position-vertical-relative:text;v-text-anchor:top" o:gfxdata="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" strokeweight=".71mm">
+              <v:rect w14:anchorId="2F9D605D" id="Retângulo 3" o:spid="_x0000_s1026" style="position:absolute;margin-left:-8.55pt;margin-top:9.6pt;width:438pt;height:60pt;z-index:-503316472;visibility:visible;mso-wrap-style:square;mso-wrap-distance-left:9pt;mso-wrap-distance-top:0;mso-wrap-distance-right:9pt;mso-wrap-distance-bottom:0;mso-position-horizontal:absolute;mso-position-horizontal-relative:margin;mso-position-vertical:absolute;mso-position-vertical-relative:text;v-text-anchor:top" o:gfxdata="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" strokeweight=".71mm">
                 <v:shadow on="t" color="black" opacity="22937f" origin="-.5,-.5" offset="0,.64mm"/>
                 <v:textbox inset=".21mm,.21mm,.21mm,.21mm">
                   <w:txbxContent>
@@ -819,7 +801,6 @@
           <w:sz w:val="20"/>
           <w:szCs w:val="20"/>
         </w:rPr>
-        <w:lastRenderedPageBreak/>
         <w:t>DISCIPLINA CHAVE: Engenharia de Software I - PI I</w:t>
       </w:r>
     </w:p>
@@ -843,7 +824,7 @@
         <mc:AlternateContent>
           <mc:Choice Requires="wps">
             <w:drawing>
-              <wp:anchor distT="0" distB="0" distL="114300" distR="114300" simplePos="0" relativeHeight="7" behindDoc="1" locked="0" layoutInCell="1" allowOverlap="1">
+              <wp:anchor distT="0" distB="0" distL="114300" distR="114300" simplePos="0" relativeHeight="7" behindDoc="1" locked="0" layoutInCell="1" allowOverlap="1" wp14:anchorId="1D015503" wp14:editId="57270A1D">
                 <wp:simplePos x="0" y="0"/>
                 <wp:positionH relativeFrom="column">
                   <wp:posOffset>-99000</wp:posOffset>
@@ -925,7 +906,7 @@
           </mc:Choice>
           <mc:Fallback>
             <w:pict>
-              <v:rect id="Retângulo 2" o:spid="_x0000_s1027" style="position:absolute;margin-left:-7.8pt;margin-top:15.4pt;width:437.2pt;height:101.3pt;z-index:-503316473;visibility:visible;mso-wrap-style:square;mso-wrap-distance-left:9pt;mso-wrap-distance-top:0;mso-wrap-distance-right:9pt;mso-wrap-distance-bottom:0;mso-position-horizontal:absolute;mso-position-horizontal-relative:text;mso-position-vertical:absolute;mso-position-vertical-relative:text;v-text-anchor:middle" o:gfxdata="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" strokeweight=".71mm">
+              <v:rect w14:anchorId="1D015503" id="Retângulo 2" o:spid="_x0000_s1027" style="position:absolute;margin-left:-7.8pt;margin-top:15.4pt;width:437.2pt;height:101.3pt;z-index:-503316473;visibility:visible;mso-wrap-style:square;mso-wrap-distance-left:9pt;mso-wrap-distance-top:0;mso-wrap-distance-right:9pt;mso-wrap-distance-bottom:0;mso-position-horizontal:absolute;mso-position-horizontal-relative:text;mso-position-vertical:absolute;mso-position-vertical-relative:text;v-text-anchor:middle" o:gfxdata="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" strokeweight=".71mm">
                 <v:shadow on="t" color="black" opacity="22937f" origin="-.5,-.5" offset="0,.64mm"/>
                 <v:textbox>
                   <w:txbxContent>
@@ -1921,29 +1902,7 @@
           <w:sz w:val="20"/>
           <w:szCs w:val="20"/>
         </w:rPr>
-        <w:t xml:space="preserve">              </w:t>
-      </w:r>
-      <w:proofErr w:type="gramStart"/>
-      <w:r>
-        <w:rPr>
-          <w:rFonts w:ascii="Verdana" w:hAnsi="Verdana"/>
-          <w:b/>
-          <w:bCs/>
-          <w:sz w:val="20"/>
-          <w:szCs w:val="20"/>
-        </w:rPr>
-        <w:t>Professor Orlando Saraiva</w:t>
-      </w:r>
-      <w:proofErr w:type="gramEnd"/>
-      <w:r>
-        <w:rPr>
-          <w:rFonts w:ascii="Verdana" w:hAnsi="Verdana"/>
-          <w:b/>
-          <w:bCs/>
-          <w:sz w:val="20"/>
-          <w:szCs w:val="20"/>
-        </w:rPr>
-        <w:t xml:space="preserve"> do Nascimento Júnior</w:t>
+        <w:t xml:space="preserve">              Professor Orlando Saraiva do Nascimento Júnior</w:t>
       </w:r>
     </w:p>
     <w:p>
@@ -2242,38 +2201,62 @@
       <w:pPr>
         <w:spacing w:before="240" w:after="240"/>
         <w:jc w:val="both"/>
-      </w:pPr>
-      <w:r>
         <w:rPr>
           <w:sz w:val="24"/>
           <w:szCs w:val="24"/>
         </w:rPr>
-        <w:t xml:space="preserve"> Apresentação da proposta de sistema e contexto do projeto</w:t>
-      </w:r>
-    </w:p>
-    <w:p>
-      <w:pPr>
-        <w:pStyle w:val="Ttulo2"/>
-      </w:pPr>
-    </w:p>
-    <w:p/>
-    <w:p>
-      <w:r>
-        <w:t>Inserir link do repositório.</w:t>
-      </w:r>
-    </w:p>
-    <w:p>
-      <w:pPr>
+      </w:pPr>
+      <w:r>
         <w:rPr>
           <w:sz w:val="24"/>
           <w:szCs w:val="24"/>
         </w:rPr>
-      </w:pPr>
-    </w:p>
-    <w:p>
-      <w:bookmarkStart w:id="2" w:name="_GoBack"/>
-      <w:bookmarkEnd w:id="2"/>
-    </w:p>
+        <w:t>O projeto que está sendo desenvolvido pelo nosso grupo tem como objetivo resolver problemas recorrentes na educação do nosso país como a infraestrutura, a falta de disponibilidade de momentos de estudos fora do ambiente escolar, o desinteresse dos alunos nos estudos diários e mostrar que nota não é sinônimo de aprender. A ideia desse projeto é que os alunos e professores consigam ter maior desempenho e interatividade nas atividades escolares.</w:t>
+      </w:r>
+    </w:p>
+    <w:p>
+      <w:pPr>
+        <w:spacing w:before="240" w:after="240"/>
+        <w:jc w:val="both"/>
+        <w:rPr>
+          <w:sz w:val="24"/>
+          <w:szCs w:val="24"/>
+        </w:rPr>
+      </w:pPr>
+      <w:r>
+        <w:rPr>
+          <w:sz w:val="24"/>
+          <w:szCs w:val="24"/>
+        </w:rPr>
+        <w:t>Tendo todos esses problemas em vista, elaboramos um sistema no qual permite que o aluno e o professor tenham melhor interação e aproveitamento dos materiais de estudos. Para que esse sistema seja introduzido para nosso público-alvo, pensamos em um aplicativo de games de perguntas e respostas, onde os professores fazem uma espécie de quiz e os alunos conseguem ter acessos para responderem.</w:t>
+      </w:r>
+    </w:p>
+    <w:p/>
+    <w:p>
+      <w:r>
+        <w:t>Repositório</w:t>
+      </w:r>
+      <w:r>
+        <w:t xml:space="preserve">: </w:t>
+      </w:r>
+      <w:hyperlink r:id="rId7" w:history="1">
+        <w:r>
+          <w:rPr>
+            <w:rStyle w:val="Hyperlink"/>
+          </w:rPr>
+          <w:t>https://github.com/GabrielVictorino8266/pi_1semestre</w:t>
+        </w:r>
+      </w:hyperlink>
+    </w:p>
+    <w:p>
+      <w:pPr>
+        <w:rPr>
+          <w:sz w:val="24"/>
+          <w:szCs w:val="24"/>
+        </w:rPr>
+      </w:pPr>
+    </w:p>
+    <w:p/>
     <w:p>
       <w:pPr>
         <w:pageBreakBefore/>
@@ -2287,17 +2270,17 @@
           <w:numId w:val="0"/>
         </w:numPr>
       </w:pPr>
-      <w:bookmarkStart w:id="3" w:name="_f7jgtdjz4z44"/>
-      <w:bookmarkStart w:id="4" w:name="_e6ygphsuszjk"/>
-      <w:bookmarkStart w:id="5" w:name="__RefHeading___Toc1482_4053971637"/>
-      <w:bookmarkStart w:id="6" w:name="_Toc161762656"/>
+      <w:bookmarkStart w:id="2" w:name="_f7jgtdjz4z44"/>
+      <w:bookmarkStart w:id="3" w:name="_e6ygphsuszjk"/>
+      <w:bookmarkStart w:id="4" w:name="__RefHeading___Toc1482_4053971637"/>
+      <w:bookmarkStart w:id="5" w:name="_Toc161762656"/>
+      <w:bookmarkEnd w:id="2"/>
       <w:bookmarkEnd w:id="3"/>
+      <w:r>
+        <w:t>Escopo do sistema</w:t>
+      </w:r>
       <w:bookmarkEnd w:id="4"/>
-      <w:r>
-        <w:t>Escopo do sistema</w:t>
-      </w:r>
       <w:bookmarkEnd w:id="5"/>
-      <w:bookmarkEnd w:id="6"/>
     </w:p>
     <w:p>
       <w:pPr>
@@ -2313,89 +2296,96 @@
           <w:sz w:val="24"/>
           <w:szCs w:val="24"/>
         </w:rPr>
-        <w:t xml:space="preserve">O escopo de um sistema refere-se ao conjunto de funcionalidades, características e requisitos que definem o que o sistema irá realizar e como ele irá operar para atender às necessidades dos usuários e </w:t>
-      </w:r>
-      <w:proofErr w:type="spellStart"/>
-      <w:r>
+        <w:t>O escopo de um sistema refere-se ao conjunto de funcionalidades, características e requisitos que definem o que o sistema irá realizar e como ele irá operar para atender às necessidades dos usuários e stakeholders. Ele delimita os limites do projeto, determinando o que está dentro e o que está fora do âmbito do sistema.</w:t>
+      </w:r>
+    </w:p>
+    <w:p>
+      <w:pPr>
+        <w:pStyle w:val="Ttulo2"/>
+        <w:ind w:left="0"/>
+      </w:pPr>
+      <w:bookmarkStart w:id="6" w:name="_Toc161762657"/>
+      <w:r>
+        <w:t>Objetivos do projeto</w:t>
+      </w:r>
+      <w:bookmarkEnd w:id="6"/>
+    </w:p>
+    <w:p>
+      <w:pPr>
+        <w:jc w:val="both"/>
         <w:rPr>
           <w:sz w:val="24"/>
           <w:szCs w:val="24"/>
         </w:rPr>
-        <w:t>stakeholders</w:t>
-      </w:r>
-      <w:proofErr w:type="spellEnd"/>
+      </w:pPr>
       <w:r>
         <w:rPr>
           <w:sz w:val="24"/>
           <w:szCs w:val="24"/>
         </w:rPr>
-        <w:t>. Ele delimita os limites do projeto, determinando o que está dentro e o que está fora do âmbito do sistema.</w:t>
-      </w:r>
-    </w:p>
+        <w:t>O projeto visa alcançar os jovens desinteressados a ter entusiasmo no ambiente escolar com ferramentas que são muitas vezes utilizadas por eles durante o dia a dia, os jogos, serão voltados para cada matéria e de maneira didática.</w:t>
+      </w:r>
+    </w:p>
+    <w:p>
+      <w:pPr>
+        <w:jc w:val="both"/>
+        <w:rPr>
+          <w:sz w:val="24"/>
+          <w:szCs w:val="24"/>
+        </w:rPr>
+      </w:pPr>
+      <w:r>
+        <w:rPr>
+          <w:sz w:val="24"/>
+          <w:szCs w:val="24"/>
+        </w:rPr>
+        <w:t>Outra parte essencial nesse projeto são os professores, que poderão ter a atenção dos seus alunos através de um instrumento consideravelmente simples e de fácil manuseio, o ensino será dinâmico e poderá ser trabalho em equipe com o sistema de competição que o aplicativo oferece.</w:t>
+      </w:r>
+    </w:p>
+    <w:p/>
+    <w:p>
+      <w:pPr>
+        <w:pStyle w:val="Ttulo2"/>
+      </w:pPr>
+      <w:bookmarkStart w:id="7" w:name="__RefHeading___Toc1484_4053971637"/>
+      <w:bookmarkStart w:id="8" w:name="_Toc161762658"/>
+      <w:r>
+        <w:t>Técnica de levantamento de requisitos</w:t>
+      </w:r>
+      <w:bookmarkEnd w:id="7"/>
+      <w:bookmarkEnd w:id="8"/>
+    </w:p>
+    <w:p/>
+    <w:p>
+      <w:pPr>
+        <w:jc w:val="both"/>
+      </w:pPr>
+      <w:r>
+        <w:t>Descrever qual(</w:t>
+      </w:r>
+      <w:proofErr w:type="spellStart"/>
+      <w:r>
+        <w:t>is</w:t>
+      </w:r>
+      <w:proofErr w:type="spellEnd"/>
+      <w:r>
+        <w:t>) técnicas de levantamento foram utilizadas e detalhar o processo.</w:t>
+      </w:r>
+    </w:p>
+    <w:p/>
     <w:p>
       <w:pPr>
         <w:pStyle w:val="Ttulo2"/>
         <w:ind w:left="0"/>
       </w:pPr>
-      <w:bookmarkStart w:id="7" w:name="_Toc161762657"/>
-      <w:r>
-        <w:t>Objetivos do projeto</w:t>
-      </w:r>
-      <w:bookmarkEnd w:id="7"/>
-    </w:p>
-    <w:p>
-      <w:r>
-        <w:t>Lista dos resultados específicos que o projeto visa alcançar.</w:t>
-      </w:r>
-    </w:p>
-    <w:p>
-      <w:pPr>
-        <w:pStyle w:val="Ttulo2"/>
-      </w:pPr>
-      <w:bookmarkStart w:id="8" w:name="__RefHeading___Toc1484_4053971637"/>
-      <w:bookmarkStart w:id="9" w:name="_Toc161762658"/>
-      <w:r>
-        <w:t>Técnica de levantamento de requisitos</w:t>
-      </w:r>
-      <w:bookmarkEnd w:id="8"/>
+      <w:r>
+        <w:t>R</w:t>
+      </w:r>
+      <w:bookmarkStart w:id="9" w:name="_Toc161762659"/>
+      <w:r>
+        <w:t>equisitos funcionais</w:t>
+      </w:r>
       <w:bookmarkEnd w:id="9"/>
-    </w:p>
-    <w:p/>
-    <w:p>
-      <w:pPr>
-        <w:jc w:val="both"/>
-      </w:pPr>
-      <w:r>
-        <w:t xml:space="preserve">Descrever </w:t>
-      </w:r>
-      <w:proofErr w:type="gramStart"/>
-      <w:r>
-        <w:t>qual(</w:t>
-      </w:r>
-      <w:proofErr w:type="spellStart"/>
-      <w:proofErr w:type="gramEnd"/>
-      <w:r>
-        <w:t>is</w:t>
-      </w:r>
-      <w:proofErr w:type="spellEnd"/>
-      <w:r>
-        <w:t>) técnicas de levantamento foram utilizadas e detalhar o processo.</w:t>
-      </w:r>
-    </w:p>
-    <w:p/>
-    <w:p>
-      <w:pPr>
-        <w:pStyle w:val="Ttulo2"/>
-        <w:ind w:left="0"/>
-      </w:pPr>
-      <w:r>
-        <w:t>R</w:t>
-      </w:r>
-      <w:bookmarkStart w:id="10" w:name="_Toc161762659"/>
-      <w:r>
-        <w:t>equisitos funcionais</w:t>
-      </w:r>
-      <w:bookmarkEnd w:id="10"/>
     </w:p>
     <w:p>
       <w:pPr>
@@ -2415,13 +2405,13 @@
       <w:pPr>
         <w:pStyle w:val="Ttulo2"/>
       </w:pPr>
-      <w:bookmarkStart w:id="11" w:name="_Toc161762660"/>
-      <w:bookmarkStart w:id="12" w:name="__RefHeading___Toc1486_4053971637"/>
+      <w:bookmarkStart w:id="10" w:name="_Toc161762660"/>
+      <w:bookmarkStart w:id="11" w:name="__RefHeading___Toc1486_4053971637"/>
       <w:r>
         <w:t xml:space="preserve"> Requisitos não funcionais</w:t>
       </w:r>
+      <w:bookmarkEnd w:id="10"/>
       <w:bookmarkEnd w:id="11"/>
-      <w:bookmarkEnd w:id="12"/>
     </w:p>
     <w:p>
       <w:pPr>
@@ -2516,8 +2506,8 @@
                 <w:b/>
               </w:rPr>
             </w:pPr>
-            <w:bookmarkStart w:id="13" w:name="_otr3feagh8c7"/>
-            <w:bookmarkEnd w:id="13"/>
+            <w:bookmarkStart w:id="12" w:name="_otr3feagh8c7"/>
+            <w:bookmarkEnd w:id="12"/>
             <w:r>
               <w:rPr>
                 <w:b/>
@@ -3026,6 +3016,7 @@
               <w:jc w:val="center"/>
             </w:pPr>
             <w:r>
+              <w:lastRenderedPageBreak/>
               <w:t>Criação Empresa</w:t>
             </w:r>
           </w:p>
@@ -4725,12 +4716,35 @@
           <w:numId w:val="0"/>
         </w:numPr>
       </w:pPr>
-      <w:bookmarkStart w:id="14" w:name="_Toc161762661"/>
-      <w:bookmarkStart w:id="15" w:name="__RefHeading___Toc1488_4053971637"/>
+      <w:bookmarkStart w:id="13" w:name="_Toc161762661"/>
+      <w:bookmarkStart w:id="14" w:name="__RefHeading___Toc1488_4053971637"/>
       <w:r>
         <w:t>Documentação do Sistema</w:t>
       </w:r>
+      <w:bookmarkEnd w:id="13"/>
       <w:bookmarkEnd w:id="14"/>
+    </w:p>
+    <w:p>
+      <w:pPr>
+        <w:jc w:val="both"/>
+      </w:pPr>
+      <w:r>
+        <w:t>Neste capítulo, são apresentados os documentos técnicos que descrevem os aspectos fundamentais do sistema desenvolvido, fornecendo uma base sólida para compreensão e manutenção futura. A documentação é uma parte essencial do processo de desenvolvimento de software, pois oferece um registro detalhado das decisões tomadas e das características do sistema.</w:t>
+      </w:r>
+    </w:p>
+    <w:p>
+      <w:pPr>
+        <w:jc w:val="both"/>
+      </w:pPr>
+    </w:p>
+    <w:p>
+      <w:pPr>
+        <w:pStyle w:val="Ttulo2"/>
+      </w:pPr>
+      <w:bookmarkStart w:id="15" w:name="_Toc161762662"/>
+      <w:r>
+        <w:t>Metodologia de Desenvolvimento</w:t>
+      </w:r>
       <w:bookmarkEnd w:id="15"/>
     </w:p>
     <w:p>
@@ -4738,108 +4752,77 @@
         <w:jc w:val="both"/>
       </w:pPr>
       <w:r>
-        <w:t>Neste capítulo, são apresentados os documentos técnicos que descrevem os aspectos fundamentais do sistema desenvolvido, fornecendo uma base sólida para compreensão e manutenção futura. A documentação é uma parte essencial do processo de desenvolvimento de software, pois oferece um registro detalhado das decisões tomadas e das características do sistema.</w:t>
-      </w:r>
-    </w:p>
-    <w:p>
-      <w:pPr>
-        <w:jc w:val="both"/>
-      </w:pPr>
+        <w:t xml:space="preserve">Conjunto de processos, práticas e diretrizes que guiam o ciclo de vida do desenvolvimento de software, desde a concepção até a entrega e manutenção do produto final. Ela define como o trabalho é organizado, como as decisões são tomadas e como as atividades são realizadas ao longo do projeto. Uma metodologia pode ser ágil, como o Scrum ou o </w:t>
+      </w:r>
+      <w:proofErr w:type="spellStart"/>
+      <w:r>
+        <w:t>Kanban</w:t>
+      </w:r>
+      <w:proofErr w:type="spellEnd"/>
+      <w:r>
+        <w:t>, ou tradicional, como o modelo em cascata.</w:t>
+      </w:r>
     </w:p>
     <w:p>
       <w:pPr>
         <w:pStyle w:val="Ttulo2"/>
       </w:pPr>
-      <w:bookmarkStart w:id="16" w:name="_Toc161762662"/>
-      <w:r>
-        <w:t>Metodologia de Desenvolvimento</w:t>
+      <w:bookmarkStart w:id="16" w:name="_Toc161762663"/>
+      <w:bookmarkStart w:id="17" w:name="__RefHeading___Toc1490_4053971637"/>
+      <w:r>
+        <w:t>Diagramas UML</w:t>
       </w:r>
       <w:bookmarkEnd w:id="16"/>
-    </w:p>
-    <w:p>
-      <w:pPr>
-        <w:jc w:val="both"/>
-      </w:pPr>
-      <w:r>
-        <w:t xml:space="preserve">Conjunto de processos, práticas e diretrizes que guiam o ciclo de vida do desenvolvimento de software, desde a concepção até a entrega e manutenção do produto final. Ela define como o trabalho é organizado, como as decisões são tomadas e como as atividades são realizadas ao longo do projeto. Uma metodologia pode ser ágil, como o </w:t>
-      </w:r>
-      <w:proofErr w:type="spellStart"/>
-      <w:r>
-        <w:t>Scrum</w:t>
-      </w:r>
-      <w:proofErr w:type="spellEnd"/>
-      <w:r>
-        <w:t xml:space="preserve"> ou o </w:t>
-      </w:r>
-      <w:proofErr w:type="spellStart"/>
-      <w:r>
-        <w:t>Kanban</w:t>
-      </w:r>
-      <w:proofErr w:type="spellEnd"/>
-      <w:r>
-        <w:t>, ou tradicional, como o modelo em cascata.</w:t>
-      </w:r>
+      <w:bookmarkEnd w:id="17"/>
     </w:p>
     <w:p>
       <w:pPr>
         <w:pStyle w:val="Ttulo2"/>
       </w:pPr>
-      <w:bookmarkStart w:id="17" w:name="_Toc161762663"/>
-      <w:bookmarkStart w:id="18" w:name="__RefHeading___Toc1490_4053971637"/>
-      <w:r>
-        <w:t>Diagramas UML</w:t>
-      </w:r>
-      <w:bookmarkEnd w:id="17"/>
+      <w:bookmarkStart w:id="18" w:name="_Toc161762664"/>
+      <w:bookmarkStart w:id="19" w:name="__RefHeading___Toc1492_4053971637"/>
+      <w:r>
+        <w:t>Diagrama de caso de uso</w:t>
+      </w:r>
       <w:bookmarkEnd w:id="18"/>
+      <w:bookmarkEnd w:id="19"/>
     </w:p>
     <w:p>
       <w:pPr>
         <w:pStyle w:val="Ttulo2"/>
       </w:pPr>
-      <w:bookmarkStart w:id="19" w:name="_Toc161762664"/>
-      <w:bookmarkStart w:id="20" w:name="__RefHeading___Toc1492_4053971637"/>
-      <w:r>
-        <w:t>Diagrama de caso de uso</w:t>
-      </w:r>
-      <w:bookmarkEnd w:id="19"/>
+      <w:bookmarkStart w:id="20" w:name="_xmux0r3xll0b"/>
+      <w:bookmarkStart w:id="21" w:name="_Toc161762665"/>
+      <w:bookmarkStart w:id="22" w:name="__RefHeading___Toc1494_4053971637"/>
+      <w:bookmarkStart w:id="23" w:name="_Toc161762666"/>
       <w:bookmarkEnd w:id="20"/>
-    </w:p>
+      <w:bookmarkEnd w:id="21"/>
+      <w:r>
+        <w:t>Diagrama de sequência</w:t>
+      </w:r>
+      <w:bookmarkEnd w:id="22"/>
+      <w:bookmarkEnd w:id="23"/>
+    </w:p>
+    <w:p/>
     <w:p>
       <w:pPr>
         <w:pStyle w:val="Ttulo2"/>
       </w:pPr>
-      <w:bookmarkStart w:id="21" w:name="_xmux0r3xll0b"/>
-      <w:bookmarkStart w:id="22" w:name="_Toc161762665"/>
-      <w:bookmarkStart w:id="23" w:name="__RefHeading___Toc1494_4053971637"/>
-      <w:bookmarkStart w:id="24" w:name="_Toc161762666"/>
-      <w:bookmarkEnd w:id="21"/>
-      <w:bookmarkEnd w:id="22"/>
-      <w:r>
-        <w:t>Diagrama de sequência</w:t>
-      </w:r>
-      <w:bookmarkEnd w:id="23"/>
+      <w:bookmarkStart w:id="24" w:name="__RefHeading___Toc1496_4053971637"/>
+      <w:r>
+        <w:t>Interface do usuário</w:t>
+      </w:r>
       <w:bookmarkEnd w:id="24"/>
     </w:p>
-    <w:p/>
     <w:p>
       <w:pPr>
         <w:pStyle w:val="Ttulo2"/>
       </w:pPr>
-      <w:bookmarkStart w:id="25" w:name="__RefHeading___Toc1496_4053971637"/>
-      <w:r>
-        <w:t>Interface do usuário</w:t>
+      <w:bookmarkStart w:id="25" w:name="__RefHeading___Toc1498_4053971637"/>
+      <w:r>
+        <w:t>Funcionalidades Implementadas</w:t>
       </w:r>
       <w:bookmarkEnd w:id="25"/>
-    </w:p>
-    <w:p>
-      <w:pPr>
-        <w:pStyle w:val="Ttulo2"/>
-      </w:pPr>
-      <w:bookmarkStart w:id="26" w:name="__RefHeading___Toc1498_4053971637"/>
-      <w:r>
-        <w:t>Funcionalidades Implementadas</w:t>
-      </w:r>
-      <w:bookmarkEnd w:id="26"/>
     </w:p>
     <w:p>
       <w:pPr>
@@ -4863,13 +4846,13 @@
           <w:numId w:val="0"/>
         </w:numPr>
       </w:pPr>
-      <w:bookmarkStart w:id="27" w:name="_Toc161762669"/>
-      <w:bookmarkStart w:id="28" w:name="__RefHeading___Toc1500_4053971637"/>
+      <w:bookmarkStart w:id="26" w:name="_Toc161762669"/>
+      <w:bookmarkStart w:id="27" w:name="__RefHeading___Toc1500_4053971637"/>
       <w:r>
         <w:t>Considerações Finais</w:t>
       </w:r>
+      <w:bookmarkEnd w:id="26"/>
       <w:bookmarkEnd w:id="27"/>
-      <w:bookmarkEnd w:id="28"/>
     </w:p>
     <w:p/>
     <w:p>
@@ -4888,7 +4871,7 @@
       </w:r>
     </w:p>
     <w:sectPr>
-      <w:headerReference w:type="default" r:id="rId7"/>
+      <w:headerReference w:type="default" r:id="rId8"/>
       <w:pgSz w:w="11909" w:h="16834"/>
       <w:pgMar w:top="1440" w:right="1440" w:bottom="720" w:left="1440" w:header="720" w:footer="720" w:gutter="0"/>
       <w:pgNumType w:start="1"/>
@@ -4899,7 +4882,7 @@
 </file>
 
 <file path=word/endnotes.xml><?xml version="1.0" encoding="utf-8"?>
-<w:endnotes xmlns:wpc="http://schemas.microsoft.com/office/word/2010/wordprocessingCanvas" xmlns:cx="http://schemas.microsoft.com/office/drawing/2014/chartex" xmlns:mc="http://schemas.openxmlformats.org/markup-compatibility/2006" xmlns:o="urn:schemas-microsoft-com:office:office" xmlns:r="http://schemas.openxmlformats.org/officeDocument/2006/relationships" xmlns:m="http://schemas.openxmlformats.org/officeDocument/2006/math" xmlns:v="urn:schemas-microsoft-com:vml" xmlns:wp14="http://schemas.microsoft.com/office/word/2010/wordprocessingDrawing" xmlns:wp="http://schemas.openxmlformats.org/drawingml/2006/wordprocessingDrawing" xmlns:w10="urn:schemas-microsoft-com:office:word" xmlns:w="http://schemas.openxmlformats.org/wordprocessingml/2006/main" xmlns:w14="http://schemas.microsoft.com/office/word/2010/wordml" xmlns:w15="http://schemas.microsoft.com/office/word/2012/wordml" xmlns:w16se="http://schemas.microsoft.com/office/word/2015/wordml/symex" xmlns:wpg="http://schemas.microsoft.com/office/word/2010/wordprocessingGroup" xmlns:wpi="http://schemas.microsoft.com/office/word/2010/wordprocessingInk" xmlns:wne="http://schemas.microsoft.com/office/word/2006/wordml" xmlns:wps="http://schemas.microsoft.com/office/word/2010/wordprocessingShape" mc:Ignorable="w14 w15 w16se wp14">
+<w:endnotes xmlns:wpc="http://schemas.microsoft.com/office/word/2010/wordprocessingCanvas" xmlns:cx="http://schemas.microsoft.com/office/drawing/2014/chartex" xmlns:cx1="http://schemas.microsoft.com/office/drawing/2015/9/8/chartex" xmlns:cx2="http://schemas.microsoft.com/office/drawing/2015/10/21/chartex" xmlns:cx3="http://schemas.microsoft.com/office/drawing/2016/5/9/chartex" xmlns:cx4="http://schemas.microsoft.com/office/drawing/2016/5/10/chartex" xmlns:cx5="http://schemas.microsoft.com/office/drawing/2016/5/11/chartex" xmlns:cx6="http://schemas.microsoft.com/office/drawing/2016/5/12/chartex" xmlns:cx7="http://schemas.microsoft.com/office/drawing/2016/5/13/chartex" xmlns:cx8="http://schemas.microsoft.com/office/drawing/2016/5/14/chartex" xmlns:mc="http://schemas.openxmlformats.org/markup-compatibility/2006" xmlns:aink="http://schemas.microsoft.com/office/drawing/2016/ink" xmlns:am3d="http://schemas.microsoft.com/office/drawing/2017/model3d" xmlns:o="urn:schemas-microsoft-com:office:office" xmlns:oel="http://schemas.microsoft.com/office/2019/extlst" xmlns:r="http://schemas.openxmlformats.org/officeDocument/2006/relationships" xmlns:m="http://schemas.openxmlformats.org/officeDocument/2006/math" xmlns:v="urn:schemas-microsoft-com:vml" xmlns:wp14="http://schemas.microsoft.com/office/word/2010/wordprocessingDrawing" xmlns:wp="http://schemas.openxmlformats.org/drawingml/2006/wordprocessingDrawing" xmlns:w10="urn:schemas-microsoft-com:office:word" xmlns:w="http://schemas.openxmlformats.org/wordprocessingml/2006/main" xmlns:w14="http://schemas.microsoft.com/office/word/2010/wordml" xmlns:w15="http://schemas.microsoft.com/office/word/2012/wordml" xmlns:w16cex="http://schemas.microsoft.com/office/word/2018/wordml/cex" xmlns:w16cid="http://schemas.microsoft.com/office/word/2016/wordml/cid" xmlns:w16="http://schemas.microsoft.com/office/word/2018/wordml" xmlns:w16du="http://schemas.microsoft.com/office/word/2023/wordml/word16du" xmlns:w16sdtdh="http://schemas.microsoft.com/office/word/2020/wordml/sdtdatahash" xmlns:w16se="http://schemas.microsoft.com/office/word/2015/wordml/symex" xmlns:wpg="http://schemas.microsoft.com/office/word/2010/wordprocessingGroup" xmlns:wpi="http://schemas.microsoft.com/office/word/2010/wordprocessingInk" xmlns:wne="http://schemas.microsoft.com/office/word/2006/wordml" xmlns:wps="http://schemas.microsoft.com/office/word/2010/wordprocessingShape" mc:Ignorable="w14 w15 w16se w16cid w16 w16cex w16sdtdh w16du wp14">
   <w:endnote w:type="separator" w:id="-1">
     <w:p>
       <w:pPr>
@@ -4924,7 +4907,7 @@
 </file>
 
 <file path=word/footnotes.xml><?xml version="1.0" encoding="utf-8"?>
-<w:footnotes xmlns:wpc="http://schemas.microsoft.com/office/word/2010/wordprocessingCanvas" xmlns:cx="http://schemas.microsoft.com/office/drawing/2014/chartex" xmlns:mc="http://schemas.openxmlformats.org/markup-compatibility/2006" xmlns:o="urn:schemas-microsoft-com:office:office" xmlns:r="http://schemas.openxmlformats.org/officeDocument/2006/relationships" xmlns:m="http://schemas.openxmlformats.org/officeDocument/2006/math" xmlns:v="urn:schemas-microsoft-com:vml" xmlns:wp14="http://schemas.microsoft.com/office/word/2010/wordprocessingDrawing" xmlns:wp="http://schemas.openxmlformats.org/drawingml/2006/wordprocessingDrawing" xmlns:w10="urn:schemas-microsoft-com:office:word" xmlns:w="http://schemas.openxmlformats.org/wordprocessingml/2006/main" xmlns:w14="http://schemas.microsoft.com/office/word/2010/wordml" xmlns:w15="http://schemas.microsoft.com/office/word/2012/wordml" xmlns:w16se="http://schemas.microsoft.com/office/word/2015/wordml/symex" xmlns:wpg="http://schemas.microsoft.com/office/word/2010/wordprocessingGroup" xmlns:wpi="http://schemas.microsoft.com/office/word/2010/wordprocessingInk" xmlns:wne="http://schemas.microsoft.com/office/word/2006/wordml" xmlns:wps="http://schemas.microsoft.com/office/word/2010/wordprocessingShape" mc:Ignorable="w14 w15 w16se wp14">
+<w:footnotes xmlns:wpc="http://schemas.microsoft.com/office/word/2010/wordprocessingCanvas" xmlns:cx="http://schemas.microsoft.com/office/drawing/2014/chartex" xmlns:cx1="http://schemas.microsoft.com/office/drawing/2015/9/8/chartex" xmlns:cx2="http://schemas.microsoft.com/office/drawing/2015/10/21/chartex" xmlns:cx3="http://schemas.microsoft.com/office/drawing/2016/5/9/chartex" xmlns:cx4="http://schemas.microsoft.com/office/drawing/2016/5/10/chartex" xmlns:cx5="http://schemas.microsoft.com/office/drawing/2016/5/11/chartex" xmlns:cx6="http://schemas.microsoft.com/office/drawing/2016/5/12/chartex" xmlns:cx7="http://schemas.microsoft.com/office/drawing/2016/5/13/chartex" xmlns:cx8="http://schemas.microsoft.com/office/drawing/2016/5/14/chartex" xmlns:mc="http://schemas.openxmlformats.org/markup-compatibility/2006" xmlns:aink="http://schemas.microsoft.com/office/drawing/2016/ink" xmlns:am3d="http://schemas.microsoft.com/office/drawing/2017/model3d" xmlns:o="urn:schemas-microsoft-com:office:office" xmlns:oel="http://schemas.microsoft.com/office/2019/extlst" xmlns:r="http://schemas.openxmlformats.org/officeDocument/2006/relationships" xmlns:m="http://schemas.openxmlformats.org/officeDocument/2006/math" xmlns:v="urn:schemas-microsoft-com:vml" xmlns:wp14="http://schemas.microsoft.com/office/word/2010/wordprocessingDrawing" xmlns:wp="http://schemas.openxmlformats.org/drawingml/2006/wordprocessingDrawing" xmlns:w10="urn:schemas-microsoft-com:office:word" xmlns:w="http://schemas.openxmlformats.org/wordprocessingml/2006/main" xmlns:w14="http://schemas.microsoft.com/office/word/2010/wordml" xmlns:w15="http://schemas.microsoft.com/office/word/2012/wordml" xmlns:w16cex="http://schemas.microsoft.com/office/word/2018/wordml/cex" xmlns:w16cid="http://schemas.microsoft.com/office/word/2016/wordml/cid" xmlns:w16="http://schemas.microsoft.com/office/word/2018/wordml" xmlns:w16du="http://schemas.microsoft.com/office/word/2023/wordml/word16du" xmlns:w16sdtdh="http://schemas.microsoft.com/office/word/2020/wordml/sdtdatahash" xmlns:w16se="http://schemas.microsoft.com/office/word/2015/wordml/symex" xmlns:wpg="http://schemas.microsoft.com/office/word/2010/wordprocessingGroup" xmlns:wpi="http://schemas.microsoft.com/office/word/2010/wordprocessingInk" xmlns:wne="http://schemas.microsoft.com/office/word/2006/wordml" xmlns:wps="http://schemas.microsoft.com/office/word/2010/wordprocessingShape" mc:Ignorable="w14 w15 w16se w16cid w16 w16cex w16sdtdh w16du wp14">
   <w:footnote w:type="separator" w:id="-1">
     <w:p>
       <w:pPr>
@@ -4952,7 +4935,7 @@
 </file>
 
 <file path=word/header1.xml><?xml version="1.0" encoding="utf-8"?>
-<w:hdr xmlns:wpc="http://schemas.microsoft.com/office/word/2010/wordprocessingCanvas" xmlns:cx="http://schemas.microsoft.com/office/drawing/2014/chartex" xmlns:mc="http://schemas.openxmlformats.org/markup-compatibility/2006" xmlns:o="urn:schemas-microsoft-com:office:office" xmlns:r="http://schemas.openxmlformats.org/officeDocument/2006/relationships" xmlns:m="http://schemas.openxmlformats.org/officeDocument/2006/math" xmlns:v="urn:schemas-microsoft-com:vml" xmlns:wp14="http://schemas.microsoft.com/office/word/2010/wordprocessingDrawing" xmlns:wp="http://schemas.openxmlformats.org/drawingml/2006/wordprocessingDrawing" xmlns:w10="urn:schemas-microsoft-com:office:word" xmlns:w="http://schemas.openxmlformats.org/wordprocessingml/2006/main" xmlns:w14="http://schemas.microsoft.com/office/word/2010/wordml" xmlns:w15="http://schemas.microsoft.com/office/word/2012/wordml" xmlns:w16se="http://schemas.microsoft.com/office/word/2015/wordml/symex" xmlns:wpg="http://schemas.microsoft.com/office/word/2010/wordprocessingGroup" xmlns:wpi="http://schemas.microsoft.com/office/word/2010/wordprocessingInk" xmlns:wne="http://schemas.microsoft.com/office/word/2006/wordml" xmlns:wps="http://schemas.microsoft.com/office/word/2010/wordprocessingShape" mc:Ignorable="w14 w15 w16se wp14">
+<w:hdr xmlns:wpc="http://schemas.microsoft.com/office/word/2010/wordprocessingCanvas" xmlns:cx="http://schemas.microsoft.com/office/drawing/2014/chartex" xmlns:cx1="http://schemas.microsoft.com/office/drawing/2015/9/8/chartex" xmlns:cx2="http://schemas.microsoft.com/office/drawing/2015/10/21/chartex" xmlns:cx3="http://schemas.microsoft.com/office/drawing/2016/5/9/chartex" xmlns:cx4="http://schemas.microsoft.com/office/drawing/2016/5/10/chartex" xmlns:cx5="http://schemas.microsoft.com/office/drawing/2016/5/11/chartex" xmlns:cx6="http://schemas.microsoft.com/office/drawing/2016/5/12/chartex" xmlns:cx7="http://schemas.microsoft.com/office/drawing/2016/5/13/chartex" xmlns:cx8="http://schemas.microsoft.com/office/drawing/2016/5/14/chartex" xmlns:mc="http://schemas.openxmlformats.org/markup-compatibility/2006" xmlns:aink="http://schemas.microsoft.com/office/drawing/2016/ink" xmlns:am3d="http://schemas.microsoft.com/office/drawing/2017/model3d" xmlns:o="urn:schemas-microsoft-com:office:office" xmlns:oel="http://schemas.microsoft.com/office/2019/extlst" xmlns:r="http://schemas.openxmlformats.org/officeDocument/2006/relationships" xmlns:m="http://schemas.openxmlformats.org/officeDocument/2006/math" xmlns:v="urn:schemas-microsoft-com:vml" xmlns:wp14="http://schemas.microsoft.com/office/word/2010/wordprocessingDrawing" xmlns:wp="http://schemas.openxmlformats.org/drawingml/2006/wordprocessingDrawing" xmlns:w10="urn:schemas-microsoft-com:office:word" xmlns:w="http://schemas.openxmlformats.org/wordprocessingml/2006/main" xmlns:w14="http://schemas.microsoft.com/office/word/2010/wordml" xmlns:w15="http://schemas.microsoft.com/office/word/2012/wordml" xmlns:w16cex="http://schemas.microsoft.com/office/word/2018/wordml/cex" xmlns:w16cid="http://schemas.microsoft.com/office/word/2016/wordml/cid" xmlns:w16="http://schemas.microsoft.com/office/word/2018/wordml" xmlns:w16du="http://schemas.microsoft.com/office/word/2023/wordml/word16du" xmlns:w16sdtdh="http://schemas.microsoft.com/office/word/2020/wordml/sdtdatahash" xmlns:w16se="http://schemas.microsoft.com/office/word/2015/wordml/symex" xmlns:wpg="http://schemas.microsoft.com/office/word/2010/wordprocessingGroup" xmlns:wpi="http://schemas.microsoft.com/office/word/2010/wordprocessingInk" xmlns:wne="http://schemas.microsoft.com/office/word/2006/wordml" xmlns:wps="http://schemas.microsoft.com/office/word/2010/wordprocessingShape" mc:Ignorable="w14 w15 w16se w16cid w16 w16cex w16sdtdh w16du wp14">
   <w:p>
     <w:pPr>
       <w:pStyle w:val="Cabealho"/>
@@ -4965,7 +4948,7 @@
         <w:szCs w:val="12"/>
       </w:rPr>
       <w:drawing>
-        <wp:inline distT="0" distB="0" distL="0" distR="0">
+        <wp:inline distT="0" distB="0" distL="0" distR="0" wp14:anchorId="6A7A2885" wp14:editId="6B7165CF">
           <wp:extent cx="3600360" cy="657360"/>
           <wp:effectExtent l="0" t="0" r="90" b="9390"/>
           <wp:docPr id="1" name="Imagem 1" descr="logo-novo-cps-cor"/>
@@ -5053,27 +5036,7 @@
         <w:color w:val="880E1B"/>
         <w:sz w:val="18"/>
       </w:rPr>
-      <w:t xml:space="preserve">Fatec Araras “Antônio </w:t>
-    </w:r>
-    <w:proofErr w:type="spellStart"/>
-    <w:r>
-      <w:rPr>
-        <w:rFonts w:ascii="Verdana" w:hAnsi="Verdana"/>
-        <w:b/>
-        <w:color w:val="880E1B"/>
-        <w:sz w:val="18"/>
-      </w:rPr>
-      <w:t>Brambilla</w:t>
-    </w:r>
-    <w:proofErr w:type="spellEnd"/>
-    <w:r>
-      <w:rPr>
-        <w:rFonts w:ascii="Verdana" w:hAnsi="Verdana"/>
-        <w:b/>
-        <w:color w:val="880E1B"/>
-        <w:sz w:val="18"/>
-      </w:rPr>
-      <w:t>”</w:t>
+      <w:t>Fatec Araras “Antônio Brambilla”</w:t>
     </w:r>
   </w:p>
   <w:p>
@@ -5085,7 +5048,7 @@
 </file>
 
 <file path=word/numbering.xml><?xml version="1.0" encoding="utf-8"?>
-<w:numbering xmlns:wpc="http://schemas.microsoft.com/office/word/2010/wordprocessingCanvas" xmlns:cx="http://schemas.microsoft.com/office/drawing/2014/chartex" xmlns:mc="http://schemas.openxmlformats.org/markup-compatibility/2006" xmlns:o="urn:schemas-microsoft-com:office:office" xmlns:r="http://schemas.openxmlformats.org/officeDocument/2006/relationships" xmlns:m="http://schemas.openxmlformats.org/officeDocument/2006/math" xmlns:v="urn:schemas-microsoft-com:vml" xmlns:wp14="http://schemas.microsoft.com/office/word/2010/wordprocessingDrawing" xmlns:wp="http://schemas.openxmlformats.org/drawingml/2006/wordprocessingDrawing" xmlns:w10="urn:schemas-microsoft-com:office:word" xmlns:w="http://schemas.openxmlformats.org/wordprocessingml/2006/main" xmlns:w14="http://schemas.microsoft.com/office/word/2010/wordml" xmlns:w15="http://schemas.microsoft.com/office/word/2012/wordml" xmlns:w16se="http://schemas.microsoft.com/office/word/2015/wordml/symex" xmlns:wpg="http://schemas.microsoft.com/office/word/2010/wordprocessingGroup" xmlns:wpi="http://schemas.microsoft.com/office/word/2010/wordprocessingInk" xmlns:wne="http://schemas.microsoft.com/office/word/2006/wordml" xmlns:wps="http://schemas.microsoft.com/office/word/2010/wordprocessingShape" mc:Ignorable="w14 w15 w16se wp14">
+<w:numbering xmlns:wpc="http://schemas.microsoft.com/office/word/2010/wordprocessingCanvas" xmlns:cx="http://schemas.microsoft.com/office/drawing/2014/chartex" xmlns:cx1="http://schemas.microsoft.com/office/drawing/2015/9/8/chartex" xmlns:cx2="http://schemas.microsoft.com/office/drawing/2015/10/21/chartex" xmlns:cx3="http://schemas.microsoft.com/office/drawing/2016/5/9/chartex" xmlns:cx4="http://schemas.microsoft.com/office/drawing/2016/5/10/chartex" xmlns:cx5="http://schemas.microsoft.com/office/drawing/2016/5/11/chartex" xmlns:cx6="http://schemas.microsoft.com/office/drawing/2016/5/12/chartex" xmlns:cx7="http://schemas.microsoft.com/office/drawing/2016/5/13/chartex" xmlns:cx8="http://schemas.microsoft.com/office/drawing/2016/5/14/chartex" xmlns:mc="http://schemas.openxmlformats.org/markup-compatibility/2006" xmlns:aink="http://schemas.microsoft.com/office/drawing/2016/ink" xmlns:am3d="http://schemas.microsoft.com/office/drawing/2017/model3d" xmlns:o="urn:schemas-microsoft-com:office:office" xmlns:oel="http://schemas.microsoft.com/office/2019/extlst" xmlns:r="http://schemas.openxmlformats.org/officeDocument/2006/relationships" xmlns:m="http://schemas.openxmlformats.org/officeDocument/2006/math" xmlns:v="urn:schemas-microsoft-com:vml" xmlns:wp14="http://schemas.microsoft.com/office/word/2010/wordprocessingDrawing" xmlns:wp="http://schemas.openxmlformats.org/drawingml/2006/wordprocessingDrawing" xmlns:w10="urn:schemas-microsoft-com:office:word" xmlns:w="http://schemas.openxmlformats.org/wordprocessingml/2006/main" xmlns:w14="http://schemas.microsoft.com/office/word/2010/wordml" xmlns:w15="http://schemas.microsoft.com/office/word/2012/wordml" xmlns:w16cex="http://schemas.microsoft.com/office/word/2018/wordml/cex" xmlns:w16cid="http://schemas.microsoft.com/office/word/2016/wordml/cid" xmlns:w16="http://schemas.microsoft.com/office/word/2018/wordml" xmlns:w16du="http://schemas.microsoft.com/office/word/2023/wordml/word16du" xmlns:w16sdtdh="http://schemas.microsoft.com/office/word/2020/wordml/sdtdatahash" xmlns:w16se="http://schemas.microsoft.com/office/word/2015/wordml/symex" xmlns:wpg="http://schemas.microsoft.com/office/word/2010/wordprocessingGroup" xmlns:wpi="http://schemas.microsoft.com/office/word/2010/wordprocessingInk" xmlns:wne="http://schemas.microsoft.com/office/word/2006/wordml" xmlns:wps="http://schemas.microsoft.com/office/word/2010/wordprocessingShape" mc:Ignorable="w14 w15 w16se w16cid w16 w16cex w16sdtdh w16du wp14">
   <w:abstractNum w:abstractNumId="0" w15:restartNumberingAfterBreak="0">
     <w:nsid w:val="244E0B23"/>
     <w:multiLevelType w:val="multilevel"/>
@@ -5303,17 +5266,17 @@
       </w:rPr>
     </w:lvl>
   </w:abstractNum>
-  <w:num w:numId="1">
+  <w:num w:numId="1" w16cid:durableId="870071897">
     <w:abstractNumId w:val="0"/>
   </w:num>
-  <w:num w:numId="2">
+  <w:num w:numId="2" w16cid:durableId="695539641">
     <w:abstractNumId w:val="1"/>
   </w:num>
 </w:numbering>
 </file>
 
 <file path=word/styles.xml><?xml version="1.0" encoding="utf-8"?>
-<w:styles xmlns:mc="http://schemas.openxmlformats.org/markup-compatibility/2006" xmlns:r="http://schemas.openxmlformats.org/officeDocument/2006/relationships" xmlns:w="http://schemas.openxmlformats.org/wordprocessingml/2006/main" xmlns:w14="http://schemas.microsoft.com/office/word/2010/wordml" xmlns:w15="http://schemas.microsoft.com/office/word/2012/wordml" xmlns:w16se="http://schemas.microsoft.com/office/word/2015/wordml/symex" mc:Ignorable="w14 w15 w16se">
+<w:styles xmlns:mc="http://schemas.openxmlformats.org/markup-compatibility/2006" xmlns:r="http://schemas.openxmlformats.org/officeDocument/2006/relationships" xmlns:w="http://schemas.openxmlformats.org/wordprocessingml/2006/main" xmlns:w14="http://schemas.microsoft.com/office/word/2010/wordml" xmlns:w15="http://schemas.microsoft.com/office/word/2012/wordml" xmlns:w16cex="http://schemas.microsoft.com/office/word/2018/wordml/cex" xmlns:w16cid="http://schemas.microsoft.com/office/word/2016/wordml/cid" xmlns:w16="http://schemas.microsoft.com/office/word/2018/wordml" xmlns:w16du="http://schemas.microsoft.com/office/word/2023/wordml/word16du" xmlns:w16sdtdh="http://schemas.microsoft.com/office/word/2020/wordml/sdtdatahash" xmlns:w16se="http://schemas.microsoft.com/office/word/2015/wordml/symex" mc:Ignorable="w14 w15 w16se w16cid w16 w16cex w16sdtdh w16du">
   <w:docDefaults>
     <w:rPrDefault>
       <w:rPr>
@@ -5330,7 +5293,7 @@
       </w:pPr>
     </w:pPrDefault>
   </w:docDefaults>
-  <w:latentStyles w:defLockedState="0" w:defUIPriority="99" w:defSemiHidden="0" w:defUnhideWhenUsed="0" w:defQFormat="0" w:count="371">
+  <w:latentStyles w:defLockedState="0" w:defUIPriority="99" w:defSemiHidden="0" w:defUnhideWhenUsed="0" w:defQFormat="0" w:count="376">
     <w:lsdException w:name="Normal" w:uiPriority="0" w:qFormat="1"/>
     <w:lsdException w:name="heading 1" w:uiPriority="9" w:qFormat="1"/>
     <w:lsdException w:name="heading 2" w:semiHidden="1" w:uiPriority="9" w:unhideWhenUsed="1" w:qFormat="1"/>
@@ -5702,6 +5665,11 @@
     <w:lsdException w:name="List Table 5 Dark Accent 6" w:uiPriority="50"/>
     <w:lsdException w:name="List Table 6 Colorful Accent 6" w:uiPriority="51"/>
     <w:lsdException w:name="List Table 7 Colorful Accent 6" w:uiPriority="52"/>
+    <w:lsdException w:name="Mention" w:semiHidden="1" w:unhideWhenUsed="1"/>
+    <w:lsdException w:name="Smart Hyperlink" w:semiHidden="1" w:unhideWhenUsed="1"/>
+    <w:lsdException w:name="Hashtag" w:semiHidden="1" w:unhideWhenUsed="1"/>
+    <w:lsdException w:name="Unresolved Mention" w:semiHidden="1" w:unhideWhenUsed="1"/>
+    <w:lsdException w:name="Smart Link" w:semiHidden="1" w:unhideWhenUsed="1"/>
   </w:latentStyles>
   <w:style w:type="paragraph" w:default="1" w:styleId="Normal">
     <w:name w:val="Normal"/>
@@ -6116,6 +6084,18 @@
       <w:szCs w:val="16"/>
     </w:rPr>
   </w:style>
+  <w:style w:type="character" w:styleId="MenoPendente">
+    <w:name w:val="Unresolved Mention"/>
+    <w:basedOn w:val="Fontepargpadro"/>
+    <w:uiPriority w:val="99"/>
+    <w:semiHidden/>
+    <w:unhideWhenUsed/>
+    <w:rsid w:val="00C234ED"/>
+    <w:rPr>
+      <w:color w:val="605E5C"/>
+      <w:shd w:val="clear" w:color="auto" w:fill="E1DFDD"/>
+    </w:rPr>
+  </w:style>
 </w:styles>
 </file>
 

</xml_diff>

<commit_message>
Atualização da documentação v1.0.1
Contribuições
Gabriel, Caio, Melissa, Izabelly e Julio.
</commit_message>
<xml_diff>
--- a/0-DOCUMENTACAO/0-ENGENHARIA DE SOFTWARE - ATIVIDADES/Projeto.Integrador.1.Semestre.docx
+++ b/0-DOCUMENTACAO/0-ENGENHARIA DE SOFTWARE - ATIVIDADES/Projeto.Integrador.1.Semestre.docx
@@ -1,6 +1,6 @@
 
 <file path=word/document.xml><?xml version="1.0" encoding="utf-8"?>
-<w:document xmlns:wpc="http://schemas.microsoft.com/office/word/2010/wordprocessingCanvas" xmlns:cx="http://schemas.microsoft.com/office/drawing/2014/chartex" xmlns:cx1="http://schemas.microsoft.com/office/drawing/2015/9/8/chartex" xmlns:cx2="http://schemas.microsoft.com/office/drawing/2015/10/21/chartex" xmlns:cx3="http://schemas.microsoft.com/office/drawing/2016/5/9/chartex" xmlns:cx4="http://schemas.microsoft.com/office/drawing/2016/5/10/chartex" xmlns:cx5="http://schemas.microsoft.com/office/drawing/2016/5/11/chartex" xmlns:cx6="http://schemas.microsoft.com/office/drawing/2016/5/12/chartex" xmlns:cx7="http://schemas.microsoft.com/office/drawing/2016/5/13/chartex" xmlns:cx8="http://schemas.microsoft.com/office/drawing/2016/5/14/chartex" xmlns:mc="http://schemas.openxmlformats.org/markup-compatibility/2006" xmlns:aink="http://schemas.microsoft.com/office/drawing/2016/ink" xmlns:am3d="http://schemas.microsoft.com/office/drawing/2017/model3d" xmlns:o="urn:schemas-microsoft-com:office:office" xmlns:oel="http://schemas.microsoft.com/office/2019/extlst" xmlns:r="http://schemas.openxmlformats.org/officeDocument/2006/relationships" xmlns:m="http://schemas.openxmlformats.org/officeDocument/2006/math" xmlns:v="urn:schemas-microsoft-com:vml" xmlns:wp14="http://schemas.microsoft.com/office/word/2010/wordprocessingDrawing" xmlns:wp="http://schemas.openxmlformats.org/drawingml/2006/wordprocessingDrawing" xmlns:w10="urn:schemas-microsoft-com:office:word" xmlns:w="http://schemas.openxmlformats.org/wordprocessingml/2006/main" xmlns:w14="http://schemas.microsoft.com/office/word/2010/wordml" xmlns:w15="http://schemas.microsoft.com/office/word/2012/wordml" xmlns:w16cex="http://schemas.microsoft.com/office/word/2018/wordml/cex" xmlns:w16cid="http://schemas.microsoft.com/office/word/2016/wordml/cid" xmlns:w16="http://schemas.microsoft.com/office/word/2018/wordml" xmlns:w16du="http://schemas.microsoft.com/office/word/2023/wordml/word16du" xmlns:w16sdtdh="http://schemas.microsoft.com/office/word/2020/wordml/sdtdatahash" xmlns:w16se="http://schemas.microsoft.com/office/word/2015/wordml/symex" xmlns:wpg="http://schemas.microsoft.com/office/word/2010/wordprocessingGroup" xmlns:wpi="http://schemas.microsoft.com/office/word/2010/wordprocessingInk" xmlns:wne="http://schemas.microsoft.com/office/word/2006/wordml" xmlns:wps="http://schemas.microsoft.com/office/word/2010/wordprocessingShape" mc:Ignorable="w14 w15 w16se w16cid w16 w16cex w16sdtdh w16du wp14">
+<w:document xmlns:wpc="http://schemas.microsoft.com/office/word/2010/wordprocessingCanvas" xmlns:cx="http://schemas.microsoft.com/office/drawing/2014/chartex" xmlns:mc="http://schemas.openxmlformats.org/markup-compatibility/2006" xmlns:o="urn:schemas-microsoft-com:office:office" xmlns:r="http://schemas.openxmlformats.org/officeDocument/2006/relationships" xmlns:m="http://schemas.openxmlformats.org/officeDocument/2006/math" xmlns:v="urn:schemas-microsoft-com:vml" xmlns:wp14="http://schemas.microsoft.com/office/word/2010/wordprocessingDrawing" xmlns:wp="http://schemas.openxmlformats.org/drawingml/2006/wordprocessingDrawing" xmlns:w10="urn:schemas-microsoft-com:office:word" xmlns:w="http://schemas.openxmlformats.org/wordprocessingml/2006/main" xmlns:w14="http://schemas.microsoft.com/office/word/2010/wordml" xmlns:w15="http://schemas.microsoft.com/office/word/2012/wordml" xmlns:w16se="http://schemas.microsoft.com/office/word/2015/wordml/symex" xmlns:wpg="http://schemas.microsoft.com/office/word/2010/wordprocessingGroup" xmlns:wpi="http://schemas.microsoft.com/office/word/2010/wordprocessingInk" xmlns:wne="http://schemas.microsoft.com/office/word/2006/wordml" xmlns:wps="http://schemas.microsoft.com/office/word/2010/wordprocessingShape" mc:Ignorable="w14 w15 w16se wp14">
   <w:body>
     <w:p>
       <w:pPr>
@@ -262,13 +262,23 @@
           <w:szCs w:val="24"/>
         </w:rPr>
       </w:pPr>
+      <w:proofErr w:type="gramStart"/>
       <w:r>
         <w:rPr>
           <w:b/>
           <w:sz w:val="24"/>
           <w:szCs w:val="24"/>
         </w:rPr>
-        <w:t>Grupo(n) / Nome da Empresa:</w:t>
+        <w:t>Grupo(</w:t>
+      </w:r>
+      <w:proofErr w:type="gramEnd"/>
+      <w:r>
+        <w:rPr>
+          <w:b/>
+          <w:sz w:val="24"/>
+          <w:szCs w:val="24"/>
+        </w:rPr>
+        <w:t>n) / Nome da Empresa:</w:t>
       </w:r>
     </w:p>
     <w:p>
@@ -778,7 +788,7 @@
           </mc:Choice>
           <mc:Fallback>
             <w:pict>
-              <v:rect w14:anchorId="2F9D605D" id="Retângulo 3" o:spid="_x0000_s1026" style="position:absolute;margin-left:-8.55pt;margin-top:9.6pt;width:438pt;height:60pt;z-index:-503316472;visibility:visible;mso-wrap-style:square;mso-wrap-distance-left:9pt;mso-wrap-distance-top:0;mso-wrap-distance-right:9pt;mso-wrap-distance-bottom:0;mso-position-horizontal:absolute;mso-position-horizontal-relative:margin;mso-position-vertical:absolute;mso-position-vertical-relative:text;v-text-anchor:top" o:gfxdata="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" strokeweight=".71mm">
+              <v:rect w14:anchorId="2F9D605D" id="Retângulo 3" o:spid="_x0000_s1026" style="position:absolute;margin-left:-8.55pt;margin-top:9.6pt;width:438pt;height:60pt;z-index:-503316472;visibility:visible;mso-wrap-style:square;mso-wrap-distance-left:9pt;mso-wrap-distance-top:0;mso-wrap-distance-right:9pt;mso-wrap-distance-bottom:0;mso-position-horizontal:absolute;mso-position-horizontal-relative:margin;mso-position-vertical:absolute;mso-position-vertical-relative:text;v-text-anchor:top" o:gfxdata="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" strokeweight=".71mm">
                 <v:shadow on="t" color="black" opacity="22937f" origin="-.5,-.5" offset="0,.64mm"/>
                 <v:textbox inset=".21mm,.21mm,.21mm,.21mm">
                   <w:txbxContent>
@@ -906,7 +916,7 @@
           </mc:Choice>
           <mc:Fallback>
             <w:pict>
-              <v:rect w14:anchorId="1D015503" id="Retângulo 2" o:spid="_x0000_s1027" style="position:absolute;margin-left:-7.8pt;margin-top:15.4pt;width:437.2pt;height:101.3pt;z-index:-503316473;visibility:visible;mso-wrap-style:square;mso-wrap-distance-left:9pt;mso-wrap-distance-top:0;mso-wrap-distance-right:9pt;mso-wrap-distance-bottom:0;mso-position-horizontal:absolute;mso-position-horizontal-relative:text;mso-position-vertical:absolute;mso-position-vertical-relative:text;v-text-anchor:middle" o:gfxdata="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" strokeweight=".71mm">
+              <v:rect w14:anchorId="1D015503" id="Retângulo 2" o:spid="_x0000_s1027" style="position:absolute;margin-left:-7.8pt;margin-top:15.4pt;width:437.2pt;height:101.3pt;z-index:-503316473;visibility:visible;mso-wrap-style:square;mso-wrap-distance-left:9pt;mso-wrap-distance-top:0;mso-wrap-distance-right:9pt;mso-wrap-distance-bottom:0;mso-position-horizontal:absolute;mso-position-horizontal-relative:text;mso-position-vertical:absolute;mso-position-vertical-relative:text;v-text-anchor:middle" o:gfxdata="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" strokeweight=".71mm">
                 <v:shadow on="t" color="black" opacity="22937f" origin="-.5,-.5" offset="0,.64mm"/>
                 <v:textbox>
                   <w:txbxContent>
@@ -1902,7 +1912,29 @@
           <w:sz w:val="20"/>
           <w:szCs w:val="20"/>
         </w:rPr>
-        <w:t xml:space="preserve">              Professor Orlando Saraiva do Nascimento Júnior</w:t>
+        <w:t xml:space="preserve">              </w:t>
+      </w:r>
+      <w:proofErr w:type="gramStart"/>
+      <w:r>
+        <w:rPr>
+          <w:rFonts w:ascii="Verdana" w:hAnsi="Verdana"/>
+          <w:b/>
+          <w:bCs/>
+          <w:sz w:val="20"/>
+          <w:szCs w:val="20"/>
+        </w:rPr>
+        <w:t>Professor Orlando Saraiva</w:t>
+      </w:r>
+      <w:proofErr w:type="gramEnd"/>
+      <w:r>
+        <w:rPr>
+          <w:rFonts w:ascii="Verdana" w:hAnsi="Verdana"/>
+          <w:b/>
+          <w:bCs/>
+          <w:sz w:val="20"/>
+          <w:szCs w:val="20"/>
+        </w:rPr>
+        <w:t xml:space="preserve"> do Nascimento Júnior</w:t>
       </w:r>
     </w:p>
     <w:p>
@@ -2339,7 +2371,21 @@
           <w:sz w:val="24"/>
           <w:szCs w:val="24"/>
         </w:rPr>
-        <w:t>Outra parte essencial nesse projeto são os professores, que poderão ter a atenção dos seus alunos através de um instrumento consideravelmente simples e de fácil manuseio, o ensino será dinâmico e poderá ser trabalho em equipe com o sistema de competição que o aplicativo oferece.</w:t>
+        <w:t>Outra parte essencial nesse projeto são os professores, que poderão ter a atenção dos seus alunos através de um instrumento consideravelmente simples e de fácil manuseio, o ensino ser</w:t>
+      </w:r>
+      <w:r>
+        <w:rPr>
+          <w:sz w:val="24"/>
+          <w:szCs w:val="24"/>
+        </w:rPr>
+        <w:t>á dinâmico e poderá ser trabalhado</w:t>
+      </w:r>
+      <w:r>
+        <w:rPr>
+          <w:sz w:val="24"/>
+          <w:szCs w:val="24"/>
+        </w:rPr>
+        <w:t xml:space="preserve"> em equipe com o sistema de competição que o aplicativo oferece.</w:t>
       </w:r>
     </w:p>
     <w:p/>
@@ -2361,15 +2407,10 @@
         <w:jc w:val="both"/>
       </w:pPr>
       <w:r>
-        <w:t>Descrever qual(</w:t>
-      </w:r>
-      <w:proofErr w:type="spellStart"/>
-      <w:r>
-        <w:t>is</w:t>
-      </w:r>
-      <w:proofErr w:type="spellEnd"/>
-      <w:r>
-        <w:t>) técnicas de levantamento foram utilizadas e detalhar o processo.</w:t>
+        <w:t>A técnica utilizada foram levantamento de dados na internet através de pesquisas em sites, e a utilização de formulários Google para breve pesquisas e levantamento de opiniões externas</w:t>
+      </w:r>
+      <w:r>
+        <w:t>.</w:t>
       </w:r>
     </w:p>
     <w:p/>
@@ -4752,7 +4793,15 @@
         <w:jc w:val="both"/>
       </w:pPr>
       <w:r>
-        <w:t xml:space="preserve">Conjunto de processos, práticas e diretrizes que guiam o ciclo de vida do desenvolvimento de software, desde a concepção até a entrega e manutenção do produto final. Ela define como o trabalho é organizado, como as decisões são tomadas e como as atividades são realizadas ao longo do projeto. Uma metodologia pode ser ágil, como o Scrum ou o </w:t>
+        <w:t xml:space="preserve">Conjunto de processos, práticas e diretrizes que guiam o ciclo de vida do desenvolvimento de software, desde a concepção até a entrega e manutenção do produto final. Ela define como o trabalho é organizado, como as decisões são tomadas e como as atividades são realizadas ao longo do projeto. Uma metodologia pode ser ágil, como o </w:t>
+      </w:r>
+      <w:proofErr w:type="spellStart"/>
+      <w:r>
+        <w:t>Scrum</w:t>
+      </w:r>
+      <w:proofErr w:type="spellEnd"/>
+      <w:r>
+        <w:t xml:space="preserve"> ou o </w:t>
       </w:r>
       <w:proofErr w:type="spellStart"/>
       <w:r>
@@ -4776,6 +4825,58 @@
       <w:bookmarkEnd w:id="17"/>
     </w:p>
     <w:p>
+      <w:r>
+        <w:t>Os diagramas UML (</w:t>
+      </w:r>
+      <w:proofErr w:type="spellStart"/>
+      <w:r>
+        <w:t>Unified</w:t>
+      </w:r>
+      <w:proofErr w:type="spellEnd"/>
+      <w:r>
+        <w:t xml:space="preserve"> </w:t>
+      </w:r>
+      <w:proofErr w:type="spellStart"/>
+      <w:r>
+        <w:t>Model</w:t>
+      </w:r>
+      <w:r>
+        <w:t>ing</w:t>
+      </w:r>
+      <w:proofErr w:type="spellEnd"/>
+      <w:r>
+        <w:t xml:space="preserve"> </w:t>
+      </w:r>
+      <w:proofErr w:type="spellStart"/>
+      <w:r>
+        <w:t>Language</w:t>
+      </w:r>
+      <w:proofErr w:type="spellEnd"/>
+      <w:r>
+        <w:t>) representam o projeto de forma visual simplific</w:t>
+      </w:r>
+      <w:r>
+        <w:t>ada para o usuário cliente todo o funcionamento do projeto em vários níveis, envolvendo suas características e atributos em um ambiente macro e micro de uso.</w:t>
+      </w:r>
+    </w:p>
+    <w:p/>
+    <w:p>
+      <w:pPr>
+        <w:pStyle w:val="Ttulo2"/>
+      </w:pPr>
+      <w:r>
+        <w:t xml:space="preserve">Diagrama </w:t>
+      </w:r>
+      <w:r>
+        <w:t>de atividades</w:t>
+      </w:r>
+    </w:p>
+    <w:p>
+      <w:r>
+        <w:t>A desenvolver por Júlio</w:t>
+      </w:r>
+    </w:p>
+    <w:p>
       <w:pPr>
         <w:pStyle w:val="Ttulo2"/>
       </w:pPr>
@@ -4786,6 +4887,11 @@
       </w:r>
       <w:bookmarkEnd w:id="18"/>
       <w:bookmarkEnd w:id="19"/>
+    </w:p>
+    <w:p>
+      <w:r>
+        <w:t>A desenvolver por Melissa.</w:t>
+      </w:r>
     </w:p>
     <w:p>
       <w:pPr>
@@ -4798,12 +4904,17 @@
       <w:bookmarkEnd w:id="20"/>
       <w:bookmarkEnd w:id="21"/>
       <w:r>
+        <w:lastRenderedPageBreak/>
         <w:t>Diagrama de sequência</w:t>
       </w:r>
       <w:bookmarkEnd w:id="22"/>
       <w:bookmarkEnd w:id="23"/>
     </w:p>
-    <w:p/>
+    <w:p>
+      <w:r>
+        <w:t xml:space="preserve">A desenvolver por </w:t>
+      </w:r>
+    </w:p>
     <w:p>
       <w:pPr>
         <w:pStyle w:val="Ttulo2"/>
@@ -4861,15 +4972,237 @@
       </w:r>
     </w:p>
     <w:p>
-      <w:r>
-        <w:t>Contribuições Individuais: Descrever as contribuições individuais de cada membro da equipe</w:t>
-      </w:r>
-    </w:p>
-    <w:p>
-      <w:r>
-        <w:t>Referências: Listar todas as fontes consultadas durante o trabalho</w:t>
-      </w:r>
-    </w:p>
+      <w:pPr>
+        <w:suppressAutoHyphens w:val="0"/>
+      </w:pPr>
+      <w:r>
+        <w:br w:type="page"/>
+      </w:r>
+    </w:p>
+    <w:p/>
+    <w:p>
+      <w:pPr>
+        <w:rPr>
+          <w:b/>
+          <w:sz w:val="28"/>
+          <w:szCs w:val="28"/>
+        </w:rPr>
+      </w:pPr>
+      <w:r>
+        <w:rPr>
+          <w:b/>
+          <w:sz w:val="28"/>
+          <w:szCs w:val="28"/>
+        </w:rPr>
+        <w:t>Contribuições Individuais</w:t>
+      </w:r>
+    </w:p>
+    <w:p>
+      <w:pPr>
+        <w:pStyle w:val="SemEspaamento"/>
+      </w:pPr>
+      <w:r>
+        <w:t xml:space="preserve">Todo o projeto foi realizado pela equipe que representa o </w:t>
+      </w:r>
+      <w:proofErr w:type="spellStart"/>
+      <w:r>
+        <w:t>EducaQuest</w:t>
+      </w:r>
+      <w:proofErr w:type="spellEnd"/>
+      <w:r>
+        <w:t>, onde cada participante contribuiu em todas as etapas de projeto.</w:t>
+      </w:r>
+    </w:p>
+    <w:p>
+      <w:pPr>
+        <w:pStyle w:val="SemEspaamento"/>
+      </w:pPr>
+    </w:p>
+    <w:p>
+      <w:r>
+        <w:rPr>
+          <w:b/>
+        </w:rPr>
+        <w:t xml:space="preserve">Caio </w:t>
+      </w:r>
+      <w:proofErr w:type="spellStart"/>
+      <w:r>
+        <w:rPr>
+          <w:b/>
+        </w:rPr>
+        <w:t>Beteghelli</w:t>
+      </w:r>
+      <w:proofErr w:type="spellEnd"/>
+      <w:r>
+        <w:rPr>
+          <w:b/>
+        </w:rPr>
+        <w:t xml:space="preserve"> de Almeida</w:t>
+      </w:r>
+      <w:r>
+        <w:t>: atuou na criação do diagrama de casos de uso, no protótipo de telas e no escopo e requisitos funcionais e não funcionais do sistema.</w:t>
+      </w:r>
+    </w:p>
+    <w:p/>
+    <w:p>
+      <w:r>
+        <w:rPr>
+          <w:b/>
+        </w:rPr>
+        <w:t>Gabriel Victorino</w:t>
+      </w:r>
+      <w:r>
+        <w:t>: atuou na validação de diagramas, elaboração do protótipo de telas</w:t>
+      </w:r>
+      <w:r>
+        <w:t xml:space="preserve"> com a ferramenta </w:t>
+      </w:r>
+      <w:proofErr w:type="spellStart"/>
+      <w:r>
+        <w:t>Figma</w:t>
+      </w:r>
+      <w:proofErr w:type="spellEnd"/>
+      <w:r>
+        <w:t>, elaboração do diagrama de sequência, atividades</w:t>
+      </w:r>
+      <w:r>
+        <w:t xml:space="preserve"> e casos de uso, além de contribuir com a </w:t>
+      </w:r>
+      <w:proofErr w:type="spellStart"/>
+      <w:r>
+        <w:t>contrução</w:t>
+      </w:r>
+      <w:proofErr w:type="spellEnd"/>
+      <w:r>
+        <w:t xml:space="preserve"> do protótipo de estágio em desenvolvimento, a codificação.</w:t>
+      </w:r>
+    </w:p>
+    <w:p/>
+    <w:p>
+      <w:proofErr w:type="spellStart"/>
+      <w:r>
+        <w:rPr>
+          <w:b/>
+        </w:rPr>
+        <w:t>Izabely</w:t>
+      </w:r>
+      <w:proofErr w:type="spellEnd"/>
+      <w:r>
+        <w:rPr>
+          <w:b/>
+        </w:rPr>
+        <w:t xml:space="preserve"> do Nascimento Rodrigues de Campos</w:t>
+      </w:r>
+      <w:r>
+        <w:t xml:space="preserve">: atuou no apoio na </w:t>
+      </w:r>
+      <w:r>
+        <w:t>criação do diagrama de cas</w:t>
+      </w:r>
+      <w:r>
+        <w:t>os de uso e contexto do projeto.</w:t>
+      </w:r>
+    </w:p>
+    <w:p/>
+    <w:p>
+      <w:proofErr w:type="spellStart"/>
+      <w:r>
+        <w:rPr>
+          <w:b/>
+        </w:rPr>
+        <w:t>Julio</w:t>
+      </w:r>
+      <w:proofErr w:type="spellEnd"/>
+      <w:r>
+        <w:rPr>
+          <w:b/>
+        </w:rPr>
+        <w:t xml:space="preserve"> Eduardo de Sales</w:t>
+      </w:r>
+      <w:r>
+        <w:t>: atuou na criação do diagrama de atividade, casos de uso e prototipação de telas.</w:t>
+      </w:r>
+    </w:p>
+    <w:p/>
+    <w:p>
+      <w:bookmarkStart w:id="28" w:name="_GoBack"/>
+      <w:r>
+        <w:rPr>
+          <w:b/>
+        </w:rPr>
+        <w:t>Melissa Beatriz Vieira</w:t>
+      </w:r>
+      <w:bookmarkEnd w:id="28"/>
+      <w:r>
+        <w:t xml:space="preserve">: </w:t>
+      </w:r>
+    </w:p>
+    <w:p/>
+    <w:p>
+      <w:proofErr w:type="spellStart"/>
+      <w:r>
+        <w:rPr>
+          <w:b/>
+        </w:rPr>
+        <w:t>Miran</w:t>
+      </w:r>
+      <w:proofErr w:type="spellEnd"/>
+      <w:r>
+        <w:rPr>
+          <w:b/>
+        </w:rPr>
+        <w:t xml:space="preserve"> Romeiro Ferreira da Silva</w:t>
+      </w:r>
+      <w:r>
+        <w:t xml:space="preserve">: </w:t>
+      </w:r>
+      <w:r>
+        <w:t>atuou na criação do diagrama de casos de uso, no protótipo de telas e no escopo e requisitos funcionais e não funcionais do sistema.</w:t>
+      </w:r>
+    </w:p>
+    <w:p>
+      <w:pPr>
+        <w:pStyle w:val="Ttulo1"/>
+        <w:numPr>
+          <w:ilvl w:val="0"/>
+          <w:numId w:val="0"/>
+        </w:numPr>
+      </w:pPr>
+      <w:r>
+        <w:t>Referências</w:t>
+      </w:r>
+    </w:p>
+    <w:p>
+      <w:r>
+        <w:t>Livro Engenharia de software uma visão prática – pág. 12 (UML)</w:t>
+      </w:r>
+    </w:p>
+    <w:p>
+      <w:r>
+        <w:t>Livro Engenharia de software uma visão prática – pág.</w:t>
+      </w:r>
+      <w:r>
+        <w:t xml:space="preserve"> 94</w:t>
+      </w:r>
+      <w:r>
+        <w:t xml:space="preserve"> (</w:t>
+      </w:r>
+      <w:r>
+        <w:t xml:space="preserve">Pág. 94 – </w:t>
+      </w:r>
+      <w:proofErr w:type="spellStart"/>
+      <w:r>
+        <w:t>Especificao</w:t>
+      </w:r>
+      <w:proofErr w:type="spellEnd"/>
+      <w:r>
+        <w:t xml:space="preserve"> de Requisitos</w:t>
+      </w:r>
+      <w:r>
+        <w:t>)</w:t>
+      </w:r>
+    </w:p>
+    <w:p/>
     <w:sectPr>
       <w:headerReference w:type="default" r:id="rId8"/>
       <w:pgSz w:w="11909" w:h="16834"/>
@@ -4882,7 +5215,7 @@
 </file>
 
 <file path=word/endnotes.xml><?xml version="1.0" encoding="utf-8"?>
-<w:endnotes xmlns:wpc="http://schemas.microsoft.com/office/word/2010/wordprocessingCanvas" xmlns:cx="http://schemas.microsoft.com/office/drawing/2014/chartex" xmlns:cx1="http://schemas.microsoft.com/office/drawing/2015/9/8/chartex" xmlns:cx2="http://schemas.microsoft.com/office/drawing/2015/10/21/chartex" xmlns:cx3="http://schemas.microsoft.com/office/drawing/2016/5/9/chartex" xmlns:cx4="http://schemas.microsoft.com/office/drawing/2016/5/10/chartex" xmlns:cx5="http://schemas.microsoft.com/office/drawing/2016/5/11/chartex" xmlns:cx6="http://schemas.microsoft.com/office/drawing/2016/5/12/chartex" xmlns:cx7="http://schemas.microsoft.com/office/drawing/2016/5/13/chartex" xmlns:cx8="http://schemas.microsoft.com/office/drawing/2016/5/14/chartex" xmlns:mc="http://schemas.openxmlformats.org/markup-compatibility/2006" xmlns:aink="http://schemas.microsoft.com/office/drawing/2016/ink" xmlns:am3d="http://schemas.microsoft.com/office/drawing/2017/model3d" xmlns:o="urn:schemas-microsoft-com:office:office" xmlns:oel="http://schemas.microsoft.com/office/2019/extlst" xmlns:r="http://schemas.openxmlformats.org/officeDocument/2006/relationships" xmlns:m="http://schemas.openxmlformats.org/officeDocument/2006/math" xmlns:v="urn:schemas-microsoft-com:vml" xmlns:wp14="http://schemas.microsoft.com/office/word/2010/wordprocessingDrawing" xmlns:wp="http://schemas.openxmlformats.org/drawingml/2006/wordprocessingDrawing" xmlns:w10="urn:schemas-microsoft-com:office:word" xmlns:w="http://schemas.openxmlformats.org/wordprocessingml/2006/main" xmlns:w14="http://schemas.microsoft.com/office/word/2010/wordml" xmlns:w15="http://schemas.microsoft.com/office/word/2012/wordml" xmlns:w16cex="http://schemas.microsoft.com/office/word/2018/wordml/cex" xmlns:w16cid="http://schemas.microsoft.com/office/word/2016/wordml/cid" xmlns:w16="http://schemas.microsoft.com/office/word/2018/wordml" xmlns:w16du="http://schemas.microsoft.com/office/word/2023/wordml/word16du" xmlns:w16sdtdh="http://schemas.microsoft.com/office/word/2020/wordml/sdtdatahash" xmlns:w16se="http://schemas.microsoft.com/office/word/2015/wordml/symex" xmlns:wpg="http://schemas.microsoft.com/office/word/2010/wordprocessingGroup" xmlns:wpi="http://schemas.microsoft.com/office/word/2010/wordprocessingInk" xmlns:wne="http://schemas.microsoft.com/office/word/2006/wordml" xmlns:wps="http://schemas.microsoft.com/office/word/2010/wordprocessingShape" mc:Ignorable="w14 w15 w16se w16cid w16 w16cex w16sdtdh w16du wp14">
+<w:endnotes xmlns:wpc="http://schemas.microsoft.com/office/word/2010/wordprocessingCanvas" xmlns:cx="http://schemas.microsoft.com/office/drawing/2014/chartex" xmlns:mc="http://schemas.openxmlformats.org/markup-compatibility/2006" xmlns:o="urn:schemas-microsoft-com:office:office" xmlns:r="http://schemas.openxmlformats.org/officeDocument/2006/relationships" xmlns:m="http://schemas.openxmlformats.org/officeDocument/2006/math" xmlns:v="urn:schemas-microsoft-com:vml" xmlns:wp14="http://schemas.microsoft.com/office/word/2010/wordprocessingDrawing" xmlns:wp="http://schemas.openxmlformats.org/drawingml/2006/wordprocessingDrawing" xmlns:w10="urn:schemas-microsoft-com:office:word" xmlns:w="http://schemas.openxmlformats.org/wordprocessingml/2006/main" xmlns:w14="http://schemas.microsoft.com/office/word/2010/wordml" xmlns:w15="http://schemas.microsoft.com/office/word/2012/wordml" xmlns:w16se="http://schemas.microsoft.com/office/word/2015/wordml/symex" xmlns:wpg="http://schemas.microsoft.com/office/word/2010/wordprocessingGroup" xmlns:wpi="http://schemas.microsoft.com/office/word/2010/wordprocessingInk" xmlns:wne="http://schemas.microsoft.com/office/word/2006/wordml" xmlns:wps="http://schemas.microsoft.com/office/word/2010/wordprocessingShape" mc:Ignorable="w14 w15 w16se wp14">
   <w:endnote w:type="separator" w:id="-1">
     <w:p>
       <w:pPr>
@@ -4907,7 +5240,7 @@
 </file>
 
 <file path=word/footnotes.xml><?xml version="1.0" encoding="utf-8"?>
-<w:footnotes xmlns:wpc="http://schemas.microsoft.com/office/word/2010/wordprocessingCanvas" xmlns:cx="http://schemas.microsoft.com/office/drawing/2014/chartex" xmlns:cx1="http://schemas.microsoft.com/office/drawing/2015/9/8/chartex" xmlns:cx2="http://schemas.microsoft.com/office/drawing/2015/10/21/chartex" xmlns:cx3="http://schemas.microsoft.com/office/drawing/2016/5/9/chartex" xmlns:cx4="http://schemas.microsoft.com/office/drawing/2016/5/10/chartex" xmlns:cx5="http://schemas.microsoft.com/office/drawing/2016/5/11/chartex" xmlns:cx6="http://schemas.microsoft.com/office/drawing/2016/5/12/chartex" xmlns:cx7="http://schemas.microsoft.com/office/drawing/2016/5/13/chartex" xmlns:cx8="http://schemas.microsoft.com/office/drawing/2016/5/14/chartex" xmlns:mc="http://schemas.openxmlformats.org/markup-compatibility/2006" xmlns:aink="http://schemas.microsoft.com/office/drawing/2016/ink" xmlns:am3d="http://schemas.microsoft.com/office/drawing/2017/model3d" xmlns:o="urn:schemas-microsoft-com:office:office" xmlns:oel="http://schemas.microsoft.com/office/2019/extlst" xmlns:r="http://schemas.openxmlformats.org/officeDocument/2006/relationships" xmlns:m="http://schemas.openxmlformats.org/officeDocument/2006/math" xmlns:v="urn:schemas-microsoft-com:vml" xmlns:wp14="http://schemas.microsoft.com/office/word/2010/wordprocessingDrawing" xmlns:wp="http://schemas.openxmlformats.org/drawingml/2006/wordprocessingDrawing" xmlns:w10="urn:schemas-microsoft-com:office:word" xmlns:w="http://schemas.openxmlformats.org/wordprocessingml/2006/main" xmlns:w14="http://schemas.microsoft.com/office/word/2010/wordml" xmlns:w15="http://schemas.microsoft.com/office/word/2012/wordml" xmlns:w16cex="http://schemas.microsoft.com/office/word/2018/wordml/cex" xmlns:w16cid="http://schemas.microsoft.com/office/word/2016/wordml/cid" xmlns:w16="http://schemas.microsoft.com/office/word/2018/wordml" xmlns:w16du="http://schemas.microsoft.com/office/word/2023/wordml/word16du" xmlns:w16sdtdh="http://schemas.microsoft.com/office/word/2020/wordml/sdtdatahash" xmlns:w16se="http://schemas.microsoft.com/office/word/2015/wordml/symex" xmlns:wpg="http://schemas.microsoft.com/office/word/2010/wordprocessingGroup" xmlns:wpi="http://schemas.microsoft.com/office/word/2010/wordprocessingInk" xmlns:wne="http://schemas.microsoft.com/office/word/2006/wordml" xmlns:wps="http://schemas.microsoft.com/office/word/2010/wordprocessingShape" mc:Ignorable="w14 w15 w16se w16cid w16 w16cex w16sdtdh w16du wp14">
+<w:footnotes xmlns:wpc="http://schemas.microsoft.com/office/word/2010/wordprocessingCanvas" xmlns:cx="http://schemas.microsoft.com/office/drawing/2014/chartex" xmlns:mc="http://schemas.openxmlformats.org/markup-compatibility/2006" xmlns:o="urn:schemas-microsoft-com:office:office" xmlns:r="http://schemas.openxmlformats.org/officeDocument/2006/relationships" xmlns:m="http://schemas.openxmlformats.org/officeDocument/2006/math" xmlns:v="urn:schemas-microsoft-com:vml" xmlns:wp14="http://schemas.microsoft.com/office/word/2010/wordprocessingDrawing" xmlns:wp="http://schemas.openxmlformats.org/drawingml/2006/wordprocessingDrawing" xmlns:w10="urn:schemas-microsoft-com:office:word" xmlns:w="http://schemas.openxmlformats.org/wordprocessingml/2006/main" xmlns:w14="http://schemas.microsoft.com/office/word/2010/wordml" xmlns:w15="http://schemas.microsoft.com/office/word/2012/wordml" xmlns:w16se="http://schemas.microsoft.com/office/word/2015/wordml/symex" xmlns:wpg="http://schemas.microsoft.com/office/word/2010/wordprocessingGroup" xmlns:wpi="http://schemas.microsoft.com/office/word/2010/wordprocessingInk" xmlns:wne="http://schemas.microsoft.com/office/word/2006/wordml" xmlns:wps="http://schemas.microsoft.com/office/word/2010/wordprocessingShape" mc:Ignorable="w14 w15 w16se wp14">
   <w:footnote w:type="separator" w:id="-1">
     <w:p>
       <w:pPr>
@@ -4935,7 +5268,7 @@
 </file>
 
 <file path=word/header1.xml><?xml version="1.0" encoding="utf-8"?>
-<w:hdr xmlns:wpc="http://schemas.microsoft.com/office/word/2010/wordprocessingCanvas" xmlns:cx="http://schemas.microsoft.com/office/drawing/2014/chartex" xmlns:cx1="http://schemas.microsoft.com/office/drawing/2015/9/8/chartex" xmlns:cx2="http://schemas.microsoft.com/office/drawing/2015/10/21/chartex" xmlns:cx3="http://schemas.microsoft.com/office/drawing/2016/5/9/chartex" xmlns:cx4="http://schemas.microsoft.com/office/drawing/2016/5/10/chartex" xmlns:cx5="http://schemas.microsoft.com/office/drawing/2016/5/11/chartex" xmlns:cx6="http://schemas.microsoft.com/office/drawing/2016/5/12/chartex" xmlns:cx7="http://schemas.microsoft.com/office/drawing/2016/5/13/chartex" xmlns:cx8="http://schemas.microsoft.com/office/drawing/2016/5/14/chartex" xmlns:mc="http://schemas.openxmlformats.org/markup-compatibility/2006" xmlns:aink="http://schemas.microsoft.com/office/drawing/2016/ink" xmlns:am3d="http://schemas.microsoft.com/office/drawing/2017/model3d" xmlns:o="urn:schemas-microsoft-com:office:office" xmlns:oel="http://schemas.microsoft.com/office/2019/extlst" xmlns:r="http://schemas.openxmlformats.org/officeDocument/2006/relationships" xmlns:m="http://schemas.openxmlformats.org/officeDocument/2006/math" xmlns:v="urn:schemas-microsoft-com:vml" xmlns:wp14="http://schemas.microsoft.com/office/word/2010/wordprocessingDrawing" xmlns:wp="http://schemas.openxmlformats.org/drawingml/2006/wordprocessingDrawing" xmlns:w10="urn:schemas-microsoft-com:office:word" xmlns:w="http://schemas.openxmlformats.org/wordprocessingml/2006/main" xmlns:w14="http://schemas.microsoft.com/office/word/2010/wordml" xmlns:w15="http://schemas.microsoft.com/office/word/2012/wordml" xmlns:w16cex="http://schemas.microsoft.com/office/word/2018/wordml/cex" xmlns:w16cid="http://schemas.microsoft.com/office/word/2016/wordml/cid" xmlns:w16="http://schemas.microsoft.com/office/word/2018/wordml" xmlns:w16du="http://schemas.microsoft.com/office/word/2023/wordml/word16du" xmlns:w16sdtdh="http://schemas.microsoft.com/office/word/2020/wordml/sdtdatahash" xmlns:w16se="http://schemas.microsoft.com/office/word/2015/wordml/symex" xmlns:wpg="http://schemas.microsoft.com/office/word/2010/wordprocessingGroup" xmlns:wpi="http://schemas.microsoft.com/office/word/2010/wordprocessingInk" xmlns:wne="http://schemas.microsoft.com/office/word/2006/wordml" xmlns:wps="http://schemas.microsoft.com/office/word/2010/wordprocessingShape" mc:Ignorable="w14 w15 w16se w16cid w16 w16cex w16sdtdh w16du wp14">
+<w:hdr xmlns:wpc="http://schemas.microsoft.com/office/word/2010/wordprocessingCanvas" xmlns:cx="http://schemas.microsoft.com/office/drawing/2014/chartex" xmlns:mc="http://schemas.openxmlformats.org/markup-compatibility/2006" xmlns:o="urn:schemas-microsoft-com:office:office" xmlns:r="http://schemas.openxmlformats.org/officeDocument/2006/relationships" xmlns:m="http://schemas.openxmlformats.org/officeDocument/2006/math" xmlns:v="urn:schemas-microsoft-com:vml" xmlns:wp14="http://schemas.microsoft.com/office/word/2010/wordprocessingDrawing" xmlns:wp="http://schemas.openxmlformats.org/drawingml/2006/wordprocessingDrawing" xmlns:w10="urn:schemas-microsoft-com:office:word" xmlns:w="http://schemas.openxmlformats.org/wordprocessingml/2006/main" xmlns:w14="http://schemas.microsoft.com/office/word/2010/wordml" xmlns:w15="http://schemas.microsoft.com/office/word/2012/wordml" xmlns:w16se="http://schemas.microsoft.com/office/word/2015/wordml/symex" xmlns:wpg="http://schemas.microsoft.com/office/word/2010/wordprocessingGroup" xmlns:wpi="http://schemas.microsoft.com/office/word/2010/wordprocessingInk" xmlns:wne="http://schemas.microsoft.com/office/word/2006/wordml" xmlns:wps="http://schemas.microsoft.com/office/word/2010/wordprocessingShape" mc:Ignorable="w14 w15 w16se wp14">
   <w:p>
     <w:pPr>
       <w:pStyle w:val="Cabealho"/>
@@ -5048,7 +5381,7 @@
 </file>
 
 <file path=word/numbering.xml><?xml version="1.0" encoding="utf-8"?>
-<w:numbering xmlns:wpc="http://schemas.microsoft.com/office/word/2010/wordprocessingCanvas" xmlns:cx="http://schemas.microsoft.com/office/drawing/2014/chartex" xmlns:cx1="http://schemas.microsoft.com/office/drawing/2015/9/8/chartex" xmlns:cx2="http://schemas.microsoft.com/office/drawing/2015/10/21/chartex" xmlns:cx3="http://schemas.microsoft.com/office/drawing/2016/5/9/chartex" xmlns:cx4="http://schemas.microsoft.com/office/drawing/2016/5/10/chartex" xmlns:cx5="http://schemas.microsoft.com/office/drawing/2016/5/11/chartex" xmlns:cx6="http://schemas.microsoft.com/office/drawing/2016/5/12/chartex" xmlns:cx7="http://schemas.microsoft.com/office/drawing/2016/5/13/chartex" xmlns:cx8="http://schemas.microsoft.com/office/drawing/2016/5/14/chartex" xmlns:mc="http://schemas.openxmlformats.org/markup-compatibility/2006" xmlns:aink="http://schemas.microsoft.com/office/drawing/2016/ink" xmlns:am3d="http://schemas.microsoft.com/office/drawing/2017/model3d" xmlns:o="urn:schemas-microsoft-com:office:office" xmlns:oel="http://schemas.microsoft.com/office/2019/extlst" xmlns:r="http://schemas.openxmlformats.org/officeDocument/2006/relationships" xmlns:m="http://schemas.openxmlformats.org/officeDocument/2006/math" xmlns:v="urn:schemas-microsoft-com:vml" xmlns:wp14="http://schemas.microsoft.com/office/word/2010/wordprocessingDrawing" xmlns:wp="http://schemas.openxmlformats.org/drawingml/2006/wordprocessingDrawing" xmlns:w10="urn:schemas-microsoft-com:office:word" xmlns:w="http://schemas.openxmlformats.org/wordprocessingml/2006/main" xmlns:w14="http://schemas.microsoft.com/office/word/2010/wordml" xmlns:w15="http://schemas.microsoft.com/office/word/2012/wordml" xmlns:w16cex="http://schemas.microsoft.com/office/word/2018/wordml/cex" xmlns:w16cid="http://schemas.microsoft.com/office/word/2016/wordml/cid" xmlns:w16="http://schemas.microsoft.com/office/word/2018/wordml" xmlns:w16du="http://schemas.microsoft.com/office/word/2023/wordml/word16du" xmlns:w16sdtdh="http://schemas.microsoft.com/office/word/2020/wordml/sdtdatahash" xmlns:w16se="http://schemas.microsoft.com/office/word/2015/wordml/symex" xmlns:wpg="http://schemas.microsoft.com/office/word/2010/wordprocessingGroup" xmlns:wpi="http://schemas.microsoft.com/office/word/2010/wordprocessingInk" xmlns:wne="http://schemas.microsoft.com/office/word/2006/wordml" xmlns:wps="http://schemas.microsoft.com/office/word/2010/wordprocessingShape" mc:Ignorable="w14 w15 w16se w16cid w16 w16cex w16sdtdh w16du wp14">
+<w:numbering xmlns:wpc="http://schemas.microsoft.com/office/word/2010/wordprocessingCanvas" xmlns:cx="http://schemas.microsoft.com/office/drawing/2014/chartex" xmlns:mc="http://schemas.openxmlformats.org/markup-compatibility/2006" xmlns:o="urn:schemas-microsoft-com:office:office" xmlns:r="http://schemas.openxmlformats.org/officeDocument/2006/relationships" xmlns:m="http://schemas.openxmlformats.org/officeDocument/2006/math" xmlns:v="urn:schemas-microsoft-com:vml" xmlns:wp14="http://schemas.microsoft.com/office/word/2010/wordprocessingDrawing" xmlns:wp="http://schemas.openxmlformats.org/drawingml/2006/wordprocessingDrawing" xmlns:w10="urn:schemas-microsoft-com:office:word" xmlns:w="http://schemas.openxmlformats.org/wordprocessingml/2006/main" xmlns:w14="http://schemas.microsoft.com/office/word/2010/wordml" xmlns:w15="http://schemas.microsoft.com/office/word/2012/wordml" xmlns:w16se="http://schemas.microsoft.com/office/word/2015/wordml/symex" xmlns:wpg="http://schemas.microsoft.com/office/word/2010/wordprocessingGroup" xmlns:wpi="http://schemas.microsoft.com/office/word/2010/wordprocessingInk" xmlns:wne="http://schemas.microsoft.com/office/word/2006/wordml" xmlns:wps="http://schemas.microsoft.com/office/word/2010/wordprocessingShape" mc:Ignorable="w14 w15 w16se wp14">
   <w:abstractNum w:abstractNumId="0" w15:restartNumberingAfterBreak="0">
     <w:nsid w:val="244E0B23"/>
     <w:multiLevelType w:val="multilevel"/>
@@ -5266,17 +5599,20 @@
       </w:rPr>
     </w:lvl>
   </w:abstractNum>
-  <w:num w:numId="1" w16cid:durableId="870071897">
+  <w:num w:numId="1">
     <w:abstractNumId w:val="0"/>
   </w:num>
-  <w:num w:numId="2" w16cid:durableId="695539641">
+  <w:num w:numId="2">
     <w:abstractNumId w:val="1"/>
+  </w:num>
+  <w:num w:numId="3">
+    <w:abstractNumId w:val="0"/>
   </w:num>
 </w:numbering>
 </file>
 
 <file path=word/styles.xml><?xml version="1.0" encoding="utf-8"?>
-<w:styles xmlns:mc="http://schemas.openxmlformats.org/markup-compatibility/2006" xmlns:r="http://schemas.openxmlformats.org/officeDocument/2006/relationships" xmlns:w="http://schemas.openxmlformats.org/wordprocessingml/2006/main" xmlns:w14="http://schemas.microsoft.com/office/word/2010/wordml" xmlns:w15="http://schemas.microsoft.com/office/word/2012/wordml" xmlns:w16cex="http://schemas.microsoft.com/office/word/2018/wordml/cex" xmlns:w16cid="http://schemas.microsoft.com/office/word/2016/wordml/cid" xmlns:w16="http://schemas.microsoft.com/office/word/2018/wordml" xmlns:w16du="http://schemas.microsoft.com/office/word/2023/wordml/word16du" xmlns:w16sdtdh="http://schemas.microsoft.com/office/word/2020/wordml/sdtdatahash" xmlns:w16se="http://schemas.microsoft.com/office/word/2015/wordml/symex" mc:Ignorable="w14 w15 w16se w16cid w16 w16cex w16sdtdh w16du">
+<w:styles xmlns:mc="http://schemas.openxmlformats.org/markup-compatibility/2006" xmlns:r="http://schemas.openxmlformats.org/officeDocument/2006/relationships" xmlns:w="http://schemas.openxmlformats.org/wordprocessingml/2006/main" xmlns:w14="http://schemas.microsoft.com/office/word/2010/wordml" xmlns:w15="http://schemas.microsoft.com/office/word/2012/wordml" xmlns:w16se="http://schemas.microsoft.com/office/word/2015/wordml/symex" mc:Ignorable="w14 w15 w16se">
   <w:docDefaults>
     <w:rPrDefault>
       <w:rPr>
@@ -5293,9 +5629,9 @@
       </w:pPr>
     </w:pPrDefault>
   </w:docDefaults>
-  <w:latentStyles w:defLockedState="0" w:defUIPriority="99" w:defSemiHidden="0" w:defUnhideWhenUsed="0" w:defQFormat="0" w:count="376">
+  <w:latentStyles w:defLockedState="0" w:defUIPriority="99" w:defSemiHidden="0" w:defUnhideWhenUsed="0" w:defQFormat="0" w:count="371">
     <w:lsdException w:name="Normal" w:uiPriority="0" w:qFormat="1"/>
-    <w:lsdException w:name="heading 1" w:uiPriority="9" w:qFormat="1"/>
+    <w:lsdException w:name="heading 1" w:uiPriority="0" w:qFormat="1"/>
     <w:lsdException w:name="heading 2" w:semiHidden="1" w:uiPriority="9" w:unhideWhenUsed="1" w:qFormat="1"/>
     <w:lsdException w:name="heading 3" w:semiHidden="1" w:uiPriority="9" w:unhideWhenUsed="1" w:qFormat="1"/>
     <w:lsdException w:name="heading 4" w:semiHidden="1" w:uiPriority="9" w:unhideWhenUsed="1" w:qFormat="1"/>
@@ -5665,11 +6001,6 @@
     <w:lsdException w:name="List Table 5 Dark Accent 6" w:uiPriority="50"/>
     <w:lsdException w:name="List Table 6 Colorful Accent 6" w:uiPriority="51"/>
     <w:lsdException w:name="List Table 7 Colorful Accent 6" w:uiPriority="52"/>
-    <w:lsdException w:name="Mention" w:semiHidden="1" w:unhideWhenUsed="1"/>
-    <w:lsdException w:name="Smart Hyperlink" w:semiHidden="1" w:unhideWhenUsed="1"/>
-    <w:lsdException w:name="Hashtag" w:semiHidden="1" w:unhideWhenUsed="1"/>
-    <w:lsdException w:name="Unresolved Mention" w:semiHidden="1" w:unhideWhenUsed="1"/>
-    <w:lsdException w:name="Smart Link" w:semiHidden="1" w:unhideWhenUsed="1"/>
   </w:latentStyles>
   <w:style w:type="paragraph" w:default="1" w:styleId="Normal">
     <w:name w:val="Normal"/>
@@ -6084,7 +6415,7 @@
       <w:szCs w:val="16"/>
     </w:rPr>
   </w:style>
-  <w:style w:type="character" w:styleId="MenoPendente">
+  <w:style w:type="character" w:customStyle="1" w:styleId="UnresolvedMention">
     <w:name w:val="Unresolved Mention"/>
     <w:basedOn w:val="Fontepargpadro"/>
     <w:uiPriority w:val="99"/>
@@ -6095,6 +6426,16 @@
       <w:color w:val="605E5C"/>
       <w:shd w:val="clear" w:color="auto" w:fill="E1DFDD"/>
     </w:rPr>
+  </w:style>
+  <w:style w:type="paragraph" w:styleId="SemEspaamento">
+    <w:name w:val="No Spacing"/>
+    <w:uiPriority w:val="1"/>
+    <w:qFormat/>
+    <w:rsid w:val="00935BB8"/>
+    <w:pPr>
+      <w:suppressAutoHyphens/>
+      <w:spacing w:line="240" w:lineRule="auto"/>
+    </w:pPr>
   </w:style>
 </w:styles>
 </file>

</xml_diff>

<commit_message>
Documentação do projeto v1.0.1
</commit_message>
<xml_diff>
--- a/0-DOCUMENTACAO/0-ENGENHARIA DE SOFTWARE - ATIVIDADES/Projeto.Integrador.1.Semestre.docx
+++ b/0-DOCUMENTACAO/0-ENGENHARIA DE SOFTWARE - ATIVIDADES/Projeto.Integrador.1.Semestre.docx
@@ -4770,8 +4770,13 @@
         <w:jc w:val="both"/>
       </w:pPr>
       <w:r>
-        <w:t>Neste capítulo, são apresentados os documentos técnicos que descrevem os aspectos fundamentais do sistema desenvolvido, fornecendo uma base sólida para compreensão e manutenção futura. A documentação é uma parte essencial do processo de desenvolvimento de software, pois oferece um registro detalhado das decisões tomadas e das características do sistema.</w:t>
-      </w:r>
+        <w:t>A documentação é a ideia principal quando a Engenharia de Software é incorporada no projeto, documentar o projeto envolve especificar o que deve ser feito e não deve ser feito, quais funcionalidades e restrições o projeto cumpre.</w:t>
+      </w:r>
+      <w:r>
+        <w:t xml:space="preserve"> Abaixo seguem as etapas para a elaboração da documentação referente aos diagramas e o processo de software usado para a criação do produto software, EducaQuest.</w:t>
+      </w:r>
+      <w:bookmarkStart w:id="15" w:name="_GoBack"/>
+      <w:bookmarkEnd w:id="15"/>
     </w:p>
     <w:p>
       <w:pPr>
@@ -4782,11 +4787,11 @@
       <w:pPr>
         <w:pStyle w:val="Ttulo2"/>
       </w:pPr>
-      <w:bookmarkStart w:id="15" w:name="_Toc161762662"/>
+      <w:bookmarkStart w:id="16" w:name="_Toc161762662"/>
       <w:r>
         <w:t>Metodologia de Desenvolvimento</w:t>
       </w:r>
-      <w:bookmarkEnd w:id="15"/>
+      <w:bookmarkEnd w:id="16"/>
     </w:p>
     <w:p>
       <w:pPr>
@@ -4812,8 +4817,6 @@
       <w:r>
         <w:t>implementação no projeto a nível macro, englobando outras atividades.</w:t>
       </w:r>
-      <w:bookmarkStart w:id="16" w:name="_GoBack"/>
-      <w:bookmarkEnd w:id="16"/>
     </w:p>
     <w:p>
       <w:pPr>
@@ -4926,7 +4929,18 @@
       </w:r>
       <w:proofErr w:type="gramEnd"/>
       <w:r>
-        <w:t xml:space="preserve"> e outros.</w:t>
+        <w:t xml:space="preserve">, </w:t>
+      </w:r>
+      <w:proofErr w:type="spellStart"/>
+      <w:r>
+        <w:t>izabelly</w:t>
+      </w:r>
+      <w:proofErr w:type="spellEnd"/>
+      <w:r>
+        <w:t xml:space="preserve"> e Caio</w:t>
+      </w:r>
+      <w:r>
+        <w:t>.</w:t>
       </w:r>
     </w:p>
     <w:p>
@@ -4953,6 +4967,12 @@
     <w:p/>
     <w:p>
       <w:r>
+        <w:t>Sistema de Cadastro</w:t>
+      </w:r>
+    </w:p>
+    <w:p/>
+    <w:p>
+      <w:r>
         <w:t xml:space="preserve">Sistema de </w:t>
       </w:r>
       <w:proofErr w:type="spellStart"/>
@@ -4970,14 +4990,62 @@
     <w:p/>
     <w:p>
       <w:r>
-        <w:t>Sistema de Interação em grupo</w:t>
-      </w:r>
-    </w:p>
-    <w:p>
-      <w:pPr>
-        <w:pageBreakBefore/>
-      </w:pPr>
-    </w:p>
+        <w:t xml:space="preserve">Sistema de </w:t>
+      </w:r>
+      <w:proofErr w:type="spellStart"/>
+      <w:r>
+        <w:t>Qui</w:t>
+      </w:r>
+      <w:r>
+        <w:t>z</w:t>
+      </w:r>
+      <w:proofErr w:type="spellEnd"/>
+      <w:r>
+        <w:t xml:space="preserve"> com I</w:t>
+      </w:r>
+      <w:r>
+        <w:t>nteração em grupo</w:t>
+      </w:r>
+    </w:p>
+    <w:p/>
+    <w:p>
+      <w:r>
+        <w:t xml:space="preserve">Sistema de </w:t>
+      </w:r>
+      <w:proofErr w:type="spellStart"/>
+      <w:r>
+        <w:t>Quiz</w:t>
+      </w:r>
+      <w:proofErr w:type="spellEnd"/>
+      <w:r>
+        <w:t xml:space="preserve"> Individual</w:t>
+      </w:r>
+    </w:p>
+    <w:p/>
+    <w:p/>
+    <w:p/>
+    <w:p/>
+    <w:p/>
+    <w:p/>
+    <w:p/>
+    <w:p/>
+    <w:p/>
+    <w:p/>
+    <w:p/>
+    <w:p/>
+    <w:p/>
+    <w:p/>
+    <w:p/>
+    <w:p/>
+    <w:p/>
+    <w:p/>
+    <w:p/>
+    <w:p/>
+    <w:p/>
+    <w:p/>
+    <w:p/>
+    <w:p/>
+    <w:p/>
     <w:p>
       <w:pPr>
         <w:pStyle w:val="Ttulo1"/>
@@ -4986,6 +5054,242 @@
           <w:numId w:val="0"/>
         </w:numPr>
       </w:pPr>
+      <w:bookmarkStart w:id="27" w:name="_Toc161762669"/>
+      <w:bookmarkStart w:id="28" w:name="__RefHeading___Toc1500_4053971637"/>
+      <w:r>
+        <w:lastRenderedPageBreak/>
+        <w:t>Considerações Finais</w:t>
+      </w:r>
+      <w:bookmarkEnd w:id="27"/>
+      <w:bookmarkEnd w:id="28"/>
+    </w:p>
+    <w:p/>
+    <w:p>
+      <w:r>
+        <w:t>Conclusão: Concluir o trabalho e destacar aprendizados</w:t>
+      </w:r>
+    </w:p>
+    <w:p>
+      <w:pPr>
+        <w:suppressAutoHyphens w:val="0"/>
+      </w:pPr>
+      <w:r>
+        <w:br w:type="page"/>
+      </w:r>
+    </w:p>
+    <w:p/>
+    <w:p>
+      <w:pPr>
+        <w:rPr>
+          <w:b/>
+          <w:sz w:val="28"/>
+          <w:szCs w:val="28"/>
+        </w:rPr>
+      </w:pPr>
+      <w:r>
+        <w:rPr>
+          <w:b/>
+          <w:sz w:val="28"/>
+          <w:szCs w:val="28"/>
+        </w:rPr>
+        <w:t>Contribuições Individuais</w:t>
+      </w:r>
+    </w:p>
+    <w:p>
+      <w:pPr>
+        <w:rPr>
+          <w:b/>
+          <w:sz w:val="28"/>
+          <w:szCs w:val="28"/>
+        </w:rPr>
+      </w:pPr>
+    </w:p>
+    <w:p>
+      <w:pPr>
+        <w:pStyle w:val="SemEspaamento"/>
+      </w:pPr>
+      <w:r>
+        <w:t xml:space="preserve">Todo o projeto foi realizado pela equipe que representa o </w:t>
+      </w:r>
+      <w:proofErr w:type="spellStart"/>
+      <w:r>
+        <w:t>EducaQuest</w:t>
+      </w:r>
+      <w:proofErr w:type="spellEnd"/>
+      <w:r>
+        <w:t>, onde cada participante contribui</w:t>
+      </w:r>
+      <w:r>
+        <w:t>u em todas as etapas de projeto, disposto abaixo:</w:t>
+      </w:r>
+    </w:p>
+    <w:p>
+      <w:pPr>
+        <w:pStyle w:val="SemEspaamento"/>
+      </w:pPr>
+    </w:p>
+    <w:p>
+      <w:r>
+        <w:rPr>
+          <w:b/>
+        </w:rPr>
+        <w:t xml:space="preserve">Caio </w:t>
+      </w:r>
+      <w:proofErr w:type="spellStart"/>
+      <w:r>
+        <w:rPr>
+          <w:b/>
+        </w:rPr>
+        <w:t>Beteghelli</w:t>
+      </w:r>
+      <w:proofErr w:type="spellEnd"/>
+      <w:r>
+        <w:rPr>
+          <w:b/>
+        </w:rPr>
+        <w:t xml:space="preserve"> de Almeida</w:t>
+      </w:r>
+      <w:r>
+        <w:t>: atuou na criação do diagrama de casos de uso, no protótipo de telas e no escopo e requisitos funcionais e não funcionais do sistema.</w:t>
+      </w:r>
+    </w:p>
+    <w:p/>
+    <w:p>
+      <w:r>
+        <w:rPr>
+          <w:b/>
+        </w:rPr>
+        <w:t>Gabriel Victorino</w:t>
+      </w:r>
+      <w:r>
+        <w:t>: atuou na validação de diagramas, elaboração do protótipo de telas</w:t>
+      </w:r>
+      <w:r>
+        <w:t xml:space="preserve"> com a ferramenta </w:t>
+      </w:r>
+      <w:proofErr w:type="spellStart"/>
+      <w:r>
+        <w:t>Figma</w:t>
+      </w:r>
+      <w:proofErr w:type="spellEnd"/>
+      <w:r>
+        <w:t>, elaboração do diagrama de sequência, atividades</w:t>
+      </w:r>
+      <w:r>
+        <w:t xml:space="preserve"> e casos de uso, além de contribuir com a con</w:t>
+      </w:r>
+      <w:r>
+        <w:t>s</w:t>
+      </w:r>
+      <w:r>
+        <w:t>trução do protótipo de estágio em</w:t>
+      </w:r>
+      <w:r>
+        <w:t xml:space="preserve"> desenvolvimento, a codificação e criação do </w:t>
+      </w:r>
+      <w:proofErr w:type="spellStart"/>
+      <w:r>
+        <w:t>M</w:t>
+      </w:r>
+      <w:r>
+        <w:t>oodboard</w:t>
+      </w:r>
+      <w:proofErr w:type="spellEnd"/>
+      <w:r>
+        <w:t>.</w:t>
+      </w:r>
+    </w:p>
+    <w:p/>
+    <w:p>
+      <w:proofErr w:type="spellStart"/>
+      <w:r>
+        <w:rPr>
+          <w:b/>
+        </w:rPr>
+        <w:t>Izabely</w:t>
+      </w:r>
+      <w:proofErr w:type="spellEnd"/>
+      <w:r>
+        <w:rPr>
+          <w:b/>
+        </w:rPr>
+        <w:t xml:space="preserve"> do Nascimento Rodrigues de Campos</w:t>
+      </w:r>
+      <w:r>
+        <w:t xml:space="preserve">: atuou no apoio na </w:t>
+      </w:r>
+      <w:r>
+        <w:t>criação do diagrama de cas</w:t>
+      </w:r>
+      <w:r>
+        <w:t>os de uso e contexto do projeto.</w:t>
+      </w:r>
+    </w:p>
+    <w:p/>
+    <w:p>
+      <w:proofErr w:type="spellStart"/>
+      <w:r>
+        <w:rPr>
+          <w:b/>
+        </w:rPr>
+        <w:t>Julio</w:t>
+      </w:r>
+      <w:proofErr w:type="spellEnd"/>
+      <w:r>
+        <w:rPr>
+          <w:b/>
+        </w:rPr>
+        <w:t xml:space="preserve"> Eduardo de Sales</w:t>
+      </w:r>
+      <w:r>
+        <w:t>: atuou na criação do diagrama de atividade, casos de uso e prototipação de telas.</w:t>
+      </w:r>
+    </w:p>
+    <w:p/>
+    <w:p>
+      <w:r>
+        <w:rPr>
+          <w:b/>
+        </w:rPr>
+        <w:t>Melissa Beatriz Vieira</w:t>
+      </w:r>
+      <w:r>
+        <w:t xml:space="preserve">: </w:t>
+      </w:r>
+      <w:r>
+        <w:t>atuou nos objetivos de projeto, protótipo de telas.</w:t>
+      </w:r>
+    </w:p>
+    <w:p/>
+    <w:p>
+      <w:proofErr w:type="spellStart"/>
+      <w:r>
+        <w:rPr>
+          <w:b/>
+        </w:rPr>
+        <w:t>Miran</w:t>
+      </w:r>
+      <w:proofErr w:type="spellEnd"/>
+      <w:r>
+        <w:rPr>
+          <w:b/>
+        </w:rPr>
+        <w:t xml:space="preserve"> Romeiro Ferreira da Silva</w:t>
+      </w:r>
+      <w:r>
+        <w:t xml:space="preserve">: </w:t>
+      </w:r>
+      <w:r>
+        <w:t>atuou na criação do diagrama de casos de uso, no protótipo de telas e no escopo e requisitos funcionais e não funcionais do sistema.</w:t>
+      </w:r>
+    </w:p>
+    <w:p>
+      <w:pPr>
+        <w:suppressAutoHyphens w:val="0"/>
+      </w:pPr>
+      <w:r>
+        <w:br w:type="page"/>
+      </w:r>
     </w:p>
     <w:p>
       <w:pPr>
@@ -4995,243 +5299,8 @@
           <w:numId w:val="0"/>
         </w:numPr>
       </w:pPr>
-      <w:bookmarkStart w:id="27" w:name="_Toc161762669"/>
-      <w:bookmarkStart w:id="28" w:name="__RefHeading___Toc1500_4053971637"/>
-      <w:r>
-        <w:t>Considerações Finais</w:t>
-      </w:r>
-      <w:bookmarkEnd w:id="27"/>
-      <w:bookmarkEnd w:id="28"/>
-    </w:p>
-    <w:p/>
-    <w:p>
-      <w:r>
-        <w:t>Conclusão: Concluir o trabalho e destacar aprendizados</w:t>
-      </w:r>
-    </w:p>
-    <w:p>
-      <w:pPr>
-        <w:suppressAutoHyphens w:val="0"/>
-      </w:pPr>
-      <w:r>
-        <w:br w:type="page"/>
-      </w:r>
-    </w:p>
-    <w:p/>
-    <w:p>
-      <w:pPr>
-        <w:rPr>
-          <w:b/>
-          <w:sz w:val="28"/>
-          <w:szCs w:val="28"/>
-        </w:rPr>
-      </w:pPr>
-      <w:r>
-        <w:rPr>
-          <w:b/>
-          <w:sz w:val="28"/>
-          <w:szCs w:val="28"/>
-        </w:rPr>
-        <w:t>Contribuições Individuais</w:t>
-      </w:r>
-    </w:p>
-    <w:p>
-      <w:pPr>
-        <w:rPr>
-          <w:b/>
-          <w:sz w:val="28"/>
-          <w:szCs w:val="28"/>
-        </w:rPr>
-      </w:pPr>
-    </w:p>
-    <w:p>
-      <w:pPr>
-        <w:pStyle w:val="SemEspaamento"/>
-      </w:pPr>
-      <w:r>
-        <w:t xml:space="preserve">Todo o projeto foi realizado pela equipe que representa o </w:t>
-      </w:r>
-      <w:proofErr w:type="spellStart"/>
-      <w:r>
-        <w:t>EducaQuest</w:t>
-      </w:r>
-      <w:proofErr w:type="spellEnd"/>
-      <w:r>
-        <w:t>, onde cada participante contribui</w:t>
-      </w:r>
-      <w:r>
-        <w:t>u em todas as etapas de projeto, disposto abaixo:</w:t>
-      </w:r>
-    </w:p>
-    <w:p>
-      <w:pPr>
-        <w:pStyle w:val="SemEspaamento"/>
-      </w:pPr>
-    </w:p>
-    <w:p>
-      <w:r>
-        <w:rPr>
-          <w:b/>
-        </w:rPr>
-        <w:t xml:space="preserve">Caio </w:t>
-      </w:r>
-      <w:proofErr w:type="spellStart"/>
-      <w:r>
-        <w:rPr>
-          <w:b/>
-        </w:rPr>
-        <w:t>Beteghelli</w:t>
-      </w:r>
-      <w:proofErr w:type="spellEnd"/>
-      <w:r>
-        <w:rPr>
-          <w:b/>
-        </w:rPr>
-        <w:t xml:space="preserve"> de Almeida</w:t>
-      </w:r>
-      <w:r>
-        <w:t>: atuou na criação do diagrama de casos de uso, no protótipo de telas e no escopo e requisitos funcionais e não funcionais do sistema.</w:t>
-      </w:r>
-    </w:p>
-    <w:p/>
-    <w:p>
-      <w:r>
-        <w:rPr>
-          <w:b/>
-        </w:rPr>
-        <w:t>Gabriel Victorino</w:t>
-      </w:r>
-      <w:r>
-        <w:t>: atuou na validação de diagramas, elaboração do protótipo de telas</w:t>
-      </w:r>
-      <w:r>
-        <w:t xml:space="preserve"> com a ferramenta </w:t>
-      </w:r>
-      <w:proofErr w:type="spellStart"/>
-      <w:r>
-        <w:t>Figma</w:t>
-      </w:r>
-      <w:proofErr w:type="spellEnd"/>
-      <w:r>
-        <w:t>, elaboração do diagrama de sequência, atividades</w:t>
-      </w:r>
-      <w:r>
-        <w:t xml:space="preserve"> e casos de uso, além de contribuir com a con</w:t>
-      </w:r>
-      <w:r>
-        <w:t>s</w:t>
-      </w:r>
-      <w:r>
-        <w:t>trução do protótipo de estágio em</w:t>
-      </w:r>
-      <w:r>
-        <w:t xml:space="preserve"> desenvolvimento, a codificação e criação do </w:t>
-      </w:r>
-      <w:proofErr w:type="spellStart"/>
-      <w:r>
-        <w:t>M</w:t>
-      </w:r>
-      <w:r>
-        <w:t>oodboard</w:t>
-      </w:r>
-      <w:proofErr w:type="spellEnd"/>
-      <w:r>
-        <w:t>.</w:t>
-      </w:r>
-    </w:p>
-    <w:p/>
-    <w:p>
-      <w:proofErr w:type="spellStart"/>
-      <w:r>
-        <w:rPr>
-          <w:b/>
-        </w:rPr>
-        <w:t>Izabely</w:t>
-      </w:r>
-      <w:proofErr w:type="spellEnd"/>
-      <w:r>
-        <w:rPr>
-          <w:b/>
-        </w:rPr>
-        <w:t xml:space="preserve"> do Nascimento Rodrigues de Campos</w:t>
-      </w:r>
-      <w:r>
-        <w:t xml:space="preserve">: atuou no apoio na </w:t>
-      </w:r>
-      <w:r>
-        <w:t>criação do diagrama de cas</w:t>
-      </w:r>
-      <w:r>
-        <w:t>os de uso e contexto do projeto.</w:t>
-      </w:r>
-    </w:p>
-    <w:p/>
-    <w:p>
-      <w:proofErr w:type="spellStart"/>
-      <w:r>
-        <w:rPr>
-          <w:b/>
-        </w:rPr>
-        <w:t>Julio</w:t>
-      </w:r>
-      <w:proofErr w:type="spellEnd"/>
-      <w:r>
-        <w:rPr>
-          <w:b/>
-        </w:rPr>
-        <w:t xml:space="preserve"> Eduardo de Sales</w:t>
-      </w:r>
-      <w:r>
-        <w:t>: atuou na criação do diagrama de atividade, casos de uso e prototipação de telas.</w:t>
-      </w:r>
-    </w:p>
-    <w:p/>
-    <w:p>
-      <w:r>
-        <w:rPr>
-          <w:b/>
-        </w:rPr>
-        <w:t>Melissa Beatriz Vieira</w:t>
-      </w:r>
-      <w:r>
-        <w:t xml:space="preserve">: </w:t>
-      </w:r>
-      <w:r>
-        <w:t>atuou nos objetivos de projeto, protótipo de telas.</w:t>
-      </w:r>
-    </w:p>
-    <w:p/>
-    <w:p>
-      <w:proofErr w:type="spellStart"/>
-      <w:r>
-        <w:rPr>
-          <w:b/>
-        </w:rPr>
-        <w:t>Miran</w:t>
-      </w:r>
-      <w:proofErr w:type="spellEnd"/>
-      <w:r>
-        <w:rPr>
-          <w:b/>
-        </w:rPr>
-        <w:t xml:space="preserve"> Romeiro Ferreira da Silva</w:t>
-      </w:r>
-      <w:r>
-        <w:t xml:space="preserve">: </w:t>
-      </w:r>
-      <w:r>
-        <w:t>atuou na criação do diagrama de casos de uso, no protótipo de telas e no escopo e requisitos funcionais e não funcionais do sistema.</w:t>
-      </w:r>
-    </w:p>
-    <w:p>
-      <w:pPr>
-        <w:pStyle w:val="Ttulo1"/>
-        <w:numPr>
-          <w:ilvl w:val="0"/>
-          <w:numId w:val="0"/>
-        </w:numPr>
-      </w:pPr>
-      <w:r>
+      <w:r>
+        <w:lastRenderedPageBreak/>
         <w:t>Referências</w:t>
       </w:r>
     </w:p>

</xml_diff>

<commit_message>
Update Documentação 1 Semestre
</commit_message>
<xml_diff>
--- a/0-DOCUMENTACAO/0-ENGENHARIA DE SOFTWARE - ATIVIDADES/Projeto.Integrador.1.Semestre.docx
+++ b/0-DOCUMENTACAO/0-ENGENHARIA DE SOFTWARE - ATIVIDADES/Projeto.Integrador.1.Semestre.docx
@@ -1921,14 +1921,23 @@
     </w:p>
     <w:p>
       <w:pPr>
+        <w:pStyle w:val="PargrafodaLista"/>
+        <w:numPr>
+          <w:ilvl w:val="0"/>
+          <w:numId w:val="10"/>
+        </w:numPr>
         <w:jc w:val="center"/>
         <w:rPr>
+          <w:b/>
+          <w:bCs/>
           <w:sz w:val="28"/>
           <w:szCs w:val="28"/>
         </w:rPr>
       </w:pPr>
       <w:r>
         <w:rPr>
+          <w:b/>
+          <w:bCs/>
           <w:sz w:val="28"/>
           <w:szCs w:val="28"/>
         </w:rPr>
@@ -1937,31 +1946,36 @@
     </w:p>
     <w:p>
       <w:pPr>
-        <w:pStyle w:val="CabealhodoSumrio"/>
-        <w:numPr>
-          <w:ilvl w:val="0"/>
-          <w:numId w:val="0"/>
-        </w:numPr>
-        <w:ind w:left="1070" w:hanging="360"/>
-        <w:outlineLvl w:val="9"/>
-      </w:pPr>
-      <w:r>
-        <w:t>Sumário</w:t>
-      </w:r>
-    </w:p>
-    <w:p>
-      <w:pPr>
-        <w:pStyle w:val="ContentsHeading"/>
+        <w:jc w:val="center"/>
+        <w:rPr>
+          <w:sz w:val="28"/>
+          <w:szCs w:val="28"/>
+        </w:rPr>
+      </w:pPr>
+    </w:p>
+    <w:p>
+      <w:pPr>
+        <w:pStyle w:val="Sumrio1"/>
         <w:tabs>
-          <w:tab w:val="right" w:leader="dot" w:pos="8838"/>
+          <w:tab w:val="right" w:leader="dot" w:pos="9019"/>
         </w:tabs>
+        <w:rPr>
+          <w:rFonts w:asciiTheme="minorHAnsi" w:eastAsiaTheme="minorEastAsia" w:hAnsiTheme="minorHAnsi" w:cstheme="minorBidi"/>
+          <w:noProof/>
+          <w:kern w:val="2"/>
+          <w:sz w:val="24"/>
+          <w:szCs w:val="24"/>
+          <w14:ligatures w14:val="standardContextual"/>
+        </w:rPr>
       </w:pPr>
       <w:r>
         <w:rPr>
           <w:rFonts w:ascii="Calibri" w:eastAsia="MS Gothic" w:hAnsi="Calibri" w:cs="Times New Roman"/>
-          <w:b w:val="0"/>
-          <w:bCs w:val="0"/>
+          <w:b/>
+          <w:bCs/>
           <w:color w:val="365F91"/>
+          <w:sz w:val="32"/>
+          <w:szCs w:val="32"/>
         </w:rPr>
         <w:fldChar w:fldCharType="begin"/>
       </w:r>
@@ -1971,200 +1985,1052 @@
       <w:r>
         <w:rPr>
           <w:rFonts w:ascii="Calibri" w:eastAsia="MS Gothic" w:hAnsi="Calibri" w:cs="Times New Roman"/>
-          <w:b w:val="0"/>
-          <w:bCs w:val="0"/>
+          <w:b/>
+          <w:bCs/>
           <w:color w:val="365F91"/>
+          <w:sz w:val="32"/>
+          <w:szCs w:val="32"/>
         </w:rPr>
         <w:fldChar w:fldCharType="separate"/>
       </w:r>
-      <w:r>
-        <w:t>Índice</w:t>
-      </w:r>
-    </w:p>
-    <w:p>
-      <w:pPr>
-        <w:pStyle w:val="Contents1"/>
+      <w:hyperlink w:anchor="_Toc167391344" w:history="1">
+        <w:r>
+          <w:rPr>
+            <w:rStyle w:val="Hyperlink"/>
+            <w:noProof/>
+          </w:rPr>
+          <w:t>Apresentação do contexto</w:t>
+        </w:r>
+        <w:r>
+          <w:rPr>
+            <w:noProof/>
+          </w:rPr>
+          <w:tab/>
+        </w:r>
+        <w:r>
+          <w:rPr>
+            <w:noProof/>
+          </w:rPr>
+          <w:fldChar w:fldCharType="begin"/>
+        </w:r>
+        <w:r>
+          <w:rPr>
+            <w:noProof/>
+          </w:rPr>
+          <w:instrText xml:space="preserve"> PAGEREF _Toc167391344 \h </w:instrText>
+        </w:r>
+        <w:r>
+          <w:rPr>
+            <w:noProof/>
+          </w:rPr>
+        </w:r>
+        <w:r>
+          <w:rPr>
+            <w:noProof/>
+          </w:rPr>
+          <w:fldChar w:fldCharType="separate"/>
+        </w:r>
+        <w:r>
+          <w:rPr>
+            <w:noProof/>
+          </w:rPr>
+          <w:t>4</w:t>
+        </w:r>
+        <w:r>
+          <w:rPr>
+            <w:noProof/>
+          </w:rPr>
+          <w:fldChar w:fldCharType="end"/>
+        </w:r>
+      </w:hyperlink>
+    </w:p>
+    <w:p>
+      <w:pPr>
+        <w:pStyle w:val="Sumrio1"/>
         <w:tabs>
-          <w:tab w:val="right" w:leader="dot" w:pos="9029"/>
+          <w:tab w:val="right" w:leader="dot" w:pos="9019"/>
         </w:tabs>
-      </w:pPr>
-      <w:hyperlink w:anchor="__RefHeading___Toc1476_4053971637" w:history="1">
-        <w:r>
-          <w:t>Apresentação do contexto</w:t>
-        </w:r>
-        <w:r>
+        <w:rPr>
+          <w:rFonts w:asciiTheme="minorHAnsi" w:eastAsiaTheme="minorEastAsia" w:hAnsiTheme="minorHAnsi" w:cstheme="minorBidi"/>
+          <w:noProof/>
+          <w:kern w:val="2"/>
+          <w:sz w:val="24"/>
+          <w:szCs w:val="24"/>
+          <w14:ligatures w14:val="standardContextual"/>
+        </w:rPr>
+      </w:pPr>
+      <w:hyperlink w:anchor="_Toc167391345" w:history="1">
+        <w:r>
+          <w:rPr>
+            <w:rStyle w:val="Hyperlink"/>
+            <w:noProof/>
+          </w:rPr>
+          <w:t>Escopo do sistema</w:t>
+        </w:r>
+        <w:r>
+          <w:rPr>
+            <w:noProof/>
+          </w:rPr>
           <w:tab/>
-          <w:t>4</w:t>
+        </w:r>
+        <w:r>
+          <w:rPr>
+            <w:noProof/>
+          </w:rPr>
+          <w:fldChar w:fldCharType="begin"/>
+        </w:r>
+        <w:r>
+          <w:rPr>
+            <w:noProof/>
+          </w:rPr>
+          <w:instrText xml:space="preserve"> PAGEREF _Toc167391345 \h </w:instrText>
+        </w:r>
+        <w:r>
+          <w:rPr>
+            <w:noProof/>
+          </w:rPr>
+        </w:r>
+        <w:r>
+          <w:rPr>
+            <w:noProof/>
+          </w:rPr>
+          <w:fldChar w:fldCharType="separate"/>
+        </w:r>
+        <w:r>
+          <w:rPr>
+            <w:noProof/>
+          </w:rPr>
+          <w:t>6</w:t>
+        </w:r>
+        <w:r>
+          <w:rPr>
+            <w:noProof/>
+          </w:rPr>
+          <w:fldChar w:fldCharType="end"/>
         </w:r>
       </w:hyperlink>
     </w:p>
     <w:p>
       <w:pPr>
-        <w:pStyle w:val="Contents1"/>
+        <w:pStyle w:val="Sumrio2"/>
         <w:tabs>
-          <w:tab w:val="right" w:leader="dot" w:pos="9029"/>
+          <w:tab w:val="right" w:leader="dot" w:pos="9019"/>
         </w:tabs>
-      </w:pPr>
-      <w:hyperlink w:anchor="__RefHeading___Toc1482_4053971637" w:history="1">
-        <w:r>
-          <w:t>Escopo do sistema</w:t>
-        </w:r>
-        <w:r>
+        <w:rPr>
+          <w:rFonts w:asciiTheme="minorHAnsi" w:eastAsiaTheme="minorEastAsia" w:hAnsiTheme="minorHAnsi" w:cstheme="minorBidi"/>
+          <w:noProof/>
+          <w:kern w:val="2"/>
+          <w:sz w:val="24"/>
+          <w:szCs w:val="24"/>
+          <w14:ligatures w14:val="standardContextual"/>
+        </w:rPr>
+      </w:pPr>
+      <w:hyperlink w:anchor="_Toc167391346" w:history="1">
+        <w:r>
+          <w:rPr>
+            <w:rStyle w:val="Hyperlink"/>
+            <w:noProof/>
+          </w:rPr>
+          <w:t>Objetivos do projeto</w:t>
+        </w:r>
+        <w:r>
+          <w:rPr>
+            <w:noProof/>
+          </w:rPr>
           <w:tab/>
-          <w:t>5</w:t>
+        </w:r>
+        <w:r>
+          <w:rPr>
+            <w:noProof/>
+          </w:rPr>
+          <w:fldChar w:fldCharType="begin"/>
+        </w:r>
+        <w:r>
+          <w:rPr>
+            <w:noProof/>
+          </w:rPr>
+          <w:instrText xml:space="preserve"> PAGEREF _Toc167391346 \h </w:instrText>
+        </w:r>
+        <w:r>
+          <w:rPr>
+            <w:noProof/>
+          </w:rPr>
+        </w:r>
+        <w:r>
+          <w:rPr>
+            <w:noProof/>
+          </w:rPr>
+          <w:fldChar w:fldCharType="separate"/>
+        </w:r>
+        <w:r>
+          <w:rPr>
+            <w:noProof/>
+          </w:rPr>
+          <w:t>6</w:t>
+        </w:r>
+        <w:r>
+          <w:rPr>
+            <w:noProof/>
+          </w:rPr>
+          <w:fldChar w:fldCharType="end"/>
         </w:r>
       </w:hyperlink>
     </w:p>
     <w:p>
       <w:pPr>
-        <w:pStyle w:val="Contents2"/>
+        <w:pStyle w:val="Sumrio2"/>
         <w:tabs>
-          <w:tab w:val="right" w:leader="dot" w:pos="9029"/>
+          <w:tab w:val="right" w:leader="dot" w:pos="9019"/>
         </w:tabs>
-      </w:pPr>
-      <w:hyperlink w:anchor="__RefHeading___Toc1484_4053971637" w:history="1">
-        <w:r>
+        <w:rPr>
+          <w:rFonts w:asciiTheme="minorHAnsi" w:eastAsiaTheme="minorEastAsia" w:hAnsiTheme="minorHAnsi" w:cstheme="minorBidi"/>
+          <w:noProof/>
+          <w:kern w:val="2"/>
+          <w:sz w:val="24"/>
+          <w:szCs w:val="24"/>
+          <w14:ligatures w14:val="standardContextual"/>
+        </w:rPr>
+      </w:pPr>
+      <w:hyperlink w:anchor="_Toc167391347" w:history="1">
+        <w:r>
+          <w:rPr>
+            <w:rStyle w:val="Hyperlink"/>
+            <w:noProof/>
+          </w:rPr>
           <w:t>Técnica de levantamento de requisitos</w:t>
         </w:r>
         <w:r>
+          <w:rPr>
+            <w:noProof/>
+          </w:rPr>
           <w:tab/>
-          <w:t>5</w:t>
+        </w:r>
+        <w:r>
+          <w:rPr>
+            <w:noProof/>
+          </w:rPr>
+          <w:fldChar w:fldCharType="begin"/>
+        </w:r>
+        <w:r>
+          <w:rPr>
+            <w:noProof/>
+          </w:rPr>
+          <w:instrText xml:space="preserve"> PAGEREF _Toc167391347 \h </w:instrText>
+        </w:r>
+        <w:r>
+          <w:rPr>
+            <w:noProof/>
+          </w:rPr>
+        </w:r>
+        <w:r>
+          <w:rPr>
+            <w:noProof/>
+          </w:rPr>
+          <w:fldChar w:fldCharType="separate"/>
+        </w:r>
+        <w:r>
+          <w:rPr>
+            <w:noProof/>
+          </w:rPr>
+          <w:t>6</w:t>
+        </w:r>
+        <w:r>
+          <w:rPr>
+            <w:noProof/>
+          </w:rPr>
+          <w:fldChar w:fldCharType="end"/>
         </w:r>
       </w:hyperlink>
     </w:p>
     <w:p>
       <w:pPr>
-        <w:pStyle w:val="Contents2"/>
+        <w:pStyle w:val="Sumrio2"/>
         <w:tabs>
-          <w:tab w:val="right" w:leader="dot" w:pos="9029"/>
+          <w:tab w:val="right" w:leader="dot" w:pos="9019"/>
         </w:tabs>
-      </w:pPr>
-      <w:hyperlink w:anchor="__RefHeading___Toc1486_4053971637" w:history="1">
-        <w:r>
-          <w:t xml:space="preserve"> Requisitos não funcionais</w:t>
-        </w:r>
-        <w:r>
+        <w:rPr>
+          <w:rFonts w:asciiTheme="minorHAnsi" w:eastAsiaTheme="minorEastAsia" w:hAnsiTheme="minorHAnsi" w:cstheme="minorBidi"/>
+          <w:noProof/>
+          <w:kern w:val="2"/>
+          <w:sz w:val="24"/>
+          <w:szCs w:val="24"/>
+          <w14:ligatures w14:val="standardContextual"/>
+        </w:rPr>
+      </w:pPr>
+      <w:hyperlink w:anchor="_Toc167391348" w:history="1">
+        <w:r>
+          <w:rPr>
+            <w:rStyle w:val="Hyperlink"/>
+            <w:noProof/>
+          </w:rPr>
+          <w:t>Requisitos funcionais</w:t>
+        </w:r>
+        <w:r>
+          <w:rPr>
+            <w:noProof/>
+          </w:rPr>
           <w:tab/>
-          <w:t>5</w:t>
+        </w:r>
+        <w:r>
+          <w:rPr>
+            <w:noProof/>
+          </w:rPr>
+          <w:fldChar w:fldCharType="begin"/>
+        </w:r>
+        <w:r>
+          <w:rPr>
+            <w:noProof/>
+          </w:rPr>
+          <w:instrText xml:space="preserve"> PAGEREF _Toc167391348 \h </w:instrText>
+        </w:r>
+        <w:r>
+          <w:rPr>
+            <w:noProof/>
+          </w:rPr>
+        </w:r>
+        <w:r>
+          <w:rPr>
+            <w:noProof/>
+          </w:rPr>
+          <w:fldChar w:fldCharType="separate"/>
+        </w:r>
+        <w:r>
+          <w:rPr>
+            <w:noProof/>
+          </w:rPr>
+          <w:t>6</w:t>
+        </w:r>
+        <w:r>
+          <w:rPr>
+            <w:noProof/>
+          </w:rPr>
+          <w:fldChar w:fldCharType="end"/>
         </w:r>
       </w:hyperlink>
     </w:p>
     <w:p>
       <w:pPr>
-        <w:pStyle w:val="Contents1"/>
+        <w:pStyle w:val="Sumrio2"/>
         <w:tabs>
-          <w:tab w:val="right" w:leader="dot" w:pos="9029"/>
+          <w:tab w:val="right" w:leader="dot" w:pos="9019"/>
         </w:tabs>
-      </w:pPr>
-      <w:hyperlink w:anchor="__RefHeading___Toc1488_4053971637" w:history="1">
-        <w:r>
+        <w:rPr>
+          <w:rFonts w:asciiTheme="minorHAnsi" w:eastAsiaTheme="minorEastAsia" w:hAnsiTheme="minorHAnsi" w:cstheme="minorBidi"/>
+          <w:noProof/>
+          <w:kern w:val="2"/>
+          <w:sz w:val="24"/>
+          <w:szCs w:val="24"/>
+          <w14:ligatures w14:val="standardContextual"/>
+        </w:rPr>
+      </w:pPr>
+      <w:hyperlink w:anchor="_Toc167391349" w:history="1">
+        <w:r>
+          <w:rPr>
+            <w:rStyle w:val="Hyperlink"/>
+            <w:noProof/>
+          </w:rPr>
+          <w:t>Requisitos não funcionais</w:t>
+        </w:r>
+        <w:r>
+          <w:rPr>
+            <w:noProof/>
+          </w:rPr>
+          <w:tab/>
+        </w:r>
+        <w:r>
+          <w:rPr>
+            <w:noProof/>
+          </w:rPr>
+          <w:fldChar w:fldCharType="begin"/>
+        </w:r>
+        <w:r>
+          <w:rPr>
+            <w:noProof/>
+          </w:rPr>
+          <w:instrText xml:space="preserve"> PAGEREF _Toc167391349 \h </w:instrText>
+        </w:r>
+        <w:r>
+          <w:rPr>
+            <w:noProof/>
+          </w:rPr>
+        </w:r>
+        <w:r>
+          <w:rPr>
+            <w:noProof/>
+          </w:rPr>
+          <w:fldChar w:fldCharType="separate"/>
+        </w:r>
+        <w:r>
+          <w:rPr>
+            <w:noProof/>
+          </w:rPr>
+          <w:t>6</w:t>
+        </w:r>
+        <w:r>
+          <w:rPr>
+            <w:noProof/>
+          </w:rPr>
+          <w:fldChar w:fldCharType="end"/>
+        </w:r>
+      </w:hyperlink>
+    </w:p>
+    <w:p>
+      <w:pPr>
+        <w:pStyle w:val="Sumrio1"/>
+        <w:tabs>
+          <w:tab w:val="right" w:leader="dot" w:pos="9019"/>
+        </w:tabs>
+        <w:rPr>
+          <w:rFonts w:asciiTheme="minorHAnsi" w:eastAsiaTheme="minorEastAsia" w:hAnsiTheme="minorHAnsi" w:cstheme="minorBidi"/>
+          <w:noProof/>
+          <w:kern w:val="2"/>
+          <w:sz w:val="24"/>
+          <w:szCs w:val="24"/>
+          <w14:ligatures w14:val="standardContextual"/>
+        </w:rPr>
+      </w:pPr>
+      <w:hyperlink w:anchor="_Toc167391350" w:history="1">
+        <w:r>
+          <w:rPr>
+            <w:rStyle w:val="Hyperlink"/>
+            <w:noProof/>
+          </w:rPr>
           <w:t>Documentação do Sistema</w:t>
         </w:r>
         <w:r>
+          <w:rPr>
+            <w:noProof/>
+          </w:rPr>
           <w:tab/>
-          <w:t>6</w:t>
+        </w:r>
+        <w:r>
+          <w:rPr>
+            <w:noProof/>
+          </w:rPr>
+          <w:fldChar w:fldCharType="begin"/>
+        </w:r>
+        <w:r>
+          <w:rPr>
+            <w:noProof/>
+          </w:rPr>
+          <w:instrText xml:space="preserve"> PAGEREF _Toc167391350 \h </w:instrText>
+        </w:r>
+        <w:r>
+          <w:rPr>
+            <w:noProof/>
+          </w:rPr>
+        </w:r>
+        <w:r>
+          <w:rPr>
+            <w:noProof/>
+          </w:rPr>
+          <w:fldChar w:fldCharType="separate"/>
+        </w:r>
+        <w:r>
+          <w:rPr>
+            <w:noProof/>
+          </w:rPr>
+          <w:t>7</w:t>
+        </w:r>
+        <w:r>
+          <w:rPr>
+            <w:noProof/>
+          </w:rPr>
+          <w:fldChar w:fldCharType="end"/>
         </w:r>
       </w:hyperlink>
     </w:p>
     <w:p>
       <w:pPr>
-        <w:pStyle w:val="Contents2"/>
+        <w:pStyle w:val="Sumrio2"/>
         <w:tabs>
-          <w:tab w:val="right" w:leader="dot" w:pos="9029"/>
+          <w:tab w:val="right" w:leader="dot" w:pos="9019"/>
         </w:tabs>
-      </w:pPr>
-      <w:hyperlink w:anchor="__RefHeading___Toc1490_4053971637" w:history="1">
-        <w:r>
+        <w:rPr>
+          <w:rFonts w:asciiTheme="minorHAnsi" w:eastAsiaTheme="minorEastAsia" w:hAnsiTheme="minorHAnsi" w:cstheme="minorBidi"/>
+          <w:noProof/>
+          <w:kern w:val="2"/>
+          <w:sz w:val="24"/>
+          <w:szCs w:val="24"/>
+          <w14:ligatures w14:val="standardContextual"/>
+        </w:rPr>
+      </w:pPr>
+      <w:hyperlink w:anchor="_Toc167391351" w:history="1">
+        <w:r>
+          <w:rPr>
+            <w:rStyle w:val="Hyperlink"/>
+            <w:noProof/>
+          </w:rPr>
+          <w:t>Metodologia de Desenvolvimento</w:t>
+        </w:r>
+        <w:r>
+          <w:rPr>
+            <w:noProof/>
+          </w:rPr>
+          <w:tab/>
+        </w:r>
+        <w:r>
+          <w:rPr>
+            <w:noProof/>
+          </w:rPr>
+          <w:fldChar w:fldCharType="begin"/>
+        </w:r>
+        <w:r>
+          <w:rPr>
+            <w:noProof/>
+          </w:rPr>
+          <w:instrText xml:space="preserve"> PAGEREF _Toc167391351 \h </w:instrText>
+        </w:r>
+        <w:r>
+          <w:rPr>
+            <w:noProof/>
+          </w:rPr>
+        </w:r>
+        <w:r>
+          <w:rPr>
+            <w:noProof/>
+          </w:rPr>
+          <w:fldChar w:fldCharType="separate"/>
+        </w:r>
+        <w:r>
+          <w:rPr>
+            <w:noProof/>
+          </w:rPr>
+          <w:t>7</w:t>
+        </w:r>
+        <w:r>
+          <w:rPr>
+            <w:noProof/>
+          </w:rPr>
+          <w:fldChar w:fldCharType="end"/>
+        </w:r>
+      </w:hyperlink>
+    </w:p>
+    <w:p>
+      <w:pPr>
+        <w:pStyle w:val="Sumrio2"/>
+        <w:tabs>
+          <w:tab w:val="right" w:leader="dot" w:pos="9019"/>
+        </w:tabs>
+        <w:rPr>
+          <w:rFonts w:asciiTheme="minorHAnsi" w:eastAsiaTheme="minorEastAsia" w:hAnsiTheme="minorHAnsi" w:cstheme="minorBidi"/>
+          <w:noProof/>
+          <w:kern w:val="2"/>
+          <w:sz w:val="24"/>
+          <w:szCs w:val="24"/>
+          <w14:ligatures w14:val="standardContextual"/>
+        </w:rPr>
+      </w:pPr>
+      <w:hyperlink w:anchor="_Toc167391352" w:history="1">
+        <w:r>
+          <w:rPr>
+            <w:rStyle w:val="Hyperlink"/>
+            <w:noProof/>
+          </w:rPr>
           <w:t>Diagramas UML</w:t>
         </w:r>
         <w:r>
+          <w:rPr>
+            <w:noProof/>
+          </w:rPr>
           <w:tab/>
-          <w:t>6</w:t>
+        </w:r>
+        <w:r>
+          <w:rPr>
+            <w:noProof/>
+          </w:rPr>
+          <w:fldChar w:fldCharType="begin"/>
+        </w:r>
+        <w:r>
+          <w:rPr>
+            <w:noProof/>
+          </w:rPr>
+          <w:instrText xml:space="preserve"> PAGEREF _Toc167391352 \h </w:instrText>
+        </w:r>
+        <w:r>
+          <w:rPr>
+            <w:noProof/>
+          </w:rPr>
+        </w:r>
+        <w:r>
+          <w:rPr>
+            <w:noProof/>
+          </w:rPr>
+          <w:fldChar w:fldCharType="separate"/>
+        </w:r>
+        <w:r>
+          <w:rPr>
+            <w:noProof/>
+          </w:rPr>
+          <w:t>8</w:t>
+        </w:r>
+        <w:r>
+          <w:rPr>
+            <w:noProof/>
+          </w:rPr>
+          <w:fldChar w:fldCharType="end"/>
         </w:r>
       </w:hyperlink>
     </w:p>
     <w:p>
       <w:pPr>
-        <w:pStyle w:val="Contents2"/>
+        <w:pStyle w:val="Sumrio2"/>
         <w:tabs>
-          <w:tab w:val="right" w:leader="dot" w:pos="9029"/>
+          <w:tab w:val="right" w:leader="dot" w:pos="9019"/>
         </w:tabs>
-      </w:pPr>
-      <w:hyperlink w:anchor="__RefHeading___Toc1492_4053971637" w:history="1">
-        <w:r>
+        <w:rPr>
+          <w:rFonts w:asciiTheme="minorHAnsi" w:eastAsiaTheme="minorEastAsia" w:hAnsiTheme="minorHAnsi" w:cstheme="minorBidi"/>
+          <w:noProof/>
+          <w:kern w:val="2"/>
+          <w:sz w:val="24"/>
+          <w:szCs w:val="24"/>
+          <w14:ligatures w14:val="standardContextual"/>
+        </w:rPr>
+      </w:pPr>
+      <w:hyperlink w:anchor="_Toc167391353" w:history="1">
+        <w:r>
+          <w:rPr>
+            <w:rStyle w:val="Hyperlink"/>
+            <w:noProof/>
+          </w:rPr>
+          <w:t>Diagrama de atividades</w:t>
+        </w:r>
+        <w:r>
+          <w:rPr>
+            <w:noProof/>
+          </w:rPr>
+          <w:tab/>
+        </w:r>
+        <w:r>
+          <w:rPr>
+            <w:noProof/>
+          </w:rPr>
+          <w:fldChar w:fldCharType="begin"/>
+        </w:r>
+        <w:r>
+          <w:rPr>
+            <w:noProof/>
+          </w:rPr>
+          <w:instrText xml:space="preserve"> PAGEREF _Toc167391353 \h </w:instrText>
+        </w:r>
+        <w:r>
+          <w:rPr>
+            <w:noProof/>
+          </w:rPr>
+        </w:r>
+        <w:r>
+          <w:rPr>
+            <w:noProof/>
+          </w:rPr>
+          <w:fldChar w:fldCharType="separate"/>
+        </w:r>
+        <w:r>
+          <w:rPr>
+            <w:noProof/>
+          </w:rPr>
+          <w:t>8</w:t>
+        </w:r>
+        <w:r>
+          <w:rPr>
+            <w:noProof/>
+          </w:rPr>
+          <w:fldChar w:fldCharType="end"/>
+        </w:r>
+      </w:hyperlink>
+    </w:p>
+    <w:p>
+      <w:pPr>
+        <w:pStyle w:val="Sumrio2"/>
+        <w:tabs>
+          <w:tab w:val="right" w:leader="dot" w:pos="9019"/>
+        </w:tabs>
+        <w:rPr>
+          <w:rFonts w:asciiTheme="minorHAnsi" w:eastAsiaTheme="minorEastAsia" w:hAnsiTheme="minorHAnsi" w:cstheme="minorBidi"/>
+          <w:noProof/>
+          <w:kern w:val="2"/>
+          <w:sz w:val="24"/>
+          <w:szCs w:val="24"/>
+          <w14:ligatures w14:val="standardContextual"/>
+        </w:rPr>
+      </w:pPr>
+      <w:hyperlink w:anchor="_Toc167391354" w:history="1">
+        <w:r>
+          <w:rPr>
+            <w:rStyle w:val="Hyperlink"/>
+            <w:noProof/>
+          </w:rPr>
           <w:t>Diagrama de caso de uso</w:t>
         </w:r>
         <w:r>
+          <w:rPr>
+            <w:noProof/>
+          </w:rPr>
           <w:tab/>
-          <w:t>6</w:t>
+        </w:r>
+        <w:r>
+          <w:rPr>
+            <w:noProof/>
+          </w:rPr>
+          <w:fldChar w:fldCharType="begin"/>
+        </w:r>
+        <w:r>
+          <w:rPr>
+            <w:noProof/>
+          </w:rPr>
+          <w:instrText xml:space="preserve"> PAGEREF _Toc167391354 \h </w:instrText>
+        </w:r>
+        <w:r>
+          <w:rPr>
+            <w:noProof/>
+          </w:rPr>
+        </w:r>
+        <w:r>
+          <w:rPr>
+            <w:noProof/>
+          </w:rPr>
+          <w:fldChar w:fldCharType="separate"/>
+        </w:r>
+        <w:r>
+          <w:rPr>
+            <w:noProof/>
+          </w:rPr>
+          <w:t>8</w:t>
+        </w:r>
+        <w:r>
+          <w:rPr>
+            <w:noProof/>
+          </w:rPr>
+          <w:fldChar w:fldCharType="end"/>
         </w:r>
       </w:hyperlink>
     </w:p>
     <w:p>
       <w:pPr>
-        <w:pStyle w:val="Contents2"/>
+        <w:pStyle w:val="Sumrio2"/>
         <w:tabs>
-          <w:tab w:val="right" w:leader="dot" w:pos="9029"/>
+          <w:tab w:val="right" w:leader="dot" w:pos="9019"/>
         </w:tabs>
-      </w:pPr>
-      <w:hyperlink w:anchor="__RefHeading___Toc1494_4053971637" w:history="1">
-        <w:r>
+        <w:rPr>
+          <w:rFonts w:asciiTheme="minorHAnsi" w:eastAsiaTheme="minorEastAsia" w:hAnsiTheme="minorHAnsi" w:cstheme="minorBidi"/>
+          <w:noProof/>
+          <w:kern w:val="2"/>
+          <w:sz w:val="24"/>
+          <w:szCs w:val="24"/>
+          <w14:ligatures w14:val="standardContextual"/>
+        </w:rPr>
+      </w:pPr>
+      <w:hyperlink w:anchor="_Toc167391355" w:history="1">
+        <w:r>
+          <w:rPr>
+            <w:rStyle w:val="Hyperlink"/>
+            <w:noProof/>
+          </w:rPr>
           <w:t>Diagrama de sequência</w:t>
         </w:r>
         <w:r>
+          <w:rPr>
+            <w:noProof/>
+          </w:rPr>
           <w:tab/>
-          <w:t>6</w:t>
+        </w:r>
+        <w:r>
+          <w:rPr>
+            <w:noProof/>
+          </w:rPr>
+          <w:fldChar w:fldCharType="begin"/>
+        </w:r>
+        <w:r>
+          <w:rPr>
+            <w:noProof/>
+          </w:rPr>
+          <w:instrText xml:space="preserve"> PAGEREF _Toc167391355 \h </w:instrText>
+        </w:r>
+        <w:r>
+          <w:rPr>
+            <w:noProof/>
+          </w:rPr>
+        </w:r>
+        <w:r>
+          <w:rPr>
+            <w:noProof/>
+          </w:rPr>
+          <w:fldChar w:fldCharType="separate"/>
+        </w:r>
+        <w:r>
+          <w:rPr>
+            <w:noProof/>
+          </w:rPr>
+          <w:t>8</w:t>
+        </w:r>
+        <w:r>
+          <w:rPr>
+            <w:noProof/>
+          </w:rPr>
+          <w:fldChar w:fldCharType="end"/>
         </w:r>
       </w:hyperlink>
     </w:p>
     <w:p>
       <w:pPr>
-        <w:pStyle w:val="Contents2"/>
+        <w:pStyle w:val="Sumrio2"/>
         <w:tabs>
-          <w:tab w:val="right" w:leader="dot" w:pos="9029"/>
+          <w:tab w:val="right" w:leader="dot" w:pos="9019"/>
         </w:tabs>
-      </w:pPr>
-      <w:hyperlink w:anchor="__RefHeading___Toc1496_4053971637" w:history="1">
-        <w:r>
+        <w:rPr>
+          <w:rFonts w:asciiTheme="minorHAnsi" w:eastAsiaTheme="minorEastAsia" w:hAnsiTheme="minorHAnsi" w:cstheme="minorBidi"/>
+          <w:noProof/>
+          <w:kern w:val="2"/>
+          <w:sz w:val="24"/>
+          <w:szCs w:val="24"/>
+          <w14:ligatures w14:val="standardContextual"/>
+        </w:rPr>
+      </w:pPr>
+      <w:hyperlink w:anchor="_Toc167391356" w:history="1">
+        <w:r>
+          <w:rPr>
+            <w:rStyle w:val="Hyperlink"/>
+            <w:noProof/>
+          </w:rPr>
           <w:t>Interface do usuário</w:t>
         </w:r>
         <w:r>
+          <w:rPr>
+            <w:noProof/>
+          </w:rPr>
           <w:tab/>
-          <w:t>6</w:t>
+        </w:r>
+        <w:r>
+          <w:rPr>
+            <w:noProof/>
+          </w:rPr>
+          <w:fldChar w:fldCharType="begin"/>
+        </w:r>
+        <w:r>
+          <w:rPr>
+            <w:noProof/>
+          </w:rPr>
+          <w:instrText xml:space="preserve"> PAGEREF _Toc167391356 \h </w:instrText>
+        </w:r>
+        <w:r>
+          <w:rPr>
+            <w:noProof/>
+          </w:rPr>
+        </w:r>
+        <w:r>
+          <w:rPr>
+            <w:noProof/>
+          </w:rPr>
+          <w:fldChar w:fldCharType="separate"/>
+        </w:r>
+        <w:r>
+          <w:rPr>
+            <w:noProof/>
+          </w:rPr>
+          <w:t>8</w:t>
+        </w:r>
+        <w:r>
+          <w:rPr>
+            <w:noProof/>
+          </w:rPr>
+          <w:fldChar w:fldCharType="end"/>
         </w:r>
       </w:hyperlink>
     </w:p>
     <w:p>
       <w:pPr>
-        <w:pStyle w:val="Contents2"/>
+        <w:pStyle w:val="Sumrio2"/>
         <w:tabs>
-          <w:tab w:val="right" w:leader="dot" w:pos="9029"/>
+          <w:tab w:val="right" w:leader="dot" w:pos="9019"/>
         </w:tabs>
-      </w:pPr>
-      <w:hyperlink w:anchor="__RefHeading___Toc1498_4053971637" w:history="1">
-        <w:r>
+        <w:rPr>
+          <w:rFonts w:asciiTheme="minorHAnsi" w:eastAsiaTheme="minorEastAsia" w:hAnsiTheme="minorHAnsi" w:cstheme="minorBidi"/>
+          <w:noProof/>
+          <w:kern w:val="2"/>
+          <w:sz w:val="24"/>
+          <w:szCs w:val="24"/>
+          <w14:ligatures w14:val="standardContextual"/>
+        </w:rPr>
+      </w:pPr>
+      <w:hyperlink w:anchor="_Toc167391357" w:history="1">
+        <w:r>
+          <w:rPr>
+            <w:rStyle w:val="Hyperlink"/>
+            <w:noProof/>
+          </w:rPr>
           <w:t>Funcionalidades Implementadas</w:t>
         </w:r>
         <w:r>
+          <w:rPr>
+            <w:noProof/>
+          </w:rPr>
           <w:tab/>
-          <w:t>6</w:t>
+        </w:r>
+        <w:r>
+          <w:rPr>
+            <w:noProof/>
+          </w:rPr>
+          <w:fldChar w:fldCharType="begin"/>
+        </w:r>
+        <w:r>
+          <w:rPr>
+            <w:noProof/>
+          </w:rPr>
+          <w:instrText xml:space="preserve"> PAGEREF _Toc167391357 \h </w:instrText>
+        </w:r>
+        <w:r>
+          <w:rPr>
+            <w:noProof/>
+          </w:rPr>
+        </w:r>
+        <w:r>
+          <w:rPr>
+            <w:noProof/>
+          </w:rPr>
+          <w:fldChar w:fldCharType="separate"/>
+        </w:r>
+        <w:r>
+          <w:rPr>
+            <w:noProof/>
+          </w:rPr>
+          <w:t>8</w:t>
+        </w:r>
+        <w:r>
+          <w:rPr>
+            <w:noProof/>
+          </w:rPr>
+          <w:fldChar w:fldCharType="end"/>
         </w:r>
       </w:hyperlink>
     </w:p>
     <w:p>
       <w:pPr>
-        <w:pStyle w:val="Contents1"/>
+        <w:pStyle w:val="Sumrio1"/>
         <w:tabs>
-          <w:tab w:val="right" w:leader="dot" w:pos="9029"/>
+          <w:tab w:val="right" w:leader="dot" w:pos="9019"/>
         </w:tabs>
-      </w:pPr>
-      <w:hyperlink w:anchor="__RefHeading___Toc1500_4053971637" w:history="1">
-        <w:r>
+        <w:rPr>
+          <w:rFonts w:asciiTheme="minorHAnsi" w:eastAsiaTheme="minorEastAsia" w:hAnsiTheme="minorHAnsi" w:cstheme="minorBidi"/>
+          <w:noProof/>
+          <w:kern w:val="2"/>
+          <w:sz w:val="24"/>
+          <w:szCs w:val="24"/>
+          <w14:ligatures w14:val="standardContextual"/>
+        </w:rPr>
+      </w:pPr>
+      <w:hyperlink w:anchor="_Toc167391358" w:history="1">
+        <w:r>
+          <w:rPr>
+            <w:rStyle w:val="Hyperlink"/>
+            <w:noProof/>
+          </w:rPr>
           <w:t>Considerações Finais</w:t>
         </w:r>
         <w:r>
+          <w:rPr>
+            <w:noProof/>
+          </w:rPr>
           <w:tab/>
-          <w:t>7</w:t>
+        </w:r>
+        <w:r>
+          <w:rPr>
+            <w:noProof/>
+          </w:rPr>
+          <w:fldChar w:fldCharType="begin"/>
+        </w:r>
+        <w:r>
+          <w:rPr>
+            <w:noProof/>
+          </w:rPr>
+          <w:instrText xml:space="preserve"> PAGEREF _Toc167391358 \h </w:instrText>
+        </w:r>
+        <w:r>
+          <w:rPr>
+            <w:noProof/>
+          </w:rPr>
+        </w:r>
+        <w:r>
+          <w:rPr>
+            <w:noProof/>
+          </w:rPr>
+          <w:fldChar w:fldCharType="separate"/>
+        </w:r>
+        <w:r>
+          <w:rPr>
+            <w:noProof/>
+          </w:rPr>
+          <w:t>9</w:t>
+        </w:r>
+        <w:r>
+          <w:rPr>
+            <w:noProof/>
+          </w:rPr>
+          <w:fldChar w:fldCharType="end"/>
+        </w:r>
+      </w:hyperlink>
+    </w:p>
+    <w:p>
+      <w:pPr>
+        <w:pStyle w:val="Sumrio1"/>
+        <w:tabs>
+          <w:tab w:val="right" w:leader="dot" w:pos="9019"/>
+        </w:tabs>
+        <w:rPr>
+          <w:rFonts w:asciiTheme="minorHAnsi" w:eastAsiaTheme="minorEastAsia" w:hAnsiTheme="minorHAnsi" w:cstheme="minorBidi"/>
+          <w:noProof/>
+          <w:kern w:val="2"/>
+          <w:sz w:val="24"/>
+          <w:szCs w:val="24"/>
+          <w14:ligatures w14:val="standardContextual"/>
+        </w:rPr>
+      </w:pPr>
+      <w:hyperlink w:anchor="_Toc167391359" w:history="1">
+        <w:r>
+          <w:rPr>
+            <w:rStyle w:val="Hyperlink"/>
+            <w:noProof/>
+          </w:rPr>
+          <w:t>Referências</w:t>
+        </w:r>
+        <w:r>
+          <w:rPr>
+            <w:noProof/>
+          </w:rPr>
+          <w:tab/>
+        </w:r>
+        <w:r>
+          <w:rPr>
+            <w:noProof/>
+          </w:rPr>
+          <w:fldChar w:fldCharType="begin"/>
+        </w:r>
+        <w:r>
+          <w:rPr>
+            <w:noProof/>
+          </w:rPr>
+          <w:instrText xml:space="preserve"> PAGEREF _Toc167391359 \h </w:instrText>
+        </w:r>
+        <w:r>
+          <w:rPr>
+            <w:noProof/>
+          </w:rPr>
+        </w:r>
+        <w:r>
+          <w:rPr>
+            <w:noProof/>
+          </w:rPr>
+          <w:fldChar w:fldCharType="separate"/>
+        </w:r>
+        <w:r>
+          <w:rPr>
+            <w:noProof/>
+          </w:rPr>
+          <w:t>11</w:t>
+        </w:r>
+        <w:r>
+          <w:rPr>
+            <w:noProof/>
+          </w:rPr>
+          <w:fldChar w:fldCharType="end"/>
         </w:r>
       </w:hyperlink>
     </w:p>
@@ -2192,7 +3058,7 @@
         </w:numPr>
       </w:pPr>
       <w:bookmarkStart w:id="0" w:name="_Toc161762654"/>
-      <w:bookmarkStart w:id="1" w:name="__RefHeading___Toc1476_4053971637"/>
+      <w:bookmarkStart w:id="1" w:name="_Toc167391344"/>
       <w:r>
         <w:t>Apresentação d</w:t>
       </w:r>
@@ -2251,21 +3117,7 @@
           <w:sz w:val="24"/>
           <w:szCs w:val="24"/>
         </w:rPr>
-        <w:t xml:space="preserve"> da </w:t>
-      </w:r>
-      <w:r>
-        <w:rPr>
-          <w:sz w:val="24"/>
-          <w:szCs w:val="24"/>
-        </w:rPr>
-        <w:t>Faculdade Getúlio Vargas</w:t>
-      </w:r>
-      <w:r>
-        <w:rPr>
-          <w:sz w:val="24"/>
-          <w:szCs w:val="24"/>
-        </w:rPr>
-        <w:t>).</w:t>
+        <w:t xml:space="preserve"> da Faculdade Getúlio Vargas).</w:t>
       </w:r>
     </w:p>
     <w:p>
@@ -2296,21 +3148,21 @@
           <w:sz w:val="24"/>
           <w:szCs w:val="24"/>
         </w:rPr>
-        <w:t>tem possibilidades para se expandir a muito mais pessoas que no passado, sendo que além de mais, ela pode ser melhor, como apontado como objetivo pela ONU, na agenda 2030, contando com 17 temas e 169 objetivos. Embora todos t</w:t>
-      </w:r>
-      <w:r>
-        <w:rPr>
-          <w:sz w:val="24"/>
-          <w:szCs w:val="24"/>
-        </w:rPr>
-        <w:t>ê</w:t>
-      </w:r>
-      <w:r>
-        <w:rPr>
-          <w:sz w:val="24"/>
-          <w:szCs w:val="24"/>
-        </w:rPr>
-        <w:t xml:space="preserve">m sua importância, o escolhido para apresentação do projeto engloba o Tema 4 – </w:t>
+        <w:t xml:space="preserve">tem possibilidades para se expandir a muito mais pessoas que no passado, sendo que além de mais, ela pode ser melhor, como apontado como objetivo pela ONU, na agenda 2030, contando com 17 temas e 169 objetivos. Embora todos </w:t>
+      </w:r>
+      <w:r>
+        <w:rPr>
+          <w:sz w:val="24"/>
+          <w:szCs w:val="24"/>
+        </w:rPr>
+        <w:t>tenham</w:t>
+      </w:r>
+      <w:r>
+        <w:rPr>
+          <w:sz w:val="24"/>
+          <w:szCs w:val="24"/>
+        </w:rPr>
+        <w:t xml:space="preserve"> sua importância, o escolhido para apresentação do projeto engloba o Tema 4 – </w:t>
       </w:r>
       <w:r>
         <w:rPr>
@@ -2462,7 +3314,21 @@
           <w:sz w:val="24"/>
           <w:szCs w:val="24"/>
         </w:rPr>
-        <w:t xml:space="preserve"> A ideia desse projeto é que os alunos e professores consigam ter maior desempenho e interatividade nas atividades escolares.</w:t>
+        <w:t xml:space="preserve"> A ideia </w:t>
+      </w:r>
+      <w:r>
+        <w:rPr>
+          <w:sz w:val="24"/>
+          <w:szCs w:val="24"/>
+        </w:rPr>
+        <w:t>do</w:t>
+      </w:r>
+      <w:r>
+        <w:rPr>
+          <w:sz w:val="24"/>
+          <w:szCs w:val="24"/>
+        </w:rPr>
+        <w:t xml:space="preserve"> projeto é que os alunos e professores consigam ter maior desempenho e interatividade nas atividades escolares.</w:t>
       </w:r>
     </w:p>
     <w:p>
@@ -2479,7 +3345,50 @@
           <w:sz w:val="24"/>
           <w:szCs w:val="24"/>
         </w:rPr>
-        <w:t>Tendo todos esses problemas em vista, elaboramos um sistema no qual permite que o aluno e o professor tenham melhor interação e aproveitamento dos materiais de estudos. Para que esse sistema seja introduzido para nosso público-alvo, pensamos em um aplicativo de games de perguntas e respostas, onde os professores fazem uma espécie de quiz e os alunos conseguem ter acessos para responderem.</w:t>
+        <w:t>Compreendendo a problemática, o produto software desenvolvido</w:t>
+      </w:r>
+      <w:r>
+        <w:rPr>
+          <w:sz w:val="24"/>
+          <w:szCs w:val="24"/>
+        </w:rPr>
+        <w:t xml:space="preserve"> permite que o aluno e o professor tenham melhor interação e aproveitamento dos materiais de estudos. Para que esse sistema seja introduzido para </w:t>
+      </w:r>
+      <w:r>
+        <w:rPr>
+          <w:sz w:val="24"/>
+          <w:szCs w:val="24"/>
+        </w:rPr>
+        <w:t>seu</w:t>
+      </w:r>
+      <w:r>
+        <w:rPr>
+          <w:sz w:val="24"/>
+          <w:szCs w:val="24"/>
+        </w:rPr>
+        <w:t xml:space="preserve"> público-alvo, </w:t>
+      </w:r>
+      <w:r>
+        <w:rPr>
+          <w:sz w:val="24"/>
+          <w:szCs w:val="24"/>
+        </w:rPr>
+        <w:t xml:space="preserve">alunos de escola pública do ensino médio, foi desenvolvido </w:t>
+      </w:r>
+      <w:r>
+        <w:rPr>
+          <w:sz w:val="24"/>
+          <w:szCs w:val="24"/>
+        </w:rPr>
+        <w:t xml:space="preserve">aplicativo de games de perguntas e </w:t>
+      </w:r>
+      <w:r>
+        <w:rPr>
+          <w:sz w:val="24"/>
+          <w:szCs w:val="24"/>
+        </w:rPr>
+        <w:lastRenderedPageBreak/>
+        <w:t>respostas, onde os professores fazem uma espécie de quiz e os alunos conseguem ter acessos para responderem.</w:t>
       </w:r>
     </w:p>
     <w:p/>
@@ -2523,8 +3432,8 @@
       </w:pPr>
       <w:bookmarkStart w:id="2" w:name="_f7jgtdjz4z44"/>
       <w:bookmarkStart w:id="3" w:name="_e6ygphsuszjk"/>
-      <w:bookmarkStart w:id="4" w:name="__RefHeading___Toc1482_4053971637"/>
-      <w:bookmarkStart w:id="5" w:name="_Toc161762656"/>
+      <w:bookmarkStart w:id="4" w:name="_Toc161762656"/>
+      <w:bookmarkStart w:id="5" w:name="_Toc167391345"/>
       <w:bookmarkEnd w:id="2"/>
       <w:bookmarkEnd w:id="3"/>
       <w:r>
@@ -2556,10 +3465,12 @@
         <w:pStyle w:val="Ttulo2"/>
         <w:ind w:left="0"/>
       </w:pPr>
+      <w:bookmarkStart w:id="7" w:name="_Toc167391346"/>
       <w:r>
         <w:t>Objetivos do projeto</w:t>
       </w:r>
       <w:bookmarkEnd w:id="6"/>
+      <w:bookmarkEnd w:id="7"/>
     </w:p>
     <w:p>
       <w:pPr>
@@ -2612,13 +3523,13 @@
       <w:pPr>
         <w:pStyle w:val="Ttulo2"/>
       </w:pPr>
-      <w:bookmarkStart w:id="7" w:name="__RefHeading___Toc1484_4053971637"/>
       <w:bookmarkStart w:id="8" w:name="_Toc161762658"/>
+      <w:bookmarkStart w:id="9" w:name="_Toc167391347"/>
       <w:r>
         <w:t>Técnica de levantamento de requisitos</w:t>
       </w:r>
-      <w:bookmarkEnd w:id="7"/>
       <w:bookmarkEnd w:id="8"/>
+      <w:bookmarkEnd w:id="9"/>
     </w:p>
     <w:p/>
     <w:p>
@@ -2626,26 +3537,44 @@
         <w:jc w:val="both"/>
       </w:pPr>
       <w:r>
-        <w:t>A técnica utilizada foram levantamento de dados na internet através de pesquisas em sites, e a utilização de formulários Google para breve pesquisas e levantamento de opiniões externas</w:t>
-      </w:r>
-      <w:r>
-        <w:t>.</w:t>
-      </w:r>
-    </w:p>
-    <w:p/>
+        <w:t xml:space="preserve">O levantamento de requisitos é associado ao que o cliente precisa em seu produto software, é nessa etapa que ocorre a compreensão e </w:t>
+      </w:r>
+      <w:r>
+        <w:tab/>
+        <w:t xml:space="preserve">identificação de necessidades que são esperadas da solução a ser apresentada. Para o projeto EducaQuest, foi utilizado a pesquisa e análise de dados obtidos através da internet e as experiências pessoais dos próprios idealizadores do projeto e de pessoas próximas. </w:t>
+      </w:r>
+    </w:p>
+    <w:p>
+      <w:pPr>
+        <w:jc w:val="both"/>
+      </w:pPr>
+      <w:r>
+        <w:t>Portanto, após a etapa inicial, correspondente a compreensão do ambiente que o projeto engloba e suas necessidades, está apresentado abaixo os requisitos funcionais e não funcionais do sistema.</w:t>
+      </w:r>
+    </w:p>
     <w:p>
       <w:pPr>
         <w:pStyle w:val="Ttulo2"/>
         <w:ind w:left="0"/>
       </w:pPr>
+      <w:bookmarkStart w:id="10" w:name="_Toc167391348"/>
       <w:r>
         <w:t>R</w:t>
       </w:r>
-      <w:bookmarkStart w:id="9" w:name="_Toc161762659"/>
+      <w:bookmarkStart w:id="11" w:name="_Toc161762659"/>
       <w:r>
         <w:t>equisitos funcionais</w:t>
       </w:r>
-      <w:bookmarkEnd w:id="9"/>
+      <w:bookmarkEnd w:id="10"/>
+      <w:bookmarkEnd w:id="11"/>
+    </w:p>
+    <w:p>
+      <w:r>
+        <w:t>Os requisitos funcionais correspondem as funcionalidades que o sistema deve ter para cumprir seu papel discutid</w:t>
+      </w:r>
+      <w:r>
+        <w:t>o.</w:t>
+      </w:r>
     </w:p>
     <w:p>
       <w:pPr>
@@ -2745,13 +3674,16 @@
       <w:pPr>
         <w:pStyle w:val="Ttulo2"/>
       </w:pPr>
-      <w:bookmarkStart w:id="10" w:name="_Toc161762660"/>
-      <w:bookmarkStart w:id="11" w:name="__RefHeading___Toc1486_4053971637"/>
-      <w:r>
-        <w:t xml:space="preserve"> Requisitos não funcionais</w:t>
-      </w:r>
-      <w:bookmarkEnd w:id="10"/>
-      <w:bookmarkEnd w:id="11"/>
+      <w:bookmarkStart w:id="12" w:name="_Toc161762660"/>
+      <w:r>
+        <w:t xml:space="preserve"> </w:t>
+      </w:r>
+      <w:bookmarkStart w:id="13" w:name="_Toc167391349"/>
+      <w:r>
+        <w:t>Requisitos não funcionais</w:t>
+      </w:r>
+      <w:bookmarkEnd w:id="12"/>
+      <w:bookmarkEnd w:id="13"/>
     </w:p>
     <w:p>
       <w:pPr>
@@ -2790,7 +3722,6 @@
           <w:rFonts w:ascii="Arial" w:hAnsi="Arial" w:cs="Arial"/>
           <w:color w:val="000000"/>
         </w:rPr>
-        <w:lastRenderedPageBreak/>
         <w:t>Validação de segurança no login</w:t>
       </w:r>
     </w:p>
@@ -2887,8 +3818,8 @@
                 <w:b/>
               </w:rPr>
             </w:pPr>
-            <w:bookmarkStart w:id="12" w:name="_otr3feagh8c7"/>
-            <w:bookmarkEnd w:id="12"/>
+            <w:bookmarkStart w:id="14" w:name="_otr3feagh8c7"/>
+            <w:bookmarkEnd w:id="14"/>
             <w:r>
               <w:rPr>
                 <w:b/>
@@ -5096,13 +6027,13 @@
           <w:numId w:val="0"/>
         </w:numPr>
       </w:pPr>
-      <w:bookmarkStart w:id="13" w:name="_Toc161762661"/>
-      <w:bookmarkStart w:id="14" w:name="__RefHeading___Toc1488_4053971637"/>
+      <w:bookmarkStart w:id="15" w:name="_Toc161762661"/>
+      <w:bookmarkStart w:id="16" w:name="_Toc167391350"/>
       <w:r>
         <w:t>Documentação do Sistema</w:t>
       </w:r>
-      <w:bookmarkEnd w:id="13"/>
-      <w:bookmarkEnd w:id="14"/>
+      <w:bookmarkEnd w:id="15"/>
+      <w:bookmarkEnd w:id="16"/>
     </w:p>
     <w:p>
       <w:pPr>
@@ -5127,18 +6058,24 @@
       <w:pPr>
         <w:pStyle w:val="Ttulo2"/>
       </w:pPr>
-      <w:bookmarkStart w:id="15" w:name="_Toc161762662"/>
+      <w:bookmarkStart w:id="17" w:name="_Toc161762662"/>
+      <w:bookmarkStart w:id="18" w:name="_Toc167391351"/>
       <w:r>
         <w:t>Metodologia de Desenvolvimento</w:t>
       </w:r>
-      <w:bookmarkEnd w:id="15"/>
+      <w:bookmarkEnd w:id="17"/>
+      <w:bookmarkEnd w:id="18"/>
     </w:p>
     <w:p>
       <w:pPr>
         <w:jc w:val="both"/>
       </w:pPr>
       <w:r>
-        <w:t xml:space="preserve">A metodologia utilizada no projeto é a incremental, onde cada aula é apresentada uma nova etapa no desenvolvimento, com a entrega ocorrendo na aula em questão. Os integrantes, reunidos no momento, desenvolvem individualmente sua visão de projeto de acordo com o que foi discutido anteriormente em equipe. </w:t>
+        <w:t xml:space="preserve">A metodologia utilizada no projeto é a incremental, onde cada aula é apresentada uma nova etapa no desenvolvimento, com a entrega ocorrendo na aula em questão. Os integrantes, </w:t>
+      </w:r>
+      <w:r>
+        <w:lastRenderedPageBreak/>
+        <w:t xml:space="preserve">reunidos no momento, desenvolvem individualmente sua visão de projeto de acordo com o que foi discutido anteriormente em equipe. </w:t>
       </w:r>
     </w:p>
     <w:p>
@@ -5162,14 +6099,13 @@
       <w:pPr>
         <w:pStyle w:val="Ttulo2"/>
       </w:pPr>
-      <w:bookmarkStart w:id="16" w:name="_Toc161762663"/>
-      <w:bookmarkStart w:id="17" w:name="__RefHeading___Toc1490_4053971637"/>
-      <w:r>
-        <w:lastRenderedPageBreak/>
+      <w:bookmarkStart w:id="19" w:name="_Toc161762663"/>
+      <w:bookmarkStart w:id="20" w:name="_Toc167391352"/>
+      <w:r>
         <w:t>Diagramas UML</w:t>
       </w:r>
-      <w:bookmarkEnd w:id="16"/>
-      <w:bookmarkEnd w:id="17"/>
+      <w:bookmarkEnd w:id="19"/>
+      <w:bookmarkEnd w:id="20"/>
     </w:p>
     <w:p>
       <w:r>
@@ -5190,9 +6126,11 @@
       <w:pPr>
         <w:pStyle w:val="Ttulo2"/>
       </w:pPr>
+      <w:bookmarkStart w:id="21" w:name="_Toc167391353"/>
       <w:r>
         <w:t>Diagrama de atividades</w:t>
       </w:r>
+      <w:bookmarkEnd w:id="21"/>
     </w:p>
     <w:p>
       <w:r>
@@ -5203,37 +6141,37 @@
       <w:pPr>
         <w:pStyle w:val="Ttulo2"/>
       </w:pPr>
-      <w:bookmarkStart w:id="18" w:name="_Toc161762664"/>
-      <w:bookmarkStart w:id="19" w:name="__RefHeading___Toc1492_4053971637"/>
+      <w:bookmarkStart w:id="22" w:name="_Toc161762664"/>
+      <w:bookmarkStart w:id="23" w:name="_Toc167391354"/>
       <w:r>
         <w:t>Diagrama de caso de uso</w:t>
-      </w:r>
-      <w:bookmarkEnd w:id="18"/>
-      <w:bookmarkEnd w:id="19"/>
-    </w:p>
-    <w:p>
-      <w:r>
-        <w:t>A desenvolver por Melissa.</w:t>
-      </w:r>
-    </w:p>
-    <w:p>
-      <w:pPr>
-        <w:pStyle w:val="Ttulo2"/>
-      </w:pPr>
-      <w:bookmarkStart w:id="20" w:name="_xmux0r3xll0b"/>
-      <w:bookmarkStart w:id="21" w:name="_Toc161762665"/>
-      <w:bookmarkStart w:id="22" w:name="__RefHeading___Toc1494_4053971637"/>
-      <w:bookmarkStart w:id="23" w:name="_Toc161762666"/>
-      <w:bookmarkEnd w:id="20"/>
-      <w:bookmarkEnd w:id="21"/>
-      <w:r>
-        <w:t>Diagrama de sequência</w:t>
       </w:r>
       <w:bookmarkEnd w:id="22"/>
       <w:bookmarkEnd w:id="23"/>
     </w:p>
     <w:p>
       <w:r>
+        <w:t>A desenvolver por Melissa.</w:t>
+      </w:r>
+    </w:p>
+    <w:p>
+      <w:pPr>
+        <w:pStyle w:val="Ttulo2"/>
+      </w:pPr>
+      <w:bookmarkStart w:id="24" w:name="_xmux0r3xll0b"/>
+      <w:bookmarkStart w:id="25" w:name="_Toc161762665"/>
+      <w:bookmarkStart w:id="26" w:name="_Toc161762666"/>
+      <w:bookmarkStart w:id="27" w:name="_Toc167391355"/>
+      <w:bookmarkEnd w:id="24"/>
+      <w:bookmarkEnd w:id="25"/>
+      <w:r>
+        <w:t>Diagrama de sequência</w:t>
+      </w:r>
+      <w:bookmarkEnd w:id="26"/>
+      <w:bookmarkEnd w:id="27"/>
+    </w:p>
+    <w:p>
+      <w:r>
         <w:t xml:space="preserve">A desenvolver por </w:t>
       </w:r>
       <w:r>
@@ -5247,22 +6185,22 @@
       <w:pPr>
         <w:pStyle w:val="Ttulo2"/>
       </w:pPr>
-      <w:bookmarkStart w:id="24" w:name="__RefHeading___Toc1496_4053971637"/>
+      <w:bookmarkStart w:id="28" w:name="_Toc167391356"/>
       <w:r>
         <w:t>Interface do usuário</w:t>
       </w:r>
-      <w:bookmarkEnd w:id="24"/>
+      <w:bookmarkEnd w:id="28"/>
     </w:p>
     <w:p/>
     <w:p>
       <w:pPr>
         <w:pStyle w:val="Ttulo2"/>
       </w:pPr>
-      <w:bookmarkStart w:id="25" w:name="__RefHeading___Toc1498_4053971637"/>
+      <w:bookmarkStart w:id="29" w:name="_Toc167391357"/>
       <w:r>
         <w:t>Funcionalidades Implementadas</w:t>
       </w:r>
-      <w:bookmarkEnd w:id="25"/>
+      <w:bookmarkEnd w:id="29"/>
     </w:p>
     <w:p/>
     <w:p>
@@ -5333,13 +6271,13 @@
           <w:numId w:val="0"/>
         </w:numPr>
       </w:pPr>
-      <w:bookmarkStart w:id="26" w:name="_Toc161762669"/>
-      <w:bookmarkStart w:id="27" w:name="__RefHeading___Toc1500_4053971637"/>
+      <w:bookmarkStart w:id="30" w:name="_Toc161762669"/>
+      <w:bookmarkStart w:id="31" w:name="_Toc167391358"/>
       <w:r>
         <w:t>Considerações Finais</w:t>
       </w:r>
-      <w:bookmarkEnd w:id="26"/>
-      <w:bookmarkEnd w:id="27"/>
+      <w:bookmarkEnd w:id="30"/>
+      <w:bookmarkEnd w:id="31"/>
     </w:p>
     <w:p/>
     <w:p>
@@ -5507,19 +6445,120 @@
         <w:br w:type="page"/>
       </w:r>
     </w:p>
-    <w:p>
-      <w:pPr>
-        <w:pStyle w:val="Ttulo1"/>
-        <w:numPr>
-          <w:ilvl w:val="0"/>
-          <w:numId w:val="0"/>
-        </w:numPr>
-      </w:pPr>
-      <w:r>
-        <w:lastRenderedPageBreak/>
-        <w:t>Referências</w:t>
-      </w:r>
-    </w:p>
+    <w:bookmarkStart w:id="32" w:name="_Toc167391359" w:displacedByCustomXml="next"/>
+    <w:sdt>
+      <w:sdtPr>
+        <w:rPr>
+          <w:b w:val="0"/>
+          <w:sz w:val="22"/>
+          <w:szCs w:val="22"/>
+        </w:rPr>
+        <w:id w:val="432862518"/>
+        <w:docPartObj>
+          <w:docPartGallery w:val="Bibliographies"/>
+          <w:docPartUnique/>
+        </w:docPartObj>
+      </w:sdtPr>
+      <w:sdtContent>
+        <w:p>
+          <w:pPr>
+            <w:pStyle w:val="Ttulo1"/>
+            <w:numPr>
+              <w:ilvl w:val="0"/>
+              <w:numId w:val="0"/>
+            </w:numPr>
+          </w:pPr>
+          <w:r>
+            <w:t>Referências</w:t>
+          </w:r>
+          <w:bookmarkEnd w:id="32"/>
+        </w:p>
+        <w:sdt>
+          <w:sdtPr>
+            <w:id w:val="-573587230"/>
+            <w:bibliography/>
+          </w:sdtPr>
+          <w:sdtContent>
+            <w:p>
+              <w:pPr>
+                <w:pStyle w:val="Bibliografia"/>
+                <w:rPr>
+                  <w:noProof/>
+                  <w:sz w:val="24"/>
+                  <w:szCs w:val="24"/>
+                </w:rPr>
+              </w:pPr>
+              <w:r>
+                <w:fldChar w:fldCharType="begin"/>
+              </w:r>
+              <w:r>
+                <w:instrText>BIBLIOGRAPHY</w:instrText>
+              </w:r>
+              <w:r>
+                <w:fldChar w:fldCharType="separate"/>
+              </w:r>
+              <w:r>
+                <w:rPr>
+                  <w:noProof/>
+                </w:rPr>
+                <w:t xml:space="preserve">GUDWIN, Ricardo R. </w:t>
+              </w:r>
+              <w:r>
+                <w:rPr>
+                  <w:b/>
+                  <w:bCs/>
+                  <w:noProof/>
+                </w:rPr>
+                <w:t>Engenharia de Software:</w:t>
+              </w:r>
+              <w:r>
+                <w:rPr>
+                  <w:noProof/>
+                </w:rPr>
+                <w:t xml:space="preserve"> Uma visão Prática. 2a. ed. [S.l.]: [S.n.], 2015.</w:t>
+              </w:r>
+            </w:p>
+            <w:p>
+              <w:pPr>
+                <w:pStyle w:val="Bibliografia"/>
+                <w:rPr>
+                  <w:noProof/>
+                </w:rPr>
+              </w:pPr>
+              <w:r>
+                <w:rPr>
+                  <w:noProof/>
+                </w:rPr>
+                <w:t xml:space="preserve">INSTITUTO AYRTON SENNA. EDUCAÇÃO BRASILEIRA: TUDO O QUE VOCÊ PRECISA SABER. </w:t>
+              </w:r>
+              <w:r>
+                <w:rPr>
+                  <w:b/>
+                  <w:bCs/>
+                  <w:noProof/>
+                </w:rPr>
+                <w:t>Instituo Ayrton Senna</w:t>
+              </w:r>
+              <w:r>
+                <w:rPr>
+                  <w:noProof/>
+                </w:rPr>
+                <w:t>, 2023. Disponível em: https://institutoayrtonsenna.org.br/educacao-brasileira-tudo-o-que-voce-precisa-saber/. Acesso em: 23 maio 2024.</w:t>
+              </w:r>
+            </w:p>
+            <w:p>
+              <w:r>
+                <w:rPr>
+                  <w:b/>
+                  <w:bCs/>
+                </w:rPr>
+                <w:fldChar w:fldCharType="end"/>
+              </w:r>
+            </w:p>
+          </w:sdtContent>
+        </w:sdt>
+      </w:sdtContent>
+    </w:sdt>
     <w:p>
       <w:r>
         <w:t>Livro Engenharia de software uma visão prática – pág. 12 (UML)</w:t>
@@ -5530,8 +6569,6 @@
         <w:t>Livro Engenharia de software uma visão prática – pág. 94 (Pág. 94 – Especificao de Requisitos)</w:t>
       </w:r>
     </w:p>
-    <w:p/>
-    <w:p/>
     <w:p/>
     <w:sectPr>
       <w:headerReference w:type="default" r:id="rId9"/>
@@ -5713,6 +6750,92 @@
 <file path=word/numbering.xml><?xml version="1.0" encoding="utf-8"?>
 <w:numbering xmlns:wpc="http://schemas.microsoft.com/office/word/2010/wordprocessingCanvas" xmlns:cx="http://schemas.microsoft.com/office/drawing/2014/chartex" xmlns:cx1="http://schemas.microsoft.com/office/drawing/2015/9/8/chartex" xmlns:cx2="http://schemas.microsoft.com/office/drawing/2015/10/21/chartex" xmlns:cx3="http://schemas.microsoft.com/office/drawing/2016/5/9/chartex" xmlns:cx4="http://schemas.microsoft.com/office/drawing/2016/5/10/chartex" xmlns:cx5="http://schemas.microsoft.com/office/drawing/2016/5/11/chartex" xmlns:cx6="http://schemas.microsoft.com/office/drawing/2016/5/12/chartex" xmlns:cx7="http://schemas.microsoft.com/office/drawing/2016/5/13/chartex" xmlns:cx8="http://schemas.microsoft.com/office/drawing/2016/5/14/chartex" xmlns:mc="http://schemas.openxmlformats.org/markup-compatibility/2006" xmlns:aink="http://schemas.microsoft.com/office/drawing/2016/ink" xmlns:am3d="http://schemas.microsoft.com/office/drawing/2017/model3d" xmlns:o="urn:schemas-microsoft-com:office:office" xmlns:oel="http://schemas.microsoft.com/office/2019/extlst" xmlns:r="http://schemas.openxmlformats.org/officeDocument/2006/relationships" xmlns:m="http://schemas.openxmlformats.org/officeDocument/2006/math" xmlns:v="urn:schemas-microsoft-com:vml" xmlns:wp14="http://schemas.microsoft.com/office/word/2010/wordprocessingDrawing" xmlns:wp="http://schemas.openxmlformats.org/drawingml/2006/wordprocessingDrawing" xmlns:w10="urn:schemas-microsoft-com:office:word" xmlns:w="http://schemas.openxmlformats.org/wordprocessingml/2006/main" xmlns:w14="http://schemas.microsoft.com/office/word/2010/wordml" xmlns:w15="http://schemas.microsoft.com/office/word/2012/wordml" xmlns:w16cex="http://schemas.microsoft.com/office/word/2018/wordml/cex" xmlns:w16cid="http://schemas.microsoft.com/office/word/2016/wordml/cid" xmlns:w16="http://schemas.microsoft.com/office/word/2018/wordml" xmlns:w16du="http://schemas.microsoft.com/office/word/2023/wordml/word16du" xmlns:w16sdtdh="http://schemas.microsoft.com/office/word/2020/wordml/sdtdatahash" xmlns:w16se="http://schemas.microsoft.com/office/word/2015/wordml/symex" xmlns:wpg="http://schemas.microsoft.com/office/word/2010/wordprocessingGroup" xmlns:wpi="http://schemas.microsoft.com/office/word/2010/wordprocessingInk" xmlns:wne="http://schemas.microsoft.com/office/word/2006/wordml" xmlns:wps="http://schemas.microsoft.com/office/word/2010/wordprocessingShape" mc:Ignorable="w14 w15 w16se w16cid w16 w16cex w16sdtdh w16du wp14">
   <w:abstractNum w:abstractNumId="0" w15:restartNumberingAfterBreak="0">
+    <w:nsid w:val="08D2113F"/>
+    <w:multiLevelType w:val="hybridMultilevel"/>
+    <w:tmpl w:val="8A405D44"/>
+    <w:lvl w:ilvl="0" w:tplc="0416000F">
+      <w:start w:val="1"/>
+      <w:numFmt w:val="decimal"/>
+      <w:lvlText w:val="%1."/>
+      <w:lvlJc w:val="left"/>
+      <w:pPr>
+        <w:ind w:left="720" w:hanging="360"/>
+      </w:pPr>
+    </w:lvl>
+    <w:lvl w:ilvl="1" w:tplc="04160019" w:tentative="1">
+      <w:start w:val="1"/>
+      <w:numFmt w:val="lowerLetter"/>
+      <w:lvlText w:val="%2."/>
+      <w:lvlJc w:val="left"/>
+      <w:pPr>
+        <w:ind w:left="1440" w:hanging="360"/>
+      </w:pPr>
+    </w:lvl>
+    <w:lvl w:ilvl="2" w:tplc="0416001B" w:tentative="1">
+      <w:start w:val="1"/>
+      <w:numFmt w:val="lowerRoman"/>
+      <w:lvlText w:val="%3."/>
+      <w:lvlJc w:val="right"/>
+      <w:pPr>
+        <w:ind w:left="2160" w:hanging="180"/>
+      </w:pPr>
+    </w:lvl>
+    <w:lvl w:ilvl="3" w:tplc="0416000F" w:tentative="1">
+      <w:start w:val="1"/>
+      <w:numFmt w:val="decimal"/>
+      <w:lvlText w:val="%4."/>
+      <w:lvlJc w:val="left"/>
+      <w:pPr>
+        <w:ind w:left="2880" w:hanging="360"/>
+      </w:pPr>
+    </w:lvl>
+    <w:lvl w:ilvl="4" w:tplc="04160019" w:tentative="1">
+      <w:start w:val="1"/>
+      <w:numFmt w:val="lowerLetter"/>
+      <w:lvlText w:val="%5."/>
+      <w:lvlJc w:val="left"/>
+      <w:pPr>
+        <w:ind w:left="3600" w:hanging="360"/>
+      </w:pPr>
+    </w:lvl>
+    <w:lvl w:ilvl="5" w:tplc="0416001B" w:tentative="1">
+      <w:start w:val="1"/>
+      <w:numFmt w:val="lowerRoman"/>
+      <w:lvlText w:val="%6."/>
+      <w:lvlJc w:val="right"/>
+      <w:pPr>
+        <w:ind w:left="4320" w:hanging="180"/>
+      </w:pPr>
+    </w:lvl>
+    <w:lvl w:ilvl="6" w:tplc="0416000F" w:tentative="1">
+      <w:start w:val="1"/>
+      <w:numFmt w:val="decimal"/>
+      <w:lvlText w:val="%7."/>
+      <w:lvlJc w:val="left"/>
+      <w:pPr>
+        <w:ind w:left="5040" w:hanging="360"/>
+      </w:pPr>
+    </w:lvl>
+    <w:lvl w:ilvl="7" w:tplc="04160019" w:tentative="1">
+      <w:start w:val="1"/>
+      <w:numFmt w:val="lowerLetter"/>
+      <w:lvlText w:val="%8."/>
+      <w:lvlJc w:val="left"/>
+      <w:pPr>
+        <w:ind w:left="5760" w:hanging="360"/>
+      </w:pPr>
+    </w:lvl>
+    <w:lvl w:ilvl="8" w:tplc="0416001B" w:tentative="1">
+      <w:start w:val="1"/>
+      <w:numFmt w:val="lowerRoman"/>
+      <w:lvlText w:val="%9."/>
+      <w:lvlJc w:val="right"/>
+      <w:pPr>
+        <w:ind w:left="6480" w:hanging="180"/>
+      </w:pPr>
+    </w:lvl>
+  </w:abstractNum>
+  <w:abstractNum w:abstractNumId="1" w15:restartNumberingAfterBreak="0">
     <w:nsid w:val="0A6617EE"/>
     <w:multiLevelType w:val="hybridMultilevel"/>
     <w:tmpl w:val="5DFE5214"/>
@@ -5825,7 +6948,7 @@
       </w:rPr>
     </w:lvl>
   </w:abstractNum>
-  <w:abstractNum w:abstractNumId="1" w15:restartNumberingAfterBreak="0">
+  <w:abstractNum w:abstractNumId="2" w15:restartNumberingAfterBreak="0">
     <w:nsid w:val="244E0B23"/>
     <w:multiLevelType w:val="multilevel"/>
     <w:tmpl w:val="C56A014C"/>
@@ -5893,7 +7016,7 @@
       <w:lvlJc w:val="left"/>
     </w:lvl>
   </w:abstractNum>
-  <w:abstractNum w:abstractNumId="2" w15:restartNumberingAfterBreak="0">
+  <w:abstractNum w:abstractNumId="3" w15:restartNumberingAfterBreak="0">
     <w:nsid w:val="2FEB7FDA"/>
     <w:multiLevelType w:val="hybridMultilevel"/>
     <w:tmpl w:val="60AAD30E"/>
@@ -6008,7 +7131,7 @@
       </w:rPr>
     </w:lvl>
   </w:abstractNum>
-  <w:abstractNum w:abstractNumId="3" w15:restartNumberingAfterBreak="0">
+  <w:abstractNum w:abstractNumId="4" w15:restartNumberingAfterBreak="0">
     <w:nsid w:val="3AD659CF"/>
     <w:multiLevelType w:val="hybridMultilevel"/>
     <w:tmpl w:val="90045ECA"/>
@@ -6121,7 +7244,7 @@
       </w:rPr>
     </w:lvl>
   </w:abstractNum>
-  <w:abstractNum w:abstractNumId="4" w15:restartNumberingAfterBreak="0">
+  <w:abstractNum w:abstractNumId="5" w15:restartNumberingAfterBreak="0">
     <w:nsid w:val="3FCE01ED"/>
     <w:multiLevelType w:val="hybridMultilevel"/>
     <w:tmpl w:val="423AF91C"/>
@@ -6234,7 +7357,7 @@
       </w:rPr>
     </w:lvl>
   </w:abstractNum>
-  <w:abstractNum w:abstractNumId="5" w15:restartNumberingAfterBreak="0">
+  <w:abstractNum w:abstractNumId="6" w15:restartNumberingAfterBreak="0">
     <w:nsid w:val="521537AE"/>
     <w:multiLevelType w:val="hybridMultilevel"/>
     <w:tmpl w:val="98A453B8"/>
@@ -6347,7 +7470,7 @@
       </w:rPr>
     </w:lvl>
   </w:abstractNum>
-  <w:abstractNum w:abstractNumId="6" w15:restartNumberingAfterBreak="0">
+  <w:abstractNum w:abstractNumId="7" w15:restartNumberingAfterBreak="0">
     <w:nsid w:val="5A6218FE"/>
     <w:multiLevelType w:val="multilevel"/>
     <w:tmpl w:val="EE0E1BE6"/>
@@ -6496,7 +7619,7 @@
       </w:rPr>
     </w:lvl>
   </w:abstractNum>
-  <w:abstractNum w:abstractNumId="7" w15:restartNumberingAfterBreak="0">
+  <w:abstractNum w:abstractNumId="8" w15:restartNumberingAfterBreak="0">
     <w:nsid w:val="5ECB6820"/>
     <w:multiLevelType w:val="hybridMultilevel"/>
     <w:tmpl w:val="52EE02D0"/>
@@ -6609,31 +7732,34 @@
     </w:lvl>
   </w:abstractNum>
   <w:num w:numId="1" w16cid:durableId="1457455477">
+    <w:abstractNumId w:val="2"/>
+  </w:num>
+  <w:num w:numId="2" w16cid:durableId="1202744877">
+    <w:abstractNumId w:val="7"/>
+  </w:num>
+  <w:num w:numId="3" w16cid:durableId="1619599318">
+    <w:abstractNumId w:val="2"/>
+  </w:num>
+  <w:num w:numId="4" w16cid:durableId="594939549">
+    <w:abstractNumId w:val="5"/>
+  </w:num>
+  <w:num w:numId="5" w16cid:durableId="1233349752">
+    <w:abstractNumId w:val="3"/>
+  </w:num>
+  <w:num w:numId="6" w16cid:durableId="1568151129">
     <w:abstractNumId w:val="1"/>
   </w:num>
-  <w:num w:numId="2" w16cid:durableId="1202744877">
+  <w:num w:numId="7" w16cid:durableId="744492921">
+    <w:abstractNumId w:val="4"/>
+  </w:num>
+  <w:num w:numId="8" w16cid:durableId="1056707955">
     <w:abstractNumId w:val="6"/>
   </w:num>
-  <w:num w:numId="3" w16cid:durableId="1619599318">
-    <w:abstractNumId w:val="1"/>
+  <w:num w:numId="9" w16cid:durableId="1233006694">
+    <w:abstractNumId w:val="8"/>
   </w:num>
-  <w:num w:numId="4" w16cid:durableId="594939549">
-    <w:abstractNumId w:val="4"/>
-  </w:num>
-  <w:num w:numId="5" w16cid:durableId="1233349752">
-    <w:abstractNumId w:val="2"/>
-  </w:num>
-  <w:num w:numId="6" w16cid:durableId="1568151129">
+  <w:num w:numId="10" w16cid:durableId="758989271">
     <w:abstractNumId w:val="0"/>
-  </w:num>
-  <w:num w:numId="7" w16cid:durableId="744492921">
-    <w:abstractNumId w:val="3"/>
-  </w:num>
-  <w:num w:numId="8" w16cid:durableId="1056707955">
-    <w:abstractNumId w:val="5"/>
-  </w:num>
-  <w:num w:numId="9" w16cid:durableId="1233006694">
-    <w:abstractNumId w:val="7"/>
   </w:num>
 </w:numbering>
 </file>
@@ -6658,7 +7784,7 @@
   </w:docDefaults>
   <w:latentStyles w:defLockedState="0" w:defUIPriority="99" w:defSemiHidden="0" w:defUnhideWhenUsed="0" w:defQFormat="0" w:count="376">
     <w:lsdException w:name="Normal" w:uiPriority="0" w:qFormat="1"/>
-    <w:lsdException w:name="heading 1" w:uiPriority="0" w:qFormat="1"/>
+    <w:lsdException w:name="heading 1" w:uiPriority="9" w:qFormat="1"/>
     <w:lsdException w:name="heading 2" w:semiHidden="1" w:uiPriority="9" w:unhideWhenUsed="1" w:qFormat="1"/>
     <w:lsdException w:name="heading 3" w:semiHidden="1" w:uiPriority="9" w:unhideWhenUsed="1" w:qFormat="1"/>
     <w:lsdException w:name="heading 4" w:semiHidden="1" w:uiPriority="9" w:unhideWhenUsed="1" w:qFormat="1"/>
@@ -7044,6 +8170,9 @@
     <w:name w:val="heading 1"/>
     <w:basedOn w:val="Heading"/>
     <w:next w:val="Normal"/>
+    <w:link w:val="Ttulo1Char"/>
+    <w:uiPriority w:val="9"/>
+    <w:qFormat/>
     <w:pPr>
       <w:numPr>
         <w:numId w:val="1"/>
@@ -7369,6 +8498,7 @@
   <w:style w:type="character" w:styleId="Hyperlink">
     <w:name w:val="Hyperlink"/>
     <w:basedOn w:val="Fontepargpadro"/>
+    <w:uiPriority w:val="99"/>
     <w:rPr>
       <w:color w:val="0000FF"/>
       <w:u w:val="single"/>
@@ -7553,6 +8683,51 @@
       <w:color w:val="000000" w:themeColor="text1"/>
       <w:sz w:val="20"/>
     </w:rPr>
+  </w:style>
+  <w:style w:type="character" w:customStyle="1" w:styleId="Ttulo1Char">
+    <w:name w:val="Título 1 Char"/>
+    <w:basedOn w:val="Fontepargpadro"/>
+    <w:link w:val="Ttulo1"/>
+    <w:uiPriority w:val="9"/>
+    <w:rsid w:val="005056C5"/>
+    <w:rPr>
+      <w:b/>
+      <w:sz w:val="28"/>
+      <w:szCs w:val="28"/>
+    </w:rPr>
+  </w:style>
+  <w:style w:type="paragraph" w:styleId="Bibliografia">
+    <w:name w:val="Bibliography"/>
+    <w:basedOn w:val="Normal"/>
+    <w:next w:val="Normal"/>
+    <w:uiPriority w:val="37"/>
+    <w:unhideWhenUsed/>
+    <w:rsid w:val="005056C5"/>
+  </w:style>
+  <w:style w:type="paragraph" w:styleId="Sumrio1">
+    <w:name w:val="toc 1"/>
+    <w:basedOn w:val="Normal"/>
+    <w:next w:val="Normal"/>
+    <w:autoRedefine/>
+    <w:uiPriority w:val="39"/>
+    <w:unhideWhenUsed/>
+    <w:rsid w:val="00EE0D3B"/>
+    <w:pPr>
+      <w:spacing w:after="100"/>
+    </w:pPr>
+  </w:style>
+  <w:style w:type="paragraph" w:styleId="Sumrio2">
+    <w:name w:val="toc 2"/>
+    <w:basedOn w:val="Normal"/>
+    <w:next w:val="Normal"/>
+    <w:autoRedefine/>
+    <w:uiPriority w:val="39"/>
+    <w:unhideWhenUsed/>
+    <w:rsid w:val="00EE0D3B"/>
+    <w:pPr>
+      <w:spacing w:after="100"/>
+      <w:ind w:left="220"/>
+    </w:pPr>
   </w:style>
 </w:styles>
 </file>
@@ -7819,11 +8994,73 @@
 </file>
 
 <file path=customXml/item1.xml><?xml version="1.0" encoding="utf-8"?>
-<b:Sources xmlns:b="http://schemas.openxmlformats.org/officeDocument/2006/bibliography" xmlns="http://schemas.openxmlformats.org/officeDocument/2006/bibliography" SelectedStyle="\APASixthEditionOfficeOnline.xsl" StyleName="APA" Version="6"/>
+<b:Sources xmlns:b="http://schemas.openxmlformats.org/officeDocument/2006/bibliography" xmlns="http://schemas.openxmlformats.org/officeDocument/2006/bibliography" SelectedStyle="\ABNT_NBR_2018.XSL" StyleName="ABNT NBR 6023:2018*" Version="10">
+  <b:Source>
+    <b:Tag>INS23</b:Tag>
+    <b:SourceType>InternetSite</b:SourceType>
+    <b:Guid>{4A73F0BF-4B31-481E-A769-6BE893A1F80C}</b:Guid>
+    <b:Title>EDUCAÇÃO BRASILEIRA: TUDO O QUE VOCÊ PRECISA SABER</b:Title>
+    <b:Year>2023</b:Year>
+    <b:Author>
+      <b:Author>
+        <b:Corporate>INSTITUTO AYRTON SENNA</b:Corporate>
+      </b:Author>
+    </b:Author>
+    <b:InternetSiteTitle>Instituo Ayrton Senna</b:InternetSiteTitle>
+    <b:YearAccessed>2024</b:YearAccessed>
+    <b:MonthAccessed>05</b:MonthAccessed>
+    <b:DayAccessed>23</b:DayAccessed>
+    <b:URL>https://institutoayrtonsenna.org.br/educacao-brasileira-tudo-o-que-voce-precisa-saber/</b:URL>
+    <b:RefOrder>1</b:RefOrder>
+  </b:Source>
+  <b:Source>
+    <b:Tag>Ric15</b:Tag>
+    <b:SourceType>Book</b:SourceType>
+    <b:Guid>{C6998318-1B06-484F-8B7C-25D6FC23BA2C}</b:Guid>
+    <b:Title>Engenharia de Software: Uma visão Prática</b:Title>
+    <b:Year>2015</b:Year>
+    <b:Author>
+      <b:Author>
+        <b:NameList>
+          <b:Person>
+            <b:Last>Gudwin</b:Last>
+            <b:First>Ricardo</b:First>
+            <b:Middle>R.</b:Middle>
+          </b:Person>
+        </b:NameList>
+      </b:Author>
+    </b:Author>
+    <b:Edition>2a</b:Edition>
+    <b:RefOrder>2</b:RefOrder>
+  </b:Source>
+  <b:Source>
+    <b:Tag>Rog23</b:Tag>
+    <b:SourceType>InternetSite</b:SourceType>
+    <b:Guid>{8EB48597-2BD7-4430-9ADB-3E383B0E37C7}</b:Guid>
+    <b:Title>Como realizar o Levantamento de Requisitos no desenvolvimento de software</b:Title>
+    <b:Year>2023</b:Year>
+    <b:Author>
+      <b:Author>
+        <b:NameList>
+          <b:Person>
+            <b:Last>Marques</b:Last>
+            <b:First>Rogério</b:First>
+          </b:Person>
+        </b:NameList>
+      </b:Author>
+    </b:Author>
+    <b:InternetSiteTitle>Cedrotech</b:InternetSiteTitle>
+    <b:YearAccessed>2024</b:YearAccessed>
+    <b:MonthAccessed>05</b:MonthAccessed>
+    <b:DayAccessed>24</b:DayAccessed>
+    <b:URL>https://www.cedrotech.com/blog/levantamento-de-requisitos-e-desenvolvimento-de-softwares/#:~:text=De%20forma%20simples%2C%20o%20levantamento,que%20o%20software%20vai%20desempenhar.</b:URL>
+    <b:RefOrder>3</b:RefOrder>
+  </b:Source>
+</b:Sources>
 </file>
 
 <file path=customXml/itemProps1.xml><?xml version="1.0" encoding="utf-8"?>
-<ds:datastoreItem xmlns:ds="http://schemas.openxmlformats.org/officeDocument/2006/customXml" ds:itemID="{6D48707C-439D-4809-874E-010B57DA0F60}">
+<ds:datastoreItem xmlns:ds="http://schemas.openxmlformats.org/officeDocument/2006/customXml" ds:itemID="{002319EF-C2B4-41EA-B012-57EE912AB53D}">
   <ds:schemaRefs>
     <ds:schemaRef ds:uri="http://schemas.openxmlformats.org/officeDocument/2006/bibliography"/>
   </ds:schemaRefs>

</xml_diff>

<commit_message>
Atualização de Design - Rascunhos de tela
</commit_message>
<xml_diff>
--- a/0-DOCUMENTACAO/0-ENGENHARIA DE SOFTWARE - ATIVIDADES/Projeto.Integrador.1.Semestre.docx
+++ b/0-DOCUMENTACAO/0-ENGENHARIA DE SOFTWARE - ATIVIDADES/Projeto.Integrador.1.Semestre.docx
@@ -302,6 +302,7 @@
         </w:rPr>
         <w:t xml:space="preserve">) / </w:t>
       </w:r>
+      <w:proofErr w:type="spellStart"/>
       <w:r>
         <w:rPr>
           <w:b/>
@@ -310,6 +311,7 @@
         </w:rPr>
         <w:t>EducaQuest</w:t>
       </w:r>
+      <w:proofErr w:type="spellEnd"/>
       <w:r>
         <w:rPr>
           <w:b/>
@@ -449,7 +451,23 @@
                 <w:sz w:val="24"/>
                 <w:szCs w:val="24"/>
               </w:rPr>
-              <w:t>Caio Beteghelli de Almeida</w:t>
+              <w:t xml:space="preserve">Caio </w:t>
+            </w:r>
+            <w:proofErr w:type="spellStart"/>
+            <w:r>
+              <w:rPr>
+                <w:sz w:val="24"/>
+                <w:szCs w:val="24"/>
+              </w:rPr>
+              <w:t>Beteghelli</w:t>
+            </w:r>
+            <w:proofErr w:type="spellEnd"/>
+            <w:r>
+              <w:rPr>
+                <w:sz w:val="24"/>
+                <w:szCs w:val="24"/>
+              </w:rPr>
+              <w:t xml:space="preserve"> de Almeida</w:t>
             </w:r>
           </w:p>
         </w:tc>
@@ -520,12 +538,21 @@
                 <w:szCs w:val="24"/>
               </w:rPr>
             </w:pPr>
+            <w:proofErr w:type="spellStart"/>
             <w:r>
               <w:rPr>
                 <w:sz w:val="24"/>
                 <w:szCs w:val="24"/>
               </w:rPr>
-              <w:t>Izabely do Nascimento Rodrigues de Campos</w:t>
+              <w:t>Izabely</w:t>
+            </w:r>
+            <w:proofErr w:type="spellEnd"/>
+            <w:r>
+              <w:rPr>
+                <w:sz w:val="24"/>
+                <w:szCs w:val="24"/>
+              </w:rPr>
+              <w:t xml:space="preserve"> do Nascimento Rodrigues de Campos</w:t>
             </w:r>
           </w:p>
         </w:tc>
@@ -558,12 +585,21 @@
                 <w:szCs w:val="24"/>
               </w:rPr>
             </w:pPr>
+            <w:proofErr w:type="spellStart"/>
             <w:r>
               <w:rPr>
                 <w:sz w:val="24"/>
                 <w:szCs w:val="24"/>
               </w:rPr>
-              <w:t>Julio Eduardo de Sales</w:t>
+              <w:t>Julio</w:t>
+            </w:r>
+            <w:proofErr w:type="spellEnd"/>
+            <w:r>
+              <w:rPr>
+                <w:sz w:val="24"/>
+                <w:szCs w:val="24"/>
+              </w:rPr>
+              <w:t xml:space="preserve"> Eduardo de Sales</w:t>
             </w:r>
           </w:p>
         </w:tc>
@@ -975,8 +1011,13 @@
         <w:t xml:space="preserve">GRUPO: </w:t>
       </w:r>
       <w:r>
-        <w:t>Grupo 07 - EducaQuest</w:t>
-      </w:r>
+        <w:t xml:space="preserve">Grupo 07 - </w:t>
+      </w:r>
+      <w:proofErr w:type="spellStart"/>
+      <w:r>
+        <w:t>EducaQuest</w:t>
+      </w:r>
+      <w:proofErr w:type="spellEnd"/>
       <w:r>
         <w:rPr>
           <w:rFonts w:ascii="Verdana" w:hAnsi="Verdana"/>
@@ -2009,7 +2050,7 @@
         </w:rPr>
         <w:fldChar w:fldCharType="separate"/>
       </w:r>
-      <w:hyperlink w:anchor="_Toc167391344" w:history="1">
+      <w:hyperlink w:anchor="_Toc167968025" w:history="1">
         <w:r>
           <w:rPr>
             <w:rStyle w:val="Hyperlink"/>
@@ -2033,7 +2074,7 @@
           <w:rPr>
             <w:noProof/>
           </w:rPr>
-          <w:instrText xml:space="preserve"> PAGEREF _Toc167391344 \h </w:instrText>
+          <w:instrText xml:space="preserve"> PAGEREF _Toc167968025 \h </w:instrText>
         </w:r>
         <w:r>
           <w:rPr>
@@ -2075,7 +2116,7 @@
           <w14:ligatures w14:val="standardContextual"/>
         </w:rPr>
       </w:pPr>
-      <w:hyperlink w:anchor="_Toc167391345" w:history="1">
+      <w:hyperlink w:anchor="_Toc167968026" w:history="1">
         <w:r>
           <w:rPr>
             <w:rStyle w:val="Hyperlink"/>
@@ -2099,7 +2140,7 @@
           <w:rPr>
             <w:noProof/>
           </w:rPr>
-          <w:instrText xml:space="preserve"> PAGEREF _Toc167391345 \h </w:instrText>
+          <w:instrText xml:space="preserve"> PAGEREF _Toc167968026 \h </w:instrText>
         </w:r>
         <w:r>
           <w:rPr>
@@ -2141,7 +2182,7 @@
           <w14:ligatures w14:val="standardContextual"/>
         </w:rPr>
       </w:pPr>
-      <w:hyperlink w:anchor="_Toc167391346" w:history="1">
+      <w:hyperlink w:anchor="_Toc167968027" w:history="1">
         <w:r>
           <w:rPr>
             <w:rStyle w:val="Hyperlink"/>
@@ -2165,7 +2206,7 @@
           <w:rPr>
             <w:noProof/>
           </w:rPr>
-          <w:instrText xml:space="preserve"> PAGEREF _Toc167391346 \h </w:instrText>
+          <w:instrText xml:space="preserve"> PAGEREF _Toc167968027 \h </w:instrText>
         </w:r>
         <w:r>
           <w:rPr>
@@ -2207,7 +2248,7 @@
           <w14:ligatures w14:val="standardContextual"/>
         </w:rPr>
       </w:pPr>
-      <w:hyperlink w:anchor="_Toc167391347" w:history="1">
+      <w:hyperlink w:anchor="_Toc167968028" w:history="1">
         <w:r>
           <w:rPr>
             <w:rStyle w:val="Hyperlink"/>
@@ -2231,7 +2272,7 @@
           <w:rPr>
             <w:noProof/>
           </w:rPr>
-          <w:instrText xml:space="preserve"> PAGEREF _Toc167391347 \h </w:instrText>
+          <w:instrText xml:space="preserve"> PAGEREF _Toc167968028 \h </w:instrText>
         </w:r>
         <w:r>
           <w:rPr>
@@ -2273,7 +2314,7 @@
           <w14:ligatures w14:val="standardContextual"/>
         </w:rPr>
       </w:pPr>
-      <w:hyperlink w:anchor="_Toc167391348" w:history="1">
+      <w:hyperlink w:anchor="_Toc167968029" w:history="1">
         <w:r>
           <w:rPr>
             <w:rStyle w:val="Hyperlink"/>
@@ -2297,7 +2338,7 @@
           <w:rPr>
             <w:noProof/>
           </w:rPr>
-          <w:instrText xml:space="preserve"> PAGEREF _Toc167391348 \h </w:instrText>
+          <w:instrText xml:space="preserve"> PAGEREF _Toc167968029 \h </w:instrText>
         </w:r>
         <w:r>
           <w:rPr>
@@ -2339,7 +2380,7 @@
           <w14:ligatures w14:val="standardContextual"/>
         </w:rPr>
       </w:pPr>
-      <w:hyperlink w:anchor="_Toc167391349" w:history="1">
+      <w:hyperlink w:anchor="_Toc167968030" w:history="1">
         <w:r>
           <w:rPr>
             <w:rStyle w:val="Hyperlink"/>
@@ -2363,7 +2404,7 @@
           <w:rPr>
             <w:noProof/>
           </w:rPr>
-          <w:instrText xml:space="preserve"> PAGEREF _Toc167391349 \h </w:instrText>
+          <w:instrText xml:space="preserve"> PAGEREF _Toc167968030 \h </w:instrText>
         </w:r>
         <w:r>
           <w:rPr>
@@ -2380,7 +2421,7 @@
           <w:rPr>
             <w:noProof/>
           </w:rPr>
-          <w:t>6</w:t>
+          <w:t>7</w:t>
         </w:r>
         <w:r>
           <w:rPr>
@@ -2405,7 +2446,7 @@
           <w14:ligatures w14:val="standardContextual"/>
         </w:rPr>
       </w:pPr>
-      <w:hyperlink w:anchor="_Toc167391350" w:history="1">
+      <w:hyperlink w:anchor="_Toc167968031" w:history="1">
         <w:r>
           <w:rPr>
             <w:rStyle w:val="Hyperlink"/>
@@ -2429,7 +2470,7 @@
           <w:rPr>
             <w:noProof/>
           </w:rPr>
-          <w:instrText xml:space="preserve"> PAGEREF _Toc167391350 \h </w:instrText>
+          <w:instrText xml:space="preserve"> PAGEREF _Toc167968031 \h </w:instrText>
         </w:r>
         <w:r>
           <w:rPr>
@@ -2471,7 +2512,7 @@
           <w14:ligatures w14:val="standardContextual"/>
         </w:rPr>
       </w:pPr>
-      <w:hyperlink w:anchor="_Toc167391351" w:history="1">
+      <w:hyperlink w:anchor="_Toc167968032" w:history="1">
         <w:r>
           <w:rPr>
             <w:rStyle w:val="Hyperlink"/>
@@ -2495,7 +2536,7 @@
           <w:rPr>
             <w:noProof/>
           </w:rPr>
-          <w:instrText xml:space="preserve"> PAGEREF _Toc167391351 \h </w:instrText>
+          <w:instrText xml:space="preserve"> PAGEREF _Toc167968032 \h </w:instrText>
         </w:r>
         <w:r>
           <w:rPr>
@@ -2512,7 +2553,7 @@
           <w:rPr>
             <w:noProof/>
           </w:rPr>
-          <w:t>7</w:t>
+          <w:t>8</w:t>
         </w:r>
         <w:r>
           <w:rPr>
@@ -2537,7 +2578,7 @@
           <w14:ligatures w14:val="standardContextual"/>
         </w:rPr>
       </w:pPr>
-      <w:hyperlink w:anchor="_Toc167391352" w:history="1">
+      <w:hyperlink w:anchor="_Toc167968033" w:history="1">
         <w:r>
           <w:rPr>
             <w:rStyle w:val="Hyperlink"/>
@@ -2561,7 +2602,7 @@
           <w:rPr>
             <w:noProof/>
           </w:rPr>
-          <w:instrText xml:space="preserve"> PAGEREF _Toc167391352 \h </w:instrText>
+          <w:instrText xml:space="preserve"> PAGEREF _Toc167968033 \h </w:instrText>
         </w:r>
         <w:r>
           <w:rPr>
@@ -2603,7 +2644,7 @@
           <w14:ligatures w14:val="standardContextual"/>
         </w:rPr>
       </w:pPr>
-      <w:hyperlink w:anchor="_Toc167391353" w:history="1">
+      <w:hyperlink w:anchor="_Toc167968034" w:history="1">
         <w:r>
           <w:rPr>
             <w:rStyle w:val="Hyperlink"/>
@@ -2627,7 +2668,7 @@
           <w:rPr>
             <w:noProof/>
           </w:rPr>
-          <w:instrText xml:space="preserve"> PAGEREF _Toc167391353 \h </w:instrText>
+          <w:instrText xml:space="preserve"> PAGEREF _Toc167968034 \h </w:instrText>
         </w:r>
         <w:r>
           <w:rPr>
@@ -2669,7 +2710,7 @@
           <w14:ligatures w14:val="standardContextual"/>
         </w:rPr>
       </w:pPr>
-      <w:hyperlink w:anchor="_Toc167391354" w:history="1">
+      <w:hyperlink w:anchor="_Toc167968035" w:history="1">
         <w:r>
           <w:rPr>
             <w:rStyle w:val="Hyperlink"/>
@@ -2693,7 +2734,7 @@
           <w:rPr>
             <w:noProof/>
           </w:rPr>
-          <w:instrText xml:space="preserve"> PAGEREF _Toc167391354 \h </w:instrText>
+          <w:instrText xml:space="preserve"> PAGEREF _Toc167968035 \h </w:instrText>
         </w:r>
         <w:r>
           <w:rPr>
@@ -2710,7 +2751,7 @@
           <w:rPr>
             <w:noProof/>
           </w:rPr>
-          <w:t>8</w:t>
+          <w:t>9</w:t>
         </w:r>
         <w:r>
           <w:rPr>
@@ -2735,7 +2776,7 @@
           <w14:ligatures w14:val="standardContextual"/>
         </w:rPr>
       </w:pPr>
-      <w:hyperlink w:anchor="_Toc167391355" w:history="1">
+      <w:hyperlink w:anchor="_Toc167968036" w:history="1">
         <w:r>
           <w:rPr>
             <w:rStyle w:val="Hyperlink"/>
@@ -2759,7 +2800,7 @@
           <w:rPr>
             <w:noProof/>
           </w:rPr>
-          <w:instrText xml:space="preserve"> PAGEREF _Toc167391355 \h </w:instrText>
+          <w:instrText xml:space="preserve"> PAGEREF _Toc167968036 \h </w:instrText>
         </w:r>
         <w:r>
           <w:rPr>
@@ -2776,7 +2817,7 @@
           <w:rPr>
             <w:noProof/>
           </w:rPr>
-          <w:t>8</w:t>
+          <w:t>9</w:t>
         </w:r>
         <w:r>
           <w:rPr>
@@ -2801,7 +2842,7 @@
           <w14:ligatures w14:val="standardContextual"/>
         </w:rPr>
       </w:pPr>
-      <w:hyperlink w:anchor="_Toc167391356" w:history="1">
+      <w:hyperlink w:anchor="_Toc167968037" w:history="1">
         <w:r>
           <w:rPr>
             <w:rStyle w:val="Hyperlink"/>
@@ -2825,7 +2866,7 @@
           <w:rPr>
             <w:noProof/>
           </w:rPr>
-          <w:instrText xml:space="preserve"> PAGEREF _Toc167391356 \h </w:instrText>
+          <w:instrText xml:space="preserve"> PAGEREF _Toc167968037 \h </w:instrText>
         </w:r>
         <w:r>
           <w:rPr>
@@ -2842,7 +2883,7 @@
           <w:rPr>
             <w:noProof/>
           </w:rPr>
-          <w:t>8</w:t>
+          <w:t>9</w:t>
         </w:r>
         <w:r>
           <w:rPr>
@@ -2867,13 +2908,13 @@
           <w14:ligatures w14:val="standardContextual"/>
         </w:rPr>
       </w:pPr>
-      <w:hyperlink w:anchor="_Toc167391357" w:history="1">
+      <w:hyperlink w:anchor="_Toc167968038" w:history="1">
         <w:r>
           <w:rPr>
             <w:rStyle w:val="Hyperlink"/>
             <w:noProof/>
           </w:rPr>
-          <w:t>Funcionalidades Implementadas</w:t>
+          <w:t>Rascunhos de tela</w:t>
         </w:r>
         <w:r>
           <w:rPr>
@@ -2891,7 +2932,7 @@
           <w:rPr>
             <w:noProof/>
           </w:rPr>
-          <w:instrText xml:space="preserve"> PAGEREF _Toc167391357 \h </w:instrText>
+          <w:instrText xml:space="preserve"> PAGEREF _Toc167968038 \h </w:instrText>
         </w:r>
         <w:r>
           <w:rPr>
@@ -2908,7 +2949,73 @@
           <w:rPr>
             <w:noProof/>
           </w:rPr>
-          <w:t>8</w:t>
+          <w:t>9</w:t>
+        </w:r>
+        <w:r>
+          <w:rPr>
+            <w:noProof/>
+          </w:rPr>
+          <w:fldChar w:fldCharType="end"/>
+        </w:r>
+      </w:hyperlink>
+    </w:p>
+    <w:p>
+      <w:pPr>
+        <w:pStyle w:val="Sumrio2"/>
+        <w:tabs>
+          <w:tab w:val="right" w:leader="dot" w:pos="9019"/>
+        </w:tabs>
+        <w:rPr>
+          <w:rFonts w:asciiTheme="minorHAnsi" w:eastAsiaTheme="minorEastAsia" w:hAnsiTheme="minorHAnsi" w:cstheme="minorBidi"/>
+          <w:noProof/>
+          <w:kern w:val="2"/>
+          <w:sz w:val="24"/>
+          <w:szCs w:val="24"/>
+          <w14:ligatures w14:val="standardContextual"/>
+        </w:rPr>
+      </w:pPr>
+      <w:hyperlink w:anchor="_Toc167968039" w:history="1">
+        <w:r>
+          <w:rPr>
+            <w:rStyle w:val="Hyperlink"/>
+            <w:noProof/>
+          </w:rPr>
+          <w:t>Simulação da Navegação entre Telas</w:t>
+        </w:r>
+        <w:r>
+          <w:rPr>
+            <w:noProof/>
+          </w:rPr>
+          <w:tab/>
+        </w:r>
+        <w:r>
+          <w:rPr>
+            <w:noProof/>
+          </w:rPr>
+          <w:fldChar w:fldCharType="begin"/>
+        </w:r>
+        <w:r>
+          <w:rPr>
+            <w:noProof/>
+          </w:rPr>
+          <w:instrText xml:space="preserve"> PAGEREF _Toc167968039 \h </w:instrText>
+        </w:r>
+        <w:r>
+          <w:rPr>
+            <w:noProof/>
+          </w:rPr>
+        </w:r>
+        <w:r>
+          <w:rPr>
+            <w:noProof/>
+          </w:rPr>
+          <w:fldChar w:fldCharType="separate"/>
+        </w:r>
+        <w:r>
+          <w:rPr>
+            <w:noProof/>
+          </w:rPr>
+          <w:t>13</w:t>
         </w:r>
         <w:r>
           <w:rPr>
@@ -2933,7 +3040,7 @@
           <w14:ligatures w14:val="standardContextual"/>
         </w:rPr>
       </w:pPr>
-      <w:hyperlink w:anchor="_Toc167391358" w:history="1">
+      <w:hyperlink w:anchor="_Toc167968040" w:history="1">
         <w:r>
           <w:rPr>
             <w:rStyle w:val="Hyperlink"/>
@@ -2957,7 +3064,7 @@
           <w:rPr>
             <w:noProof/>
           </w:rPr>
-          <w:instrText xml:space="preserve"> PAGEREF _Toc167391358 \h </w:instrText>
+          <w:instrText xml:space="preserve"> PAGEREF _Toc167968040 \h </w:instrText>
         </w:r>
         <w:r>
           <w:rPr>
@@ -2974,7 +3081,7 @@
           <w:rPr>
             <w:noProof/>
           </w:rPr>
-          <w:t>9</w:t>
+          <w:t>14</w:t>
         </w:r>
         <w:r>
           <w:rPr>
@@ -2999,7 +3106,7 @@
           <w14:ligatures w14:val="standardContextual"/>
         </w:rPr>
       </w:pPr>
-      <w:hyperlink w:anchor="_Toc167391359" w:history="1">
+      <w:hyperlink w:anchor="_Toc167968041" w:history="1">
         <w:r>
           <w:rPr>
             <w:rStyle w:val="Hyperlink"/>
@@ -3023,7 +3130,7 @@
           <w:rPr>
             <w:noProof/>
           </w:rPr>
-          <w:instrText xml:space="preserve"> PAGEREF _Toc167391359 \h </w:instrText>
+          <w:instrText xml:space="preserve"> PAGEREF _Toc167968041 \h </w:instrText>
         </w:r>
         <w:r>
           <w:rPr>
@@ -3040,7 +3147,7 @@
           <w:rPr>
             <w:noProof/>
           </w:rPr>
-          <w:t>11</w:t>
+          <w:t>16</w:t>
         </w:r>
         <w:r>
           <w:rPr>
@@ -3074,7 +3181,7 @@
         </w:numPr>
       </w:pPr>
       <w:bookmarkStart w:id="0" w:name="_Toc161762654"/>
-      <w:bookmarkStart w:id="1" w:name="_Toc167391344"/>
+      <w:bookmarkStart w:id="1" w:name="_Toc167968025"/>
       <w:r>
         <w:t>Apresentação d</w:t>
       </w:r>
@@ -3119,7 +3226,23 @@
           <w:sz w:val="24"/>
           <w:szCs w:val="24"/>
         </w:rPr>
-        <w:t xml:space="preserve"> e o acesso às tecnologias, como celulares, é cada vez mais recorrente, como aponta o FGVcia (</w:t>
+        <w:t xml:space="preserve"> e o acesso às tecnologias, como celulares, é cada vez mais recorrente, como aponta o </w:t>
+      </w:r>
+      <w:proofErr w:type="spellStart"/>
+      <w:r>
+        <w:rPr>
+          <w:sz w:val="24"/>
+          <w:szCs w:val="24"/>
+        </w:rPr>
+        <w:t>FGVcia</w:t>
+      </w:r>
+      <w:proofErr w:type="spellEnd"/>
+      <w:r>
+        <w:rPr>
+          <w:sz w:val="24"/>
+          <w:szCs w:val="24"/>
+        </w:rPr>
+        <w:t xml:space="preserve"> (</w:t>
       </w:r>
       <w:r>
         <w:rPr>
@@ -3449,7 +3572,7 @@
       <w:bookmarkStart w:id="2" w:name="_f7jgtdjz4z44"/>
       <w:bookmarkStart w:id="3" w:name="_e6ygphsuszjk"/>
       <w:bookmarkStart w:id="4" w:name="_Toc161762656"/>
-      <w:bookmarkStart w:id="5" w:name="_Toc167391345"/>
+      <w:bookmarkStart w:id="5" w:name="_Toc167968026"/>
       <w:bookmarkEnd w:id="2"/>
       <w:bookmarkEnd w:id="3"/>
       <w:r>
@@ -3473,7 +3596,23 @@
           <w:rFonts w:ascii="Arial" w:hAnsi="Arial" w:cs="Arial"/>
           <w:color w:val="000000"/>
         </w:rPr>
-        <w:t>Criar um game com um ranking competitivo onde os alunos irão responder perguntas relacionadas as matérias (aplicadas de forma prática), de forma individual ou em equipe, com uma interação entre os alunos por meio de reações (emojis) nas respostas. Além de fornecer um game competitivo, também terá o material, onde serão vídeos curtos para os alunos, semelhante às plataformas TikTok, shorts do Youtube, Kwai.</w:t>
+        <w:t xml:space="preserve">Criar um game com um ranking competitivo onde os alunos irão responder perguntas relacionadas as matérias (aplicadas de forma prática), de forma individual ou em equipe, com uma interação entre os alunos por meio de reações (emojis) nas respostas. Além de fornecer um game competitivo, também terá o material, onde serão vídeos curtos para os alunos, semelhante às plataformas TikTok, shorts do Youtube, </w:t>
+      </w:r>
+      <w:proofErr w:type="spellStart"/>
+      <w:r>
+        <w:rPr>
+          <w:rFonts w:ascii="Arial" w:hAnsi="Arial" w:cs="Arial"/>
+          <w:color w:val="000000"/>
+        </w:rPr>
+        <w:t>Kwai</w:t>
+      </w:r>
+      <w:proofErr w:type="spellEnd"/>
+      <w:r>
+        <w:rPr>
+          <w:rFonts w:ascii="Arial" w:hAnsi="Arial" w:cs="Arial"/>
+          <w:color w:val="000000"/>
+        </w:rPr>
+        <w:t>.</w:t>
       </w:r>
     </w:p>
     <w:p>
@@ -3481,7 +3620,7 @@
         <w:pStyle w:val="Ttulo2"/>
         <w:ind w:left="0"/>
       </w:pPr>
-      <w:bookmarkStart w:id="7" w:name="_Toc167391346"/>
+      <w:bookmarkStart w:id="7" w:name="_Toc167968027"/>
       <w:r>
         <w:t>Objetivos do projeto</w:t>
       </w:r>
@@ -3540,7 +3679,7 @@
         <w:pStyle w:val="Ttulo2"/>
       </w:pPr>
       <w:bookmarkStart w:id="8" w:name="_Toc161762658"/>
-      <w:bookmarkStart w:id="9" w:name="_Toc167391347"/>
+      <w:bookmarkStart w:id="9" w:name="_Toc167968028"/>
       <w:r>
         <w:t>Técnica de levantamento de requisitos</w:t>
       </w:r>
@@ -3556,7 +3695,15 @@
       </w:r>
       <w:r>
         <w:tab/>
-        <w:t xml:space="preserve">identificação de necessidades que são esperadas da solução a ser apresentada. Para o projeto EducaQuest, foi utilizado a pesquisa e análise de dados obtidos através da internet e as experiências pessoais dos próprios idealizadores do projeto e de pessoas próximas. </w:t>
+        <w:t xml:space="preserve">identificação de necessidades que são esperadas da solução a ser apresentada. Para o projeto </w:t>
+      </w:r>
+      <w:proofErr w:type="spellStart"/>
+      <w:r>
+        <w:t>EducaQuest</w:t>
+      </w:r>
+      <w:proofErr w:type="spellEnd"/>
+      <w:r>
+        <w:t xml:space="preserve">, foi utilizado a pesquisa e análise de dados obtidos através da internet e as experiências pessoais dos próprios idealizadores do projeto e de pessoas próximas. </w:t>
       </w:r>
     </w:p>
     <w:p>
@@ -3572,7 +3719,15 @@
         <w:jc w:val="both"/>
       </w:pPr>
       <w:r>
-        <w:t>[Englobar o Formulario]</w:t>
+        <w:t xml:space="preserve">[Englobar o </w:t>
+      </w:r>
+      <w:proofErr w:type="spellStart"/>
+      <w:r>
+        <w:t>Formulario</w:t>
+      </w:r>
+      <w:proofErr w:type="spellEnd"/>
+      <w:r>
+        <w:t>]</w:t>
       </w:r>
     </w:p>
     <w:p>
@@ -3580,7 +3735,7 @@
         <w:pStyle w:val="Ttulo2"/>
         <w:ind w:left="0"/>
       </w:pPr>
-      <w:bookmarkStart w:id="10" w:name="_Toc167391348"/>
+      <w:bookmarkStart w:id="10" w:name="_Toc167968029"/>
       <w:r>
         <w:t>R</w:t>
       </w:r>
@@ -3674,6 +3829,7 @@
         </w:rPr>
         <w:t>Área educacional com conteúdo de material de aula no formato de vídeos curtos</w:t>
       </w:r>
+      <w:proofErr w:type="gramStart"/>
       <w:r>
         <w:rPr>
           <w:rFonts w:ascii="Arial" w:hAnsi="Arial" w:cs="Arial"/>
@@ -3688,7 +3844,17 @@
           <w:bCs/>
           <w:color w:val="000000"/>
         </w:rPr>
-        <w:t>Compreende um update no software e não a versão simples como discutido com o professor de design.</w:t>
+        <w:t>Compreende</w:t>
+      </w:r>
+      <w:proofErr w:type="gramEnd"/>
+      <w:r>
+        <w:rPr>
+          <w:rFonts w:ascii="Arial" w:hAnsi="Arial" w:cs="Arial"/>
+          <w:b/>
+          <w:bCs/>
+          <w:color w:val="000000"/>
+        </w:rPr>
+        <w:t xml:space="preserve"> um update no software e não a versão simples como discutido com o professor de design.</w:t>
       </w:r>
     </w:p>
     <w:p>
@@ -3731,7 +3897,7 @@
       <w:r>
         <w:t xml:space="preserve"> </w:t>
       </w:r>
-      <w:bookmarkStart w:id="13" w:name="_Toc167391349"/>
+      <w:bookmarkStart w:id="13" w:name="_Toc167968030"/>
       <w:r>
         <w:t>Requisitos não funcionais</w:t>
       </w:r>
@@ -3762,7 +3928,39 @@
           <w:rFonts w:ascii="Arial" w:hAnsi="Arial" w:cs="Arial"/>
           <w:color w:val="000000"/>
         </w:rPr>
-        <w:t xml:space="preserve"> (conversarmos sobre a velocidade necessária da internat)</w:t>
+        <w:t xml:space="preserve"> (</w:t>
+      </w:r>
+      <w:proofErr w:type="spellStart"/>
+      <w:r>
+        <w:rPr>
+          <w:rFonts w:ascii="Arial" w:hAnsi="Arial" w:cs="Arial"/>
+          <w:color w:val="000000"/>
+        </w:rPr>
+        <w:t>conversarmos</w:t>
+      </w:r>
+      <w:proofErr w:type="spellEnd"/>
+      <w:r>
+        <w:rPr>
+          <w:rFonts w:ascii="Arial" w:hAnsi="Arial" w:cs="Arial"/>
+          <w:color w:val="000000"/>
+        </w:rPr>
+        <w:t xml:space="preserve"> sobre a velocidade necessária da </w:t>
+      </w:r>
+      <w:proofErr w:type="spellStart"/>
+      <w:r>
+        <w:rPr>
+          <w:rFonts w:ascii="Arial" w:hAnsi="Arial" w:cs="Arial"/>
+          <w:color w:val="000000"/>
+        </w:rPr>
+        <w:t>internat</w:t>
+      </w:r>
+      <w:proofErr w:type="spellEnd"/>
+      <w:r>
+        <w:rPr>
+          <w:rFonts w:ascii="Arial" w:hAnsi="Arial" w:cs="Arial"/>
+          <w:color w:val="000000"/>
+        </w:rPr>
+        <w:t>)</w:t>
       </w:r>
     </w:p>
     <w:p>
@@ -3782,7 +3980,23 @@
           <w:rFonts w:ascii="Arial" w:hAnsi="Arial" w:cs="Arial"/>
           <w:color w:val="000000"/>
         </w:rPr>
-        <w:t>Sobre a criptografia ssh entre chat.</w:t>
+        <w:t xml:space="preserve">Sobre a criptografia </w:t>
+      </w:r>
+      <w:proofErr w:type="spellStart"/>
+      <w:r>
+        <w:rPr>
+          <w:rFonts w:ascii="Arial" w:hAnsi="Arial" w:cs="Arial"/>
+          <w:color w:val="000000"/>
+        </w:rPr>
+        <w:t>ssh</w:t>
+      </w:r>
+      <w:proofErr w:type="spellEnd"/>
+      <w:r>
+        <w:rPr>
+          <w:rFonts w:ascii="Arial" w:hAnsi="Arial" w:cs="Arial"/>
+          <w:color w:val="000000"/>
+        </w:rPr>
+        <w:t xml:space="preserve"> entre chat.</w:t>
       </w:r>
     </w:p>
     <w:p>
@@ -6122,7 +6336,7 @@
         </w:numPr>
       </w:pPr>
       <w:bookmarkStart w:id="15" w:name="_Toc161762661"/>
-      <w:bookmarkStart w:id="16" w:name="_Toc167391350"/>
+      <w:bookmarkStart w:id="16" w:name="_Toc167968031"/>
       <w:r>
         <w:t>Documentação do Sistema</w:t>
       </w:r>
@@ -6137,7 +6351,15 @@
         <w:t>A documentação é a ideia principal quando a Engenharia de Software é incorporada no projeto, documentar o projeto envolve especificar o que deve ser feito e não deve ser feito, quais funcionalidades e restrições o projeto cumpre.</w:t>
       </w:r>
       <w:r>
-        <w:t xml:space="preserve"> Abaixo seguem as etapas para a elaboração da documentação referente aos diagramas e o processo de software usado para a criação do produto software, EducaQuest.</w:t>
+        <w:t xml:space="preserve"> Abaixo seguem as etapas para a elaboração da documentação referente aos diagramas e o processo de software usado para a criação do produto software, </w:t>
+      </w:r>
+      <w:proofErr w:type="spellStart"/>
+      <w:r>
+        <w:t>EducaQuest</w:t>
+      </w:r>
+      <w:proofErr w:type="spellEnd"/>
+      <w:r>
+        <w:t>.</w:t>
       </w:r>
       <w:r>
         <w:tab/>
@@ -6153,7 +6375,7 @@
         <w:pStyle w:val="Ttulo2"/>
       </w:pPr>
       <w:bookmarkStart w:id="17" w:name="_Toc161762662"/>
-      <w:bookmarkStart w:id="18" w:name="_Toc167391351"/>
+      <w:bookmarkStart w:id="18" w:name="_Toc167968032"/>
       <w:r>
         <w:lastRenderedPageBreak/>
         <w:t>Metodologia de Desenvolvimento</w:t>
@@ -6191,7 +6413,7 @@
         <w:pStyle w:val="Ttulo2"/>
       </w:pPr>
       <w:bookmarkStart w:id="19" w:name="_Toc161762663"/>
-      <w:bookmarkStart w:id="20" w:name="_Toc167391352"/>
+      <w:bookmarkStart w:id="20" w:name="_Toc167968033"/>
       <w:r>
         <w:t>Diagramas UML</w:t>
       </w:r>
@@ -6200,13 +6422,34 @@
     </w:p>
     <w:p>
       <w:r>
-        <w:t>Os diagramas UML (Unified Model</w:t>
+        <w:t>Os diagramas UML (</w:t>
+      </w:r>
+      <w:proofErr w:type="spellStart"/>
+      <w:r>
+        <w:t>Unified</w:t>
+      </w:r>
+      <w:proofErr w:type="spellEnd"/>
+      <w:r>
+        <w:t xml:space="preserve"> </w:t>
+      </w:r>
+      <w:proofErr w:type="spellStart"/>
+      <w:r>
+        <w:t>Model</w:t>
       </w:r>
       <w:r>
         <w:t>ing</w:t>
       </w:r>
-      <w:r>
-        <w:t xml:space="preserve"> Language) representam o projeto de forma visual simplific</w:t>
+      <w:proofErr w:type="spellEnd"/>
+      <w:r>
+        <w:t xml:space="preserve"> </w:t>
+      </w:r>
+      <w:proofErr w:type="spellStart"/>
+      <w:r>
+        <w:t>Language</w:t>
+      </w:r>
+      <w:proofErr w:type="spellEnd"/>
+      <w:r>
+        <w:t>) representam o projeto de forma visual simplific</w:t>
       </w:r>
       <w:r>
         <w:t>ada para o usuário cliente todo o funcionamento do projeto em vários níveis, envolvendo suas características e atributos em um ambiente macro e micro de uso.</w:t>
@@ -6217,7 +6460,7 @@
       <w:pPr>
         <w:pStyle w:val="Ttulo2"/>
       </w:pPr>
-      <w:bookmarkStart w:id="21" w:name="_Toc167391353"/>
+      <w:bookmarkStart w:id="21" w:name="_Toc167968034"/>
       <w:r>
         <w:t>Diagrama de atividades</w:t>
       </w:r>
@@ -6225,15 +6468,155 @@
     </w:p>
     <w:p>
       <w:r>
-        <w:t>A desenvolver por Júlio</w:t>
+        <w:t>Fazer login</w:t>
+      </w:r>
+    </w:p>
+    <w:p>
+      <w:r>
+        <w:t>Representa a atividade fazer login, realizando validações e redirecionamentos para o usuário.</w:t>
+      </w:r>
+    </w:p>
+    <w:p>
+      <w:pPr>
+        <w:rPr>
+          <w:noProof/>
+        </w:rPr>
+      </w:pPr>
+    </w:p>
+    <w:p/>
+    <w:p/>
+    <w:p>
+      <w:r>
+        <w:rPr>
+          <w:noProof/>
+        </w:rPr>
+        <w:drawing>
+          <wp:inline distT="0" distB="0" distL="0" distR="0" wp14:anchorId="49365A5F" wp14:editId="0649F492">
+            <wp:extent cx="5733415" cy="4064635"/>
+            <wp:effectExtent l="0" t="0" r="635" b="0"/>
+            <wp:docPr id="1893364122" name="Imagem 1"/>
+            <wp:cNvGraphicFramePr>
+              <a:graphicFrameLocks xmlns:a="http://schemas.openxmlformats.org/drawingml/2006/main" noChangeAspect="1"/>
+            </wp:cNvGraphicFramePr>
+            <a:graphic xmlns:a="http://schemas.openxmlformats.org/drawingml/2006/main">
+              <a:graphicData uri="http://schemas.openxmlformats.org/drawingml/2006/picture">
+                <pic:pic xmlns:pic="http://schemas.openxmlformats.org/drawingml/2006/picture">
+                  <pic:nvPicPr>
+                    <pic:cNvPr id="1893364122" name="Imagem 1893364122"/>
+                    <pic:cNvPicPr/>
+                  </pic:nvPicPr>
+                  <pic:blipFill>
+                    <a:blip r:embed="rId9">
+                      <a:extLst>
+                        <a:ext uri="{28A0092B-C50C-407E-A947-70E740481C1C}">
+                          <a14:useLocalDpi xmlns:a14="http://schemas.microsoft.com/office/drawing/2010/main" val="0"/>
+                        </a:ext>
+                      </a:extLst>
+                    </a:blip>
+                    <a:stretch>
+                      <a:fillRect/>
+                    </a:stretch>
+                  </pic:blipFill>
+                  <pic:spPr>
+                    <a:xfrm>
+                      <a:off x="0" y="0"/>
+                      <a:ext cx="5733415" cy="4064635"/>
+                    </a:xfrm>
+                    <a:prstGeom prst="rect">
+                      <a:avLst/>
+                    </a:prstGeom>
+                  </pic:spPr>
+                </pic:pic>
+              </a:graphicData>
+            </a:graphic>
+          </wp:inline>
+        </w:drawing>
+      </w:r>
+    </w:p>
+    <w:p>
+      <w:pPr>
+        <w:pStyle w:val="SemEspaamento"/>
+      </w:pPr>
+      <w:bookmarkStart w:id="22" w:name="_Toc161762664"/>
+    </w:p>
+    <w:p>
+      <w:pPr>
+        <w:pStyle w:val="SemEspaamento"/>
+      </w:pPr>
+    </w:p>
+    <w:p>
+      <w:pPr>
+        <w:pStyle w:val="SemEspaamento"/>
+      </w:pPr>
+      <w:r>
+        <w:lastRenderedPageBreak/>
+        <w:t>Fazer Cadastro</w:t>
+      </w:r>
+    </w:p>
+    <w:p>
+      <w:pPr>
+        <w:pStyle w:val="SemEspaamento"/>
+      </w:pPr>
+      <w:r>
+        <w:t>Diagrama relacionado ao cadastro do usuário na plataforma, informando seus dados, realizando validações e salvamento no banco de dados.</w:t>
+      </w:r>
+    </w:p>
+    <w:p>
+      <w:pPr>
+        <w:pStyle w:val="SemEspaamento"/>
+      </w:pPr>
+      <w:r>
+        <w:rPr>
+          <w:noProof/>
+        </w:rPr>
+        <w:drawing>
+          <wp:inline distT="0" distB="0" distL="0" distR="0" wp14:anchorId="0FB75F6B" wp14:editId="38ABDFF9">
+            <wp:extent cx="5733415" cy="2943860"/>
+            <wp:effectExtent l="0" t="0" r="635" b="8890"/>
+            <wp:docPr id="2138204783" name="Imagem 2"/>
+            <wp:cNvGraphicFramePr>
+              <a:graphicFrameLocks xmlns:a="http://schemas.openxmlformats.org/drawingml/2006/main" noChangeAspect="1"/>
+            </wp:cNvGraphicFramePr>
+            <a:graphic xmlns:a="http://schemas.openxmlformats.org/drawingml/2006/main">
+              <a:graphicData uri="http://schemas.openxmlformats.org/drawingml/2006/picture">
+                <pic:pic xmlns:pic="http://schemas.openxmlformats.org/drawingml/2006/picture">
+                  <pic:nvPicPr>
+                    <pic:cNvPr id="2138204783" name="Imagem 2138204783"/>
+                    <pic:cNvPicPr/>
+                  </pic:nvPicPr>
+                  <pic:blipFill>
+                    <a:blip r:embed="rId10">
+                      <a:extLst>
+                        <a:ext uri="{28A0092B-C50C-407E-A947-70E740481C1C}">
+                          <a14:useLocalDpi xmlns:a14="http://schemas.microsoft.com/office/drawing/2010/main" val="0"/>
+                        </a:ext>
+                      </a:extLst>
+                    </a:blip>
+                    <a:stretch>
+                      <a:fillRect/>
+                    </a:stretch>
+                  </pic:blipFill>
+                  <pic:spPr>
+                    <a:xfrm>
+                      <a:off x="0" y="0"/>
+                      <a:ext cx="5733415" cy="2943860"/>
+                    </a:xfrm>
+                    <a:prstGeom prst="rect">
+                      <a:avLst/>
+                    </a:prstGeom>
+                  </pic:spPr>
+                </pic:pic>
+              </a:graphicData>
+            </a:graphic>
+          </wp:inline>
+        </w:drawing>
       </w:r>
     </w:p>
     <w:p>
       <w:pPr>
         <w:pStyle w:val="Ttulo2"/>
       </w:pPr>
-      <w:bookmarkStart w:id="22" w:name="_Toc161762664"/>
-      <w:bookmarkStart w:id="23" w:name="_Toc167391354"/>
+      <w:bookmarkStart w:id="23" w:name="_Toc167968035"/>
       <w:r>
         <w:t>Diagrama de caso de uso</w:t>
       </w:r>
@@ -6252,7 +6635,7 @@
       <w:bookmarkStart w:id="24" w:name="_xmux0r3xll0b"/>
       <w:bookmarkStart w:id="25" w:name="_Toc161762665"/>
       <w:bookmarkStart w:id="26" w:name="_Toc161762666"/>
-      <w:bookmarkStart w:id="27" w:name="_Toc167391355"/>
+      <w:bookmarkStart w:id="27" w:name="_Toc167968036"/>
       <w:bookmarkEnd w:id="24"/>
       <w:bookmarkEnd w:id="25"/>
       <w:r>
@@ -6263,10 +6646,26 @@
     </w:p>
     <w:p>
       <w:r>
-        <w:t xml:space="preserve">A desenvolver por </w:t>
-      </w:r>
-      <w:r>
-        <w:t>Miram, izabelly e Caio</w:t>
+        <w:t xml:space="preserve">A desenvolver </w:t>
+      </w:r>
+      <w:proofErr w:type="gramStart"/>
+      <w:r>
+        <w:t xml:space="preserve">por </w:t>
+      </w:r>
+      <w:r>
+        <w:t>Miram</w:t>
+      </w:r>
+      <w:proofErr w:type="gramEnd"/>
+      <w:r>
+        <w:t xml:space="preserve">, </w:t>
+      </w:r>
+      <w:proofErr w:type="spellStart"/>
+      <w:r>
+        <w:t>izabelly</w:t>
+      </w:r>
+      <w:proofErr w:type="spellEnd"/>
+      <w:r>
+        <w:t xml:space="preserve"> e Caio</w:t>
       </w:r>
       <w:r>
         <w:t>.</w:t>
@@ -6276,7 +6675,7 @@
       <w:pPr>
         <w:pStyle w:val="Ttulo2"/>
       </w:pPr>
-      <w:bookmarkStart w:id="28" w:name="_Toc167391356"/>
+      <w:bookmarkStart w:id="28" w:name="_Toc167968037"/>
       <w:r>
         <w:t>Interface do usuário</w:t>
       </w:r>
@@ -6284,127 +6683,431 @@
     </w:p>
     <w:p/>
     <w:p>
+      <w:r>
+        <w:t>A interface do usuário é essencial, pois é ela, juntamento com outros aspectos e soluções do produto software, que irá prender o usuário e criar uma experiência adequada para o uso do sistema desenvolvido. A interface não se refere tão somente ao que está na tela, mas é interligada com estudo do público-alvo, criação de personas, cores, hierarquia de informações na tela e por fim, tudo isso é referente a jornada do usuário dentro do ambiente desenvolvido.</w:t>
+      </w:r>
+    </w:p>
+    <w:p/>
+    <w:p>
       <w:pPr>
         <w:pStyle w:val="Ttulo2"/>
-        <w:rPr>
-          <w:highlight w:val="yellow"/>
-        </w:rPr>
-      </w:pPr>
-      <w:bookmarkStart w:id="29" w:name="_Toc167391357"/>
-      <w:r>
-        <w:rPr>
-          <w:highlight w:val="yellow"/>
-        </w:rPr>
-        <w:t>Funcionalidades Implementadas</w:t>
+      </w:pPr>
+      <w:bookmarkStart w:id="29" w:name="_Toc167968038"/>
+      <w:r>
+        <w:t>Rascunhos de tela</w:t>
       </w:r>
       <w:bookmarkEnd w:id="29"/>
     </w:p>
     <w:p>
-      <w:pPr>
-        <w:rPr>
-          <w:highlight w:val="yellow"/>
-        </w:rPr>
-      </w:pPr>
-    </w:p>
-    <w:p>
-      <w:pPr>
-        <w:rPr>
-          <w:highlight w:val="yellow"/>
-        </w:rPr>
-      </w:pPr>
-      <w:r>
-        <w:rPr>
-          <w:highlight w:val="yellow"/>
-        </w:rPr>
-        <w:t>Sistema de Cadastro</w:t>
-      </w:r>
-    </w:p>
-    <w:p>
-      <w:pPr>
-        <w:rPr>
-          <w:highlight w:val="yellow"/>
-        </w:rPr>
-      </w:pPr>
-    </w:p>
-    <w:p>
-      <w:pPr>
-        <w:rPr>
-          <w:highlight w:val="yellow"/>
-        </w:rPr>
-      </w:pPr>
-      <w:r>
-        <w:rPr>
-          <w:highlight w:val="yellow"/>
-        </w:rPr>
-        <w:t>Sistema de Quiz</w:t>
-      </w:r>
-    </w:p>
-    <w:p>
-      <w:pPr>
-        <w:rPr>
-          <w:highlight w:val="yellow"/>
-        </w:rPr>
-      </w:pPr>
-    </w:p>
-    <w:p>
-      <w:pPr>
-        <w:rPr>
-          <w:highlight w:val="yellow"/>
-        </w:rPr>
-      </w:pPr>
-      <w:r>
-        <w:rPr>
-          <w:highlight w:val="yellow"/>
-        </w:rPr>
-        <w:t>Sistema de Ranking</w:t>
-      </w:r>
-    </w:p>
-    <w:p>
-      <w:pPr>
-        <w:rPr>
-          <w:highlight w:val="yellow"/>
-        </w:rPr>
-      </w:pPr>
-    </w:p>
-    <w:p>
-      <w:pPr>
-        <w:rPr>
-          <w:highlight w:val="yellow"/>
-        </w:rPr>
-      </w:pPr>
-      <w:r>
-        <w:rPr>
-          <w:highlight w:val="yellow"/>
-        </w:rPr>
-        <w:t xml:space="preserve">Sistema de </w:t>
-      </w:r>
-      <w:r>
-        <w:rPr>
-          <w:highlight w:val="yellow"/>
-        </w:rPr>
-        <w:t>Quiz com I</w:t>
-      </w:r>
-      <w:r>
-        <w:rPr>
-          <w:highlight w:val="yellow"/>
-        </w:rPr>
-        <w:t>nteração em grupo</w:t>
-      </w:r>
-    </w:p>
-    <w:p>
-      <w:pPr>
-        <w:rPr>
-          <w:highlight w:val="yellow"/>
-        </w:rPr>
-      </w:pPr>
-    </w:p>
-    <w:p>
-      <w:r>
-        <w:rPr>
-          <w:highlight w:val="yellow"/>
-        </w:rPr>
-        <w:t>Sistema de Quiz Individual</w:t>
-      </w:r>
+      <w:r>
+        <w:t xml:space="preserve">Antes de codificar as páginas, é necessário entender seu design, sua formação e estratégia para não investir tempo e esforço em algo, que ao fim do projeto, fique péssimo quando se fala em experiência do usuário. Abaixo, o grupo detentor do projeto </w:t>
+      </w:r>
+      <w:proofErr w:type="spellStart"/>
+      <w:r>
+        <w:t>EducaQuest</w:t>
+      </w:r>
+      <w:proofErr w:type="spellEnd"/>
+      <w:r>
+        <w:t xml:space="preserve"> apresenta as seguintes telas de rascunhos correspondentes a versão inicial do software:</w:t>
+      </w:r>
+    </w:p>
+    <w:p/>
+    <w:p/>
+    <w:p/>
+    <w:p/>
+    <w:p>
+      <w:r>
+        <w:drawing>
+          <wp:inline distT="0" distB="0" distL="0" distR="0" wp14:anchorId="10CEEB69" wp14:editId="1E5ADF53">
+            <wp:extent cx="5733415" cy="4371975"/>
+            <wp:effectExtent l="19050" t="19050" r="19685" b="28575"/>
+            <wp:docPr id="791778027" name="Imagem 1" descr="Texto&#10;&#10;Descrição gerada automaticamente"/>
+            <wp:cNvGraphicFramePr>
+              <a:graphicFrameLocks xmlns:a="http://schemas.openxmlformats.org/drawingml/2006/main" noChangeAspect="1"/>
+            </wp:cNvGraphicFramePr>
+            <a:graphic xmlns:a="http://schemas.openxmlformats.org/drawingml/2006/main">
+              <a:graphicData uri="http://schemas.openxmlformats.org/drawingml/2006/picture">
+                <pic:pic xmlns:pic="http://schemas.openxmlformats.org/drawingml/2006/picture">
+                  <pic:nvPicPr>
+                    <pic:cNvPr id="791778027" name="Imagem 1" descr="Texto&#10;&#10;Descrição gerada automaticamente"/>
+                    <pic:cNvPicPr/>
+                  </pic:nvPicPr>
+                  <pic:blipFill>
+                    <a:blip r:embed="rId11"/>
+                    <a:stretch>
+                      <a:fillRect/>
+                    </a:stretch>
+                  </pic:blipFill>
+                  <pic:spPr>
+                    <a:xfrm>
+                      <a:off x="0" y="0"/>
+                      <a:ext cx="5733415" cy="4371975"/>
+                    </a:xfrm>
+                    <a:prstGeom prst="rect">
+                      <a:avLst/>
+                    </a:prstGeom>
+                    <a:ln>
+                      <a:solidFill>
+                        <a:schemeClr val="tx1"/>
+                      </a:solidFill>
+                    </a:ln>
+                  </pic:spPr>
+                </pic:pic>
+              </a:graphicData>
+            </a:graphic>
+          </wp:inline>
+        </w:drawing>
+      </w:r>
+    </w:p>
+    <w:p>
+      <w:pPr>
+        <w:jc w:val="center"/>
+        <w:rPr>
+          <w:i/>
+          <w:iCs/>
+          <w:sz w:val="20"/>
+          <w:szCs w:val="20"/>
+        </w:rPr>
+      </w:pPr>
+      <w:r>
+        <w:rPr>
+          <w:i/>
+          <w:iCs/>
+          <w:sz w:val="20"/>
+          <w:szCs w:val="20"/>
+        </w:rPr>
+        <w:t>Rascunho de telas iniciais 1 e 2</w:t>
+      </w:r>
+    </w:p>
+    <w:p/>
+    <w:p/>
+    <w:p>
+      <w:r>
+        <w:lastRenderedPageBreak/>
+        <w:drawing>
+          <wp:inline distT="0" distB="0" distL="0" distR="0" wp14:anchorId="32C6F1AB" wp14:editId="50A58263">
+            <wp:extent cx="5733415" cy="4733925"/>
+            <wp:effectExtent l="19050" t="19050" r="19685" b="28575"/>
+            <wp:docPr id="1293182536" name="Imagem 1" descr="Texto&#10;&#10;Descrição gerada automaticamente"/>
+            <wp:cNvGraphicFramePr>
+              <a:graphicFrameLocks xmlns:a="http://schemas.openxmlformats.org/drawingml/2006/main" noChangeAspect="1"/>
+            </wp:cNvGraphicFramePr>
+            <a:graphic xmlns:a="http://schemas.openxmlformats.org/drawingml/2006/main">
+              <a:graphicData uri="http://schemas.openxmlformats.org/drawingml/2006/picture">
+                <pic:pic xmlns:pic="http://schemas.openxmlformats.org/drawingml/2006/picture">
+                  <pic:nvPicPr>
+                    <pic:cNvPr id="1293182536" name="Imagem 1" descr="Texto&#10;&#10;Descrição gerada automaticamente"/>
+                    <pic:cNvPicPr/>
+                  </pic:nvPicPr>
+                  <pic:blipFill>
+                    <a:blip r:embed="rId12"/>
+                    <a:stretch>
+                      <a:fillRect/>
+                    </a:stretch>
+                  </pic:blipFill>
+                  <pic:spPr>
+                    <a:xfrm>
+                      <a:off x="0" y="0"/>
+                      <a:ext cx="5733415" cy="4733925"/>
+                    </a:xfrm>
+                    <a:prstGeom prst="rect">
+                      <a:avLst/>
+                    </a:prstGeom>
+                    <a:ln>
+                      <a:solidFill>
+                        <a:schemeClr val="tx1"/>
+                      </a:solidFill>
+                    </a:ln>
+                  </pic:spPr>
+                </pic:pic>
+              </a:graphicData>
+            </a:graphic>
+          </wp:inline>
+        </w:drawing>
+      </w:r>
+    </w:p>
+    <w:p>
+      <w:pPr>
+        <w:jc w:val="center"/>
+        <w:rPr>
+          <w:i/>
+          <w:iCs/>
+          <w:sz w:val="20"/>
+          <w:szCs w:val="20"/>
+        </w:rPr>
+      </w:pPr>
+      <w:r>
+        <w:rPr>
+          <w:i/>
+          <w:iCs/>
+          <w:sz w:val="20"/>
+          <w:szCs w:val="20"/>
+        </w:rPr>
+        <w:t xml:space="preserve">Rascunho de telas iniciais </w:t>
+      </w:r>
+      <w:r>
+        <w:rPr>
+          <w:i/>
+          <w:iCs/>
+          <w:sz w:val="20"/>
+          <w:szCs w:val="20"/>
+        </w:rPr>
+        <w:t>3</w:t>
+      </w:r>
+      <w:r>
+        <w:rPr>
+          <w:i/>
+          <w:iCs/>
+          <w:sz w:val="20"/>
+          <w:szCs w:val="20"/>
+        </w:rPr>
+        <w:t xml:space="preserve"> e </w:t>
+      </w:r>
+      <w:r>
+        <w:rPr>
+          <w:i/>
+          <w:iCs/>
+          <w:sz w:val="20"/>
+          <w:szCs w:val="20"/>
+        </w:rPr>
+        <w:t>4</w:t>
+      </w:r>
+    </w:p>
+    <w:p/>
+    <w:p/>
+    <w:p/>
+    <w:p>
+      <w:r>
+        <w:lastRenderedPageBreak/>
+        <w:drawing>
+          <wp:inline distT="0" distB="0" distL="0" distR="0" wp14:anchorId="0789D229" wp14:editId="5B3F63A7">
+            <wp:extent cx="5733415" cy="4279900"/>
+            <wp:effectExtent l="19050" t="19050" r="19685" b="25400"/>
+            <wp:docPr id="1242667056" name="Imagem 1" descr="Texto preto sobre fundo branco&#10;&#10;Descrição gerada automaticamente"/>
+            <wp:cNvGraphicFramePr>
+              <a:graphicFrameLocks xmlns:a="http://schemas.openxmlformats.org/drawingml/2006/main" noChangeAspect="1"/>
+            </wp:cNvGraphicFramePr>
+            <a:graphic xmlns:a="http://schemas.openxmlformats.org/drawingml/2006/main">
+              <a:graphicData uri="http://schemas.openxmlformats.org/drawingml/2006/picture">
+                <pic:pic xmlns:pic="http://schemas.openxmlformats.org/drawingml/2006/picture">
+                  <pic:nvPicPr>
+                    <pic:cNvPr id="1242667056" name="Imagem 1" descr="Texto preto sobre fundo branco&#10;&#10;Descrição gerada automaticamente"/>
+                    <pic:cNvPicPr/>
+                  </pic:nvPicPr>
+                  <pic:blipFill>
+                    <a:blip r:embed="rId13"/>
+                    <a:stretch>
+                      <a:fillRect/>
+                    </a:stretch>
+                  </pic:blipFill>
+                  <pic:spPr>
+                    <a:xfrm>
+                      <a:off x="0" y="0"/>
+                      <a:ext cx="5733415" cy="4279900"/>
+                    </a:xfrm>
+                    <a:prstGeom prst="rect">
+                      <a:avLst/>
+                    </a:prstGeom>
+                    <a:ln>
+                      <a:solidFill>
+                        <a:schemeClr val="tx1"/>
+                      </a:solidFill>
+                    </a:ln>
+                  </pic:spPr>
+                </pic:pic>
+              </a:graphicData>
+            </a:graphic>
+          </wp:inline>
+        </w:drawing>
+      </w:r>
+    </w:p>
+    <w:p>
+      <w:pPr>
+        <w:jc w:val="center"/>
+        <w:rPr>
+          <w:i/>
+          <w:iCs/>
+          <w:sz w:val="20"/>
+          <w:szCs w:val="20"/>
+        </w:rPr>
+      </w:pPr>
+      <w:r>
+        <w:rPr>
+          <w:i/>
+          <w:iCs/>
+          <w:sz w:val="20"/>
+          <w:szCs w:val="20"/>
+        </w:rPr>
+        <w:t xml:space="preserve">Rascunho de telas iniciais </w:t>
+      </w:r>
+      <w:r>
+        <w:rPr>
+          <w:i/>
+          <w:iCs/>
+          <w:sz w:val="20"/>
+          <w:szCs w:val="20"/>
+        </w:rPr>
+        <w:t>5</w:t>
+      </w:r>
+      <w:r>
+        <w:rPr>
+          <w:i/>
+          <w:iCs/>
+          <w:sz w:val="20"/>
+          <w:szCs w:val="20"/>
+        </w:rPr>
+        <w:t xml:space="preserve"> e </w:t>
+      </w:r>
+      <w:r>
+        <w:rPr>
+          <w:i/>
+          <w:iCs/>
+          <w:sz w:val="20"/>
+          <w:szCs w:val="20"/>
+        </w:rPr>
+        <w:t>5.1</w:t>
+      </w:r>
+    </w:p>
+    <w:p/>
+    <w:p/>
+    <w:p>
+      <w:r>
+        <w:lastRenderedPageBreak/>
+        <w:drawing>
+          <wp:inline distT="0" distB="0" distL="0" distR="0" wp14:anchorId="43C5CA53" wp14:editId="04FCE396">
+            <wp:extent cx="5733415" cy="5325745"/>
+            <wp:effectExtent l="0" t="0" r="635" b="8255"/>
+            <wp:docPr id="1866676170" name="Imagem 1" descr="Uma imagem contendo Diagrama&#10;&#10;Descrição gerada automaticamente"/>
+            <wp:cNvGraphicFramePr>
+              <a:graphicFrameLocks xmlns:a="http://schemas.openxmlformats.org/drawingml/2006/main" noChangeAspect="1"/>
+            </wp:cNvGraphicFramePr>
+            <a:graphic xmlns:a="http://schemas.openxmlformats.org/drawingml/2006/main">
+              <a:graphicData uri="http://schemas.openxmlformats.org/drawingml/2006/picture">
+                <pic:pic xmlns:pic="http://schemas.openxmlformats.org/drawingml/2006/picture">
+                  <pic:nvPicPr>
+                    <pic:cNvPr id="1866676170" name="Imagem 1" descr="Uma imagem contendo Diagrama&#10;&#10;Descrição gerada automaticamente"/>
+                    <pic:cNvPicPr/>
+                  </pic:nvPicPr>
+                  <pic:blipFill>
+                    <a:blip r:embed="rId14"/>
+                    <a:stretch>
+                      <a:fillRect/>
+                    </a:stretch>
+                  </pic:blipFill>
+                  <pic:spPr>
+                    <a:xfrm>
+                      <a:off x="0" y="0"/>
+                      <a:ext cx="5733415" cy="5325745"/>
+                    </a:xfrm>
+                    <a:prstGeom prst="rect">
+                      <a:avLst/>
+                    </a:prstGeom>
+                  </pic:spPr>
+                </pic:pic>
+              </a:graphicData>
+            </a:graphic>
+          </wp:inline>
+        </w:drawing>
+      </w:r>
+    </w:p>
+    <w:p>
+      <w:pPr>
+        <w:jc w:val="center"/>
+        <w:rPr>
+          <w:i/>
+          <w:iCs/>
+          <w:sz w:val="20"/>
+          <w:szCs w:val="20"/>
+        </w:rPr>
+      </w:pPr>
+      <w:r>
+        <w:rPr>
+          <w:i/>
+          <w:iCs/>
+          <w:sz w:val="20"/>
+          <w:szCs w:val="20"/>
+        </w:rPr>
+        <w:t xml:space="preserve">Rascunho de telas iniciais </w:t>
+      </w:r>
+      <w:r>
+        <w:rPr>
+          <w:i/>
+          <w:iCs/>
+          <w:sz w:val="20"/>
+          <w:szCs w:val="20"/>
+        </w:rPr>
+        <w:t>6</w:t>
+      </w:r>
+      <w:r>
+        <w:rPr>
+          <w:i/>
+          <w:iCs/>
+          <w:sz w:val="20"/>
+          <w:szCs w:val="20"/>
+        </w:rPr>
+        <w:t xml:space="preserve"> e </w:t>
+      </w:r>
+      <w:r>
+        <w:rPr>
+          <w:i/>
+          <w:iCs/>
+          <w:sz w:val="20"/>
+          <w:szCs w:val="20"/>
+        </w:rPr>
+        <w:t>7</w:t>
+      </w:r>
+    </w:p>
+    <w:p>
+      <w:pPr>
+        <w:jc w:val="center"/>
+        <w:rPr>
+          <w:i/>
+          <w:iCs/>
+          <w:sz w:val="20"/>
+          <w:szCs w:val="20"/>
+        </w:rPr>
+      </w:pPr>
+    </w:p>
+    <w:p>
+      <w:pPr>
+        <w:pStyle w:val="Ttulo2"/>
+      </w:pPr>
+      <w:bookmarkStart w:id="30" w:name="_Toc167968039"/>
+      <w:r>
+        <w:t>Simulação da Navegação entre Telas</w:t>
+      </w:r>
+      <w:bookmarkEnd w:id="30"/>
+    </w:p>
+    <w:p>
+      <w:pPr>
+        <w:pStyle w:val="SemEspaamento"/>
+      </w:pPr>
+    </w:p>
+    <w:p>
+      <w:pPr>
+        <w:pStyle w:val="SemEspaamento"/>
+      </w:pPr>
+      <w:r>
+        <w:t>Visualmente para o usuário mais leigo, apenas o rascunho não compreende uma boa visualização da navegação, por isso, o time anexa o link abaixo para que seja possível vivenciar a navegação entre os rascunhos apresentados anteriormente.</w:t>
+      </w:r>
+    </w:p>
+    <w:p>
+      <w:pPr>
+        <w:pStyle w:val="SemEspaamento"/>
+      </w:pPr>
+    </w:p>
+    <w:p>
+      <w:pPr>
+        <w:pStyle w:val="SemEspaamento"/>
+      </w:pPr>
+      <w:hyperlink r:id="rId15" w:history="1">
+        <w:r>
+          <w:rPr>
+            <w:rStyle w:val="Hyperlink"/>
+          </w:rPr>
+          <w:t>Link para simular a navegação entre telas</w:t>
+        </w:r>
+      </w:hyperlink>
     </w:p>
     <w:p/>
     <w:p/>
@@ -6413,24 +7116,6 @@
     <w:p/>
     <w:p/>
     <w:p/>
-    <w:p/>
-    <w:p/>
-    <w:p/>
-    <w:p/>
-    <w:p/>
-    <w:p/>
-    <w:p/>
-    <w:p/>
-    <w:p/>
-    <w:p/>
-    <w:p/>
-    <w:p/>
-    <w:p/>
-    <w:p/>
-    <w:p/>
-    <w:p/>
-    <w:p/>
-    <w:p/>
     <w:p>
       <w:pPr>
         <w:pStyle w:val="Ttulo1"/>
@@ -6439,13 +7124,14 @@
           <w:numId w:val="0"/>
         </w:numPr>
       </w:pPr>
-      <w:bookmarkStart w:id="30" w:name="_Toc161762669"/>
-      <w:bookmarkStart w:id="31" w:name="_Toc167391358"/>
-      <w:r>
+      <w:bookmarkStart w:id="31" w:name="_Toc161762669"/>
+      <w:bookmarkStart w:id="32" w:name="_Toc167968040"/>
+      <w:r>
+        <w:lastRenderedPageBreak/>
         <w:t>Considerações Finais</w:t>
       </w:r>
-      <w:bookmarkEnd w:id="30"/>
       <w:bookmarkEnd w:id="31"/>
+      <w:bookmarkEnd w:id="32"/>
     </w:p>
     <w:p/>
     <w:p>
@@ -6493,7 +7179,15 @@
         <w:pStyle w:val="SemEspaamento"/>
       </w:pPr>
       <w:r>
-        <w:t>Todo o projeto foi realizado pela equipe que representa o EducaQuest, onde cada participante contribui</w:t>
+        <w:t xml:space="preserve">Todo o projeto foi realizado pela equipe que representa o </w:t>
+      </w:r>
+      <w:proofErr w:type="spellStart"/>
+      <w:r>
+        <w:t>EducaQuest</w:t>
+      </w:r>
+      <w:proofErr w:type="spellEnd"/>
+      <w:r>
+        <w:t>, onde cada participante contribui</w:t>
       </w:r>
       <w:r>
         <w:t>u em todas as etapas de projeto, disposto abaixo:</w:t>
@@ -6509,7 +7203,21 @@
         <w:rPr>
           <w:b/>
         </w:rPr>
-        <w:t>Caio Beteghelli de Almeida</w:t>
+        <w:t xml:space="preserve">Caio </w:t>
+      </w:r>
+      <w:proofErr w:type="spellStart"/>
+      <w:r>
+        <w:rPr>
+          <w:b/>
+        </w:rPr>
+        <w:t>Beteghelli</w:t>
+      </w:r>
+      <w:proofErr w:type="spellEnd"/>
+      <w:r>
+        <w:rPr>
+          <w:b/>
+        </w:rPr>
+        <w:t xml:space="preserve"> de Almeida</w:t>
       </w:r>
       <w:r>
         <w:t>: atuou na criação do diagrama de casos de uso, no protótipo de telas e no escopo e requisitos funcionais e não funcionais do sistema.</w:t>
@@ -6527,7 +7235,15 @@
         <w:t>: atuou na validação de diagramas, elaboração do protótipo de telas</w:t>
       </w:r>
       <w:r>
-        <w:t xml:space="preserve"> com a ferramenta Figma, elaboração do diagrama de sequência, atividades</w:t>
+        <w:t xml:space="preserve"> com a ferramenta </w:t>
+      </w:r>
+      <w:proofErr w:type="spellStart"/>
+      <w:r>
+        <w:t>Figma</w:t>
+      </w:r>
+      <w:proofErr w:type="spellEnd"/>
+      <w:r>
+        <w:t>, elaboração do diagrama de sequência, atividades</w:t>
       </w:r>
       <w:r>
         <w:t xml:space="preserve"> e casos de uso, além de contribuir com a con</w:t>
@@ -6541,20 +7257,33 @@
       <w:r>
         <w:t xml:space="preserve"> desenvolvimento, a codificação e criação do </w:t>
       </w:r>
+      <w:proofErr w:type="spellStart"/>
       <w:r>
         <w:t>M</w:t>
       </w:r>
       <w:r>
-        <w:t>oodboard.</w:t>
+        <w:t>oodboard</w:t>
+      </w:r>
+      <w:proofErr w:type="spellEnd"/>
+      <w:r>
+        <w:t>.</w:t>
       </w:r>
     </w:p>
     <w:p/>
     <w:p>
+      <w:proofErr w:type="spellStart"/>
       <w:r>
         <w:rPr>
           <w:b/>
         </w:rPr>
-        <w:t>Izabely do Nascimento Rodrigues de Campos</w:t>
+        <w:t>Izabely</w:t>
+      </w:r>
+      <w:proofErr w:type="spellEnd"/>
+      <w:r>
+        <w:rPr>
+          <w:b/>
+        </w:rPr>
+        <w:t xml:space="preserve"> do Nascimento Rodrigues de Campos</w:t>
       </w:r>
       <w:r>
         <w:t xml:space="preserve">: atuou no apoio na </w:t>
@@ -6568,11 +7297,19 @@
     </w:p>
     <w:p/>
     <w:p>
+      <w:proofErr w:type="spellStart"/>
       <w:r>
         <w:rPr>
           <w:b/>
         </w:rPr>
-        <w:t>Julio Eduardo de Sales</w:t>
+        <w:t>Julio</w:t>
+      </w:r>
+      <w:proofErr w:type="spellEnd"/>
+      <w:r>
+        <w:rPr>
+          <w:b/>
+        </w:rPr>
+        <w:t xml:space="preserve"> Eduardo de Sales</w:t>
       </w:r>
       <w:r>
         <w:t>: atuou na criação do diagrama de atividade, casos de uso e prototipação de telas.</w:t>
@@ -6613,7 +7350,7 @@
         <w:br w:type="page"/>
       </w:r>
     </w:p>
-    <w:bookmarkStart w:id="32" w:name="_Toc167391359" w:displacedByCustomXml="next"/>
+    <w:bookmarkStart w:id="33" w:name="_Toc167968041" w:displacedByCustomXml="next"/>
     <w:sdt>
       <w:sdtPr>
         <w:rPr>
@@ -6639,7 +7376,7 @@
           <w:r>
             <w:t>Referências</w:t>
           </w:r>
-          <w:bookmarkEnd w:id="32"/>
+          <w:bookmarkEnd w:id="33"/>
         </w:p>
         <w:sdt>
           <w:sdtPr>
@@ -6665,6 +7402,34 @@
               <w:r>
                 <w:fldChar w:fldCharType="separate"/>
               </w:r>
+              <w:r>
+                <w:rPr>
+                  <w:noProof/>
+                </w:rPr>
+                <w:t xml:space="preserve">BENEVIDES, Thiago. A Importância Da Interface Do Usuário (UI) Na Conversão De Clientes. </w:t>
+              </w:r>
+              <w:r>
+                <w:rPr>
+                  <w:b/>
+                  <w:bCs/>
+                  <w:noProof/>
+                </w:rPr>
+                <w:t>Empresa Junior</w:t>
+              </w:r>
+              <w:r>
+                <w:rPr>
+                  <w:noProof/>
+                </w:rPr>
+                <w:t>, 2023. Disponível em: https://empresajunior.com.br/blog/a-importancia-da-interface-do-usuario/. Acesso em: 30 maio 2024.</w:t>
+              </w:r>
+            </w:p>
+            <w:p>
+              <w:pPr>
+                <w:pStyle w:val="Bibliografia"/>
+                <w:rPr>
+                  <w:noProof/>
+                </w:rPr>
+              </w:pPr>
               <w:r>
                 <w:rPr>
                   <w:noProof/>
@@ -6757,7 +7522,7 @@
     </w:sdt>
     <w:p/>
     <w:sectPr>
-      <w:headerReference w:type="default" r:id="rId9"/>
+      <w:headerReference w:type="default" r:id="rId16"/>
       <w:pgSz w:w="11909" w:h="16834"/>
       <w:pgMar w:top="1440" w:right="1440" w:bottom="720" w:left="1440" w:header="720" w:footer="720" w:gutter="0"/>
       <w:pgNumType w:start="1"/>
@@ -8348,6 +9113,7 @@
   </w:latentStyles>
   <w:style w:type="paragraph" w:default="1" w:styleId="Normal">
     <w:name w:val="Normal"/>
+    <w:rsid w:val="00144DFD"/>
     <w:pPr>
       <w:suppressAutoHyphens/>
     </w:pPr>
@@ -8915,6 +9681,18 @@
       <w:ind w:left="220"/>
     </w:pPr>
   </w:style>
+  <w:style w:type="character" w:styleId="MenoPendente">
+    <w:name w:val="Unresolved Mention"/>
+    <w:basedOn w:val="Fontepargpadro"/>
+    <w:uiPriority w:val="99"/>
+    <w:semiHidden/>
+    <w:unhideWhenUsed/>
+    <w:rsid w:val="00144DFD"/>
+    <w:rPr>
+      <w:color w:val="605E5C"/>
+      <w:shd w:val="clear" w:color="auto" w:fill="E1DFDD"/>
+    </w:rPr>
+  </w:style>
 </w:styles>
 </file>
 
@@ -9242,11 +10020,34 @@
     <b:URL>https://www.cedrotech.com/blog/levantamento-de-requisitos-e-desenvolvimento-de-softwares/#:~:text=De%20forma%20simples%2C%20o%20levantamento,que%20o%20software%20vai%20desempenhar.</b:URL>
     <b:RefOrder>3</b:RefOrder>
   </b:Source>
+  <b:Source>
+    <b:Tag>Thi23</b:Tag>
+    <b:SourceType>InternetSite</b:SourceType>
+    <b:Guid>{F8345E3F-7660-4B01-BCA9-92AE661D7E86}</b:Guid>
+    <b:Author>
+      <b:Author>
+        <b:NameList>
+          <b:Person>
+            <b:Last>Benevides</b:Last>
+            <b:First>Thiago</b:First>
+          </b:Person>
+        </b:NameList>
+      </b:Author>
+    </b:Author>
+    <b:Title>A Importância Da Interface Do Usuário (UI) Na Conversão De Clientes</b:Title>
+    <b:InternetSiteTitle>Empresa Junior</b:InternetSiteTitle>
+    <b:Year>2023</b:Year>
+    <b:YearAccessed>2024</b:YearAccessed>
+    <b:MonthAccessed>05</b:MonthAccessed>
+    <b:DayAccessed>30</b:DayAccessed>
+    <b:URL>https://empresajunior.com.br/blog/a-importancia-da-interface-do-usuario/</b:URL>
+    <b:RefOrder>4</b:RefOrder>
+  </b:Source>
 </b:Sources>
 </file>
 
 <file path=customXml/itemProps1.xml><?xml version="1.0" encoding="utf-8"?>
-<ds:datastoreItem xmlns:ds="http://schemas.openxmlformats.org/officeDocument/2006/customXml" ds:itemID="{002319EF-C2B4-41EA-B012-57EE912AB53D}">
+<ds:datastoreItem xmlns:ds="http://schemas.openxmlformats.org/officeDocument/2006/customXml" ds:itemID="{B195070D-4AA9-4AE4-A62E-4BABE2C17309}">
   <ds:schemaRefs>
     <ds:schemaRef ds:uri="http://schemas.openxmlformats.org/officeDocument/2006/bibliography"/>
   </ds:schemaRefs>

</xml_diff>

<commit_message>
Finalização do Diagrama de Atividades
</commit_message>
<xml_diff>
--- a/0-DOCUMENTACAO/0-ENGENHARIA DE SOFTWARE - ATIVIDADES/Projeto.Integrador.1.Semestre.docx
+++ b/0-DOCUMENTACAO/0-ENGENHARIA DE SOFTWARE - ATIVIDADES/Projeto.Integrador.1.Semestre.docx
@@ -302,7 +302,6 @@
         </w:rPr>
         <w:t xml:space="preserve">) / </w:t>
       </w:r>
-      <w:proofErr w:type="spellStart"/>
       <w:r>
         <w:rPr>
           <w:b/>
@@ -311,7 +310,6 @@
         </w:rPr>
         <w:t>EducaQuest</w:t>
       </w:r>
-      <w:proofErr w:type="spellEnd"/>
       <w:r>
         <w:rPr>
           <w:b/>
@@ -451,23 +449,7 @@
                 <w:sz w:val="24"/>
                 <w:szCs w:val="24"/>
               </w:rPr>
-              <w:t xml:space="preserve">Caio </w:t>
-            </w:r>
-            <w:proofErr w:type="spellStart"/>
-            <w:r>
-              <w:rPr>
-                <w:sz w:val="24"/>
-                <w:szCs w:val="24"/>
-              </w:rPr>
-              <w:t>Beteghelli</w:t>
-            </w:r>
-            <w:proofErr w:type="spellEnd"/>
-            <w:r>
-              <w:rPr>
-                <w:sz w:val="24"/>
-                <w:szCs w:val="24"/>
-              </w:rPr>
-              <w:t xml:space="preserve"> de Almeida</w:t>
+              <w:t>Caio Beteghelli de Almeida</w:t>
             </w:r>
           </w:p>
         </w:tc>
@@ -538,68 +520,50 @@
                 <w:szCs w:val="24"/>
               </w:rPr>
             </w:pPr>
-            <w:proofErr w:type="spellStart"/>
             <w:r>
               <w:rPr>
                 <w:sz w:val="24"/>
                 <w:szCs w:val="24"/>
               </w:rPr>
-              <w:t>Izabely</w:t>
+              <w:t>Izabely do Nascimento Rodrigues de Campos</w:t>
             </w:r>
-            <w:proofErr w:type="spellEnd"/>
+          </w:p>
+        </w:tc>
+      </w:tr>
+      <w:tr>
+        <w:trPr>
+          <w:jc w:val="center"/>
+        </w:trPr>
+        <w:tc>
+          <w:tcPr>
+            <w:tcW w:w="3360" w:type="dxa"/>
+            <w:tcBorders>
+              <w:top w:val="single" w:sz="8" w:space="0" w:color="000000"/>
+              <w:left w:val="single" w:sz="8" w:space="0" w:color="000000"/>
+              <w:bottom w:val="single" w:sz="8" w:space="0" w:color="000000"/>
+              <w:right w:val="single" w:sz="8" w:space="0" w:color="000000"/>
+            </w:tcBorders>
+            <w:tcMar>
+              <w:top w:w="100" w:type="dxa"/>
+              <w:left w:w="100" w:type="dxa"/>
+              <w:bottom w:w="100" w:type="dxa"/>
+              <w:right w:w="100" w:type="dxa"/>
+            </w:tcMar>
+          </w:tcPr>
+          <w:p>
+            <w:pPr>
+              <w:jc w:val="center"/>
+              <w:rPr>
+                <w:sz w:val="24"/>
+                <w:szCs w:val="24"/>
+              </w:rPr>
+            </w:pPr>
             <w:r>
               <w:rPr>
                 <w:sz w:val="24"/>
                 <w:szCs w:val="24"/>
               </w:rPr>
-              <w:t xml:space="preserve"> do Nascimento Rodrigues de Campos</w:t>
-            </w:r>
-          </w:p>
-        </w:tc>
-      </w:tr>
-      <w:tr>
-        <w:trPr>
-          <w:jc w:val="center"/>
-        </w:trPr>
-        <w:tc>
-          <w:tcPr>
-            <w:tcW w:w="3360" w:type="dxa"/>
-            <w:tcBorders>
-              <w:top w:val="single" w:sz="8" w:space="0" w:color="000000"/>
-              <w:left w:val="single" w:sz="8" w:space="0" w:color="000000"/>
-              <w:bottom w:val="single" w:sz="8" w:space="0" w:color="000000"/>
-              <w:right w:val="single" w:sz="8" w:space="0" w:color="000000"/>
-            </w:tcBorders>
-            <w:tcMar>
-              <w:top w:w="100" w:type="dxa"/>
-              <w:left w:w="100" w:type="dxa"/>
-              <w:bottom w:w="100" w:type="dxa"/>
-              <w:right w:w="100" w:type="dxa"/>
-            </w:tcMar>
-          </w:tcPr>
-          <w:p>
-            <w:pPr>
-              <w:jc w:val="center"/>
-              <w:rPr>
-                <w:sz w:val="24"/>
-                <w:szCs w:val="24"/>
-              </w:rPr>
-            </w:pPr>
-            <w:proofErr w:type="spellStart"/>
-            <w:r>
-              <w:rPr>
-                <w:sz w:val="24"/>
-                <w:szCs w:val="24"/>
-              </w:rPr>
-              <w:t>Julio</w:t>
-            </w:r>
-            <w:proofErr w:type="spellEnd"/>
-            <w:r>
-              <w:rPr>
-                <w:sz w:val="24"/>
-                <w:szCs w:val="24"/>
-              </w:rPr>
-              <w:t xml:space="preserve"> Eduardo de Sales</w:t>
+              <w:t>Julio Eduardo de Sales</w:t>
             </w:r>
           </w:p>
         </w:tc>
@@ -1011,13 +975,8 @@
         <w:t xml:space="preserve">GRUPO: </w:t>
       </w:r>
       <w:r>
-        <w:t xml:space="preserve">Grupo 07 - </w:t>
-      </w:r>
-      <w:proofErr w:type="spellStart"/>
-      <w:r>
-        <w:t>EducaQuest</w:t>
-      </w:r>
-      <w:proofErr w:type="spellEnd"/>
+        <w:t>Grupo 07 - EducaQuest</w:t>
+      </w:r>
       <w:r>
         <w:rPr>
           <w:rFonts w:ascii="Verdana" w:hAnsi="Verdana"/>
@@ -2050,7 +2009,7 @@
         </w:rPr>
         <w:fldChar w:fldCharType="separate"/>
       </w:r>
-      <w:hyperlink w:anchor="_Toc167968025" w:history="1">
+      <w:hyperlink w:anchor="_Toc168143294" w:history="1">
         <w:r>
           <w:rPr>
             <w:rStyle w:val="Hyperlink"/>
@@ -2074,7 +2033,7 @@
           <w:rPr>
             <w:noProof/>
           </w:rPr>
-          <w:instrText xml:space="preserve"> PAGEREF _Toc167968025 \h </w:instrText>
+          <w:instrText xml:space="preserve"> PAGEREF _Toc168143294 \h </w:instrText>
         </w:r>
         <w:r>
           <w:rPr>
@@ -2116,7 +2075,7 @@
           <w14:ligatures w14:val="standardContextual"/>
         </w:rPr>
       </w:pPr>
-      <w:hyperlink w:anchor="_Toc167968026" w:history="1">
+      <w:hyperlink w:anchor="_Toc168143295" w:history="1">
         <w:r>
           <w:rPr>
             <w:rStyle w:val="Hyperlink"/>
@@ -2140,7 +2099,7 @@
           <w:rPr>
             <w:noProof/>
           </w:rPr>
-          <w:instrText xml:space="preserve"> PAGEREF _Toc167968026 \h </w:instrText>
+          <w:instrText xml:space="preserve"> PAGEREF _Toc168143295 \h </w:instrText>
         </w:r>
         <w:r>
           <w:rPr>
@@ -2182,7 +2141,7 @@
           <w14:ligatures w14:val="standardContextual"/>
         </w:rPr>
       </w:pPr>
-      <w:hyperlink w:anchor="_Toc167968027" w:history="1">
+      <w:hyperlink w:anchor="_Toc168143296" w:history="1">
         <w:r>
           <w:rPr>
             <w:rStyle w:val="Hyperlink"/>
@@ -2206,7 +2165,7 @@
           <w:rPr>
             <w:noProof/>
           </w:rPr>
-          <w:instrText xml:space="preserve"> PAGEREF _Toc167968027 \h </w:instrText>
+          <w:instrText xml:space="preserve"> PAGEREF _Toc168143296 \h </w:instrText>
         </w:r>
         <w:r>
           <w:rPr>
@@ -2248,7 +2207,7 @@
           <w14:ligatures w14:val="standardContextual"/>
         </w:rPr>
       </w:pPr>
-      <w:hyperlink w:anchor="_Toc167968028" w:history="1">
+      <w:hyperlink w:anchor="_Toc168143297" w:history="1">
         <w:r>
           <w:rPr>
             <w:rStyle w:val="Hyperlink"/>
@@ -2272,7 +2231,7 @@
           <w:rPr>
             <w:noProof/>
           </w:rPr>
-          <w:instrText xml:space="preserve"> PAGEREF _Toc167968028 \h </w:instrText>
+          <w:instrText xml:space="preserve"> PAGEREF _Toc168143297 \h </w:instrText>
         </w:r>
         <w:r>
           <w:rPr>
@@ -2314,7 +2273,7 @@
           <w14:ligatures w14:val="standardContextual"/>
         </w:rPr>
       </w:pPr>
-      <w:hyperlink w:anchor="_Toc167968029" w:history="1">
+      <w:hyperlink w:anchor="_Toc168143298" w:history="1">
         <w:r>
           <w:rPr>
             <w:rStyle w:val="Hyperlink"/>
@@ -2338,7 +2297,7 @@
           <w:rPr>
             <w:noProof/>
           </w:rPr>
-          <w:instrText xml:space="preserve"> PAGEREF _Toc167968029 \h </w:instrText>
+          <w:instrText xml:space="preserve"> PAGEREF _Toc168143298 \h </w:instrText>
         </w:r>
         <w:r>
           <w:rPr>
@@ -2380,7 +2339,7 @@
           <w14:ligatures w14:val="standardContextual"/>
         </w:rPr>
       </w:pPr>
-      <w:hyperlink w:anchor="_Toc167968030" w:history="1">
+      <w:hyperlink w:anchor="_Toc168143299" w:history="1">
         <w:r>
           <w:rPr>
             <w:rStyle w:val="Hyperlink"/>
@@ -2404,7 +2363,7 @@
           <w:rPr>
             <w:noProof/>
           </w:rPr>
-          <w:instrText xml:space="preserve"> PAGEREF _Toc167968030 \h </w:instrText>
+          <w:instrText xml:space="preserve"> PAGEREF _Toc168143299 \h </w:instrText>
         </w:r>
         <w:r>
           <w:rPr>
@@ -2446,7 +2405,7 @@
           <w14:ligatures w14:val="standardContextual"/>
         </w:rPr>
       </w:pPr>
-      <w:hyperlink w:anchor="_Toc167968031" w:history="1">
+      <w:hyperlink w:anchor="_Toc168143300" w:history="1">
         <w:r>
           <w:rPr>
             <w:rStyle w:val="Hyperlink"/>
@@ -2470,7 +2429,7 @@
           <w:rPr>
             <w:noProof/>
           </w:rPr>
-          <w:instrText xml:space="preserve"> PAGEREF _Toc167968031 \h </w:instrText>
+          <w:instrText xml:space="preserve"> PAGEREF _Toc168143300 \h </w:instrText>
         </w:r>
         <w:r>
           <w:rPr>
@@ -2512,7 +2471,7 @@
           <w14:ligatures w14:val="standardContextual"/>
         </w:rPr>
       </w:pPr>
-      <w:hyperlink w:anchor="_Toc167968032" w:history="1">
+      <w:hyperlink w:anchor="_Toc168143301" w:history="1">
         <w:r>
           <w:rPr>
             <w:rStyle w:val="Hyperlink"/>
@@ -2536,7 +2495,7 @@
           <w:rPr>
             <w:noProof/>
           </w:rPr>
-          <w:instrText xml:space="preserve"> PAGEREF _Toc167968032 \h </w:instrText>
+          <w:instrText xml:space="preserve"> PAGEREF _Toc168143301 \h </w:instrText>
         </w:r>
         <w:r>
           <w:rPr>
@@ -2578,7 +2537,7 @@
           <w14:ligatures w14:val="standardContextual"/>
         </w:rPr>
       </w:pPr>
-      <w:hyperlink w:anchor="_Toc167968033" w:history="1">
+      <w:hyperlink w:anchor="_Toc168143302" w:history="1">
         <w:r>
           <w:rPr>
             <w:rStyle w:val="Hyperlink"/>
@@ -2602,7 +2561,7 @@
           <w:rPr>
             <w:noProof/>
           </w:rPr>
-          <w:instrText xml:space="preserve"> PAGEREF _Toc167968033 \h </w:instrText>
+          <w:instrText xml:space="preserve"> PAGEREF _Toc168143302 \h </w:instrText>
         </w:r>
         <w:r>
           <w:rPr>
@@ -2644,7 +2603,7 @@
           <w14:ligatures w14:val="standardContextual"/>
         </w:rPr>
       </w:pPr>
-      <w:hyperlink w:anchor="_Toc167968034" w:history="1">
+      <w:hyperlink w:anchor="_Toc168143303" w:history="1">
         <w:r>
           <w:rPr>
             <w:rStyle w:val="Hyperlink"/>
@@ -2668,7 +2627,7 @@
           <w:rPr>
             <w:noProof/>
           </w:rPr>
-          <w:instrText xml:space="preserve"> PAGEREF _Toc167968034 \h </w:instrText>
+          <w:instrText xml:space="preserve"> PAGEREF _Toc168143303 \h </w:instrText>
         </w:r>
         <w:r>
           <w:rPr>
@@ -2686,6 +2645,176 @@
             <w:noProof/>
           </w:rPr>
           <w:t>8</w:t>
+        </w:r>
+        <w:r>
+          <w:rPr>
+            <w:noProof/>
+          </w:rPr>
+          <w:fldChar w:fldCharType="end"/>
+        </w:r>
+      </w:hyperlink>
+    </w:p>
+    <w:p>
+      <w:pPr>
+        <w:pStyle w:val="Sumrio1"/>
+        <w:tabs>
+          <w:tab w:val="left" w:pos="480"/>
+          <w:tab w:val="right" w:leader="dot" w:pos="9019"/>
+        </w:tabs>
+        <w:rPr>
+          <w:rFonts w:asciiTheme="minorHAnsi" w:eastAsiaTheme="minorEastAsia" w:hAnsiTheme="minorHAnsi" w:cstheme="minorBidi"/>
+          <w:noProof/>
+          <w:kern w:val="2"/>
+          <w:sz w:val="24"/>
+          <w:szCs w:val="24"/>
+          <w14:ligatures w14:val="standardContextual"/>
+        </w:rPr>
+      </w:pPr>
+      <w:hyperlink w:anchor="_Toc168143304" w:history="1">
+        <w:r>
+          <w:rPr>
+            <w:rStyle w:val="Hyperlink"/>
+            <w:noProof/>
+          </w:rPr>
+          <w:t>1.</w:t>
+        </w:r>
+        <w:r>
+          <w:rPr>
+            <w:rFonts w:asciiTheme="minorHAnsi" w:eastAsiaTheme="minorEastAsia" w:hAnsiTheme="minorHAnsi" w:cstheme="minorBidi"/>
+            <w:noProof/>
+            <w:kern w:val="2"/>
+            <w:sz w:val="24"/>
+            <w:szCs w:val="24"/>
+            <w14:ligatures w14:val="standardContextual"/>
+          </w:rPr>
+          <w:tab/>
+        </w:r>
+        <w:r>
+          <w:rPr>
+            <w:rStyle w:val="Hyperlink"/>
+            <w:noProof/>
+          </w:rPr>
+          <w:t>Fazer login</w:t>
+        </w:r>
+        <w:r>
+          <w:rPr>
+            <w:noProof/>
+          </w:rPr>
+          <w:tab/>
+        </w:r>
+        <w:r>
+          <w:rPr>
+            <w:noProof/>
+          </w:rPr>
+          <w:fldChar w:fldCharType="begin"/>
+        </w:r>
+        <w:r>
+          <w:rPr>
+            <w:noProof/>
+          </w:rPr>
+          <w:instrText xml:space="preserve"> PAGEREF _Toc168143304 \h </w:instrText>
+        </w:r>
+        <w:r>
+          <w:rPr>
+            <w:noProof/>
+          </w:rPr>
+        </w:r>
+        <w:r>
+          <w:rPr>
+            <w:noProof/>
+          </w:rPr>
+          <w:fldChar w:fldCharType="separate"/>
+        </w:r>
+        <w:r>
+          <w:rPr>
+            <w:noProof/>
+          </w:rPr>
+          <w:t>8</w:t>
+        </w:r>
+        <w:r>
+          <w:rPr>
+            <w:noProof/>
+          </w:rPr>
+          <w:fldChar w:fldCharType="end"/>
+        </w:r>
+      </w:hyperlink>
+    </w:p>
+    <w:p>
+      <w:pPr>
+        <w:pStyle w:val="Sumrio1"/>
+        <w:tabs>
+          <w:tab w:val="left" w:pos="480"/>
+          <w:tab w:val="right" w:leader="dot" w:pos="9019"/>
+        </w:tabs>
+        <w:rPr>
+          <w:rFonts w:asciiTheme="minorHAnsi" w:eastAsiaTheme="minorEastAsia" w:hAnsiTheme="minorHAnsi" w:cstheme="minorBidi"/>
+          <w:noProof/>
+          <w:kern w:val="2"/>
+          <w:sz w:val="24"/>
+          <w:szCs w:val="24"/>
+          <w14:ligatures w14:val="standardContextual"/>
+        </w:rPr>
+      </w:pPr>
+      <w:hyperlink w:anchor="_Toc168143305" w:history="1">
+        <w:r>
+          <w:rPr>
+            <w:rStyle w:val="Hyperlink"/>
+            <w:noProof/>
+          </w:rPr>
+          <w:t>2.</w:t>
+        </w:r>
+        <w:r>
+          <w:rPr>
+            <w:rFonts w:asciiTheme="minorHAnsi" w:eastAsiaTheme="minorEastAsia" w:hAnsiTheme="minorHAnsi" w:cstheme="minorBidi"/>
+            <w:noProof/>
+            <w:kern w:val="2"/>
+            <w:sz w:val="24"/>
+            <w:szCs w:val="24"/>
+            <w14:ligatures w14:val="standardContextual"/>
+          </w:rPr>
+          <w:tab/>
+        </w:r>
+        <w:r>
+          <w:rPr>
+            <w:rStyle w:val="Hyperlink"/>
+            <w:noProof/>
+          </w:rPr>
+          <w:t>Fazer Cadastro</w:t>
+        </w:r>
+        <w:r>
+          <w:rPr>
+            <w:noProof/>
+          </w:rPr>
+          <w:tab/>
+        </w:r>
+        <w:r>
+          <w:rPr>
+            <w:noProof/>
+          </w:rPr>
+          <w:fldChar w:fldCharType="begin"/>
+        </w:r>
+        <w:r>
+          <w:rPr>
+            <w:noProof/>
+          </w:rPr>
+          <w:instrText xml:space="preserve"> PAGEREF _Toc168143305 \h </w:instrText>
+        </w:r>
+        <w:r>
+          <w:rPr>
+            <w:noProof/>
+          </w:rPr>
+        </w:r>
+        <w:r>
+          <w:rPr>
+            <w:noProof/>
+          </w:rPr>
+          <w:fldChar w:fldCharType="separate"/>
+        </w:r>
+        <w:r>
+          <w:rPr>
+            <w:noProof/>
+          </w:rPr>
+          <w:t>9</w:t>
         </w:r>
         <w:r>
           <w:rPr>
@@ -2710,7 +2839,7 @@
           <w14:ligatures w14:val="standardContextual"/>
         </w:rPr>
       </w:pPr>
-      <w:hyperlink w:anchor="_Toc167968035" w:history="1">
+      <w:hyperlink w:anchor="_Toc168143306" w:history="1">
         <w:r>
           <w:rPr>
             <w:rStyle w:val="Hyperlink"/>
@@ -2734,7 +2863,7 @@
           <w:rPr>
             <w:noProof/>
           </w:rPr>
-          <w:instrText xml:space="preserve"> PAGEREF _Toc167968035 \h </w:instrText>
+          <w:instrText xml:space="preserve"> PAGEREF _Toc168143306 \h </w:instrText>
         </w:r>
         <w:r>
           <w:rPr>
@@ -2776,7 +2905,7 @@
           <w14:ligatures w14:val="standardContextual"/>
         </w:rPr>
       </w:pPr>
-      <w:hyperlink w:anchor="_Toc167968036" w:history="1">
+      <w:hyperlink w:anchor="_Toc168143307" w:history="1">
         <w:r>
           <w:rPr>
             <w:rStyle w:val="Hyperlink"/>
@@ -2800,7 +2929,7 @@
           <w:rPr>
             <w:noProof/>
           </w:rPr>
-          <w:instrText xml:space="preserve"> PAGEREF _Toc167968036 \h </w:instrText>
+          <w:instrText xml:space="preserve"> PAGEREF _Toc168143307 \h </w:instrText>
         </w:r>
         <w:r>
           <w:rPr>
@@ -2842,7 +2971,7 @@
           <w14:ligatures w14:val="standardContextual"/>
         </w:rPr>
       </w:pPr>
-      <w:hyperlink w:anchor="_Toc167968037" w:history="1">
+      <w:hyperlink w:anchor="_Toc168143308" w:history="1">
         <w:r>
           <w:rPr>
             <w:rStyle w:val="Hyperlink"/>
@@ -2866,7 +2995,7 @@
           <w:rPr>
             <w:noProof/>
           </w:rPr>
-          <w:instrText xml:space="preserve"> PAGEREF _Toc167968037 \h </w:instrText>
+          <w:instrText xml:space="preserve"> PAGEREF _Toc168143308 \h </w:instrText>
         </w:r>
         <w:r>
           <w:rPr>
@@ -2908,7 +3037,7 @@
           <w14:ligatures w14:val="standardContextual"/>
         </w:rPr>
       </w:pPr>
-      <w:hyperlink w:anchor="_Toc167968038" w:history="1">
+      <w:hyperlink w:anchor="_Toc168143309" w:history="1">
         <w:r>
           <w:rPr>
             <w:rStyle w:val="Hyperlink"/>
@@ -2932,7 +3061,7 @@
           <w:rPr>
             <w:noProof/>
           </w:rPr>
-          <w:instrText xml:space="preserve"> PAGEREF _Toc167968038 \h </w:instrText>
+          <w:instrText xml:space="preserve"> PAGEREF _Toc168143309 \h </w:instrText>
         </w:r>
         <w:r>
           <w:rPr>
@@ -2974,7 +3103,7 @@
           <w14:ligatures w14:val="standardContextual"/>
         </w:rPr>
       </w:pPr>
-      <w:hyperlink w:anchor="_Toc167968039" w:history="1">
+      <w:hyperlink w:anchor="_Toc168143310" w:history="1">
         <w:r>
           <w:rPr>
             <w:rStyle w:val="Hyperlink"/>
@@ -2998,7 +3127,7 @@
           <w:rPr>
             <w:noProof/>
           </w:rPr>
-          <w:instrText xml:space="preserve"> PAGEREF _Toc167968039 \h </w:instrText>
+          <w:instrText xml:space="preserve"> PAGEREF _Toc168143310 \h </w:instrText>
         </w:r>
         <w:r>
           <w:rPr>
@@ -3040,7 +3169,7 @@
           <w14:ligatures w14:val="standardContextual"/>
         </w:rPr>
       </w:pPr>
-      <w:hyperlink w:anchor="_Toc167968040" w:history="1">
+      <w:hyperlink w:anchor="_Toc168143311" w:history="1">
         <w:r>
           <w:rPr>
             <w:rStyle w:val="Hyperlink"/>
@@ -3064,7 +3193,7 @@
           <w:rPr>
             <w:noProof/>
           </w:rPr>
-          <w:instrText xml:space="preserve"> PAGEREF _Toc167968040 \h </w:instrText>
+          <w:instrText xml:space="preserve"> PAGEREF _Toc168143311 \h </w:instrText>
         </w:r>
         <w:r>
           <w:rPr>
@@ -3106,7 +3235,7 @@
           <w14:ligatures w14:val="standardContextual"/>
         </w:rPr>
       </w:pPr>
-      <w:hyperlink w:anchor="_Toc167968041" w:history="1">
+      <w:hyperlink w:anchor="_Toc168143312" w:history="1">
         <w:r>
           <w:rPr>
             <w:rStyle w:val="Hyperlink"/>
@@ -3130,7 +3259,7 @@
           <w:rPr>
             <w:noProof/>
           </w:rPr>
-          <w:instrText xml:space="preserve"> PAGEREF _Toc167968041 \h </w:instrText>
+          <w:instrText xml:space="preserve"> PAGEREF _Toc168143312 \h </w:instrText>
         </w:r>
         <w:r>
           <w:rPr>
@@ -3181,7 +3310,7 @@
         </w:numPr>
       </w:pPr>
       <w:bookmarkStart w:id="0" w:name="_Toc161762654"/>
-      <w:bookmarkStart w:id="1" w:name="_Toc167968025"/>
+      <w:bookmarkStart w:id="1" w:name="_Toc168143294"/>
       <w:r>
         <w:t>Apresentação d</w:t>
       </w:r>
@@ -3226,23 +3355,7 @@
           <w:sz w:val="24"/>
           <w:szCs w:val="24"/>
         </w:rPr>
-        <w:t xml:space="preserve"> e o acesso às tecnologias, como celulares, é cada vez mais recorrente, como aponta o </w:t>
-      </w:r>
-      <w:proofErr w:type="spellStart"/>
-      <w:r>
-        <w:rPr>
-          <w:sz w:val="24"/>
-          <w:szCs w:val="24"/>
-        </w:rPr>
-        <w:t>FGVcia</w:t>
-      </w:r>
-      <w:proofErr w:type="spellEnd"/>
-      <w:r>
-        <w:rPr>
-          <w:sz w:val="24"/>
-          <w:szCs w:val="24"/>
-        </w:rPr>
-        <w:t xml:space="preserve"> (</w:t>
+        <w:t xml:space="preserve"> e o acesso às tecnologias, como celulares, é cada vez mais recorrente, como aponta o FGVcia (</w:t>
       </w:r>
       <w:r>
         <w:rPr>
@@ -3572,7 +3685,7 @@
       <w:bookmarkStart w:id="2" w:name="_f7jgtdjz4z44"/>
       <w:bookmarkStart w:id="3" w:name="_e6ygphsuszjk"/>
       <w:bookmarkStart w:id="4" w:name="_Toc161762656"/>
-      <w:bookmarkStart w:id="5" w:name="_Toc167968026"/>
+      <w:bookmarkStart w:id="5" w:name="_Toc168143295"/>
       <w:bookmarkEnd w:id="2"/>
       <w:bookmarkEnd w:id="3"/>
       <w:r>
@@ -3596,23 +3709,7 @@
           <w:rFonts w:ascii="Arial" w:hAnsi="Arial" w:cs="Arial"/>
           <w:color w:val="000000"/>
         </w:rPr>
-        <w:t xml:space="preserve">Criar um game com um ranking competitivo onde os alunos irão responder perguntas relacionadas as matérias (aplicadas de forma prática), de forma individual ou em equipe, com uma interação entre os alunos por meio de reações (emojis) nas respostas. Além de fornecer um game competitivo, também terá o material, onde serão vídeos curtos para os alunos, semelhante às plataformas TikTok, shorts do Youtube, </w:t>
-      </w:r>
-      <w:proofErr w:type="spellStart"/>
-      <w:r>
-        <w:rPr>
-          <w:rFonts w:ascii="Arial" w:hAnsi="Arial" w:cs="Arial"/>
-          <w:color w:val="000000"/>
-        </w:rPr>
-        <w:t>Kwai</w:t>
-      </w:r>
-      <w:proofErr w:type="spellEnd"/>
-      <w:r>
-        <w:rPr>
-          <w:rFonts w:ascii="Arial" w:hAnsi="Arial" w:cs="Arial"/>
-          <w:color w:val="000000"/>
-        </w:rPr>
-        <w:t>.</w:t>
+        <w:t>Criar um game com um ranking competitivo onde os alunos irão responder perguntas relacionadas as matérias (aplicadas de forma prática), de forma individual ou em equipe, com uma interação entre os alunos por meio de reações (emojis) nas respostas. Além de fornecer um game competitivo, também terá o material, onde serão vídeos curtos para os alunos, semelhante às plataformas TikTok, shorts do Youtube, Kwai.</w:t>
       </w:r>
     </w:p>
     <w:p>
@@ -3620,7 +3717,7 @@
         <w:pStyle w:val="Ttulo2"/>
         <w:ind w:left="0"/>
       </w:pPr>
-      <w:bookmarkStart w:id="7" w:name="_Toc167968027"/>
+      <w:bookmarkStart w:id="7" w:name="_Toc168143296"/>
       <w:r>
         <w:t>Objetivos do projeto</w:t>
       </w:r>
@@ -3679,7 +3776,7 @@
         <w:pStyle w:val="Ttulo2"/>
       </w:pPr>
       <w:bookmarkStart w:id="8" w:name="_Toc161762658"/>
-      <w:bookmarkStart w:id="9" w:name="_Toc167968028"/>
+      <w:bookmarkStart w:id="9" w:name="_Toc168143297"/>
       <w:r>
         <w:t>Técnica de levantamento de requisitos</w:t>
       </w:r>
@@ -3695,15 +3792,7 @@
       </w:r>
       <w:r>
         <w:tab/>
-        <w:t xml:space="preserve">identificação de necessidades que são esperadas da solução a ser apresentada. Para o projeto </w:t>
-      </w:r>
-      <w:proofErr w:type="spellStart"/>
-      <w:r>
-        <w:t>EducaQuest</w:t>
-      </w:r>
-      <w:proofErr w:type="spellEnd"/>
-      <w:r>
-        <w:t xml:space="preserve">, foi utilizado a pesquisa e análise de dados obtidos através da internet e as experiências pessoais dos próprios idealizadores do projeto e de pessoas próximas. </w:t>
+        <w:t xml:space="preserve">identificação de necessidades que são esperadas da solução a ser apresentada. Para o projeto EducaQuest, foi utilizado a pesquisa e análise de dados obtidos através da internet e as experiências pessoais dos próprios idealizadores do projeto e de pessoas próximas. </w:t>
       </w:r>
     </w:p>
     <w:p>
@@ -3719,15 +3808,7 @@
         <w:jc w:val="both"/>
       </w:pPr>
       <w:r>
-        <w:t xml:space="preserve">[Englobar o </w:t>
-      </w:r>
-      <w:proofErr w:type="spellStart"/>
-      <w:r>
-        <w:t>Formulario</w:t>
-      </w:r>
-      <w:proofErr w:type="spellEnd"/>
-      <w:r>
-        <w:t>]</w:t>
+        <w:t>[Englobar o Formulario]</w:t>
       </w:r>
     </w:p>
     <w:p>
@@ -3735,7 +3816,7 @@
         <w:pStyle w:val="Ttulo2"/>
         <w:ind w:left="0"/>
       </w:pPr>
-      <w:bookmarkStart w:id="10" w:name="_Toc167968029"/>
+      <w:bookmarkStart w:id="10" w:name="_Toc168143298"/>
       <w:r>
         <w:t>R</w:t>
       </w:r>
@@ -3829,7 +3910,6 @@
         </w:rPr>
         <w:t>Área educacional com conteúdo de material de aula no formato de vídeos curtos</w:t>
       </w:r>
-      <w:proofErr w:type="gramStart"/>
       <w:r>
         <w:rPr>
           <w:rFonts w:ascii="Arial" w:hAnsi="Arial" w:cs="Arial"/>
@@ -3844,17 +3924,7 @@
           <w:bCs/>
           <w:color w:val="000000"/>
         </w:rPr>
-        <w:t>Compreende</w:t>
-      </w:r>
-      <w:proofErr w:type="gramEnd"/>
-      <w:r>
-        <w:rPr>
-          <w:rFonts w:ascii="Arial" w:hAnsi="Arial" w:cs="Arial"/>
-          <w:b/>
-          <w:bCs/>
-          <w:color w:val="000000"/>
-        </w:rPr>
-        <w:t xml:space="preserve"> um update no software e não a versão simples como discutido com o professor de design.</w:t>
+        <w:t>Compreende um update no software e não a versão simples como discutido com o professor de design.</w:t>
       </w:r>
     </w:p>
     <w:p>
@@ -3897,7 +3967,7 @@
       <w:r>
         <w:t xml:space="preserve"> </w:t>
       </w:r>
-      <w:bookmarkStart w:id="13" w:name="_Toc167968030"/>
+      <w:bookmarkStart w:id="13" w:name="_Toc168143299"/>
       <w:r>
         <w:t>Requisitos não funcionais</w:t>
       </w:r>
@@ -3928,39 +3998,7 @@
           <w:rFonts w:ascii="Arial" w:hAnsi="Arial" w:cs="Arial"/>
           <w:color w:val="000000"/>
         </w:rPr>
-        <w:t xml:space="preserve"> (</w:t>
-      </w:r>
-      <w:proofErr w:type="spellStart"/>
-      <w:r>
-        <w:rPr>
-          <w:rFonts w:ascii="Arial" w:hAnsi="Arial" w:cs="Arial"/>
-          <w:color w:val="000000"/>
-        </w:rPr>
-        <w:t>conversarmos</w:t>
-      </w:r>
-      <w:proofErr w:type="spellEnd"/>
-      <w:r>
-        <w:rPr>
-          <w:rFonts w:ascii="Arial" w:hAnsi="Arial" w:cs="Arial"/>
-          <w:color w:val="000000"/>
-        </w:rPr>
-        <w:t xml:space="preserve"> sobre a velocidade necessária da </w:t>
-      </w:r>
-      <w:proofErr w:type="spellStart"/>
-      <w:r>
-        <w:rPr>
-          <w:rFonts w:ascii="Arial" w:hAnsi="Arial" w:cs="Arial"/>
-          <w:color w:val="000000"/>
-        </w:rPr>
-        <w:t>internat</w:t>
-      </w:r>
-      <w:proofErr w:type="spellEnd"/>
-      <w:r>
-        <w:rPr>
-          <w:rFonts w:ascii="Arial" w:hAnsi="Arial" w:cs="Arial"/>
-          <w:color w:val="000000"/>
-        </w:rPr>
-        <w:t>)</w:t>
+        <w:t xml:space="preserve"> (conversarmos sobre a velocidade necessária da internat)</w:t>
       </w:r>
     </w:p>
     <w:p>
@@ -3980,23 +4018,7 @@
           <w:rFonts w:ascii="Arial" w:hAnsi="Arial" w:cs="Arial"/>
           <w:color w:val="000000"/>
         </w:rPr>
-        <w:t xml:space="preserve">Sobre a criptografia </w:t>
-      </w:r>
-      <w:proofErr w:type="spellStart"/>
-      <w:r>
-        <w:rPr>
-          <w:rFonts w:ascii="Arial" w:hAnsi="Arial" w:cs="Arial"/>
-          <w:color w:val="000000"/>
-        </w:rPr>
-        <w:t>ssh</w:t>
-      </w:r>
-      <w:proofErr w:type="spellEnd"/>
-      <w:r>
-        <w:rPr>
-          <w:rFonts w:ascii="Arial" w:hAnsi="Arial" w:cs="Arial"/>
-          <w:color w:val="000000"/>
-        </w:rPr>
-        <w:t xml:space="preserve"> entre chat.</w:t>
+        <w:t>Sobre a criptografia ssh entre chat.</w:t>
       </w:r>
     </w:p>
     <w:p>
@@ -6336,7 +6358,7 @@
         </w:numPr>
       </w:pPr>
       <w:bookmarkStart w:id="15" w:name="_Toc161762661"/>
-      <w:bookmarkStart w:id="16" w:name="_Toc167968031"/>
+      <w:bookmarkStart w:id="16" w:name="_Toc168143300"/>
       <w:r>
         <w:t>Documentação do Sistema</w:t>
       </w:r>
@@ -6351,15 +6373,7 @@
         <w:t>A documentação é a ideia principal quando a Engenharia de Software é incorporada no projeto, documentar o projeto envolve especificar o que deve ser feito e não deve ser feito, quais funcionalidades e restrições o projeto cumpre.</w:t>
       </w:r>
       <w:r>
-        <w:t xml:space="preserve"> Abaixo seguem as etapas para a elaboração da documentação referente aos diagramas e o processo de software usado para a criação do produto software, </w:t>
-      </w:r>
-      <w:proofErr w:type="spellStart"/>
-      <w:r>
-        <w:t>EducaQuest</w:t>
-      </w:r>
-      <w:proofErr w:type="spellEnd"/>
-      <w:r>
-        <w:t>.</w:t>
+        <w:t xml:space="preserve"> Abaixo seguem as etapas para a elaboração da documentação referente aos diagramas e o processo de software usado para a criação do produto software, EducaQuest.</w:t>
       </w:r>
       <w:r>
         <w:tab/>
@@ -6375,7 +6389,7 @@
         <w:pStyle w:val="Ttulo2"/>
       </w:pPr>
       <w:bookmarkStart w:id="17" w:name="_Toc161762662"/>
-      <w:bookmarkStart w:id="18" w:name="_Toc167968032"/>
+      <w:bookmarkStart w:id="18" w:name="_Toc168143301"/>
       <w:r>
         <w:lastRenderedPageBreak/>
         <w:t>Metodologia de Desenvolvimento</w:t>
@@ -6413,7 +6427,7 @@
         <w:pStyle w:val="Ttulo2"/>
       </w:pPr>
       <w:bookmarkStart w:id="19" w:name="_Toc161762663"/>
-      <w:bookmarkStart w:id="20" w:name="_Toc167968033"/>
+      <w:bookmarkStart w:id="20" w:name="_Toc168143302"/>
       <w:r>
         <w:t>Diagramas UML</w:t>
       </w:r>
@@ -6422,34 +6436,13 @@
     </w:p>
     <w:p>
       <w:r>
-        <w:t>Os diagramas UML (</w:t>
-      </w:r>
-      <w:proofErr w:type="spellStart"/>
-      <w:r>
-        <w:t>Unified</w:t>
-      </w:r>
-      <w:proofErr w:type="spellEnd"/>
-      <w:r>
-        <w:t xml:space="preserve"> </w:t>
-      </w:r>
-      <w:proofErr w:type="spellStart"/>
-      <w:r>
-        <w:t>Model</w:t>
+        <w:t>Os diagramas UML (Unified Model</w:t>
       </w:r>
       <w:r>
         <w:t>ing</w:t>
       </w:r>
-      <w:proofErr w:type="spellEnd"/>
-      <w:r>
-        <w:t xml:space="preserve"> </w:t>
-      </w:r>
-      <w:proofErr w:type="spellStart"/>
-      <w:r>
-        <w:t>Language</w:t>
-      </w:r>
-      <w:proofErr w:type="spellEnd"/>
-      <w:r>
-        <w:t>) representam o projeto de forma visual simplific</w:t>
+      <w:r>
+        <w:t xml:space="preserve"> Language) representam o projeto de forma visual simplific</w:t>
       </w:r>
       <w:r>
         <w:t>ada para o usuário cliente todo o funcionamento do projeto em vários níveis, envolvendo suas características e atributos em um ambiente macro e micro de uso.</w:t>
@@ -6460,28 +6453,31 @@
       <w:pPr>
         <w:pStyle w:val="Ttulo2"/>
       </w:pPr>
-      <w:bookmarkStart w:id="21" w:name="_Toc167968034"/>
+      <w:bookmarkStart w:id="21" w:name="_Toc168143303"/>
       <w:r>
         <w:t>Diagrama de atividades</w:t>
       </w:r>
       <w:bookmarkEnd w:id="21"/>
     </w:p>
     <w:p>
+      <w:pPr>
+        <w:pStyle w:val="Ttulo1"/>
+        <w:numPr>
+          <w:ilvl w:val="0"/>
+          <w:numId w:val="0"/>
+        </w:numPr>
+        <w:ind w:left="710"/>
+      </w:pPr>
+      <w:bookmarkStart w:id="22" w:name="_Toc168143304"/>
       <w:r>
         <w:t>Fazer login</w:t>
       </w:r>
+      <w:bookmarkEnd w:id="22"/>
     </w:p>
     <w:p>
       <w:r>
         <w:t>Representa a atividade fazer login, realizando validações e redirecionamentos para o usuário.</w:t>
       </w:r>
-    </w:p>
-    <w:p>
-      <w:pPr>
-        <w:rPr>
-          <w:noProof/>
-        </w:rPr>
-      </w:pPr>
     </w:p>
     <w:p/>
     <w:p/>
@@ -6537,7 +6533,7 @@
       <w:pPr>
         <w:pStyle w:val="SemEspaamento"/>
       </w:pPr>
-      <w:bookmarkStart w:id="22" w:name="_Toc161762664"/>
+      <w:bookmarkStart w:id="23" w:name="_Toc161762664"/>
     </w:p>
     <w:p>
       <w:pPr>
@@ -6546,20 +6542,31 @@
     </w:p>
     <w:p>
       <w:pPr>
+        <w:pStyle w:val="Ttulo1"/>
+        <w:numPr>
+          <w:ilvl w:val="0"/>
+          <w:numId w:val="0"/>
+        </w:numPr>
+        <w:ind w:left="710"/>
+      </w:pPr>
+      <w:bookmarkStart w:id="24" w:name="_Toc168143305"/>
+      <w:r>
+        <w:t>Fazer Cadastro</w:t>
+      </w:r>
+      <w:bookmarkEnd w:id="24"/>
+    </w:p>
+    <w:p>
+      <w:pPr>
         <w:pStyle w:val="SemEspaamento"/>
       </w:pPr>
       <w:r>
-        <w:lastRenderedPageBreak/>
-        <w:t>Fazer Cadastro</w:t>
+        <w:t>Diagrama relacionado ao cadastro do usuário na plataforma, informando seus dados, realizando validações e salvamento no banco de dados.</w:t>
       </w:r>
     </w:p>
     <w:p>
       <w:pPr>
         <w:pStyle w:val="SemEspaamento"/>
       </w:pPr>
-      <w:r>
-        <w:t>Diagrama relacionado ao cadastro do usuário na plataforma, informando seus dados, realizando validações e salvamento no banco de dados.</w:t>
-      </w:r>
     </w:p>
     <w:p>
       <w:pPr>
@@ -6613,15 +6620,111 @@
       </w:r>
     </w:p>
     <w:p>
+      <w:bookmarkStart w:id="25" w:name="_Toc168143306"/>
+    </w:p>
+    <w:p>
+      <w:pPr>
+        <w:pStyle w:val="Ttulo1"/>
+        <w:numPr>
+          <w:ilvl w:val="0"/>
+          <w:numId w:val="0"/>
+        </w:numPr>
+        <w:ind w:left="710"/>
+      </w:pPr>
+      <w:r>
+        <w:t>Tela</w:t>
+      </w:r>
+      <w:r>
+        <w:t xml:space="preserve"> </w:t>
+      </w:r>
+      <w:r>
+        <w:t>Jogar</w:t>
+      </w:r>
+    </w:p>
+    <w:p>
+      <w:r>
+        <w:t>Diagrama relacionado a tela principal, onde principalmente o usuário pode iniciar seu jogo.</w:t>
+      </w:r>
+    </w:p>
+    <w:p>
+      <w:pPr>
+        <w:suppressAutoHyphens w:val="0"/>
+        <w:autoSpaceDN/>
+        <w:spacing w:line="240" w:lineRule="auto"/>
+        <w:rPr>
+          <w:rFonts w:ascii="Times New Roman" w:eastAsia="Times New Roman" w:hAnsi="Times New Roman" w:cs="Times New Roman"/>
+          <w:sz w:val="24"/>
+          <w:szCs w:val="24"/>
+        </w:rPr>
+      </w:pPr>
+      <w:r>
+        <w:rPr>
+          <w:rFonts w:ascii="Times New Roman" w:eastAsia="Times New Roman" w:hAnsi="Times New Roman" w:cs="Times New Roman"/>
+          <w:noProof/>
+          <w:sz w:val="24"/>
+          <w:szCs w:val="24"/>
+        </w:rPr>
+        <w:drawing>
+          <wp:inline distT="0" distB="0" distL="0" distR="0" wp14:anchorId="256E46BC" wp14:editId="4E08A893">
+            <wp:extent cx="5733415" cy="2996565"/>
+            <wp:effectExtent l="0" t="0" r="635" b="0"/>
+            <wp:docPr id="2108593946" name="Imagem 1" descr="Diagrama&#10;&#10;Descrição gerada automaticamente com confiança média"/>
+            <wp:cNvGraphicFramePr>
+              <a:graphicFrameLocks xmlns:a="http://schemas.openxmlformats.org/drawingml/2006/main" noChangeAspect="1"/>
+            </wp:cNvGraphicFramePr>
+            <a:graphic xmlns:a="http://schemas.openxmlformats.org/drawingml/2006/main">
+              <a:graphicData uri="http://schemas.openxmlformats.org/drawingml/2006/picture">
+                <pic:pic xmlns:pic="http://schemas.openxmlformats.org/drawingml/2006/picture">
+                  <pic:nvPicPr>
+                    <pic:cNvPr id="2108593946" name="Imagem 1" descr="Diagrama&#10;&#10;Descrição gerada automaticamente com confiança média"/>
+                    <pic:cNvPicPr>
+                      <a:picLocks noChangeAspect="1" noChangeArrowheads="1"/>
+                    </pic:cNvPicPr>
+                  </pic:nvPicPr>
+                  <pic:blipFill>
+                    <a:blip r:embed="rId11" cstate="print">
+                      <a:extLst>
+                        <a:ext uri="{28A0092B-C50C-407E-A947-70E740481C1C}">
+                          <a14:useLocalDpi xmlns:a14="http://schemas.microsoft.com/office/drawing/2010/main" val="0"/>
+                        </a:ext>
+                      </a:extLst>
+                    </a:blip>
+                    <a:srcRect/>
+                    <a:stretch>
+                      <a:fillRect/>
+                    </a:stretch>
+                  </pic:blipFill>
+                  <pic:spPr bwMode="auto">
+                    <a:xfrm>
+                      <a:off x="0" y="0"/>
+                      <a:ext cx="5733415" cy="2996565"/>
+                    </a:xfrm>
+                    <a:prstGeom prst="rect">
+                      <a:avLst/>
+                    </a:prstGeom>
+                    <a:noFill/>
+                    <a:ln>
+                      <a:noFill/>
+                    </a:ln>
+                  </pic:spPr>
+                </pic:pic>
+              </a:graphicData>
+            </a:graphic>
+          </wp:inline>
+        </w:drawing>
+      </w:r>
+    </w:p>
+    <w:p/>
+    <w:p>
       <w:pPr>
         <w:pStyle w:val="Ttulo2"/>
       </w:pPr>
-      <w:bookmarkStart w:id="23" w:name="_Toc167968035"/>
-      <w:r>
+      <w:r>
+        <w:lastRenderedPageBreak/>
         <w:t>Diagrama de caso de uso</w:t>
       </w:r>
-      <w:bookmarkEnd w:id="22"/>
       <w:bookmarkEnd w:id="23"/>
+      <w:bookmarkEnd w:id="25"/>
     </w:p>
     <w:p>
       <w:r>
@@ -6632,40 +6735,24 @@
       <w:pPr>
         <w:pStyle w:val="Ttulo2"/>
       </w:pPr>
-      <w:bookmarkStart w:id="24" w:name="_xmux0r3xll0b"/>
-      <w:bookmarkStart w:id="25" w:name="_Toc161762665"/>
-      <w:bookmarkStart w:id="26" w:name="_Toc161762666"/>
-      <w:bookmarkStart w:id="27" w:name="_Toc167968036"/>
-      <w:bookmarkEnd w:id="24"/>
-      <w:bookmarkEnd w:id="25"/>
-      <w:r>
-        <w:t>Diagrama de sequência</w:t>
-      </w:r>
+      <w:bookmarkStart w:id="26" w:name="_xmux0r3xll0b"/>
+      <w:bookmarkStart w:id="27" w:name="_Toc161762665"/>
+      <w:bookmarkStart w:id="28" w:name="_Toc161762666"/>
+      <w:bookmarkStart w:id="29" w:name="_Toc168143307"/>
       <w:bookmarkEnd w:id="26"/>
       <w:bookmarkEnd w:id="27"/>
-    </w:p>
-    <w:p>
-      <w:r>
-        <w:t xml:space="preserve">A desenvolver </w:t>
-      </w:r>
-      <w:proofErr w:type="gramStart"/>
-      <w:r>
-        <w:t xml:space="preserve">por </w:t>
-      </w:r>
-      <w:r>
-        <w:t>Miram</w:t>
-      </w:r>
-      <w:proofErr w:type="gramEnd"/>
-      <w:r>
-        <w:t xml:space="preserve">, </w:t>
-      </w:r>
-      <w:proofErr w:type="spellStart"/>
-      <w:r>
-        <w:t>izabelly</w:t>
-      </w:r>
-      <w:proofErr w:type="spellEnd"/>
-      <w:r>
-        <w:t xml:space="preserve"> e Caio</w:t>
+      <w:r>
+        <w:t>Diagrama de sequência</w:t>
+      </w:r>
+      <w:bookmarkEnd w:id="28"/>
+      <w:bookmarkEnd w:id="29"/>
+    </w:p>
+    <w:p>
+      <w:r>
+        <w:t xml:space="preserve">A desenvolver por </w:t>
+      </w:r>
+      <w:r>
+        <w:t>Miram, izabelly e Caio</w:t>
       </w:r>
       <w:r>
         <w:t>.</w:t>
@@ -6675,11 +6762,11 @@
       <w:pPr>
         <w:pStyle w:val="Ttulo2"/>
       </w:pPr>
-      <w:bookmarkStart w:id="28" w:name="_Toc167968037"/>
+      <w:bookmarkStart w:id="30" w:name="_Toc168143308"/>
       <w:r>
         <w:t>Interface do usuário</w:t>
       </w:r>
-      <w:bookmarkEnd w:id="28"/>
+      <w:bookmarkEnd w:id="30"/>
     </w:p>
     <w:p/>
     <w:p>
@@ -6692,23 +6779,15 @@
       <w:pPr>
         <w:pStyle w:val="Ttulo2"/>
       </w:pPr>
-      <w:bookmarkStart w:id="29" w:name="_Toc167968038"/>
+      <w:bookmarkStart w:id="31" w:name="_Toc168143309"/>
       <w:r>
         <w:t>Rascunhos de tela</w:t>
       </w:r>
-      <w:bookmarkEnd w:id="29"/>
-    </w:p>
-    <w:p>
-      <w:r>
-        <w:t xml:space="preserve">Antes de codificar as páginas, é necessário entender seu design, sua formação e estratégia para não investir tempo e esforço em algo, que ao fim do projeto, fique péssimo quando se fala em experiência do usuário. Abaixo, o grupo detentor do projeto </w:t>
-      </w:r>
-      <w:proofErr w:type="spellStart"/>
-      <w:r>
-        <w:t>EducaQuest</w:t>
-      </w:r>
-      <w:proofErr w:type="spellEnd"/>
-      <w:r>
-        <w:t xml:space="preserve"> apresenta as seguintes telas de rascunhos correspondentes a versão inicial do software:</w:t>
+      <w:bookmarkEnd w:id="31"/>
+    </w:p>
+    <w:p>
+      <w:r>
+        <w:t>Antes de codificar as páginas, é necessário entender seu design, sua formação e estratégia para não investir tempo e esforço em algo, que ao fim do projeto, fique péssimo quando se fala em experiência do usuário. Abaixo, o grupo detentor do projeto EducaQuest apresenta as seguintes telas de rascunhos correspondentes a versão inicial do software:</w:t>
       </w:r>
     </w:p>
     <w:p/>
@@ -6717,6 +6796,10 @@
     <w:p/>
     <w:p>
       <w:r>
+        <w:rPr>
+          <w:noProof/>
+        </w:rPr>
+        <w:lastRenderedPageBreak/>
         <w:drawing>
           <wp:inline distT="0" distB="0" distL="0" distR="0" wp14:anchorId="10CEEB69" wp14:editId="1E5ADF53">
             <wp:extent cx="5733415" cy="4371975"/>
@@ -6733,7 +6816,7 @@
                     <pic:cNvPicPr/>
                   </pic:nvPicPr>
                   <pic:blipFill>
-                    <a:blip r:embed="rId11"/>
+                    <a:blip r:embed="rId12"/>
                     <a:stretch>
                       <a:fillRect/>
                     </a:stretch>
@@ -6783,6 +6866,9 @@
     <w:p/>
     <w:p>
       <w:r>
+        <w:rPr>
+          <w:noProof/>
+        </w:rPr>
         <w:lastRenderedPageBreak/>
         <w:drawing>
           <wp:inline distT="0" distB="0" distL="0" distR="0" wp14:anchorId="32C6F1AB" wp14:editId="50A58263">
@@ -6800,7 +6886,7 @@
                     <pic:cNvPicPr/>
                   </pic:nvPicPr>
                   <pic:blipFill>
-                    <a:blip r:embed="rId12"/>
+                    <a:blip r:embed="rId13"/>
                     <a:stretch>
                       <a:fillRect/>
                     </a:stretch>
@@ -6878,6 +6964,9 @@
     <w:p/>
     <w:p>
       <w:r>
+        <w:rPr>
+          <w:noProof/>
+        </w:rPr>
         <w:lastRenderedPageBreak/>
         <w:drawing>
           <wp:inline distT="0" distB="0" distL="0" distR="0" wp14:anchorId="0789D229" wp14:editId="5B3F63A7">
@@ -6895,7 +6984,7 @@
                     <pic:cNvPicPr/>
                   </pic:nvPicPr>
                   <pic:blipFill>
-                    <a:blip r:embed="rId13"/>
+                    <a:blip r:embed="rId14"/>
                     <a:stretch>
                       <a:fillRect/>
                     </a:stretch>
@@ -6972,6 +7061,9 @@
     <w:p/>
     <w:p>
       <w:r>
+        <w:rPr>
+          <w:noProof/>
+        </w:rPr>
         <w:lastRenderedPageBreak/>
         <w:drawing>
           <wp:inline distT="0" distB="0" distL="0" distR="0" wp14:anchorId="43C5CA53" wp14:editId="04FCE396">
@@ -6989,7 +7081,7 @@
                     <pic:cNvPicPr/>
                   </pic:nvPicPr>
                   <pic:blipFill>
-                    <a:blip r:embed="rId14"/>
+                    <a:blip r:embed="rId15"/>
                     <a:stretch>
                       <a:fillRect/>
                     </a:stretch>
@@ -7072,11 +7164,11 @@
       <w:pPr>
         <w:pStyle w:val="Ttulo2"/>
       </w:pPr>
-      <w:bookmarkStart w:id="30" w:name="_Toc167968039"/>
+      <w:bookmarkStart w:id="32" w:name="_Toc168143310"/>
       <w:r>
         <w:t>Simulação da Navegação entre Telas</w:t>
       </w:r>
-      <w:bookmarkEnd w:id="30"/>
+      <w:bookmarkEnd w:id="32"/>
     </w:p>
     <w:p>
       <w:pPr>
@@ -7100,7 +7192,7 @@
       <w:pPr>
         <w:pStyle w:val="SemEspaamento"/>
       </w:pPr>
-      <w:hyperlink r:id="rId15" w:history="1">
+      <w:hyperlink r:id="rId16" w:history="1">
         <w:r>
           <w:rPr>
             <w:rStyle w:val="Hyperlink"/>
@@ -7124,14 +7216,14 @@
           <w:numId w:val="0"/>
         </w:numPr>
       </w:pPr>
-      <w:bookmarkStart w:id="31" w:name="_Toc161762669"/>
-      <w:bookmarkStart w:id="32" w:name="_Toc167968040"/>
+      <w:bookmarkStart w:id="33" w:name="_Toc161762669"/>
+      <w:bookmarkStart w:id="34" w:name="_Toc168143311"/>
       <w:r>
         <w:lastRenderedPageBreak/>
         <w:t>Considerações Finais</w:t>
       </w:r>
-      <w:bookmarkEnd w:id="31"/>
-      <w:bookmarkEnd w:id="32"/>
+      <w:bookmarkEnd w:id="33"/>
+      <w:bookmarkEnd w:id="34"/>
     </w:p>
     <w:p/>
     <w:p>
@@ -7179,15 +7271,7 @@
         <w:pStyle w:val="SemEspaamento"/>
       </w:pPr>
       <w:r>
-        <w:t xml:space="preserve">Todo o projeto foi realizado pela equipe que representa o </w:t>
-      </w:r>
-      <w:proofErr w:type="spellStart"/>
-      <w:r>
-        <w:t>EducaQuest</w:t>
-      </w:r>
-      <w:proofErr w:type="spellEnd"/>
-      <w:r>
-        <w:t>, onde cada participante contribui</w:t>
+        <w:t>Todo o projeto foi realizado pela equipe que representa o EducaQuest, onde cada participante contribui</w:t>
       </w:r>
       <w:r>
         <w:t>u em todas as etapas de projeto, disposto abaixo:</w:t>
@@ -7203,145 +7287,102 @@
         <w:rPr>
           <w:b/>
         </w:rPr>
-        <w:t xml:space="preserve">Caio </w:t>
-      </w:r>
-      <w:proofErr w:type="spellStart"/>
+        <w:t>Caio Beteghelli de Almeida</w:t>
+      </w:r>
+      <w:r>
+        <w:t>: atuou na criação do diagrama de casos de uso, no protótipo de telas e no escopo e requisitos funcionais e não funcionais do sistema.</w:t>
+      </w:r>
+    </w:p>
+    <w:p/>
+    <w:p>
       <w:r>
         <w:rPr>
           <w:b/>
         </w:rPr>
-        <w:t>Beteghelli</w:t>
-      </w:r>
-      <w:proofErr w:type="spellEnd"/>
+        <w:t>Gabriel Victorino</w:t>
+      </w:r>
+      <w:r>
+        <w:t>: atuou na validação de diagramas, elaboração do protótipo de telas</w:t>
+      </w:r>
+      <w:r>
+        <w:t xml:space="preserve"> com a ferramenta Figma, elaboração do diagrama de sequência, atividades</w:t>
+      </w:r>
+      <w:r>
+        <w:t xml:space="preserve"> e casos de uso, além de contribuir com a con</w:t>
+      </w:r>
+      <w:r>
+        <w:t>s</w:t>
+      </w:r>
+      <w:r>
+        <w:t>trução do protótipo de estágio em</w:t>
+      </w:r>
+      <w:r>
+        <w:t xml:space="preserve"> desenvolvimento, a codificação e criação do </w:t>
+      </w:r>
+      <w:r>
+        <w:t>M</w:t>
+      </w:r>
+      <w:r>
+        <w:t>oodboard.</w:t>
+      </w:r>
+    </w:p>
+    <w:p/>
+    <w:p>
       <w:r>
         <w:rPr>
           <w:b/>
         </w:rPr>
-        <w:t xml:space="preserve"> de Almeida</w:t>
+        <w:t>Izabely do Nascimento Rodrigues de Campos</w:t>
+      </w:r>
+      <w:r>
+        <w:t xml:space="preserve">: atuou no apoio na </w:t>
+      </w:r>
+      <w:r>
+        <w:t>criação do diagrama de cas</w:t>
+      </w:r>
+      <w:r>
+        <w:t>os de uso e contexto do projeto.</w:t>
+      </w:r>
+    </w:p>
+    <w:p/>
+    <w:p>
+      <w:r>
+        <w:rPr>
+          <w:b/>
+        </w:rPr>
+        <w:t>Julio Eduardo de Sales</w:t>
+      </w:r>
+      <w:r>
+        <w:t>: atuou na criação do diagrama de atividade, casos de uso e prototipação de telas.</w:t>
+      </w:r>
+    </w:p>
+    <w:p/>
+    <w:p>
+      <w:r>
+        <w:rPr>
+          <w:b/>
+        </w:rPr>
+        <w:t>Melissa Beatriz Vieira</w:t>
+      </w:r>
+      <w:r>
+        <w:t xml:space="preserve">: </w:t>
+      </w:r>
+      <w:r>
+        <w:t>atuou nos objetivos de projeto, protótipo de telas.</w:t>
+      </w:r>
+    </w:p>
+    <w:p/>
+    <w:p>
+      <w:r>
+        <w:rPr>
+          <w:b/>
+        </w:rPr>
+        <w:t>Miran Romeiro Ferreira da Silva</w:t>
       </w:r>
       <w:r>
         <w:t>: atuou na criação do diagrama de casos de uso, no protótipo de telas e no escopo e requisitos funcionais e não funcionais do sistema.</w:t>
       </w:r>
     </w:p>
-    <w:p/>
-    <w:p>
-      <w:r>
-        <w:rPr>
-          <w:b/>
-        </w:rPr>
-        <w:t>Gabriel Victorino</w:t>
-      </w:r>
-      <w:r>
-        <w:t>: atuou na validação de diagramas, elaboração do protótipo de telas</w:t>
-      </w:r>
-      <w:r>
-        <w:t xml:space="preserve"> com a ferramenta </w:t>
-      </w:r>
-      <w:proofErr w:type="spellStart"/>
-      <w:r>
-        <w:t>Figma</w:t>
-      </w:r>
-      <w:proofErr w:type="spellEnd"/>
-      <w:r>
-        <w:t>, elaboração do diagrama de sequência, atividades</w:t>
-      </w:r>
-      <w:r>
-        <w:t xml:space="preserve"> e casos de uso, além de contribuir com a con</w:t>
-      </w:r>
-      <w:r>
-        <w:t>s</w:t>
-      </w:r>
-      <w:r>
-        <w:t>trução do protótipo de estágio em</w:t>
-      </w:r>
-      <w:r>
-        <w:t xml:space="preserve"> desenvolvimento, a codificação e criação do </w:t>
-      </w:r>
-      <w:proofErr w:type="spellStart"/>
-      <w:r>
-        <w:t>M</w:t>
-      </w:r>
-      <w:r>
-        <w:t>oodboard</w:t>
-      </w:r>
-      <w:proofErr w:type="spellEnd"/>
-      <w:r>
-        <w:t>.</w:t>
-      </w:r>
-    </w:p>
-    <w:p/>
-    <w:p>
-      <w:proofErr w:type="spellStart"/>
-      <w:r>
-        <w:rPr>
-          <w:b/>
-        </w:rPr>
-        <w:t>Izabely</w:t>
-      </w:r>
-      <w:proofErr w:type="spellEnd"/>
-      <w:r>
-        <w:rPr>
-          <w:b/>
-        </w:rPr>
-        <w:t xml:space="preserve"> do Nascimento Rodrigues de Campos</w:t>
-      </w:r>
-      <w:r>
-        <w:t xml:space="preserve">: atuou no apoio na </w:t>
-      </w:r>
-      <w:r>
-        <w:t>criação do diagrama de cas</w:t>
-      </w:r>
-      <w:r>
-        <w:t>os de uso e contexto do projeto.</w:t>
-      </w:r>
-    </w:p>
-    <w:p/>
-    <w:p>
-      <w:proofErr w:type="spellStart"/>
-      <w:r>
-        <w:rPr>
-          <w:b/>
-        </w:rPr>
-        <w:t>Julio</w:t>
-      </w:r>
-      <w:proofErr w:type="spellEnd"/>
-      <w:r>
-        <w:rPr>
-          <w:b/>
-        </w:rPr>
-        <w:t xml:space="preserve"> Eduardo de Sales</w:t>
-      </w:r>
-      <w:r>
-        <w:t>: atuou na criação do diagrama de atividade, casos de uso e prototipação de telas.</w:t>
-      </w:r>
-    </w:p>
-    <w:p/>
-    <w:p>
-      <w:r>
-        <w:rPr>
-          <w:b/>
-        </w:rPr>
-        <w:t>Melissa Beatriz Vieira</w:t>
-      </w:r>
-      <w:r>
-        <w:t xml:space="preserve">: </w:t>
-      </w:r>
-      <w:r>
-        <w:t>atuou nos objetivos de projeto, protótipo de telas.</w:t>
-      </w:r>
-    </w:p>
-    <w:p/>
-    <w:p>
-      <w:r>
-        <w:rPr>
-          <w:b/>
-        </w:rPr>
-        <w:t>Miran Romeiro Ferreira da Silva</w:t>
-      </w:r>
-      <w:r>
-        <w:t>: atuou na criação do diagrama de casos de uso, no protótipo de telas e no escopo e requisitos funcionais e não funcionais do sistema.</w:t>
-      </w:r>
-    </w:p>
     <w:p>
       <w:pPr>
         <w:suppressAutoHyphens w:val="0"/>
@@ -7350,7 +7391,7 @@
         <w:br w:type="page"/>
       </w:r>
     </w:p>
-    <w:bookmarkStart w:id="33" w:name="_Toc167968041" w:displacedByCustomXml="next"/>
+    <w:bookmarkStart w:id="35" w:name="_Toc168143312" w:displacedByCustomXml="next"/>
     <w:sdt>
       <w:sdtPr>
         <w:rPr>
@@ -7376,7 +7417,7 @@
           <w:r>
             <w:t>Referências</w:t>
           </w:r>
-          <w:bookmarkEnd w:id="33"/>
+          <w:bookmarkEnd w:id="35"/>
         </w:p>
         <w:sdt>
           <w:sdtPr>
@@ -7522,7 +7563,7 @@
     </w:sdt>
     <w:p/>
     <w:sectPr>
-      <w:headerReference w:type="default" r:id="rId16"/>
+      <w:headerReference w:type="default" r:id="rId17"/>
       <w:pgSz w:w="11909" w:h="16834"/>
       <w:pgMar w:top="1440" w:right="1440" w:bottom="720" w:left="1440" w:header="720" w:footer="720" w:gutter="0"/>
       <w:pgNumType w:start="1"/>

</xml_diff>

<commit_message>
Atualização Diagrama de Casos de Uso
</commit_message>
<xml_diff>
--- a/0-DOCUMENTACAO/0-ENGENHARIA DE SOFTWARE - ATIVIDADES/Projeto.Integrador.1.Semestre.docx
+++ b/0-DOCUMENTACAO/0-ENGENHARIA DE SOFTWARE - ATIVIDADES/Projeto.Integrador.1.Semestre.docx
@@ -302,6 +302,7 @@
         </w:rPr>
         <w:t xml:space="preserve">) / </w:t>
       </w:r>
+      <w:proofErr w:type="spellStart"/>
       <w:r>
         <w:rPr>
           <w:b/>
@@ -310,6 +311,7 @@
         </w:rPr>
         <w:t>EducaQuest</w:t>
       </w:r>
+      <w:proofErr w:type="spellEnd"/>
       <w:r>
         <w:rPr>
           <w:b/>
@@ -449,7 +451,23 @@
                 <w:sz w:val="24"/>
                 <w:szCs w:val="24"/>
               </w:rPr>
-              <w:t>Caio Beteghelli de Almeida</w:t>
+              <w:t xml:space="preserve">Caio </w:t>
+            </w:r>
+            <w:proofErr w:type="spellStart"/>
+            <w:r>
+              <w:rPr>
+                <w:sz w:val="24"/>
+                <w:szCs w:val="24"/>
+              </w:rPr>
+              <w:t>Beteghelli</w:t>
+            </w:r>
+            <w:proofErr w:type="spellEnd"/>
+            <w:r>
+              <w:rPr>
+                <w:sz w:val="24"/>
+                <w:szCs w:val="24"/>
+              </w:rPr>
+              <w:t xml:space="preserve"> de Almeida</w:t>
             </w:r>
           </w:p>
         </w:tc>
@@ -520,12 +538,21 @@
                 <w:szCs w:val="24"/>
               </w:rPr>
             </w:pPr>
+            <w:proofErr w:type="spellStart"/>
             <w:r>
               <w:rPr>
                 <w:sz w:val="24"/>
                 <w:szCs w:val="24"/>
               </w:rPr>
-              <w:t>Izabely do Nascimento Rodrigues de Campos</w:t>
+              <w:t>Izabely</w:t>
+            </w:r>
+            <w:proofErr w:type="spellEnd"/>
+            <w:r>
+              <w:rPr>
+                <w:sz w:val="24"/>
+                <w:szCs w:val="24"/>
+              </w:rPr>
+              <w:t xml:space="preserve"> do Nascimento Rodrigues de Campos</w:t>
             </w:r>
           </w:p>
         </w:tc>
@@ -558,12 +585,21 @@
                 <w:szCs w:val="24"/>
               </w:rPr>
             </w:pPr>
+            <w:proofErr w:type="spellStart"/>
             <w:r>
               <w:rPr>
                 <w:sz w:val="24"/>
                 <w:szCs w:val="24"/>
               </w:rPr>
-              <w:t>Julio Eduardo de Sales</w:t>
+              <w:t>Julio</w:t>
+            </w:r>
+            <w:proofErr w:type="spellEnd"/>
+            <w:r>
+              <w:rPr>
+                <w:sz w:val="24"/>
+                <w:szCs w:val="24"/>
+              </w:rPr>
+              <w:t xml:space="preserve"> Eduardo de Sales</w:t>
             </w:r>
           </w:p>
         </w:tc>
@@ -975,8 +1011,13 @@
         <w:t xml:space="preserve">GRUPO: </w:t>
       </w:r>
       <w:r>
-        <w:t>Grupo 07 - EducaQuest</w:t>
-      </w:r>
+        <w:t xml:space="preserve">Grupo 07 - </w:t>
+      </w:r>
+      <w:proofErr w:type="spellStart"/>
+      <w:r>
+        <w:t>EducaQuest</w:t>
+      </w:r>
+      <w:proofErr w:type="spellEnd"/>
       <w:r>
         <w:rPr>
           <w:rFonts w:ascii="Verdana" w:hAnsi="Verdana"/>
@@ -1102,8 +1143,21 @@
         <w:t xml:space="preserve">INTEGRANTES DO GRUPO: </w:t>
       </w:r>
       <w:r>
-        <w:t>Nome grupo</w:t>
-      </w:r>
+        <w:rPr>
+          <w:b/>
+          <w:bCs/>
+        </w:rPr>
+        <w:t xml:space="preserve">Grupo 07 – </w:t>
+      </w:r>
+      <w:proofErr w:type="spellStart"/>
+      <w:r>
+        <w:rPr>
+          <w:b/>
+          <w:bCs/>
+        </w:rPr>
+        <w:t>EducaQuest</w:t>
+      </w:r>
+      <w:proofErr w:type="spellEnd"/>
     </w:p>
     <w:tbl>
       <w:tblPr>
@@ -2009,7 +2063,7 @@
         </w:rPr>
         <w:fldChar w:fldCharType="separate"/>
       </w:r>
-      <w:hyperlink w:anchor="_Toc168143294" w:history="1">
+      <w:hyperlink w:anchor="_Toc168145326" w:history="1">
         <w:r>
           <w:rPr>
             <w:rStyle w:val="Hyperlink"/>
@@ -2033,7 +2087,7 @@
           <w:rPr>
             <w:noProof/>
           </w:rPr>
-          <w:instrText xml:space="preserve"> PAGEREF _Toc168143294 \h </w:instrText>
+          <w:instrText xml:space="preserve"> PAGEREF _Toc168145326 \h </w:instrText>
         </w:r>
         <w:r>
           <w:rPr>
@@ -2075,7 +2129,7 @@
           <w14:ligatures w14:val="standardContextual"/>
         </w:rPr>
       </w:pPr>
-      <w:hyperlink w:anchor="_Toc168143295" w:history="1">
+      <w:hyperlink w:anchor="_Toc168145327" w:history="1">
         <w:r>
           <w:rPr>
             <w:rStyle w:val="Hyperlink"/>
@@ -2099,7 +2153,7 @@
           <w:rPr>
             <w:noProof/>
           </w:rPr>
-          <w:instrText xml:space="preserve"> PAGEREF _Toc168143295 \h </w:instrText>
+          <w:instrText xml:space="preserve"> PAGEREF _Toc168145327 \h </w:instrText>
         </w:r>
         <w:r>
           <w:rPr>
@@ -2141,7 +2195,7 @@
           <w14:ligatures w14:val="standardContextual"/>
         </w:rPr>
       </w:pPr>
-      <w:hyperlink w:anchor="_Toc168143296" w:history="1">
+      <w:hyperlink w:anchor="_Toc168145328" w:history="1">
         <w:r>
           <w:rPr>
             <w:rStyle w:val="Hyperlink"/>
@@ -2165,7 +2219,7 @@
           <w:rPr>
             <w:noProof/>
           </w:rPr>
-          <w:instrText xml:space="preserve"> PAGEREF _Toc168143296 \h </w:instrText>
+          <w:instrText xml:space="preserve"> PAGEREF _Toc168145328 \h </w:instrText>
         </w:r>
         <w:r>
           <w:rPr>
@@ -2207,7 +2261,7 @@
           <w14:ligatures w14:val="standardContextual"/>
         </w:rPr>
       </w:pPr>
-      <w:hyperlink w:anchor="_Toc168143297" w:history="1">
+      <w:hyperlink w:anchor="_Toc168145329" w:history="1">
         <w:r>
           <w:rPr>
             <w:rStyle w:val="Hyperlink"/>
@@ -2231,7 +2285,7 @@
           <w:rPr>
             <w:noProof/>
           </w:rPr>
-          <w:instrText xml:space="preserve"> PAGEREF _Toc168143297 \h </w:instrText>
+          <w:instrText xml:space="preserve"> PAGEREF _Toc168145329 \h </w:instrText>
         </w:r>
         <w:r>
           <w:rPr>
@@ -2273,7 +2327,7 @@
           <w14:ligatures w14:val="standardContextual"/>
         </w:rPr>
       </w:pPr>
-      <w:hyperlink w:anchor="_Toc168143298" w:history="1">
+      <w:hyperlink w:anchor="_Toc168145330" w:history="1">
         <w:r>
           <w:rPr>
             <w:rStyle w:val="Hyperlink"/>
@@ -2297,7 +2351,7 @@
           <w:rPr>
             <w:noProof/>
           </w:rPr>
-          <w:instrText xml:space="preserve"> PAGEREF _Toc168143298 \h </w:instrText>
+          <w:instrText xml:space="preserve"> PAGEREF _Toc168145330 \h </w:instrText>
         </w:r>
         <w:r>
           <w:rPr>
@@ -2339,7 +2393,7 @@
           <w14:ligatures w14:val="standardContextual"/>
         </w:rPr>
       </w:pPr>
-      <w:hyperlink w:anchor="_Toc168143299" w:history="1">
+      <w:hyperlink w:anchor="_Toc168145331" w:history="1">
         <w:r>
           <w:rPr>
             <w:rStyle w:val="Hyperlink"/>
@@ -2363,7 +2417,7 @@
           <w:rPr>
             <w:noProof/>
           </w:rPr>
-          <w:instrText xml:space="preserve"> PAGEREF _Toc168143299 \h </w:instrText>
+          <w:instrText xml:space="preserve"> PAGEREF _Toc168145331 \h </w:instrText>
         </w:r>
         <w:r>
           <w:rPr>
@@ -2405,7 +2459,7 @@
           <w14:ligatures w14:val="standardContextual"/>
         </w:rPr>
       </w:pPr>
-      <w:hyperlink w:anchor="_Toc168143300" w:history="1">
+      <w:hyperlink w:anchor="_Toc168145332" w:history="1">
         <w:r>
           <w:rPr>
             <w:rStyle w:val="Hyperlink"/>
@@ -2429,7 +2483,7 @@
           <w:rPr>
             <w:noProof/>
           </w:rPr>
-          <w:instrText xml:space="preserve"> PAGEREF _Toc168143300 \h </w:instrText>
+          <w:instrText xml:space="preserve"> PAGEREF _Toc168145332 \h </w:instrText>
         </w:r>
         <w:r>
           <w:rPr>
@@ -2471,7 +2525,7 @@
           <w14:ligatures w14:val="standardContextual"/>
         </w:rPr>
       </w:pPr>
-      <w:hyperlink w:anchor="_Toc168143301" w:history="1">
+      <w:hyperlink w:anchor="_Toc168145333" w:history="1">
         <w:r>
           <w:rPr>
             <w:rStyle w:val="Hyperlink"/>
@@ -2495,7 +2549,7 @@
           <w:rPr>
             <w:noProof/>
           </w:rPr>
-          <w:instrText xml:space="preserve"> PAGEREF _Toc168143301 \h </w:instrText>
+          <w:instrText xml:space="preserve"> PAGEREF _Toc168145333 \h </w:instrText>
         </w:r>
         <w:r>
           <w:rPr>
@@ -2537,7 +2591,7 @@
           <w14:ligatures w14:val="standardContextual"/>
         </w:rPr>
       </w:pPr>
-      <w:hyperlink w:anchor="_Toc168143302" w:history="1">
+      <w:hyperlink w:anchor="_Toc168145334" w:history="1">
         <w:r>
           <w:rPr>
             <w:rStyle w:val="Hyperlink"/>
@@ -2561,7 +2615,7 @@
           <w:rPr>
             <w:noProof/>
           </w:rPr>
-          <w:instrText xml:space="preserve"> PAGEREF _Toc168143302 \h </w:instrText>
+          <w:instrText xml:space="preserve"> PAGEREF _Toc168145334 \h </w:instrText>
         </w:r>
         <w:r>
           <w:rPr>
@@ -2603,7 +2657,7 @@
           <w14:ligatures w14:val="standardContextual"/>
         </w:rPr>
       </w:pPr>
-      <w:hyperlink w:anchor="_Toc168143303" w:history="1">
+      <w:hyperlink w:anchor="_Toc168145335" w:history="1">
         <w:r>
           <w:rPr>
             <w:rStyle w:val="Hyperlink"/>
@@ -2627,7 +2681,7 @@
           <w:rPr>
             <w:noProof/>
           </w:rPr>
-          <w:instrText xml:space="preserve"> PAGEREF _Toc168143303 \h </w:instrText>
+          <w:instrText xml:space="preserve"> PAGEREF _Toc168145335 \h </w:instrText>
         </w:r>
         <w:r>
           <w:rPr>
@@ -2645,176 +2699,6 @@
             <w:noProof/>
           </w:rPr>
           <w:t>8</w:t>
-        </w:r>
-        <w:r>
-          <w:rPr>
-            <w:noProof/>
-          </w:rPr>
-          <w:fldChar w:fldCharType="end"/>
-        </w:r>
-      </w:hyperlink>
-    </w:p>
-    <w:p>
-      <w:pPr>
-        <w:pStyle w:val="Sumrio1"/>
-        <w:tabs>
-          <w:tab w:val="left" w:pos="480"/>
-          <w:tab w:val="right" w:leader="dot" w:pos="9019"/>
-        </w:tabs>
-        <w:rPr>
-          <w:rFonts w:asciiTheme="minorHAnsi" w:eastAsiaTheme="minorEastAsia" w:hAnsiTheme="minorHAnsi" w:cstheme="minorBidi"/>
-          <w:noProof/>
-          <w:kern w:val="2"/>
-          <w:sz w:val="24"/>
-          <w:szCs w:val="24"/>
-          <w14:ligatures w14:val="standardContextual"/>
-        </w:rPr>
-      </w:pPr>
-      <w:hyperlink w:anchor="_Toc168143304" w:history="1">
-        <w:r>
-          <w:rPr>
-            <w:rStyle w:val="Hyperlink"/>
-            <w:noProof/>
-          </w:rPr>
-          <w:t>1.</w:t>
-        </w:r>
-        <w:r>
-          <w:rPr>
-            <w:rFonts w:asciiTheme="minorHAnsi" w:eastAsiaTheme="minorEastAsia" w:hAnsiTheme="minorHAnsi" w:cstheme="minorBidi"/>
-            <w:noProof/>
-            <w:kern w:val="2"/>
-            <w:sz w:val="24"/>
-            <w:szCs w:val="24"/>
-            <w14:ligatures w14:val="standardContextual"/>
-          </w:rPr>
-          <w:tab/>
-        </w:r>
-        <w:r>
-          <w:rPr>
-            <w:rStyle w:val="Hyperlink"/>
-            <w:noProof/>
-          </w:rPr>
-          <w:t>Fazer login</w:t>
-        </w:r>
-        <w:r>
-          <w:rPr>
-            <w:noProof/>
-          </w:rPr>
-          <w:tab/>
-        </w:r>
-        <w:r>
-          <w:rPr>
-            <w:noProof/>
-          </w:rPr>
-          <w:fldChar w:fldCharType="begin"/>
-        </w:r>
-        <w:r>
-          <w:rPr>
-            <w:noProof/>
-          </w:rPr>
-          <w:instrText xml:space="preserve"> PAGEREF _Toc168143304 \h </w:instrText>
-        </w:r>
-        <w:r>
-          <w:rPr>
-            <w:noProof/>
-          </w:rPr>
-        </w:r>
-        <w:r>
-          <w:rPr>
-            <w:noProof/>
-          </w:rPr>
-          <w:fldChar w:fldCharType="separate"/>
-        </w:r>
-        <w:r>
-          <w:rPr>
-            <w:noProof/>
-          </w:rPr>
-          <w:t>8</w:t>
-        </w:r>
-        <w:r>
-          <w:rPr>
-            <w:noProof/>
-          </w:rPr>
-          <w:fldChar w:fldCharType="end"/>
-        </w:r>
-      </w:hyperlink>
-    </w:p>
-    <w:p>
-      <w:pPr>
-        <w:pStyle w:val="Sumrio1"/>
-        <w:tabs>
-          <w:tab w:val="left" w:pos="480"/>
-          <w:tab w:val="right" w:leader="dot" w:pos="9019"/>
-        </w:tabs>
-        <w:rPr>
-          <w:rFonts w:asciiTheme="minorHAnsi" w:eastAsiaTheme="minorEastAsia" w:hAnsiTheme="minorHAnsi" w:cstheme="minorBidi"/>
-          <w:noProof/>
-          <w:kern w:val="2"/>
-          <w:sz w:val="24"/>
-          <w:szCs w:val="24"/>
-          <w14:ligatures w14:val="standardContextual"/>
-        </w:rPr>
-      </w:pPr>
-      <w:hyperlink w:anchor="_Toc168143305" w:history="1">
-        <w:r>
-          <w:rPr>
-            <w:rStyle w:val="Hyperlink"/>
-            <w:noProof/>
-          </w:rPr>
-          <w:t>2.</w:t>
-        </w:r>
-        <w:r>
-          <w:rPr>
-            <w:rFonts w:asciiTheme="minorHAnsi" w:eastAsiaTheme="minorEastAsia" w:hAnsiTheme="minorHAnsi" w:cstheme="minorBidi"/>
-            <w:noProof/>
-            <w:kern w:val="2"/>
-            <w:sz w:val="24"/>
-            <w:szCs w:val="24"/>
-            <w14:ligatures w14:val="standardContextual"/>
-          </w:rPr>
-          <w:tab/>
-        </w:r>
-        <w:r>
-          <w:rPr>
-            <w:rStyle w:val="Hyperlink"/>
-            <w:noProof/>
-          </w:rPr>
-          <w:t>Fazer Cadastro</w:t>
-        </w:r>
-        <w:r>
-          <w:rPr>
-            <w:noProof/>
-          </w:rPr>
-          <w:tab/>
-        </w:r>
-        <w:r>
-          <w:rPr>
-            <w:noProof/>
-          </w:rPr>
-          <w:fldChar w:fldCharType="begin"/>
-        </w:r>
-        <w:r>
-          <w:rPr>
-            <w:noProof/>
-          </w:rPr>
-          <w:instrText xml:space="preserve"> PAGEREF _Toc168143305 \h </w:instrText>
-        </w:r>
-        <w:r>
-          <w:rPr>
-            <w:noProof/>
-          </w:rPr>
-        </w:r>
-        <w:r>
-          <w:rPr>
-            <w:noProof/>
-          </w:rPr>
-          <w:fldChar w:fldCharType="separate"/>
-        </w:r>
-        <w:r>
-          <w:rPr>
-            <w:noProof/>
-          </w:rPr>
-          <w:t>9</w:t>
         </w:r>
         <w:r>
           <w:rPr>
@@ -2839,7 +2723,7 @@
           <w14:ligatures w14:val="standardContextual"/>
         </w:rPr>
       </w:pPr>
-      <w:hyperlink w:anchor="_Toc168143306" w:history="1">
+      <w:hyperlink w:anchor="_Toc168145336" w:history="1">
         <w:r>
           <w:rPr>
             <w:rStyle w:val="Hyperlink"/>
@@ -2863,7 +2747,7 @@
           <w:rPr>
             <w:noProof/>
           </w:rPr>
-          <w:instrText xml:space="preserve"> PAGEREF _Toc168143306 \h </w:instrText>
+          <w:instrText xml:space="preserve"> PAGEREF _Toc168145336 \h </w:instrText>
         </w:r>
         <w:r>
           <w:rPr>
@@ -2905,7 +2789,7 @@
           <w14:ligatures w14:val="standardContextual"/>
         </w:rPr>
       </w:pPr>
-      <w:hyperlink w:anchor="_Toc168143307" w:history="1">
+      <w:hyperlink w:anchor="_Toc168145337" w:history="1">
         <w:r>
           <w:rPr>
             <w:rStyle w:val="Hyperlink"/>
@@ -2929,7 +2813,7 @@
           <w:rPr>
             <w:noProof/>
           </w:rPr>
-          <w:instrText xml:space="preserve"> PAGEREF _Toc168143307 \h </w:instrText>
+          <w:instrText xml:space="preserve"> PAGEREF _Toc168145337 \h </w:instrText>
         </w:r>
         <w:r>
           <w:rPr>
@@ -2946,7 +2830,7 @@
           <w:rPr>
             <w:noProof/>
           </w:rPr>
-          <w:t>9</w:t>
+          <w:t>10</w:t>
         </w:r>
         <w:r>
           <w:rPr>
@@ -2971,7 +2855,7 @@
           <w14:ligatures w14:val="standardContextual"/>
         </w:rPr>
       </w:pPr>
-      <w:hyperlink w:anchor="_Toc168143308" w:history="1">
+      <w:hyperlink w:anchor="_Toc168145338" w:history="1">
         <w:r>
           <w:rPr>
             <w:rStyle w:val="Hyperlink"/>
@@ -2995,7 +2879,7 @@
           <w:rPr>
             <w:noProof/>
           </w:rPr>
-          <w:instrText xml:space="preserve"> PAGEREF _Toc168143308 \h </w:instrText>
+          <w:instrText xml:space="preserve"> PAGEREF _Toc168145338 \h </w:instrText>
         </w:r>
         <w:r>
           <w:rPr>
@@ -3012,7 +2896,7 @@
           <w:rPr>
             <w:noProof/>
           </w:rPr>
-          <w:t>9</w:t>
+          <w:t>10</w:t>
         </w:r>
         <w:r>
           <w:rPr>
@@ -3037,7 +2921,7 @@
           <w14:ligatures w14:val="standardContextual"/>
         </w:rPr>
       </w:pPr>
-      <w:hyperlink w:anchor="_Toc168143309" w:history="1">
+      <w:hyperlink w:anchor="_Toc168145339" w:history="1">
         <w:r>
           <w:rPr>
             <w:rStyle w:val="Hyperlink"/>
@@ -3061,7 +2945,7 @@
           <w:rPr>
             <w:noProof/>
           </w:rPr>
-          <w:instrText xml:space="preserve"> PAGEREF _Toc168143309 \h </w:instrText>
+          <w:instrText xml:space="preserve"> PAGEREF _Toc168145339 \h </w:instrText>
         </w:r>
         <w:r>
           <w:rPr>
@@ -3078,7 +2962,7 @@
           <w:rPr>
             <w:noProof/>
           </w:rPr>
-          <w:t>9</w:t>
+          <w:t>10</w:t>
         </w:r>
         <w:r>
           <w:rPr>
@@ -3103,7 +2987,7 @@
           <w14:ligatures w14:val="standardContextual"/>
         </w:rPr>
       </w:pPr>
-      <w:hyperlink w:anchor="_Toc168143310" w:history="1">
+      <w:hyperlink w:anchor="_Toc168145340" w:history="1">
         <w:r>
           <w:rPr>
             <w:rStyle w:val="Hyperlink"/>
@@ -3127,7 +3011,7 @@
           <w:rPr>
             <w:noProof/>
           </w:rPr>
-          <w:instrText xml:space="preserve"> PAGEREF _Toc168143310 \h </w:instrText>
+          <w:instrText xml:space="preserve"> PAGEREF _Toc168145340 \h </w:instrText>
         </w:r>
         <w:r>
           <w:rPr>
@@ -3144,7 +3028,7 @@
           <w:rPr>
             <w:noProof/>
           </w:rPr>
-          <w:t>13</w:t>
+          <w:t>14</w:t>
         </w:r>
         <w:r>
           <w:rPr>
@@ -3169,7 +3053,7 @@
           <w14:ligatures w14:val="standardContextual"/>
         </w:rPr>
       </w:pPr>
-      <w:hyperlink w:anchor="_Toc168143311" w:history="1">
+      <w:hyperlink w:anchor="_Toc168145341" w:history="1">
         <w:r>
           <w:rPr>
             <w:rStyle w:val="Hyperlink"/>
@@ -3193,7 +3077,7 @@
           <w:rPr>
             <w:noProof/>
           </w:rPr>
-          <w:instrText xml:space="preserve"> PAGEREF _Toc168143311 \h </w:instrText>
+          <w:instrText xml:space="preserve"> PAGEREF _Toc168145341 \h </w:instrText>
         </w:r>
         <w:r>
           <w:rPr>
@@ -3210,7 +3094,7 @@
           <w:rPr>
             <w:noProof/>
           </w:rPr>
-          <w:t>14</w:t>
+          <w:t>15</w:t>
         </w:r>
         <w:r>
           <w:rPr>
@@ -3235,7 +3119,7 @@
           <w14:ligatures w14:val="standardContextual"/>
         </w:rPr>
       </w:pPr>
-      <w:hyperlink w:anchor="_Toc168143312" w:history="1">
+      <w:hyperlink w:anchor="_Toc168145342" w:history="1">
         <w:r>
           <w:rPr>
             <w:rStyle w:val="Hyperlink"/>
@@ -3259,7 +3143,7 @@
           <w:rPr>
             <w:noProof/>
           </w:rPr>
-          <w:instrText xml:space="preserve"> PAGEREF _Toc168143312 \h </w:instrText>
+          <w:instrText xml:space="preserve"> PAGEREF _Toc168145342 \h </w:instrText>
         </w:r>
         <w:r>
           <w:rPr>
@@ -3276,7 +3160,7 @@
           <w:rPr>
             <w:noProof/>
           </w:rPr>
-          <w:t>16</w:t>
+          <w:t>17</w:t>
         </w:r>
         <w:r>
           <w:rPr>
@@ -3310,7 +3194,7 @@
         </w:numPr>
       </w:pPr>
       <w:bookmarkStart w:id="0" w:name="_Toc161762654"/>
-      <w:bookmarkStart w:id="1" w:name="_Toc168143294"/>
+      <w:bookmarkStart w:id="1" w:name="_Toc168145326"/>
       <w:r>
         <w:t>Apresentação d</w:t>
       </w:r>
@@ -3355,7 +3239,23 @@
           <w:sz w:val="24"/>
           <w:szCs w:val="24"/>
         </w:rPr>
-        <w:t xml:space="preserve"> e o acesso às tecnologias, como celulares, é cada vez mais recorrente, como aponta o FGVcia (</w:t>
+        <w:t xml:space="preserve"> e o acesso às tecnologias, como celulares, é cada vez mais recorrente, como aponta o </w:t>
+      </w:r>
+      <w:proofErr w:type="spellStart"/>
+      <w:r>
+        <w:rPr>
+          <w:sz w:val="24"/>
+          <w:szCs w:val="24"/>
+        </w:rPr>
+        <w:t>FGVcia</w:t>
+      </w:r>
+      <w:proofErr w:type="spellEnd"/>
+      <w:r>
+        <w:rPr>
+          <w:sz w:val="24"/>
+          <w:szCs w:val="24"/>
+        </w:rPr>
+        <w:t xml:space="preserve"> (</w:t>
       </w:r>
       <w:r>
         <w:rPr>
@@ -3685,7 +3585,7 @@
       <w:bookmarkStart w:id="2" w:name="_f7jgtdjz4z44"/>
       <w:bookmarkStart w:id="3" w:name="_e6ygphsuszjk"/>
       <w:bookmarkStart w:id="4" w:name="_Toc161762656"/>
-      <w:bookmarkStart w:id="5" w:name="_Toc168143295"/>
+      <w:bookmarkStart w:id="5" w:name="_Toc168145327"/>
       <w:bookmarkEnd w:id="2"/>
       <w:bookmarkEnd w:id="3"/>
       <w:r>
@@ -3709,7 +3609,23 @@
           <w:rFonts w:ascii="Arial" w:hAnsi="Arial" w:cs="Arial"/>
           <w:color w:val="000000"/>
         </w:rPr>
-        <w:t>Criar um game com um ranking competitivo onde os alunos irão responder perguntas relacionadas as matérias (aplicadas de forma prática), de forma individual ou em equipe, com uma interação entre os alunos por meio de reações (emojis) nas respostas. Além de fornecer um game competitivo, também terá o material, onde serão vídeos curtos para os alunos, semelhante às plataformas TikTok, shorts do Youtube, Kwai.</w:t>
+        <w:t xml:space="preserve">Criar um game com um ranking competitivo onde os alunos irão responder perguntas relacionadas as matérias (aplicadas de forma prática), de forma individual ou em equipe, com uma interação entre os alunos por meio de reações (emojis) nas respostas. Além de fornecer um game competitivo, também terá o material, onde serão vídeos curtos para os alunos, semelhante às plataformas TikTok, shorts do Youtube, </w:t>
+      </w:r>
+      <w:proofErr w:type="spellStart"/>
+      <w:r>
+        <w:rPr>
+          <w:rFonts w:ascii="Arial" w:hAnsi="Arial" w:cs="Arial"/>
+          <w:color w:val="000000"/>
+        </w:rPr>
+        <w:t>Kwai</w:t>
+      </w:r>
+      <w:proofErr w:type="spellEnd"/>
+      <w:r>
+        <w:rPr>
+          <w:rFonts w:ascii="Arial" w:hAnsi="Arial" w:cs="Arial"/>
+          <w:color w:val="000000"/>
+        </w:rPr>
+        <w:t>.</w:t>
       </w:r>
     </w:p>
     <w:p>
@@ -3717,7 +3633,7 @@
         <w:pStyle w:val="Ttulo2"/>
         <w:ind w:left="0"/>
       </w:pPr>
-      <w:bookmarkStart w:id="7" w:name="_Toc168143296"/>
+      <w:bookmarkStart w:id="7" w:name="_Toc168145328"/>
       <w:r>
         <w:t>Objetivos do projeto</w:t>
       </w:r>
@@ -3776,7 +3692,7 @@
         <w:pStyle w:val="Ttulo2"/>
       </w:pPr>
       <w:bookmarkStart w:id="8" w:name="_Toc161762658"/>
-      <w:bookmarkStart w:id="9" w:name="_Toc168143297"/>
+      <w:bookmarkStart w:id="9" w:name="_Toc168145329"/>
       <w:r>
         <w:t>Técnica de levantamento de requisitos</w:t>
       </w:r>
@@ -3792,7 +3708,15 @@
       </w:r>
       <w:r>
         <w:tab/>
-        <w:t xml:space="preserve">identificação de necessidades que são esperadas da solução a ser apresentada. Para o projeto EducaQuest, foi utilizado a pesquisa e análise de dados obtidos através da internet e as experiências pessoais dos próprios idealizadores do projeto e de pessoas próximas. </w:t>
+        <w:t xml:space="preserve">identificação de necessidades que são esperadas da solução a ser apresentada. Para o projeto </w:t>
+      </w:r>
+      <w:proofErr w:type="spellStart"/>
+      <w:r>
+        <w:t>EducaQuest</w:t>
+      </w:r>
+      <w:proofErr w:type="spellEnd"/>
+      <w:r>
+        <w:t xml:space="preserve">, foi utilizado a pesquisa e análise de dados obtidos através da internet e as experiências pessoais dos próprios idealizadores do projeto e de pessoas próximas. </w:t>
       </w:r>
     </w:p>
     <w:p>
@@ -3808,7 +3732,15 @@
         <w:jc w:val="both"/>
       </w:pPr>
       <w:r>
-        <w:t>[Englobar o Formulario]</w:t>
+        <w:t xml:space="preserve">[Englobar o </w:t>
+      </w:r>
+      <w:proofErr w:type="spellStart"/>
+      <w:r>
+        <w:t>Formulario</w:t>
+      </w:r>
+      <w:proofErr w:type="spellEnd"/>
+      <w:r>
+        <w:t>]</w:t>
       </w:r>
     </w:p>
     <w:p>
@@ -3816,7 +3748,7 @@
         <w:pStyle w:val="Ttulo2"/>
         <w:ind w:left="0"/>
       </w:pPr>
-      <w:bookmarkStart w:id="10" w:name="_Toc168143298"/>
+      <w:bookmarkStart w:id="10" w:name="_Toc168145330"/>
       <w:r>
         <w:t>R</w:t>
       </w:r>
@@ -3910,6 +3842,7 @@
         </w:rPr>
         <w:t>Área educacional com conteúdo de material de aula no formato de vídeos curtos</w:t>
       </w:r>
+      <w:proofErr w:type="gramStart"/>
       <w:r>
         <w:rPr>
           <w:rFonts w:ascii="Arial" w:hAnsi="Arial" w:cs="Arial"/>
@@ -3924,7 +3857,17 @@
           <w:bCs/>
           <w:color w:val="000000"/>
         </w:rPr>
-        <w:t>Compreende um update no software e não a versão simples como discutido com o professor de design.</w:t>
+        <w:t>Compreende</w:t>
+      </w:r>
+      <w:proofErr w:type="gramEnd"/>
+      <w:r>
+        <w:rPr>
+          <w:rFonts w:ascii="Arial" w:hAnsi="Arial" w:cs="Arial"/>
+          <w:b/>
+          <w:bCs/>
+          <w:color w:val="000000"/>
+        </w:rPr>
+        <w:t xml:space="preserve"> um update no software e não a versão simples como discutido com o professor de design.</w:t>
       </w:r>
     </w:p>
     <w:p>
@@ -3967,7 +3910,7 @@
       <w:r>
         <w:t xml:space="preserve"> </w:t>
       </w:r>
-      <w:bookmarkStart w:id="13" w:name="_Toc168143299"/>
+      <w:bookmarkStart w:id="13" w:name="_Toc168145331"/>
       <w:r>
         <w:t>Requisitos não funcionais</w:t>
       </w:r>
@@ -3998,7 +3941,39 @@
           <w:rFonts w:ascii="Arial" w:hAnsi="Arial" w:cs="Arial"/>
           <w:color w:val="000000"/>
         </w:rPr>
-        <w:t xml:space="preserve"> (conversarmos sobre a velocidade necessária da internat)</w:t>
+        <w:t xml:space="preserve"> (</w:t>
+      </w:r>
+      <w:proofErr w:type="spellStart"/>
+      <w:r>
+        <w:rPr>
+          <w:rFonts w:ascii="Arial" w:hAnsi="Arial" w:cs="Arial"/>
+          <w:color w:val="000000"/>
+        </w:rPr>
+        <w:t>conversarmos</w:t>
+      </w:r>
+      <w:proofErr w:type="spellEnd"/>
+      <w:r>
+        <w:rPr>
+          <w:rFonts w:ascii="Arial" w:hAnsi="Arial" w:cs="Arial"/>
+          <w:color w:val="000000"/>
+        </w:rPr>
+        <w:t xml:space="preserve"> sobre a velocidade necessária da </w:t>
+      </w:r>
+      <w:proofErr w:type="spellStart"/>
+      <w:r>
+        <w:rPr>
+          <w:rFonts w:ascii="Arial" w:hAnsi="Arial" w:cs="Arial"/>
+          <w:color w:val="000000"/>
+        </w:rPr>
+        <w:t>internat</w:t>
+      </w:r>
+      <w:proofErr w:type="spellEnd"/>
+      <w:r>
+        <w:rPr>
+          <w:rFonts w:ascii="Arial" w:hAnsi="Arial" w:cs="Arial"/>
+          <w:color w:val="000000"/>
+        </w:rPr>
+        <w:t>)</w:t>
       </w:r>
     </w:p>
     <w:p>
@@ -4018,7 +3993,23 @@
           <w:rFonts w:ascii="Arial" w:hAnsi="Arial" w:cs="Arial"/>
           <w:color w:val="000000"/>
         </w:rPr>
-        <w:t>Sobre a criptografia ssh entre chat.</w:t>
+        <w:t xml:space="preserve">Sobre a criptografia </w:t>
+      </w:r>
+      <w:proofErr w:type="spellStart"/>
+      <w:r>
+        <w:rPr>
+          <w:rFonts w:ascii="Arial" w:hAnsi="Arial" w:cs="Arial"/>
+          <w:color w:val="000000"/>
+        </w:rPr>
+        <w:t>ssh</w:t>
+      </w:r>
+      <w:proofErr w:type="spellEnd"/>
+      <w:r>
+        <w:rPr>
+          <w:rFonts w:ascii="Arial" w:hAnsi="Arial" w:cs="Arial"/>
+          <w:color w:val="000000"/>
+        </w:rPr>
+        <w:t xml:space="preserve"> entre chat.</w:t>
       </w:r>
     </w:p>
     <w:p>
@@ -6358,7 +6349,7 @@
         </w:numPr>
       </w:pPr>
       <w:bookmarkStart w:id="15" w:name="_Toc161762661"/>
-      <w:bookmarkStart w:id="16" w:name="_Toc168143300"/>
+      <w:bookmarkStart w:id="16" w:name="_Toc168145332"/>
       <w:r>
         <w:t>Documentação do Sistema</w:t>
       </w:r>
@@ -6373,7 +6364,15 @@
         <w:t>A documentação é a ideia principal quando a Engenharia de Software é incorporada no projeto, documentar o projeto envolve especificar o que deve ser feito e não deve ser feito, quais funcionalidades e restrições o projeto cumpre.</w:t>
       </w:r>
       <w:r>
-        <w:t xml:space="preserve"> Abaixo seguem as etapas para a elaboração da documentação referente aos diagramas e o processo de software usado para a criação do produto software, EducaQuest.</w:t>
+        <w:t xml:space="preserve"> Abaixo seguem as etapas para a elaboração da documentação referente aos diagramas e o processo de software usado para a criação do produto software, </w:t>
+      </w:r>
+      <w:proofErr w:type="spellStart"/>
+      <w:r>
+        <w:t>EducaQuest</w:t>
+      </w:r>
+      <w:proofErr w:type="spellEnd"/>
+      <w:r>
+        <w:t>.</w:t>
       </w:r>
       <w:r>
         <w:tab/>
@@ -6389,7 +6388,7 @@
         <w:pStyle w:val="Ttulo2"/>
       </w:pPr>
       <w:bookmarkStart w:id="17" w:name="_Toc161762662"/>
-      <w:bookmarkStart w:id="18" w:name="_Toc168143301"/>
+      <w:bookmarkStart w:id="18" w:name="_Toc168145333"/>
       <w:r>
         <w:lastRenderedPageBreak/>
         <w:t>Metodologia de Desenvolvimento</w:t>
@@ -6427,7 +6426,7 @@
         <w:pStyle w:val="Ttulo2"/>
       </w:pPr>
       <w:bookmarkStart w:id="19" w:name="_Toc161762663"/>
-      <w:bookmarkStart w:id="20" w:name="_Toc168143302"/>
+      <w:bookmarkStart w:id="20" w:name="_Toc168145334"/>
       <w:r>
         <w:t>Diagramas UML</w:t>
       </w:r>
@@ -6436,13 +6435,34 @@
     </w:p>
     <w:p>
       <w:r>
-        <w:t>Os diagramas UML (Unified Model</w:t>
+        <w:t>Os diagramas UML (</w:t>
+      </w:r>
+      <w:proofErr w:type="spellStart"/>
+      <w:r>
+        <w:t>Unified</w:t>
+      </w:r>
+      <w:proofErr w:type="spellEnd"/>
+      <w:r>
+        <w:t xml:space="preserve"> </w:t>
+      </w:r>
+      <w:proofErr w:type="spellStart"/>
+      <w:r>
+        <w:t>Model</w:t>
       </w:r>
       <w:r>
         <w:t>ing</w:t>
       </w:r>
-      <w:r>
-        <w:t xml:space="preserve"> Language) representam o projeto de forma visual simplific</w:t>
+      <w:proofErr w:type="spellEnd"/>
+      <w:r>
+        <w:t xml:space="preserve"> </w:t>
+      </w:r>
+      <w:proofErr w:type="spellStart"/>
+      <w:r>
+        <w:t>Language</w:t>
+      </w:r>
+      <w:proofErr w:type="spellEnd"/>
+      <w:r>
+        <w:t>) representam o projeto de forma visual simplific</w:t>
       </w:r>
       <w:r>
         <w:t>ada para o usuário cliente todo o funcionamento do projeto em vários níveis, envolvendo suas características e atributos em um ambiente macro e micro de uso.</w:t>
@@ -6453,7 +6473,7 @@
       <w:pPr>
         <w:pStyle w:val="Ttulo2"/>
       </w:pPr>
-      <w:bookmarkStart w:id="21" w:name="_Toc168143303"/>
+      <w:bookmarkStart w:id="21" w:name="_Toc168145335"/>
       <w:r>
         <w:t>Diagrama de atividades</w:t>
       </w:r>
@@ -6461,18 +6481,32 @@
     </w:p>
     <w:p>
       <w:pPr>
-        <w:pStyle w:val="Ttulo1"/>
-        <w:numPr>
-          <w:ilvl w:val="0"/>
-          <w:numId w:val="0"/>
-        </w:numPr>
-        <w:ind w:left="710"/>
-      </w:pPr>
-      <w:bookmarkStart w:id="22" w:name="_Toc168143304"/>
-      <w:r>
+        <w:pStyle w:val="SemEspaamento"/>
+        <w:rPr>
+          <w:b/>
+          <w:bCs/>
+          <w:sz w:val="28"/>
+          <w:szCs w:val="28"/>
+        </w:rPr>
+      </w:pPr>
+      <w:r>
+        <w:rPr>
+          <w:b/>
+          <w:bCs/>
+          <w:sz w:val="28"/>
+          <w:szCs w:val="28"/>
+        </w:rPr>
+        <w:t xml:space="preserve">Atividade </w:t>
+      </w:r>
+      <w:r>
+        <w:rPr>
+          <w:b/>
+          <w:bCs/>
+          <w:sz w:val="28"/>
+          <w:szCs w:val="28"/>
+        </w:rPr>
         <w:t>Fazer login</w:t>
       </w:r>
-      <w:bookmarkEnd w:id="22"/>
     </w:p>
     <w:p>
       <w:r>
@@ -6533,7 +6567,7 @@
       <w:pPr>
         <w:pStyle w:val="SemEspaamento"/>
       </w:pPr>
-      <w:bookmarkStart w:id="23" w:name="_Toc161762664"/>
+      <w:bookmarkStart w:id="22" w:name="_Toc161762664"/>
     </w:p>
     <w:p>
       <w:pPr>
@@ -6542,18 +6576,35 @@
     </w:p>
     <w:p>
       <w:pPr>
-        <w:pStyle w:val="Ttulo1"/>
-        <w:numPr>
-          <w:ilvl w:val="0"/>
-          <w:numId w:val="0"/>
-        </w:numPr>
-        <w:ind w:left="710"/>
-      </w:pPr>
-      <w:bookmarkStart w:id="24" w:name="_Toc168143305"/>
-      <w:r>
+        <w:pStyle w:val="SemEspaamento"/>
+      </w:pPr>
+    </w:p>
+    <w:p>
+      <w:pPr>
+        <w:pStyle w:val="SemEspaamento"/>
+        <w:rPr>
+          <w:b/>
+          <w:sz w:val="28"/>
+          <w:szCs w:val="28"/>
+        </w:rPr>
+      </w:pPr>
+      <w:r>
+        <w:rPr>
+          <w:b/>
+          <w:sz w:val="28"/>
+          <w:szCs w:val="28"/>
+        </w:rPr>
+        <w:lastRenderedPageBreak/>
+        <w:t xml:space="preserve">Atividade </w:t>
+      </w:r>
+      <w:r>
+        <w:rPr>
+          <w:b/>
+          <w:sz w:val="28"/>
+          <w:szCs w:val="28"/>
+        </w:rPr>
         <w:t>Fazer Cadastro</w:t>
       </w:r>
-      <w:bookmarkEnd w:id="24"/>
     </w:p>
     <w:p>
       <w:pPr>
@@ -6619,26 +6670,32 @@
         </w:drawing>
       </w:r>
     </w:p>
-    <w:p>
-      <w:bookmarkStart w:id="25" w:name="_Toc168143306"/>
-    </w:p>
-    <w:p>
-      <w:pPr>
-        <w:pStyle w:val="Ttulo1"/>
-        <w:numPr>
-          <w:ilvl w:val="0"/>
-          <w:numId w:val="0"/>
-        </w:numPr>
-        <w:ind w:left="710"/>
-      </w:pPr>
-      <w:r>
-        <w:t>Tela</w:t>
-      </w:r>
-      <w:r>
-        <w:t xml:space="preserve"> </w:t>
-      </w:r>
-      <w:r>
-        <w:t>Jogar</w:t>
+    <w:p/>
+    <w:p/>
+    <w:p>
+      <w:pPr>
+        <w:pStyle w:val="SemEspaamento"/>
+        <w:rPr>
+          <w:b/>
+          <w:sz w:val="28"/>
+          <w:szCs w:val="28"/>
+        </w:rPr>
+      </w:pPr>
+      <w:r>
+        <w:rPr>
+          <w:b/>
+          <w:sz w:val="28"/>
+          <w:szCs w:val="28"/>
+        </w:rPr>
+        <w:t xml:space="preserve">Atividade </w:t>
+      </w:r>
+      <w:r>
+        <w:rPr>
+          <w:b/>
+          <w:sz w:val="28"/>
+          <w:szCs w:val="28"/>
+        </w:rPr>
+        <w:t>Tela Jogar</w:t>
       </w:r>
     </w:p>
     <w:p>
@@ -6719,75 +6776,176 @@
       <w:pPr>
         <w:pStyle w:val="Ttulo2"/>
       </w:pPr>
-      <w:r>
+      <w:bookmarkStart w:id="23" w:name="_Toc168145336"/>
+      <w:r>
+        <w:t>Diagrama de caso de uso</w:t>
+      </w:r>
+      <w:bookmarkEnd w:id="22"/>
+      <w:bookmarkEnd w:id="23"/>
+    </w:p>
+    <w:p>
+      <w:proofErr w:type="spellStart"/>
+      <w:r>
+        <w:t>Diagram</w:t>
+      </w:r>
+      <w:proofErr w:type="spellEnd"/>
+      <w:r>
+        <w:t xml:space="preserve"> de Casos de Uso, representado o que cada respectivo usuário realiza dentro do sistema, apontando atuações comuns e únicas.</w:t>
+      </w:r>
+    </w:p>
+    <w:p>
+      <w:pPr>
+        <w:suppressAutoHyphens w:val="0"/>
+        <w:autoSpaceDN/>
+        <w:spacing w:line="240" w:lineRule="auto"/>
+        <w:rPr>
+          <w:rFonts w:ascii="Times New Roman" w:eastAsia="Times New Roman" w:hAnsi="Times New Roman" w:cs="Times New Roman"/>
+          <w:sz w:val="24"/>
+          <w:szCs w:val="24"/>
+        </w:rPr>
+      </w:pPr>
+      <w:r>
+        <w:rPr>
+          <w:rFonts w:ascii="Times New Roman" w:eastAsia="Times New Roman" w:hAnsi="Times New Roman" w:cs="Times New Roman"/>
+          <w:noProof/>
+          <w:sz w:val="24"/>
+          <w:szCs w:val="24"/>
+        </w:rPr>
         <w:lastRenderedPageBreak/>
-        <w:t>Diagrama de caso de uso</w:t>
-      </w:r>
-      <w:bookmarkEnd w:id="23"/>
+        <w:drawing>
+          <wp:inline distT="0" distB="0" distL="0" distR="0" wp14:anchorId="30541982" wp14:editId="20C931AB">
+            <wp:extent cx="5733415" cy="4302125"/>
+            <wp:effectExtent l="19050" t="19050" r="19685" b="22225"/>
+            <wp:docPr id="2090555851" name="Imagem 1" descr="Diagrama&#10;&#10;Descrição gerada automaticamente"/>
+            <wp:cNvGraphicFramePr>
+              <a:graphicFrameLocks xmlns:a="http://schemas.openxmlformats.org/drawingml/2006/main" noChangeAspect="1"/>
+            </wp:cNvGraphicFramePr>
+            <a:graphic xmlns:a="http://schemas.openxmlformats.org/drawingml/2006/main">
+              <a:graphicData uri="http://schemas.openxmlformats.org/drawingml/2006/picture">
+                <pic:pic xmlns:pic="http://schemas.openxmlformats.org/drawingml/2006/picture">
+                  <pic:nvPicPr>
+                    <pic:cNvPr id="2090555851" name="Imagem 1" descr="Diagrama&#10;&#10;Descrição gerada automaticamente"/>
+                    <pic:cNvPicPr>
+                      <a:picLocks noChangeAspect="1" noChangeArrowheads="1"/>
+                    </pic:cNvPicPr>
+                  </pic:nvPicPr>
+                  <pic:blipFill>
+                    <a:blip r:embed="rId12" cstate="print">
+                      <a:extLst>
+                        <a:ext uri="{28A0092B-C50C-407E-A947-70E740481C1C}">
+                          <a14:useLocalDpi xmlns:a14="http://schemas.microsoft.com/office/drawing/2010/main" val="0"/>
+                        </a:ext>
+                      </a:extLst>
+                    </a:blip>
+                    <a:srcRect/>
+                    <a:stretch>
+                      <a:fillRect/>
+                    </a:stretch>
+                  </pic:blipFill>
+                  <pic:spPr bwMode="auto">
+                    <a:xfrm>
+                      <a:off x="0" y="0"/>
+                      <a:ext cx="5733415" cy="4302125"/>
+                    </a:xfrm>
+                    <a:prstGeom prst="rect">
+                      <a:avLst/>
+                    </a:prstGeom>
+                    <a:noFill/>
+                    <a:ln>
+                      <a:solidFill>
+                        <a:schemeClr val="tx1"/>
+                      </a:solidFill>
+                    </a:ln>
+                  </pic:spPr>
+                </pic:pic>
+              </a:graphicData>
+            </a:graphic>
+          </wp:inline>
+        </w:drawing>
+      </w:r>
+    </w:p>
+    <w:p/>
+    <w:p>
+      <w:pPr>
+        <w:pStyle w:val="Ttulo2"/>
+      </w:pPr>
+      <w:bookmarkStart w:id="24" w:name="_xmux0r3xll0b"/>
+      <w:bookmarkStart w:id="25" w:name="_Toc161762665"/>
+      <w:bookmarkStart w:id="26" w:name="_Toc161762666"/>
+      <w:bookmarkStart w:id="27" w:name="_Toc168145337"/>
+      <w:bookmarkEnd w:id="24"/>
       <w:bookmarkEnd w:id="25"/>
-    </w:p>
-    <w:p>
-      <w:r>
-        <w:t>A desenvolver por Melissa.</w:t>
-      </w:r>
-    </w:p>
-    <w:p>
-      <w:pPr>
-        <w:pStyle w:val="Ttulo2"/>
-      </w:pPr>
-      <w:bookmarkStart w:id="26" w:name="_xmux0r3xll0b"/>
-      <w:bookmarkStart w:id="27" w:name="_Toc161762665"/>
-      <w:bookmarkStart w:id="28" w:name="_Toc161762666"/>
-      <w:bookmarkStart w:id="29" w:name="_Toc168143307"/>
+      <w:r>
+        <w:t>Diagrama de sequência</w:t>
+      </w:r>
       <w:bookmarkEnd w:id="26"/>
       <w:bookmarkEnd w:id="27"/>
-      <w:r>
-        <w:t>Diagrama de sequência</w:t>
+    </w:p>
+    <w:p>
+      <w:r>
+        <w:t xml:space="preserve">A desenvolver </w:t>
+      </w:r>
+      <w:proofErr w:type="gramStart"/>
+      <w:r>
+        <w:t xml:space="preserve">por </w:t>
+      </w:r>
+      <w:r>
+        <w:t>Miram</w:t>
+      </w:r>
+      <w:proofErr w:type="gramEnd"/>
+      <w:r>
+        <w:t xml:space="preserve">, </w:t>
+      </w:r>
+      <w:proofErr w:type="spellStart"/>
+      <w:r>
+        <w:t>izabelly</w:t>
+      </w:r>
+      <w:proofErr w:type="spellEnd"/>
+      <w:r>
+        <w:t xml:space="preserve"> e Caio</w:t>
+      </w:r>
+      <w:r>
+        <w:t>.</w:t>
+      </w:r>
+    </w:p>
+    <w:p>
+      <w:pPr>
+        <w:pStyle w:val="Ttulo2"/>
+      </w:pPr>
+      <w:bookmarkStart w:id="28" w:name="_Toc168145338"/>
+      <w:r>
+        <w:t>Interface do usuário</w:t>
       </w:r>
       <w:bookmarkEnd w:id="28"/>
+    </w:p>
+    <w:p/>
+    <w:p>
+      <w:r>
+        <w:t>A interface do usuário é essencial, pois é ela, juntamento com outros aspectos e soluções do produto software, que irá prender o usuário e criar uma experiência adequada para o uso do sistema desenvolvido. A interface não se refere tão somente ao que está na tela, mas é interligada com estudo do público-alvo, criação de personas, cores, hierarquia de informações na tela e por fim, tudo isso é referente a jornada do usuário dentro do ambiente desenvolvido.</w:t>
+      </w:r>
+    </w:p>
+    <w:p/>
+    <w:p>
+      <w:pPr>
+        <w:pStyle w:val="Ttulo2"/>
+      </w:pPr>
+      <w:bookmarkStart w:id="29" w:name="_Toc168145339"/>
+      <w:r>
+        <w:t>Rascunhos de tela</w:t>
+      </w:r>
       <w:bookmarkEnd w:id="29"/>
     </w:p>
     <w:p>
       <w:r>
-        <w:t xml:space="preserve">A desenvolver por </w:t>
-      </w:r>
-      <w:r>
-        <w:t>Miram, izabelly e Caio</w:t>
-      </w:r>
-      <w:r>
-        <w:t>.</w:t>
-      </w:r>
-    </w:p>
-    <w:p>
-      <w:pPr>
-        <w:pStyle w:val="Ttulo2"/>
-      </w:pPr>
-      <w:bookmarkStart w:id="30" w:name="_Toc168143308"/>
-      <w:r>
-        <w:t>Interface do usuário</w:t>
-      </w:r>
-      <w:bookmarkEnd w:id="30"/>
-    </w:p>
-    <w:p/>
-    <w:p>
-      <w:r>
-        <w:t>A interface do usuário é essencial, pois é ela, juntamento com outros aspectos e soluções do produto software, que irá prender o usuário e criar uma experiência adequada para o uso do sistema desenvolvido. A interface não se refere tão somente ao que está na tela, mas é interligada com estudo do público-alvo, criação de personas, cores, hierarquia de informações na tela e por fim, tudo isso é referente a jornada do usuário dentro do ambiente desenvolvido.</w:t>
-      </w:r>
-    </w:p>
-    <w:p/>
-    <w:p>
-      <w:pPr>
-        <w:pStyle w:val="Ttulo2"/>
-      </w:pPr>
-      <w:bookmarkStart w:id="31" w:name="_Toc168143309"/>
-      <w:r>
-        <w:t>Rascunhos de tela</w:t>
-      </w:r>
-      <w:bookmarkEnd w:id="31"/>
-    </w:p>
-    <w:p>
-      <w:r>
-        <w:t>Antes de codificar as páginas, é necessário entender seu design, sua formação e estratégia para não investir tempo e esforço em algo, que ao fim do projeto, fique péssimo quando se fala em experiência do usuário. Abaixo, o grupo detentor do projeto EducaQuest apresenta as seguintes telas de rascunhos correspondentes a versão inicial do software:</w:t>
+        <w:t xml:space="preserve">Antes de codificar as páginas, é necessário entender seu design, sua formação e estratégia para não investir tempo e esforço em algo, que ao fim do projeto, fique péssimo quando se fala em experiência do usuário. Abaixo, o grupo detentor do projeto </w:t>
+      </w:r>
+      <w:proofErr w:type="spellStart"/>
+      <w:r>
+        <w:t>EducaQuest</w:t>
+      </w:r>
+      <w:proofErr w:type="spellEnd"/>
+      <w:r>
+        <w:t xml:space="preserve"> apresenta as seguintes telas de rascunhos correspondentes a versão inicial do software:</w:t>
       </w:r>
     </w:p>
     <w:p/>
@@ -6799,7 +6957,6 @@
         <w:rPr>
           <w:noProof/>
         </w:rPr>
-        <w:lastRenderedPageBreak/>
         <w:drawing>
           <wp:inline distT="0" distB="0" distL="0" distR="0" wp14:anchorId="10CEEB69" wp14:editId="1E5ADF53">
             <wp:extent cx="5733415" cy="4371975"/>
@@ -6816,7 +6973,7 @@
                     <pic:cNvPicPr/>
                   </pic:nvPicPr>
                   <pic:blipFill>
-                    <a:blip r:embed="rId12"/>
+                    <a:blip r:embed="rId13"/>
                     <a:stretch>
                       <a:fillRect/>
                     </a:stretch>
@@ -6886,7 +7043,7 @@
                     <pic:cNvPicPr/>
                   </pic:nvPicPr>
                   <pic:blipFill>
-                    <a:blip r:embed="rId13"/>
+                    <a:blip r:embed="rId14"/>
                     <a:stretch>
                       <a:fillRect/>
                     </a:stretch>
@@ -6984,7 +7141,7 @@
                     <pic:cNvPicPr/>
                   </pic:nvPicPr>
                   <pic:blipFill>
-                    <a:blip r:embed="rId14"/>
+                    <a:blip r:embed="rId15"/>
                     <a:stretch>
                       <a:fillRect/>
                     </a:stretch>
@@ -7081,7 +7238,7 @@
                     <pic:cNvPicPr/>
                   </pic:nvPicPr>
                   <pic:blipFill>
-                    <a:blip r:embed="rId15"/>
+                    <a:blip r:embed="rId16"/>
                     <a:stretch>
                       <a:fillRect/>
                     </a:stretch>
@@ -7164,11 +7321,11 @@
       <w:pPr>
         <w:pStyle w:val="Ttulo2"/>
       </w:pPr>
-      <w:bookmarkStart w:id="32" w:name="_Toc168143310"/>
+      <w:bookmarkStart w:id="30" w:name="_Toc168145340"/>
       <w:r>
         <w:t>Simulação da Navegação entre Telas</w:t>
       </w:r>
-      <w:bookmarkEnd w:id="32"/>
+      <w:bookmarkEnd w:id="30"/>
     </w:p>
     <w:p>
       <w:pPr>
@@ -7192,7 +7349,7 @@
       <w:pPr>
         <w:pStyle w:val="SemEspaamento"/>
       </w:pPr>
-      <w:hyperlink r:id="rId16" w:history="1">
+      <w:hyperlink r:id="rId17" w:history="1">
         <w:r>
           <w:rPr>
             <w:rStyle w:val="Hyperlink"/>
@@ -7216,14 +7373,14 @@
           <w:numId w:val="0"/>
         </w:numPr>
       </w:pPr>
-      <w:bookmarkStart w:id="33" w:name="_Toc161762669"/>
-      <w:bookmarkStart w:id="34" w:name="_Toc168143311"/>
+      <w:bookmarkStart w:id="31" w:name="_Toc161762669"/>
+      <w:bookmarkStart w:id="32" w:name="_Toc168145341"/>
       <w:r>
         <w:lastRenderedPageBreak/>
         <w:t>Considerações Finais</w:t>
       </w:r>
-      <w:bookmarkEnd w:id="33"/>
-      <w:bookmarkEnd w:id="34"/>
+      <w:bookmarkEnd w:id="31"/>
+      <w:bookmarkEnd w:id="32"/>
     </w:p>
     <w:p/>
     <w:p>
@@ -7271,7 +7428,15 @@
         <w:pStyle w:val="SemEspaamento"/>
       </w:pPr>
       <w:r>
-        <w:t>Todo o projeto foi realizado pela equipe que representa o EducaQuest, onde cada participante contribui</w:t>
+        <w:t xml:space="preserve">Todo o projeto foi realizado pela equipe que representa o </w:t>
+      </w:r>
+      <w:proofErr w:type="spellStart"/>
+      <w:r>
+        <w:t>EducaQuest</w:t>
+      </w:r>
+      <w:proofErr w:type="spellEnd"/>
+      <w:r>
+        <w:t>, onde cada participante contribui</w:t>
       </w:r>
       <w:r>
         <w:t>u em todas as etapas de projeto, disposto abaixo:</w:t>
@@ -7287,7 +7452,21 @@
         <w:rPr>
           <w:b/>
         </w:rPr>
-        <w:t>Caio Beteghelli de Almeida</w:t>
+        <w:t xml:space="preserve">Caio </w:t>
+      </w:r>
+      <w:proofErr w:type="spellStart"/>
+      <w:r>
+        <w:rPr>
+          <w:b/>
+        </w:rPr>
+        <w:t>Beteghelli</w:t>
+      </w:r>
+      <w:proofErr w:type="spellEnd"/>
+      <w:r>
+        <w:rPr>
+          <w:b/>
+        </w:rPr>
+        <w:t xml:space="preserve"> de Almeida</w:t>
       </w:r>
       <w:r>
         <w:t>: atuou na criação do diagrama de casos de uso, no protótipo de telas e no escopo e requisitos funcionais e não funcionais do sistema.</w:t>
@@ -7305,7 +7484,15 @@
         <w:t>: atuou na validação de diagramas, elaboração do protótipo de telas</w:t>
       </w:r>
       <w:r>
-        <w:t xml:space="preserve"> com a ferramenta Figma, elaboração do diagrama de sequência, atividades</w:t>
+        <w:t xml:space="preserve"> com a ferramenta </w:t>
+      </w:r>
+      <w:proofErr w:type="spellStart"/>
+      <w:r>
+        <w:t>Figma</w:t>
+      </w:r>
+      <w:proofErr w:type="spellEnd"/>
+      <w:r>
+        <w:t>, elaboração do diagrama de sequência, atividades</w:t>
       </w:r>
       <w:r>
         <w:t xml:space="preserve"> e casos de uso, além de contribuir com a con</w:t>
@@ -7319,20 +7506,33 @@
       <w:r>
         <w:t xml:space="preserve"> desenvolvimento, a codificação e criação do </w:t>
       </w:r>
+      <w:proofErr w:type="spellStart"/>
       <w:r>
         <w:t>M</w:t>
       </w:r>
       <w:r>
-        <w:t>oodboard.</w:t>
+        <w:t>oodboard</w:t>
+      </w:r>
+      <w:proofErr w:type="spellEnd"/>
+      <w:r>
+        <w:t>.</w:t>
       </w:r>
     </w:p>
     <w:p/>
     <w:p>
+      <w:proofErr w:type="spellStart"/>
       <w:r>
         <w:rPr>
           <w:b/>
         </w:rPr>
-        <w:t>Izabely do Nascimento Rodrigues de Campos</w:t>
+        <w:t>Izabely</w:t>
+      </w:r>
+      <w:proofErr w:type="spellEnd"/>
+      <w:r>
+        <w:rPr>
+          <w:b/>
+        </w:rPr>
+        <w:t xml:space="preserve"> do Nascimento Rodrigues de Campos</w:t>
       </w:r>
       <w:r>
         <w:t xml:space="preserve">: atuou no apoio na </w:t>
@@ -7346,11 +7546,19 @@
     </w:p>
     <w:p/>
     <w:p>
+      <w:proofErr w:type="spellStart"/>
       <w:r>
         <w:rPr>
           <w:b/>
         </w:rPr>
-        <w:t>Julio Eduardo de Sales</w:t>
+        <w:t>Julio</w:t>
+      </w:r>
+      <w:proofErr w:type="spellEnd"/>
+      <w:r>
+        <w:rPr>
+          <w:b/>
+        </w:rPr>
+        <w:t xml:space="preserve"> Eduardo de Sales</w:t>
       </w:r>
       <w:r>
         <w:t>: atuou na criação do diagrama de atividade, casos de uso e prototipação de telas.</w:t>
@@ -7391,7 +7599,7 @@
         <w:br w:type="page"/>
       </w:r>
     </w:p>
-    <w:bookmarkStart w:id="35" w:name="_Toc168143312" w:displacedByCustomXml="next"/>
+    <w:bookmarkStart w:id="33" w:name="_Toc168145342" w:displacedByCustomXml="next"/>
     <w:sdt>
       <w:sdtPr>
         <w:rPr>
@@ -7417,7 +7625,7 @@
           <w:r>
             <w:t>Referências</w:t>
           </w:r>
-          <w:bookmarkEnd w:id="35"/>
+          <w:bookmarkEnd w:id="33"/>
         </w:p>
         <w:sdt>
           <w:sdtPr>
@@ -7563,7 +7771,7 @@
     </w:sdt>
     <w:p/>
     <w:sectPr>
-      <w:headerReference w:type="default" r:id="rId17"/>
+      <w:headerReference w:type="default" r:id="rId18"/>
       <w:pgSz w:w="11909" w:h="16834"/>
       <w:pgMar w:top="1440" w:right="1440" w:bottom="720" w:left="1440" w:header="720" w:footer="720" w:gutter="0"/>
       <w:pgNumType w:start="1"/>

</xml_diff>

<commit_message>
Adicionado imagem documento pi diagrama de sequencia jogar
</commit_message>
<xml_diff>
--- a/0-DOCUMENTACAO/0-ENGENHARIA DE SOFTWARE - ATIVIDADES/Projeto.Integrador.1.Semestre.docx
+++ b/0-DOCUMENTACAO/0-ENGENHARIA DE SOFTWARE - ATIVIDADES/Projeto.Integrador.1.Semestre.docx
@@ -3829,6 +3829,7 @@
         </w:rPr>
         <w:t>Área educacional com conteúdo de material de aula no formato de vídeos curtos</w:t>
       </w:r>
+      <w:proofErr w:type="gramStart"/>
       <w:r>
         <w:rPr>
           <w:rFonts w:ascii="Arial" w:hAnsi="Arial" w:cs="Arial"/>
@@ -3843,7 +3844,17 @@
           <w:bCs/>
           <w:color w:val="000000"/>
         </w:rPr>
-        <w:t>Compreende um update no software e não a versão simples como discutido com o professor de design.</w:t>
+        <w:t>Compreende</w:t>
+      </w:r>
+      <w:proofErr w:type="gramEnd"/>
+      <w:r>
+        <w:rPr>
+          <w:rFonts w:ascii="Arial" w:hAnsi="Arial" w:cs="Arial"/>
+          <w:b/>
+          <w:bCs/>
+          <w:color w:val="000000"/>
+        </w:rPr>
+        <w:t xml:space="preserve"> um update no software e não a versão simples como discutido com o professor de design.</w:t>
       </w:r>
     </w:p>
     <w:p>
@@ -3917,39 +3928,14 @@
           <w:rFonts w:ascii="Arial" w:hAnsi="Arial" w:cs="Arial"/>
           <w:color w:val="000000"/>
         </w:rPr>
-        <w:t xml:space="preserve"> (</w:t>
-      </w:r>
-      <w:proofErr w:type="spellStart"/>
+        <w:t xml:space="preserve"> </w:t>
+      </w:r>
       <w:r>
         <w:rPr>
           <w:rFonts w:ascii="Arial" w:hAnsi="Arial" w:cs="Arial"/>
           <w:color w:val="000000"/>
         </w:rPr>
-        <w:t>conversarmos</w:t>
-      </w:r>
-      <w:proofErr w:type="spellEnd"/>
-      <w:r>
-        <w:rPr>
-          <w:rFonts w:ascii="Arial" w:hAnsi="Arial" w:cs="Arial"/>
-          <w:color w:val="000000"/>
-        </w:rPr>
-        <w:t xml:space="preserve"> sobre a velocidade necessária da </w:t>
-      </w:r>
-      <w:proofErr w:type="spellStart"/>
-      <w:r>
-        <w:rPr>
-          <w:rFonts w:ascii="Arial" w:hAnsi="Arial" w:cs="Arial"/>
-          <w:color w:val="000000"/>
-        </w:rPr>
-        <w:t>internat</w:t>
-      </w:r>
-      <w:proofErr w:type="spellEnd"/>
-      <w:r>
-        <w:rPr>
-          <w:rFonts w:ascii="Arial" w:hAnsi="Arial" w:cs="Arial"/>
-          <w:color w:val="000000"/>
-        </w:rPr>
-        <w:t>)</w:t>
+        <w:t>com o mínimo de 10Mbps</w:t>
       </w:r>
     </w:p>
     <w:p>
@@ -6612,11 +6598,84 @@
       <w:bookmarkEnd w:id="27"/>
     </w:p>
     <w:p>
-      <w:r>
-        <w:t xml:space="preserve">A desenvolver por </w:t>
-      </w:r>
-      <w:r>
-        <w:t xml:space="preserve">Miram, </w:t>
+      <w:pPr>
+        <w:rPr>
+          <w:b/>
+          <w:bCs/>
+        </w:rPr>
+      </w:pPr>
+      <w:r>
+        <w:rPr>
+          <w:b/>
+          <w:bCs/>
+        </w:rPr>
+        <w:t>Sequência Jogar</w:t>
+      </w:r>
+    </w:p>
+    <w:p>
+      <w:r>
+        <w:rPr>
+          <w:noProof/>
+        </w:rPr>
+        <w:lastRenderedPageBreak/>
+        <w:drawing>
+          <wp:inline distT="0" distB="0" distL="0" distR="0" wp14:anchorId="033BB494" wp14:editId="0EBB29D6">
+            <wp:extent cx="5733415" cy="3627120"/>
+            <wp:effectExtent l="0" t="0" r="635" b="0"/>
+            <wp:docPr id="120739855" name="Imagem 3"/>
+            <wp:cNvGraphicFramePr>
+              <a:graphicFrameLocks xmlns:a="http://schemas.openxmlformats.org/drawingml/2006/main" noChangeAspect="1"/>
+            </wp:cNvGraphicFramePr>
+            <a:graphic xmlns:a="http://schemas.openxmlformats.org/drawingml/2006/main">
+              <a:graphicData uri="http://schemas.openxmlformats.org/drawingml/2006/picture">
+                <pic:pic xmlns:pic="http://schemas.openxmlformats.org/drawingml/2006/picture">
+                  <pic:nvPicPr>
+                    <pic:cNvPr id="120739855" name="Imagem 120739855"/>
+                    <pic:cNvPicPr/>
+                  </pic:nvPicPr>
+                  <pic:blipFill>
+                    <a:blip r:embed="rId9">
+                      <a:extLst>
+                        <a:ext uri="{28A0092B-C50C-407E-A947-70E740481C1C}">
+                          <a14:useLocalDpi xmlns:a14="http://schemas.microsoft.com/office/drawing/2010/main" val="0"/>
+                        </a:ext>
+                      </a:extLst>
+                    </a:blip>
+                    <a:stretch>
+                      <a:fillRect/>
+                    </a:stretch>
+                  </pic:blipFill>
+                  <pic:spPr>
+                    <a:xfrm>
+                      <a:off x="0" y="0"/>
+                      <a:ext cx="5733415" cy="3627120"/>
+                    </a:xfrm>
+                    <a:prstGeom prst="rect">
+                      <a:avLst/>
+                    </a:prstGeom>
+                  </pic:spPr>
+                </pic:pic>
+              </a:graphicData>
+            </a:graphic>
+          </wp:inline>
+        </w:drawing>
+      </w:r>
+    </w:p>
+    <w:p/>
+    <w:p>
+      <w:r>
+        <w:t xml:space="preserve">A desenvolver </w:t>
+      </w:r>
+      <w:proofErr w:type="gramStart"/>
+      <w:r>
+        <w:t xml:space="preserve">por </w:t>
+      </w:r>
+      <w:r>
+        <w:t>Miram</w:t>
+      </w:r>
+      <w:proofErr w:type="gramEnd"/>
+      <w:r>
+        <w:t xml:space="preserve">, </w:t>
       </w:r>
       <w:proofErr w:type="spellStart"/>
       <w:r>
@@ -6653,7 +6712,6 @@
       </w:pPr>
       <w:bookmarkStart w:id="29" w:name="_Toc167968038"/>
       <w:r>
-        <w:lastRenderedPageBreak/>
         <w:t>Rascunhos de tela</w:t>
       </w:r>
       <w:bookmarkEnd w:id="29"/>
@@ -6680,6 +6738,7 @@
         <w:rPr>
           <w:noProof/>
         </w:rPr>
+        <w:lastRenderedPageBreak/>
         <w:drawing>
           <wp:inline distT="0" distB="0" distL="0" distR="0" wp14:anchorId="10CEEB69" wp14:editId="1E5ADF53">
             <wp:extent cx="5733415" cy="4371975"/>
@@ -6696,7 +6755,7 @@
                     <pic:cNvPicPr/>
                   </pic:nvPicPr>
                   <pic:blipFill>
-                    <a:blip r:embed="rId9"/>
+                    <a:blip r:embed="rId10"/>
                     <a:stretch>
                       <a:fillRect/>
                     </a:stretch>
@@ -6766,7 +6825,7 @@
                     <pic:cNvPicPr/>
                   </pic:nvPicPr>
                   <pic:blipFill>
-                    <a:blip r:embed="rId10"/>
+                    <a:blip r:embed="rId11"/>
                     <a:stretch>
                       <a:fillRect/>
                     </a:stretch>
@@ -6864,7 +6923,7 @@
                     <pic:cNvPicPr/>
                   </pic:nvPicPr>
                   <pic:blipFill>
-                    <a:blip r:embed="rId11"/>
+                    <a:blip r:embed="rId12"/>
                     <a:stretch>
                       <a:fillRect/>
                     </a:stretch>
@@ -6961,7 +7020,7 @@
                     <pic:cNvPicPr/>
                   </pic:nvPicPr>
                   <pic:blipFill>
-                    <a:blip r:embed="rId12"/>
+                    <a:blip r:embed="rId13"/>
                     <a:stretch>
                       <a:fillRect/>
                     </a:stretch>
@@ -7072,7 +7131,7 @@
       <w:pPr>
         <w:pStyle w:val="SemEspaamento"/>
       </w:pPr>
-      <w:hyperlink r:id="rId13" w:history="1">
+      <w:hyperlink r:id="rId14" w:history="1">
         <w:r>
           <w:rPr>
             <w:rStyle w:val="Hyperlink"/>
@@ -7494,7 +7553,7 @@
     </w:sdt>
     <w:p/>
     <w:sectPr>
-      <w:headerReference w:type="default" r:id="rId14"/>
+      <w:headerReference w:type="default" r:id="rId15"/>
       <w:pgSz w:w="11909" w:h="16834"/>
       <w:pgMar w:top="1440" w:right="1440" w:bottom="720" w:left="1440" w:header="720" w:footer="720" w:gutter="0"/>
       <w:pgNumType w:start="1"/>

</xml_diff>

<commit_message>
Diagrama de Sequência - Jogar IMAGEM CARREGADA
</commit_message>
<xml_diff>
--- a/0-DOCUMENTACAO/0-ENGENHARIA DE SOFTWARE - ATIVIDADES/Projeto.Integrador.1.Semestre.docx
+++ b/0-DOCUMENTACAO/0-ENGENHARIA DE SOFTWARE - ATIVIDADES/Projeto.Integrador.1.Semestre.docx
@@ -1,6 +1,6 @@
 
 <file path=word/document.xml><?xml version="1.0" encoding="utf-8"?>
-<w:document xmlns:wpc="http://schemas.microsoft.com/office/word/2010/wordprocessingCanvas" xmlns:cx="http://schemas.microsoft.com/office/drawing/2014/chartex" xmlns:cx1="http://schemas.microsoft.com/office/drawing/2015/9/8/chartex" xmlns:cx2="http://schemas.microsoft.com/office/drawing/2015/10/21/chartex" xmlns:cx3="http://schemas.microsoft.com/office/drawing/2016/5/9/chartex" xmlns:cx4="http://schemas.microsoft.com/office/drawing/2016/5/10/chartex" xmlns:cx5="http://schemas.microsoft.com/office/drawing/2016/5/11/chartex" xmlns:cx6="http://schemas.microsoft.com/office/drawing/2016/5/12/chartex" xmlns:cx7="http://schemas.microsoft.com/office/drawing/2016/5/13/chartex" xmlns:cx8="http://schemas.microsoft.com/office/drawing/2016/5/14/chartex" xmlns:mc="http://schemas.openxmlformats.org/markup-compatibility/2006" xmlns:aink="http://schemas.microsoft.com/office/drawing/2016/ink" xmlns:am3d="http://schemas.microsoft.com/office/drawing/2017/model3d" xmlns:o="urn:schemas-microsoft-com:office:office" xmlns:oel="http://schemas.microsoft.com/office/2019/extlst" xmlns:r="http://schemas.openxmlformats.org/officeDocument/2006/relationships" xmlns:m="http://schemas.openxmlformats.org/officeDocument/2006/math" xmlns:v="urn:schemas-microsoft-com:vml" xmlns:wp14="http://schemas.microsoft.com/office/word/2010/wordprocessingDrawing" xmlns:wp="http://schemas.openxmlformats.org/drawingml/2006/wordprocessingDrawing" xmlns:w10="urn:schemas-microsoft-com:office:word" xmlns:w="http://schemas.openxmlformats.org/wordprocessingml/2006/main" xmlns:w14="http://schemas.microsoft.com/office/word/2010/wordml" xmlns:w15="http://schemas.microsoft.com/office/word/2012/wordml" xmlns:w16cex="http://schemas.microsoft.com/office/word/2018/wordml/cex" xmlns:w16cid="http://schemas.microsoft.com/office/word/2016/wordml/cid" xmlns:w16="http://schemas.microsoft.com/office/word/2018/wordml" xmlns:w16du="http://schemas.microsoft.com/office/word/2023/wordml/word16du" xmlns:w16sdtdh="http://schemas.microsoft.com/office/word/2020/wordml/sdtdatahash" xmlns:w16se="http://schemas.microsoft.com/office/word/2015/wordml/symex" xmlns:wpg="http://schemas.microsoft.com/office/word/2010/wordprocessingGroup" xmlns:wpi="http://schemas.microsoft.com/office/word/2010/wordprocessingInk" xmlns:wne="http://schemas.microsoft.com/office/word/2006/wordml" xmlns:wps="http://schemas.microsoft.com/office/word/2010/wordprocessingShape" mc:Ignorable="w14 w15 w16se w16cid w16 w16cex w16sdtdh w16du wp14">
+<w:document xmlns:wpc="http://schemas.microsoft.com/office/word/2010/wordprocessingCanvas" xmlns:cx="http://schemas.microsoft.com/office/drawing/2014/chartex" xmlns:mc="http://schemas.openxmlformats.org/markup-compatibility/2006" xmlns:o="urn:schemas-microsoft-com:office:office" xmlns:r="http://schemas.openxmlformats.org/officeDocument/2006/relationships" xmlns:m="http://schemas.openxmlformats.org/officeDocument/2006/math" xmlns:v="urn:schemas-microsoft-com:vml" xmlns:wp14="http://schemas.microsoft.com/office/word/2010/wordprocessingDrawing" xmlns:wp="http://schemas.openxmlformats.org/drawingml/2006/wordprocessingDrawing" xmlns:w10="urn:schemas-microsoft-com:office:word" xmlns:w="http://schemas.openxmlformats.org/wordprocessingml/2006/main" xmlns:w14="http://schemas.microsoft.com/office/word/2010/wordml" xmlns:w15="http://schemas.microsoft.com/office/word/2012/wordml" xmlns:w16se="http://schemas.microsoft.com/office/word/2015/wordml/symex" xmlns:wpg="http://schemas.microsoft.com/office/word/2010/wordprocessingGroup" xmlns:wpi="http://schemas.microsoft.com/office/word/2010/wordprocessingInk" xmlns:wne="http://schemas.microsoft.com/office/word/2006/wordml" xmlns:wps="http://schemas.microsoft.com/office/word/2010/wordprocessingShape" mc:Ignorable="w14 w15 w16se wp14">
   <w:body>
     <w:p>
       <w:pPr>
@@ -797,7 +797,7 @@
               </wp:anchor>
             </w:drawing>
           </mc:Choice>
-          <mc:Fallback>
+          <mc:Fallback xmlns:w16sdtdh="http://schemas.microsoft.com/office/word/2020/wordml/sdtdatahash" xmlns:w16du="http://schemas.microsoft.com/office/word/2023/wordml/word16du" xmlns:w16="http://schemas.microsoft.com/office/word/2018/wordml" xmlns:w16cid="http://schemas.microsoft.com/office/word/2016/wordml/cid" xmlns:w16cex="http://schemas.microsoft.com/office/word/2018/wordml/cex" xmlns:oel="http://schemas.microsoft.com/office/2019/extlst" xmlns:am3d="http://schemas.microsoft.com/office/drawing/2017/model3d" xmlns:aink="http://schemas.microsoft.com/office/drawing/2016/ink" xmlns:cx8="http://schemas.microsoft.com/office/drawing/2016/5/14/chartex" xmlns:cx7="http://schemas.microsoft.com/office/drawing/2016/5/13/chartex" xmlns:cx6="http://schemas.microsoft.com/office/drawing/2016/5/12/chartex" xmlns:cx5="http://schemas.microsoft.com/office/drawing/2016/5/11/chartex" xmlns:cx4="http://schemas.microsoft.com/office/drawing/2016/5/10/chartex" xmlns:cx3="http://schemas.microsoft.com/office/drawing/2016/5/9/chartex" xmlns:cx2="http://schemas.microsoft.com/office/drawing/2015/10/21/chartex" xmlns:cx1="http://schemas.microsoft.com/office/drawing/2015/9/8/chartex">
             <w:pict>
               <v:rect w14:anchorId="2F9D605D" id="Retângulo 3" o:spid="_x0000_s1026" style="position:absolute;margin-left:-8.55pt;margin-top:9.6pt;width:438pt;height:60pt;z-index:-503316472;visibility:visible;mso-wrap-style:square;mso-wrap-distance-left:9pt;mso-wrap-distance-top:0;mso-wrap-distance-right:9pt;mso-wrap-distance-bottom:0;mso-position-horizontal:absolute;mso-position-horizontal-relative:margin;mso-position-vertical:absolute;mso-position-vertical-relative:text;v-text-anchor:top" o:gfxdata="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" strokeweight=".71mm">
                 <v:shadow on="t" color="black" opacity="22937f" origin="-.5,-.5" offset="0,.64mm"/>
@@ -925,7 +925,7 @@
               </wp:anchor>
             </w:drawing>
           </mc:Choice>
-          <mc:Fallback>
+          <mc:Fallback xmlns:w16sdtdh="http://schemas.microsoft.com/office/word/2020/wordml/sdtdatahash" xmlns:w16du="http://schemas.microsoft.com/office/word/2023/wordml/word16du" xmlns:w16="http://schemas.microsoft.com/office/word/2018/wordml" xmlns:w16cid="http://schemas.microsoft.com/office/word/2016/wordml/cid" xmlns:w16cex="http://schemas.microsoft.com/office/word/2018/wordml/cex" xmlns:oel="http://schemas.microsoft.com/office/2019/extlst" xmlns:am3d="http://schemas.microsoft.com/office/drawing/2017/model3d" xmlns:aink="http://schemas.microsoft.com/office/drawing/2016/ink" xmlns:cx8="http://schemas.microsoft.com/office/drawing/2016/5/14/chartex" xmlns:cx7="http://schemas.microsoft.com/office/drawing/2016/5/13/chartex" xmlns:cx6="http://schemas.microsoft.com/office/drawing/2016/5/12/chartex" xmlns:cx5="http://schemas.microsoft.com/office/drawing/2016/5/11/chartex" xmlns:cx4="http://schemas.microsoft.com/office/drawing/2016/5/10/chartex" xmlns:cx3="http://schemas.microsoft.com/office/drawing/2016/5/9/chartex" xmlns:cx2="http://schemas.microsoft.com/office/drawing/2015/10/21/chartex" xmlns:cx1="http://schemas.microsoft.com/office/drawing/2015/9/8/chartex">
             <w:pict>
               <v:rect w14:anchorId="1D015503" id="Retângulo 2" o:spid="_x0000_s1027" style="position:absolute;margin-left:-7.8pt;margin-top:15.4pt;width:437.2pt;height:101.3pt;z-index:-503316473;visibility:visible;mso-wrap-style:square;mso-wrap-distance-left:9pt;mso-wrap-distance-top:0;mso-wrap-distance-right:9pt;mso-wrap-distance-bottom:0;mso-position-horizontal:absolute;mso-position-horizontal-relative:text;mso-position-vertical:absolute;mso-position-vertical-relative:text;v-text-anchor:middle" o:gfxdata="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" strokeweight=".71mm">
                 <v:shadow on="t" color="black" opacity="22937f" origin="-.5,-.5" offset="0,.64mm"/>
@@ -6468,6 +6468,96 @@
       </w:r>
     </w:p>
     <w:p>
+      <w:pPr>
+        <w:rPr>
+          <w:b/>
+          <w:bCs/>
+        </w:rPr>
+      </w:pPr>
+      <w:r>
+        <w:rPr>
+          <w:b/>
+          <w:bCs/>
+          <w:noProof/>
+        </w:rPr>
+        <w:lastRenderedPageBreak/>
+        <w:drawing>
+          <wp:inline distT="0" distB="0" distL="0" distR="0" wp14:anchorId="42A38086" wp14:editId="6BF3FE07">
+            <wp:extent cx="5733415" cy="3630124"/>
+            <wp:effectExtent l="0" t="0" r="635" b="8890"/>
+            <wp:docPr id="4" name="Imagem 4" descr="C:\Users\f290ti\Documents\GitHub\pi_1semestre\0-DOCUMENTACAO\0-ENGENHARIA DE SOFTWARE - ATIVIDADES\Diagramas\imagens\sequencia\sequencia_jogar.png"/>
+            <wp:cNvGraphicFramePr>
+              <a:graphicFrameLocks xmlns:a="http://schemas.openxmlformats.org/drawingml/2006/main" noChangeAspect="1"/>
+            </wp:cNvGraphicFramePr>
+            <a:graphic xmlns:a="http://schemas.openxmlformats.org/drawingml/2006/main">
+              <a:graphicData uri="http://schemas.openxmlformats.org/drawingml/2006/picture">
+                <pic:pic xmlns:pic="http://schemas.openxmlformats.org/drawingml/2006/picture">
+                  <pic:nvPicPr>
+                    <pic:cNvPr id="0" name="Picture 1" descr="C:\Users\f290ti\Documents\GitHub\pi_1semestre\0-DOCUMENTACAO\0-ENGENHARIA DE SOFTWARE - ATIVIDADES\Diagramas\imagens\sequencia\sequencia_jogar.png"/>
+                    <pic:cNvPicPr>
+                      <a:picLocks noChangeAspect="1" noChangeArrowheads="1"/>
+                    </pic:cNvPicPr>
+                  </pic:nvPicPr>
+                  <pic:blipFill>
+                    <a:blip r:embed="rId9">
+                      <a:extLst>
+                        <a:ext uri="{28A0092B-C50C-407E-A947-70E740481C1C}">
+                          <a14:useLocalDpi xmlns:a14="http://schemas.microsoft.com/office/drawing/2010/main" val="0"/>
+                        </a:ext>
+                      </a:extLst>
+                    </a:blip>
+                    <a:srcRect/>
+                    <a:stretch>
+                      <a:fillRect/>
+                    </a:stretch>
+                  </pic:blipFill>
+                  <pic:spPr bwMode="auto">
+                    <a:xfrm>
+                      <a:off x="0" y="0"/>
+                      <a:ext cx="5733415" cy="3630124"/>
+                    </a:xfrm>
+                    <a:prstGeom prst="rect">
+                      <a:avLst/>
+                    </a:prstGeom>
+                    <a:noFill/>
+                    <a:ln>
+                      <a:noFill/>
+                    </a:ln>
+                  </pic:spPr>
+                </pic:pic>
+              </a:graphicData>
+            </a:graphic>
+          </wp:inline>
+        </w:drawing>
+      </w:r>
+    </w:p>
+    <w:p>
+      <w:pPr>
+        <w:rPr>
+          <w:b/>
+          <w:bCs/>
+        </w:rPr>
+      </w:pPr>
+    </w:p>
+    <w:p>
+      <w:pPr>
+        <w:rPr>
+          <w:b/>
+          <w:bCs/>
+        </w:rPr>
+      </w:pPr>
+    </w:p>
+    <w:p>
+      <w:pPr>
+        <w:rPr>
+          <w:b/>
+          <w:bCs/>
+        </w:rPr>
+      </w:pPr>
+      <w:bookmarkStart w:id="28" w:name="_GoBack"/>
+      <w:bookmarkEnd w:id="28"/>
+    </w:p>
+    <w:p>
       <w:r>
         <w:t xml:space="preserve">A desenvolver por </w:t>
       </w:r>
@@ -6482,11 +6572,11 @@
       <w:pPr>
         <w:pStyle w:val="Ttulo2"/>
       </w:pPr>
-      <w:bookmarkStart w:id="28" w:name="_Toc167968037"/>
+      <w:bookmarkStart w:id="29" w:name="_Toc167968037"/>
       <w:r>
         <w:t>Interface do usuário</w:t>
       </w:r>
-      <w:bookmarkEnd w:id="28"/>
+      <w:bookmarkEnd w:id="29"/>
     </w:p>
     <w:p/>
     <w:p>
@@ -6499,11 +6589,11 @@
       <w:pPr>
         <w:pStyle w:val="Ttulo2"/>
       </w:pPr>
-      <w:bookmarkStart w:id="29" w:name="_Toc167968038"/>
+      <w:bookmarkStart w:id="30" w:name="_Toc167968038"/>
       <w:r>
         <w:t>Rascunhos de tela</w:t>
       </w:r>
-      <w:bookmarkEnd w:id="29"/>
+      <w:bookmarkEnd w:id="30"/>
     </w:p>
     <w:p>
       <w:r>
@@ -6519,6 +6609,7 @@
         <w:rPr>
           <w:noProof/>
         </w:rPr>
+        <w:lastRenderedPageBreak/>
         <w:drawing>
           <wp:inline distT="0" distB="0" distL="0" distR="0" wp14:anchorId="10CEEB69" wp14:editId="1E5ADF53">
             <wp:extent cx="5733415" cy="4371975"/>
@@ -6535,7 +6626,7 @@
                     <pic:cNvPicPr/>
                   </pic:nvPicPr>
                   <pic:blipFill>
-                    <a:blip r:embed="rId9"/>
+                    <a:blip r:embed="rId10"/>
                     <a:stretch>
                       <a:fillRect/>
                     </a:stretch>
@@ -6605,7 +6696,7 @@
                     <pic:cNvPicPr/>
                   </pic:nvPicPr>
                   <pic:blipFill>
-                    <a:blip r:embed="rId10"/>
+                    <a:blip r:embed="rId11"/>
                     <a:stretch>
                       <a:fillRect/>
                     </a:stretch>
@@ -6703,7 +6794,7 @@
                     <pic:cNvPicPr/>
                   </pic:nvPicPr>
                   <pic:blipFill>
-                    <a:blip r:embed="rId11"/>
+                    <a:blip r:embed="rId12"/>
                     <a:stretch>
                       <a:fillRect/>
                     </a:stretch>
@@ -6800,7 +6891,7 @@
                     <pic:cNvPicPr/>
                   </pic:nvPicPr>
                   <pic:blipFill>
-                    <a:blip r:embed="rId12"/>
+                    <a:blip r:embed="rId13"/>
                     <a:stretch>
                       <a:fillRect/>
                     </a:stretch>
@@ -6883,11 +6974,11 @@
       <w:pPr>
         <w:pStyle w:val="Ttulo2"/>
       </w:pPr>
-      <w:bookmarkStart w:id="30" w:name="_Toc167968039"/>
+      <w:bookmarkStart w:id="31" w:name="_Toc167968039"/>
       <w:r>
         <w:t>Simulação da Navegação entre Telas</w:t>
       </w:r>
-      <w:bookmarkEnd w:id="30"/>
+      <w:bookmarkEnd w:id="31"/>
     </w:p>
     <w:p>
       <w:pPr>
@@ -6911,7 +7002,7 @@
       <w:pPr>
         <w:pStyle w:val="SemEspaamento"/>
       </w:pPr>
-      <w:hyperlink r:id="rId13" w:history="1">
+      <w:hyperlink r:id="rId14" w:history="1">
         <w:r>
           <w:rPr>
             <w:rStyle w:val="Hyperlink"/>
@@ -6935,14 +7026,14 @@
           <w:numId w:val="0"/>
         </w:numPr>
       </w:pPr>
-      <w:bookmarkStart w:id="31" w:name="_Toc161762669"/>
-      <w:bookmarkStart w:id="32" w:name="_Toc167968040"/>
+      <w:bookmarkStart w:id="32" w:name="_Toc161762669"/>
+      <w:bookmarkStart w:id="33" w:name="_Toc167968040"/>
       <w:r>
         <w:lastRenderedPageBreak/>
         <w:t>Considerações Finais</w:t>
       </w:r>
-      <w:bookmarkEnd w:id="31"/>
       <w:bookmarkEnd w:id="32"/>
+      <w:bookmarkEnd w:id="33"/>
     </w:p>
     <w:p/>
     <w:p>
@@ -7110,7 +7201,7 @@
         <w:br w:type="page"/>
       </w:r>
     </w:p>
-    <w:bookmarkStart w:id="33" w:name="_Toc167968041" w:displacedByCustomXml="next"/>
+    <w:bookmarkStart w:id="34" w:name="_Toc167968041" w:displacedByCustomXml="next"/>
     <w:sdt>
       <w:sdtPr>
         <w:rPr>
@@ -7124,6 +7215,7 @@
           <w:docPartUnique/>
         </w:docPartObj>
       </w:sdtPr>
+      <w:sdtEndPr/>
       <w:sdtContent>
         <w:p>
           <w:pPr>
@@ -7136,13 +7228,14 @@
           <w:r>
             <w:t>Referências</w:t>
           </w:r>
-          <w:bookmarkEnd w:id="33"/>
+          <w:bookmarkEnd w:id="34"/>
         </w:p>
         <w:sdt>
           <w:sdtPr>
             <w:id w:val="-573587230"/>
             <w:bibliography/>
           </w:sdtPr>
+          <w:sdtEndPr/>
           <w:sdtContent>
             <w:p>
               <w:pPr>
@@ -7282,7 +7375,7 @@
     </w:sdt>
     <w:p/>
     <w:sectPr>
-      <w:headerReference w:type="default" r:id="rId14"/>
+      <w:headerReference w:type="default" r:id="rId15"/>
       <w:pgSz w:w="11909" w:h="16834"/>
       <w:pgMar w:top="1440" w:right="1440" w:bottom="720" w:left="1440" w:header="720" w:footer="720" w:gutter="0"/>
       <w:pgNumType w:start="1"/>
@@ -7293,7 +7386,7 @@
 </file>
 
 <file path=word/endnotes.xml><?xml version="1.0" encoding="utf-8"?>
-<w:endnotes xmlns:wpc="http://schemas.microsoft.com/office/word/2010/wordprocessingCanvas" xmlns:cx="http://schemas.microsoft.com/office/drawing/2014/chartex" xmlns:cx1="http://schemas.microsoft.com/office/drawing/2015/9/8/chartex" xmlns:cx2="http://schemas.microsoft.com/office/drawing/2015/10/21/chartex" xmlns:cx3="http://schemas.microsoft.com/office/drawing/2016/5/9/chartex" xmlns:cx4="http://schemas.microsoft.com/office/drawing/2016/5/10/chartex" xmlns:cx5="http://schemas.microsoft.com/office/drawing/2016/5/11/chartex" xmlns:cx6="http://schemas.microsoft.com/office/drawing/2016/5/12/chartex" xmlns:cx7="http://schemas.microsoft.com/office/drawing/2016/5/13/chartex" xmlns:cx8="http://schemas.microsoft.com/office/drawing/2016/5/14/chartex" xmlns:mc="http://schemas.openxmlformats.org/markup-compatibility/2006" xmlns:aink="http://schemas.microsoft.com/office/drawing/2016/ink" xmlns:am3d="http://schemas.microsoft.com/office/drawing/2017/model3d" xmlns:o="urn:schemas-microsoft-com:office:office" xmlns:oel="http://schemas.microsoft.com/office/2019/extlst" xmlns:r="http://schemas.openxmlformats.org/officeDocument/2006/relationships" xmlns:m="http://schemas.openxmlformats.org/officeDocument/2006/math" xmlns:v="urn:schemas-microsoft-com:vml" xmlns:wp14="http://schemas.microsoft.com/office/word/2010/wordprocessingDrawing" xmlns:wp="http://schemas.openxmlformats.org/drawingml/2006/wordprocessingDrawing" xmlns:w10="urn:schemas-microsoft-com:office:word" xmlns:w="http://schemas.openxmlformats.org/wordprocessingml/2006/main" xmlns:w14="http://schemas.microsoft.com/office/word/2010/wordml" xmlns:w15="http://schemas.microsoft.com/office/word/2012/wordml" xmlns:w16cex="http://schemas.microsoft.com/office/word/2018/wordml/cex" xmlns:w16cid="http://schemas.microsoft.com/office/word/2016/wordml/cid" xmlns:w16="http://schemas.microsoft.com/office/word/2018/wordml" xmlns:w16du="http://schemas.microsoft.com/office/word/2023/wordml/word16du" xmlns:w16sdtdh="http://schemas.microsoft.com/office/word/2020/wordml/sdtdatahash" xmlns:w16se="http://schemas.microsoft.com/office/word/2015/wordml/symex" xmlns:wpg="http://schemas.microsoft.com/office/word/2010/wordprocessingGroup" xmlns:wpi="http://schemas.microsoft.com/office/word/2010/wordprocessingInk" xmlns:wne="http://schemas.microsoft.com/office/word/2006/wordml" xmlns:wps="http://schemas.microsoft.com/office/word/2010/wordprocessingShape" mc:Ignorable="w14 w15 w16se w16cid w16 w16cex w16sdtdh w16du wp14">
+<w:endnotes xmlns:wpc="http://schemas.microsoft.com/office/word/2010/wordprocessingCanvas" xmlns:cx="http://schemas.microsoft.com/office/drawing/2014/chartex" xmlns:mc="http://schemas.openxmlformats.org/markup-compatibility/2006" xmlns:o="urn:schemas-microsoft-com:office:office" xmlns:r="http://schemas.openxmlformats.org/officeDocument/2006/relationships" xmlns:m="http://schemas.openxmlformats.org/officeDocument/2006/math" xmlns:v="urn:schemas-microsoft-com:vml" xmlns:wp14="http://schemas.microsoft.com/office/word/2010/wordprocessingDrawing" xmlns:wp="http://schemas.openxmlformats.org/drawingml/2006/wordprocessingDrawing" xmlns:w10="urn:schemas-microsoft-com:office:word" xmlns:w="http://schemas.openxmlformats.org/wordprocessingml/2006/main" xmlns:w14="http://schemas.microsoft.com/office/word/2010/wordml" xmlns:w15="http://schemas.microsoft.com/office/word/2012/wordml" xmlns:w16se="http://schemas.microsoft.com/office/word/2015/wordml/symex" xmlns:wpg="http://schemas.microsoft.com/office/word/2010/wordprocessingGroup" xmlns:wpi="http://schemas.microsoft.com/office/word/2010/wordprocessingInk" xmlns:wne="http://schemas.microsoft.com/office/word/2006/wordml" xmlns:wps="http://schemas.microsoft.com/office/word/2010/wordprocessingShape" mc:Ignorable="w14 w15 w16se wp14">
   <w:endnote w:type="separator" w:id="-1">
     <w:p>
       <w:pPr>
@@ -7318,7 +7411,7 @@
 </file>
 
 <file path=word/footnotes.xml><?xml version="1.0" encoding="utf-8"?>
-<w:footnotes xmlns:wpc="http://schemas.microsoft.com/office/word/2010/wordprocessingCanvas" xmlns:cx="http://schemas.microsoft.com/office/drawing/2014/chartex" xmlns:cx1="http://schemas.microsoft.com/office/drawing/2015/9/8/chartex" xmlns:cx2="http://schemas.microsoft.com/office/drawing/2015/10/21/chartex" xmlns:cx3="http://schemas.microsoft.com/office/drawing/2016/5/9/chartex" xmlns:cx4="http://schemas.microsoft.com/office/drawing/2016/5/10/chartex" xmlns:cx5="http://schemas.microsoft.com/office/drawing/2016/5/11/chartex" xmlns:cx6="http://schemas.microsoft.com/office/drawing/2016/5/12/chartex" xmlns:cx7="http://schemas.microsoft.com/office/drawing/2016/5/13/chartex" xmlns:cx8="http://schemas.microsoft.com/office/drawing/2016/5/14/chartex" xmlns:mc="http://schemas.openxmlformats.org/markup-compatibility/2006" xmlns:aink="http://schemas.microsoft.com/office/drawing/2016/ink" xmlns:am3d="http://schemas.microsoft.com/office/drawing/2017/model3d" xmlns:o="urn:schemas-microsoft-com:office:office" xmlns:oel="http://schemas.microsoft.com/office/2019/extlst" xmlns:r="http://schemas.openxmlformats.org/officeDocument/2006/relationships" xmlns:m="http://schemas.openxmlformats.org/officeDocument/2006/math" xmlns:v="urn:schemas-microsoft-com:vml" xmlns:wp14="http://schemas.microsoft.com/office/word/2010/wordprocessingDrawing" xmlns:wp="http://schemas.openxmlformats.org/drawingml/2006/wordprocessingDrawing" xmlns:w10="urn:schemas-microsoft-com:office:word" xmlns:w="http://schemas.openxmlformats.org/wordprocessingml/2006/main" xmlns:w14="http://schemas.microsoft.com/office/word/2010/wordml" xmlns:w15="http://schemas.microsoft.com/office/word/2012/wordml" xmlns:w16cex="http://schemas.microsoft.com/office/word/2018/wordml/cex" xmlns:w16cid="http://schemas.microsoft.com/office/word/2016/wordml/cid" xmlns:w16="http://schemas.microsoft.com/office/word/2018/wordml" xmlns:w16du="http://schemas.microsoft.com/office/word/2023/wordml/word16du" xmlns:w16sdtdh="http://schemas.microsoft.com/office/word/2020/wordml/sdtdatahash" xmlns:w16se="http://schemas.microsoft.com/office/word/2015/wordml/symex" xmlns:wpg="http://schemas.microsoft.com/office/word/2010/wordprocessingGroup" xmlns:wpi="http://schemas.microsoft.com/office/word/2010/wordprocessingInk" xmlns:wne="http://schemas.microsoft.com/office/word/2006/wordml" xmlns:wps="http://schemas.microsoft.com/office/word/2010/wordprocessingShape" mc:Ignorable="w14 w15 w16se w16cid w16 w16cex w16sdtdh w16du wp14">
+<w:footnotes xmlns:wpc="http://schemas.microsoft.com/office/word/2010/wordprocessingCanvas" xmlns:cx="http://schemas.microsoft.com/office/drawing/2014/chartex" xmlns:mc="http://schemas.openxmlformats.org/markup-compatibility/2006" xmlns:o="urn:schemas-microsoft-com:office:office" xmlns:r="http://schemas.openxmlformats.org/officeDocument/2006/relationships" xmlns:m="http://schemas.openxmlformats.org/officeDocument/2006/math" xmlns:v="urn:schemas-microsoft-com:vml" xmlns:wp14="http://schemas.microsoft.com/office/word/2010/wordprocessingDrawing" xmlns:wp="http://schemas.openxmlformats.org/drawingml/2006/wordprocessingDrawing" xmlns:w10="urn:schemas-microsoft-com:office:word" xmlns:w="http://schemas.openxmlformats.org/wordprocessingml/2006/main" xmlns:w14="http://schemas.microsoft.com/office/word/2010/wordml" xmlns:w15="http://schemas.microsoft.com/office/word/2012/wordml" xmlns:w16se="http://schemas.microsoft.com/office/word/2015/wordml/symex" xmlns:wpg="http://schemas.microsoft.com/office/word/2010/wordprocessingGroup" xmlns:wpi="http://schemas.microsoft.com/office/word/2010/wordprocessingInk" xmlns:wne="http://schemas.microsoft.com/office/word/2006/wordml" xmlns:wps="http://schemas.microsoft.com/office/word/2010/wordprocessingShape" mc:Ignorable="w14 w15 w16se wp14">
   <w:footnote w:type="separator" w:id="-1">
     <w:p>
       <w:pPr>
@@ -7346,7 +7439,7 @@
 </file>
 
 <file path=word/header1.xml><?xml version="1.0" encoding="utf-8"?>
-<w:hdr xmlns:wpc="http://schemas.microsoft.com/office/word/2010/wordprocessingCanvas" xmlns:cx="http://schemas.microsoft.com/office/drawing/2014/chartex" xmlns:cx1="http://schemas.microsoft.com/office/drawing/2015/9/8/chartex" xmlns:cx2="http://schemas.microsoft.com/office/drawing/2015/10/21/chartex" xmlns:cx3="http://schemas.microsoft.com/office/drawing/2016/5/9/chartex" xmlns:cx4="http://schemas.microsoft.com/office/drawing/2016/5/10/chartex" xmlns:cx5="http://schemas.microsoft.com/office/drawing/2016/5/11/chartex" xmlns:cx6="http://schemas.microsoft.com/office/drawing/2016/5/12/chartex" xmlns:cx7="http://schemas.microsoft.com/office/drawing/2016/5/13/chartex" xmlns:cx8="http://schemas.microsoft.com/office/drawing/2016/5/14/chartex" xmlns:mc="http://schemas.openxmlformats.org/markup-compatibility/2006" xmlns:aink="http://schemas.microsoft.com/office/drawing/2016/ink" xmlns:am3d="http://schemas.microsoft.com/office/drawing/2017/model3d" xmlns:o="urn:schemas-microsoft-com:office:office" xmlns:oel="http://schemas.microsoft.com/office/2019/extlst" xmlns:r="http://schemas.openxmlformats.org/officeDocument/2006/relationships" xmlns:m="http://schemas.openxmlformats.org/officeDocument/2006/math" xmlns:v="urn:schemas-microsoft-com:vml" xmlns:wp14="http://schemas.microsoft.com/office/word/2010/wordprocessingDrawing" xmlns:wp="http://schemas.openxmlformats.org/drawingml/2006/wordprocessingDrawing" xmlns:w10="urn:schemas-microsoft-com:office:word" xmlns:w="http://schemas.openxmlformats.org/wordprocessingml/2006/main" xmlns:w14="http://schemas.microsoft.com/office/word/2010/wordml" xmlns:w15="http://schemas.microsoft.com/office/word/2012/wordml" xmlns:w16cex="http://schemas.microsoft.com/office/word/2018/wordml/cex" xmlns:w16cid="http://schemas.microsoft.com/office/word/2016/wordml/cid" xmlns:w16="http://schemas.microsoft.com/office/word/2018/wordml" xmlns:w16du="http://schemas.microsoft.com/office/word/2023/wordml/word16du" xmlns:w16sdtdh="http://schemas.microsoft.com/office/word/2020/wordml/sdtdatahash" xmlns:w16se="http://schemas.microsoft.com/office/word/2015/wordml/symex" xmlns:wpg="http://schemas.microsoft.com/office/word/2010/wordprocessingGroup" xmlns:wpi="http://schemas.microsoft.com/office/word/2010/wordprocessingInk" xmlns:wne="http://schemas.microsoft.com/office/word/2006/wordml" xmlns:wps="http://schemas.microsoft.com/office/word/2010/wordprocessingShape" mc:Ignorable="w14 w15 w16se w16cid w16 w16cex w16sdtdh w16du wp14">
+<w:hdr xmlns:wpc="http://schemas.microsoft.com/office/word/2010/wordprocessingCanvas" xmlns:cx="http://schemas.microsoft.com/office/drawing/2014/chartex" xmlns:mc="http://schemas.openxmlformats.org/markup-compatibility/2006" xmlns:o="urn:schemas-microsoft-com:office:office" xmlns:r="http://schemas.openxmlformats.org/officeDocument/2006/relationships" xmlns:m="http://schemas.openxmlformats.org/officeDocument/2006/math" xmlns:v="urn:schemas-microsoft-com:vml" xmlns:wp14="http://schemas.microsoft.com/office/word/2010/wordprocessingDrawing" xmlns:wp="http://schemas.openxmlformats.org/drawingml/2006/wordprocessingDrawing" xmlns:w10="urn:schemas-microsoft-com:office:word" xmlns:w="http://schemas.openxmlformats.org/wordprocessingml/2006/main" xmlns:w14="http://schemas.microsoft.com/office/word/2010/wordml" xmlns:w15="http://schemas.microsoft.com/office/word/2012/wordml" xmlns:w16se="http://schemas.microsoft.com/office/word/2015/wordml/symex" xmlns:wpg="http://schemas.microsoft.com/office/word/2010/wordprocessingGroup" xmlns:wpi="http://schemas.microsoft.com/office/word/2010/wordprocessingInk" xmlns:wne="http://schemas.microsoft.com/office/word/2006/wordml" xmlns:wps="http://schemas.microsoft.com/office/word/2010/wordprocessingShape" mc:Ignorable="w14 w15 w16se wp14">
   <w:p>
     <w:pPr>
       <w:pStyle w:val="Cabealho"/>
@@ -7459,7 +7552,7 @@
 </file>
 
 <file path=word/numbering.xml><?xml version="1.0" encoding="utf-8"?>
-<w:numbering xmlns:wpc="http://schemas.microsoft.com/office/word/2010/wordprocessingCanvas" xmlns:cx="http://schemas.microsoft.com/office/drawing/2014/chartex" xmlns:cx1="http://schemas.microsoft.com/office/drawing/2015/9/8/chartex" xmlns:cx2="http://schemas.microsoft.com/office/drawing/2015/10/21/chartex" xmlns:cx3="http://schemas.microsoft.com/office/drawing/2016/5/9/chartex" xmlns:cx4="http://schemas.microsoft.com/office/drawing/2016/5/10/chartex" xmlns:cx5="http://schemas.microsoft.com/office/drawing/2016/5/11/chartex" xmlns:cx6="http://schemas.microsoft.com/office/drawing/2016/5/12/chartex" xmlns:cx7="http://schemas.microsoft.com/office/drawing/2016/5/13/chartex" xmlns:cx8="http://schemas.microsoft.com/office/drawing/2016/5/14/chartex" xmlns:mc="http://schemas.openxmlformats.org/markup-compatibility/2006" xmlns:aink="http://schemas.microsoft.com/office/drawing/2016/ink" xmlns:am3d="http://schemas.microsoft.com/office/drawing/2017/model3d" xmlns:o="urn:schemas-microsoft-com:office:office" xmlns:oel="http://schemas.microsoft.com/office/2019/extlst" xmlns:r="http://schemas.openxmlformats.org/officeDocument/2006/relationships" xmlns:m="http://schemas.openxmlformats.org/officeDocument/2006/math" xmlns:v="urn:schemas-microsoft-com:vml" xmlns:wp14="http://schemas.microsoft.com/office/word/2010/wordprocessingDrawing" xmlns:wp="http://schemas.openxmlformats.org/drawingml/2006/wordprocessingDrawing" xmlns:w10="urn:schemas-microsoft-com:office:word" xmlns:w="http://schemas.openxmlformats.org/wordprocessingml/2006/main" xmlns:w14="http://schemas.microsoft.com/office/word/2010/wordml" xmlns:w15="http://schemas.microsoft.com/office/word/2012/wordml" xmlns:w16cex="http://schemas.microsoft.com/office/word/2018/wordml/cex" xmlns:w16cid="http://schemas.microsoft.com/office/word/2016/wordml/cid" xmlns:w16="http://schemas.microsoft.com/office/word/2018/wordml" xmlns:w16du="http://schemas.microsoft.com/office/word/2023/wordml/word16du" xmlns:w16sdtdh="http://schemas.microsoft.com/office/word/2020/wordml/sdtdatahash" xmlns:w16se="http://schemas.microsoft.com/office/word/2015/wordml/symex" xmlns:wpg="http://schemas.microsoft.com/office/word/2010/wordprocessingGroup" xmlns:wpi="http://schemas.microsoft.com/office/word/2010/wordprocessingInk" xmlns:wne="http://schemas.microsoft.com/office/word/2006/wordml" xmlns:wps="http://schemas.microsoft.com/office/word/2010/wordprocessingShape" mc:Ignorable="w14 w15 w16se w16cid w16 w16cex w16sdtdh w16du wp14">
+<w:numbering xmlns:wpc="http://schemas.microsoft.com/office/word/2010/wordprocessingCanvas" xmlns:cx="http://schemas.microsoft.com/office/drawing/2014/chartex" xmlns:mc="http://schemas.openxmlformats.org/markup-compatibility/2006" xmlns:o="urn:schemas-microsoft-com:office:office" xmlns:r="http://schemas.openxmlformats.org/officeDocument/2006/relationships" xmlns:m="http://schemas.openxmlformats.org/officeDocument/2006/math" xmlns:v="urn:schemas-microsoft-com:vml" xmlns:wp14="http://schemas.microsoft.com/office/word/2010/wordprocessingDrawing" xmlns:wp="http://schemas.openxmlformats.org/drawingml/2006/wordprocessingDrawing" xmlns:w10="urn:schemas-microsoft-com:office:word" xmlns:w="http://schemas.openxmlformats.org/wordprocessingml/2006/main" xmlns:w14="http://schemas.microsoft.com/office/word/2010/wordml" xmlns:w15="http://schemas.microsoft.com/office/word/2012/wordml" xmlns:w16se="http://schemas.microsoft.com/office/word/2015/wordml/symex" xmlns:wpg="http://schemas.microsoft.com/office/word/2010/wordprocessingGroup" xmlns:wpi="http://schemas.microsoft.com/office/word/2010/wordprocessingInk" xmlns:wne="http://schemas.microsoft.com/office/word/2006/wordml" xmlns:wps="http://schemas.microsoft.com/office/word/2010/wordprocessingShape" mc:Ignorable="w14 w15 w16se wp14">
   <w:abstractNum w:abstractNumId="0" w15:restartNumberingAfterBreak="0">
     <w:nsid w:val="08D2113F"/>
     <w:multiLevelType w:val="hybridMultilevel"/>
@@ -8442,41 +8535,41 @@
       </w:rPr>
     </w:lvl>
   </w:abstractNum>
-  <w:num w:numId="1" w16cid:durableId="1457455477">
+  <w:num w:numId="1">
     <w:abstractNumId w:val="2"/>
   </w:num>
-  <w:num w:numId="2" w16cid:durableId="1202744877">
+  <w:num w:numId="2">
     <w:abstractNumId w:val="7"/>
   </w:num>
-  <w:num w:numId="3" w16cid:durableId="1619599318">
+  <w:num w:numId="3">
     <w:abstractNumId w:val="2"/>
   </w:num>
-  <w:num w:numId="4" w16cid:durableId="594939549">
+  <w:num w:numId="4">
     <w:abstractNumId w:val="5"/>
   </w:num>
-  <w:num w:numId="5" w16cid:durableId="1233349752">
+  <w:num w:numId="5">
     <w:abstractNumId w:val="3"/>
   </w:num>
-  <w:num w:numId="6" w16cid:durableId="1568151129">
+  <w:num w:numId="6">
     <w:abstractNumId w:val="1"/>
   </w:num>
-  <w:num w:numId="7" w16cid:durableId="744492921">
+  <w:num w:numId="7">
     <w:abstractNumId w:val="4"/>
   </w:num>
-  <w:num w:numId="8" w16cid:durableId="1056707955">
+  <w:num w:numId="8">
     <w:abstractNumId w:val="6"/>
   </w:num>
-  <w:num w:numId="9" w16cid:durableId="1233006694">
+  <w:num w:numId="9">
     <w:abstractNumId w:val="8"/>
   </w:num>
-  <w:num w:numId="10" w16cid:durableId="758989271">
+  <w:num w:numId="10">
     <w:abstractNumId w:val="0"/>
   </w:num>
 </w:numbering>
 </file>
 
 <file path=word/styles.xml><?xml version="1.0" encoding="utf-8"?>
-<w:styles xmlns:mc="http://schemas.openxmlformats.org/markup-compatibility/2006" xmlns:r="http://schemas.openxmlformats.org/officeDocument/2006/relationships" xmlns:w="http://schemas.openxmlformats.org/wordprocessingml/2006/main" xmlns:w14="http://schemas.microsoft.com/office/word/2010/wordml" xmlns:w15="http://schemas.microsoft.com/office/word/2012/wordml" xmlns:w16cex="http://schemas.microsoft.com/office/word/2018/wordml/cex" xmlns:w16cid="http://schemas.microsoft.com/office/word/2016/wordml/cid" xmlns:w16="http://schemas.microsoft.com/office/word/2018/wordml" xmlns:w16du="http://schemas.microsoft.com/office/word/2023/wordml/word16du" xmlns:w16sdtdh="http://schemas.microsoft.com/office/word/2020/wordml/sdtdatahash" xmlns:w16se="http://schemas.microsoft.com/office/word/2015/wordml/symex" mc:Ignorable="w14 w15 w16se w16cid w16 w16cex w16sdtdh w16du">
+<w:styles xmlns:mc="http://schemas.openxmlformats.org/markup-compatibility/2006" xmlns:r="http://schemas.openxmlformats.org/officeDocument/2006/relationships" xmlns:w="http://schemas.openxmlformats.org/wordprocessingml/2006/main" xmlns:w14="http://schemas.microsoft.com/office/word/2010/wordml" xmlns:w15="http://schemas.microsoft.com/office/word/2012/wordml" xmlns:w16se="http://schemas.microsoft.com/office/word/2015/wordml/symex" mc:Ignorable="w14 w15 w16se">
   <w:docDefaults>
     <w:rPrDefault>
       <w:rPr>
@@ -8493,7 +8586,7 @@
       </w:pPr>
     </w:pPrDefault>
   </w:docDefaults>
-  <w:latentStyles w:defLockedState="0" w:defUIPriority="99" w:defSemiHidden="0" w:defUnhideWhenUsed="0" w:defQFormat="0" w:count="376">
+  <w:latentStyles w:defLockedState="0" w:defUIPriority="99" w:defSemiHidden="0" w:defUnhideWhenUsed="0" w:defQFormat="0" w:count="371">
     <w:lsdException w:name="Normal" w:uiPriority="0" w:qFormat="1"/>
     <w:lsdException w:name="heading 1" w:uiPriority="9" w:qFormat="1"/>
     <w:lsdException w:name="heading 2" w:semiHidden="1" w:uiPriority="9" w:unhideWhenUsed="1" w:qFormat="1"/>
@@ -8865,11 +8958,6 @@
     <w:lsdException w:name="List Table 5 Dark Accent 6" w:uiPriority="50"/>
     <w:lsdException w:name="List Table 6 Colorful Accent 6" w:uiPriority="51"/>
     <w:lsdException w:name="List Table 7 Colorful Accent 6" w:uiPriority="52"/>
-    <w:lsdException w:name="Mention" w:semiHidden="1" w:unhideWhenUsed="1"/>
-    <w:lsdException w:name="Smart Hyperlink" w:semiHidden="1" w:unhideWhenUsed="1"/>
-    <w:lsdException w:name="Hashtag" w:semiHidden="1" w:unhideWhenUsed="1"/>
-    <w:lsdException w:name="Unresolved Mention" w:semiHidden="1" w:unhideWhenUsed="1"/>
-    <w:lsdException w:name="Smart Link" w:semiHidden="1" w:unhideWhenUsed="1"/>
   </w:latentStyles>
   <w:style w:type="paragraph" w:default="1" w:styleId="Normal">
     <w:name w:val="Normal"/>
@@ -9441,7 +9529,7 @@
       <w:ind w:left="220"/>
     </w:pPr>
   </w:style>
-  <w:style w:type="character" w:styleId="MenoPendente">
+  <w:style w:type="character" w:customStyle="1" w:styleId="UnresolvedMention">
     <w:name w:val="Unresolved Mention"/>
     <w:basedOn w:val="Fontepargpadro"/>
     <w:uiPriority w:val="99"/>
@@ -9807,7 +9895,7 @@
 </file>
 
 <file path=customXml/itemProps1.xml><?xml version="1.0" encoding="utf-8"?>
-<ds:datastoreItem xmlns:ds="http://schemas.openxmlformats.org/officeDocument/2006/customXml" ds:itemID="{B195070D-4AA9-4AE4-A62E-4BABE2C17309}">
+<ds:datastoreItem xmlns:ds="http://schemas.openxmlformats.org/officeDocument/2006/customXml" ds:itemID="{A3BBD0B3-FBD3-429D-8AAE-2299D91DCEE1}">
   <ds:schemaRefs>
     <ds:schemaRef ds:uri="http://schemas.openxmlformats.org/officeDocument/2006/bibliography"/>
   </ds:schemaRefs>

</xml_diff>

<commit_message>
Atualizar IMAGEM + DESCRIÇÃO #10
</commit_message>
<xml_diff>
--- a/0-DOCUMENTACAO/0-ENGENHARIA DE SOFTWARE - ATIVIDADES/Projeto.Integrador.1.Semestre.docx
+++ b/0-DOCUMENTACAO/0-ENGENHARIA DE SOFTWARE - ATIVIDADES/Projeto.Integrador.1.Semestre.docx
@@ -6542,20 +6542,25 @@
     <w:p>
       <w:pPr>
         <w:rPr>
+          <w:bCs/>
+        </w:rPr>
+      </w:pPr>
+      <w:r>
+        <w:rPr>
+          <w:bCs/>
+        </w:rPr>
+        <w:t>O diagrama de sequência representa a tela JOGAR</w:t>
+      </w:r>
+      <w:bookmarkStart w:id="28" w:name="_GoBack"/>
+      <w:bookmarkEnd w:id="28"/>
+    </w:p>
+    <w:p>
+      <w:pPr>
+        <w:rPr>
           <w:b/>
           <w:bCs/>
         </w:rPr>
       </w:pPr>
-    </w:p>
-    <w:p>
-      <w:pPr>
-        <w:rPr>
-          <w:b/>
-          <w:bCs/>
-        </w:rPr>
-      </w:pPr>
-      <w:bookmarkStart w:id="28" w:name="_GoBack"/>
-      <w:bookmarkEnd w:id="28"/>
     </w:p>
     <w:p>
       <w:r>
@@ -9895,7 +9900,7 @@
 </file>
 
 <file path=customXml/itemProps1.xml><?xml version="1.0" encoding="utf-8"?>
-<ds:datastoreItem xmlns:ds="http://schemas.openxmlformats.org/officeDocument/2006/customXml" ds:itemID="{A3BBD0B3-FBD3-429D-8AAE-2299D91DCEE1}">
+<ds:datastoreItem xmlns:ds="http://schemas.openxmlformats.org/officeDocument/2006/customXml" ds:itemID="{6A133075-F91E-428A-B72B-026FB5C684C5}">
   <ds:schemaRefs>
     <ds:schemaRef ds:uri="http://schemas.openxmlformats.org/officeDocument/2006/bibliography"/>
   </ds:schemaRefs>

</xml_diff>

<commit_message>
Atualizado IMAGEM + DESCRIÇÃO DiagramaSequenciaJogar
</commit_message>
<xml_diff>
--- a/0-DOCUMENTACAO/0-ENGENHARIA DE SOFTWARE - ATIVIDADES/Projeto.Integrador.1.Semestre.docx
+++ b/0-DOCUMENTACAO/0-ENGENHARIA DE SOFTWARE - ATIVIDADES/Projeto.Integrador.1.Semestre.docx
@@ -6551,8 +6551,26 @@
         </w:rPr>
         <w:t>O diagrama de sequência representa a tela JOGAR</w:t>
       </w:r>
+      <w:r>
+        <w:rPr>
+          <w:bCs/>
+        </w:rPr>
+        <w:t xml:space="preserve">. </w:t>
+      </w:r>
+      <w:r>
+        <w:rPr>
+          <w:bCs/>
+        </w:rPr>
+        <w:t xml:space="preserve">Representado </w:t>
+      </w:r>
       <w:bookmarkStart w:id="28" w:name="_GoBack"/>
       <w:bookmarkEnd w:id="28"/>
+      <w:r>
+        <w:rPr>
+          <w:bCs/>
+        </w:rPr>
+        <w:t>pelo ator: Aluno/Professor/Administrador</w:t>
+      </w:r>
     </w:p>
     <w:p>
       <w:pPr>
@@ -9900,7 +9918,7 @@
 </file>
 
 <file path=customXml/itemProps1.xml><?xml version="1.0" encoding="utf-8"?>
-<ds:datastoreItem xmlns:ds="http://schemas.openxmlformats.org/officeDocument/2006/customXml" ds:itemID="{6A133075-F91E-428A-B72B-026FB5C684C5}">
+<ds:datastoreItem xmlns:ds="http://schemas.openxmlformats.org/officeDocument/2006/customXml" ds:itemID="{9F05A49B-711D-4519-A2ED-E54C80D7E885}">
   <ds:schemaRefs>
     <ds:schemaRef ds:uri="http://schemas.openxmlformats.org/officeDocument/2006/bibliography"/>
   </ds:schemaRefs>

</xml_diff>

<commit_message>
inseri a imagem do diagrama de atividade da tela de login
</commit_message>
<xml_diff>
--- a/0-DOCUMENTACAO/0-ENGENHARIA DE SOFTWARE - ATIVIDADES/Projeto.Integrador.1.Semestre.docx
+++ b/0-DOCUMENTACAO/0-ENGENHARIA DE SOFTWARE - ATIVIDADES/Projeto.Integrador.1.Semestre.docx
@@ -797,7 +797,7 @@
               </wp:anchor>
             </w:drawing>
           </mc:Choice>
-          <mc:Fallback xmlns:w16sdtdh="http://schemas.microsoft.com/office/word/2020/wordml/sdtdatahash" xmlns:w16du="http://schemas.microsoft.com/office/word/2023/wordml/word16du" xmlns:w16="http://schemas.microsoft.com/office/word/2018/wordml" xmlns:w16cid="http://schemas.microsoft.com/office/word/2016/wordml/cid" xmlns:w16cex="http://schemas.microsoft.com/office/word/2018/wordml/cex" xmlns:oel="http://schemas.microsoft.com/office/2019/extlst" xmlns:am3d="http://schemas.microsoft.com/office/drawing/2017/model3d" xmlns:aink="http://schemas.microsoft.com/office/drawing/2016/ink" xmlns:cx8="http://schemas.microsoft.com/office/drawing/2016/5/14/chartex" xmlns:cx7="http://schemas.microsoft.com/office/drawing/2016/5/13/chartex" xmlns:cx6="http://schemas.microsoft.com/office/drawing/2016/5/12/chartex" xmlns:cx5="http://schemas.microsoft.com/office/drawing/2016/5/11/chartex" xmlns:cx4="http://schemas.microsoft.com/office/drawing/2016/5/10/chartex" xmlns:cx3="http://schemas.microsoft.com/office/drawing/2016/5/9/chartex" xmlns:cx2="http://schemas.microsoft.com/office/drawing/2015/10/21/chartex" xmlns:cx1="http://schemas.microsoft.com/office/drawing/2015/9/8/chartex">
+          <mc:Fallback xmlns:cx1="http://schemas.microsoft.com/office/drawing/2015/9/8/chartex" xmlns:cx2="http://schemas.microsoft.com/office/drawing/2015/10/21/chartex" xmlns:cx3="http://schemas.microsoft.com/office/drawing/2016/5/9/chartex" xmlns:cx4="http://schemas.microsoft.com/office/drawing/2016/5/10/chartex" xmlns:cx5="http://schemas.microsoft.com/office/drawing/2016/5/11/chartex" xmlns:cx6="http://schemas.microsoft.com/office/drawing/2016/5/12/chartex" xmlns:cx7="http://schemas.microsoft.com/office/drawing/2016/5/13/chartex" xmlns:cx8="http://schemas.microsoft.com/office/drawing/2016/5/14/chartex" xmlns:aink="http://schemas.microsoft.com/office/drawing/2016/ink" xmlns:am3d="http://schemas.microsoft.com/office/drawing/2017/model3d" xmlns:oel="http://schemas.microsoft.com/office/2019/extlst" xmlns:w16cex="http://schemas.microsoft.com/office/word/2018/wordml/cex" xmlns:w16cid="http://schemas.microsoft.com/office/word/2016/wordml/cid" xmlns:w16="http://schemas.microsoft.com/office/word/2018/wordml" xmlns:w16du="http://schemas.microsoft.com/office/word/2023/wordml/word16du" xmlns:w16sdtdh="http://schemas.microsoft.com/office/word/2020/wordml/sdtdatahash">
             <w:pict>
               <v:rect w14:anchorId="2F9D605D" id="Retângulo 3" o:spid="_x0000_s1026" style="position:absolute;margin-left:-8.55pt;margin-top:9.6pt;width:438pt;height:60pt;z-index:-503316472;visibility:visible;mso-wrap-style:square;mso-wrap-distance-left:9pt;mso-wrap-distance-top:0;mso-wrap-distance-right:9pt;mso-wrap-distance-bottom:0;mso-position-horizontal:absolute;mso-position-horizontal-relative:margin;mso-position-vertical:absolute;mso-position-vertical-relative:text;v-text-anchor:top" o:gfxdata="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" strokeweight=".71mm">
                 <v:shadow on="t" color="black" opacity="22937f" origin="-.5,-.5" offset="0,.64mm"/>
@@ -925,7 +925,7 @@
               </wp:anchor>
             </w:drawing>
           </mc:Choice>
-          <mc:Fallback xmlns:w16sdtdh="http://schemas.microsoft.com/office/word/2020/wordml/sdtdatahash" xmlns:w16du="http://schemas.microsoft.com/office/word/2023/wordml/word16du" xmlns:w16="http://schemas.microsoft.com/office/word/2018/wordml" xmlns:w16cid="http://schemas.microsoft.com/office/word/2016/wordml/cid" xmlns:w16cex="http://schemas.microsoft.com/office/word/2018/wordml/cex" xmlns:oel="http://schemas.microsoft.com/office/2019/extlst" xmlns:am3d="http://schemas.microsoft.com/office/drawing/2017/model3d" xmlns:aink="http://schemas.microsoft.com/office/drawing/2016/ink" xmlns:cx8="http://schemas.microsoft.com/office/drawing/2016/5/14/chartex" xmlns:cx7="http://schemas.microsoft.com/office/drawing/2016/5/13/chartex" xmlns:cx6="http://schemas.microsoft.com/office/drawing/2016/5/12/chartex" xmlns:cx5="http://schemas.microsoft.com/office/drawing/2016/5/11/chartex" xmlns:cx4="http://schemas.microsoft.com/office/drawing/2016/5/10/chartex" xmlns:cx3="http://schemas.microsoft.com/office/drawing/2016/5/9/chartex" xmlns:cx2="http://schemas.microsoft.com/office/drawing/2015/10/21/chartex" xmlns:cx1="http://schemas.microsoft.com/office/drawing/2015/9/8/chartex">
+          <mc:Fallback xmlns:cx1="http://schemas.microsoft.com/office/drawing/2015/9/8/chartex" xmlns:cx2="http://schemas.microsoft.com/office/drawing/2015/10/21/chartex" xmlns:cx3="http://schemas.microsoft.com/office/drawing/2016/5/9/chartex" xmlns:cx4="http://schemas.microsoft.com/office/drawing/2016/5/10/chartex" xmlns:cx5="http://schemas.microsoft.com/office/drawing/2016/5/11/chartex" xmlns:cx6="http://schemas.microsoft.com/office/drawing/2016/5/12/chartex" xmlns:cx7="http://schemas.microsoft.com/office/drawing/2016/5/13/chartex" xmlns:cx8="http://schemas.microsoft.com/office/drawing/2016/5/14/chartex" xmlns:aink="http://schemas.microsoft.com/office/drawing/2016/ink" xmlns:am3d="http://schemas.microsoft.com/office/drawing/2017/model3d" xmlns:oel="http://schemas.microsoft.com/office/2019/extlst" xmlns:w16cex="http://schemas.microsoft.com/office/word/2018/wordml/cex" xmlns:w16cid="http://schemas.microsoft.com/office/word/2016/wordml/cid" xmlns:w16="http://schemas.microsoft.com/office/word/2018/wordml" xmlns:w16du="http://schemas.microsoft.com/office/word/2023/wordml/word16du" xmlns:w16sdtdh="http://schemas.microsoft.com/office/word/2020/wordml/sdtdatahash">
             <w:pict>
               <v:rect w14:anchorId="1D015503" id="Retângulo 2" o:spid="_x0000_s1027" style="position:absolute;margin-left:-7.8pt;margin-top:15.4pt;width:437.2pt;height:101.3pt;z-index:-503316473;visibility:visible;mso-wrap-style:square;mso-wrap-distance-left:9pt;mso-wrap-distance-top:0;mso-wrap-distance-right:9pt;mso-wrap-distance-bottom:0;mso-position-horizontal:absolute;mso-position-horizontal-relative:text;mso-position-vertical:absolute;mso-position-vertical-relative:text;v-text-anchor:middle" o:gfxdata="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" strokeweight=".71mm">
                 <v:shadow on="t" color="black" opacity="22937f" origin="-.5,-.5" offset="0,.64mm"/>
@@ -6324,8 +6324,63 @@
       </w:pPr>
       <w:bookmarkStart w:id="22" w:name="_Toc161762664"/>
       <w:r>
-        <w:t>[descrição]</w:t>
-      </w:r>
+        <w:rPr>
+          <w:noProof/>
+        </w:rPr>
+        <w:drawing>
+          <wp:inline distT="0" distB="0" distL="0" distR="0" wp14:anchorId="4B2DD611" wp14:editId="7E958BA3">
+            <wp:extent cx="5733415" cy="4066540"/>
+            <wp:effectExtent l="0" t="0" r="635" b="0"/>
+            <wp:docPr id="5" name="Imagem 5"/>
+            <wp:cNvGraphicFramePr>
+              <a:graphicFrameLocks xmlns:a="http://schemas.openxmlformats.org/drawingml/2006/main" noChangeAspect="1"/>
+            </wp:cNvGraphicFramePr>
+            <a:graphic xmlns:a="http://schemas.openxmlformats.org/drawingml/2006/main">
+              <a:graphicData uri="http://schemas.openxmlformats.org/drawingml/2006/picture">
+                <pic:pic xmlns:pic="http://schemas.openxmlformats.org/drawingml/2006/picture">
+                  <pic:nvPicPr>
+                    <pic:cNvPr id="5" name="atividade_fazer_login.jpg"/>
+                    <pic:cNvPicPr/>
+                  </pic:nvPicPr>
+                  <pic:blipFill>
+                    <a:blip r:embed="rId9">
+                      <a:extLst>
+                        <a:ext uri="{28A0092B-C50C-407E-A947-70E740481C1C}">
+                          <a14:useLocalDpi xmlns:a14="http://schemas.microsoft.com/office/drawing/2010/main" val="0"/>
+                        </a:ext>
+                      </a:extLst>
+                    </a:blip>
+                    <a:stretch>
+                      <a:fillRect/>
+                    </a:stretch>
+                  </pic:blipFill>
+                  <pic:spPr>
+                    <a:xfrm>
+                      <a:off x="0" y="0"/>
+                      <a:ext cx="5733415" cy="4066540"/>
+                    </a:xfrm>
+                    <a:prstGeom prst="rect">
+                      <a:avLst/>
+                    </a:prstGeom>
+                  </pic:spPr>
+                </pic:pic>
+              </a:graphicData>
+            </a:graphic>
+          </wp:inline>
+        </w:drawing>
+      </w:r>
+    </w:p>
+    <w:p>
+      <w:pPr>
+        <w:pStyle w:val="SemEspaamento"/>
+      </w:pPr>
+      <w:bookmarkStart w:id="23" w:name="_GoBack"/>
+      <w:bookmarkEnd w:id="23"/>
+    </w:p>
+    <w:p>
+      <w:pPr>
+        <w:pStyle w:val="SemEspaamento"/>
+      </w:pPr>
     </w:p>
     <w:p>
       <w:pPr>
@@ -6401,6 +6456,7 @@
         <w:pStyle w:val="SemEspaamento"/>
       </w:pPr>
       <w:r>
+        <w:lastRenderedPageBreak/>
         <w:t>[descrição]</w:t>
       </w:r>
     </w:p>
@@ -6422,12 +6478,12 @@
       <w:pPr>
         <w:pStyle w:val="Ttulo2"/>
       </w:pPr>
-      <w:bookmarkStart w:id="23" w:name="_Toc167968035"/>
+      <w:bookmarkStart w:id="24" w:name="_Toc167968035"/>
       <w:r>
         <w:t>Diagrama de caso de uso</w:t>
       </w:r>
       <w:bookmarkEnd w:id="22"/>
-      <w:bookmarkEnd w:id="23"/>
+      <w:bookmarkEnd w:id="24"/>
     </w:p>
     <w:p>
       <w:r>
@@ -6440,17 +6496,17 @@
       <w:pPr>
         <w:pStyle w:val="Ttulo2"/>
       </w:pPr>
-      <w:bookmarkStart w:id="24" w:name="_xmux0r3xll0b"/>
-      <w:bookmarkStart w:id="25" w:name="_Toc161762665"/>
-      <w:bookmarkStart w:id="26" w:name="_Toc161762666"/>
-      <w:bookmarkStart w:id="27" w:name="_Toc167968036"/>
-      <w:bookmarkEnd w:id="24"/>
+      <w:bookmarkStart w:id="25" w:name="_xmux0r3xll0b"/>
+      <w:bookmarkStart w:id="26" w:name="_Toc161762665"/>
+      <w:bookmarkStart w:id="27" w:name="_Toc161762666"/>
+      <w:bookmarkStart w:id="28" w:name="_Toc167968036"/>
       <w:bookmarkEnd w:id="25"/>
+      <w:bookmarkEnd w:id="26"/>
       <w:r>
         <w:t>Diagrama de sequência</w:t>
       </w:r>
-      <w:bookmarkEnd w:id="26"/>
       <w:bookmarkEnd w:id="27"/>
+      <w:bookmarkEnd w:id="28"/>
     </w:p>
     <w:p>
       <w:pPr>
@@ -6480,7 +6536,6 @@
           <w:bCs/>
           <w:noProof/>
         </w:rPr>
-        <w:lastRenderedPageBreak/>
         <w:drawing>
           <wp:inline distT="0" distB="0" distL="0" distR="0" wp14:anchorId="42A38086" wp14:editId="6BF3FE07">
             <wp:extent cx="5733415" cy="3630124"/>
@@ -6499,7 +6554,7 @@
                     </pic:cNvPicPr>
                   </pic:nvPicPr>
                   <pic:blipFill>
-                    <a:blip r:embed="rId9">
+                    <a:blip r:embed="rId10">
                       <a:extLst>
                         <a:ext uri="{28A0092B-C50C-407E-A947-70E740481C1C}">
                           <a14:useLocalDpi xmlns:a14="http://schemas.microsoft.com/office/drawing/2010/main" val="0"/>
@@ -6551,8 +6606,6 @@
         </w:rPr>
         <w:t>O diagrama de sequência representa a tela JOGAR</w:t>
       </w:r>
-      <w:bookmarkStart w:id="28" w:name="_GoBack"/>
-      <w:bookmarkEnd w:id="28"/>
     </w:p>
     <w:p>
       <w:pPr>
@@ -6596,6 +6649,7 @@
       </w:pPr>
       <w:bookmarkStart w:id="30" w:name="_Toc167968038"/>
       <w:r>
+        <w:lastRenderedPageBreak/>
         <w:t>Rascunhos de tela</w:t>
       </w:r>
       <w:bookmarkEnd w:id="30"/>
@@ -6614,7 +6668,6 @@
         <w:rPr>
           <w:noProof/>
         </w:rPr>
-        <w:lastRenderedPageBreak/>
         <w:drawing>
           <wp:inline distT="0" distB="0" distL="0" distR="0" wp14:anchorId="10CEEB69" wp14:editId="1E5ADF53">
             <wp:extent cx="5733415" cy="4371975"/>
@@ -6631,7 +6684,7 @@
                     <pic:cNvPicPr/>
                   </pic:nvPicPr>
                   <pic:blipFill>
-                    <a:blip r:embed="rId10"/>
+                    <a:blip r:embed="rId11"/>
                     <a:stretch>
                       <a:fillRect/>
                     </a:stretch>
@@ -6701,7 +6754,7 @@
                     <pic:cNvPicPr/>
                   </pic:nvPicPr>
                   <pic:blipFill>
-                    <a:blip r:embed="rId11"/>
+                    <a:blip r:embed="rId12"/>
                     <a:stretch>
                       <a:fillRect/>
                     </a:stretch>
@@ -6799,7 +6852,7 @@
                     <pic:cNvPicPr/>
                   </pic:nvPicPr>
                   <pic:blipFill>
-                    <a:blip r:embed="rId12"/>
+                    <a:blip r:embed="rId13"/>
                     <a:stretch>
                       <a:fillRect/>
                     </a:stretch>
@@ -6896,7 +6949,7 @@
                     <pic:cNvPicPr/>
                   </pic:nvPicPr>
                   <pic:blipFill>
-                    <a:blip r:embed="rId13"/>
+                    <a:blip r:embed="rId14"/>
                     <a:stretch>
                       <a:fillRect/>
                     </a:stretch>
@@ -7007,7 +7060,7 @@
       <w:pPr>
         <w:pStyle w:val="SemEspaamento"/>
       </w:pPr>
-      <w:hyperlink r:id="rId14" w:history="1">
+      <w:hyperlink r:id="rId15" w:history="1">
         <w:r>
           <w:rPr>
             <w:rStyle w:val="Hyperlink"/>
@@ -7380,7 +7433,7 @@
     </w:sdt>
     <w:p/>
     <w:sectPr>
-      <w:headerReference w:type="default" r:id="rId15"/>
+      <w:headerReference w:type="default" r:id="rId16"/>
       <w:pgSz w:w="11909" w:h="16834"/>
       <w:pgMar w:top="1440" w:right="1440" w:bottom="720" w:left="1440" w:header="720" w:footer="720" w:gutter="0"/>
       <w:pgNumType w:start="1"/>
@@ -9900,7 +9953,7 @@
 </file>
 
 <file path=customXml/itemProps1.xml><?xml version="1.0" encoding="utf-8"?>
-<ds:datastoreItem xmlns:ds="http://schemas.openxmlformats.org/officeDocument/2006/customXml" ds:itemID="{6A133075-F91E-428A-B72B-026FB5C684C5}">
+<ds:datastoreItem xmlns:ds="http://schemas.openxmlformats.org/officeDocument/2006/customXml" ds:itemID="{2B55A7F1-FE58-41AF-A155-EE81EE4C885C}">
   <ds:schemaRefs>
     <ds:schemaRef ds:uri="http://schemas.openxmlformats.org/officeDocument/2006/bibliography"/>
   </ds:schemaRefs>

</xml_diff>

<commit_message>
Inserido a imagem do casos de uso
</commit_message>
<xml_diff>
--- a/0-DOCUMENTACAO/0-ENGENHARIA DE SOFTWARE - ATIVIDADES/Projeto.Integrador.1.Semestre.docx
+++ b/0-DOCUMENTACAO/0-ENGENHARIA DE SOFTWARE - ATIVIDADES/Projeto.Integrador.1.Semestre.docx
@@ -302,6 +302,7 @@
         </w:rPr>
         <w:t xml:space="preserve">) / </w:t>
       </w:r>
+      <w:proofErr w:type="spellStart"/>
       <w:r>
         <w:rPr>
           <w:b/>
@@ -310,6 +311,7 @@
         </w:rPr>
         <w:t>EducaQuest</w:t>
       </w:r>
+      <w:proofErr w:type="spellEnd"/>
       <w:r>
         <w:rPr>
           <w:b/>
@@ -339,7 +341,23 @@
           <w:sz w:val="24"/>
           <w:szCs w:val="24"/>
         </w:rPr>
-        <w:t xml:space="preserve"> Quiz Interativo Multidisciplinar</w:t>
+        <w:t xml:space="preserve"> </w:t>
+      </w:r>
+      <w:proofErr w:type="spellStart"/>
+      <w:r>
+        <w:rPr>
+          <w:sz w:val="24"/>
+          <w:szCs w:val="24"/>
+        </w:rPr>
+        <w:t>Quiz</w:t>
+      </w:r>
+      <w:proofErr w:type="spellEnd"/>
+      <w:r>
+        <w:rPr>
+          <w:sz w:val="24"/>
+          <w:szCs w:val="24"/>
+        </w:rPr>
+        <w:t xml:space="preserve"> Interativo Multidisciplinar</w:t>
       </w:r>
     </w:p>
     <w:p>
@@ -449,7 +467,23 @@
                 <w:sz w:val="24"/>
                 <w:szCs w:val="24"/>
               </w:rPr>
-              <w:t>Caio Beteghelli de Almeida</w:t>
+              <w:t xml:space="preserve">Caio </w:t>
+            </w:r>
+            <w:proofErr w:type="spellStart"/>
+            <w:r>
+              <w:rPr>
+                <w:sz w:val="24"/>
+                <w:szCs w:val="24"/>
+              </w:rPr>
+              <w:t>Beteghelli</w:t>
+            </w:r>
+            <w:proofErr w:type="spellEnd"/>
+            <w:r>
+              <w:rPr>
+                <w:sz w:val="24"/>
+                <w:szCs w:val="24"/>
+              </w:rPr>
+              <w:t xml:space="preserve"> de Almeida</w:t>
             </w:r>
           </w:p>
         </w:tc>
@@ -520,12 +554,21 @@
                 <w:szCs w:val="24"/>
               </w:rPr>
             </w:pPr>
+            <w:proofErr w:type="spellStart"/>
             <w:r>
               <w:rPr>
                 <w:sz w:val="24"/>
                 <w:szCs w:val="24"/>
               </w:rPr>
-              <w:t>Izabely do Nascimento Rodrigues de Campos</w:t>
+              <w:t>Izabely</w:t>
+            </w:r>
+            <w:proofErr w:type="spellEnd"/>
+            <w:r>
+              <w:rPr>
+                <w:sz w:val="24"/>
+                <w:szCs w:val="24"/>
+              </w:rPr>
+              <w:t xml:space="preserve"> do Nascimento Rodrigues de Campos</w:t>
             </w:r>
           </w:p>
         </w:tc>
@@ -558,12 +601,21 @@
                 <w:szCs w:val="24"/>
               </w:rPr>
             </w:pPr>
+            <w:proofErr w:type="spellStart"/>
             <w:r>
               <w:rPr>
                 <w:sz w:val="24"/>
                 <w:szCs w:val="24"/>
               </w:rPr>
-              <w:t>Julio Eduardo de Sales</w:t>
+              <w:t>Julio</w:t>
+            </w:r>
+            <w:proofErr w:type="spellEnd"/>
+            <w:r>
+              <w:rPr>
+                <w:sz w:val="24"/>
+                <w:szCs w:val="24"/>
+              </w:rPr>
+              <w:t xml:space="preserve"> Eduardo de Sales</w:t>
             </w:r>
           </w:p>
         </w:tc>
@@ -634,12 +686,21 @@
                 <w:szCs w:val="24"/>
               </w:rPr>
             </w:pPr>
+            <w:proofErr w:type="spellStart"/>
             <w:r>
               <w:rPr>
                 <w:sz w:val="24"/>
                 <w:szCs w:val="24"/>
               </w:rPr>
-              <w:t>Miran Romeiro Ferreira da Silva</w:t>
+              <w:t>Miran</w:t>
+            </w:r>
+            <w:proofErr w:type="spellEnd"/>
+            <w:r>
+              <w:rPr>
+                <w:sz w:val="24"/>
+                <w:szCs w:val="24"/>
+              </w:rPr>
+              <w:t xml:space="preserve"> Romeiro Ferreira da Silva</w:t>
             </w:r>
             <w:r>
               <w:rPr>
@@ -797,7 +858,7 @@
               </wp:anchor>
             </w:drawing>
           </mc:Choice>
-          <mc:Fallback xmlns:w16sdtdh="http://schemas.microsoft.com/office/word/2020/wordml/sdtdatahash" xmlns:w16du="http://schemas.microsoft.com/office/word/2023/wordml/word16du" xmlns:w16="http://schemas.microsoft.com/office/word/2018/wordml" xmlns:w16cid="http://schemas.microsoft.com/office/word/2016/wordml/cid" xmlns:w16cex="http://schemas.microsoft.com/office/word/2018/wordml/cex" xmlns:oel="http://schemas.microsoft.com/office/2019/extlst" xmlns:am3d="http://schemas.microsoft.com/office/drawing/2017/model3d" xmlns:aink="http://schemas.microsoft.com/office/drawing/2016/ink" xmlns:cx8="http://schemas.microsoft.com/office/drawing/2016/5/14/chartex" xmlns:cx7="http://schemas.microsoft.com/office/drawing/2016/5/13/chartex" xmlns:cx6="http://schemas.microsoft.com/office/drawing/2016/5/12/chartex" xmlns:cx5="http://schemas.microsoft.com/office/drawing/2016/5/11/chartex" xmlns:cx4="http://schemas.microsoft.com/office/drawing/2016/5/10/chartex" xmlns:cx3="http://schemas.microsoft.com/office/drawing/2016/5/9/chartex" xmlns:cx2="http://schemas.microsoft.com/office/drawing/2015/10/21/chartex" xmlns:cx1="http://schemas.microsoft.com/office/drawing/2015/9/8/chartex">
+          <mc:Fallback xmlns:cx1="http://schemas.microsoft.com/office/drawing/2015/9/8/chartex" xmlns:cx2="http://schemas.microsoft.com/office/drawing/2015/10/21/chartex" xmlns:cx3="http://schemas.microsoft.com/office/drawing/2016/5/9/chartex" xmlns:cx4="http://schemas.microsoft.com/office/drawing/2016/5/10/chartex" xmlns:cx5="http://schemas.microsoft.com/office/drawing/2016/5/11/chartex" xmlns:cx6="http://schemas.microsoft.com/office/drawing/2016/5/12/chartex" xmlns:cx7="http://schemas.microsoft.com/office/drawing/2016/5/13/chartex" xmlns:cx8="http://schemas.microsoft.com/office/drawing/2016/5/14/chartex" xmlns:aink="http://schemas.microsoft.com/office/drawing/2016/ink" xmlns:am3d="http://schemas.microsoft.com/office/drawing/2017/model3d" xmlns:oel="http://schemas.microsoft.com/office/2019/extlst" xmlns:w16cex="http://schemas.microsoft.com/office/word/2018/wordml/cex" xmlns:w16cid="http://schemas.microsoft.com/office/word/2016/wordml/cid" xmlns:w16="http://schemas.microsoft.com/office/word/2018/wordml" xmlns:w16du="http://schemas.microsoft.com/office/word/2023/wordml/word16du" xmlns:w16sdtdh="http://schemas.microsoft.com/office/word/2020/wordml/sdtdatahash">
             <w:pict>
               <v:rect w14:anchorId="2F9D605D" id="Retângulo 3" o:spid="_x0000_s1026" style="position:absolute;margin-left:-8.55pt;margin-top:9.6pt;width:438pt;height:60pt;z-index:-503316472;visibility:visible;mso-wrap-style:square;mso-wrap-distance-left:9pt;mso-wrap-distance-top:0;mso-wrap-distance-right:9pt;mso-wrap-distance-bottom:0;mso-position-horizontal:absolute;mso-position-horizontal-relative:margin;mso-position-vertical:absolute;mso-position-vertical-relative:text;v-text-anchor:top" o:gfxdata="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" strokeweight=".71mm">
                 <v:shadow on="t" color="black" opacity="22937f" origin="-.5,-.5" offset="0,.64mm"/>
@@ -925,7 +986,7 @@
               </wp:anchor>
             </w:drawing>
           </mc:Choice>
-          <mc:Fallback xmlns:w16sdtdh="http://schemas.microsoft.com/office/word/2020/wordml/sdtdatahash" xmlns:w16du="http://schemas.microsoft.com/office/word/2023/wordml/word16du" xmlns:w16="http://schemas.microsoft.com/office/word/2018/wordml" xmlns:w16cid="http://schemas.microsoft.com/office/word/2016/wordml/cid" xmlns:w16cex="http://schemas.microsoft.com/office/word/2018/wordml/cex" xmlns:oel="http://schemas.microsoft.com/office/2019/extlst" xmlns:am3d="http://schemas.microsoft.com/office/drawing/2017/model3d" xmlns:aink="http://schemas.microsoft.com/office/drawing/2016/ink" xmlns:cx8="http://schemas.microsoft.com/office/drawing/2016/5/14/chartex" xmlns:cx7="http://schemas.microsoft.com/office/drawing/2016/5/13/chartex" xmlns:cx6="http://schemas.microsoft.com/office/drawing/2016/5/12/chartex" xmlns:cx5="http://schemas.microsoft.com/office/drawing/2016/5/11/chartex" xmlns:cx4="http://schemas.microsoft.com/office/drawing/2016/5/10/chartex" xmlns:cx3="http://schemas.microsoft.com/office/drawing/2016/5/9/chartex" xmlns:cx2="http://schemas.microsoft.com/office/drawing/2015/10/21/chartex" xmlns:cx1="http://schemas.microsoft.com/office/drawing/2015/9/8/chartex">
+          <mc:Fallback xmlns:cx1="http://schemas.microsoft.com/office/drawing/2015/9/8/chartex" xmlns:cx2="http://schemas.microsoft.com/office/drawing/2015/10/21/chartex" xmlns:cx3="http://schemas.microsoft.com/office/drawing/2016/5/9/chartex" xmlns:cx4="http://schemas.microsoft.com/office/drawing/2016/5/10/chartex" xmlns:cx5="http://schemas.microsoft.com/office/drawing/2016/5/11/chartex" xmlns:cx6="http://schemas.microsoft.com/office/drawing/2016/5/12/chartex" xmlns:cx7="http://schemas.microsoft.com/office/drawing/2016/5/13/chartex" xmlns:cx8="http://schemas.microsoft.com/office/drawing/2016/5/14/chartex" xmlns:aink="http://schemas.microsoft.com/office/drawing/2016/ink" xmlns:am3d="http://schemas.microsoft.com/office/drawing/2017/model3d" xmlns:oel="http://schemas.microsoft.com/office/2019/extlst" xmlns:w16cex="http://schemas.microsoft.com/office/word/2018/wordml/cex" xmlns:w16cid="http://schemas.microsoft.com/office/word/2016/wordml/cid" xmlns:w16="http://schemas.microsoft.com/office/word/2018/wordml" xmlns:w16du="http://schemas.microsoft.com/office/word/2023/wordml/word16du" xmlns:w16sdtdh="http://schemas.microsoft.com/office/word/2020/wordml/sdtdatahash">
             <w:pict>
               <v:rect w14:anchorId="1D015503" id="Retângulo 2" o:spid="_x0000_s1027" style="position:absolute;margin-left:-7.8pt;margin-top:15.4pt;width:437.2pt;height:101.3pt;z-index:-503316473;visibility:visible;mso-wrap-style:square;mso-wrap-distance-left:9pt;mso-wrap-distance-top:0;mso-wrap-distance-right:9pt;mso-wrap-distance-bottom:0;mso-position-horizontal:absolute;mso-position-horizontal-relative:text;mso-position-vertical:absolute;mso-position-vertical-relative:text;v-text-anchor:middle" o:gfxdata="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" strokeweight=".71mm">
                 <v:shadow on="t" color="black" opacity="22937f" origin="-.5,-.5" offset="0,.64mm"/>
@@ -975,8 +1036,13 @@
         <w:t xml:space="preserve">GRUPO: </w:t>
       </w:r>
       <w:r>
-        <w:t>Grupo 07 - EducaQuest</w:t>
-      </w:r>
+        <w:t xml:space="preserve">Grupo 07 - </w:t>
+      </w:r>
+      <w:proofErr w:type="spellStart"/>
+      <w:r>
+        <w:t>EducaQuest</w:t>
+      </w:r>
+      <w:proofErr w:type="spellEnd"/>
       <w:r>
         <w:rPr>
           <w:rFonts w:ascii="Verdana" w:hAnsi="Verdana"/>
@@ -1923,7 +1989,29 @@
           <w:sz w:val="20"/>
           <w:szCs w:val="20"/>
         </w:rPr>
-        <w:t xml:space="preserve">              Professor Orlando Saraiva do Nascimento Júnior</w:t>
+        <w:t xml:space="preserve">              </w:t>
+      </w:r>
+      <w:proofErr w:type="gramStart"/>
+      <w:r>
+        <w:rPr>
+          <w:rFonts w:ascii="Verdana" w:hAnsi="Verdana"/>
+          <w:b/>
+          <w:bCs/>
+          <w:sz w:val="20"/>
+          <w:szCs w:val="20"/>
+        </w:rPr>
+        <w:t>Professor Orlando Saraiva</w:t>
+      </w:r>
+      <w:proofErr w:type="gramEnd"/>
+      <w:r>
+        <w:rPr>
+          <w:rFonts w:ascii="Verdana" w:hAnsi="Verdana"/>
+          <w:b/>
+          <w:bCs/>
+          <w:sz w:val="20"/>
+          <w:szCs w:val="20"/>
+        </w:rPr>
+        <w:t xml:space="preserve"> do Nascimento Júnior</w:t>
       </w:r>
     </w:p>
     <w:p>
@@ -3185,7 +3273,23 @@
           <w:sz w:val="24"/>
           <w:szCs w:val="24"/>
         </w:rPr>
-        <w:t xml:space="preserve"> e o acesso às tecnologias, como celulares, é cada vez mais recorrente, como aponta o FGVcia (</w:t>
+        <w:t xml:space="preserve"> e o acesso às tecnologias, como celulares, é cada vez mais recorrente, como aponta o </w:t>
+      </w:r>
+      <w:proofErr w:type="spellStart"/>
+      <w:r>
+        <w:rPr>
+          <w:sz w:val="24"/>
+          <w:szCs w:val="24"/>
+        </w:rPr>
+        <w:t>FGVcia</w:t>
+      </w:r>
+      <w:proofErr w:type="spellEnd"/>
+      <w:r>
+        <w:rPr>
+          <w:sz w:val="24"/>
+          <w:szCs w:val="24"/>
+        </w:rPr>
+        <w:t xml:space="preserve"> (</w:t>
       </w:r>
       <w:r>
         <w:rPr>
@@ -3470,7 +3574,23 @@
           <w:szCs w:val="24"/>
         </w:rPr>
         <w:lastRenderedPageBreak/>
-        <w:t>respostas, onde os professores fazem uma espécie de quiz e os alunos conseguem ter acessos para responderem.</w:t>
+        <w:t xml:space="preserve">respostas, onde os professores fazem uma espécie de </w:t>
+      </w:r>
+      <w:proofErr w:type="spellStart"/>
+      <w:r>
+        <w:rPr>
+          <w:sz w:val="24"/>
+          <w:szCs w:val="24"/>
+        </w:rPr>
+        <w:t>quiz</w:t>
+      </w:r>
+      <w:proofErr w:type="spellEnd"/>
+      <w:r>
+        <w:rPr>
+          <w:sz w:val="24"/>
+          <w:szCs w:val="24"/>
+        </w:rPr>
+        <w:t xml:space="preserve"> e os alunos conseguem ter acessos para responderem.</w:t>
       </w:r>
     </w:p>
     <w:p/>
@@ -3539,7 +3659,71 @@
           <w:rFonts w:ascii="Arial" w:hAnsi="Arial" w:cs="Arial"/>
           <w:color w:val="000000"/>
         </w:rPr>
-        <w:t>Criar um game com um ranking competitivo onde os alunos irão responder perguntas relacionadas as matérias (aplicadas de forma prática), de forma individual ou em equipe, com uma interação entre os alunos por meio de reações (emojis) nas respostas. Além de fornecer um game competitivo, também terá o material, onde serão vídeos curtos para os alunos, semelhante às plataformas TikTok, shorts do Youtube, Kwai.</w:t>
+        <w:t>Criar um game com um ranking competitivo onde os alunos irão responder perguntas relacionadas as matérias (aplicadas de forma prática), de forma individual ou em equipe, com uma interação entre os alunos por meio de reações (</w:t>
+      </w:r>
+      <w:proofErr w:type="spellStart"/>
+      <w:r>
+        <w:rPr>
+          <w:rFonts w:ascii="Arial" w:hAnsi="Arial" w:cs="Arial"/>
+          <w:color w:val="000000"/>
+        </w:rPr>
+        <w:t>emojis</w:t>
+      </w:r>
+      <w:proofErr w:type="spellEnd"/>
+      <w:r>
+        <w:rPr>
+          <w:rFonts w:ascii="Arial" w:hAnsi="Arial" w:cs="Arial"/>
+          <w:color w:val="000000"/>
+        </w:rPr>
+        <w:t xml:space="preserve">) nas respostas. Além de fornecer um game competitivo, também terá o material, onde serão vídeos curtos para os alunos, semelhante às plataformas </w:t>
+      </w:r>
+      <w:proofErr w:type="spellStart"/>
+      <w:r>
+        <w:rPr>
+          <w:rFonts w:ascii="Arial" w:hAnsi="Arial" w:cs="Arial"/>
+          <w:color w:val="000000"/>
+        </w:rPr>
+        <w:t>TikTok</w:t>
+      </w:r>
+      <w:proofErr w:type="spellEnd"/>
+      <w:r>
+        <w:rPr>
+          <w:rFonts w:ascii="Arial" w:hAnsi="Arial" w:cs="Arial"/>
+          <w:color w:val="000000"/>
+        </w:rPr>
+        <w:t xml:space="preserve">, shorts do </w:t>
+      </w:r>
+      <w:proofErr w:type="spellStart"/>
+      <w:r>
+        <w:rPr>
+          <w:rFonts w:ascii="Arial" w:hAnsi="Arial" w:cs="Arial"/>
+          <w:color w:val="000000"/>
+        </w:rPr>
+        <w:t>Youtube</w:t>
+      </w:r>
+      <w:proofErr w:type="spellEnd"/>
+      <w:r>
+        <w:rPr>
+          <w:rFonts w:ascii="Arial" w:hAnsi="Arial" w:cs="Arial"/>
+          <w:color w:val="000000"/>
+        </w:rPr>
+        <w:t xml:space="preserve">, </w:t>
+      </w:r>
+      <w:proofErr w:type="spellStart"/>
+      <w:r>
+        <w:rPr>
+          <w:rFonts w:ascii="Arial" w:hAnsi="Arial" w:cs="Arial"/>
+          <w:color w:val="000000"/>
+        </w:rPr>
+        <w:t>Kwai</w:t>
+      </w:r>
+      <w:proofErr w:type="spellEnd"/>
+      <w:r>
+        <w:rPr>
+          <w:rFonts w:ascii="Arial" w:hAnsi="Arial" w:cs="Arial"/>
+          <w:color w:val="000000"/>
+        </w:rPr>
+        <w:t>.</w:t>
       </w:r>
     </w:p>
     <w:p>
@@ -3622,7 +3806,15 @@
       </w:r>
       <w:r>
         <w:tab/>
-        <w:t xml:space="preserve">identificação de necessidades que são esperadas da solução a ser apresentada. Para o projeto EducaQuest, foi utilizado a pesquisa e análise de dados obtidos através da internet e as experiências pessoais dos próprios idealizadores do projeto e de pessoas próximas. </w:t>
+        <w:t xml:space="preserve">identificação de necessidades que são esperadas da solução a ser apresentada. Para o projeto </w:t>
+      </w:r>
+      <w:proofErr w:type="spellStart"/>
+      <w:r>
+        <w:t>EducaQuest</w:t>
+      </w:r>
+      <w:proofErr w:type="spellEnd"/>
+      <w:r>
+        <w:t xml:space="preserve">, foi utilizado a pesquisa e análise de dados obtidos através da internet e as experiências pessoais dos próprios idealizadores do projeto e de pessoas próximas. </w:t>
       </w:r>
     </w:p>
     <w:p>
@@ -3637,8 +3829,21 @@
       <w:pPr>
         <w:jc w:val="both"/>
       </w:pPr>
-      <w:r>
-        <w:t>[Englobar o Formulario]</w:t>
+      <w:proofErr w:type="gramStart"/>
+      <w:r>
+        <w:t>[Englobar</w:t>
+      </w:r>
+      <w:proofErr w:type="gramEnd"/>
+      <w:r>
+        <w:t xml:space="preserve"> o </w:t>
+      </w:r>
+      <w:proofErr w:type="spellStart"/>
+      <w:r>
+        <w:t>Formulario</w:t>
+      </w:r>
+      <w:proofErr w:type="spellEnd"/>
+      <w:r>
+        <w:t>]</w:t>
       </w:r>
     </w:p>
     <w:p>
@@ -3689,8 +3894,17 @@
           <w:rFonts w:ascii="Arial" w:hAnsi="Arial" w:cs="Arial"/>
           <w:color w:val="000000"/>
         </w:rPr>
-        <w:t>Área de login</w:t>
-      </w:r>
+        <w:t xml:space="preserve">Área de </w:t>
+      </w:r>
+      <w:proofErr w:type="spellStart"/>
+      <w:r>
+        <w:rPr>
+          <w:rFonts w:ascii="Arial" w:hAnsi="Arial" w:cs="Arial"/>
+          <w:color w:val="000000"/>
+        </w:rPr>
+        <w:t>login</w:t>
+      </w:r>
+      <w:proofErr w:type="spellEnd"/>
     </w:p>
     <w:p>
       <w:pPr>
@@ -3710,7 +3924,23 @@
           <w:rFonts w:ascii="Arial" w:hAnsi="Arial" w:cs="Arial"/>
           <w:color w:val="000000"/>
         </w:rPr>
-        <w:t>Desafios competitivos de perguntas e respostas (Quiz)</w:t>
+        <w:t>Desafios competitivos de perguntas e respostas (</w:t>
+      </w:r>
+      <w:proofErr w:type="spellStart"/>
+      <w:r>
+        <w:rPr>
+          <w:rFonts w:ascii="Arial" w:hAnsi="Arial" w:cs="Arial"/>
+          <w:color w:val="000000"/>
+        </w:rPr>
+        <w:t>Quiz</w:t>
+      </w:r>
+      <w:proofErr w:type="spellEnd"/>
+      <w:r>
+        <w:rPr>
+          <w:rFonts w:ascii="Arial" w:hAnsi="Arial" w:cs="Arial"/>
+          <w:color w:val="000000"/>
+        </w:rPr>
+        <w:t>)</w:t>
       </w:r>
     </w:p>
     <w:p>
@@ -3740,6 +3970,7 @@
         </w:rPr>
         <w:t>Área educacional com conteúdo de material de aula no formato de vídeos curtos</w:t>
       </w:r>
+      <w:proofErr w:type="gramStart"/>
       <w:r>
         <w:rPr>
           <w:rFonts w:ascii="Arial" w:hAnsi="Arial" w:cs="Arial"/>
@@ -3754,7 +3985,37 @@
           <w:bCs/>
           <w:color w:val="000000"/>
         </w:rPr>
-        <w:t>Compreende um update no software e não a versão simples como discutido com o professor de design.</w:t>
+        <w:t>Compreende</w:t>
+      </w:r>
+      <w:proofErr w:type="gramEnd"/>
+      <w:r>
+        <w:rPr>
+          <w:rFonts w:ascii="Arial" w:hAnsi="Arial" w:cs="Arial"/>
+          <w:b/>
+          <w:bCs/>
+          <w:color w:val="000000"/>
+        </w:rPr>
+        <w:t xml:space="preserve"> um </w:t>
+      </w:r>
+      <w:proofErr w:type="spellStart"/>
+      <w:r>
+        <w:rPr>
+          <w:rFonts w:ascii="Arial" w:hAnsi="Arial" w:cs="Arial"/>
+          <w:b/>
+          <w:bCs/>
+          <w:color w:val="000000"/>
+        </w:rPr>
+        <w:t>update</w:t>
+      </w:r>
+      <w:proofErr w:type="spellEnd"/>
+      <w:r>
+        <w:rPr>
+          <w:rFonts w:ascii="Arial" w:hAnsi="Arial" w:cs="Arial"/>
+          <w:b/>
+          <w:bCs/>
+          <w:color w:val="000000"/>
+        </w:rPr>
+        <w:t xml:space="preserve"> no software e não a versão simples como discutido com o professor de design.</w:t>
       </w:r>
     </w:p>
     <w:p>
@@ -3855,7 +4116,23 @@
           <w:rFonts w:ascii="Arial" w:hAnsi="Arial" w:cs="Arial"/>
           <w:color w:val="000000"/>
         </w:rPr>
-        <w:t>Sobre a criptografia ssh entre chat.</w:t>
+        <w:t xml:space="preserve">Sobre a criptografia </w:t>
+      </w:r>
+      <w:proofErr w:type="spellStart"/>
+      <w:r>
+        <w:rPr>
+          <w:rFonts w:ascii="Arial" w:hAnsi="Arial" w:cs="Arial"/>
+          <w:color w:val="000000"/>
+        </w:rPr>
+        <w:t>ssh</w:t>
+      </w:r>
+      <w:proofErr w:type="spellEnd"/>
+      <w:r>
+        <w:rPr>
+          <w:rFonts w:ascii="Arial" w:hAnsi="Arial" w:cs="Arial"/>
+          <w:color w:val="000000"/>
+        </w:rPr>
+        <w:t xml:space="preserve"> entre chat.</w:t>
       </w:r>
     </w:p>
     <w:p>
@@ -3875,8 +4152,17 @@
           <w:rFonts w:ascii="Arial" w:hAnsi="Arial" w:cs="Arial"/>
           <w:color w:val="000000"/>
         </w:rPr>
-        <w:t>Validação de segurança no login</w:t>
-      </w:r>
+        <w:t xml:space="preserve">Validação de segurança no </w:t>
+      </w:r>
+      <w:proofErr w:type="spellStart"/>
+      <w:r>
+        <w:rPr>
+          <w:rFonts w:ascii="Arial" w:hAnsi="Arial" w:cs="Arial"/>
+          <w:color w:val="000000"/>
+        </w:rPr>
+        <w:t>login</w:t>
+      </w:r>
+      <w:proofErr w:type="spellEnd"/>
       <w:r>
         <w:rPr>
           <w:rFonts w:ascii="Arial" w:hAnsi="Arial" w:cs="Arial"/>
@@ -6210,7 +6496,15 @@
         <w:t>A documentação é a ideia principal quando a Engenharia de Software é incorporada no projeto, documentar o projeto envolve especificar o que deve ser feito e não deve ser feito, quais funcionalidades e restrições o projeto cumpre.</w:t>
       </w:r>
       <w:r>
-        <w:t xml:space="preserve"> Abaixo seguem as etapas para a elaboração da documentação referente aos diagramas e o processo de software usado para a criação do produto software, EducaQuest.</w:t>
+        <w:t xml:space="preserve"> Abaixo seguem as etapas para a elaboração da documentação referente aos diagramas e o processo de software usado para a criação do produto software, </w:t>
+      </w:r>
+      <w:proofErr w:type="spellStart"/>
+      <w:r>
+        <w:t>EducaQuest</w:t>
+      </w:r>
+      <w:proofErr w:type="spellEnd"/>
+      <w:r>
+        <w:t>.</w:t>
       </w:r>
       <w:r>
         <w:tab/>
@@ -6273,13 +6567,34 @@
     </w:p>
     <w:p>
       <w:r>
-        <w:t>Os diagramas UML (Unified Model</w:t>
+        <w:t>Os diagramas UML (</w:t>
+      </w:r>
+      <w:proofErr w:type="spellStart"/>
+      <w:r>
+        <w:t>Unified</w:t>
+      </w:r>
+      <w:proofErr w:type="spellEnd"/>
+      <w:r>
+        <w:t xml:space="preserve"> </w:t>
+      </w:r>
+      <w:proofErr w:type="spellStart"/>
+      <w:r>
+        <w:t>Model</w:t>
       </w:r>
       <w:r>
         <w:t>ing</w:t>
       </w:r>
-      <w:r>
-        <w:t xml:space="preserve"> Language) representam o projeto de forma visual simplific</w:t>
+      <w:proofErr w:type="spellEnd"/>
+      <w:r>
+        <w:t xml:space="preserve"> </w:t>
+      </w:r>
+      <w:proofErr w:type="spellStart"/>
+      <w:r>
+        <w:t>Language</w:t>
+      </w:r>
+      <w:proofErr w:type="spellEnd"/>
+      <w:r>
+        <w:t>) representam o projeto de forma visual simplific</w:t>
       </w:r>
       <w:r>
         <w:t>ada para o usuário cliente todo o funcionamento do projeto em vários níveis, envolvendo suas características e atributos em um ambiente macro e micro de uso.</w:t>
@@ -6315,108 +6630,143 @@
           <w:b/>
           <w:bCs/>
         </w:rPr>
-        <w:t>Fazer login</w:t>
-      </w:r>
-    </w:p>
-    <w:p>
-      <w:pPr>
-        <w:pStyle w:val="SemEspaamento"/>
-      </w:pPr>
-      <w:bookmarkStart w:id="22" w:name="_Toc161762664"/>
-      <w:r>
-        <w:t>[descrição]</w:t>
-      </w:r>
-    </w:p>
-    <w:p>
-      <w:pPr>
-        <w:pStyle w:val="SemEspaamento"/>
-      </w:pPr>
-    </w:p>
-    <w:p>
-      <w:pPr>
-        <w:pStyle w:val="SemEspaamento"/>
+        <w:t xml:space="preserve">Fazer </w:t>
+      </w:r>
+      <w:proofErr w:type="spellStart"/>
+      <w:r>
         <w:rPr>
           <w:b/>
           <w:bCs/>
         </w:rPr>
-      </w:pPr>
-      <w:r>
+        <w:t>login</w:t>
+      </w:r>
+      <w:proofErr w:type="spellEnd"/>
+    </w:p>
+    <w:p>
+      <w:pPr>
+        <w:pStyle w:val="SemEspaamento"/>
+      </w:pPr>
+      <w:bookmarkStart w:id="22" w:name="_Toc161762664"/>
+      <w:r>
+        <w:t>[</w:t>
+      </w:r>
+      <w:proofErr w:type="gramStart"/>
+      <w:r>
+        <w:t>descrição</w:t>
+      </w:r>
+      <w:proofErr w:type="gramEnd"/>
+      <w:r>
+        <w:t>]</w:t>
+      </w:r>
+    </w:p>
+    <w:p>
+      <w:pPr>
+        <w:pStyle w:val="SemEspaamento"/>
+      </w:pPr>
+    </w:p>
+    <w:p>
+      <w:pPr>
+        <w:pStyle w:val="SemEspaamento"/>
         <w:rPr>
           <w:b/>
           <w:bCs/>
         </w:rPr>
-        <w:t xml:space="preserve">Atividade </w:t>
-      </w:r>
+      </w:pPr>
       <w:r>
         <w:rPr>
           <w:b/>
           <w:bCs/>
         </w:rPr>
-        <w:t>Fazer Cadastro</w:t>
-      </w:r>
-    </w:p>
-    <w:p>
-      <w:pPr>
-        <w:pStyle w:val="SemEspaamento"/>
-      </w:pPr>
-      <w:r>
-        <w:t>[descrição]</w:t>
-      </w:r>
-    </w:p>
-    <w:p>
-      <w:pPr>
-        <w:pStyle w:val="SemEspaamento"/>
-      </w:pPr>
-    </w:p>
-    <w:p>
-      <w:pPr>
-        <w:pStyle w:val="SemEspaamento"/>
-      </w:pPr>
-    </w:p>
-    <w:p>
-      <w:pPr>
-        <w:pStyle w:val="SemEspaamento"/>
+        <w:t xml:space="preserve">Atividade </w:t>
+      </w:r>
+      <w:r>
         <w:rPr>
           <w:b/>
           <w:bCs/>
         </w:rPr>
-      </w:pPr>
-      <w:r>
+        <w:t>Fazer Cadastro</w:t>
+      </w:r>
+    </w:p>
+    <w:p>
+      <w:pPr>
+        <w:pStyle w:val="SemEspaamento"/>
+      </w:pPr>
+      <w:r>
+        <w:t>[</w:t>
+      </w:r>
+      <w:proofErr w:type="gramStart"/>
+      <w:r>
+        <w:t>descrição</w:t>
+      </w:r>
+      <w:proofErr w:type="gramEnd"/>
+      <w:r>
+        <w:t>]</w:t>
+      </w:r>
+    </w:p>
+    <w:p>
+      <w:pPr>
+        <w:pStyle w:val="SemEspaamento"/>
+      </w:pPr>
+    </w:p>
+    <w:p>
+      <w:pPr>
+        <w:pStyle w:val="SemEspaamento"/>
+      </w:pPr>
+    </w:p>
+    <w:p>
+      <w:pPr>
+        <w:pStyle w:val="SemEspaamento"/>
         <w:rPr>
           <w:b/>
           <w:bCs/>
         </w:rPr>
-        <w:t xml:space="preserve">Atividade </w:t>
-      </w:r>
+      </w:pPr>
+      <w:proofErr w:type="gramStart"/>
       <w:r>
         <w:rPr>
           <w:b/>
           <w:bCs/>
         </w:rPr>
-        <w:t>Jogar</w:t>
-      </w:r>
-    </w:p>
-    <w:p>
-      <w:pPr>
-        <w:pStyle w:val="SemEspaamento"/>
-      </w:pPr>
-      <w:r>
-        <w:t>[descrição]</w:t>
-      </w:r>
-    </w:p>
-    <w:p>
-      <w:pPr>
-        <w:pStyle w:val="SemEspaamento"/>
+        <w:t xml:space="preserve">Atividade </w:t>
+      </w:r>
+      <w:r>
         <w:rPr>
           <w:b/>
           <w:bCs/>
         </w:rPr>
-      </w:pPr>
+        <w:t>Jogar</w:t>
+      </w:r>
+      <w:proofErr w:type="gramEnd"/>
     </w:p>
     <w:p>
       <w:pPr>
         <w:pStyle w:val="SemEspaamento"/>
       </w:pPr>
+      <w:r>
+        <w:t>[</w:t>
+      </w:r>
+      <w:proofErr w:type="gramStart"/>
+      <w:r>
+        <w:t>descrição</w:t>
+      </w:r>
+      <w:proofErr w:type="gramEnd"/>
+      <w:r>
+        <w:t>]</w:t>
+      </w:r>
+    </w:p>
+    <w:p>
+      <w:pPr>
+        <w:pStyle w:val="SemEspaamento"/>
+        <w:rPr>
+          <w:b/>
+          <w:bCs/>
+        </w:rPr>
+      </w:pPr>
+    </w:p>
+    <w:p>
+      <w:pPr>
+        <w:pStyle w:val="SemEspaamento"/>
+      </w:pPr>
     </w:p>
     <w:p>
       <w:pPr>
@@ -6424,6 +6774,7 @@
       </w:pPr>
       <w:bookmarkStart w:id="23" w:name="_Toc167968035"/>
       <w:r>
+        <w:lastRenderedPageBreak/>
         <w:t>Diagrama de caso de uso</w:t>
       </w:r>
       <w:bookmarkEnd w:id="22"/>
@@ -6431,26 +6782,78 @@
     </w:p>
     <w:p>
       <w:r>
-        <w:t>A desenvolver por Melissa.</w:t>
-      </w:r>
-    </w:p>
-    <w:p/>
-    <w:p/>
+        <w:rPr>
+          <w:noProof/>
+        </w:rPr>
+        <w:drawing>
+          <wp:inline distT="0" distB="0" distL="0" distR="0" wp14:anchorId="3F2C058A" wp14:editId="54F1E119">
+            <wp:extent cx="5572125" cy="4549978"/>
+            <wp:effectExtent l="0" t="0" r="0" b="3175"/>
+            <wp:docPr id="5" name="Imagem 5" descr="C:\Users\f290ti\Documents\GitHub\pi_1semestre\0-DOCUMENTACAO\0-ENGENHARIA DE SOFTWARE - ATIVIDADES\Diagramas\imagens\caso_de_uso\caso_de_uso_geral.png"/>
+            <wp:cNvGraphicFramePr>
+              <a:graphicFrameLocks xmlns:a="http://schemas.openxmlformats.org/drawingml/2006/main" noChangeAspect="1"/>
+            </wp:cNvGraphicFramePr>
+            <a:graphic xmlns:a="http://schemas.openxmlformats.org/drawingml/2006/main">
+              <a:graphicData uri="http://schemas.openxmlformats.org/drawingml/2006/picture">
+                <pic:pic xmlns:pic="http://schemas.openxmlformats.org/drawingml/2006/picture">
+                  <pic:nvPicPr>
+                    <pic:cNvPr id="0" name="Picture 1" descr="C:\Users\f290ti\Documents\GitHub\pi_1semestre\0-DOCUMENTACAO\0-ENGENHARIA DE SOFTWARE - ATIVIDADES\Diagramas\imagens\caso_de_uso\caso_de_uso_geral.png"/>
+                    <pic:cNvPicPr>
+                      <a:picLocks noChangeAspect="1" noChangeArrowheads="1"/>
+                    </pic:cNvPicPr>
+                  </pic:nvPicPr>
+                  <pic:blipFill>
+                    <a:blip r:embed="rId9">
+                      <a:extLst>
+                        <a:ext uri="{28A0092B-C50C-407E-A947-70E740481C1C}">
+                          <a14:useLocalDpi xmlns:a14="http://schemas.microsoft.com/office/drawing/2010/main" val="0"/>
+                        </a:ext>
+                      </a:extLst>
+                    </a:blip>
+                    <a:srcRect/>
+                    <a:stretch>
+                      <a:fillRect/>
+                    </a:stretch>
+                  </pic:blipFill>
+                  <pic:spPr bwMode="auto">
+                    <a:xfrm>
+                      <a:off x="0" y="0"/>
+                      <a:ext cx="5578028" cy="4554798"/>
+                    </a:xfrm>
+                    <a:prstGeom prst="rect">
+                      <a:avLst/>
+                    </a:prstGeom>
+                    <a:noFill/>
+                    <a:ln>
+                      <a:noFill/>
+                    </a:ln>
+                  </pic:spPr>
+                </pic:pic>
+              </a:graphicData>
+            </a:graphic>
+          </wp:inline>
+        </w:drawing>
+      </w:r>
+    </w:p>
+    <w:p>
+      <w:bookmarkStart w:id="24" w:name="_GoBack"/>
+      <w:bookmarkEnd w:id="24"/>
+    </w:p>
     <w:p>
       <w:pPr>
         <w:pStyle w:val="Ttulo2"/>
       </w:pPr>
-      <w:bookmarkStart w:id="24" w:name="_xmux0r3xll0b"/>
-      <w:bookmarkStart w:id="25" w:name="_Toc161762665"/>
-      <w:bookmarkStart w:id="26" w:name="_Toc161762666"/>
-      <w:bookmarkStart w:id="27" w:name="_Toc167968036"/>
-      <w:bookmarkEnd w:id="24"/>
+      <w:bookmarkStart w:id="25" w:name="_xmux0r3xll0b"/>
+      <w:bookmarkStart w:id="26" w:name="_Toc161762665"/>
+      <w:bookmarkStart w:id="27" w:name="_Toc161762666"/>
+      <w:bookmarkStart w:id="28" w:name="_Toc167968036"/>
       <w:bookmarkEnd w:id="25"/>
+      <w:bookmarkEnd w:id="26"/>
       <w:r>
         <w:t>Diagrama de sequência</w:t>
       </w:r>
-      <w:bookmarkEnd w:id="26"/>
       <w:bookmarkEnd w:id="27"/>
+      <w:bookmarkEnd w:id="28"/>
     </w:p>
     <w:p>
       <w:pPr>
@@ -6459,6 +6862,7 @@
           <w:bCs/>
         </w:rPr>
       </w:pPr>
+      <w:proofErr w:type="gramStart"/>
       <w:r>
         <w:rPr>
           <w:b/>
@@ -6466,6 +6870,7 @@
         </w:rPr>
         <w:t>Sequência Jogar</w:t>
       </w:r>
+      <w:proofErr w:type="gramEnd"/>
     </w:p>
     <w:p>
       <w:pPr>
@@ -6499,7 +6904,7 @@
                     </pic:cNvPicPr>
                   </pic:nvPicPr>
                   <pic:blipFill>
-                    <a:blip r:embed="rId9">
+                    <a:blip r:embed="rId10">
                       <a:extLst>
                         <a:ext uri="{28A0092B-C50C-407E-A947-70E740481C1C}">
                           <a14:useLocalDpi xmlns:a14="http://schemas.microsoft.com/office/drawing/2010/main" val="0"/>
@@ -6561,15 +6966,7 @@
         <w:rPr>
           <w:bCs/>
         </w:rPr>
-        <w:t xml:space="preserve">Representado </w:t>
-      </w:r>
-      <w:bookmarkStart w:id="28" w:name="_GoBack"/>
-      <w:bookmarkEnd w:id="28"/>
-      <w:r>
-        <w:rPr>
-          <w:bCs/>
-        </w:rPr>
-        <w:t>pelo ator: Aluno/Professor/Administrador</w:t>
+        <w:t>Representado pelo ator: Aluno/Professor/Administrador</w:t>
       </w:r>
     </w:p>
     <w:p>
@@ -6582,10 +6979,26 @@
     </w:p>
     <w:p>
       <w:r>
-        <w:t xml:space="preserve">A desenvolver por </w:t>
-      </w:r>
-      <w:r>
-        <w:t>Miram, izabelly e Caio</w:t>
+        <w:t xml:space="preserve">A desenvolver </w:t>
+      </w:r>
+      <w:proofErr w:type="gramStart"/>
+      <w:r>
+        <w:t xml:space="preserve">por </w:t>
+      </w:r>
+      <w:r>
+        <w:t>Miram</w:t>
+      </w:r>
+      <w:proofErr w:type="gramEnd"/>
+      <w:r>
+        <w:t xml:space="preserve">, </w:t>
+      </w:r>
+      <w:proofErr w:type="spellStart"/>
+      <w:r>
+        <w:t>izabelly</w:t>
+      </w:r>
+      <w:proofErr w:type="spellEnd"/>
+      <w:r>
+        <w:t xml:space="preserve"> e Caio</w:t>
       </w:r>
       <w:r>
         <w:t>.</w:t>
@@ -6604,7 +7017,15 @@
     <w:p/>
     <w:p>
       <w:r>
-        <w:t>A interface do usuário é essencial, pois é ela, juntamento com outros aspectos e soluções do produto software, que irá prender o usuário e criar uma experiência adequada para o uso do sistema desenvolvido. A interface não se refere tão somente ao que está na tela, mas é interligada com estudo do público-alvo, criação de personas, cores, hierarquia de informações na tela e por fim, tudo isso é referente a jornada do usuário dentro do ambiente desenvolvido.</w:t>
+        <w:t xml:space="preserve">A interface do usuário é essencial, pois é ela, </w:t>
+      </w:r>
+      <w:proofErr w:type="spellStart"/>
+      <w:r>
+        <w:t>juntamento</w:t>
+      </w:r>
+      <w:proofErr w:type="spellEnd"/>
+      <w:r>
+        <w:t xml:space="preserve"> com outros aspectos e soluções do produto software, que irá prender o usuário e criar uma experiência adequada para o uso do sistema desenvolvido. A interface não se refere tão somente ao que está na tela, mas é interligada com estudo do público-alvo, criação de personas, cores, hierarquia de informações na tela e por fim, tudo isso é referente a jornada do usuário dentro do ambiente desenvolvido.</w:t>
       </w:r>
     </w:p>
     <w:p/>
@@ -6620,7 +7041,15 @@
     </w:p>
     <w:p>
       <w:r>
-        <w:t>Antes de codificar as páginas, é necessário entender seu design, sua formação e estratégia para não investir tempo e esforço em algo, que ao fim do projeto, fique péssimo quando se fala em experiência do usuário. Abaixo, o grupo detentor do projeto EducaQuest apresenta as seguintes telas de rascunhos correspondentes a versão inicial do software:</w:t>
+        <w:t xml:space="preserve">Antes de codificar as páginas, é necessário entender seu design, sua formação e estratégia para não investir tempo e esforço em algo, que ao fim do projeto, fique péssimo quando se fala em experiência do usuário. Abaixo, o grupo detentor do projeto </w:t>
+      </w:r>
+      <w:proofErr w:type="spellStart"/>
+      <w:r>
+        <w:t>EducaQuest</w:t>
+      </w:r>
+      <w:proofErr w:type="spellEnd"/>
+      <w:r>
+        <w:t xml:space="preserve"> apresenta as seguintes telas de rascunhos correspondentes a versão inicial do software:</w:t>
       </w:r>
     </w:p>
     <w:p/>
@@ -6649,7 +7078,7 @@
                     <pic:cNvPicPr/>
                   </pic:nvPicPr>
                   <pic:blipFill>
-                    <a:blip r:embed="rId10"/>
+                    <a:blip r:embed="rId11"/>
                     <a:stretch>
                       <a:fillRect/>
                     </a:stretch>
@@ -6719,7 +7148,7 @@
                     <pic:cNvPicPr/>
                   </pic:nvPicPr>
                   <pic:blipFill>
-                    <a:blip r:embed="rId11"/>
+                    <a:blip r:embed="rId12"/>
                     <a:stretch>
                       <a:fillRect/>
                     </a:stretch>
@@ -6817,7 +7246,7 @@
                     <pic:cNvPicPr/>
                   </pic:nvPicPr>
                   <pic:blipFill>
-                    <a:blip r:embed="rId12"/>
+                    <a:blip r:embed="rId13"/>
                     <a:stretch>
                       <a:fillRect/>
                     </a:stretch>
@@ -6914,7 +7343,7 @@
                     <pic:cNvPicPr/>
                   </pic:nvPicPr>
                   <pic:blipFill>
-                    <a:blip r:embed="rId13"/>
+                    <a:blip r:embed="rId14"/>
                     <a:stretch>
                       <a:fillRect/>
                     </a:stretch>
@@ -7025,7 +7454,7 @@
       <w:pPr>
         <w:pStyle w:val="SemEspaamento"/>
       </w:pPr>
-      <w:hyperlink r:id="rId14" w:history="1">
+      <w:hyperlink r:id="rId15" w:history="1">
         <w:r>
           <w:rPr>
             <w:rStyle w:val="Hyperlink"/>
@@ -7104,7 +7533,15 @@
         <w:pStyle w:val="SemEspaamento"/>
       </w:pPr>
       <w:r>
-        <w:t>Todo o projeto foi realizado pela equipe que representa o EducaQuest, onde cada participante contribui</w:t>
+        <w:t xml:space="preserve">Todo o projeto foi realizado pela equipe que representa o </w:t>
+      </w:r>
+      <w:proofErr w:type="spellStart"/>
+      <w:r>
+        <w:t>EducaQuest</w:t>
+      </w:r>
+      <w:proofErr w:type="spellEnd"/>
+      <w:r>
+        <w:t>, onde cada participante contribui</w:t>
       </w:r>
       <w:r>
         <w:t>u em todas as etapas de projeto, disposto abaixo:</w:t>
@@ -7120,7 +7557,21 @@
         <w:rPr>
           <w:b/>
         </w:rPr>
-        <w:t>Caio Beteghelli de Almeida</w:t>
+        <w:t xml:space="preserve">Caio </w:t>
+      </w:r>
+      <w:proofErr w:type="spellStart"/>
+      <w:r>
+        <w:rPr>
+          <w:b/>
+        </w:rPr>
+        <w:t>Beteghelli</w:t>
+      </w:r>
+      <w:proofErr w:type="spellEnd"/>
+      <w:r>
+        <w:rPr>
+          <w:b/>
+        </w:rPr>
+        <w:t xml:space="preserve"> de Almeida</w:t>
       </w:r>
       <w:r>
         <w:t>: atuou na criação do diagrama de casos de uso, no protótipo de telas e no escopo e requisitos funcionais e não funcionais do sistema.</w:t>
@@ -7138,7 +7589,15 @@
         <w:t>: atuou na validação de diagramas, elaboração do protótipo de telas</w:t>
       </w:r>
       <w:r>
-        <w:t xml:space="preserve"> com a ferramenta Figma, elaboração do diagrama de sequência, atividades</w:t>
+        <w:t xml:space="preserve"> com a ferramenta </w:t>
+      </w:r>
+      <w:proofErr w:type="spellStart"/>
+      <w:r>
+        <w:t>Figma</w:t>
+      </w:r>
+      <w:proofErr w:type="spellEnd"/>
+      <w:r>
+        <w:t>, elaboração do diagrama de sequência, atividades</w:t>
       </w:r>
       <w:r>
         <w:t xml:space="preserve"> e casos de uso, além de contribuir com a con</w:t>
@@ -7152,20 +7611,33 @@
       <w:r>
         <w:t xml:space="preserve"> desenvolvimento, a codificação e criação do </w:t>
       </w:r>
+      <w:proofErr w:type="spellStart"/>
       <w:r>
         <w:t>M</w:t>
       </w:r>
       <w:r>
-        <w:t>oodboard.</w:t>
+        <w:t>oodboard</w:t>
+      </w:r>
+      <w:proofErr w:type="spellEnd"/>
+      <w:r>
+        <w:t>.</w:t>
       </w:r>
     </w:p>
     <w:p/>
     <w:p>
+      <w:proofErr w:type="spellStart"/>
       <w:r>
         <w:rPr>
           <w:b/>
         </w:rPr>
-        <w:t>Izabely do Nascimento Rodrigues de Campos</w:t>
+        <w:t>Izabely</w:t>
+      </w:r>
+      <w:proofErr w:type="spellEnd"/>
+      <w:r>
+        <w:rPr>
+          <w:b/>
+        </w:rPr>
+        <w:t xml:space="preserve"> do Nascimento Rodrigues de Campos</w:t>
       </w:r>
       <w:r>
         <w:t xml:space="preserve">: atuou no apoio na </w:t>
@@ -7179,11 +7651,19 @@
     </w:p>
     <w:p/>
     <w:p>
+      <w:proofErr w:type="spellStart"/>
       <w:r>
         <w:rPr>
           <w:b/>
         </w:rPr>
-        <w:t>Julio Eduardo de Sales</w:t>
+        <w:t>Julio</w:t>
+      </w:r>
+      <w:proofErr w:type="spellEnd"/>
+      <w:r>
+        <w:rPr>
+          <w:b/>
+        </w:rPr>
+        <w:t xml:space="preserve"> Eduardo de Sales</w:t>
       </w:r>
       <w:r>
         <w:t>: atuou na criação do diagrama de atividade, casos de uso e prototipação de telas.</w:t>
@@ -7206,11 +7686,19 @@
     </w:p>
     <w:p/>
     <w:p>
+      <w:proofErr w:type="spellStart"/>
       <w:r>
         <w:rPr>
           <w:b/>
         </w:rPr>
-        <w:t>Miran Romeiro Ferreira da Silva</w:t>
+        <w:t>Miran</w:t>
+      </w:r>
+      <w:proofErr w:type="spellEnd"/>
+      <w:r>
+        <w:rPr>
+          <w:b/>
+        </w:rPr>
+        <w:t xml:space="preserve"> Romeiro Ferreira da Silva</w:t>
       </w:r>
       <w:r>
         <w:t>: atuou na criação do diagrama de casos de uso, no protótipo de telas e no escopo e requisitos funcionais e não funcionais do sistema.</w:t>
@@ -7398,7 +7886,7 @@
     </w:sdt>
     <w:p/>
     <w:sectPr>
-      <w:headerReference w:type="default" r:id="rId15"/>
+      <w:headerReference w:type="default" r:id="rId16"/>
       <w:pgSz w:w="11909" w:h="16834"/>
       <w:pgMar w:top="1440" w:right="1440" w:bottom="720" w:left="1440" w:header="720" w:footer="720" w:gutter="0"/>
       <w:pgNumType w:start="1"/>
@@ -7563,7 +8051,27 @@
         <w:color w:val="880E1B"/>
         <w:sz w:val="18"/>
       </w:rPr>
-      <w:t>Fatec Araras “Antônio Brambilla”</w:t>
+      <w:t xml:space="preserve">Fatec Araras “Antônio </w:t>
+    </w:r>
+    <w:proofErr w:type="spellStart"/>
+    <w:r>
+      <w:rPr>
+        <w:rFonts w:ascii="Verdana" w:hAnsi="Verdana"/>
+        <w:b/>
+        <w:color w:val="880E1B"/>
+        <w:sz w:val="18"/>
+      </w:rPr>
+      <w:t>Brambilla</w:t>
+    </w:r>
+    <w:proofErr w:type="spellEnd"/>
+    <w:r>
+      <w:rPr>
+        <w:rFonts w:ascii="Verdana" w:hAnsi="Verdana"/>
+        <w:b/>
+        <w:color w:val="880E1B"/>
+        <w:sz w:val="18"/>
+      </w:rPr>
+      <w:t>”</w:t>
     </w:r>
   </w:p>
   <w:p>
@@ -9918,7 +10426,7 @@
 </file>
 
 <file path=customXml/itemProps1.xml><?xml version="1.0" encoding="utf-8"?>
-<ds:datastoreItem xmlns:ds="http://schemas.openxmlformats.org/officeDocument/2006/customXml" ds:itemID="{9F05A49B-711D-4519-A2ED-E54C80D7E885}">
+<ds:datastoreItem xmlns:ds="http://schemas.openxmlformats.org/officeDocument/2006/customXml" ds:itemID="{5AAB5F75-EA1C-4307-A457-B88470431D28}">
   <ds:schemaRefs>
     <ds:schemaRef ds:uri="http://schemas.openxmlformats.org/officeDocument/2006/bibliography"/>
   </ds:schemaRefs>

</xml_diff>

<commit_message>
inseri a descrição no diagrama de atividade da tela de login
</commit_message>
<xml_diff>
--- a/0-DOCUMENTACAO/0-ENGENHARIA DE SOFTWARE - ATIVIDADES/Projeto.Integrador.1.Semestre.docx
+++ b/0-DOCUMENTACAO/0-ENGENHARIA DE SOFTWARE - ATIVIDADES/Projeto.Integrador.1.Semestre.docx
@@ -6374,6 +6374,14 @@
       <w:pPr>
         <w:pStyle w:val="SemEspaamento"/>
       </w:pPr>
+    </w:p>
+    <w:p>
+      <w:pPr>
+        <w:pStyle w:val="SemEspaamento"/>
+      </w:pPr>
+      <w:r>
+        <w:t>Neste diagrama de atividade está representado as ações na tela de login, o passo a passo onde o usuário informa seu e-mail e senha, caso tenha um cadastro feito, o login será realizado com sucesso. Caso o e-mail digitado não for encontrado, o usuário será redirecionado para a tela de cadastro.</w:t>
+      </w:r>
       <w:bookmarkStart w:id="23" w:name="_GoBack"/>
       <w:bookmarkEnd w:id="23"/>
     </w:p>
@@ -6385,11 +6393,6 @@
     <w:p>
       <w:pPr>
         <w:pStyle w:val="SemEspaamento"/>
-      </w:pPr>
-    </w:p>
-    <w:p>
-      <w:pPr>
-        <w:pStyle w:val="SemEspaamento"/>
         <w:rPr>
           <w:b/>
           <w:bCs/>
@@ -6456,7 +6459,6 @@
         <w:pStyle w:val="SemEspaamento"/>
       </w:pPr>
       <w:r>
-        <w:lastRenderedPageBreak/>
         <w:t>[descrição]</w:t>
       </w:r>
     </w:p>
@@ -6639,7 +6641,11 @@
     <w:p/>
     <w:p>
       <w:r>
-        <w:t>A interface do usuário é essencial, pois é ela, juntamento com outros aspectos e soluções do produto software, que irá prender o usuário e criar uma experiência adequada para o uso do sistema desenvolvido. A interface não se refere tão somente ao que está na tela, mas é interligada com estudo do público-alvo, criação de personas, cores, hierarquia de informações na tela e por fim, tudo isso é referente a jornada do usuário dentro do ambiente desenvolvido.</w:t>
+        <w:t xml:space="preserve">A interface do usuário é essencial, pois é ela, juntamento com outros aspectos e soluções do produto software, que irá prender o usuário e criar uma experiência adequada para o uso do sistema desenvolvido. A interface não se refere tão somente ao que está na tela, mas é interligada com estudo do público-alvo, criação de personas, cores, hierarquia de </w:t>
+      </w:r>
+      <w:r>
+        <w:lastRenderedPageBreak/>
+        <w:t>informações na tela e por fim, tudo isso é referente a jornada do usuário dentro do ambiente desenvolvido.</w:t>
       </w:r>
     </w:p>
     <w:p/>
@@ -6649,7 +6655,6 @@
       </w:pPr>
       <w:bookmarkStart w:id="30" w:name="_Toc167968038"/>
       <w:r>
-        <w:lastRenderedPageBreak/>
         <w:t>Rascunhos de tela</w:t>
       </w:r>
       <w:bookmarkEnd w:id="30"/>
@@ -9953,7 +9958,7 @@
 </file>
 
 <file path=customXml/itemProps1.xml><?xml version="1.0" encoding="utf-8"?>
-<ds:datastoreItem xmlns:ds="http://schemas.openxmlformats.org/officeDocument/2006/customXml" ds:itemID="{2B55A7F1-FE58-41AF-A155-EE81EE4C885C}">
+<ds:datastoreItem xmlns:ds="http://schemas.openxmlformats.org/officeDocument/2006/customXml" ds:itemID="{B942329A-B4B4-46DA-B0B6-28C52E9B78CC}">
   <ds:schemaRefs>
     <ds:schemaRef ds:uri="http://schemas.openxmlformats.org/officeDocument/2006/bibliography"/>
   </ds:schemaRefs>

</xml_diff>

<commit_message>
inseri a imagem do diagrama de atividade da tela de cadastro
</commit_message>
<xml_diff>
--- a/0-DOCUMENTACAO/0-ENGENHARIA DE SOFTWARE - ATIVIDADES/Projeto.Integrador.1.Semestre.docx
+++ b/0-DOCUMENTACAO/0-ENGENHARIA DE SOFTWARE - ATIVIDADES/Projeto.Integrador.1.Semestre.docx
@@ -6382,85 +6382,124 @@
       <w:r>
         <w:t>Neste diagrama de atividade está representado as ações na tela de login, o passo a passo onde o usuário informa seu e-mail e senha, caso tenha um cadastro feito, o login será realizado com sucesso. Caso o e-mail digitado não for encontrado, o usuário será redirecionado para a tela de cadastro.</w:t>
       </w:r>
+    </w:p>
+    <w:p>
+      <w:pPr>
+        <w:pStyle w:val="SemEspaamento"/>
+      </w:pPr>
+    </w:p>
+    <w:p>
+      <w:pPr>
+        <w:pStyle w:val="SemEspaamento"/>
+        <w:rPr>
+          <w:b/>
+          <w:bCs/>
+        </w:rPr>
+      </w:pPr>
+      <w:r>
+        <w:rPr>
+          <w:b/>
+          <w:bCs/>
+        </w:rPr>
+        <w:t xml:space="preserve">Atividade </w:t>
+      </w:r>
+      <w:r>
+        <w:rPr>
+          <w:b/>
+          <w:bCs/>
+        </w:rPr>
+        <w:t>Fazer Cadastro</w:t>
+      </w:r>
+    </w:p>
+    <w:p>
+      <w:pPr>
+        <w:pStyle w:val="SemEspaamento"/>
+      </w:pPr>
+      <w:r>
+        <w:rPr>
+          <w:noProof/>
+        </w:rPr>
+        <w:lastRenderedPageBreak/>
+        <w:drawing>
+          <wp:inline distT="0" distB="0" distL="0" distR="0" wp14:anchorId="2AE7AA5C" wp14:editId="090AD936">
+            <wp:extent cx="5733415" cy="2942590"/>
+            <wp:effectExtent l="0" t="0" r="635" b="0"/>
+            <wp:docPr id="6" name="Imagem 6"/>
+            <wp:cNvGraphicFramePr>
+              <a:graphicFrameLocks xmlns:a="http://schemas.openxmlformats.org/drawingml/2006/main" noChangeAspect="1"/>
+            </wp:cNvGraphicFramePr>
+            <a:graphic xmlns:a="http://schemas.openxmlformats.org/drawingml/2006/main">
+              <a:graphicData uri="http://schemas.openxmlformats.org/drawingml/2006/picture">
+                <pic:pic xmlns:pic="http://schemas.openxmlformats.org/drawingml/2006/picture">
+                  <pic:nvPicPr>
+                    <pic:cNvPr id="6" name="atividade_fazer_cadastro.jpg"/>
+                    <pic:cNvPicPr/>
+                  </pic:nvPicPr>
+                  <pic:blipFill>
+                    <a:blip r:embed="rId10">
+                      <a:extLst>
+                        <a:ext uri="{28A0092B-C50C-407E-A947-70E740481C1C}">
+                          <a14:useLocalDpi xmlns:a14="http://schemas.microsoft.com/office/drawing/2010/main" val="0"/>
+                        </a:ext>
+                      </a:extLst>
+                    </a:blip>
+                    <a:stretch>
+                      <a:fillRect/>
+                    </a:stretch>
+                  </pic:blipFill>
+                  <pic:spPr>
+                    <a:xfrm>
+                      <a:off x="0" y="0"/>
+                      <a:ext cx="5733415" cy="2942590"/>
+                    </a:xfrm>
+                    <a:prstGeom prst="rect">
+                      <a:avLst/>
+                    </a:prstGeom>
+                  </pic:spPr>
+                </pic:pic>
+              </a:graphicData>
+            </a:graphic>
+          </wp:inline>
+        </w:drawing>
+      </w:r>
+    </w:p>
+    <w:p>
+      <w:pPr>
+        <w:pStyle w:val="SemEspaamento"/>
+      </w:pPr>
+    </w:p>
+    <w:p>
+      <w:pPr>
+        <w:pStyle w:val="SemEspaamento"/>
+        <w:rPr>
+          <w:b/>
+          <w:bCs/>
+        </w:rPr>
+      </w:pPr>
+      <w:r>
+        <w:rPr>
+          <w:b/>
+          <w:bCs/>
+        </w:rPr>
+        <w:t xml:space="preserve">Atividade </w:t>
+      </w:r>
+      <w:r>
+        <w:rPr>
+          <w:b/>
+          <w:bCs/>
+        </w:rPr>
+        <w:t>Jogar</w:t>
+      </w:r>
+    </w:p>
+    <w:p>
+      <w:pPr>
+        <w:pStyle w:val="SemEspaamento"/>
+      </w:pPr>
+      <w:r>
+        <w:t>[descrição]</w:t>
+      </w:r>
       <w:bookmarkStart w:id="23" w:name="_GoBack"/>
       <w:bookmarkEnd w:id="23"/>
-    </w:p>
-    <w:p>
-      <w:pPr>
-        <w:pStyle w:val="SemEspaamento"/>
-      </w:pPr>
-    </w:p>
-    <w:p>
-      <w:pPr>
-        <w:pStyle w:val="SemEspaamento"/>
-        <w:rPr>
-          <w:b/>
-          <w:bCs/>
-        </w:rPr>
-      </w:pPr>
-      <w:r>
-        <w:rPr>
-          <w:b/>
-          <w:bCs/>
-        </w:rPr>
-        <w:t xml:space="preserve">Atividade </w:t>
-      </w:r>
-      <w:r>
-        <w:rPr>
-          <w:b/>
-          <w:bCs/>
-        </w:rPr>
-        <w:t>Fazer Cadastro</w:t>
-      </w:r>
-    </w:p>
-    <w:p>
-      <w:pPr>
-        <w:pStyle w:val="SemEspaamento"/>
-      </w:pPr>
-      <w:r>
-        <w:t>[descrição]</w:t>
-      </w:r>
-    </w:p>
-    <w:p>
-      <w:pPr>
-        <w:pStyle w:val="SemEspaamento"/>
-      </w:pPr>
-    </w:p>
-    <w:p>
-      <w:pPr>
-        <w:pStyle w:val="SemEspaamento"/>
-      </w:pPr>
-    </w:p>
-    <w:p>
-      <w:pPr>
-        <w:pStyle w:val="SemEspaamento"/>
-        <w:rPr>
-          <w:b/>
-          <w:bCs/>
-        </w:rPr>
-      </w:pPr>
-      <w:r>
-        <w:rPr>
-          <w:b/>
-          <w:bCs/>
-        </w:rPr>
-        <w:t xml:space="preserve">Atividade </w:t>
-      </w:r>
-      <w:r>
-        <w:rPr>
-          <w:b/>
-          <w:bCs/>
-        </w:rPr>
-        <w:t>Jogar</w:t>
-      </w:r>
-    </w:p>
-    <w:p>
-      <w:pPr>
-        <w:pStyle w:val="SemEspaamento"/>
-      </w:pPr>
-      <w:r>
-        <w:t>[descrição]</w:t>
-      </w:r>
     </w:p>
     <w:p>
       <w:pPr>
@@ -6538,6 +6577,7 @@
           <w:bCs/>
           <w:noProof/>
         </w:rPr>
+        <w:lastRenderedPageBreak/>
         <w:drawing>
           <wp:inline distT="0" distB="0" distL="0" distR="0" wp14:anchorId="42A38086" wp14:editId="6BF3FE07">
             <wp:extent cx="5733415" cy="3630124"/>
@@ -6556,7 +6596,7 @@
                     </pic:cNvPicPr>
                   </pic:nvPicPr>
                   <pic:blipFill>
-                    <a:blip r:embed="rId10">
+                    <a:blip r:embed="rId11">
                       <a:extLst>
                         <a:ext uri="{28A0092B-C50C-407E-A947-70E740481C1C}">
                           <a14:useLocalDpi xmlns:a14="http://schemas.microsoft.com/office/drawing/2010/main" val="0"/>
@@ -6641,11 +6681,7 @@
     <w:p/>
     <w:p>
       <w:r>
-        <w:t xml:space="preserve">A interface do usuário é essencial, pois é ela, juntamento com outros aspectos e soluções do produto software, que irá prender o usuário e criar uma experiência adequada para o uso do sistema desenvolvido. A interface não se refere tão somente ao que está na tela, mas é interligada com estudo do público-alvo, criação de personas, cores, hierarquia de </w:t>
-      </w:r>
-      <w:r>
-        <w:lastRenderedPageBreak/>
-        <w:t>informações na tela e por fim, tudo isso é referente a jornada do usuário dentro do ambiente desenvolvido.</w:t>
+        <w:t>A interface do usuário é essencial, pois é ela, juntamento com outros aspectos e soluções do produto software, que irá prender o usuário e criar uma experiência adequada para o uso do sistema desenvolvido. A interface não se refere tão somente ao que está na tela, mas é interligada com estudo do público-alvo, criação de personas, cores, hierarquia de informações na tela e por fim, tudo isso é referente a jornada do usuário dentro do ambiente desenvolvido.</w:t>
       </w:r>
     </w:p>
     <w:p/>
@@ -6673,6 +6709,7 @@
         <w:rPr>
           <w:noProof/>
         </w:rPr>
+        <w:lastRenderedPageBreak/>
         <w:drawing>
           <wp:inline distT="0" distB="0" distL="0" distR="0" wp14:anchorId="10CEEB69" wp14:editId="1E5ADF53">
             <wp:extent cx="5733415" cy="4371975"/>
@@ -6689,7 +6726,7 @@
                     <pic:cNvPicPr/>
                   </pic:nvPicPr>
                   <pic:blipFill>
-                    <a:blip r:embed="rId11"/>
+                    <a:blip r:embed="rId12"/>
                     <a:stretch>
                       <a:fillRect/>
                     </a:stretch>
@@ -6759,7 +6796,7 @@
                     <pic:cNvPicPr/>
                   </pic:nvPicPr>
                   <pic:blipFill>
-                    <a:blip r:embed="rId12"/>
+                    <a:blip r:embed="rId13"/>
                     <a:stretch>
                       <a:fillRect/>
                     </a:stretch>
@@ -6857,7 +6894,7 @@
                     <pic:cNvPicPr/>
                   </pic:nvPicPr>
                   <pic:blipFill>
-                    <a:blip r:embed="rId13"/>
+                    <a:blip r:embed="rId14"/>
                     <a:stretch>
                       <a:fillRect/>
                     </a:stretch>
@@ -6954,7 +6991,7 @@
                     <pic:cNvPicPr/>
                   </pic:nvPicPr>
                   <pic:blipFill>
-                    <a:blip r:embed="rId14"/>
+                    <a:blip r:embed="rId15"/>
                     <a:stretch>
                       <a:fillRect/>
                     </a:stretch>
@@ -7065,7 +7102,7 @@
       <w:pPr>
         <w:pStyle w:val="SemEspaamento"/>
       </w:pPr>
-      <w:hyperlink r:id="rId15" w:history="1">
+      <w:hyperlink r:id="rId16" w:history="1">
         <w:r>
           <w:rPr>
             <w:rStyle w:val="Hyperlink"/>
@@ -7438,7 +7475,7 @@
     </w:sdt>
     <w:p/>
     <w:sectPr>
-      <w:headerReference w:type="default" r:id="rId16"/>
+      <w:headerReference w:type="default" r:id="rId17"/>
       <w:pgSz w:w="11909" w:h="16834"/>
       <w:pgMar w:top="1440" w:right="1440" w:bottom="720" w:left="1440" w:header="720" w:footer="720" w:gutter="0"/>
       <w:pgNumType w:start="1"/>
@@ -9958,7 +9995,7 @@
 </file>
 
 <file path=customXml/itemProps1.xml><?xml version="1.0" encoding="utf-8"?>
-<ds:datastoreItem xmlns:ds="http://schemas.openxmlformats.org/officeDocument/2006/customXml" ds:itemID="{B942329A-B4B4-46DA-B0B6-28C52E9B78CC}">
+<ds:datastoreItem xmlns:ds="http://schemas.openxmlformats.org/officeDocument/2006/customXml" ds:itemID="{B29E4A54-2516-4BC1-BECB-EFF02711E288}">
   <ds:schemaRefs>
     <ds:schemaRef ds:uri="http://schemas.openxmlformats.org/officeDocument/2006/bibliography"/>
   </ds:schemaRefs>

</xml_diff>

<commit_message>
DiagramaSequenciaJogar IMAGEM + DESCRIÇÃO close #10
</commit_message>
<xml_diff>
--- a/0-DOCUMENTACAO/0-ENGENHARIA DE SOFTWARE - ATIVIDADES/Projeto.Integrador.1.Semestre.docx
+++ b/0-DOCUMENTACAO/0-ENGENHARIA DE SOFTWARE - ATIVIDADES/Projeto.Integrador.1.Semestre.docx
@@ -6573,29 +6573,59 @@
         <w:rPr>
           <w:bCs/>
         </w:rPr>
-        <w:t xml:space="preserve"> Logo após, entra a Interface de Configuração, onde o usuário seleciona o modo de jogo, “multiplayer” ou “singleplayer”. Em seguida, após o usuário passar por essas etapas, ele entra em uma validação, para ver se ele está conectado a uma internet para poder jogar junto com outros usuários do app.</w:t>
-      </w:r>
+        <w:t xml:space="preserve"> Logo após, entra a Interface de Configuração, onde o usuário seleciona o modo de jogo, “</w:t>
+      </w:r>
+      <w:bookmarkStart w:id="28" w:name="_GoBack"/>
       <w:r>
         <w:rPr>
           <w:bCs/>
         </w:rPr>
+        <w:t>multiplayer</w:t>
+      </w:r>
+      <w:bookmarkEnd w:id="28"/>
+      <w:r>
+        <w:rPr>
+          <w:bCs/>
+        </w:rPr>
+        <w:t>” ou “singleplayer”. Em seguida, após o usuário passar por essas etapas, ele entra em uma validação, para ver se ele está conectado a uma internet para poder jogar junto com outros usuários do app.</w:t>
+      </w:r>
+      <w:r>
+        <w:rPr>
+          <w:bCs/>
+        </w:rPr>
         <w:t xml:space="preserve"> </w:t>
       </w:r>
       <w:r>
         <w:rPr>
           <w:bCs/>
         </w:rPr>
-        <w:t>Caso esteja conectado a internet, o sistema inicia uma busca por jogadores online. Encontrando os jogadores, a tela atualiza e o jogo multiplayer inicia.</w:t>
-      </w:r>
-    </w:p>
-    <w:p>
-      <w:pPr>
+        <w:t xml:space="preserve">Caso esteja conectado </w:t>
+      </w:r>
+      <w:r>
         <w:rPr>
           <w:bCs/>
         </w:rPr>
-      </w:pPr>
-      <w:bookmarkStart w:id="28" w:name="_GoBack"/>
-      <w:bookmarkEnd w:id="28"/>
+        <w:t>à</w:t>
+      </w:r>
+      <w:r>
+        <w:rPr>
+          <w:bCs/>
+        </w:rPr>
+        <w:t xml:space="preserve"> internet, o sistema inicia uma busca por jogadores online. Encontrando os jogadores, a tela atualiza e o jogo multiplayer inicia.</w:t>
+      </w:r>
+    </w:p>
+    <w:p>
+      <w:pPr>
+        <w:rPr>
+          <w:bCs/>
+        </w:rPr>
+      </w:pPr>
+      <w:r>
+        <w:rPr>
+          <w:bCs/>
+        </w:rPr>
+        <w:t>Porém, caso o usuário não esteja conectado à internet, o sistema retorna o status da conexão, a tela do usuário atualiza, e uma mensagem é exibida em sua tela “sem internet no momento”.</w:t>
+      </w:r>
     </w:p>
     <w:p>
       <w:pPr>
@@ -6639,17 +6669,14 @@
       </w:pPr>
       <w:bookmarkStart w:id="30" w:name="_Toc167968038"/>
       <w:r>
+        <w:lastRenderedPageBreak/>
         <w:t>Rascunhos de tela</w:t>
       </w:r>
       <w:bookmarkEnd w:id="30"/>
     </w:p>
     <w:p>
       <w:r>
-        <w:t xml:space="preserve">Antes de codificar as páginas, é necessário entender seu design, sua formação e estratégia para não investir tempo e esforço em algo, que ao fim do projeto, fique péssimo quando se </w:t>
-      </w:r>
-      <w:r>
-        <w:lastRenderedPageBreak/>
-        <w:t>fala em experiência do usuário. Abaixo, o grupo detentor do projeto EducaQuest apresenta as seguintes telas de rascunhos correspondentes a versão inicial do software:</w:t>
+        <w:t>Antes de codificar as páginas, é necessário entender seu design, sua formação e estratégia para não investir tempo e esforço em algo, que ao fim do projeto, fique péssimo quando se fala em experiência do usuário. Abaixo, o grupo detentor do projeto EducaQuest apresenta as seguintes telas de rascunhos correspondentes a versão inicial do software:</w:t>
       </w:r>
     </w:p>
     <w:p/>
@@ -9946,7 +9973,7 @@
 </file>
 
 <file path=customXml/itemProps1.xml><?xml version="1.0" encoding="utf-8"?>
-<ds:datastoreItem xmlns:ds="http://schemas.openxmlformats.org/officeDocument/2006/customXml" ds:itemID="{E2BEF16F-5CC7-4D4F-B8E1-8845C547A884}">
+<ds:datastoreItem xmlns:ds="http://schemas.openxmlformats.org/officeDocument/2006/customXml" ds:itemID="{9D4DF425-898E-4F55-B151-E1AACA17336C}">
   <ds:schemaRefs>
     <ds:schemaRef ds:uri="http://schemas.openxmlformats.org/officeDocument/2006/bibliography"/>
   </ds:schemaRefs>

</xml_diff>

<commit_message>
Descrição do diagrama casos de uso adicionada
</commit_message>
<xml_diff>
--- a/0-DOCUMENTACAO/0-ENGENHARIA DE SOFTWARE - ATIVIDADES/Projeto.Integrador.1.Semestre.docx
+++ b/0-DOCUMENTACAO/0-ENGENHARIA DE SOFTWARE - ATIVIDADES/Projeto.Integrador.1.Semestre.docx
@@ -6836,22 +6836,33 @@
       </w:r>
     </w:p>
     <w:p>
-      <w:bookmarkStart w:id="24" w:name="_GoBack"/>
+      <w:r>
+        <w:t>O diagrama apresentado relaciona o usuário Aluno, Professor e Gerenciador no uso da plataforma quando estiver em execução.</w:t>
+      </w:r>
+    </w:p>
+    <w:p>
+      <w:r>
+        <w:t>Informa quais são as permissões de cada usuári</w:t>
+      </w:r>
+      <w:r>
+        <w:t>o e até onde ele poderá alterar o sistema, o exemplo que terá mais ‘poder’ será o gerenciador, onde o mesmo poderá excluir ou recusar uma proposta de pergunta feita pelo segundo dominante (Professor).</w:t>
+      </w:r>
+    </w:p>
+    <w:p>
+      <w:pPr>
+        <w:pStyle w:val="Ttulo2"/>
+      </w:pPr>
+      <w:bookmarkStart w:id="24" w:name="_xmux0r3xll0b"/>
+      <w:bookmarkStart w:id="25" w:name="_Toc161762665"/>
+      <w:bookmarkStart w:id="26" w:name="_Toc161762666"/>
+      <w:bookmarkStart w:id="27" w:name="_Toc167968036"/>
       <w:bookmarkEnd w:id="24"/>
-    </w:p>
-    <w:p>
-      <w:pPr>
-        <w:pStyle w:val="Ttulo2"/>
-      </w:pPr>
-      <w:bookmarkStart w:id="25" w:name="_xmux0r3xll0b"/>
-      <w:bookmarkStart w:id="26" w:name="_Toc161762665"/>
-      <w:bookmarkStart w:id="27" w:name="_Toc161762666"/>
-      <w:bookmarkStart w:id="28" w:name="_Toc167968036"/>
       <w:bookmarkEnd w:id="25"/>
+      <w:r>
+        <w:t>Diagrama de sequência</w:t>
+      </w:r>
+      <w:bookmarkStart w:id="28" w:name="_GoBack"/>
       <w:bookmarkEnd w:id="26"/>
-      <w:r>
-        <w:t>Diagrama de sequência</w:t>
-      </w:r>
       <w:bookmarkEnd w:id="27"/>
       <w:bookmarkEnd w:id="28"/>
     </w:p>
@@ -10426,7 +10437,7 @@
 </file>
 
 <file path=customXml/itemProps1.xml><?xml version="1.0" encoding="utf-8"?>
-<ds:datastoreItem xmlns:ds="http://schemas.openxmlformats.org/officeDocument/2006/customXml" ds:itemID="{5AAB5F75-EA1C-4307-A457-B88470431D28}">
+<ds:datastoreItem xmlns:ds="http://schemas.openxmlformats.org/officeDocument/2006/customXml" ds:itemID="{70334F1A-A253-4F58-81CF-F0923576E0FE}">
   <ds:schemaRefs>
     <ds:schemaRef ds:uri="http://schemas.openxmlformats.org/officeDocument/2006/bibliography"/>
   </ds:schemaRefs>

</xml_diff>

<commit_message>
Alteração da descrição realizada
</commit_message>
<xml_diff>
--- a/0-DOCUMENTACAO/0-ENGENHARIA DE SOFTWARE - ATIVIDADES/Projeto.Integrador.1.Semestre.docx
+++ b/0-DOCUMENTACAO/0-ENGENHARIA DE SOFTWARE - ATIVIDADES/Projeto.Integrador.1.Semestre.docx
@@ -302,7 +302,6 @@
         </w:rPr>
         <w:t xml:space="preserve">) / </w:t>
       </w:r>
-      <w:proofErr w:type="spellStart"/>
       <w:r>
         <w:rPr>
           <w:b/>
@@ -311,7 +310,6 @@
         </w:rPr>
         <w:t>EducaQuest</w:t>
       </w:r>
-      <w:proofErr w:type="spellEnd"/>
       <w:r>
         <w:rPr>
           <w:b/>
@@ -341,23 +339,7 @@
           <w:sz w:val="24"/>
           <w:szCs w:val="24"/>
         </w:rPr>
-        <w:t xml:space="preserve"> </w:t>
-      </w:r>
-      <w:proofErr w:type="spellStart"/>
-      <w:r>
-        <w:rPr>
-          <w:sz w:val="24"/>
-          <w:szCs w:val="24"/>
-        </w:rPr>
-        <w:t>Quiz</w:t>
-      </w:r>
-      <w:proofErr w:type="spellEnd"/>
-      <w:r>
-        <w:rPr>
-          <w:sz w:val="24"/>
-          <w:szCs w:val="24"/>
-        </w:rPr>
-        <w:t xml:space="preserve"> Interativo Multidisciplinar</w:t>
+        <w:t xml:space="preserve"> Quiz Interativo Multidisciplinar</w:t>
       </w:r>
     </w:p>
     <w:p>
@@ -467,23 +449,7 @@
                 <w:sz w:val="24"/>
                 <w:szCs w:val="24"/>
               </w:rPr>
-              <w:t xml:space="preserve">Caio </w:t>
-            </w:r>
-            <w:proofErr w:type="spellStart"/>
-            <w:r>
-              <w:rPr>
-                <w:sz w:val="24"/>
-                <w:szCs w:val="24"/>
-              </w:rPr>
-              <w:t>Beteghelli</w:t>
-            </w:r>
-            <w:proofErr w:type="spellEnd"/>
-            <w:r>
-              <w:rPr>
-                <w:sz w:val="24"/>
-                <w:szCs w:val="24"/>
-              </w:rPr>
-              <w:t xml:space="preserve"> de Almeida</w:t>
+              <w:t>Caio Beteghelli de Almeida</w:t>
             </w:r>
           </w:p>
         </w:tc>
@@ -554,68 +520,50 @@
                 <w:szCs w:val="24"/>
               </w:rPr>
             </w:pPr>
-            <w:proofErr w:type="spellStart"/>
             <w:r>
               <w:rPr>
                 <w:sz w:val="24"/>
                 <w:szCs w:val="24"/>
               </w:rPr>
-              <w:t>Izabely</w:t>
+              <w:t>Izabely do Nascimento Rodrigues de Campos</w:t>
             </w:r>
-            <w:proofErr w:type="spellEnd"/>
+          </w:p>
+        </w:tc>
+      </w:tr>
+      <w:tr>
+        <w:trPr>
+          <w:jc w:val="center"/>
+        </w:trPr>
+        <w:tc>
+          <w:tcPr>
+            <w:tcW w:w="3360" w:type="dxa"/>
+            <w:tcBorders>
+              <w:top w:val="single" w:sz="8" w:space="0" w:color="000000"/>
+              <w:left w:val="single" w:sz="8" w:space="0" w:color="000000"/>
+              <w:bottom w:val="single" w:sz="8" w:space="0" w:color="000000"/>
+              <w:right w:val="single" w:sz="8" w:space="0" w:color="000000"/>
+            </w:tcBorders>
+            <w:tcMar>
+              <w:top w:w="100" w:type="dxa"/>
+              <w:left w:w="100" w:type="dxa"/>
+              <w:bottom w:w="100" w:type="dxa"/>
+              <w:right w:w="100" w:type="dxa"/>
+            </w:tcMar>
+          </w:tcPr>
+          <w:p>
+            <w:pPr>
+              <w:jc w:val="center"/>
+              <w:rPr>
+                <w:sz w:val="24"/>
+                <w:szCs w:val="24"/>
+              </w:rPr>
+            </w:pPr>
             <w:r>
               <w:rPr>
                 <w:sz w:val="24"/>
                 <w:szCs w:val="24"/>
               </w:rPr>
-              <w:t xml:space="preserve"> do Nascimento Rodrigues de Campos</w:t>
-            </w:r>
-          </w:p>
-        </w:tc>
-      </w:tr>
-      <w:tr>
-        <w:trPr>
-          <w:jc w:val="center"/>
-        </w:trPr>
-        <w:tc>
-          <w:tcPr>
-            <w:tcW w:w="3360" w:type="dxa"/>
-            <w:tcBorders>
-              <w:top w:val="single" w:sz="8" w:space="0" w:color="000000"/>
-              <w:left w:val="single" w:sz="8" w:space="0" w:color="000000"/>
-              <w:bottom w:val="single" w:sz="8" w:space="0" w:color="000000"/>
-              <w:right w:val="single" w:sz="8" w:space="0" w:color="000000"/>
-            </w:tcBorders>
-            <w:tcMar>
-              <w:top w:w="100" w:type="dxa"/>
-              <w:left w:w="100" w:type="dxa"/>
-              <w:bottom w:w="100" w:type="dxa"/>
-              <w:right w:w="100" w:type="dxa"/>
-            </w:tcMar>
-          </w:tcPr>
-          <w:p>
-            <w:pPr>
-              <w:jc w:val="center"/>
-              <w:rPr>
-                <w:sz w:val="24"/>
-                <w:szCs w:val="24"/>
-              </w:rPr>
-            </w:pPr>
-            <w:proofErr w:type="spellStart"/>
-            <w:r>
-              <w:rPr>
-                <w:sz w:val="24"/>
-                <w:szCs w:val="24"/>
-              </w:rPr>
-              <w:t>Julio</w:t>
-            </w:r>
-            <w:proofErr w:type="spellEnd"/>
-            <w:r>
-              <w:rPr>
-                <w:sz w:val="24"/>
-                <w:szCs w:val="24"/>
-              </w:rPr>
-              <w:t xml:space="preserve"> Eduardo de Sales</w:t>
+              <w:t>Julio Eduardo de Sales</w:t>
             </w:r>
           </w:p>
         </w:tc>
@@ -686,21 +634,12 @@
                 <w:szCs w:val="24"/>
               </w:rPr>
             </w:pPr>
-            <w:proofErr w:type="spellStart"/>
             <w:r>
               <w:rPr>
                 <w:sz w:val="24"/>
                 <w:szCs w:val="24"/>
               </w:rPr>
-              <w:t>Miran</w:t>
-            </w:r>
-            <w:proofErr w:type="spellEnd"/>
-            <w:r>
-              <w:rPr>
-                <w:sz w:val="24"/>
-                <w:szCs w:val="24"/>
-              </w:rPr>
-              <w:t xml:space="preserve"> Romeiro Ferreira da Silva</w:t>
+              <w:t>Miran Romeiro Ferreira da Silva</w:t>
             </w:r>
             <w:r>
               <w:rPr>
@@ -1036,13 +975,8 @@
         <w:t xml:space="preserve">GRUPO: </w:t>
       </w:r>
       <w:r>
-        <w:t xml:space="preserve">Grupo 07 - </w:t>
-      </w:r>
-      <w:proofErr w:type="spellStart"/>
-      <w:r>
-        <w:t>EducaQuest</w:t>
-      </w:r>
-      <w:proofErr w:type="spellEnd"/>
+        <w:t>Grupo 07 - EducaQuest</w:t>
+      </w:r>
       <w:r>
         <w:rPr>
           <w:rFonts w:ascii="Verdana" w:hAnsi="Verdana"/>
@@ -1989,29 +1923,7 @@
           <w:sz w:val="20"/>
           <w:szCs w:val="20"/>
         </w:rPr>
-        <w:t xml:space="preserve">              </w:t>
-      </w:r>
-      <w:proofErr w:type="gramStart"/>
-      <w:r>
-        <w:rPr>
-          <w:rFonts w:ascii="Verdana" w:hAnsi="Verdana"/>
-          <w:b/>
-          <w:bCs/>
-          <w:sz w:val="20"/>
-          <w:szCs w:val="20"/>
-        </w:rPr>
-        <w:t>Professor Orlando Saraiva</w:t>
-      </w:r>
-      <w:proofErr w:type="gramEnd"/>
-      <w:r>
-        <w:rPr>
-          <w:rFonts w:ascii="Verdana" w:hAnsi="Verdana"/>
-          <w:b/>
-          <w:bCs/>
-          <w:sz w:val="20"/>
-          <w:szCs w:val="20"/>
-        </w:rPr>
-        <w:t xml:space="preserve"> do Nascimento Júnior</w:t>
+        <w:t xml:space="preserve">              Professor Orlando Saraiva do Nascimento Júnior</w:t>
       </w:r>
     </w:p>
     <w:p>
@@ -3273,23 +3185,7 @@
           <w:sz w:val="24"/>
           <w:szCs w:val="24"/>
         </w:rPr>
-        <w:t xml:space="preserve"> e o acesso às tecnologias, como celulares, é cada vez mais recorrente, como aponta o </w:t>
-      </w:r>
-      <w:proofErr w:type="spellStart"/>
-      <w:r>
-        <w:rPr>
-          <w:sz w:val="24"/>
-          <w:szCs w:val="24"/>
-        </w:rPr>
-        <w:t>FGVcia</w:t>
-      </w:r>
-      <w:proofErr w:type="spellEnd"/>
-      <w:r>
-        <w:rPr>
-          <w:sz w:val="24"/>
-          <w:szCs w:val="24"/>
-        </w:rPr>
-        <w:t xml:space="preserve"> (</w:t>
+        <w:t xml:space="preserve"> e o acesso às tecnologias, como celulares, é cada vez mais recorrente, como aponta o FGVcia (</w:t>
       </w:r>
       <w:r>
         <w:rPr>
@@ -3574,23 +3470,7 @@
           <w:szCs w:val="24"/>
         </w:rPr>
         <w:lastRenderedPageBreak/>
-        <w:t xml:space="preserve">respostas, onde os professores fazem uma espécie de </w:t>
-      </w:r>
-      <w:proofErr w:type="spellStart"/>
-      <w:r>
-        <w:rPr>
-          <w:sz w:val="24"/>
-          <w:szCs w:val="24"/>
-        </w:rPr>
-        <w:t>quiz</w:t>
-      </w:r>
-      <w:proofErr w:type="spellEnd"/>
-      <w:r>
-        <w:rPr>
-          <w:sz w:val="24"/>
-          <w:szCs w:val="24"/>
-        </w:rPr>
-        <w:t xml:space="preserve"> e os alunos conseguem ter acessos para responderem.</w:t>
+        <w:t>respostas, onde os professores fazem uma espécie de quiz e os alunos conseguem ter acessos para responderem.</w:t>
       </w:r>
     </w:p>
     <w:p/>
@@ -3659,71 +3539,7 @@
           <w:rFonts w:ascii="Arial" w:hAnsi="Arial" w:cs="Arial"/>
           <w:color w:val="000000"/>
         </w:rPr>
-        <w:t>Criar um game com um ranking competitivo onde os alunos irão responder perguntas relacionadas as matérias (aplicadas de forma prática), de forma individual ou em equipe, com uma interação entre os alunos por meio de reações (</w:t>
-      </w:r>
-      <w:proofErr w:type="spellStart"/>
-      <w:r>
-        <w:rPr>
-          <w:rFonts w:ascii="Arial" w:hAnsi="Arial" w:cs="Arial"/>
-          <w:color w:val="000000"/>
-        </w:rPr>
-        <w:t>emojis</w:t>
-      </w:r>
-      <w:proofErr w:type="spellEnd"/>
-      <w:r>
-        <w:rPr>
-          <w:rFonts w:ascii="Arial" w:hAnsi="Arial" w:cs="Arial"/>
-          <w:color w:val="000000"/>
-        </w:rPr>
-        <w:t xml:space="preserve">) nas respostas. Além de fornecer um game competitivo, também terá o material, onde serão vídeos curtos para os alunos, semelhante às plataformas </w:t>
-      </w:r>
-      <w:proofErr w:type="spellStart"/>
-      <w:r>
-        <w:rPr>
-          <w:rFonts w:ascii="Arial" w:hAnsi="Arial" w:cs="Arial"/>
-          <w:color w:val="000000"/>
-        </w:rPr>
-        <w:t>TikTok</w:t>
-      </w:r>
-      <w:proofErr w:type="spellEnd"/>
-      <w:r>
-        <w:rPr>
-          <w:rFonts w:ascii="Arial" w:hAnsi="Arial" w:cs="Arial"/>
-          <w:color w:val="000000"/>
-        </w:rPr>
-        <w:t xml:space="preserve">, shorts do </w:t>
-      </w:r>
-      <w:proofErr w:type="spellStart"/>
-      <w:r>
-        <w:rPr>
-          <w:rFonts w:ascii="Arial" w:hAnsi="Arial" w:cs="Arial"/>
-          <w:color w:val="000000"/>
-        </w:rPr>
-        <w:t>Youtube</w:t>
-      </w:r>
-      <w:proofErr w:type="spellEnd"/>
-      <w:r>
-        <w:rPr>
-          <w:rFonts w:ascii="Arial" w:hAnsi="Arial" w:cs="Arial"/>
-          <w:color w:val="000000"/>
-        </w:rPr>
-        <w:t xml:space="preserve">, </w:t>
-      </w:r>
-      <w:proofErr w:type="spellStart"/>
-      <w:r>
-        <w:rPr>
-          <w:rFonts w:ascii="Arial" w:hAnsi="Arial" w:cs="Arial"/>
-          <w:color w:val="000000"/>
-        </w:rPr>
-        <w:t>Kwai</w:t>
-      </w:r>
-      <w:proofErr w:type="spellEnd"/>
-      <w:r>
-        <w:rPr>
-          <w:rFonts w:ascii="Arial" w:hAnsi="Arial" w:cs="Arial"/>
-          <w:color w:val="000000"/>
-        </w:rPr>
-        <w:t>.</w:t>
+        <w:t>Criar um game com um ranking competitivo onde os alunos irão responder perguntas relacionadas as matérias (aplicadas de forma prática), de forma individual ou em equipe, com uma interação entre os alunos por meio de reações (emojis) nas respostas. Além de fornecer um game competitivo, também terá o material, onde serão vídeos curtos para os alunos, semelhante às plataformas TikTok, shorts do Youtube, Kwai.</w:t>
       </w:r>
     </w:p>
     <w:p>
@@ -3806,15 +3622,7 @@
       </w:r>
       <w:r>
         <w:tab/>
-        <w:t xml:space="preserve">identificação de necessidades que são esperadas da solução a ser apresentada. Para o projeto </w:t>
-      </w:r>
-      <w:proofErr w:type="spellStart"/>
-      <w:r>
-        <w:t>EducaQuest</w:t>
-      </w:r>
-      <w:proofErr w:type="spellEnd"/>
-      <w:r>
-        <w:t xml:space="preserve">, foi utilizado a pesquisa e análise de dados obtidos através da internet e as experiências pessoais dos próprios idealizadores do projeto e de pessoas próximas. </w:t>
+        <w:t xml:space="preserve">identificação de necessidades que são esperadas da solução a ser apresentada. Para o projeto EducaQuest, foi utilizado a pesquisa e análise de dados obtidos através da internet e as experiências pessoais dos próprios idealizadores do projeto e de pessoas próximas. </w:t>
       </w:r>
     </w:p>
     <w:p>
@@ -3829,21 +3637,8 @@
       <w:pPr>
         <w:jc w:val="both"/>
       </w:pPr>
-      <w:proofErr w:type="gramStart"/>
-      <w:r>
-        <w:t>[Englobar</w:t>
-      </w:r>
-      <w:proofErr w:type="gramEnd"/>
-      <w:r>
-        <w:t xml:space="preserve"> o </w:t>
-      </w:r>
-      <w:proofErr w:type="spellStart"/>
-      <w:r>
-        <w:t>Formulario</w:t>
-      </w:r>
-      <w:proofErr w:type="spellEnd"/>
-      <w:r>
-        <w:t>]</w:t>
+      <w:r>
+        <w:t>[Englobar o Formulario]</w:t>
       </w:r>
     </w:p>
     <w:p>
@@ -3894,17 +3689,8 @@
           <w:rFonts w:ascii="Arial" w:hAnsi="Arial" w:cs="Arial"/>
           <w:color w:val="000000"/>
         </w:rPr>
-        <w:t xml:space="preserve">Área de </w:t>
-      </w:r>
-      <w:proofErr w:type="spellStart"/>
-      <w:r>
-        <w:rPr>
-          <w:rFonts w:ascii="Arial" w:hAnsi="Arial" w:cs="Arial"/>
-          <w:color w:val="000000"/>
-        </w:rPr>
-        <w:t>login</w:t>
-      </w:r>
-      <w:proofErr w:type="spellEnd"/>
+        <w:t>Área de login</w:t>
+      </w:r>
     </w:p>
     <w:p>
       <w:pPr>
@@ -3924,23 +3710,7 @@
           <w:rFonts w:ascii="Arial" w:hAnsi="Arial" w:cs="Arial"/>
           <w:color w:val="000000"/>
         </w:rPr>
-        <w:t>Desafios competitivos de perguntas e respostas (</w:t>
-      </w:r>
-      <w:proofErr w:type="spellStart"/>
-      <w:r>
-        <w:rPr>
-          <w:rFonts w:ascii="Arial" w:hAnsi="Arial" w:cs="Arial"/>
-          <w:color w:val="000000"/>
-        </w:rPr>
-        <w:t>Quiz</w:t>
-      </w:r>
-      <w:proofErr w:type="spellEnd"/>
-      <w:r>
-        <w:rPr>
-          <w:rFonts w:ascii="Arial" w:hAnsi="Arial" w:cs="Arial"/>
-          <w:color w:val="000000"/>
-        </w:rPr>
-        <w:t>)</w:t>
+        <w:t>Desafios competitivos de perguntas e respostas (Quiz)</w:t>
       </w:r>
     </w:p>
     <w:p>
@@ -3970,7 +3740,6 @@
         </w:rPr>
         <w:t>Área educacional com conteúdo de material de aula no formato de vídeos curtos</w:t>
       </w:r>
-      <w:proofErr w:type="gramStart"/>
       <w:r>
         <w:rPr>
           <w:rFonts w:ascii="Arial" w:hAnsi="Arial" w:cs="Arial"/>
@@ -3985,37 +3754,7 @@
           <w:bCs/>
           <w:color w:val="000000"/>
         </w:rPr>
-        <w:t>Compreende</w:t>
-      </w:r>
-      <w:proofErr w:type="gramEnd"/>
-      <w:r>
-        <w:rPr>
-          <w:rFonts w:ascii="Arial" w:hAnsi="Arial" w:cs="Arial"/>
-          <w:b/>
-          <w:bCs/>
-          <w:color w:val="000000"/>
-        </w:rPr>
-        <w:t xml:space="preserve"> um </w:t>
-      </w:r>
-      <w:proofErr w:type="spellStart"/>
-      <w:r>
-        <w:rPr>
-          <w:rFonts w:ascii="Arial" w:hAnsi="Arial" w:cs="Arial"/>
-          <w:b/>
-          <w:bCs/>
-          <w:color w:val="000000"/>
-        </w:rPr>
-        <w:t>update</w:t>
-      </w:r>
-      <w:proofErr w:type="spellEnd"/>
-      <w:r>
-        <w:rPr>
-          <w:rFonts w:ascii="Arial" w:hAnsi="Arial" w:cs="Arial"/>
-          <w:b/>
-          <w:bCs/>
-          <w:color w:val="000000"/>
-        </w:rPr>
-        <w:t xml:space="preserve"> no software e não a versão simples como discutido com o professor de design.</w:t>
+        <w:t>Compreende um update no software e não a versão simples como discutido com o professor de design.</w:t>
       </w:r>
     </w:p>
     <w:p>
@@ -4116,23 +3855,7 @@
           <w:rFonts w:ascii="Arial" w:hAnsi="Arial" w:cs="Arial"/>
           <w:color w:val="000000"/>
         </w:rPr>
-        <w:t xml:space="preserve">Sobre a criptografia </w:t>
-      </w:r>
-      <w:proofErr w:type="spellStart"/>
-      <w:r>
-        <w:rPr>
-          <w:rFonts w:ascii="Arial" w:hAnsi="Arial" w:cs="Arial"/>
-          <w:color w:val="000000"/>
-        </w:rPr>
-        <w:t>ssh</w:t>
-      </w:r>
-      <w:proofErr w:type="spellEnd"/>
-      <w:r>
-        <w:rPr>
-          <w:rFonts w:ascii="Arial" w:hAnsi="Arial" w:cs="Arial"/>
-          <w:color w:val="000000"/>
-        </w:rPr>
-        <w:t xml:space="preserve"> entre chat.</w:t>
+        <w:t>Sobre a criptografia ssh entre chat.</w:t>
       </w:r>
     </w:p>
     <w:p>
@@ -4152,17 +3875,8 @@
           <w:rFonts w:ascii="Arial" w:hAnsi="Arial" w:cs="Arial"/>
           <w:color w:val="000000"/>
         </w:rPr>
-        <w:t xml:space="preserve">Validação de segurança no </w:t>
-      </w:r>
-      <w:proofErr w:type="spellStart"/>
-      <w:r>
-        <w:rPr>
-          <w:rFonts w:ascii="Arial" w:hAnsi="Arial" w:cs="Arial"/>
-          <w:color w:val="000000"/>
-        </w:rPr>
-        <w:t>login</w:t>
-      </w:r>
-      <w:proofErr w:type="spellEnd"/>
+        <w:t>Validação de segurança no login</w:t>
+      </w:r>
       <w:r>
         <w:rPr>
           <w:rFonts w:ascii="Arial" w:hAnsi="Arial" w:cs="Arial"/>
@@ -6496,15 +6210,7 @@
         <w:t>A documentação é a ideia principal quando a Engenharia de Software é incorporada no projeto, documentar o projeto envolve especificar o que deve ser feito e não deve ser feito, quais funcionalidades e restrições o projeto cumpre.</w:t>
       </w:r>
       <w:r>
-        <w:t xml:space="preserve"> Abaixo seguem as etapas para a elaboração da documentação referente aos diagramas e o processo de software usado para a criação do produto software, </w:t>
-      </w:r>
-      <w:proofErr w:type="spellStart"/>
-      <w:r>
-        <w:t>EducaQuest</w:t>
-      </w:r>
-      <w:proofErr w:type="spellEnd"/>
-      <w:r>
-        <w:t>.</w:t>
+        <w:t xml:space="preserve"> Abaixo seguem as etapas para a elaboração da documentação referente aos diagramas e o processo de software usado para a criação do produto software, EducaQuest.</w:t>
       </w:r>
       <w:r>
         <w:tab/>
@@ -6567,34 +6273,13 @@
     </w:p>
     <w:p>
       <w:r>
-        <w:t>Os diagramas UML (</w:t>
-      </w:r>
-      <w:proofErr w:type="spellStart"/>
-      <w:r>
-        <w:t>Unified</w:t>
-      </w:r>
-      <w:proofErr w:type="spellEnd"/>
-      <w:r>
-        <w:t xml:space="preserve"> </w:t>
-      </w:r>
-      <w:proofErr w:type="spellStart"/>
-      <w:r>
-        <w:t>Model</w:t>
+        <w:t>Os diagramas UML (Unified Model</w:t>
       </w:r>
       <w:r>
         <w:t>ing</w:t>
       </w:r>
-      <w:proofErr w:type="spellEnd"/>
-      <w:r>
-        <w:t xml:space="preserve"> </w:t>
-      </w:r>
-      <w:proofErr w:type="spellStart"/>
-      <w:r>
-        <w:t>Language</w:t>
-      </w:r>
-      <w:proofErr w:type="spellEnd"/>
-      <w:r>
-        <w:t>) representam o projeto de forma visual simplific</w:t>
+      <w:r>
+        <w:t xml:space="preserve"> Language) representam o projeto de forma visual simplific</w:t>
       </w:r>
       <w:r>
         <w:t>ada para o usuário cliente todo o funcionamento do projeto em vários níveis, envolvendo suas características e atributos em um ambiente macro e micro de uso.</w:t>
@@ -6630,128 +6315,93 @@
           <w:b/>
           <w:bCs/>
         </w:rPr>
-        <w:t xml:space="preserve">Fazer </w:t>
-      </w:r>
-      <w:proofErr w:type="spellStart"/>
-      <w:r>
+        <w:t>Fazer login</w:t>
+      </w:r>
+    </w:p>
+    <w:p>
+      <w:pPr>
+        <w:pStyle w:val="SemEspaamento"/>
+      </w:pPr>
+      <w:bookmarkStart w:id="22" w:name="_Toc161762664"/>
+      <w:r>
+        <w:t>[descrição]</w:t>
+      </w:r>
+    </w:p>
+    <w:p>
+      <w:pPr>
+        <w:pStyle w:val="SemEspaamento"/>
+      </w:pPr>
+    </w:p>
+    <w:p>
+      <w:pPr>
+        <w:pStyle w:val="SemEspaamento"/>
         <w:rPr>
           <w:b/>
           <w:bCs/>
         </w:rPr>
-        <w:t>login</w:t>
-      </w:r>
-      <w:proofErr w:type="spellEnd"/>
-    </w:p>
-    <w:p>
-      <w:pPr>
-        <w:pStyle w:val="SemEspaamento"/>
-      </w:pPr>
-      <w:bookmarkStart w:id="22" w:name="_Toc161762664"/>
-      <w:r>
-        <w:t>[</w:t>
-      </w:r>
-      <w:proofErr w:type="gramStart"/>
-      <w:r>
-        <w:t>descrição</w:t>
-      </w:r>
-      <w:proofErr w:type="gramEnd"/>
-      <w:r>
-        <w:t>]</w:t>
-      </w:r>
-    </w:p>
-    <w:p>
-      <w:pPr>
-        <w:pStyle w:val="SemEspaamento"/>
-      </w:pPr>
-    </w:p>
-    <w:p>
-      <w:pPr>
-        <w:pStyle w:val="SemEspaamento"/>
+      </w:pPr>
+      <w:r>
         <w:rPr>
           <w:b/>
           <w:bCs/>
         </w:rPr>
-      </w:pPr>
+        <w:t xml:space="preserve">Atividade </w:t>
+      </w:r>
       <w:r>
         <w:rPr>
           <w:b/>
           <w:bCs/>
         </w:rPr>
-        <w:t xml:space="preserve">Atividade </w:t>
-      </w:r>
-      <w:r>
+        <w:t>Fazer Cadastro</w:t>
+      </w:r>
+    </w:p>
+    <w:p>
+      <w:pPr>
+        <w:pStyle w:val="SemEspaamento"/>
+      </w:pPr>
+      <w:r>
+        <w:t>[descrição]</w:t>
+      </w:r>
+    </w:p>
+    <w:p>
+      <w:pPr>
+        <w:pStyle w:val="SemEspaamento"/>
+      </w:pPr>
+    </w:p>
+    <w:p>
+      <w:pPr>
+        <w:pStyle w:val="SemEspaamento"/>
+      </w:pPr>
+    </w:p>
+    <w:p>
+      <w:pPr>
+        <w:pStyle w:val="SemEspaamento"/>
         <w:rPr>
           <w:b/>
           <w:bCs/>
         </w:rPr>
-        <w:t>Fazer Cadastro</w:t>
-      </w:r>
-    </w:p>
-    <w:p>
-      <w:pPr>
-        <w:pStyle w:val="SemEspaamento"/>
-      </w:pPr>
-      <w:r>
-        <w:t>[</w:t>
-      </w:r>
-      <w:proofErr w:type="gramStart"/>
-      <w:r>
-        <w:t>descrição</w:t>
-      </w:r>
-      <w:proofErr w:type="gramEnd"/>
-      <w:r>
-        <w:t>]</w:t>
-      </w:r>
-    </w:p>
-    <w:p>
-      <w:pPr>
-        <w:pStyle w:val="SemEspaamento"/>
-      </w:pPr>
-    </w:p>
-    <w:p>
-      <w:pPr>
-        <w:pStyle w:val="SemEspaamento"/>
-      </w:pPr>
-    </w:p>
-    <w:p>
-      <w:pPr>
-        <w:pStyle w:val="SemEspaamento"/>
+      </w:pPr>
+      <w:r>
         <w:rPr>
           <w:b/>
           <w:bCs/>
         </w:rPr>
-      </w:pPr>
-      <w:proofErr w:type="gramStart"/>
+        <w:t xml:space="preserve">Atividade </w:t>
+      </w:r>
       <w:r>
         <w:rPr>
           <w:b/>
           <w:bCs/>
         </w:rPr>
-        <w:t xml:space="preserve">Atividade </w:t>
-      </w:r>
-      <w:r>
-        <w:rPr>
-          <w:b/>
-          <w:bCs/>
-        </w:rPr>
         <w:t>Jogar</w:t>
       </w:r>
-      <w:proofErr w:type="gramEnd"/>
     </w:p>
     <w:p>
       <w:pPr>
         <w:pStyle w:val="SemEspaamento"/>
       </w:pPr>
       <w:r>
-        <w:t>[</w:t>
-      </w:r>
-      <w:proofErr w:type="gramStart"/>
-      <w:r>
-        <w:t>descrição</w:t>
-      </w:r>
-      <w:proofErr w:type="gramEnd"/>
-      <w:r>
-        <w:t>]</w:t>
+        <w:t>[descrição]</w:t>
       </w:r>
     </w:p>
     <w:p>
@@ -6845,24 +6495,42 @@
         <w:t>Informa quais são as permissões de cada usuári</w:t>
       </w:r>
       <w:r>
-        <w:t>o e até onde ele poderá alterar o sistema, o exemplo que terá mais ‘poder’ será o gerenciador, onde o mesmo poderá excluir ou recusar uma proposta de pergunta feita pelo segundo dominante (Professor).</w:t>
+        <w:t>o e até onde ele poderá alterar</w:t>
+      </w:r>
+      <w:r>
+        <w:t xml:space="preserve"> ou interagir</w:t>
+      </w:r>
+      <w:r>
+        <w:t xml:space="preserve"> </w:t>
+      </w:r>
+      <w:r>
+        <w:t xml:space="preserve">com </w:t>
+      </w:r>
+      <w:r>
+        <w:t>o sist</w:t>
+      </w:r>
+      <w:r>
+        <w:t>ema, o exemplo que terá maior gestão</w:t>
+      </w:r>
+      <w:bookmarkStart w:id="24" w:name="_GoBack"/>
+      <w:bookmarkEnd w:id="24"/>
+      <w:r>
+        <w:t xml:space="preserve"> será o gerenciador, onde o mesmo poderá excluir ou recusar uma proposta de pergunta feita pelo segundo dominante (Professor).</w:t>
       </w:r>
     </w:p>
     <w:p>
       <w:pPr>
         <w:pStyle w:val="Ttulo2"/>
       </w:pPr>
-      <w:bookmarkStart w:id="24" w:name="_xmux0r3xll0b"/>
-      <w:bookmarkStart w:id="25" w:name="_Toc161762665"/>
-      <w:bookmarkStart w:id="26" w:name="_Toc161762666"/>
-      <w:bookmarkStart w:id="27" w:name="_Toc167968036"/>
-      <w:bookmarkEnd w:id="24"/>
+      <w:bookmarkStart w:id="25" w:name="_xmux0r3xll0b"/>
+      <w:bookmarkStart w:id="26" w:name="_Toc161762665"/>
+      <w:bookmarkStart w:id="27" w:name="_Toc161762666"/>
+      <w:bookmarkStart w:id="28" w:name="_Toc167968036"/>
       <w:bookmarkEnd w:id="25"/>
+      <w:bookmarkEnd w:id="26"/>
       <w:r>
         <w:t>Diagrama de sequência</w:t>
       </w:r>
-      <w:bookmarkStart w:id="28" w:name="_GoBack"/>
-      <w:bookmarkEnd w:id="26"/>
       <w:bookmarkEnd w:id="27"/>
       <w:bookmarkEnd w:id="28"/>
     </w:p>
@@ -6873,7 +6541,6 @@
           <w:bCs/>
         </w:rPr>
       </w:pPr>
-      <w:proofErr w:type="gramStart"/>
       <w:r>
         <w:rPr>
           <w:b/>
@@ -6881,7 +6548,6 @@
         </w:rPr>
         <w:t>Sequência Jogar</w:t>
       </w:r>
-      <w:proofErr w:type="gramEnd"/>
     </w:p>
     <w:p>
       <w:pPr>
@@ -6990,26 +6656,10 @@
     </w:p>
     <w:p>
       <w:r>
-        <w:t xml:space="preserve">A desenvolver </w:t>
-      </w:r>
-      <w:proofErr w:type="gramStart"/>
-      <w:r>
-        <w:t xml:space="preserve">por </w:t>
-      </w:r>
-      <w:r>
-        <w:t>Miram</w:t>
-      </w:r>
-      <w:proofErr w:type="gramEnd"/>
-      <w:r>
-        <w:t xml:space="preserve">, </w:t>
-      </w:r>
-      <w:proofErr w:type="spellStart"/>
-      <w:r>
-        <w:t>izabelly</w:t>
-      </w:r>
-      <w:proofErr w:type="spellEnd"/>
-      <w:r>
-        <w:t xml:space="preserve"> e Caio</w:t>
+        <w:t xml:space="preserve">A desenvolver por </w:t>
+      </w:r>
+      <w:r>
+        <w:t>Miram, izabelly e Caio</w:t>
       </w:r>
       <w:r>
         <w:t>.</w:t>
@@ -7028,15 +6678,7 @@
     <w:p/>
     <w:p>
       <w:r>
-        <w:t xml:space="preserve">A interface do usuário é essencial, pois é ela, </w:t>
-      </w:r>
-      <w:proofErr w:type="spellStart"/>
-      <w:r>
-        <w:t>juntamento</w:t>
-      </w:r>
-      <w:proofErr w:type="spellEnd"/>
-      <w:r>
-        <w:t xml:space="preserve"> com outros aspectos e soluções do produto software, que irá prender o usuário e criar uma experiência adequada para o uso do sistema desenvolvido. A interface não se refere tão somente ao que está na tela, mas é interligada com estudo do público-alvo, criação de personas, cores, hierarquia de informações na tela e por fim, tudo isso é referente a jornada do usuário dentro do ambiente desenvolvido.</w:t>
+        <w:t>A interface do usuário é essencial, pois é ela, juntamento com outros aspectos e soluções do produto software, que irá prender o usuário e criar uma experiência adequada para o uso do sistema desenvolvido. A interface não se refere tão somente ao que está na tela, mas é interligada com estudo do público-alvo, criação de personas, cores, hierarquia de informações na tela e por fim, tudo isso é referente a jornada do usuário dentro do ambiente desenvolvido.</w:t>
       </w:r>
     </w:p>
     <w:p/>
@@ -7052,15 +6694,7 @@
     </w:p>
     <w:p>
       <w:r>
-        <w:t xml:space="preserve">Antes de codificar as páginas, é necessário entender seu design, sua formação e estratégia para não investir tempo e esforço em algo, que ao fim do projeto, fique péssimo quando se fala em experiência do usuário. Abaixo, o grupo detentor do projeto </w:t>
-      </w:r>
-      <w:proofErr w:type="spellStart"/>
-      <w:r>
-        <w:t>EducaQuest</w:t>
-      </w:r>
-      <w:proofErr w:type="spellEnd"/>
-      <w:r>
-        <w:t xml:space="preserve"> apresenta as seguintes telas de rascunhos correspondentes a versão inicial do software:</w:t>
+        <w:t>Antes de codificar as páginas, é necessário entender seu design, sua formação e estratégia para não investir tempo e esforço em algo, que ao fim do projeto, fique péssimo quando se fala em experiência do usuário. Abaixo, o grupo detentor do projeto EducaQuest apresenta as seguintes telas de rascunhos correspondentes a versão inicial do software:</w:t>
       </w:r>
     </w:p>
     <w:p/>
@@ -7544,15 +7178,7 @@
         <w:pStyle w:val="SemEspaamento"/>
       </w:pPr>
       <w:r>
-        <w:t xml:space="preserve">Todo o projeto foi realizado pela equipe que representa o </w:t>
-      </w:r>
-      <w:proofErr w:type="spellStart"/>
-      <w:r>
-        <w:t>EducaQuest</w:t>
-      </w:r>
-      <w:proofErr w:type="spellEnd"/>
-      <w:r>
-        <w:t>, onde cada participante contribui</w:t>
+        <w:t>Todo o projeto foi realizado pela equipe que representa o EducaQuest, onde cada participante contribui</w:t>
       </w:r>
       <w:r>
         <w:t>u em todas as etapas de projeto, disposto abaixo:</w:t>
@@ -7568,24 +7194,61 @@
         <w:rPr>
           <w:b/>
         </w:rPr>
-        <w:t xml:space="preserve">Caio </w:t>
-      </w:r>
-      <w:proofErr w:type="spellStart"/>
+        <w:t>Caio Beteghelli de Almeida</w:t>
+      </w:r>
+      <w:r>
+        <w:t>: atuou na criação do diagrama de casos de uso, no protótipo de telas e no escopo e requisitos funcionais e não funcionais do sistema.</w:t>
+      </w:r>
+    </w:p>
+    <w:p/>
+    <w:p>
       <w:r>
         <w:rPr>
           <w:b/>
         </w:rPr>
-        <w:t>Beteghelli</w:t>
-      </w:r>
-      <w:proofErr w:type="spellEnd"/>
+        <w:t>Gabriel Victorino</w:t>
+      </w:r>
+      <w:r>
+        <w:t>: atuou na validação de diagramas, elaboração do protótipo de telas</w:t>
+      </w:r>
+      <w:r>
+        <w:t xml:space="preserve"> com a ferramenta Figma, elaboração do diagrama de sequência, atividades</w:t>
+      </w:r>
+      <w:r>
+        <w:t xml:space="preserve"> e casos de uso, além de contribuir com a con</w:t>
+      </w:r>
+      <w:r>
+        <w:t>s</w:t>
+      </w:r>
+      <w:r>
+        <w:t>trução do protótipo de estágio em</w:t>
+      </w:r>
+      <w:r>
+        <w:t xml:space="preserve"> desenvolvimento, a codificação e criação do </w:t>
+      </w:r>
+      <w:r>
+        <w:t>M</w:t>
+      </w:r>
+      <w:r>
+        <w:t>oodboard.</w:t>
+      </w:r>
+    </w:p>
+    <w:p/>
+    <w:p>
       <w:r>
         <w:rPr>
           <w:b/>
         </w:rPr>
-        <w:t xml:space="preserve"> de Almeida</w:t>
-      </w:r>
-      <w:r>
-        <w:t>: atuou na criação do diagrama de casos de uso, no protótipo de telas e no escopo e requisitos funcionais e não funcionais do sistema.</w:t>
+        <w:t>Izabely do Nascimento Rodrigues de Campos</w:t>
+      </w:r>
+      <w:r>
+        <w:t xml:space="preserve">: atuou no apoio na </w:t>
+      </w:r>
+      <w:r>
+        <w:t>criação do diagrama de cas</w:t>
+      </w:r>
+      <w:r>
+        <w:t>os de uso e contexto do projeto.</w:t>
       </w:r>
     </w:p>
     <w:p/>
@@ -7594,122 +7257,34 @@
         <w:rPr>
           <w:b/>
         </w:rPr>
-        <w:t>Gabriel Victorino</w:t>
-      </w:r>
-      <w:r>
-        <w:t>: atuou na validação de diagramas, elaboração do protótipo de telas</w:t>
-      </w:r>
-      <w:r>
-        <w:t xml:space="preserve"> com a ferramenta </w:t>
-      </w:r>
-      <w:proofErr w:type="spellStart"/>
-      <w:r>
-        <w:t>Figma</w:t>
-      </w:r>
-      <w:proofErr w:type="spellEnd"/>
-      <w:r>
-        <w:t>, elaboração do diagrama de sequência, atividades</w:t>
-      </w:r>
-      <w:r>
-        <w:t xml:space="preserve"> e casos de uso, além de contribuir com a con</w:t>
-      </w:r>
-      <w:r>
-        <w:t>s</w:t>
-      </w:r>
-      <w:r>
-        <w:t>trução do protótipo de estágio em</w:t>
-      </w:r>
-      <w:r>
-        <w:t xml:space="preserve"> desenvolvimento, a codificação e criação do </w:t>
-      </w:r>
-      <w:proofErr w:type="spellStart"/>
-      <w:r>
-        <w:t>M</w:t>
-      </w:r>
-      <w:r>
-        <w:t>oodboard</w:t>
-      </w:r>
-      <w:proofErr w:type="spellEnd"/>
-      <w:r>
-        <w:t>.</w:t>
+        <w:t>Julio Eduardo de Sales</w:t>
+      </w:r>
+      <w:r>
+        <w:t>: atuou na criação do diagrama de atividade, casos de uso e prototipação de telas.</w:t>
       </w:r>
     </w:p>
     <w:p/>
     <w:p>
-      <w:proofErr w:type="spellStart"/>
       <w:r>
         <w:rPr>
           <w:b/>
         </w:rPr>
-        <w:t>Izabely</w:t>
-      </w:r>
-      <w:proofErr w:type="spellEnd"/>
+        <w:t>Melissa Beatriz Vieira</w:t>
+      </w:r>
+      <w:r>
+        <w:t xml:space="preserve">: </w:t>
+      </w:r>
+      <w:r>
+        <w:t>atuou nos objetivos de projeto, protótipo de telas.</w:t>
+      </w:r>
+    </w:p>
+    <w:p/>
+    <w:p>
       <w:r>
         <w:rPr>
           <w:b/>
         </w:rPr>
-        <w:t xml:space="preserve"> do Nascimento Rodrigues de Campos</w:t>
-      </w:r>
-      <w:r>
-        <w:t xml:space="preserve">: atuou no apoio na </w:t>
-      </w:r>
-      <w:r>
-        <w:t>criação do diagrama de cas</w:t>
-      </w:r>
-      <w:r>
-        <w:t>os de uso e contexto do projeto.</w:t>
-      </w:r>
-    </w:p>
-    <w:p/>
-    <w:p>
-      <w:proofErr w:type="spellStart"/>
-      <w:r>
-        <w:rPr>
-          <w:b/>
-        </w:rPr>
-        <w:t>Julio</w:t>
-      </w:r>
-      <w:proofErr w:type="spellEnd"/>
-      <w:r>
-        <w:rPr>
-          <w:b/>
-        </w:rPr>
-        <w:t xml:space="preserve"> Eduardo de Sales</w:t>
-      </w:r>
-      <w:r>
-        <w:t>: atuou na criação do diagrama de atividade, casos de uso e prototipação de telas.</w:t>
-      </w:r>
-    </w:p>
-    <w:p/>
-    <w:p>
-      <w:r>
-        <w:rPr>
-          <w:b/>
-        </w:rPr>
-        <w:t>Melissa Beatriz Vieira</w:t>
-      </w:r>
-      <w:r>
-        <w:t xml:space="preserve">: </w:t>
-      </w:r>
-      <w:r>
-        <w:t>atuou nos objetivos de projeto, protótipo de telas.</w:t>
-      </w:r>
-    </w:p>
-    <w:p/>
-    <w:p>
-      <w:proofErr w:type="spellStart"/>
-      <w:r>
-        <w:rPr>
-          <w:b/>
-        </w:rPr>
-        <w:t>Miran</w:t>
-      </w:r>
-      <w:proofErr w:type="spellEnd"/>
-      <w:r>
-        <w:rPr>
-          <w:b/>
-        </w:rPr>
-        <w:t xml:space="preserve"> Romeiro Ferreira da Silva</w:t>
+        <w:t>Miran Romeiro Ferreira da Silva</w:t>
       </w:r>
       <w:r>
         <w:t>: atuou na criação do diagrama de casos de uso, no protótipo de telas e no escopo e requisitos funcionais e não funcionais do sistema.</w:t>
@@ -8062,27 +7637,7 @@
         <w:color w:val="880E1B"/>
         <w:sz w:val="18"/>
       </w:rPr>
-      <w:t xml:space="preserve">Fatec Araras “Antônio </w:t>
-    </w:r>
-    <w:proofErr w:type="spellStart"/>
-    <w:r>
-      <w:rPr>
-        <w:rFonts w:ascii="Verdana" w:hAnsi="Verdana"/>
-        <w:b/>
-        <w:color w:val="880E1B"/>
-        <w:sz w:val="18"/>
-      </w:rPr>
-      <w:t>Brambilla</w:t>
-    </w:r>
-    <w:proofErr w:type="spellEnd"/>
-    <w:r>
-      <w:rPr>
-        <w:rFonts w:ascii="Verdana" w:hAnsi="Verdana"/>
-        <w:b/>
-        <w:color w:val="880E1B"/>
-        <w:sz w:val="18"/>
-      </w:rPr>
-      <w:t>”</w:t>
+      <w:t>Fatec Araras “Antônio Brambilla”</w:t>
     </w:r>
   </w:p>
   <w:p>
@@ -10437,7 +9992,7 @@
 </file>
 
 <file path=customXml/itemProps1.xml><?xml version="1.0" encoding="utf-8"?>
-<ds:datastoreItem xmlns:ds="http://schemas.openxmlformats.org/officeDocument/2006/customXml" ds:itemID="{70334F1A-A253-4F58-81CF-F0923576E0FE}">
+<ds:datastoreItem xmlns:ds="http://schemas.openxmlformats.org/officeDocument/2006/customXml" ds:itemID="{FDF9715B-44CA-483B-AFD1-C144A2537EB4}">
   <ds:schemaRefs>
     <ds:schemaRef ds:uri="http://schemas.openxmlformats.org/officeDocument/2006/bibliography"/>
   </ds:schemaRefs>

</xml_diff>

<commit_message>
inseri a descrição do diagrama de atividade da tela de cadastro
</commit_message>
<xml_diff>
--- a/0-DOCUMENTACAO/0-ENGENHARIA DE SOFTWARE - ATIVIDADES/Projeto.Integrador.1.Semestre.docx
+++ b/0-DOCUMENTACAO/0-ENGENHARIA DE SOFTWARE - ATIVIDADES/Projeto.Integrador.1.Semestre.docx
@@ -6471,6 +6471,24 @@
     <w:p>
       <w:pPr>
         <w:pStyle w:val="SemEspaamento"/>
+      </w:pPr>
+      <w:r>
+        <w:t>Neste diagrama de atividade está representado as ações na tela de cadastro, onde consiste que o usuário defina o tipo de sua conta, preencha dados pessoais e após preenchidos o usuário define um e-mail e uma senha, que será validado pelo sistema. Logo após a validação,</w:t>
+      </w:r>
+      <w:bookmarkStart w:id="23" w:name="_GoBack"/>
+      <w:bookmarkEnd w:id="23"/>
+      <w:r>
+        <w:t xml:space="preserve"> o cadastro do usuário é salvo no banco de dados do software.</w:t>
+      </w:r>
+    </w:p>
+    <w:p>
+      <w:pPr>
+        <w:pStyle w:val="SemEspaamento"/>
+      </w:pPr>
+    </w:p>
+    <w:p>
+      <w:pPr>
+        <w:pStyle w:val="SemEspaamento"/>
         <w:rPr>
           <w:b/>
           <w:bCs/>
@@ -6498,8 +6516,6 @@
       <w:r>
         <w:t>[descrição]</w:t>
       </w:r>
-      <w:bookmarkStart w:id="23" w:name="_GoBack"/>
-      <w:bookmarkEnd w:id="23"/>
     </w:p>
     <w:p>
       <w:pPr>
@@ -9995,7 +10011,7 @@
 </file>
 
 <file path=customXml/itemProps1.xml><?xml version="1.0" encoding="utf-8"?>
-<ds:datastoreItem xmlns:ds="http://schemas.openxmlformats.org/officeDocument/2006/customXml" ds:itemID="{B29E4A54-2516-4BC1-BECB-EFF02711E288}">
+<ds:datastoreItem xmlns:ds="http://schemas.openxmlformats.org/officeDocument/2006/customXml" ds:itemID="{88A83813-6409-41F7-A4DF-07D4611F8793}">
   <ds:schemaRefs>
     <ds:schemaRef ds:uri="http://schemas.openxmlformats.org/officeDocument/2006/bibliography"/>
   </ds:schemaRefs>

</xml_diff>

<commit_message>
imagem carregada diagrama de sequencia login
</commit_message>
<xml_diff>
--- a/0-DOCUMENTACAO/0-ENGENHARIA DE SOFTWARE - ATIVIDADES/Projeto.Integrador.1.Semestre.docx
+++ b/0-DOCUMENTACAO/0-ENGENHARIA DE SOFTWARE - ATIVIDADES/Projeto.Integrador.1.Semestre.docx
@@ -97,6 +97,13 @@
         </w:rPr>
         <w:t>Design Digital</w:t>
       </w:r>
+      <w:r>
+        <w:rPr>
+          <w:sz w:val="24"/>
+          <w:szCs w:val="24"/>
+        </w:rPr>
+        <w:t xml:space="preserve">   </w:t>
+      </w:r>
     </w:p>
     <w:p>
       <w:pPr>
@@ -302,6 +309,7 @@
         </w:rPr>
         <w:t xml:space="preserve">) / </w:t>
       </w:r>
+      <w:proofErr w:type="spellStart"/>
       <w:r>
         <w:rPr>
           <w:b/>
@@ -310,6 +318,7 @@
         </w:rPr>
         <w:t>EducaQuest</w:t>
       </w:r>
+      <w:proofErr w:type="spellEnd"/>
       <w:r>
         <w:rPr>
           <w:b/>
@@ -449,7 +458,23 @@
                 <w:sz w:val="24"/>
                 <w:szCs w:val="24"/>
               </w:rPr>
-              <w:t>Caio Beteghelli de Almeida</w:t>
+              <w:t xml:space="preserve">Caio </w:t>
+            </w:r>
+            <w:proofErr w:type="spellStart"/>
+            <w:r>
+              <w:rPr>
+                <w:sz w:val="24"/>
+                <w:szCs w:val="24"/>
+              </w:rPr>
+              <w:t>Beteghelli</w:t>
+            </w:r>
+            <w:proofErr w:type="spellEnd"/>
+            <w:r>
+              <w:rPr>
+                <w:sz w:val="24"/>
+                <w:szCs w:val="24"/>
+              </w:rPr>
+              <w:t xml:space="preserve"> de Almeida</w:t>
             </w:r>
           </w:p>
         </w:tc>
@@ -558,12 +583,21 @@
                 <w:szCs w:val="24"/>
               </w:rPr>
             </w:pPr>
+            <w:proofErr w:type="spellStart"/>
             <w:r>
               <w:rPr>
                 <w:sz w:val="24"/>
                 <w:szCs w:val="24"/>
               </w:rPr>
-              <w:t>Julio Eduardo de Sales</w:t>
+              <w:t>Julio</w:t>
+            </w:r>
+            <w:proofErr w:type="spellEnd"/>
+            <w:r>
+              <w:rPr>
+                <w:sz w:val="24"/>
+                <w:szCs w:val="24"/>
+              </w:rPr>
+              <w:t xml:space="preserve"> Eduardo de Sales</w:t>
             </w:r>
           </w:p>
         </w:tc>
@@ -975,8 +1009,13 @@
         <w:t xml:space="preserve">GRUPO: </w:t>
       </w:r>
       <w:r>
-        <w:t>Grupo 07 - EducaQuest</w:t>
-      </w:r>
+        <w:t xml:space="preserve">Grupo 07 - </w:t>
+      </w:r>
+      <w:proofErr w:type="spellStart"/>
+      <w:r>
+        <w:t>EducaQuest</w:t>
+      </w:r>
+      <w:proofErr w:type="spellEnd"/>
       <w:r>
         <w:rPr>
           <w:rFonts w:ascii="Verdana" w:hAnsi="Verdana"/>
@@ -3185,7 +3224,23 @@
           <w:sz w:val="24"/>
           <w:szCs w:val="24"/>
         </w:rPr>
-        <w:t xml:space="preserve"> e o acesso às tecnologias, como celulares, é cada vez mais recorrente, como aponta o FGVcia (</w:t>
+        <w:t xml:space="preserve"> e o acesso às tecnologias, como celulares, é cada vez mais recorrente, como aponta o </w:t>
+      </w:r>
+      <w:proofErr w:type="spellStart"/>
+      <w:r>
+        <w:rPr>
+          <w:sz w:val="24"/>
+          <w:szCs w:val="24"/>
+        </w:rPr>
+        <w:t>FGVcia</w:t>
+      </w:r>
+      <w:proofErr w:type="spellEnd"/>
+      <w:r>
+        <w:rPr>
+          <w:sz w:val="24"/>
+          <w:szCs w:val="24"/>
+        </w:rPr>
+        <w:t xml:space="preserve"> (</w:t>
       </w:r>
       <w:r>
         <w:rPr>
@@ -3539,7 +3594,23 @@
           <w:rFonts w:ascii="Arial" w:hAnsi="Arial" w:cs="Arial"/>
           <w:color w:val="000000"/>
         </w:rPr>
-        <w:t>Criar um game com um ranking competitivo onde os alunos irão responder perguntas relacionadas as matérias (aplicadas de forma prática), de forma individual ou em equipe, com uma interação entre os alunos por meio de reações (emojis) nas respostas. Além de fornecer um game competitivo, também terá o material, onde serão vídeos curtos para os alunos, semelhante às plataformas TikTok, shorts do Youtube, Kwai.</w:t>
+        <w:t xml:space="preserve">Criar um game com um ranking competitivo onde os alunos irão responder perguntas relacionadas as matérias (aplicadas de forma prática), de forma individual ou em equipe, com uma interação entre os alunos por meio de reações (emojis) nas respostas. Além de fornecer um game competitivo, também terá o material, onde serão vídeos curtos para os alunos, semelhante às plataformas TikTok, shorts do Youtube, </w:t>
+      </w:r>
+      <w:proofErr w:type="spellStart"/>
+      <w:r>
+        <w:rPr>
+          <w:rFonts w:ascii="Arial" w:hAnsi="Arial" w:cs="Arial"/>
+          <w:color w:val="000000"/>
+        </w:rPr>
+        <w:t>Kwai</w:t>
+      </w:r>
+      <w:proofErr w:type="spellEnd"/>
+      <w:r>
+        <w:rPr>
+          <w:rFonts w:ascii="Arial" w:hAnsi="Arial" w:cs="Arial"/>
+          <w:color w:val="000000"/>
+        </w:rPr>
+        <w:t>.</w:t>
       </w:r>
     </w:p>
     <w:p>
@@ -3622,7 +3693,15 @@
       </w:r>
       <w:r>
         <w:tab/>
-        <w:t xml:space="preserve">identificação de necessidades que são esperadas da solução a ser apresentada. Para o projeto EducaQuest, foi utilizado a pesquisa e análise de dados obtidos através da internet e as experiências pessoais dos próprios idealizadores do projeto e de pessoas próximas. </w:t>
+        <w:t xml:space="preserve">identificação de necessidades que são esperadas da solução a ser apresentada. Para o projeto </w:t>
+      </w:r>
+      <w:proofErr w:type="spellStart"/>
+      <w:r>
+        <w:t>EducaQuest</w:t>
+      </w:r>
+      <w:proofErr w:type="spellEnd"/>
+      <w:r>
+        <w:t xml:space="preserve">, foi utilizado a pesquisa e análise de dados obtidos através da internet e as experiências pessoais dos próprios idealizadores do projeto e de pessoas próximas. </w:t>
       </w:r>
     </w:p>
     <w:p>
@@ -3638,7 +3717,15 @@
         <w:jc w:val="both"/>
       </w:pPr>
       <w:r>
-        <w:t>[Englobar o Formulario]</w:t>
+        <w:t xml:space="preserve">[Englobar o </w:t>
+      </w:r>
+      <w:proofErr w:type="spellStart"/>
+      <w:r>
+        <w:t>Formulario</w:t>
+      </w:r>
+      <w:proofErr w:type="spellEnd"/>
+      <w:r>
+        <w:t>]</w:t>
       </w:r>
     </w:p>
     <w:p>
@@ -3740,6 +3827,7 @@
         </w:rPr>
         <w:t>Área educacional com conteúdo de material de aula no formato de vídeos curtos</w:t>
       </w:r>
+      <w:proofErr w:type="gramStart"/>
       <w:r>
         <w:rPr>
           <w:rFonts w:ascii="Arial" w:hAnsi="Arial" w:cs="Arial"/>
@@ -3754,7 +3842,17 @@
           <w:bCs/>
           <w:color w:val="000000"/>
         </w:rPr>
-        <w:t>Compreende um update no software e não a versão simples como discutido com o professor de design.</w:t>
+        <w:t>Compreende</w:t>
+      </w:r>
+      <w:proofErr w:type="gramEnd"/>
+      <w:r>
+        <w:rPr>
+          <w:rFonts w:ascii="Arial" w:hAnsi="Arial" w:cs="Arial"/>
+          <w:b/>
+          <w:bCs/>
+          <w:color w:val="000000"/>
+        </w:rPr>
+        <w:t xml:space="preserve"> um update no software e não a versão simples como discutido com o professor de design.</w:t>
       </w:r>
     </w:p>
     <w:p>
@@ -3855,7 +3953,23 @@
           <w:rFonts w:ascii="Arial" w:hAnsi="Arial" w:cs="Arial"/>
           <w:color w:val="000000"/>
         </w:rPr>
-        <w:t>Sobre a criptografia ssh entre chat.</w:t>
+        <w:t xml:space="preserve">Sobre a criptografia </w:t>
+      </w:r>
+      <w:proofErr w:type="spellStart"/>
+      <w:r>
+        <w:rPr>
+          <w:rFonts w:ascii="Arial" w:hAnsi="Arial" w:cs="Arial"/>
+          <w:color w:val="000000"/>
+        </w:rPr>
+        <w:t>ssh</w:t>
+      </w:r>
+      <w:proofErr w:type="spellEnd"/>
+      <w:r>
+        <w:rPr>
+          <w:rFonts w:ascii="Arial" w:hAnsi="Arial" w:cs="Arial"/>
+          <w:color w:val="000000"/>
+        </w:rPr>
+        <w:t xml:space="preserve"> entre chat.</w:t>
       </w:r>
     </w:p>
     <w:p>
@@ -6210,7 +6324,15 @@
         <w:t>A documentação é a ideia principal quando a Engenharia de Software é incorporada no projeto, documentar o projeto envolve especificar o que deve ser feito e não deve ser feito, quais funcionalidades e restrições o projeto cumpre.</w:t>
       </w:r>
       <w:r>
-        <w:t xml:space="preserve"> Abaixo seguem as etapas para a elaboração da documentação referente aos diagramas e o processo de software usado para a criação do produto software, EducaQuest.</w:t>
+        <w:t xml:space="preserve"> Abaixo seguem as etapas para a elaboração da documentação referente aos diagramas e o processo de software usado para a criação do produto software, </w:t>
+      </w:r>
+      <w:proofErr w:type="spellStart"/>
+      <w:r>
+        <w:t>EducaQuest</w:t>
+      </w:r>
+      <w:proofErr w:type="spellEnd"/>
+      <w:r>
+        <w:t>.</w:t>
       </w:r>
       <w:r>
         <w:tab/>
@@ -6273,13 +6395,34 @@
     </w:p>
     <w:p>
       <w:r>
-        <w:t>Os diagramas UML (Unified Model</w:t>
+        <w:t>Os diagramas UML (</w:t>
+      </w:r>
+      <w:proofErr w:type="spellStart"/>
+      <w:r>
+        <w:t>Unified</w:t>
+      </w:r>
+      <w:proofErr w:type="spellEnd"/>
+      <w:r>
+        <w:t xml:space="preserve"> </w:t>
+      </w:r>
+      <w:proofErr w:type="spellStart"/>
+      <w:r>
+        <w:t>Model</w:t>
       </w:r>
       <w:r>
         <w:t>ing</w:t>
       </w:r>
-      <w:r>
-        <w:t xml:space="preserve"> Language) representam o projeto de forma visual simplific</w:t>
+      <w:proofErr w:type="spellEnd"/>
+      <w:r>
+        <w:t xml:space="preserve"> </w:t>
+      </w:r>
+      <w:proofErr w:type="spellStart"/>
+      <w:r>
+        <w:t>Language</w:t>
+      </w:r>
+      <w:proofErr w:type="spellEnd"/>
+      <w:r>
+        <w:t>) representam o projeto de forma visual simplific</w:t>
       </w:r>
       <w:r>
         <w:t>ada para o usuário cliente todo o funcionamento do projeto em vários níveis, envolvendo suas características e atributos em um ambiente macro e micro de uso.</w:t>
@@ -6468,11 +6611,126 @@
       </w:r>
     </w:p>
     <w:p>
+      <w:pPr>
+        <w:rPr>
+          <w:b/>
+          <w:bCs/>
+        </w:rPr>
+      </w:pPr>
+    </w:p>
+    <w:p>
+      <w:pPr>
+        <w:rPr>
+          <w:b/>
+          <w:bCs/>
+        </w:rPr>
+      </w:pPr>
+      <w:r>
+        <w:rPr>
+          <w:b/>
+          <w:bCs/>
+        </w:rPr>
+        <w:t>Sequência Login</w:t>
+      </w:r>
+    </w:p>
+    <w:p>
+      <w:pPr>
+        <w:rPr>
+          <w:b/>
+          <w:bCs/>
+        </w:rPr>
+      </w:pPr>
+      <w:r>
+        <w:rPr>
+          <w:b/>
+          <w:bCs/>
+          <w:noProof/>
+        </w:rPr>
+        <w:lastRenderedPageBreak/>
+        <w:drawing>
+          <wp:inline distT="0" distB="0" distL="0" distR="0" wp14:anchorId="6656E8FB" wp14:editId="1F4F3490">
+            <wp:extent cx="4171950" cy="3448050"/>
+            <wp:effectExtent l="0" t="0" r="0" b="0"/>
+            <wp:docPr id="883971777" name="Imagem 1"/>
+            <wp:cNvGraphicFramePr>
+              <a:graphicFrameLocks xmlns:a="http://schemas.openxmlformats.org/drawingml/2006/main" noChangeAspect="1"/>
+            </wp:cNvGraphicFramePr>
+            <a:graphic xmlns:a="http://schemas.openxmlformats.org/drawingml/2006/main">
+              <a:graphicData uri="http://schemas.openxmlformats.org/drawingml/2006/picture">
+                <pic:pic xmlns:pic="http://schemas.openxmlformats.org/drawingml/2006/picture">
+                  <pic:nvPicPr>
+                    <pic:cNvPr id="0" name="Picture 1"/>
+                    <pic:cNvPicPr>
+                      <a:picLocks noChangeAspect="1" noChangeArrowheads="1"/>
+                    </pic:cNvPicPr>
+                  </pic:nvPicPr>
+                  <pic:blipFill>
+                    <a:blip r:embed="rId9">
+                      <a:extLst>
+                        <a:ext uri="{28A0092B-C50C-407E-A947-70E740481C1C}">
+                          <a14:useLocalDpi xmlns:a14="http://schemas.microsoft.com/office/drawing/2010/main" val="0"/>
+                        </a:ext>
+                      </a:extLst>
+                    </a:blip>
+                    <a:srcRect/>
+                    <a:stretch>
+                      <a:fillRect/>
+                    </a:stretch>
+                  </pic:blipFill>
+                  <pic:spPr bwMode="auto">
+                    <a:xfrm>
+                      <a:off x="0" y="0"/>
+                      <a:ext cx="4171950" cy="3448050"/>
+                    </a:xfrm>
+                    <a:prstGeom prst="rect">
+                      <a:avLst/>
+                    </a:prstGeom>
+                    <a:noFill/>
+                    <a:ln>
+                      <a:noFill/>
+                    </a:ln>
+                  </pic:spPr>
+                </pic:pic>
+              </a:graphicData>
+            </a:graphic>
+          </wp:inline>
+        </w:drawing>
+      </w:r>
+    </w:p>
+    <w:p>
+      <w:pPr>
+        <w:rPr>
+          <w:b/>
+          <w:bCs/>
+        </w:rPr>
+      </w:pPr>
+    </w:p>
+    <w:p>
       <w:r>
         <w:t xml:space="preserve">A desenvolver por </w:t>
       </w:r>
       <w:r>
-        <w:t>Miram, izabelly e Caio</w:t>
+        <w:t>Mira</w:t>
+      </w:r>
+      <w:r>
+        <w:t>n</w:t>
+      </w:r>
+      <w:r>
+        <w:t xml:space="preserve">, </w:t>
+      </w:r>
+      <w:proofErr w:type="spellStart"/>
+      <w:r>
+        <w:t>Iz</w:t>
+      </w:r>
+      <w:r>
+        <w:t>abe</w:t>
+      </w:r>
+      <w:r>
+        <w:t>ly</w:t>
+      </w:r>
+      <w:proofErr w:type="spellEnd"/>
+      <w:r>
+        <w:t xml:space="preserve"> e Caio</w:t>
       </w:r>
       <w:r>
         <w:t>.</w:t>
@@ -6507,7 +6765,15 @@
     </w:p>
     <w:p>
       <w:r>
-        <w:t>Antes de codificar as páginas, é necessário entender seu design, sua formação e estratégia para não investir tempo e esforço em algo, que ao fim do projeto, fique péssimo quando se fala em experiência do usuário. Abaixo, o grupo detentor do projeto EducaQuest apresenta as seguintes telas de rascunhos correspondentes a versão inicial do software:</w:t>
+        <w:t xml:space="preserve">Antes de codificar as páginas, é necessário entender seu design, sua formação e estratégia para não investir tempo e esforço em algo, que ao fim do projeto, fique péssimo quando se fala em experiência do usuário. Abaixo, o grupo detentor do projeto </w:t>
+      </w:r>
+      <w:proofErr w:type="spellStart"/>
+      <w:r>
+        <w:t>EducaQuest</w:t>
+      </w:r>
+      <w:proofErr w:type="spellEnd"/>
+      <w:r>
+        <w:t xml:space="preserve"> apresenta as seguintes telas de rascunhos correspondentes a versão inicial do software:</w:t>
       </w:r>
     </w:p>
     <w:p/>
@@ -6519,6 +6785,7 @@
         <w:rPr>
           <w:noProof/>
         </w:rPr>
+        <w:lastRenderedPageBreak/>
         <w:drawing>
           <wp:inline distT="0" distB="0" distL="0" distR="0" wp14:anchorId="10CEEB69" wp14:editId="1E5ADF53">
             <wp:extent cx="5733415" cy="4371975"/>
@@ -6535,7 +6802,7 @@
                     <pic:cNvPicPr/>
                   </pic:nvPicPr>
                   <pic:blipFill>
-                    <a:blip r:embed="rId9"/>
+                    <a:blip r:embed="rId10"/>
                     <a:stretch>
                       <a:fillRect/>
                     </a:stretch>
@@ -6605,7 +6872,7 @@
                     <pic:cNvPicPr/>
                   </pic:nvPicPr>
                   <pic:blipFill>
-                    <a:blip r:embed="rId10"/>
+                    <a:blip r:embed="rId11"/>
                     <a:stretch>
                       <a:fillRect/>
                     </a:stretch>
@@ -6703,7 +6970,7 @@
                     <pic:cNvPicPr/>
                   </pic:nvPicPr>
                   <pic:blipFill>
-                    <a:blip r:embed="rId11"/>
+                    <a:blip r:embed="rId12"/>
                     <a:stretch>
                       <a:fillRect/>
                     </a:stretch>
@@ -6800,7 +7067,7 @@
                     <pic:cNvPicPr/>
                   </pic:nvPicPr>
                   <pic:blipFill>
-                    <a:blip r:embed="rId12"/>
+                    <a:blip r:embed="rId13"/>
                     <a:stretch>
                       <a:fillRect/>
                     </a:stretch>
@@ -6911,7 +7178,7 @@
       <w:pPr>
         <w:pStyle w:val="SemEspaamento"/>
       </w:pPr>
-      <w:hyperlink r:id="rId13" w:history="1">
+      <w:hyperlink r:id="rId14" w:history="1">
         <w:r>
           <w:rPr>
             <w:rStyle w:val="Hyperlink"/>
@@ -6990,7 +7257,15 @@
         <w:pStyle w:val="SemEspaamento"/>
       </w:pPr>
       <w:r>
-        <w:t>Todo o projeto foi realizado pela equipe que representa o EducaQuest, onde cada participante contribui</w:t>
+        <w:t xml:space="preserve">Todo o projeto foi realizado pela equipe que representa o </w:t>
+      </w:r>
+      <w:proofErr w:type="spellStart"/>
+      <w:r>
+        <w:t>EducaQuest</w:t>
+      </w:r>
+      <w:proofErr w:type="spellEnd"/>
+      <w:r>
+        <w:t>, onde cada participante contribui</w:t>
       </w:r>
       <w:r>
         <w:t>u em todas as etapas de projeto, disposto abaixo:</w:t>
@@ -7006,7 +7281,21 @@
         <w:rPr>
           <w:b/>
         </w:rPr>
-        <w:t>Caio Beteghelli de Almeida</w:t>
+        <w:t xml:space="preserve">Caio </w:t>
+      </w:r>
+      <w:proofErr w:type="spellStart"/>
+      <w:r>
+        <w:rPr>
+          <w:b/>
+        </w:rPr>
+        <w:t>Beteghelli</w:t>
+      </w:r>
+      <w:proofErr w:type="spellEnd"/>
+      <w:r>
+        <w:rPr>
+          <w:b/>
+        </w:rPr>
+        <w:t xml:space="preserve"> de Almeida</w:t>
       </w:r>
       <w:r>
         <w:t>: atuou na criação do diagrama de casos de uso, no protótipo de telas e no escopo e requisitos funcionais e não funcionais do sistema.</w:t>
@@ -7024,7 +7313,15 @@
         <w:t>: atuou na validação de diagramas, elaboração do protótipo de telas</w:t>
       </w:r>
       <w:r>
-        <w:t xml:space="preserve"> com a ferramenta Figma, elaboração do diagrama de sequência, atividades</w:t>
+        <w:t xml:space="preserve"> com a ferramenta </w:t>
+      </w:r>
+      <w:proofErr w:type="spellStart"/>
+      <w:r>
+        <w:t>Figma</w:t>
+      </w:r>
+      <w:proofErr w:type="spellEnd"/>
+      <w:r>
+        <w:t>, elaboração do diagrama de sequência, atividades</w:t>
       </w:r>
       <w:r>
         <w:t xml:space="preserve"> e casos de uso, além de contribuir com a con</w:t>
@@ -7038,11 +7335,16 @@
       <w:r>
         <w:t xml:space="preserve"> desenvolvimento, a codificação e criação do </w:t>
       </w:r>
+      <w:proofErr w:type="spellStart"/>
       <w:r>
         <w:t>M</w:t>
       </w:r>
       <w:r>
-        <w:t>oodboard.</w:t>
+        <w:t>oodboard</w:t>
+      </w:r>
+      <w:proofErr w:type="spellEnd"/>
+      <w:r>
+        <w:t>.</w:t>
       </w:r>
     </w:p>
     <w:p/>
@@ -7065,11 +7367,19 @@
     </w:p>
     <w:p/>
     <w:p>
+      <w:proofErr w:type="spellStart"/>
       <w:r>
         <w:rPr>
           <w:b/>
         </w:rPr>
-        <w:t>Julio Eduardo de Sales</w:t>
+        <w:t>Julio</w:t>
+      </w:r>
+      <w:proofErr w:type="spellEnd"/>
+      <w:r>
+        <w:rPr>
+          <w:b/>
+        </w:rPr>
+        <w:t xml:space="preserve"> Eduardo de Sales</w:t>
       </w:r>
       <w:r>
         <w:t>: atuou na criação do diagrama de atividade, casos de uso e prototipação de telas.</w:t>
@@ -7124,6 +7434,7 @@
           <w:docPartUnique/>
         </w:docPartObj>
       </w:sdtPr>
+      <w:sdtEndPr/>
       <w:sdtContent>
         <w:p>
           <w:pPr>
@@ -7143,6 +7454,7 @@
             <w:id w:val="-573587230"/>
             <w:bibliography/>
           </w:sdtPr>
+          <w:sdtEndPr/>
           <w:sdtContent>
             <w:p>
               <w:pPr>
@@ -7282,7 +7594,7 @@
     </w:sdt>
     <w:p/>
     <w:sectPr>
-      <w:headerReference w:type="default" r:id="rId14"/>
+      <w:headerReference w:type="default" r:id="rId15"/>
       <w:pgSz w:w="11909" w:h="16834"/>
       <w:pgMar w:top="1440" w:right="1440" w:bottom="720" w:left="1440" w:header="720" w:footer="720" w:gutter="0"/>
       <w:pgNumType w:start="1"/>

</xml_diff>

<commit_message>
inseri a imagem do diagrama de atividade da tela de jogar
</commit_message>
<xml_diff>
--- a/0-DOCUMENTACAO/0-ENGENHARIA DE SOFTWARE - ATIVIDADES/Projeto.Integrador.1.Semestre.docx
+++ b/0-DOCUMENTACAO/0-ENGENHARIA DE SOFTWARE - ATIVIDADES/Projeto.Integrador.1.Semestre.docx
@@ -302,6 +302,7 @@
         </w:rPr>
         <w:t xml:space="preserve">) / </w:t>
       </w:r>
+      <w:proofErr w:type="spellStart"/>
       <w:r>
         <w:rPr>
           <w:b/>
@@ -310,6 +311,7 @@
         </w:rPr>
         <w:t>EducaQuest</w:t>
       </w:r>
+      <w:proofErr w:type="spellEnd"/>
       <w:r>
         <w:rPr>
           <w:b/>
@@ -339,7 +341,23 @@
           <w:sz w:val="24"/>
           <w:szCs w:val="24"/>
         </w:rPr>
-        <w:t xml:space="preserve"> Quiz Interativo Multidisciplinar</w:t>
+        <w:t xml:space="preserve"> </w:t>
+      </w:r>
+      <w:proofErr w:type="spellStart"/>
+      <w:r>
+        <w:rPr>
+          <w:sz w:val="24"/>
+          <w:szCs w:val="24"/>
+        </w:rPr>
+        <w:t>Quiz</w:t>
+      </w:r>
+      <w:proofErr w:type="spellEnd"/>
+      <w:r>
+        <w:rPr>
+          <w:sz w:val="24"/>
+          <w:szCs w:val="24"/>
+        </w:rPr>
+        <w:t xml:space="preserve"> Interativo Multidisciplinar</w:t>
       </w:r>
     </w:p>
     <w:p>
@@ -449,7 +467,23 @@
                 <w:sz w:val="24"/>
                 <w:szCs w:val="24"/>
               </w:rPr>
-              <w:t>Caio Beteghelli de Almeida</w:t>
+              <w:t xml:space="preserve">Caio </w:t>
+            </w:r>
+            <w:proofErr w:type="spellStart"/>
+            <w:r>
+              <w:rPr>
+                <w:sz w:val="24"/>
+                <w:szCs w:val="24"/>
+              </w:rPr>
+              <w:t>Beteghelli</w:t>
+            </w:r>
+            <w:proofErr w:type="spellEnd"/>
+            <w:r>
+              <w:rPr>
+                <w:sz w:val="24"/>
+                <w:szCs w:val="24"/>
+              </w:rPr>
+              <w:t xml:space="preserve"> de Almeida</w:t>
             </w:r>
           </w:p>
         </w:tc>
@@ -520,12 +554,21 @@
                 <w:szCs w:val="24"/>
               </w:rPr>
             </w:pPr>
+            <w:proofErr w:type="spellStart"/>
             <w:r>
               <w:rPr>
                 <w:sz w:val="24"/>
                 <w:szCs w:val="24"/>
               </w:rPr>
-              <w:t>Izabely do Nascimento Rodrigues de Campos</w:t>
+              <w:t>Izabely</w:t>
+            </w:r>
+            <w:proofErr w:type="spellEnd"/>
+            <w:r>
+              <w:rPr>
+                <w:sz w:val="24"/>
+                <w:szCs w:val="24"/>
+              </w:rPr>
+              <w:t xml:space="preserve"> do Nascimento Rodrigues de Campos</w:t>
             </w:r>
           </w:p>
         </w:tc>
@@ -558,12 +601,21 @@
                 <w:szCs w:val="24"/>
               </w:rPr>
             </w:pPr>
+            <w:proofErr w:type="spellStart"/>
             <w:r>
               <w:rPr>
                 <w:sz w:val="24"/>
                 <w:szCs w:val="24"/>
               </w:rPr>
-              <w:t>Julio Eduardo de Sales</w:t>
+              <w:t>Julio</w:t>
+            </w:r>
+            <w:proofErr w:type="spellEnd"/>
+            <w:r>
+              <w:rPr>
+                <w:sz w:val="24"/>
+                <w:szCs w:val="24"/>
+              </w:rPr>
+              <w:t xml:space="preserve"> Eduardo de Sales</w:t>
             </w:r>
           </w:p>
         </w:tc>
@@ -634,12 +686,21 @@
                 <w:szCs w:val="24"/>
               </w:rPr>
             </w:pPr>
+            <w:proofErr w:type="spellStart"/>
             <w:r>
               <w:rPr>
                 <w:sz w:val="24"/>
                 <w:szCs w:val="24"/>
               </w:rPr>
-              <w:t>Miran Romeiro Ferreira da Silva</w:t>
+              <w:t>Miran</w:t>
+            </w:r>
+            <w:proofErr w:type="spellEnd"/>
+            <w:r>
+              <w:rPr>
+                <w:sz w:val="24"/>
+                <w:szCs w:val="24"/>
+              </w:rPr>
+              <w:t xml:space="preserve"> Romeiro Ferreira da Silva</w:t>
             </w:r>
             <w:r>
               <w:rPr>
@@ -797,7 +858,7 @@
               </wp:anchor>
             </w:drawing>
           </mc:Choice>
-          <mc:Fallback xmlns:cx1="http://schemas.microsoft.com/office/drawing/2015/9/8/chartex" xmlns:cx2="http://schemas.microsoft.com/office/drawing/2015/10/21/chartex" xmlns:cx3="http://schemas.microsoft.com/office/drawing/2016/5/9/chartex" xmlns:cx4="http://schemas.microsoft.com/office/drawing/2016/5/10/chartex" xmlns:cx5="http://schemas.microsoft.com/office/drawing/2016/5/11/chartex" xmlns:cx6="http://schemas.microsoft.com/office/drawing/2016/5/12/chartex" xmlns:cx7="http://schemas.microsoft.com/office/drawing/2016/5/13/chartex" xmlns:cx8="http://schemas.microsoft.com/office/drawing/2016/5/14/chartex" xmlns:aink="http://schemas.microsoft.com/office/drawing/2016/ink" xmlns:am3d="http://schemas.microsoft.com/office/drawing/2017/model3d" xmlns:oel="http://schemas.microsoft.com/office/2019/extlst" xmlns:w16cex="http://schemas.microsoft.com/office/word/2018/wordml/cex" xmlns:w16cid="http://schemas.microsoft.com/office/word/2016/wordml/cid" xmlns:w16="http://schemas.microsoft.com/office/word/2018/wordml" xmlns:w16du="http://schemas.microsoft.com/office/word/2023/wordml/word16du" xmlns:w16sdtdh="http://schemas.microsoft.com/office/word/2020/wordml/sdtdatahash">
+          <mc:Fallback xmlns:w16sdtdh="http://schemas.microsoft.com/office/word/2020/wordml/sdtdatahash" xmlns:w16du="http://schemas.microsoft.com/office/word/2023/wordml/word16du" xmlns:w16="http://schemas.microsoft.com/office/word/2018/wordml" xmlns:w16cid="http://schemas.microsoft.com/office/word/2016/wordml/cid" xmlns:w16cex="http://schemas.microsoft.com/office/word/2018/wordml/cex" xmlns:oel="http://schemas.microsoft.com/office/2019/extlst" xmlns:am3d="http://schemas.microsoft.com/office/drawing/2017/model3d" xmlns:aink="http://schemas.microsoft.com/office/drawing/2016/ink" xmlns:cx8="http://schemas.microsoft.com/office/drawing/2016/5/14/chartex" xmlns:cx7="http://schemas.microsoft.com/office/drawing/2016/5/13/chartex" xmlns:cx6="http://schemas.microsoft.com/office/drawing/2016/5/12/chartex" xmlns:cx5="http://schemas.microsoft.com/office/drawing/2016/5/11/chartex" xmlns:cx4="http://schemas.microsoft.com/office/drawing/2016/5/10/chartex" xmlns:cx3="http://schemas.microsoft.com/office/drawing/2016/5/9/chartex" xmlns:cx2="http://schemas.microsoft.com/office/drawing/2015/10/21/chartex" xmlns:cx1="http://schemas.microsoft.com/office/drawing/2015/9/8/chartex">
             <w:pict>
               <v:rect w14:anchorId="2F9D605D" id="Retângulo 3" o:spid="_x0000_s1026" style="position:absolute;margin-left:-8.55pt;margin-top:9.6pt;width:438pt;height:60pt;z-index:-503316472;visibility:visible;mso-wrap-style:square;mso-wrap-distance-left:9pt;mso-wrap-distance-top:0;mso-wrap-distance-right:9pt;mso-wrap-distance-bottom:0;mso-position-horizontal:absolute;mso-position-horizontal-relative:margin;mso-position-vertical:absolute;mso-position-vertical-relative:text;v-text-anchor:top" o:gfxdata="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" strokeweight=".71mm">
                 <v:shadow on="t" color="black" opacity="22937f" origin="-.5,-.5" offset="0,.64mm"/>
@@ -925,7 +986,7 @@
               </wp:anchor>
             </w:drawing>
           </mc:Choice>
-          <mc:Fallback xmlns:cx1="http://schemas.microsoft.com/office/drawing/2015/9/8/chartex" xmlns:cx2="http://schemas.microsoft.com/office/drawing/2015/10/21/chartex" xmlns:cx3="http://schemas.microsoft.com/office/drawing/2016/5/9/chartex" xmlns:cx4="http://schemas.microsoft.com/office/drawing/2016/5/10/chartex" xmlns:cx5="http://schemas.microsoft.com/office/drawing/2016/5/11/chartex" xmlns:cx6="http://schemas.microsoft.com/office/drawing/2016/5/12/chartex" xmlns:cx7="http://schemas.microsoft.com/office/drawing/2016/5/13/chartex" xmlns:cx8="http://schemas.microsoft.com/office/drawing/2016/5/14/chartex" xmlns:aink="http://schemas.microsoft.com/office/drawing/2016/ink" xmlns:am3d="http://schemas.microsoft.com/office/drawing/2017/model3d" xmlns:oel="http://schemas.microsoft.com/office/2019/extlst" xmlns:w16cex="http://schemas.microsoft.com/office/word/2018/wordml/cex" xmlns:w16cid="http://schemas.microsoft.com/office/word/2016/wordml/cid" xmlns:w16="http://schemas.microsoft.com/office/word/2018/wordml" xmlns:w16du="http://schemas.microsoft.com/office/word/2023/wordml/word16du" xmlns:w16sdtdh="http://schemas.microsoft.com/office/word/2020/wordml/sdtdatahash">
+          <mc:Fallback xmlns:w16sdtdh="http://schemas.microsoft.com/office/word/2020/wordml/sdtdatahash" xmlns:w16du="http://schemas.microsoft.com/office/word/2023/wordml/word16du" xmlns:w16="http://schemas.microsoft.com/office/word/2018/wordml" xmlns:w16cid="http://schemas.microsoft.com/office/word/2016/wordml/cid" xmlns:w16cex="http://schemas.microsoft.com/office/word/2018/wordml/cex" xmlns:oel="http://schemas.microsoft.com/office/2019/extlst" xmlns:am3d="http://schemas.microsoft.com/office/drawing/2017/model3d" xmlns:aink="http://schemas.microsoft.com/office/drawing/2016/ink" xmlns:cx8="http://schemas.microsoft.com/office/drawing/2016/5/14/chartex" xmlns:cx7="http://schemas.microsoft.com/office/drawing/2016/5/13/chartex" xmlns:cx6="http://schemas.microsoft.com/office/drawing/2016/5/12/chartex" xmlns:cx5="http://schemas.microsoft.com/office/drawing/2016/5/11/chartex" xmlns:cx4="http://schemas.microsoft.com/office/drawing/2016/5/10/chartex" xmlns:cx3="http://schemas.microsoft.com/office/drawing/2016/5/9/chartex" xmlns:cx2="http://schemas.microsoft.com/office/drawing/2015/10/21/chartex" xmlns:cx1="http://schemas.microsoft.com/office/drawing/2015/9/8/chartex">
             <w:pict>
               <v:rect w14:anchorId="1D015503" id="Retângulo 2" o:spid="_x0000_s1027" style="position:absolute;margin-left:-7.8pt;margin-top:15.4pt;width:437.2pt;height:101.3pt;z-index:-503316473;visibility:visible;mso-wrap-style:square;mso-wrap-distance-left:9pt;mso-wrap-distance-top:0;mso-wrap-distance-right:9pt;mso-wrap-distance-bottom:0;mso-position-horizontal:absolute;mso-position-horizontal-relative:text;mso-position-vertical:absolute;mso-position-vertical-relative:text;v-text-anchor:middle" o:gfxdata="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" strokeweight=".71mm">
                 <v:shadow on="t" color="black" opacity="22937f" origin="-.5,-.5" offset="0,.64mm"/>
@@ -975,8 +1036,13 @@
         <w:t xml:space="preserve">GRUPO: </w:t>
       </w:r>
       <w:r>
-        <w:t>Grupo 07 - EducaQuest</w:t>
-      </w:r>
+        <w:t xml:space="preserve">Grupo 07 - </w:t>
+      </w:r>
+      <w:proofErr w:type="spellStart"/>
+      <w:r>
+        <w:t>EducaQuest</w:t>
+      </w:r>
+      <w:proofErr w:type="spellEnd"/>
       <w:r>
         <w:rPr>
           <w:rFonts w:ascii="Verdana" w:hAnsi="Verdana"/>
@@ -1923,7 +1989,29 @@
           <w:sz w:val="20"/>
           <w:szCs w:val="20"/>
         </w:rPr>
-        <w:t xml:space="preserve">              Professor Orlando Saraiva do Nascimento Júnior</w:t>
+        <w:t xml:space="preserve">              </w:t>
+      </w:r>
+      <w:proofErr w:type="gramStart"/>
+      <w:r>
+        <w:rPr>
+          <w:rFonts w:ascii="Verdana" w:hAnsi="Verdana"/>
+          <w:b/>
+          <w:bCs/>
+          <w:sz w:val="20"/>
+          <w:szCs w:val="20"/>
+        </w:rPr>
+        <w:t>Professor Orlando Saraiva</w:t>
+      </w:r>
+      <w:proofErr w:type="gramEnd"/>
+      <w:r>
+        <w:rPr>
+          <w:rFonts w:ascii="Verdana" w:hAnsi="Verdana"/>
+          <w:b/>
+          <w:bCs/>
+          <w:sz w:val="20"/>
+          <w:szCs w:val="20"/>
+        </w:rPr>
+        <w:t xml:space="preserve"> do Nascimento Júnior</w:t>
       </w:r>
     </w:p>
     <w:p>
@@ -3185,7 +3273,23 @@
           <w:sz w:val="24"/>
           <w:szCs w:val="24"/>
         </w:rPr>
-        <w:t xml:space="preserve"> e o acesso às tecnologias, como celulares, é cada vez mais recorrente, como aponta o FGVcia (</w:t>
+        <w:t xml:space="preserve"> e o acesso às tecnologias, como celulares, é cada vez mais recorrente, como aponta o </w:t>
+      </w:r>
+      <w:proofErr w:type="spellStart"/>
+      <w:r>
+        <w:rPr>
+          <w:sz w:val="24"/>
+          <w:szCs w:val="24"/>
+        </w:rPr>
+        <w:t>FGVcia</w:t>
+      </w:r>
+      <w:proofErr w:type="spellEnd"/>
+      <w:r>
+        <w:rPr>
+          <w:sz w:val="24"/>
+          <w:szCs w:val="24"/>
+        </w:rPr>
+        <w:t xml:space="preserve"> (</w:t>
       </w:r>
       <w:r>
         <w:rPr>
@@ -3470,7 +3574,23 @@
           <w:szCs w:val="24"/>
         </w:rPr>
         <w:lastRenderedPageBreak/>
-        <w:t>respostas, onde os professores fazem uma espécie de quiz e os alunos conseguem ter acessos para responderem.</w:t>
+        <w:t xml:space="preserve">respostas, onde os professores fazem uma espécie de </w:t>
+      </w:r>
+      <w:proofErr w:type="spellStart"/>
+      <w:r>
+        <w:rPr>
+          <w:sz w:val="24"/>
+          <w:szCs w:val="24"/>
+        </w:rPr>
+        <w:t>quiz</w:t>
+      </w:r>
+      <w:proofErr w:type="spellEnd"/>
+      <w:r>
+        <w:rPr>
+          <w:sz w:val="24"/>
+          <w:szCs w:val="24"/>
+        </w:rPr>
+        <w:t xml:space="preserve"> e os alunos conseguem ter acessos para responderem.</w:t>
       </w:r>
     </w:p>
     <w:p/>
@@ -3539,7 +3659,71 @@
           <w:rFonts w:ascii="Arial" w:hAnsi="Arial" w:cs="Arial"/>
           <w:color w:val="000000"/>
         </w:rPr>
-        <w:t>Criar um game com um ranking competitivo onde os alunos irão responder perguntas relacionadas as matérias (aplicadas de forma prática), de forma individual ou em equipe, com uma interação entre os alunos por meio de reações (emojis) nas respostas. Além de fornecer um game competitivo, também terá o material, onde serão vídeos curtos para os alunos, semelhante às plataformas TikTok, shorts do Youtube, Kwai.</w:t>
+        <w:t>Criar um game com um ranking competitivo onde os alunos irão responder perguntas relacionadas as matérias (aplicadas de forma prática), de forma individual ou em equipe, com uma interação entre os alunos por meio de reações (</w:t>
+      </w:r>
+      <w:proofErr w:type="spellStart"/>
+      <w:r>
+        <w:rPr>
+          <w:rFonts w:ascii="Arial" w:hAnsi="Arial" w:cs="Arial"/>
+          <w:color w:val="000000"/>
+        </w:rPr>
+        <w:t>emojis</w:t>
+      </w:r>
+      <w:proofErr w:type="spellEnd"/>
+      <w:r>
+        <w:rPr>
+          <w:rFonts w:ascii="Arial" w:hAnsi="Arial" w:cs="Arial"/>
+          <w:color w:val="000000"/>
+        </w:rPr>
+        <w:t xml:space="preserve">) nas respostas. Além de fornecer um game competitivo, também terá o material, onde serão vídeos curtos para os alunos, semelhante às plataformas </w:t>
+      </w:r>
+      <w:proofErr w:type="spellStart"/>
+      <w:r>
+        <w:rPr>
+          <w:rFonts w:ascii="Arial" w:hAnsi="Arial" w:cs="Arial"/>
+          <w:color w:val="000000"/>
+        </w:rPr>
+        <w:t>TikTok</w:t>
+      </w:r>
+      <w:proofErr w:type="spellEnd"/>
+      <w:r>
+        <w:rPr>
+          <w:rFonts w:ascii="Arial" w:hAnsi="Arial" w:cs="Arial"/>
+          <w:color w:val="000000"/>
+        </w:rPr>
+        <w:t xml:space="preserve">, shorts do </w:t>
+      </w:r>
+      <w:proofErr w:type="spellStart"/>
+      <w:r>
+        <w:rPr>
+          <w:rFonts w:ascii="Arial" w:hAnsi="Arial" w:cs="Arial"/>
+          <w:color w:val="000000"/>
+        </w:rPr>
+        <w:t>Youtube</w:t>
+      </w:r>
+      <w:proofErr w:type="spellEnd"/>
+      <w:r>
+        <w:rPr>
+          <w:rFonts w:ascii="Arial" w:hAnsi="Arial" w:cs="Arial"/>
+          <w:color w:val="000000"/>
+        </w:rPr>
+        <w:t xml:space="preserve">, </w:t>
+      </w:r>
+      <w:proofErr w:type="spellStart"/>
+      <w:r>
+        <w:rPr>
+          <w:rFonts w:ascii="Arial" w:hAnsi="Arial" w:cs="Arial"/>
+          <w:color w:val="000000"/>
+        </w:rPr>
+        <w:t>Kwai</w:t>
+      </w:r>
+      <w:proofErr w:type="spellEnd"/>
+      <w:r>
+        <w:rPr>
+          <w:rFonts w:ascii="Arial" w:hAnsi="Arial" w:cs="Arial"/>
+          <w:color w:val="000000"/>
+        </w:rPr>
+        <w:t>.</w:t>
       </w:r>
     </w:p>
     <w:p>
@@ -3622,7 +3806,15 @@
       </w:r>
       <w:r>
         <w:tab/>
-        <w:t xml:space="preserve">identificação de necessidades que são esperadas da solução a ser apresentada. Para o projeto EducaQuest, foi utilizado a pesquisa e análise de dados obtidos através da internet e as experiências pessoais dos próprios idealizadores do projeto e de pessoas próximas. </w:t>
+        <w:t xml:space="preserve">identificação de necessidades que são esperadas da solução a ser apresentada. Para o projeto </w:t>
+      </w:r>
+      <w:proofErr w:type="spellStart"/>
+      <w:r>
+        <w:t>EducaQuest</w:t>
+      </w:r>
+      <w:proofErr w:type="spellEnd"/>
+      <w:r>
+        <w:t xml:space="preserve">, foi utilizado a pesquisa e análise de dados obtidos através da internet e as experiências pessoais dos próprios idealizadores do projeto e de pessoas próximas. </w:t>
       </w:r>
     </w:p>
     <w:p>
@@ -3637,8 +3829,21 @@
       <w:pPr>
         <w:jc w:val="both"/>
       </w:pPr>
-      <w:r>
-        <w:t>[Englobar o Formulario]</w:t>
+      <w:proofErr w:type="gramStart"/>
+      <w:r>
+        <w:t>[Englobar</w:t>
+      </w:r>
+      <w:proofErr w:type="gramEnd"/>
+      <w:r>
+        <w:t xml:space="preserve"> o </w:t>
+      </w:r>
+      <w:proofErr w:type="spellStart"/>
+      <w:r>
+        <w:t>Formulario</w:t>
+      </w:r>
+      <w:proofErr w:type="spellEnd"/>
+      <w:r>
+        <w:t>]</w:t>
       </w:r>
     </w:p>
     <w:p>
@@ -3689,8 +3894,17 @@
           <w:rFonts w:ascii="Arial" w:hAnsi="Arial" w:cs="Arial"/>
           <w:color w:val="000000"/>
         </w:rPr>
-        <w:t>Área de login</w:t>
-      </w:r>
+        <w:t xml:space="preserve">Área de </w:t>
+      </w:r>
+      <w:proofErr w:type="spellStart"/>
+      <w:r>
+        <w:rPr>
+          <w:rFonts w:ascii="Arial" w:hAnsi="Arial" w:cs="Arial"/>
+          <w:color w:val="000000"/>
+        </w:rPr>
+        <w:t>login</w:t>
+      </w:r>
+      <w:proofErr w:type="spellEnd"/>
     </w:p>
     <w:p>
       <w:pPr>
@@ -3710,7 +3924,23 @@
           <w:rFonts w:ascii="Arial" w:hAnsi="Arial" w:cs="Arial"/>
           <w:color w:val="000000"/>
         </w:rPr>
-        <w:t>Desafios competitivos de perguntas e respostas (Quiz)</w:t>
+        <w:t>Desafios competitivos de perguntas e respostas (</w:t>
+      </w:r>
+      <w:proofErr w:type="spellStart"/>
+      <w:r>
+        <w:rPr>
+          <w:rFonts w:ascii="Arial" w:hAnsi="Arial" w:cs="Arial"/>
+          <w:color w:val="000000"/>
+        </w:rPr>
+        <w:t>Quiz</w:t>
+      </w:r>
+      <w:proofErr w:type="spellEnd"/>
+      <w:r>
+        <w:rPr>
+          <w:rFonts w:ascii="Arial" w:hAnsi="Arial" w:cs="Arial"/>
+          <w:color w:val="000000"/>
+        </w:rPr>
+        <w:t>)</w:t>
       </w:r>
     </w:p>
     <w:p>
@@ -3740,6 +3970,7 @@
         </w:rPr>
         <w:t>Área educacional com conteúdo de material de aula no formato de vídeos curtos</w:t>
       </w:r>
+      <w:proofErr w:type="gramStart"/>
       <w:r>
         <w:rPr>
           <w:rFonts w:ascii="Arial" w:hAnsi="Arial" w:cs="Arial"/>
@@ -3754,7 +3985,37 @@
           <w:bCs/>
           <w:color w:val="000000"/>
         </w:rPr>
-        <w:t>Compreende um update no software e não a versão simples como discutido com o professor de design.</w:t>
+        <w:t>Compreende</w:t>
+      </w:r>
+      <w:proofErr w:type="gramEnd"/>
+      <w:r>
+        <w:rPr>
+          <w:rFonts w:ascii="Arial" w:hAnsi="Arial" w:cs="Arial"/>
+          <w:b/>
+          <w:bCs/>
+          <w:color w:val="000000"/>
+        </w:rPr>
+        <w:t xml:space="preserve"> um </w:t>
+      </w:r>
+      <w:proofErr w:type="spellStart"/>
+      <w:r>
+        <w:rPr>
+          <w:rFonts w:ascii="Arial" w:hAnsi="Arial" w:cs="Arial"/>
+          <w:b/>
+          <w:bCs/>
+          <w:color w:val="000000"/>
+        </w:rPr>
+        <w:t>update</w:t>
+      </w:r>
+      <w:proofErr w:type="spellEnd"/>
+      <w:r>
+        <w:rPr>
+          <w:rFonts w:ascii="Arial" w:hAnsi="Arial" w:cs="Arial"/>
+          <w:b/>
+          <w:bCs/>
+          <w:color w:val="000000"/>
+        </w:rPr>
+        <w:t xml:space="preserve"> no software e não a versão simples como discutido com o professor de design.</w:t>
       </w:r>
     </w:p>
     <w:p>
@@ -3855,7 +4116,23 @@
           <w:rFonts w:ascii="Arial" w:hAnsi="Arial" w:cs="Arial"/>
           <w:color w:val="000000"/>
         </w:rPr>
-        <w:t>Sobre a criptografia ssh entre chat.</w:t>
+        <w:t xml:space="preserve">Sobre a criptografia </w:t>
+      </w:r>
+      <w:proofErr w:type="spellStart"/>
+      <w:r>
+        <w:rPr>
+          <w:rFonts w:ascii="Arial" w:hAnsi="Arial" w:cs="Arial"/>
+          <w:color w:val="000000"/>
+        </w:rPr>
+        <w:t>ssh</w:t>
+      </w:r>
+      <w:proofErr w:type="spellEnd"/>
+      <w:r>
+        <w:rPr>
+          <w:rFonts w:ascii="Arial" w:hAnsi="Arial" w:cs="Arial"/>
+          <w:color w:val="000000"/>
+        </w:rPr>
+        <w:t xml:space="preserve"> entre chat.</w:t>
       </w:r>
     </w:p>
     <w:p>
@@ -3875,8 +4152,17 @@
           <w:rFonts w:ascii="Arial" w:hAnsi="Arial" w:cs="Arial"/>
           <w:color w:val="000000"/>
         </w:rPr>
-        <w:t>Validação de segurança no login</w:t>
-      </w:r>
+        <w:t xml:space="preserve">Validação de segurança no </w:t>
+      </w:r>
+      <w:proofErr w:type="spellStart"/>
+      <w:r>
+        <w:rPr>
+          <w:rFonts w:ascii="Arial" w:hAnsi="Arial" w:cs="Arial"/>
+          <w:color w:val="000000"/>
+        </w:rPr>
+        <w:t>login</w:t>
+      </w:r>
+      <w:proofErr w:type="spellEnd"/>
       <w:r>
         <w:rPr>
           <w:rFonts w:ascii="Arial" w:hAnsi="Arial" w:cs="Arial"/>
@@ -6210,7 +6496,15 @@
         <w:t>A documentação é a ideia principal quando a Engenharia de Software é incorporada no projeto, documentar o projeto envolve especificar o que deve ser feito e não deve ser feito, quais funcionalidades e restrições o projeto cumpre.</w:t>
       </w:r>
       <w:r>
-        <w:t xml:space="preserve"> Abaixo seguem as etapas para a elaboração da documentação referente aos diagramas e o processo de software usado para a criação do produto software, EducaQuest.</w:t>
+        <w:t xml:space="preserve"> Abaixo seguem as etapas para a elaboração da documentação referente aos diagramas e o processo de software usado para a criação do produto software, </w:t>
+      </w:r>
+      <w:proofErr w:type="spellStart"/>
+      <w:r>
+        <w:t>EducaQuest</w:t>
+      </w:r>
+      <w:proofErr w:type="spellEnd"/>
+      <w:r>
+        <w:t>.</w:t>
       </w:r>
       <w:r>
         <w:tab/>
@@ -6273,13 +6567,34 @@
     </w:p>
     <w:p>
       <w:r>
-        <w:t>Os diagramas UML (Unified Model</w:t>
+        <w:t>Os diagramas UML (</w:t>
+      </w:r>
+      <w:proofErr w:type="spellStart"/>
+      <w:r>
+        <w:t>Unified</w:t>
+      </w:r>
+      <w:proofErr w:type="spellEnd"/>
+      <w:r>
+        <w:t xml:space="preserve"> </w:t>
+      </w:r>
+      <w:proofErr w:type="spellStart"/>
+      <w:r>
+        <w:t>Model</w:t>
       </w:r>
       <w:r>
         <w:t>ing</w:t>
       </w:r>
-      <w:r>
-        <w:t xml:space="preserve"> Language) representam o projeto de forma visual simplific</w:t>
+      <w:proofErr w:type="spellEnd"/>
+      <w:r>
+        <w:t xml:space="preserve"> </w:t>
+      </w:r>
+      <w:proofErr w:type="spellStart"/>
+      <w:r>
+        <w:t>Language</w:t>
+      </w:r>
+      <w:proofErr w:type="spellEnd"/>
+      <w:r>
+        <w:t>) representam o projeto de forma visual simplific</w:t>
       </w:r>
       <w:r>
         <w:t>ada para o usuário cliente todo o funcionamento do projeto em vários níveis, envolvendo suas características e atributos em um ambiente macro e micro de uso.</w:t>
@@ -6315,8 +6630,17 @@
           <w:b/>
           <w:bCs/>
         </w:rPr>
-        <w:t>Fazer login</w:t>
-      </w:r>
+        <w:t xml:space="preserve">Fazer </w:t>
+      </w:r>
+      <w:proofErr w:type="spellStart"/>
+      <w:r>
+        <w:rPr>
+          <w:b/>
+          <w:bCs/>
+        </w:rPr>
+        <w:t>login</w:t>
+      </w:r>
+      <w:proofErr w:type="spellEnd"/>
     </w:p>
     <w:p>
       <w:pPr>
@@ -6380,7 +6704,23 @@
         <w:pStyle w:val="SemEspaamento"/>
       </w:pPr>
       <w:r>
-        <w:t>Neste diagrama de atividade está representado as ações na tela de login, o passo a passo onde o usuário informa seu e-mail e senha, caso tenha um cadastro feito, o login será realizado com sucesso. Caso o e-mail digitado não for encontrado, o usuário será redirecionado para a tela de cadastro.</w:t>
+        <w:t xml:space="preserve">Neste diagrama de atividade está representado as ações na tela de </w:t>
+      </w:r>
+      <w:proofErr w:type="spellStart"/>
+      <w:r>
+        <w:t>login</w:t>
+      </w:r>
+      <w:proofErr w:type="spellEnd"/>
+      <w:r>
+        <w:t xml:space="preserve">, o passo a passo onde o usuário informa seu e-mail e senha, caso tenha um cadastro feito, o </w:t>
+      </w:r>
+      <w:proofErr w:type="spellStart"/>
+      <w:r>
+        <w:t>login</w:t>
+      </w:r>
+      <w:proofErr w:type="spellEnd"/>
+      <w:r>
+        <w:t xml:space="preserve"> será realizado com sucesso. Caso o e-mail digitado não for encontrado, o usuário será redirecionado para a tela de cadastro.</w:t>
       </w:r>
     </w:p>
     <w:p>
@@ -6473,18 +6813,40 @@
         <w:pStyle w:val="SemEspaamento"/>
       </w:pPr>
       <w:r>
-        <w:t>Neste diagrama de atividade está representado as ações na tela de cadastro, onde consiste que o usuário defina o tipo de sua conta, preencha dados pessoais e após preenchidos o usuário define um e-mail e uma senha, que será validado pelo sistema. Logo após a validação,</w:t>
+        <w:t>Neste diagrama de atividade está representado as ações na tela de cadastro, onde consiste que o usuário defina o tipo de sua conta, preencha dados pessoais e após preenchidos o usuário define um e-mail e uma senha, que será validado pelo sistema. Logo após a validação, o cadastro do usuário é salvo no banco de dados do software.</w:t>
+      </w:r>
+    </w:p>
+    <w:p>
+      <w:pPr>
+        <w:pStyle w:val="SemEspaamento"/>
+      </w:pPr>
+    </w:p>
+    <w:p>
+      <w:pPr>
+        <w:pStyle w:val="SemEspaamento"/>
+        <w:rPr>
+          <w:b/>
+          <w:bCs/>
+        </w:rPr>
+      </w:pPr>
+      <w:proofErr w:type="gramStart"/>
+      <w:r>
+        <w:rPr>
+          <w:b/>
+          <w:bCs/>
+        </w:rPr>
+        <w:t xml:space="preserve">Atividade </w:t>
+      </w:r>
+      <w:r>
+        <w:rPr>
+          <w:b/>
+          <w:bCs/>
+        </w:rPr>
+        <w:t>Jogar</w:t>
       </w:r>
       <w:bookmarkStart w:id="23" w:name="_GoBack"/>
       <w:bookmarkEnd w:id="23"/>
-      <w:r>
-        <w:t xml:space="preserve"> o cadastro do usuário é salvo no banco de dados do software.</w:t>
-      </w:r>
-    </w:p>
-    <w:p>
-      <w:pPr>
-        <w:pStyle w:val="SemEspaamento"/>
-      </w:pPr>
+      <w:proofErr w:type="gramEnd"/>
     </w:p>
     <w:p>
       <w:pPr>
@@ -6498,32 +6860,54 @@
         <w:rPr>
           <w:b/>
           <w:bCs/>
-        </w:rPr>
-        <w:t xml:space="preserve">Atividade </w:t>
-      </w:r>
-      <w:r>
-        <w:rPr>
-          <w:b/>
-          <w:bCs/>
-        </w:rPr>
-        <w:t>Jogar</w:t>
+          <w:noProof/>
+        </w:rPr>
+        <w:drawing>
+          <wp:inline distT="0" distB="0" distL="0" distR="0" wp14:anchorId="3267F5BA" wp14:editId="00374740">
+            <wp:extent cx="5733415" cy="3025140"/>
+            <wp:effectExtent l="0" t="0" r="635" b="3810"/>
+            <wp:docPr id="7" name="Imagem 7"/>
+            <wp:cNvGraphicFramePr>
+              <a:graphicFrameLocks xmlns:a="http://schemas.openxmlformats.org/drawingml/2006/main" noChangeAspect="1"/>
+            </wp:cNvGraphicFramePr>
+            <a:graphic xmlns:a="http://schemas.openxmlformats.org/drawingml/2006/main">
+              <a:graphicData uri="http://schemas.openxmlformats.org/drawingml/2006/picture">
+                <pic:pic xmlns:pic="http://schemas.openxmlformats.org/drawingml/2006/picture">
+                  <pic:nvPicPr>
+                    <pic:cNvPr id="7" name="atividade_jogar.png"/>
+                    <pic:cNvPicPr/>
+                  </pic:nvPicPr>
+                  <pic:blipFill>
+                    <a:blip r:embed="rId11">
+                      <a:extLst>
+                        <a:ext uri="{28A0092B-C50C-407E-A947-70E740481C1C}">
+                          <a14:useLocalDpi xmlns:a14="http://schemas.microsoft.com/office/drawing/2010/main" val="0"/>
+                        </a:ext>
+                      </a:extLst>
+                    </a:blip>
+                    <a:stretch>
+                      <a:fillRect/>
+                    </a:stretch>
+                  </pic:blipFill>
+                  <pic:spPr>
+                    <a:xfrm>
+                      <a:off x="0" y="0"/>
+                      <a:ext cx="5733415" cy="3025140"/>
+                    </a:xfrm>
+                    <a:prstGeom prst="rect">
+                      <a:avLst/>
+                    </a:prstGeom>
+                  </pic:spPr>
+                </pic:pic>
+              </a:graphicData>
+            </a:graphic>
+          </wp:inline>
+        </w:drawing>
       </w:r>
     </w:p>
     <w:p>
       <w:pPr>
         <w:pStyle w:val="SemEspaamento"/>
-      </w:pPr>
-      <w:r>
-        <w:t>[descrição]</w:t>
-      </w:r>
-    </w:p>
-    <w:p>
-      <w:pPr>
-        <w:pStyle w:val="SemEspaamento"/>
-        <w:rPr>
-          <w:b/>
-          <w:bCs/>
-        </w:rPr>
       </w:pPr>
     </w:p>
     <w:p>
@@ -6560,6 +6944,7 @@
       <w:bookmarkEnd w:id="25"/>
       <w:bookmarkEnd w:id="26"/>
       <w:r>
+        <w:lastRenderedPageBreak/>
         <w:t>Diagrama de sequência</w:t>
       </w:r>
       <w:bookmarkEnd w:id="27"/>
@@ -6572,6 +6957,7 @@
           <w:bCs/>
         </w:rPr>
       </w:pPr>
+      <w:proofErr w:type="gramStart"/>
       <w:r>
         <w:rPr>
           <w:b/>
@@ -6579,6 +6965,7 @@
         </w:rPr>
         <w:t>Sequência Jogar</w:t>
       </w:r>
+      <w:proofErr w:type="gramEnd"/>
     </w:p>
     <w:p>
       <w:pPr>
@@ -6593,7 +6980,6 @@
           <w:bCs/>
           <w:noProof/>
         </w:rPr>
-        <w:lastRenderedPageBreak/>
         <w:drawing>
           <wp:inline distT="0" distB="0" distL="0" distR="0" wp14:anchorId="42A38086" wp14:editId="6BF3FE07">
             <wp:extent cx="5733415" cy="3630124"/>
@@ -6612,7 +6998,7 @@
                     </pic:cNvPicPr>
                   </pic:nvPicPr>
                   <pic:blipFill>
-                    <a:blip r:embed="rId11">
+                    <a:blip r:embed="rId12">
                       <a:extLst>
                         <a:ext uri="{28A0092B-C50C-407E-A947-70E740481C1C}">
                           <a14:useLocalDpi xmlns:a14="http://schemas.microsoft.com/office/drawing/2010/main" val="0"/>
@@ -6675,10 +7061,26 @@
     </w:p>
     <w:p>
       <w:r>
-        <w:t xml:space="preserve">A desenvolver por </w:t>
-      </w:r>
-      <w:r>
-        <w:t>Miram, izabelly e Caio</w:t>
+        <w:t xml:space="preserve">A desenvolver </w:t>
+      </w:r>
+      <w:proofErr w:type="gramStart"/>
+      <w:r>
+        <w:t xml:space="preserve">por </w:t>
+      </w:r>
+      <w:r>
+        <w:t>Miram</w:t>
+      </w:r>
+      <w:proofErr w:type="gramEnd"/>
+      <w:r>
+        <w:t xml:space="preserve">, </w:t>
+      </w:r>
+      <w:proofErr w:type="spellStart"/>
+      <w:r>
+        <w:t>izabelly</w:t>
+      </w:r>
+      <w:proofErr w:type="spellEnd"/>
+      <w:r>
+        <w:t xml:space="preserve"> e Caio</w:t>
       </w:r>
       <w:r>
         <w:t>.</w:t>
@@ -6697,7 +7099,15 @@
     <w:p/>
     <w:p>
       <w:r>
-        <w:t>A interface do usuário é essencial, pois é ela, juntamento com outros aspectos e soluções do produto software, que irá prender o usuário e criar uma experiência adequada para o uso do sistema desenvolvido. A interface não se refere tão somente ao que está na tela, mas é interligada com estudo do público-alvo, criação de personas, cores, hierarquia de informações na tela e por fim, tudo isso é referente a jornada do usuário dentro do ambiente desenvolvido.</w:t>
+        <w:t xml:space="preserve">A interface do usuário é essencial, pois é ela, </w:t>
+      </w:r>
+      <w:proofErr w:type="spellStart"/>
+      <w:r>
+        <w:t>juntamento</w:t>
+      </w:r>
+      <w:proofErr w:type="spellEnd"/>
+      <w:r>
+        <w:t xml:space="preserve"> com outros aspectos e soluções do produto software, que irá prender o usuário e criar uma experiência adequada para o uso do sistema desenvolvido. A interface não se refere tão somente ao que está na tela, mas é interligada com estudo do público-alvo, criação de personas, cores, hierarquia de informações na tela e por fim, tudo isso é referente a jornada do usuário dentro do ambiente desenvolvido.</w:t>
       </w:r>
     </w:p>
     <w:p/>
@@ -6713,7 +7123,15 @@
     </w:p>
     <w:p>
       <w:r>
-        <w:t>Antes de codificar as páginas, é necessário entender seu design, sua formação e estratégia para não investir tempo e esforço em algo, que ao fim do projeto, fique péssimo quando se fala em experiência do usuário. Abaixo, o grupo detentor do projeto EducaQuest apresenta as seguintes telas de rascunhos correspondentes a versão inicial do software:</w:t>
+        <w:t xml:space="preserve">Antes de codificar as páginas, é necessário entender seu design, sua formação e estratégia para não investir tempo e esforço em algo, que ao fim do projeto, fique péssimo quando se fala em experiência do usuário. Abaixo, o grupo detentor do projeto </w:t>
+      </w:r>
+      <w:proofErr w:type="spellStart"/>
+      <w:r>
+        <w:t>EducaQuest</w:t>
+      </w:r>
+      <w:proofErr w:type="spellEnd"/>
+      <w:r>
+        <w:t xml:space="preserve"> apresenta as seguintes telas de rascunhos correspondentes a versão inicial do software:</w:t>
       </w:r>
     </w:p>
     <w:p/>
@@ -6725,7 +7143,6 @@
         <w:rPr>
           <w:noProof/>
         </w:rPr>
-        <w:lastRenderedPageBreak/>
         <w:drawing>
           <wp:inline distT="0" distB="0" distL="0" distR="0" wp14:anchorId="10CEEB69" wp14:editId="1E5ADF53">
             <wp:extent cx="5733415" cy="4371975"/>
@@ -6742,7 +7159,7 @@
                     <pic:cNvPicPr/>
                   </pic:nvPicPr>
                   <pic:blipFill>
-                    <a:blip r:embed="rId12"/>
+                    <a:blip r:embed="rId13"/>
                     <a:stretch>
                       <a:fillRect/>
                     </a:stretch>
@@ -6812,7 +7229,7 @@
                     <pic:cNvPicPr/>
                   </pic:nvPicPr>
                   <pic:blipFill>
-                    <a:blip r:embed="rId13"/>
+                    <a:blip r:embed="rId14"/>
                     <a:stretch>
                       <a:fillRect/>
                     </a:stretch>
@@ -6910,7 +7327,7 @@
                     <pic:cNvPicPr/>
                   </pic:nvPicPr>
                   <pic:blipFill>
-                    <a:blip r:embed="rId14"/>
+                    <a:blip r:embed="rId15"/>
                     <a:stretch>
                       <a:fillRect/>
                     </a:stretch>
@@ -7007,7 +7424,7 @@
                     <pic:cNvPicPr/>
                   </pic:nvPicPr>
                   <pic:blipFill>
-                    <a:blip r:embed="rId15"/>
+                    <a:blip r:embed="rId16"/>
                     <a:stretch>
                       <a:fillRect/>
                     </a:stretch>
@@ -7118,7 +7535,7 @@
       <w:pPr>
         <w:pStyle w:val="SemEspaamento"/>
       </w:pPr>
-      <w:hyperlink r:id="rId16" w:history="1">
+      <w:hyperlink r:id="rId17" w:history="1">
         <w:r>
           <w:rPr>
             <w:rStyle w:val="Hyperlink"/>
@@ -7197,7 +7614,15 @@
         <w:pStyle w:val="SemEspaamento"/>
       </w:pPr>
       <w:r>
-        <w:t>Todo o projeto foi realizado pela equipe que representa o EducaQuest, onde cada participante contribui</w:t>
+        <w:t xml:space="preserve">Todo o projeto foi realizado pela equipe que representa o </w:t>
+      </w:r>
+      <w:proofErr w:type="spellStart"/>
+      <w:r>
+        <w:t>EducaQuest</w:t>
+      </w:r>
+      <w:proofErr w:type="spellEnd"/>
+      <w:r>
+        <w:t>, onde cada participante contribui</w:t>
       </w:r>
       <w:r>
         <w:t>u em todas as etapas de projeto, disposto abaixo:</w:t>
@@ -7213,7 +7638,21 @@
         <w:rPr>
           <w:b/>
         </w:rPr>
-        <w:t>Caio Beteghelli de Almeida</w:t>
+        <w:t xml:space="preserve">Caio </w:t>
+      </w:r>
+      <w:proofErr w:type="spellStart"/>
+      <w:r>
+        <w:rPr>
+          <w:b/>
+        </w:rPr>
+        <w:t>Beteghelli</w:t>
+      </w:r>
+      <w:proofErr w:type="spellEnd"/>
+      <w:r>
+        <w:rPr>
+          <w:b/>
+        </w:rPr>
+        <w:t xml:space="preserve"> de Almeida</w:t>
       </w:r>
       <w:r>
         <w:t>: atuou na criação do diagrama de casos de uso, no protótipo de telas e no escopo e requisitos funcionais e não funcionais do sistema.</w:t>
@@ -7231,7 +7670,15 @@
         <w:t>: atuou na validação de diagramas, elaboração do protótipo de telas</w:t>
       </w:r>
       <w:r>
-        <w:t xml:space="preserve"> com a ferramenta Figma, elaboração do diagrama de sequência, atividades</w:t>
+        <w:t xml:space="preserve"> com a ferramenta </w:t>
+      </w:r>
+      <w:proofErr w:type="spellStart"/>
+      <w:r>
+        <w:t>Figma</w:t>
+      </w:r>
+      <w:proofErr w:type="spellEnd"/>
+      <w:r>
+        <w:t>, elaboração do diagrama de sequência, atividades</w:t>
       </w:r>
       <w:r>
         <w:t xml:space="preserve"> e casos de uso, além de contribuir com a con</w:t>
@@ -7245,20 +7692,33 @@
       <w:r>
         <w:t xml:space="preserve"> desenvolvimento, a codificação e criação do </w:t>
       </w:r>
+      <w:proofErr w:type="spellStart"/>
       <w:r>
         <w:t>M</w:t>
       </w:r>
       <w:r>
-        <w:t>oodboard.</w:t>
+        <w:t>oodboard</w:t>
+      </w:r>
+      <w:proofErr w:type="spellEnd"/>
+      <w:r>
+        <w:t>.</w:t>
       </w:r>
     </w:p>
     <w:p/>
     <w:p>
+      <w:proofErr w:type="spellStart"/>
       <w:r>
         <w:rPr>
           <w:b/>
         </w:rPr>
-        <w:t>Izabely do Nascimento Rodrigues de Campos</w:t>
+        <w:t>Izabely</w:t>
+      </w:r>
+      <w:proofErr w:type="spellEnd"/>
+      <w:r>
+        <w:rPr>
+          <w:b/>
+        </w:rPr>
+        <w:t xml:space="preserve"> do Nascimento Rodrigues de Campos</w:t>
       </w:r>
       <w:r>
         <w:t xml:space="preserve">: atuou no apoio na </w:t>
@@ -7272,11 +7732,19 @@
     </w:p>
     <w:p/>
     <w:p>
+      <w:proofErr w:type="spellStart"/>
       <w:r>
         <w:rPr>
           <w:b/>
         </w:rPr>
-        <w:t>Julio Eduardo de Sales</w:t>
+        <w:t>Julio</w:t>
+      </w:r>
+      <w:proofErr w:type="spellEnd"/>
+      <w:r>
+        <w:rPr>
+          <w:b/>
+        </w:rPr>
+        <w:t xml:space="preserve"> Eduardo de Sales</w:t>
       </w:r>
       <w:r>
         <w:t>: atuou na criação do diagrama de atividade, casos de uso e prototipação de telas.</w:t>
@@ -7299,11 +7767,19 @@
     </w:p>
     <w:p/>
     <w:p>
+      <w:proofErr w:type="spellStart"/>
       <w:r>
         <w:rPr>
           <w:b/>
         </w:rPr>
-        <w:t>Miran Romeiro Ferreira da Silva</w:t>
+        <w:t>Miran</w:t>
+      </w:r>
+      <w:proofErr w:type="spellEnd"/>
+      <w:r>
+        <w:rPr>
+          <w:b/>
+        </w:rPr>
+        <w:t xml:space="preserve"> Romeiro Ferreira da Silva</w:t>
       </w:r>
       <w:r>
         <w:t>: atuou na criação do diagrama de casos de uso, no protótipo de telas e no escopo e requisitos funcionais e não funcionais do sistema.</w:t>
@@ -7491,7 +7967,7 @@
     </w:sdt>
     <w:p/>
     <w:sectPr>
-      <w:headerReference w:type="default" r:id="rId17"/>
+      <w:headerReference w:type="default" r:id="rId18"/>
       <w:pgSz w:w="11909" w:h="16834"/>
       <w:pgMar w:top="1440" w:right="1440" w:bottom="720" w:left="1440" w:header="720" w:footer="720" w:gutter="0"/>
       <w:pgNumType w:start="1"/>
@@ -7656,7 +8132,27 @@
         <w:color w:val="880E1B"/>
         <w:sz w:val="18"/>
       </w:rPr>
-      <w:t>Fatec Araras “Antônio Brambilla”</w:t>
+      <w:t xml:space="preserve">Fatec Araras “Antônio </w:t>
+    </w:r>
+    <w:proofErr w:type="spellStart"/>
+    <w:r>
+      <w:rPr>
+        <w:rFonts w:ascii="Verdana" w:hAnsi="Verdana"/>
+        <w:b/>
+        <w:color w:val="880E1B"/>
+        <w:sz w:val="18"/>
+      </w:rPr>
+      <w:t>Brambilla</w:t>
+    </w:r>
+    <w:proofErr w:type="spellEnd"/>
+    <w:r>
+      <w:rPr>
+        <w:rFonts w:ascii="Verdana" w:hAnsi="Verdana"/>
+        <w:b/>
+        <w:color w:val="880E1B"/>
+        <w:sz w:val="18"/>
+      </w:rPr>
+      <w:t>”</w:t>
     </w:r>
   </w:p>
   <w:p>
@@ -10011,7 +10507,7 @@
 </file>
 
 <file path=customXml/itemProps1.xml><?xml version="1.0" encoding="utf-8"?>
-<ds:datastoreItem xmlns:ds="http://schemas.openxmlformats.org/officeDocument/2006/customXml" ds:itemID="{88A83813-6409-41F7-A4DF-07D4611F8793}">
+<ds:datastoreItem xmlns:ds="http://schemas.openxmlformats.org/officeDocument/2006/customXml" ds:itemID="{28595716-B450-4E0D-BF14-6C882FC5AC3C}">
   <ds:schemaRefs>
     <ds:schemaRef ds:uri="http://schemas.openxmlformats.org/officeDocument/2006/bibliography"/>
   </ds:schemaRefs>

</xml_diff>

<commit_message>
inseri a descrição do diagrama de atividade da tela de jogar
</commit_message>
<xml_diff>
--- a/0-DOCUMENTACAO/0-ENGENHARIA DE SOFTWARE - ATIVIDADES/Projeto.Integrador.1.Semestre.docx
+++ b/0-DOCUMENTACAO/0-ENGENHARIA DE SOFTWARE - ATIVIDADES/Projeto.Integrador.1.Semestre.docx
@@ -6844,8 +6844,6 @@
         </w:rPr>
         <w:t>Jogar</w:t>
       </w:r>
-      <w:bookmarkStart w:id="23" w:name="_GoBack"/>
-      <w:bookmarkEnd w:id="23"/>
       <w:proofErr w:type="gramEnd"/>
     </w:p>
     <w:p>
@@ -6914,6 +6912,38 @@
       <w:pPr>
         <w:pStyle w:val="SemEspaamento"/>
       </w:pPr>
+      <w:r>
+        <w:t xml:space="preserve">Neste diagrama de atividade está representado as ações na tela jogar, onde após o </w:t>
+      </w:r>
+      <w:proofErr w:type="spellStart"/>
+      <w:r>
+        <w:t>login</w:t>
+      </w:r>
+      <w:proofErr w:type="spellEnd"/>
+      <w:r>
+        <w:t xml:space="preserve"> ser efetuado o usuário seleciona sua preferência (solo/ </w:t>
+      </w:r>
+      <w:proofErr w:type="spellStart"/>
+      <w:proofErr w:type="gramStart"/>
+      <w:r>
+        <w:t>multiplayer</w:t>
+      </w:r>
+      <w:proofErr w:type="spellEnd"/>
+      <w:r>
+        <w:t xml:space="preserve"> )</w:t>
+      </w:r>
+      <w:proofErr w:type="gramEnd"/>
+      <w:r>
+        <w:t>, posteriormente o usuário é conduzido para a tela de configuração do modo de sua preferência, depois de configurado, é liberado o campo para a esc</w:t>
+      </w:r>
+      <w:r>
+        <w:t>olha da matéria e do tema para início</w:t>
+      </w:r>
+      <w:bookmarkStart w:id="23" w:name="_GoBack"/>
+      <w:bookmarkEnd w:id="23"/>
+      <w:r>
+        <w:t xml:space="preserve"> do jogo.</w:t>
+      </w:r>
     </w:p>
     <w:p>
       <w:pPr>
@@ -6944,7 +6974,6 @@
       <w:bookmarkEnd w:id="25"/>
       <w:bookmarkEnd w:id="26"/>
       <w:r>
-        <w:lastRenderedPageBreak/>
         <w:t>Diagrama de sequência</w:t>
       </w:r>
       <w:bookmarkEnd w:id="27"/>
@@ -10507,7 +10536,7 @@
 </file>
 
 <file path=customXml/itemProps1.xml><?xml version="1.0" encoding="utf-8"?>
-<ds:datastoreItem xmlns:ds="http://schemas.openxmlformats.org/officeDocument/2006/customXml" ds:itemID="{28595716-B450-4E0D-BF14-6C882FC5AC3C}">
+<ds:datastoreItem xmlns:ds="http://schemas.openxmlformats.org/officeDocument/2006/customXml" ds:itemID="{DF24BAC2-2ADB-4A53-8611-1AC5DD27C5F9}">
   <ds:schemaRefs>
     <ds:schemaRef ds:uri="http://schemas.openxmlformats.org/officeDocument/2006/bibliography"/>
   </ds:schemaRefs>

</xml_diff>

<commit_message>
adicionado texto do diagrama sequencia login
</commit_message>
<xml_diff>
--- a/0-DOCUMENTACAO/0-ENGENHARIA DE SOFTWARE - ATIVIDADES/Projeto.Integrador.1.Semestre.docx
+++ b/0-DOCUMENTACAO/0-ENGENHARIA DE SOFTWARE - ATIVIDADES/Projeto.Integrador.1.Semestre.docx
@@ -6638,6 +6638,7 @@
         <w:rPr>
           <w:b/>
           <w:bCs/>
+          <w:u w:val="single"/>
         </w:rPr>
       </w:pPr>
       <w:r>
@@ -6645,6 +6646,7 @@
           <w:b/>
           <w:bCs/>
           <w:noProof/>
+          <w:u w:val="single"/>
         </w:rPr>
         <w:lastRenderedPageBreak/>
         <w:drawing>
@@ -6707,34 +6709,29 @@
     </w:p>
     <w:p>
       <w:r>
-        <w:t xml:space="preserve">A desenvolver por </w:t>
-      </w:r>
-      <w:r>
-        <w:t>Mira</w:t>
-      </w:r>
-      <w:r>
-        <w:t>n</w:t>
-      </w:r>
-      <w:r>
-        <w:t xml:space="preserve">, </w:t>
-      </w:r>
-      <w:proofErr w:type="spellStart"/>
-      <w:r>
-        <w:t>Iz</w:t>
-      </w:r>
-      <w:r>
-        <w:t>abe</w:t>
-      </w:r>
-      <w:r>
-        <w:t>ly</w:t>
-      </w:r>
-      <w:proofErr w:type="spellEnd"/>
-      <w:r>
-        <w:t xml:space="preserve"> e Caio</w:t>
-      </w:r>
-      <w:r>
-        <w:t>.</w:t>
-      </w:r>
+        <w:t xml:space="preserve">O diagrama </w:t>
+      </w:r>
+      <w:r>
+        <w:t>de sequência acima foi construído como objetivo representar o LOGIN do aplicativo. A interface de login manda as credenciais para o base controle para que seja validado na base, depois disso isso retorna para interface de login.</w:t>
+      </w:r>
+    </w:p>
+    <w:p>
+      <w:r>
+        <w:t xml:space="preserve">O aluno/professor/administrador deve informar as credenciais, a interface de login recebe essas informações para que seja possível o correr a validação local para própria interface de login. </w:t>
+      </w:r>
+    </w:p>
+    <w:p>
+      <w:r>
+        <w:t>Caso o login seja efetuado, irá aparecer uma mensagem de sucesso, caso contrário, será informado que ocorreu uma falha...</w:t>
+      </w:r>
+    </w:p>
+    <w:p>
+      <w:pPr>
+        <w:rPr>
+          <w:b/>
+          <w:bCs/>
+        </w:rPr>
+      </w:pPr>
     </w:p>
     <w:p>
       <w:pPr>
@@ -6785,7 +6782,6 @@
         <w:rPr>
           <w:noProof/>
         </w:rPr>
-        <w:lastRenderedPageBreak/>
         <w:drawing>
           <wp:inline distT="0" distB="0" distL="0" distR="0" wp14:anchorId="10CEEB69" wp14:editId="1E5ADF53">
             <wp:extent cx="5733415" cy="4371975"/>

</xml_diff>

<commit_message>
atualizando texto diagrama sequencia login
</commit_message>
<xml_diff>
--- a/0-DOCUMENTACAO/0-ENGENHARIA DE SOFTWARE - ATIVIDADES/Projeto.Integrador.1.Semestre.docx
+++ b/0-DOCUMENTACAO/0-ENGENHARIA DE SOFTWARE - ATIVIDADES/Projeto.Integrador.1.Semestre.docx
@@ -6716,16 +6716,6 @@
       </w:r>
     </w:p>
     <w:p>
-      <w:r>
-        <w:t xml:space="preserve">O aluno/professor/administrador deve informar as credenciais, a interface de login recebe essas informações para que seja possível o correr a validação local para própria interface de login. </w:t>
-      </w:r>
-    </w:p>
-    <w:p>
-      <w:r>
-        <w:t>Caso o login seja efetuado, irá aparecer uma mensagem de sucesso, caso contrário, será informado que ocorreu uma falha...</w:t>
-      </w:r>
-    </w:p>
-    <w:p>
       <w:pPr>
         <w:rPr>
           <w:b/>
@@ -6782,6 +6772,7 @@
         <w:rPr>
           <w:noProof/>
         </w:rPr>
+        <w:lastRenderedPageBreak/>
         <w:drawing>
           <wp:inline distT="0" distB="0" distL="0" distR="0" wp14:anchorId="10CEEB69" wp14:editId="1E5ADF53">
             <wp:extent cx="5733415" cy="4371975"/>

</xml_diff>

<commit_message>
finalizado texto diagrama sequencia login
</commit_message>
<xml_diff>
--- a/0-DOCUMENTACAO/0-ENGENHARIA DE SOFTWARE - ATIVIDADES/Projeto.Integrador.1.Semestre.docx
+++ b/0-DOCUMENTACAO/0-ENGENHARIA DE SOFTWARE - ATIVIDADES/Projeto.Integrador.1.Semestre.docx
@@ -3827,7 +3827,6 @@
         </w:rPr>
         <w:t>Área educacional com conteúdo de material de aula no formato de vídeos curtos</w:t>
       </w:r>
-      <w:proofErr w:type="gramStart"/>
       <w:r>
         <w:rPr>
           <w:rFonts w:ascii="Arial" w:hAnsi="Arial" w:cs="Arial"/>
@@ -3842,17 +3841,7 @@
           <w:bCs/>
           <w:color w:val="000000"/>
         </w:rPr>
-        <w:t>Compreende</w:t>
-      </w:r>
-      <w:proofErr w:type="gramEnd"/>
-      <w:r>
-        <w:rPr>
-          <w:rFonts w:ascii="Arial" w:hAnsi="Arial" w:cs="Arial"/>
-          <w:b/>
-          <w:bCs/>
-          <w:color w:val="000000"/>
-        </w:rPr>
-        <w:t xml:space="preserve"> um update no software e não a versão simples como discutido com o professor de design.</w:t>
+        <w:t>Compreende um update no software e não a versão simples como discutido com o professor de design.</w:t>
       </w:r>
     </w:p>
     <w:p>
@@ -6716,6 +6705,17 @@
       </w:r>
     </w:p>
     <w:p>
+      <w:r>
+        <w:t xml:space="preserve">O aluno/professor/administrador deve informar as credenciais, a interface de login recebe essas informações para que seja possível o correr a validação local para própria interface de login. </w:t>
+      </w:r>
+    </w:p>
+    <w:p>
+      <w:r>
+        <w:t>Caso o login seja efetuado, irá aparecer uma mensagem de sucesso, caso contrário, será informado que ocorreu uma falha...</w:t>
+      </w:r>
+    </w:p>
+    <w:p/>
+    <w:p>
       <w:pPr>
         <w:rPr>
           <w:b/>
@@ -6752,7 +6752,11 @@
     </w:p>
     <w:p>
       <w:r>
-        <w:t xml:space="preserve">Antes de codificar as páginas, é necessário entender seu design, sua formação e estratégia para não investir tempo e esforço em algo, que ao fim do projeto, fique péssimo quando se fala em experiência do usuário. Abaixo, o grupo detentor do projeto </w:t>
+        <w:t xml:space="preserve">Antes de codificar as páginas, é necessário entender seu design, sua formação e estratégia para não investir tempo e esforço em algo, que ao fim do projeto, fique péssimo quando se </w:t>
+      </w:r>
+      <w:r>
+        <w:lastRenderedPageBreak/>
+        <w:t xml:space="preserve">fala em experiência do usuário. Abaixo, o grupo detentor do projeto </w:t>
       </w:r>
       <w:proofErr w:type="spellStart"/>
       <w:r>
@@ -6772,7 +6776,6 @@
         <w:rPr>
           <w:noProof/>
         </w:rPr>
-        <w:lastRenderedPageBreak/>
         <w:drawing>
           <wp:inline distT="0" distB="0" distL="0" distR="0" wp14:anchorId="10CEEB69" wp14:editId="1E5ADF53">
             <wp:extent cx="5733415" cy="4371975"/>

</xml_diff>

<commit_message>
Adicionado imagem DIAGRAMA SEQUENCIA JOGAR
</commit_message>
<xml_diff>
--- a/0-DOCUMENTACAO/0-ENGENHARIA DE SOFTWARE - ATIVIDADES/Projeto.Integrador.1.Semestre.docx
+++ b/0-DOCUMENTACAO/0-ENGENHARIA DE SOFTWARE - ATIVIDADES/Projeto.Integrador.1.Semestre.docx
@@ -1,6 +1,6 @@
 
 <file path=word/document.xml><?xml version="1.0" encoding="utf-8"?>
-<w:document xmlns:wpc="http://schemas.microsoft.com/office/word/2010/wordprocessingCanvas" xmlns:cx="http://schemas.microsoft.com/office/drawing/2014/chartex" xmlns:cx1="http://schemas.microsoft.com/office/drawing/2015/9/8/chartex" xmlns:cx2="http://schemas.microsoft.com/office/drawing/2015/10/21/chartex" xmlns:cx3="http://schemas.microsoft.com/office/drawing/2016/5/9/chartex" xmlns:cx4="http://schemas.microsoft.com/office/drawing/2016/5/10/chartex" xmlns:cx5="http://schemas.microsoft.com/office/drawing/2016/5/11/chartex" xmlns:cx6="http://schemas.microsoft.com/office/drawing/2016/5/12/chartex" xmlns:cx7="http://schemas.microsoft.com/office/drawing/2016/5/13/chartex" xmlns:cx8="http://schemas.microsoft.com/office/drawing/2016/5/14/chartex" xmlns:mc="http://schemas.openxmlformats.org/markup-compatibility/2006" xmlns:aink="http://schemas.microsoft.com/office/drawing/2016/ink" xmlns:am3d="http://schemas.microsoft.com/office/drawing/2017/model3d" xmlns:o="urn:schemas-microsoft-com:office:office" xmlns:oel="http://schemas.microsoft.com/office/2019/extlst" xmlns:r="http://schemas.openxmlformats.org/officeDocument/2006/relationships" xmlns:m="http://schemas.openxmlformats.org/officeDocument/2006/math" xmlns:v="urn:schemas-microsoft-com:vml" xmlns:wp14="http://schemas.microsoft.com/office/word/2010/wordprocessingDrawing" xmlns:wp="http://schemas.openxmlformats.org/drawingml/2006/wordprocessingDrawing" xmlns:w10="urn:schemas-microsoft-com:office:word" xmlns:w="http://schemas.openxmlformats.org/wordprocessingml/2006/main" xmlns:w14="http://schemas.microsoft.com/office/word/2010/wordml" xmlns:w15="http://schemas.microsoft.com/office/word/2012/wordml" xmlns:w16cex="http://schemas.microsoft.com/office/word/2018/wordml/cex" xmlns:w16cid="http://schemas.microsoft.com/office/word/2016/wordml/cid" xmlns:w16="http://schemas.microsoft.com/office/word/2018/wordml" xmlns:w16du="http://schemas.microsoft.com/office/word/2023/wordml/word16du" xmlns:w16sdtdh="http://schemas.microsoft.com/office/word/2020/wordml/sdtdatahash" xmlns:w16se="http://schemas.microsoft.com/office/word/2015/wordml/symex" xmlns:wpg="http://schemas.microsoft.com/office/word/2010/wordprocessingGroup" xmlns:wpi="http://schemas.microsoft.com/office/word/2010/wordprocessingInk" xmlns:wne="http://schemas.microsoft.com/office/word/2006/wordml" xmlns:wps="http://schemas.microsoft.com/office/word/2010/wordprocessingShape" mc:Ignorable="w14 w15 w16se w16cid w16 w16cex w16sdtdh w16du wp14">
+<w:document xmlns:wpc="http://schemas.microsoft.com/office/word/2010/wordprocessingCanvas" xmlns:cx="http://schemas.microsoft.com/office/drawing/2014/chartex" xmlns:mc="http://schemas.openxmlformats.org/markup-compatibility/2006" xmlns:o="urn:schemas-microsoft-com:office:office" xmlns:r="http://schemas.openxmlformats.org/officeDocument/2006/relationships" xmlns:m="http://schemas.openxmlformats.org/officeDocument/2006/math" xmlns:v="urn:schemas-microsoft-com:vml" xmlns:wp14="http://schemas.microsoft.com/office/word/2010/wordprocessingDrawing" xmlns:wp="http://schemas.openxmlformats.org/drawingml/2006/wordprocessingDrawing" xmlns:w10="urn:schemas-microsoft-com:office:word" xmlns:w="http://schemas.openxmlformats.org/wordprocessingml/2006/main" xmlns:w14="http://schemas.microsoft.com/office/word/2010/wordml" xmlns:w15="http://schemas.microsoft.com/office/word/2012/wordml" xmlns:w16se="http://schemas.microsoft.com/office/word/2015/wordml/symex" xmlns:wpg="http://schemas.microsoft.com/office/word/2010/wordprocessingGroup" xmlns:wpi="http://schemas.microsoft.com/office/word/2010/wordprocessingInk" xmlns:wne="http://schemas.microsoft.com/office/word/2006/wordml" xmlns:wps="http://schemas.microsoft.com/office/word/2010/wordprocessingShape" mc:Ignorable="w14 w15 w16se wp14">
   <w:body>
     <w:p>
       <w:pPr>
@@ -833,7 +833,7 @@
               </wp:anchor>
             </w:drawing>
           </mc:Choice>
-          <mc:Fallback>
+          <mc:Fallback xmlns:w16sdtdh="http://schemas.microsoft.com/office/word/2020/wordml/sdtdatahash" xmlns:w16du="http://schemas.microsoft.com/office/word/2023/wordml/word16du" xmlns:w16="http://schemas.microsoft.com/office/word/2018/wordml" xmlns:w16cid="http://schemas.microsoft.com/office/word/2016/wordml/cid" xmlns:w16cex="http://schemas.microsoft.com/office/word/2018/wordml/cex" xmlns:oel="http://schemas.microsoft.com/office/2019/extlst" xmlns:am3d="http://schemas.microsoft.com/office/drawing/2017/model3d" xmlns:aink="http://schemas.microsoft.com/office/drawing/2016/ink" xmlns:cx8="http://schemas.microsoft.com/office/drawing/2016/5/14/chartex" xmlns:cx7="http://schemas.microsoft.com/office/drawing/2016/5/13/chartex" xmlns:cx6="http://schemas.microsoft.com/office/drawing/2016/5/12/chartex" xmlns:cx5="http://schemas.microsoft.com/office/drawing/2016/5/11/chartex" xmlns:cx4="http://schemas.microsoft.com/office/drawing/2016/5/10/chartex" xmlns:cx3="http://schemas.microsoft.com/office/drawing/2016/5/9/chartex" xmlns:cx2="http://schemas.microsoft.com/office/drawing/2015/10/21/chartex" xmlns:cx1="http://schemas.microsoft.com/office/drawing/2015/9/8/chartex">
             <w:pict>
               <v:rect w14:anchorId="2F9D605D" id="Retângulo 3" o:spid="_x0000_s1026" style="position:absolute;margin-left:-8.55pt;margin-top:9.6pt;width:438pt;height:60pt;z-index:-503316472;visibility:visible;mso-wrap-style:square;mso-wrap-distance-left:9pt;mso-wrap-distance-top:0;mso-wrap-distance-right:9pt;mso-wrap-distance-bottom:0;mso-position-horizontal:absolute;mso-position-horizontal-relative:margin;mso-position-vertical:absolute;mso-position-vertical-relative:text;v-text-anchor:top" o:gfxdata="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" strokeweight=".71mm">
                 <v:shadow on="t" color="black" opacity="22937f" origin="-.5,-.5" offset="0,.64mm"/>
@@ -961,7 +961,7 @@
               </wp:anchor>
             </w:drawing>
           </mc:Choice>
-          <mc:Fallback>
+          <mc:Fallback xmlns:w16sdtdh="http://schemas.microsoft.com/office/word/2020/wordml/sdtdatahash" xmlns:w16du="http://schemas.microsoft.com/office/word/2023/wordml/word16du" xmlns:w16="http://schemas.microsoft.com/office/word/2018/wordml" xmlns:w16cid="http://schemas.microsoft.com/office/word/2016/wordml/cid" xmlns:w16cex="http://schemas.microsoft.com/office/word/2018/wordml/cex" xmlns:oel="http://schemas.microsoft.com/office/2019/extlst" xmlns:am3d="http://schemas.microsoft.com/office/drawing/2017/model3d" xmlns:aink="http://schemas.microsoft.com/office/drawing/2016/ink" xmlns:cx8="http://schemas.microsoft.com/office/drawing/2016/5/14/chartex" xmlns:cx7="http://schemas.microsoft.com/office/drawing/2016/5/13/chartex" xmlns:cx6="http://schemas.microsoft.com/office/drawing/2016/5/12/chartex" xmlns:cx5="http://schemas.microsoft.com/office/drawing/2016/5/11/chartex" xmlns:cx4="http://schemas.microsoft.com/office/drawing/2016/5/10/chartex" xmlns:cx3="http://schemas.microsoft.com/office/drawing/2016/5/9/chartex" xmlns:cx2="http://schemas.microsoft.com/office/drawing/2015/10/21/chartex" xmlns:cx1="http://schemas.microsoft.com/office/drawing/2015/9/8/chartex">
             <w:pict>
               <v:rect w14:anchorId="1D015503" id="Retângulo 2" o:spid="_x0000_s1027" style="position:absolute;margin-left:-7.8pt;margin-top:15.4pt;width:437.2pt;height:101.3pt;z-index:-503316473;visibility:visible;mso-wrap-style:square;mso-wrap-distance-left:9pt;mso-wrap-distance-top:0;mso-wrap-distance-right:9pt;mso-wrap-distance-bottom:0;mso-position-horizontal:absolute;mso-position-horizontal-relative:text;mso-position-vertical:absolute;mso-position-vertical-relative:text;v-text-anchor:middle" o:gfxdata="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" strokeweight=".71mm">
                 <v:shadow on="t" color="black" opacity="22937f" origin="-.5,-.5" offset="0,.64mm"/>
@@ -3596,23 +3596,7 @@
           <w:rFonts w:ascii="Arial" w:hAnsi="Arial" w:cs="Arial"/>
           <w:color w:val="000000"/>
         </w:rPr>
-        <w:t xml:space="preserve">Criar um game com um ranking competitivo onde os alunos irão responder perguntas relacionadas as matérias (aplicadas de forma prática), de forma individual ou em equipe, com uma interação entre os alunos por meio de reações (emojis) nas respostas. Além de fornecer um game competitivo, também terá o material, onde serão vídeos curtos para os alunos, semelhante às plataformas TikTok, shorts do Youtube, </w:t>
-      </w:r>
-      <w:proofErr w:type="spellStart"/>
-      <w:r>
-        <w:rPr>
-          <w:rFonts w:ascii="Arial" w:hAnsi="Arial" w:cs="Arial"/>
-          <w:color w:val="000000"/>
-        </w:rPr>
-        <w:t>Kwai</w:t>
-      </w:r>
-      <w:proofErr w:type="spellEnd"/>
-      <w:r>
-        <w:rPr>
-          <w:rFonts w:ascii="Arial" w:hAnsi="Arial" w:cs="Arial"/>
-          <w:color w:val="000000"/>
-        </w:rPr>
-        <w:t>.</w:t>
+        <w:t>Criar um game com um ranking competitivo onde os alunos irão responder perguntas relacionadas as matérias (aplicadas de forma prática), de forma individual ou em equipe, com uma interação entre os alunos por meio de reações (emojis) nas respostas. Além de fornecer um game competitivo, também terá o material, onde serão vídeos curtos para os alunos, semelhante às plataformas TikTok, shorts do Youtube, Kwai.</w:t>
       </w:r>
     </w:p>
     <w:p>
@@ -6644,34 +6628,75 @@
         <w:t>Sequência Jogar</w:t>
       </w:r>
     </w:p>
-    <w:p>
-      <w:r>
-        <w:t xml:space="preserve">A desenvolver por </w:t>
-      </w:r>
-      <w:r>
-        <w:t xml:space="preserve">Miram, </w:t>
-      </w:r>
-      <w:proofErr w:type="spellStart"/>
-      <w:r>
-        <w:t>izabelly</w:t>
-      </w:r>
-      <w:proofErr w:type="spellEnd"/>
-      <w:r>
-        <w:t xml:space="preserve"> e Caio</w:t>
-      </w:r>
-      <w:r>
-        <w:t>.</w:t>
-      </w:r>
+    <w:p/>
+    <w:p>
+      <w:r>
+        <w:rPr>
+          <w:b/>
+          <w:bCs/>
+          <w:noProof/>
+        </w:rPr>
+        <w:drawing>
+          <wp:inline distT="0" distB="0" distL="0" distR="0" wp14:anchorId="516C8AC2" wp14:editId="17EF73AA">
+            <wp:extent cx="5733415" cy="3629660"/>
+            <wp:effectExtent l="0" t="0" r="635" b="8890"/>
+            <wp:docPr id="4" name="Imagem 4" descr="C:\Users\f290ti\Documents\GitHub\pi_1semestre\0-DOCUMENTACAO\0-ENGENHARIA DE SOFTWARE - ATIVIDADES\Diagramas\imagens\sequencia\sequencia_jogar.png"/>
+            <wp:cNvGraphicFramePr>
+              <a:graphicFrameLocks xmlns:a="http://schemas.openxmlformats.org/drawingml/2006/main" noChangeAspect="1"/>
+            </wp:cNvGraphicFramePr>
+            <a:graphic xmlns:a="http://schemas.openxmlformats.org/drawingml/2006/main">
+              <a:graphicData uri="http://schemas.openxmlformats.org/drawingml/2006/picture">
+                <pic:pic xmlns:pic="http://schemas.openxmlformats.org/drawingml/2006/picture">
+                  <pic:nvPicPr>
+                    <pic:cNvPr id="0" name="Picture 1" descr="C:\Users\f290ti\Documents\GitHub\pi_1semestre\0-DOCUMENTACAO\0-ENGENHARIA DE SOFTWARE - ATIVIDADES\Diagramas\imagens\sequencia\sequencia_jogar.png"/>
+                    <pic:cNvPicPr>
+                      <a:picLocks noChangeAspect="1" noChangeArrowheads="1"/>
+                    </pic:cNvPicPr>
+                  </pic:nvPicPr>
+                  <pic:blipFill>
+                    <a:blip r:embed="rId10">
+                      <a:extLst>
+                        <a:ext uri="{28A0092B-C50C-407E-A947-70E740481C1C}">
+                          <a14:useLocalDpi xmlns:a14="http://schemas.microsoft.com/office/drawing/2010/main" val="0"/>
+                        </a:ext>
+                      </a:extLst>
+                    </a:blip>
+                    <a:srcRect/>
+                    <a:stretch>
+                      <a:fillRect/>
+                    </a:stretch>
+                  </pic:blipFill>
+                  <pic:spPr bwMode="auto">
+                    <a:xfrm>
+                      <a:off x="0" y="0"/>
+                      <a:ext cx="5733415" cy="3629660"/>
+                    </a:xfrm>
+                    <a:prstGeom prst="rect">
+                      <a:avLst/>
+                    </a:prstGeom>
+                    <a:noFill/>
+                    <a:ln>
+                      <a:noFill/>
+                    </a:ln>
+                  </pic:spPr>
+                </pic:pic>
+              </a:graphicData>
+            </a:graphic>
+          </wp:inline>
+        </w:drawing>
+      </w:r>
+      <w:bookmarkStart w:id="28" w:name="_GoBack"/>
+      <w:bookmarkEnd w:id="28"/>
     </w:p>
     <w:p>
       <w:pPr>
         <w:pStyle w:val="Ttulo2"/>
       </w:pPr>
-      <w:bookmarkStart w:id="28" w:name="_Toc167968037"/>
+      <w:bookmarkStart w:id="29" w:name="_Toc167968037"/>
       <w:r>
         <w:t>Interface do usuário</w:t>
       </w:r>
-      <w:bookmarkEnd w:id="28"/>
+      <w:bookmarkEnd w:id="29"/>
     </w:p>
     <w:p/>
     <w:p>
@@ -6684,15 +6709,19 @@
       <w:pPr>
         <w:pStyle w:val="Ttulo2"/>
       </w:pPr>
-      <w:bookmarkStart w:id="29" w:name="_Toc167968038"/>
+      <w:bookmarkStart w:id="30" w:name="_Toc167968038"/>
       <w:r>
         <w:t>Rascunhos de tela</w:t>
       </w:r>
-      <w:bookmarkEnd w:id="29"/>
-    </w:p>
-    <w:p>
-      <w:r>
-        <w:t xml:space="preserve">Antes de codificar as páginas, é necessário entender seu design, sua formação e estratégia para não investir tempo e esforço em algo, que ao fim do projeto, fique péssimo quando se fala em experiência do usuário. Abaixo, o grupo detentor do projeto </w:t>
+      <w:bookmarkEnd w:id="30"/>
+    </w:p>
+    <w:p>
+      <w:r>
+        <w:t xml:space="preserve">Antes de codificar as páginas, é necessário entender seu design, sua formação e estratégia para não investir tempo e esforço em algo, que ao fim do projeto, fique péssimo quando se </w:t>
+      </w:r>
+      <w:r>
+        <w:lastRenderedPageBreak/>
+        <w:t xml:space="preserve">fala em experiência do usuário. Abaixo, o grupo detentor do projeto </w:t>
       </w:r>
       <w:proofErr w:type="spellStart"/>
       <w:r>
@@ -6712,7 +6741,6 @@
         <w:rPr>
           <w:noProof/>
         </w:rPr>
-        <w:lastRenderedPageBreak/>
         <w:drawing>
           <wp:inline distT="0" distB="0" distL="0" distR="0" wp14:anchorId="10CEEB69" wp14:editId="1E5ADF53">
             <wp:extent cx="5733415" cy="4371975"/>
@@ -6729,7 +6757,7 @@
                     <pic:cNvPicPr/>
                   </pic:nvPicPr>
                   <pic:blipFill>
-                    <a:blip r:embed="rId10"/>
+                    <a:blip r:embed="rId11"/>
                     <a:stretch>
                       <a:fillRect/>
                     </a:stretch>
@@ -6799,7 +6827,7 @@
                     <pic:cNvPicPr/>
                   </pic:nvPicPr>
                   <pic:blipFill>
-                    <a:blip r:embed="rId11"/>
+                    <a:blip r:embed="rId12"/>
                     <a:stretch>
                       <a:fillRect/>
                     </a:stretch>
@@ -6897,7 +6925,7 @@
                     <pic:cNvPicPr/>
                   </pic:nvPicPr>
                   <pic:blipFill>
-                    <a:blip r:embed="rId12"/>
+                    <a:blip r:embed="rId13"/>
                     <a:stretch>
                       <a:fillRect/>
                     </a:stretch>
@@ -6994,7 +7022,7 @@
                     <pic:cNvPicPr/>
                   </pic:nvPicPr>
                   <pic:blipFill>
-                    <a:blip r:embed="rId13"/>
+                    <a:blip r:embed="rId14"/>
                     <a:stretch>
                       <a:fillRect/>
                     </a:stretch>
@@ -7077,11 +7105,11 @@
       <w:pPr>
         <w:pStyle w:val="Ttulo2"/>
       </w:pPr>
-      <w:bookmarkStart w:id="30" w:name="_Toc167968039"/>
+      <w:bookmarkStart w:id="31" w:name="_Toc167968039"/>
       <w:r>
         <w:t>Simulação da Navegação entre Telas</w:t>
       </w:r>
-      <w:bookmarkEnd w:id="30"/>
+      <w:bookmarkEnd w:id="31"/>
     </w:p>
     <w:p>
       <w:pPr>
@@ -7105,7 +7133,7 @@
       <w:pPr>
         <w:pStyle w:val="SemEspaamento"/>
       </w:pPr>
-      <w:hyperlink r:id="rId14" w:history="1">
+      <w:hyperlink r:id="rId15" w:history="1">
         <w:r>
           <w:rPr>
             <w:rStyle w:val="Hyperlink"/>
@@ -7129,14 +7157,14 @@
           <w:numId w:val="0"/>
         </w:numPr>
       </w:pPr>
-      <w:bookmarkStart w:id="31" w:name="_Toc161762669"/>
-      <w:bookmarkStart w:id="32" w:name="_Toc167968040"/>
+      <w:bookmarkStart w:id="32" w:name="_Toc161762669"/>
+      <w:bookmarkStart w:id="33" w:name="_Toc167968040"/>
       <w:r>
         <w:lastRenderedPageBreak/>
         <w:t>Considerações Finais</w:t>
       </w:r>
-      <w:bookmarkEnd w:id="31"/>
       <w:bookmarkEnd w:id="32"/>
+      <w:bookmarkEnd w:id="33"/>
     </w:p>
     <w:p/>
     <w:p>
@@ -7355,7 +7383,7 @@
         <w:br w:type="page"/>
       </w:r>
     </w:p>
-    <w:bookmarkStart w:id="33" w:name="_Toc167968041" w:displacedByCustomXml="next"/>
+    <w:bookmarkStart w:id="34" w:name="_Toc167968041" w:displacedByCustomXml="next"/>
     <w:sdt>
       <w:sdtPr>
         <w:rPr>
@@ -7369,6 +7397,7 @@
           <w:docPartUnique/>
         </w:docPartObj>
       </w:sdtPr>
+      <w:sdtEndPr/>
       <w:sdtContent>
         <w:p>
           <w:pPr>
@@ -7381,13 +7410,14 @@
           <w:r>
             <w:t>Referências</w:t>
           </w:r>
-          <w:bookmarkEnd w:id="33"/>
+          <w:bookmarkEnd w:id="34"/>
         </w:p>
         <w:sdt>
           <w:sdtPr>
             <w:id w:val="-573587230"/>
             <w:bibliography/>
           </w:sdtPr>
+          <w:sdtEndPr/>
           <w:sdtContent>
             <w:p>
               <w:pPr>
@@ -7527,7 +7557,7 @@
     </w:sdt>
     <w:p/>
     <w:sectPr>
-      <w:headerReference w:type="default" r:id="rId15"/>
+      <w:headerReference w:type="default" r:id="rId16"/>
       <w:pgSz w:w="11909" w:h="16834"/>
       <w:pgMar w:top="1440" w:right="1440" w:bottom="720" w:left="1440" w:header="720" w:footer="720" w:gutter="0"/>
       <w:pgNumType w:start="1"/>
@@ -7538,7 +7568,7 @@
 </file>
 
 <file path=word/endnotes.xml><?xml version="1.0" encoding="utf-8"?>
-<w:endnotes xmlns:wpc="http://schemas.microsoft.com/office/word/2010/wordprocessingCanvas" xmlns:cx="http://schemas.microsoft.com/office/drawing/2014/chartex" xmlns:cx1="http://schemas.microsoft.com/office/drawing/2015/9/8/chartex" xmlns:cx2="http://schemas.microsoft.com/office/drawing/2015/10/21/chartex" xmlns:cx3="http://schemas.microsoft.com/office/drawing/2016/5/9/chartex" xmlns:cx4="http://schemas.microsoft.com/office/drawing/2016/5/10/chartex" xmlns:cx5="http://schemas.microsoft.com/office/drawing/2016/5/11/chartex" xmlns:cx6="http://schemas.microsoft.com/office/drawing/2016/5/12/chartex" xmlns:cx7="http://schemas.microsoft.com/office/drawing/2016/5/13/chartex" xmlns:cx8="http://schemas.microsoft.com/office/drawing/2016/5/14/chartex" xmlns:mc="http://schemas.openxmlformats.org/markup-compatibility/2006" xmlns:aink="http://schemas.microsoft.com/office/drawing/2016/ink" xmlns:am3d="http://schemas.microsoft.com/office/drawing/2017/model3d" xmlns:o="urn:schemas-microsoft-com:office:office" xmlns:oel="http://schemas.microsoft.com/office/2019/extlst" xmlns:r="http://schemas.openxmlformats.org/officeDocument/2006/relationships" xmlns:m="http://schemas.openxmlformats.org/officeDocument/2006/math" xmlns:v="urn:schemas-microsoft-com:vml" xmlns:wp14="http://schemas.microsoft.com/office/word/2010/wordprocessingDrawing" xmlns:wp="http://schemas.openxmlformats.org/drawingml/2006/wordprocessingDrawing" xmlns:w10="urn:schemas-microsoft-com:office:word" xmlns:w="http://schemas.openxmlformats.org/wordprocessingml/2006/main" xmlns:w14="http://schemas.microsoft.com/office/word/2010/wordml" xmlns:w15="http://schemas.microsoft.com/office/word/2012/wordml" xmlns:w16cex="http://schemas.microsoft.com/office/word/2018/wordml/cex" xmlns:w16cid="http://schemas.microsoft.com/office/word/2016/wordml/cid" xmlns:w16="http://schemas.microsoft.com/office/word/2018/wordml" xmlns:w16du="http://schemas.microsoft.com/office/word/2023/wordml/word16du" xmlns:w16sdtdh="http://schemas.microsoft.com/office/word/2020/wordml/sdtdatahash" xmlns:w16se="http://schemas.microsoft.com/office/word/2015/wordml/symex" xmlns:wpg="http://schemas.microsoft.com/office/word/2010/wordprocessingGroup" xmlns:wpi="http://schemas.microsoft.com/office/word/2010/wordprocessingInk" xmlns:wne="http://schemas.microsoft.com/office/word/2006/wordml" xmlns:wps="http://schemas.microsoft.com/office/word/2010/wordprocessingShape" mc:Ignorable="w14 w15 w16se w16cid w16 w16cex w16sdtdh w16du wp14">
+<w:endnotes xmlns:wpc="http://schemas.microsoft.com/office/word/2010/wordprocessingCanvas" xmlns:cx="http://schemas.microsoft.com/office/drawing/2014/chartex" xmlns:mc="http://schemas.openxmlformats.org/markup-compatibility/2006" xmlns:o="urn:schemas-microsoft-com:office:office" xmlns:r="http://schemas.openxmlformats.org/officeDocument/2006/relationships" xmlns:m="http://schemas.openxmlformats.org/officeDocument/2006/math" xmlns:v="urn:schemas-microsoft-com:vml" xmlns:wp14="http://schemas.microsoft.com/office/word/2010/wordprocessingDrawing" xmlns:wp="http://schemas.openxmlformats.org/drawingml/2006/wordprocessingDrawing" xmlns:w10="urn:schemas-microsoft-com:office:word" xmlns:w="http://schemas.openxmlformats.org/wordprocessingml/2006/main" xmlns:w14="http://schemas.microsoft.com/office/word/2010/wordml" xmlns:w15="http://schemas.microsoft.com/office/word/2012/wordml" xmlns:w16se="http://schemas.microsoft.com/office/word/2015/wordml/symex" xmlns:wpg="http://schemas.microsoft.com/office/word/2010/wordprocessingGroup" xmlns:wpi="http://schemas.microsoft.com/office/word/2010/wordprocessingInk" xmlns:wne="http://schemas.microsoft.com/office/word/2006/wordml" xmlns:wps="http://schemas.microsoft.com/office/word/2010/wordprocessingShape" mc:Ignorable="w14 w15 w16se wp14">
   <w:endnote w:type="separator" w:id="-1">
     <w:p>
       <w:pPr>
@@ -7563,7 +7593,7 @@
 </file>
 
 <file path=word/footnotes.xml><?xml version="1.0" encoding="utf-8"?>
-<w:footnotes xmlns:wpc="http://schemas.microsoft.com/office/word/2010/wordprocessingCanvas" xmlns:cx="http://schemas.microsoft.com/office/drawing/2014/chartex" xmlns:cx1="http://schemas.microsoft.com/office/drawing/2015/9/8/chartex" xmlns:cx2="http://schemas.microsoft.com/office/drawing/2015/10/21/chartex" xmlns:cx3="http://schemas.microsoft.com/office/drawing/2016/5/9/chartex" xmlns:cx4="http://schemas.microsoft.com/office/drawing/2016/5/10/chartex" xmlns:cx5="http://schemas.microsoft.com/office/drawing/2016/5/11/chartex" xmlns:cx6="http://schemas.microsoft.com/office/drawing/2016/5/12/chartex" xmlns:cx7="http://schemas.microsoft.com/office/drawing/2016/5/13/chartex" xmlns:cx8="http://schemas.microsoft.com/office/drawing/2016/5/14/chartex" xmlns:mc="http://schemas.openxmlformats.org/markup-compatibility/2006" xmlns:aink="http://schemas.microsoft.com/office/drawing/2016/ink" xmlns:am3d="http://schemas.microsoft.com/office/drawing/2017/model3d" xmlns:o="urn:schemas-microsoft-com:office:office" xmlns:oel="http://schemas.microsoft.com/office/2019/extlst" xmlns:r="http://schemas.openxmlformats.org/officeDocument/2006/relationships" xmlns:m="http://schemas.openxmlformats.org/officeDocument/2006/math" xmlns:v="urn:schemas-microsoft-com:vml" xmlns:wp14="http://schemas.microsoft.com/office/word/2010/wordprocessingDrawing" xmlns:wp="http://schemas.openxmlformats.org/drawingml/2006/wordprocessingDrawing" xmlns:w10="urn:schemas-microsoft-com:office:word" xmlns:w="http://schemas.openxmlformats.org/wordprocessingml/2006/main" xmlns:w14="http://schemas.microsoft.com/office/word/2010/wordml" xmlns:w15="http://schemas.microsoft.com/office/word/2012/wordml" xmlns:w16cex="http://schemas.microsoft.com/office/word/2018/wordml/cex" xmlns:w16cid="http://schemas.microsoft.com/office/word/2016/wordml/cid" xmlns:w16="http://schemas.microsoft.com/office/word/2018/wordml" xmlns:w16du="http://schemas.microsoft.com/office/word/2023/wordml/word16du" xmlns:w16sdtdh="http://schemas.microsoft.com/office/word/2020/wordml/sdtdatahash" xmlns:w16se="http://schemas.microsoft.com/office/word/2015/wordml/symex" xmlns:wpg="http://schemas.microsoft.com/office/word/2010/wordprocessingGroup" xmlns:wpi="http://schemas.microsoft.com/office/word/2010/wordprocessingInk" xmlns:wne="http://schemas.microsoft.com/office/word/2006/wordml" xmlns:wps="http://schemas.microsoft.com/office/word/2010/wordprocessingShape" mc:Ignorable="w14 w15 w16se w16cid w16 w16cex w16sdtdh w16du wp14">
+<w:footnotes xmlns:wpc="http://schemas.microsoft.com/office/word/2010/wordprocessingCanvas" xmlns:cx="http://schemas.microsoft.com/office/drawing/2014/chartex" xmlns:mc="http://schemas.openxmlformats.org/markup-compatibility/2006" xmlns:o="urn:schemas-microsoft-com:office:office" xmlns:r="http://schemas.openxmlformats.org/officeDocument/2006/relationships" xmlns:m="http://schemas.openxmlformats.org/officeDocument/2006/math" xmlns:v="urn:schemas-microsoft-com:vml" xmlns:wp14="http://schemas.microsoft.com/office/word/2010/wordprocessingDrawing" xmlns:wp="http://schemas.openxmlformats.org/drawingml/2006/wordprocessingDrawing" xmlns:w10="urn:schemas-microsoft-com:office:word" xmlns:w="http://schemas.openxmlformats.org/wordprocessingml/2006/main" xmlns:w14="http://schemas.microsoft.com/office/word/2010/wordml" xmlns:w15="http://schemas.microsoft.com/office/word/2012/wordml" xmlns:w16se="http://schemas.microsoft.com/office/word/2015/wordml/symex" xmlns:wpg="http://schemas.microsoft.com/office/word/2010/wordprocessingGroup" xmlns:wpi="http://schemas.microsoft.com/office/word/2010/wordprocessingInk" xmlns:wne="http://schemas.microsoft.com/office/word/2006/wordml" xmlns:wps="http://schemas.microsoft.com/office/word/2010/wordprocessingShape" mc:Ignorable="w14 w15 w16se wp14">
   <w:footnote w:type="separator" w:id="-1">
     <w:p>
       <w:pPr>
@@ -7591,7 +7621,7 @@
 </file>
 
 <file path=word/header1.xml><?xml version="1.0" encoding="utf-8"?>
-<w:hdr xmlns:wpc="http://schemas.microsoft.com/office/word/2010/wordprocessingCanvas" xmlns:cx="http://schemas.microsoft.com/office/drawing/2014/chartex" xmlns:cx1="http://schemas.microsoft.com/office/drawing/2015/9/8/chartex" xmlns:cx2="http://schemas.microsoft.com/office/drawing/2015/10/21/chartex" xmlns:cx3="http://schemas.microsoft.com/office/drawing/2016/5/9/chartex" xmlns:cx4="http://schemas.microsoft.com/office/drawing/2016/5/10/chartex" xmlns:cx5="http://schemas.microsoft.com/office/drawing/2016/5/11/chartex" xmlns:cx6="http://schemas.microsoft.com/office/drawing/2016/5/12/chartex" xmlns:cx7="http://schemas.microsoft.com/office/drawing/2016/5/13/chartex" xmlns:cx8="http://schemas.microsoft.com/office/drawing/2016/5/14/chartex" xmlns:mc="http://schemas.openxmlformats.org/markup-compatibility/2006" xmlns:aink="http://schemas.microsoft.com/office/drawing/2016/ink" xmlns:am3d="http://schemas.microsoft.com/office/drawing/2017/model3d" xmlns:o="urn:schemas-microsoft-com:office:office" xmlns:oel="http://schemas.microsoft.com/office/2019/extlst" xmlns:r="http://schemas.openxmlformats.org/officeDocument/2006/relationships" xmlns:m="http://schemas.openxmlformats.org/officeDocument/2006/math" xmlns:v="urn:schemas-microsoft-com:vml" xmlns:wp14="http://schemas.microsoft.com/office/word/2010/wordprocessingDrawing" xmlns:wp="http://schemas.openxmlformats.org/drawingml/2006/wordprocessingDrawing" xmlns:w10="urn:schemas-microsoft-com:office:word" xmlns:w="http://schemas.openxmlformats.org/wordprocessingml/2006/main" xmlns:w14="http://schemas.microsoft.com/office/word/2010/wordml" xmlns:w15="http://schemas.microsoft.com/office/word/2012/wordml" xmlns:w16cex="http://schemas.microsoft.com/office/word/2018/wordml/cex" xmlns:w16cid="http://schemas.microsoft.com/office/word/2016/wordml/cid" xmlns:w16="http://schemas.microsoft.com/office/word/2018/wordml" xmlns:w16du="http://schemas.microsoft.com/office/word/2023/wordml/word16du" xmlns:w16sdtdh="http://schemas.microsoft.com/office/word/2020/wordml/sdtdatahash" xmlns:w16se="http://schemas.microsoft.com/office/word/2015/wordml/symex" xmlns:wpg="http://schemas.microsoft.com/office/word/2010/wordprocessingGroup" xmlns:wpi="http://schemas.microsoft.com/office/word/2010/wordprocessingInk" xmlns:wne="http://schemas.microsoft.com/office/word/2006/wordml" xmlns:wps="http://schemas.microsoft.com/office/word/2010/wordprocessingShape" mc:Ignorable="w14 w15 w16se w16cid w16 w16cex w16sdtdh w16du wp14">
+<w:hdr xmlns:wpc="http://schemas.microsoft.com/office/word/2010/wordprocessingCanvas" xmlns:cx="http://schemas.microsoft.com/office/drawing/2014/chartex" xmlns:mc="http://schemas.openxmlformats.org/markup-compatibility/2006" xmlns:o="urn:schemas-microsoft-com:office:office" xmlns:r="http://schemas.openxmlformats.org/officeDocument/2006/relationships" xmlns:m="http://schemas.openxmlformats.org/officeDocument/2006/math" xmlns:v="urn:schemas-microsoft-com:vml" xmlns:wp14="http://schemas.microsoft.com/office/word/2010/wordprocessingDrawing" xmlns:wp="http://schemas.openxmlformats.org/drawingml/2006/wordprocessingDrawing" xmlns:w10="urn:schemas-microsoft-com:office:word" xmlns:w="http://schemas.openxmlformats.org/wordprocessingml/2006/main" xmlns:w14="http://schemas.microsoft.com/office/word/2010/wordml" xmlns:w15="http://schemas.microsoft.com/office/word/2012/wordml" xmlns:w16se="http://schemas.microsoft.com/office/word/2015/wordml/symex" xmlns:wpg="http://schemas.microsoft.com/office/word/2010/wordprocessingGroup" xmlns:wpi="http://schemas.microsoft.com/office/word/2010/wordprocessingInk" xmlns:wne="http://schemas.microsoft.com/office/word/2006/wordml" xmlns:wps="http://schemas.microsoft.com/office/word/2010/wordprocessingShape" mc:Ignorable="w14 w15 w16se wp14">
   <w:p>
     <w:pPr>
       <w:pStyle w:val="Cabealho"/>
@@ -7704,7 +7734,7 @@
 </file>
 
 <file path=word/numbering.xml><?xml version="1.0" encoding="utf-8"?>
-<w:numbering xmlns:wpc="http://schemas.microsoft.com/office/word/2010/wordprocessingCanvas" xmlns:cx="http://schemas.microsoft.com/office/drawing/2014/chartex" xmlns:cx1="http://schemas.microsoft.com/office/drawing/2015/9/8/chartex" xmlns:cx2="http://schemas.microsoft.com/office/drawing/2015/10/21/chartex" xmlns:cx3="http://schemas.microsoft.com/office/drawing/2016/5/9/chartex" xmlns:cx4="http://schemas.microsoft.com/office/drawing/2016/5/10/chartex" xmlns:cx5="http://schemas.microsoft.com/office/drawing/2016/5/11/chartex" xmlns:cx6="http://schemas.microsoft.com/office/drawing/2016/5/12/chartex" xmlns:cx7="http://schemas.microsoft.com/office/drawing/2016/5/13/chartex" xmlns:cx8="http://schemas.microsoft.com/office/drawing/2016/5/14/chartex" xmlns:mc="http://schemas.openxmlformats.org/markup-compatibility/2006" xmlns:aink="http://schemas.microsoft.com/office/drawing/2016/ink" xmlns:am3d="http://schemas.microsoft.com/office/drawing/2017/model3d" xmlns:o="urn:schemas-microsoft-com:office:office" xmlns:oel="http://schemas.microsoft.com/office/2019/extlst" xmlns:r="http://schemas.openxmlformats.org/officeDocument/2006/relationships" xmlns:m="http://schemas.openxmlformats.org/officeDocument/2006/math" xmlns:v="urn:schemas-microsoft-com:vml" xmlns:wp14="http://schemas.microsoft.com/office/word/2010/wordprocessingDrawing" xmlns:wp="http://schemas.openxmlformats.org/drawingml/2006/wordprocessingDrawing" xmlns:w10="urn:schemas-microsoft-com:office:word" xmlns:w="http://schemas.openxmlformats.org/wordprocessingml/2006/main" xmlns:w14="http://schemas.microsoft.com/office/word/2010/wordml" xmlns:w15="http://schemas.microsoft.com/office/word/2012/wordml" xmlns:w16cex="http://schemas.microsoft.com/office/word/2018/wordml/cex" xmlns:w16cid="http://schemas.microsoft.com/office/word/2016/wordml/cid" xmlns:w16="http://schemas.microsoft.com/office/word/2018/wordml" xmlns:w16du="http://schemas.microsoft.com/office/word/2023/wordml/word16du" xmlns:w16sdtdh="http://schemas.microsoft.com/office/word/2020/wordml/sdtdatahash" xmlns:w16se="http://schemas.microsoft.com/office/word/2015/wordml/symex" xmlns:wpg="http://schemas.microsoft.com/office/word/2010/wordprocessingGroup" xmlns:wpi="http://schemas.microsoft.com/office/word/2010/wordprocessingInk" xmlns:wne="http://schemas.microsoft.com/office/word/2006/wordml" xmlns:wps="http://schemas.microsoft.com/office/word/2010/wordprocessingShape" mc:Ignorable="w14 w15 w16se w16cid w16 w16cex w16sdtdh w16du wp14">
+<w:numbering xmlns:wpc="http://schemas.microsoft.com/office/word/2010/wordprocessingCanvas" xmlns:cx="http://schemas.microsoft.com/office/drawing/2014/chartex" xmlns:mc="http://schemas.openxmlformats.org/markup-compatibility/2006" xmlns:o="urn:schemas-microsoft-com:office:office" xmlns:r="http://schemas.openxmlformats.org/officeDocument/2006/relationships" xmlns:m="http://schemas.openxmlformats.org/officeDocument/2006/math" xmlns:v="urn:schemas-microsoft-com:vml" xmlns:wp14="http://schemas.microsoft.com/office/word/2010/wordprocessingDrawing" xmlns:wp="http://schemas.openxmlformats.org/drawingml/2006/wordprocessingDrawing" xmlns:w10="urn:schemas-microsoft-com:office:word" xmlns:w="http://schemas.openxmlformats.org/wordprocessingml/2006/main" xmlns:w14="http://schemas.microsoft.com/office/word/2010/wordml" xmlns:w15="http://schemas.microsoft.com/office/word/2012/wordml" xmlns:w16se="http://schemas.microsoft.com/office/word/2015/wordml/symex" xmlns:wpg="http://schemas.microsoft.com/office/word/2010/wordprocessingGroup" xmlns:wpi="http://schemas.microsoft.com/office/word/2010/wordprocessingInk" xmlns:wne="http://schemas.microsoft.com/office/word/2006/wordml" xmlns:wps="http://schemas.microsoft.com/office/word/2010/wordprocessingShape" mc:Ignorable="w14 w15 w16se wp14">
   <w:abstractNum w:abstractNumId="0" w15:restartNumberingAfterBreak="0">
     <w:nsid w:val="08D2113F"/>
     <w:multiLevelType w:val="hybridMultilevel"/>
@@ -8687,41 +8717,41 @@
       </w:rPr>
     </w:lvl>
   </w:abstractNum>
-  <w:num w:numId="1" w16cid:durableId="1457455477">
+  <w:num w:numId="1">
     <w:abstractNumId w:val="2"/>
   </w:num>
-  <w:num w:numId="2" w16cid:durableId="1202744877">
+  <w:num w:numId="2">
     <w:abstractNumId w:val="7"/>
   </w:num>
-  <w:num w:numId="3" w16cid:durableId="1619599318">
+  <w:num w:numId="3">
     <w:abstractNumId w:val="2"/>
   </w:num>
-  <w:num w:numId="4" w16cid:durableId="594939549">
+  <w:num w:numId="4">
     <w:abstractNumId w:val="5"/>
   </w:num>
-  <w:num w:numId="5" w16cid:durableId="1233349752">
+  <w:num w:numId="5">
     <w:abstractNumId w:val="3"/>
   </w:num>
-  <w:num w:numId="6" w16cid:durableId="1568151129">
+  <w:num w:numId="6">
     <w:abstractNumId w:val="1"/>
   </w:num>
-  <w:num w:numId="7" w16cid:durableId="744492921">
+  <w:num w:numId="7">
     <w:abstractNumId w:val="4"/>
   </w:num>
-  <w:num w:numId="8" w16cid:durableId="1056707955">
+  <w:num w:numId="8">
     <w:abstractNumId w:val="6"/>
   </w:num>
-  <w:num w:numId="9" w16cid:durableId="1233006694">
+  <w:num w:numId="9">
     <w:abstractNumId w:val="8"/>
   </w:num>
-  <w:num w:numId="10" w16cid:durableId="758989271">
+  <w:num w:numId="10">
     <w:abstractNumId w:val="0"/>
   </w:num>
 </w:numbering>
 </file>
 
 <file path=word/styles.xml><?xml version="1.0" encoding="utf-8"?>
-<w:styles xmlns:mc="http://schemas.openxmlformats.org/markup-compatibility/2006" xmlns:r="http://schemas.openxmlformats.org/officeDocument/2006/relationships" xmlns:w="http://schemas.openxmlformats.org/wordprocessingml/2006/main" xmlns:w14="http://schemas.microsoft.com/office/word/2010/wordml" xmlns:w15="http://schemas.microsoft.com/office/word/2012/wordml" xmlns:w16cex="http://schemas.microsoft.com/office/word/2018/wordml/cex" xmlns:w16cid="http://schemas.microsoft.com/office/word/2016/wordml/cid" xmlns:w16="http://schemas.microsoft.com/office/word/2018/wordml" xmlns:w16du="http://schemas.microsoft.com/office/word/2023/wordml/word16du" xmlns:w16sdtdh="http://schemas.microsoft.com/office/word/2020/wordml/sdtdatahash" xmlns:w16se="http://schemas.microsoft.com/office/word/2015/wordml/symex" mc:Ignorable="w14 w15 w16se w16cid w16 w16cex w16sdtdh w16du">
+<w:styles xmlns:mc="http://schemas.openxmlformats.org/markup-compatibility/2006" xmlns:r="http://schemas.openxmlformats.org/officeDocument/2006/relationships" xmlns:w="http://schemas.openxmlformats.org/wordprocessingml/2006/main" xmlns:w14="http://schemas.microsoft.com/office/word/2010/wordml" xmlns:w15="http://schemas.microsoft.com/office/word/2012/wordml" xmlns:w16se="http://schemas.microsoft.com/office/word/2015/wordml/symex" mc:Ignorable="w14 w15 w16se">
   <w:docDefaults>
     <w:rPrDefault>
       <w:rPr>
@@ -8738,7 +8768,7 @@
       </w:pPr>
     </w:pPrDefault>
   </w:docDefaults>
-  <w:latentStyles w:defLockedState="0" w:defUIPriority="99" w:defSemiHidden="0" w:defUnhideWhenUsed="0" w:defQFormat="0" w:count="376">
+  <w:latentStyles w:defLockedState="0" w:defUIPriority="99" w:defSemiHidden="0" w:defUnhideWhenUsed="0" w:defQFormat="0" w:count="371">
     <w:lsdException w:name="Normal" w:uiPriority="0" w:qFormat="1"/>
     <w:lsdException w:name="heading 1" w:uiPriority="9" w:qFormat="1"/>
     <w:lsdException w:name="heading 2" w:semiHidden="1" w:uiPriority="9" w:unhideWhenUsed="1" w:qFormat="1"/>
@@ -9110,11 +9140,6 @@
     <w:lsdException w:name="List Table 5 Dark Accent 6" w:uiPriority="50"/>
     <w:lsdException w:name="List Table 6 Colorful Accent 6" w:uiPriority="51"/>
     <w:lsdException w:name="List Table 7 Colorful Accent 6" w:uiPriority="52"/>
-    <w:lsdException w:name="Mention" w:semiHidden="1" w:unhideWhenUsed="1"/>
-    <w:lsdException w:name="Smart Hyperlink" w:semiHidden="1" w:unhideWhenUsed="1"/>
-    <w:lsdException w:name="Hashtag" w:semiHidden="1" w:unhideWhenUsed="1"/>
-    <w:lsdException w:name="Unresolved Mention" w:semiHidden="1" w:unhideWhenUsed="1"/>
-    <w:lsdException w:name="Smart Link" w:semiHidden="1" w:unhideWhenUsed="1"/>
   </w:latentStyles>
   <w:style w:type="paragraph" w:default="1" w:styleId="Normal">
     <w:name w:val="Normal"/>
@@ -9686,7 +9711,7 @@
       <w:ind w:left="220"/>
     </w:pPr>
   </w:style>
-  <w:style w:type="character" w:styleId="MenoPendente">
+  <w:style w:type="character" w:customStyle="1" w:styleId="UnresolvedMention">
     <w:name w:val="Unresolved Mention"/>
     <w:basedOn w:val="Fontepargpadro"/>
     <w:uiPriority w:val="99"/>
@@ -10052,7 +10077,7 @@
 </file>
 
 <file path=customXml/itemProps1.xml><?xml version="1.0" encoding="utf-8"?>
-<ds:datastoreItem xmlns:ds="http://schemas.openxmlformats.org/officeDocument/2006/customXml" ds:itemID="{B195070D-4AA9-4AE4-A62E-4BABE2C17309}">
+<ds:datastoreItem xmlns:ds="http://schemas.openxmlformats.org/officeDocument/2006/customXml" ds:itemID="{00ABB8D0-4DB6-4A5A-BC8B-6A4597C0FACD}">
   <ds:schemaRefs>
     <ds:schemaRef ds:uri="http://schemas.openxmlformats.org/officeDocument/2006/bibliography"/>
   </ds:schemaRefs>

</xml_diff>

<commit_message>
Adicionado texto explicativo DIAGRAMA SEQUENCIA JOGAR
</commit_message>
<xml_diff>
--- a/0-DOCUMENTACAO/0-ENGENHARIA DE SOFTWARE - ATIVIDADES/Projeto.Integrador.1.Semestre.docx
+++ b/0-DOCUMENTACAO/0-ENGENHARIA DE SOFTWARE - ATIVIDADES/Projeto.Integrador.1.Semestre.docx
@@ -6685,30 +6685,95 @@
           </wp:inline>
         </w:drawing>
       </w:r>
-      <w:bookmarkStart w:id="28" w:name="_GoBack"/>
+    </w:p>
+    <w:p/>
+    <w:p>
+      <w:r>
+        <w:rPr>
+          <w:bCs/>
+        </w:rPr>
+        <w:t xml:space="preserve">O diagrama de sequência representa a tela JOGAR. Representado pelo ator: Aluno/Professor/Administrador. Dentro da sequência temos a Interface Home, onde o usuário se depara com a tela inicial do </w:t>
+      </w:r>
+      <w:proofErr w:type="spellStart"/>
+      <w:r>
+        <w:rPr>
+          <w:bCs/>
+        </w:rPr>
+        <w:t>app</w:t>
+      </w:r>
+      <w:proofErr w:type="spellEnd"/>
+      <w:r>
+        <w:rPr>
+          <w:bCs/>
+        </w:rPr>
+        <w:t xml:space="preserve">, após efetuar o </w:t>
+      </w:r>
+      <w:proofErr w:type="spellStart"/>
+      <w:r>
+        <w:rPr>
+          <w:bCs/>
+        </w:rPr>
+        <w:t>login</w:t>
+      </w:r>
+      <w:proofErr w:type="spellEnd"/>
+      <w:r>
+        <w:rPr>
+          <w:bCs/>
+        </w:rPr>
+        <w:t>. Logo após, entra a Interface de Configuração, onde o usuário seleciona o modo de jogo, “</w:t>
+      </w:r>
+      <w:proofErr w:type="spellStart"/>
+      <w:r>
+        <w:rPr>
+          <w:bCs/>
+        </w:rPr>
+        <w:t>multiplayer</w:t>
+      </w:r>
+      <w:proofErr w:type="spellEnd"/>
+      <w:r>
+        <w:rPr>
+          <w:bCs/>
+        </w:rPr>
+        <w:t>” ou “</w:t>
+      </w:r>
+      <w:proofErr w:type="spellStart"/>
+      <w:r>
+        <w:rPr>
+          <w:bCs/>
+        </w:rPr>
+        <w:t>singleplayer</w:t>
+      </w:r>
+      <w:proofErr w:type="spellEnd"/>
+      <w:r>
+        <w:rPr>
+          <w:bCs/>
+        </w:rPr>
+        <w:t>”.</w:t>
+      </w:r>
+    </w:p>
+    <w:p>
+      <w:pPr>
+        <w:pStyle w:val="Ttulo2"/>
+      </w:pPr>
+      <w:bookmarkStart w:id="28" w:name="_Toc167968037"/>
+      <w:bookmarkStart w:id="29" w:name="_GoBack"/>
+      <w:bookmarkEnd w:id="29"/>
+      <w:r>
+        <w:t>Interface do usuário</w:t>
+      </w:r>
       <w:bookmarkEnd w:id="28"/>
     </w:p>
+    <w:p/>
+    <w:p>
+      <w:r>
+        <w:t>A interface do usuário é essencial, pois é ela, juntamento com outros aspectos e soluções do produto software, que irá prender o usuário e criar uma experiência adequada para o uso do sistema desenvolvido. A interface não se refere tão somente ao que está na tela, mas é interligada com estudo do público-alvo, criação de personas, cores, hierarquia de informações na tela e por fim, tudo isso é referente a jornada do usuário dentro do ambiente desenvolvido.</w:t>
+      </w:r>
+    </w:p>
+    <w:p/>
     <w:p>
       <w:pPr>
         <w:pStyle w:val="Ttulo2"/>
       </w:pPr>
-      <w:bookmarkStart w:id="29" w:name="_Toc167968037"/>
-      <w:r>
-        <w:t>Interface do usuário</w:t>
-      </w:r>
-      <w:bookmarkEnd w:id="29"/>
-    </w:p>
-    <w:p/>
-    <w:p>
-      <w:r>
-        <w:t>A interface do usuário é essencial, pois é ela, juntamento com outros aspectos e soluções do produto software, que irá prender o usuário e criar uma experiência adequada para o uso do sistema desenvolvido. A interface não se refere tão somente ao que está na tela, mas é interligada com estudo do público-alvo, criação de personas, cores, hierarquia de informações na tela e por fim, tudo isso é referente a jornada do usuário dentro do ambiente desenvolvido.</w:t>
-      </w:r>
-    </w:p>
-    <w:p/>
-    <w:p>
-      <w:pPr>
-        <w:pStyle w:val="Ttulo2"/>
-      </w:pPr>
       <w:bookmarkStart w:id="30" w:name="_Toc167968038"/>
       <w:r>
         <w:t>Rascunhos de tela</w:t>
@@ -6717,11 +6782,7 @@
     </w:p>
     <w:p>
       <w:r>
-        <w:t xml:space="preserve">Antes de codificar as páginas, é necessário entender seu design, sua formação e estratégia para não investir tempo e esforço em algo, que ao fim do projeto, fique péssimo quando se </w:t>
-      </w:r>
-      <w:r>
-        <w:lastRenderedPageBreak/>
-        <w:t xml:space="preserve">fala em experiência do usuário. Abaixo, o grupo detentor do projeto </w:t>
+        <w:t xml:space="preserve">Antes de codificar as páginas, é necessário entender seu design, sua formação e estratégia para não investir tempo e esforço em algo, que ao fim do projeto, fique péssimo quando se fala em experiência do usuário. Abaixo, o grupo detentor do projeto </w:t>
       </w:r>
       <w:proofErr w:type="spellStart"/>
       <w:r>
@@ -10077,7 +10138,7 @@
 </file>
 
 <file path=customXml/itemProps1.xml><?xml version="1.0" encoding="utf-8"?>
-<ds:datastoreItem xmlns:ds="http://schemas.openxmlformats.org/officeDocument/2006/customXml" ds:itemID="{00ABB8D0-4DB6-4A5A-BC8B-6A4597C0FACD}">
+<ds:datastoreItem xmlns:ds="http://schemas.openxmlformats.org/officeDocument/2006/customXml" ds:itemID="{A68BC985-E446-4571-B75C-55705A6C0D3D}">
   <ds:schemaRefs>
     <ds:schemaRef ds:uri="http://schemas.openxmlformats.org/officeDocument/2006/bibliography"/>
   </ds:schemaRefs>

</xml_diff>

<commit_message>
Adicionado texto + imagem DIAGRAMA SEQUENCIA JOGAR
</commit_message>
<xml_diff>
--- a/0-DOCUMENTACAO/0-ENGENHARIA DE SOFTWARE - ATIVIDADES/Projeto.Integrador.1.Semestre.docx
+++ b/0-DOCUMENTACAO/0-ENGENHARIA DE SOFTWARE - ATIVIDADES/Projeto.Integrador.1.Semestre.docx
@@ -6688,10 +6688,15 @@
     </w:p>
     <w:p/>
     <w:p>
-      <w:r>
+      <w:pPr>
         <w:rPr>
           <w:bCs/>
         </w:rPr>
+      </w:pPr>
+      <w:r>
+        <w:rPr>
+          <w:bCs/>
+        </w:rPr>
         <w:t xml:space="preserve">O diagrama de sequência representa a tela JOGAR. Representado pelo ator: Aluno/Professor/Administrador. Dentro da sequência temos a Interface Home, onde o usuário se depara com a tela inicial do </w:t>
       </w:r>
       <w:proofErr w:type="spellStart"/>
@@ -6750,18 +6755,74 @@
         </w:rPr>
         <w:t>”.</w:t>
       </w:r>
+      <w:r>
+        <w:rPr>
+          <w:bCs/>
+        </w:rPr>
+        <w:t xml:space="preserve"> </w:t>
+      </w:r>
+      <w:r>
+        <w:rPr>
+          <w:bCs/>
+        </w:rPr>
+        <w:t xml:space="preserve">Em seguida, após o usuário passar por essas etapas, ele entra em uma validação, para ver se ele está conectado a uma internet para poder jogar junto com outros usuários do </w:t>
+      </w:r>
+      <w:proofErr w:type="spellStart"/>
+      <w:r>
+        <w:rPr>
+          <w:bCs/>
+        </w:rPr>
+        <w:t>app</w:t>
+      </w:r>
+      <w:proofErr w:type="spellEnd"/>
+      <w:r>
+        <w:rPr>
+          <w:bCs/>
+        </w:rPr>
+        <w:t xml:space="preserve">. Caso esteja conectado à internet, o sistema inicia uma busca por jogadores online. Encontrando os jogadores, a tela atualiza e o jogo </w:t>
+      </w:r>
+      <w:proofErr w:type="spellStart"/>
+      <w:r>
+        <w:rPr>
+          <w:bCs/>
+        </w:rPr>
+        <w:t>multiplayer</w:t>
+      </w:r>
+      <w:proofErr w:type="spellEnd"/>
+      <w:r>
+        <w:rPr>
+          <w:bCs/>
+        </w:rPr>
+        <w:t xml:space="preserve"> inicia.</w:t>
+      </w:r>
+    </w:p>
+    <w:p>
+      <w:pPr>
+        <w:rPr>
+          <w:bCs/>
+        </w:rPr>
+      </w:pPr>
+      <w:r>
+        <w:rPr>
+          <w:bCs/>
+        </w:rPr>
+        <w:t>Porém, caso o usuário não esteja conectado à internet, o sistema retorna o status da conexão, a tela do usuário atualiza, e uma mensagem é exibida em sua tela “sem internet no momento”.</w:t>
+      </w:r>
+    </w:p>
+    <w:p>
+      <w:bookmarkStart w:id="28" w:name="_GoBack"/>
+      <w:bookmarkEnd w:id="28"/>
     </w:p>
     <w:p>
       <w:pPr>
         <w:pStyle w:val="Ttulo2"/>
       </w:pPr>
-      <w:bookmarkStart w:id="28" w:name="_Toc167968037"/>
-      <w:bookmarkStart w:id="29" w:name="_GoBack"/>
+      <w:bookmarkStart w:id="29" w:name="_Toc167968037"/>
+      <w:r>
+        <w:lastRenderedPageBreak/>
+        <w:t>Interface do usuário</w:t>
+      </w:r>
       <w:bookmarkEnd w:id="29"/>
-      <w:r>
-        <w:t>Interface do usuário</w:t>
-      </w:r>
-      <w:bookmarkEnd w:id="28"/>
     </w:p>
     <w:p/>
     <w:p>
@@ -10138,7 +10199,7 @@
 </file>
 
 <file path=customXml/itemProps1.xml><?xml version="1.0" encoding="utf-8"?>
-<ds:datastoreItem xmlns:ds="http://schemas.openxmlformats.org/officeDocument/2006/customXml" ds:itemID="{A68BC985-E446-4571-B75C-55705A6C0D3D}">
+<ds:datastoreItem xmlns:ds="http://schemas.openxmlformats.org/officeDocument/2006/customXml" ds:itemID="{8FB66744-891F-4B77-886D-D2D5810045F2}">
   <ds:schemaRefs>
     <ds:schemaRef ds:uri="http://schemas.openxmlformats.org/officeDocument/2006/bibliography"/>
   </ds:schemaRefs>

</xml_diff>

<commit_message>
Atualização de requisitos funcionais e não funcionais - v1
</commit_message>
<xml_diff>
--- a/0-DOCUMENTACAO/0-ENGENHARIA DE SOFTWARE - ATIVIDADES/Projeto.Integrador.1.Semestre.docx
+++ b/0-DOCUMENTACAO/0-ENGENHARIA DE SOFTWARE - ATIVIDADES/Projeto.Integrador.1.Semestre.docx
@@ -2020,9 +2020,6 @@
     <w:p>
       <w:pPr>
         <w:pStyle w:val="Sumrio1"/>
-        <w:tabs>
-          <w:tab w:val="right" w:leader="dot" w:pos="9019"/>
-        </w:tabs>
         <w:rPr>
           <w:rFonts w:asciiTheme="minorHAnsi" w:eastAsiaTheme="minorEastAsia" w:hAnsiTheme="minorHAnsi" w:cstheme="minorBidi"/>
           <w:noProof/>
@@ -2057,7 +2054,7 @@
         </w:rPr>
         <w:fldChar w:fldCharType="separate"/>
       </w:r>
-      <w:hyperlink w:anchor="_Toc167968025" w:history="1">
+      <w:hyperlink w:anchor="_Toc169348540" w:history="1">
         <w:r>
           <w:rPr>
             <w:rStyle w:val="Hyperlink"/>
@@ -2081,7 +2078,7 @@
           <w:rPr>
             <w:noProof/>
           </w:rPr>
-          <w:instrText xml:space="preserve"> PAGEREF _Toc167968025 \h </w:instrText>
+          <w:instrText xml:space="preserve"> PAGEREF _Toc169348540 \h </w:instrText>
         </w:r>
         <w:r>
           <w:rPr>
@@ -2111,9 +2108,6 @@
     <w:p>
       <w:pPr>
         <w:pStyle w:val="Sumrio1"/>
-        <w:tabs>
-          <w:tab w:val="right" w:leader="dot" w:pos="9019"/>
-        </w:tabs>
         <w:rPr>
           <w:rFonts w:asciiTheme="minorHAnsi" w:eastAsiaTheme="minorEastAsia" w:hAnsiTheme="minorHAnsi" w:cstheme="minorBidi"/>
           <w:noProof/>
@@ -2123,7 +2117,7 @@
           <w14:ligatures w14:val="standardContextual"/>
         </w:rPr>
       </w:pPr>
-      <w:hyperlink w:anchor="_Toc167968026" w:history="1">
+      <w:hyperlink w:anchor="_Toc169348541" w:history="1">
         <w:r>
           <w:rPr>
             <w:rStyle w:val="Hyperlink"/>
@@ -2147,7 +2141,7 @@
           <w:rPr>
             <w:noProof/>
           </w:rPr>
-          <w:instrText xml:space="preserve"> PAGEREF _Toc167968026 \h </w:instrText>
+          <w:instrText xml:space="preserve"> PAGEREF _Toc169348541 \h </w:instrText>
         </w:r>
         <w:r>
           <w:rPr>
@@ -2189,7 +2183,7 @@
           <w14:ligatures w14:val="standardContextual"/>
         </w:rPr>
       </w:pPr>
-      <w:hyperlink w:anchor="_Toc167968027" w:history="1">
+      <w:hyperlink w:anchor="_Toc169348542" w:history="1">
         <w:r>
           <w:rPr>
             <w:rStyle w:val="Hyperlink"/>
@@ -2213,7 +2207,7 @@
           <w:rPr>
             <w:noProof/>
           </w:rPr>
-          <w:instrText xml:space="preserve"> PAGEREF _Toc167968027 \h </w:instrText>
+          <w:instrText xml:space="preserve"> PAGEREF _Toc169348542 \h </w:instrText>
         </w:r>
         <w:r>
           <w:rPr>
@@ -2255,7 +2249,7 @@
           <w14:ligatures w14:val="standardContextual"/>
         </w:rPr>
       </w:pPr>
-      <w:hyperlink w:anchor="_Toc167968028" w:history="1">
+      <w:hyperlink w:anchor="_Toc169348543" w:history="1">
         <w:r>
           <w:rPr>
             <w:rStyle w:val="Hyperlink"/>
@@ -2279,7 +2273,7 @@
           <w:rPr>
             <w:noProof/>
           </w:rPr>
-          <w:instrText xml:space="preserve"> PAGEREF _Toc167968028 \h </w:instrText>
+          <w:instrText xml:space="preserve"> PAGEREF _Toc169348543 \h </w:instrText>
         </w:r>
         <w:r>
           <w:rPr>
@@ -2321,7 +2315,7 @@
           <w14:ligatures w14:val="standardContextual"/>
         </w:rPr>
       </w:pPr>
-      <w:hyperlink w:anchor="_Toc167968029" w:history="1">
+      <w:hyperlink w:anchor="_Toc169348544" w:history="1">
         <w:r>
           <w:rPr>
             <w:rStyle w:val="Hyperlink"/>
@@ -2345,7 +2339,7 @@
           <w:rPr>
             <w:noProof/>
           </w:rPr>
-          <w:instrText xml:space="preserve"> PAGEREF _Toc167968029 \h </w:instrText>
+          <w:instrText xml:space="preserve"> PAGEREF _Toc169348544 \h </w:instrText>
         </w:r>
         <w:r>
           <w:rPr>
@@ -2387,7 +2381,7 @@
           <w14:ligatures w14:val="standardContextual"/>
         </w:rPr>
       </w:pPr>
-      <w:hyperlink w:anchor="_Toc167968030" w:history="1">
+      <w:hyperlink w:anchor="_Toc169348545" w:history="1">
         <w:r>
           <w:rPr>
             <w:rStyle w:val="Hyperlink"/>
@@ -2411,7 +2405,7 @@
           <w:rPr>
             <w:noProof/>
           </w:rPr>
-          <w:instrText xml:space="preserve"> PAGEREF _Toc167968030 \h </w:instrText>
+          <w:instrText xml:space="preserve"> PAGEREF _Toc169348545 \h </w:instrText>
         </w:r>
         <w:r>
           <w:rPr>
@@ -2428,7 +2422,7 @@
           <w:rPr>
             <w:noProof/>
           </w:rPr>
-          <w:t>7</w:t>
+          <w:t>8</w:t>
         </w:r>
         <w:r>
           <w:rPr>
@@ -2441,9 +2435,6 @@
     <w:p>
       <w:pPr>
         <w:pStyle w:val="Sumrio1"/>
-        <w:tabs>
-          <w:tab w:val="right" w:leader="dot" w:pos="9019"/>
-        </w:tabs>
         <w:rPr>
           <w:rFonts w:asciiTheme="minorHAnsi" w:eastAsiaTheme="minorEastAsia" w:hAnsiTheme="minorHAnsi" w:cstheme="minorBidi"/>
           <w:noProof/>
@@ -2453,7 +2444,7 @@
           <w14:ligatures w14:val="standardContextual"/>
         </w:rPr>
       </w:pPr>
-      <w:hyperlink w:anchor="_Toc167968031" w:history="1">
+      <w:hyperlink w:anchor="_Toc169348546" w:history="1">
         <w:r>
           <w:rPr>
             <w:rStyle w:val="Hyperlink"/>
@@ -2477,7 +2468,7 @@
           <w:rPr>
             <w:noProof/>
           </w:rPr>
-          <w:instrText xml:space="preserve"> PAGEREF _Toc167968031 \h </w:instrText>
+          <w:instrText xml:space="preserve"> PAGEREF _Toc169348546 \h </w:instrText>
         </w:r>
         <w:r>
           <w:rPr>
@@ -2494,7 +2485,7 @@
           <w:rPr>
             <w:noProof/>
           </w:rPr>
-          <w:t>7</w:t>
+          <w:t>8</w:t>
         </w:r>
         <w:r>
           <w:rPr>
@@ -2519,7 +2510,7 @@
           <w14:ligatures w14:val="standardContextual"/>
         </w:rPr>
       </w:pPr>
-      <w:hyperlink w:anchor="_Toc167968032" w:history="1">
+      <w:hyperlink w:anchor="_Toc169348547" w:history="1">
         <w:r>
           <w:rPr>
             <w:rStyle w:val="Hyperlink"/>
@@ -2543,7 +2534,7 @@
           <w:rPr>
             <w:noProof/>
           </w:rPr>
-          <w:instrText xml:space="preserve"> PAGEREF _Toc167968032 \h </w:instrText>
+          <w:instrText xml:space="preserve"> PAGEREF _Toc169348547 \h </w:instrText>
         </w:r>
         <w:r>
           <w:rPr>
@@ -2560,7 +2551,7 @@
           <w:rPr>
             <w:noProof/>
           </w:rPr>
-          <w:t>8</w:t>
+          <w:t>9</w:t>
         </w:r>
         <w:r>
           <w:rPr>
@@ -2585,7 +2576,7 @@
           <w14:ligatures w14:val="standardContextual"/>
         </w:rPr>
       </w:pPr>
-      <w:hyperlink w:anchor="_Toc167968033" w:history="1">
+      <w:hyperlink w:anchor="_Toc169348548" w:history="1">
         <w:r>
           <w:rPr>
             <w:rStyle w:val="Hyperlink"/>
@@ -2609,7 +2600,7 @@
           <w:rPr>
             <w:noProof/>
           </w:rPr>
-          <w:instrText xml:space="preserve"> PAGEREF _Toc167968033 \h </w:instrText>
+          <w:instrText xml:space="preserve"> PAGEREF _Toc169348548 \h </w:instrText>
         </w:r>
         <w:r>
           <w:rPr>
@@ -2626,7 +2617,7 @@
           <w:rPr>
             <w:noProof/>
           </w:rPr>
-          <w:t>8</w:t>
+          <w:t>9</w:t>
         </w:r>
         <w:r>
           <w:rPr>
@@ -2651,7 +2642,7 @@
           <w14:ligatures w14:val="standardContextual"/>
         </w:rPr>
       </w:pPr>
-      <w:hyperlink w:anchor="_Toc167968034" w:history="1">
+      <w:hyperlink w:anchor="_Toc169348549" w:history="1">
         <w:r>
           <w:rPr>
             <w:rStyle w:val="Hyperlink"/>
@@ -2675,7 +2666,7 @@
           <w:rPr>
             <w:noProof/>
           </w:rPr>
-          <w:instrText xml:space="preserve"> PAGEREF _Toc167968034 \h </w:instrText>
+          <w:instrText xml:space="preserve"> PAGEREF _Toc169348549 \h </w:instrText>
         </w:r>
         <w:r>
           <w:rPr>
@@ -2692,7 +2683,7 @@
           <w:rPr>
             <w:noProof/>
           </w:rPr>
-          <w:t>8</w:t>
+          <w:t>9</w:t>
         </w:r>
         <w:r>
           <w:rPr>
@@ -2717,7 +2708,7 @@
           <w14:ligatures w14:val="standardContextual"/>
         </w:rPr>
       </w:pPr>
-      <w:hyperlink w:anchor="_Toc167968035" w:history="1">
+      <w:hyperlink w:anchor="_Toc169348550" w:history="1">
         <w:r>
           <w:rPr>
             <w:rStyle w:val="Hyperlink"/>
@@ -2741,7 +2732,7 @@
           <w:rPr>
             <w:noProof/>
           </w:rPr>
-          <w:instrText xml:space="preserve"> PAGEREF _Toc167968035 \h </w:instrText>
+          <w:instrText xml:space="preserve"> PAGEREF _Toc169348550 \h </w:instrText>
         </w:r>
         <w:r>
           <w:rPr>
@@ -2758,7 +2749,7 @@
           <w:rPr>
             <w:noProof/>
           </w:rPr>
-          <w:t>9</w:t>
+          <w:t>11</w:t>
         </w:r>
         <w:r>
           <w:rPr>
@@ -2783,7 +2774,7 @@
           <w14:ligatures w14:val="standardContextual"/>
         </w:rPr>
       </w:pPr>
-      <w:hyperlink w:anchor="_Toc167968036" w:history="1">
+      <w:hyperlink w:anchor="_Toc169348551" w:history="1">
         <w:r>
           <w:rPr>
             <w:rStyle w:val="Hyperlink"/>
@@ -2807,7 +2798,7 @@
           <w:rPr>
             <w:noProof/>
           </w:rPr>
-          <w:instrText xml:space="preserve"> PAGEREF _Toc167968036 \h </w:instrText>
+          <w:instrText xml:space="preserve"> PAGEREF _Toc169348551 \h </w:instrText>
         </w:r>
         <w:r>
           <w:rPr>
@@ -2824,7 +2815,7 @@
           <w:rPr>
             <w:noProof/>
           </w:rPr>
-          <w:t>9</w:t>
+          <w:t>12</w:t>
         </w:r>
         <w:r>
           <w:rPr>
@@ -2849,7 +2840,7 @@
           <w14:ligatures w14:val="standardContextual"/>
         </w:rPr>
       </w:pPr>
-      <w:hyperlink w:anchor="_Toc167968037" w:history="1">
+      <w:hyperlink w:anchor="_Toc169348552" w:history="1">
         <w:r>
           <w:rPr>
             <w:rStyle w:val="Hyperlink"/>
@@ -2873,7 +2864,7 @@
           <w:rPr>
             <w:noProof/>
           </w:rPr>
-          <w:instrText xml:space="preserve"> PAGEREF _Toc167968037 \h </w:instrText>
+          <w:instrText xml:space="preserve"> PAGEREF _Toc169348552 \h </w:instrText>
         </w:r>
         <w:r>
           <w:rPr>
@@ -2890,7 +2881,7 @@
           <w:rPr>
             <w:noProof/>
           </w:rPr>
-          <w:t>9</w:t>
+          <w:t>13</w:t>
         </w:r>
         <w:r>
           <w:rPr>
@@ -2915,7 +2906,7 @@
           <w14:ligatures w14:val="standardContextual"/>
         </w:rPr>
       </w:pPr>
-      <w:hyperlink w:anchor="_Toc167968038" w:history="1">
+      <w:hyperlink w:anchor="_Toc169348553" w:history="1">
         <w:r>
           <w:rPr>
             <w:rStyle w:val="Hyperlink"/>
@@ -2939,7 +2930,7 @@
           <w:rPr>
             <w:noProof/>
           </w:rPr>
-          <w:instrText xml:space="preserve"> PAGEREF _Toc167968038 \h </w:instrText>
+          <w:instrText xml:space="preserve"> PAGEREF _Toc169348553 \h </w:instrText>
         </w:r>
         <w:r>
           <w:rPr>
@@ -2956,7 +2947,7 @@
           <w:rPr>
             <w:noProof/>
           </w:rPr>
-          <w:t>9</w:t>
+          <w:t>14</w:t>
         </w:r>
         <w:r>
           <w:rPr>
@@ -2981,7 +2972,7 @@
           <w14:ligatures w14:val="standardContextual"/>
         </w:rPr>
       </w:pPr>
-      <w:hyperlink w:anchor="_Toc167968039" w:history="1">
+      <w:hyperlink w:anchor="_Toc169348554" w:history="1">
         <w:r>
           <w:rPr>
             <w:rStyle w:val="Hyperlink"/>
@@ -3005,7 +2996,7 @@
           <w:rPr>
             <w:noProof/>
           </w:rPr>
-          <w:instrText xml:space="preserve"> PAGEREF _Toc167968039 \h </w:instrText>
+          <w:instrText xml:space="preserve"> PAGEREF _Toc169348554 \h </w:instrText>
         </w:r>
         <w:r>
           <w:rPr>
@@ -3022,7 +3013,7 @@
           <w:rPr>
             <w:noProof/>
           </w:rPr>
-          <w:t>13</w:t>
+          <w:t>17</w:t>
         </w:r>
         <w:r>
           <w:rPr>
@@ -3035,9 +3026,6 @@
     <w:p>
       <w:pPr>
         <w:pStyle w:val="Sumrio1"/>
-        <w:tabs>
-          <w:tab w:val="right" w:leader="dot" w:pos="9019"/>
-        </w:tabs>
         <w:rPr>
           <w:rFonts w:asciiTheme="minorHAnsi" w:eastAsiaTheme="minorEastAsia" w:hAnsiTheme="minorHAnsi" w:cstheme="minorBidi"/>
           <w:noProof/>
@@ -3047,7 +3035,7 @@
           <w14:ligatures w14:val="standardContextual"/>
         </w:rPr>
       </w:pPr>
-      <w:hyperlink w:anchor="_Toc167968040" w:history="1">
+      <w:hyperlink w:anchor="_Toc169348555" w:history="1">
         <w:r>
           <w:rPr>
             <w:rStyle w:val="Hyperlink"/>
@@ -3071,7 +3059,7 @@
           <w:rPr>
             <w:noProof/>
           </w:rPr>
-          <w:instrText xml:space="preserve"> PAGEREF _Toc167968040 \h </w:instrText>
+          <w:instrText xml:space="preserve"> PAGEREF _Toc169348555 \h </w:instrText>
         </w:r>
         <w:r>
           <w:rPr>
@@ -3088,7 +3076,7 @@
           <w:rPr>
             <w:noProof/>
           </w:rPr>
-          <w:t>14</w:t>
+          <w:t>18</w:t>
         </w:r>
         <w:r>
           <w:rPr>
@@ -3101,9 +3089,6 @@
     <w:p>
       <w:pPr>
         <w:pStyle w:val="Sumrio1"/>
-        <w:tabs>
-          <w:tab w:val="right" w:leader="dot" w:pos="9019"/>
-        </w:tabs>
         <w:rPr>
           <w:rFonts w:asciiTheme="minorHAnsi" w:eastAsiaTheme="minorEastAsia" w:hAnsiTheme="minorHAnsi" w:cstheme="minorBidi"/>
           <w:noProof/>
@@ -3113,7 +3098,7 @@
           <w14:ligatures w14:val="standardContextual"/>
         </w:rPr>
       </w:pPr>
-      <w:hyperlink w:anchor="_Toc167968041" w:history="1">
+      <w:hyperlink w:anchor="_Toc169348556" w:history="1">
         <w:r>
           <w:rPr>
             <w:rStyle w:val="Hyperlink"/>
@@ -3137,7 +3122,7 @@
           <w:rPr>
             <w:noProof/>
           </w:rPr>
-          <w:instrText xml:space="preserve"> PAGEREF _Toc167968041 \h </w:instrText>
+          <w:instrText xml:space="preserve"> PAGEREF _Toc169348556 \h </w:instrText>
         </w:r>
         <w:r>
           <w:rPr>
@@ -3154,7 +3139,7 @@
           <w:rPr>
             <w:noProof/>
           </w:rPr>
-          <w:t>16</w:t>
+          <w:t>20</w:t>
         </w:r>
         <w:r>
           <w:rPr>
@@ -3182,13 +3167,9 @@
     <w:p>
       <w:pPr>
         <w:pStyle w:val="Ttulo1"/>
-        <w:numPr>
-          <w:ilvl w:val="0"/>
-          <w:numId w:val="0"/>
-        </w:numPr>
       </w:pPr>
       <w:bookmarkStart w:id="0" w:name="_Toc161762654"/>
-      <w:bookmarkStart w:id="1" w:name="_Toc167968025"/>
+      <w:bookmarkStart w:id="1" w:name="_Toc169348540"/>
       <w:r>
         <w:t>Apresentação d</w:t>
       </w:r>
@@ -3537,8 +3518,15 @@
         <w:t>respostas, onde os professores fazem uma espécie de quiz e os alunos conseguem ter acessos para responderem.</w:t>
       </w:r>
     </w:p>
-    <w:p/>
-    <w:p>
+    <w:p>
+      <w:pPr>
+        <w:jc w:val="both"/>
+      </w:pPr>
+    </w:p>
+    <w:p>
+      <w:pPr>
+        <w:jc w:val="both"/>
+      </w:pPr>
       <w:r>
         <w:t>Repositório</w:t>
       </w:r>
@@ -3556,33 +3544,33 @@
     </w:p>
     <w:p>
       <w:pPr>
-        <w:rPr>
-          <w:sz w:val="24"/>
-          <w:szCs w:val="24"/>
-        </w:rPr>
-      </w:pPr>
-    </w:p>
-    <w:p/>
-    <w:p>
-      <w:pPr>
-        <w:pageBreakBefore/>
-      </w:pPr>
+        <w:suppressAutoHyphens w:val="0"/>
+        <w:jc w:val="both"/>
+        <w:rPr>
+          <w:sz w:val="24"/>
+          <w:szCs w:val="24"/>
+        </w:rPr>
+      </w:pPr>
+      <w:r>
+        <w:rPr>
+          <w:sz w:val="24"/>
+          <w:szCs w:val="24"/>
+        </w:rPr>
+        <w:br w:type="page"/>
+      </w:r>
     </w:p>
     <w:p>
       <w:pPr>
         <w:pStyle w:val="Ttulo1"/>
-        <w:numPr>
-          <w:ilvl w:val="0"/>
-          <w:numId w:val="0"/>
-        </w:numPr>
       </w:pPr>
       <w:bookmarkStart w:id="2" w:name="_f7jgtdjz4z44"/>
       <w:bookmarkStart w:id="3" w:name="_e6ygphsuszjk"/>
       <w:bookmarkStart w:id="4" w:name="_Toc161762656"/>
-      <w:bookmarkStart w:id="5" w:name="_Toc167968026"/>
+      <w:bookmarkStart w:id="5" w:name="_Toc169348541"/>
       <w:bookmarkEnd w:id="2"/>
       <w:bookmarkEnd w:id="3"/>
       <w:r>
+        <w:lastRenderedPageBreak/>
         <w:t>Escopo do sistema</w:t>
       </w:r>
       <w:bookmarkEnd w:id="4"/>
@@ -3626,8 +3614,9 @@
       <w:pPr>
         <w:pStyle w:val="Ttulo2"/>
         <w:ind w:left="0"/>
-      </w:pPr>
-      <w:bookmarkStart w:id="7" w:name="_Toc167968027"/>
+        <w:jc w:val="both"/>
+      </w:pPr>
+      <w:bookmarkStart w:id="7" w:name="_Toc169348542"/>
       <w:r>
         <w:t>Objetivos do projeto</w:t>
       </w:r>
@@ -3680,13 +3669,18 @@
         <w:t xml:space="preserve"> em equipe com o sistema de competição que o aplicativo oferece.</w:t>
       </w:r>
     </w:p>
-    <w:p/>
+    <w:p>
+      <w:pPr>
+        <w:jc w:val="both"/>
+      </w:pPr>
+    </w:p>
     <w:p>
       <w:pPr>
         <w:pStyle w:val="Ttulo2"/>
+        <w:jc w:val="both"/>
       </w:pPr>
       <w:bookmarkStart w:id="8" w:name="_Toc161762658"/>
-      <w:bookmarkStart w:id="9" w:name="_Toc167968028"/>
+      <w:bookmarkStart w:id="9" w:name="_Toc169348543"/>
       <w:r>
         <w:t>Técnica de levantamento de requisitos</w:t>
       </w:r>
@@ -3725,24 +3719,19 @@
       <w:pPr>
         <w:jc w:val="both"/>
       </w:pPr>
-      <w:r>
-        <w:t xml:space="preserve">[Englobar o </w:t>
-      </w:r>
-      <w:proofErr w:type="spellStart"/>
-      <w:r>
-        <w:t>Formulario</w:t>
-      </w:r>
-      <w:proofErr w:type="spellEnd"/>
-      <w:r>
-        <w:t>]</w:t>
-      </w:r>
+    </w:p>
+    <w:p>
+      <w:pPr>
+        <w:jc w:val="both"/>
+      </w:pPr>
     </w:p>
     <w:p>
       <w:pPr>
         <w:pStyle w:val="Ttulo2"/>
         <w:ind w:left="0"/>
-      </w:pPr>
-      <w:bookmarkStart w:id="10" w:name="_Toc167968029"/>
+        <w:jc w:val="both"/>
+      </w:pPr>
+      <w:bookmarkStart w:id="10" w:name="_Toc169348544"/>
       <w:r>
         <w:t>R</w:t>
       </w:r>
@@ -3755,145 +3744,629 @@
     </w:p>
     <w:p>
       <w:r>
-        <w:t>Os requisitos funcionais correspondem as funcionalidades que o sistema deve ter para cumprir seu papel discutid</w:t>
-      </w:r>
-      <w:r>
-        <w:t>o</w:t>
-      </w:r>
-      <w:r>
-        <w:t xml:space="preserve"> com o cliente</w:t>
-      </w:r>
-      <w:r>
-        <w:t>.</w:t>
-      </w:r>
+        <w:t xml:space="preserve">Os requisitos funcionais apresentam o que o software </w:t>
+      </w:r>
+      <w:r>
+        <w:t>oferece, suas funcionalidades, onde em entrevistas com o cliente e o levantamento de requisitos, foi formalizado o seguinte:</w:t>
+      </w:r>
+    </w:p>
+    <w:p>
+      <w:pPr>
+        <w:jc w:val="both"/>
+      </w:pPr>
+    </w:p>
+    <w:p>
+      <w:pPr>
+        <w:jc w:val="both"/>
+      </w:pPr>
+      <w:r>
+        <w:t>[RF001] – Criação e Validação de Quiz por um Professor/Administrador</w:t>
+      </w:r>
+    </w:p>
+    <w:p>
+      <w:pPr>
+        <w:jc w:val="both"/>
+      </w:pPr>
+      <w:r>
+        <w:t xml:space="preserve">[RF002] – </w:t>
+      </w:r>
+      <w:r>
+        <w:t>Seção de Ajuda aos usuários</w:t>
+      </w:r>
+    </w:p>
+    <w:p>
+      <w:pPr>
+        <w:jc w:val="both"/>
+      </w:pPr>
+      <w:r>
+        <w:t>[RF003] – Usuários alteram configurações para seu estilo</w:t>
+      </w:r>
+    </w:p>
+    <w:p>
+      <w:pPr>
+        <w:jc w:val="both"/>
+      </w:pPr>
+      <w:r>
+        <w:t>[RF004] – Modo de Jogo “JOGAR SOZINHO” (Praticar)</w:t>
+      </w:r>
+    </w:p>
+    <w:p>
+      <w:pPr>
+        <w:jc w:val="both"/>
+      </w:pPr>
+      <w:r>
+        <w:t>{RF005] – Menu de Navegação</w:t>
+      </w:r>
+    </w:p>
+    <w:p>
+      <w:pPr>
+        <w:jc w:val="both"/>
+      </w:pPr>
+    </w:p>
+    <w:p>
+      <w:pPr>
+        <w:jc w:val="both"/>
+      </w:pPr>
+    </w:p>
+    <w:p>
+      <w:pPr>
+        <w:jc w:val="both"/>
+      </w:pPr>
+    </w:p>
+    <w:p>
+      <w:pPr>
+        <w:jc w:val="both"/>
+      </w:pPr>
+    </w:p>
+    <w:p>
+      <w:pPr>
+        <w:jc w:val="both"/>
+      </w:pPr>
+      <w:r>
+        <w:lastRenderedPageBreak/>
+        <w:t xml:space="preserve">[RF002] – Seção de Ajuda </w:t>
+      </w:r>
+      <w:r>
+        <w:t xml:space="preserve">aos </w:t>
+      </w:r>
+      <w:r>
+        <w:t>usuários</w:t>
+      </w:r>
+    </w:p>
+    <w:p>
+      <w:pPr>
+        <w:jc w:val="both"/>
+      </w:pPr>
+    </w:p>
+    <w:tbl>
+      <w:tblPr>
+        <w:tblStyle w:val="Tabelacomgrade"/>
+        <w:tblW w:w="0" w:type="auto"/>
+        <w:tblLook w:val="04A0" w:firstRow="1" w:lastRow="0" w:firstColumn="1" w:lastColumn="0" w:noHBand="0" w:noVBand="1"/>
+      </w:tblPr>
+      <w:tblGrid>
+        <w:gridCol w:w="4509"/>
+        <w:gridCol w:w="4510"/>
+      </w:tblGrid>
+      <w:tr>
+        <w:tc>
+          <w:tcPr>
+            <w:tcW w:w="4509" w:type="dxa"/>
+          </w:tcPr>
+          <w:p>
+            <w:pPr>
+              <w:jc w:val="both"/>
+            </w:pPr>
+            <w:r>
+              <w:t>Descrição</w:t>
+            </w:r>
+          </w:p>
+        </w:tc>
+        <w:tc>
+          <w:tcPr>
+            <w:tcW w:w="4510" w:type="dxa"/>
+          </w:tcPr>
+          <w:p>
+            <w:pPr>
+              <w:jc w:val="both"/>
+            </w:pPr>
+            <w:r>
+              <w:t>1. Professores e Alunos podem consultar ajudas na seção de “Ajuda”, para aprender a jogar, responder o quiz e entender como o sistema funciona.</w:t>
+            </w:r>
+          </w:p>
+          <w:p>
+            <w:pPr>
+              <w:jc w:val="both"/>
+            </w:pPr>
+            <w:r>
+              <w:t>2. Apresentar perguntas e respostas comuns sobre o sistema.</w:t>
+            </w:r>
+          </w:p>
+          <w:p>
+            <w:pPr>
+              <w:jc w:val="both"/>
+            </w:pPr>
+            <w:r>
+              <w:t>3. Passo a Passo para realizar tarefas simples de configuração.</w:t>
+            </w:r>
+          </w:p>
+        </w:tc>
+      </w:tr>
+      <w:tr>
+        <w:tc>
+          <w:tcPr>
+            <w:tcW w:w="4509" w:type="dxa"/>
+          </w:tcPr>
+          <w:p>
+            <w:pPr>
+              <w:jc w:val="both"/>
+            </w:pPr>
+            <w:r>
+              <w:t>Dependência</w:t>
+            </w:r>
+          </w:p>
+        </w:tc>
+        <w:tc>
+          <w:tcPr>
+            <w:tcW w:w="4510" w:type="dxa"/>
+          </w:tcPr>
+          <w:p>
+            <w:pPr>
+              <w:jc w:val="both"/>
+            </w:pPr>
+            <w:r>
+              <w:t>RF002</w:t>
+            </w:r>
+          </w:p>
+        </w:tc>
+      </w:tr>
+      <w:tr>
+        <w:tc>
+          <w:tcPr>
+            <w:tcW w:w="4509" w:type="dxa"/>
+          </w:tcPr>
+          <w:p>
+            <w:pPr>
+              <w:jc w:val="both"/>
+            </w:pPr>
+            <w:r>
+              <w:t>Restrições</w:t>
+            </w:r>
+          </w:p>
+        </w:tc>
+        <w:tc>
+          <w:tcPr>
+            <w:tcW w:w="4510" w:type="dxa"/>
+          </w:tcPr>
+          <w:p>
+            <w:pPr>
+              <w:jc w:val="both"/>
+            </w:pPr>
+            <w:r>
+              <w:t>Sem restrições.</w:t>
+            </w:r>
+          </w:p>
+        </w:tc>
+      </w:tr>
+    </w:tbl>
+    <w:p>
+      <w:pPr>
+        <w:jc w:val="both"/>
+      </w:pPr>
+    </w:p>
+    <w:p>
+      <w:pPr>
+        <w:jc w:val="both"/>
+      </w:pPr>
+      <w:r>
+        <w:t>[RF003] – Usuários alteram configurações para seu estilo</w:t>
+      </w:r>
+    </w:p>
+    <w:p>
+      <w:pPr>
+        <w:jc w:val="both"/>
+      </w:pPr>
+    </w:p>
+    <w:tbl>
+      <w:tblPr>
+        <w:tblStyle w:val="Tabelacomgrade"/>
+        <w:tblW w:w="0" w:type="auto"/>
+        <w:tblLook w:val="04A0" w:firstRow="1" w:lastRow="0" w:firstColumn="1" w:lastColumn="0" w:noHBand="0" w:noVBand="1"/>
+      </w:tblPr>
+      <w:tblGrid>
+        <w:gridCol w:w="4509"/>
+        <w:gridCol w:w="4510"/>
+      </w:tblGrid>
+      <w:tr>
+        <w:tc>
+          <w:tcPr>
+            <w:tcW w:w="4509" w:type="dxa"/>
+          </w:tcPr>
+          <w:p>
+            <w:pPr>
+              <w:jc w:val="both"/>
+            </w:pPr>
+            <w:r>
+              <w:t>Descrição</w:t>
+            </w:r>
+          </w:p>
+        </w:tc>
+        <w:tc>
+          <w:tcPr>
+            <w:tcW w:w="4510" w:type="dxa"/>
+          </w:tcPr>
+          <w:p>
+            <w:pPr>
+              <w:jc w:val="both"/>
+            </w:pPr>
+            <w:r>
+              <w:t>1. Qualquer usuário pode configurar sua interface, para estilos de texto definidos dentro do sistema.</w:t>
+            </w:r>
+          </w:p>
+          <w:p>
+            <w:pPr>
+              <w:jc w:val="both"/>
+            </w:pPr>
+            <w:r>
+              <w:t>2. Qualquer usuário pode habilitar/desativar som do projeto.</w:t>
+            </w:r>
+          </w:p>
+        </w:tc>
+      </w:tr>
+      <w:tr>
+        <w:tc>
+          <w:tcPr>
+            <w:tcW w:w="4509" w:type="dxa"/>
+          </w:tcPr>
+          <w:p>
+            <w:pPr>
+              <w:jc w:val="both"/>
+            </w:pPr>
+            <w:r>
+              <w:t>Dependência</w:t>
+            </w:r>
+          </w:p>
+        </w:tc>
+        <w:tc>
+          <w:tcPr>
+            <w:tcW w:w="4510" w:type="dxa"/>
+          </w:tcPr>
+          <w:p>
+            <w:pPr>
+              <w:jc w:val="both"/>
+            </w:pPr>
+            <w:r>
+              <w:t>Não há dependências relacionadas.</w:t>
+            </w:r>
+          </w:p>
+        </w:tc>
+      </w:tr>
+      <w:tr>
+        <w:tc>
+          <w:tcPr>
+            <w:tcW w:w="4509" w:type="dxa"/>
+          </w:tcPr>
+          <w:p>
+            <w:pPr>
+              <w:jc w:val="both"/>
+            </w:pPr>
+            <w:r>
+              <w:t>Restrições</w:t>
+            </w:r>
+          </w:p>
+        </w:tc>
+        <w:tc>
+          <w:tcPr>
+            <w:tcW w:w="4510" w:type="dxa"/>
+          </w:tcPr>
+          <w:p>
+            <w:pPr>
+              <w:jc w:val="both"/>
+            </w:pPr>
+            <w:r>
+              <w:t>Sem restrições.</w:t>
+            </w:r>
+          </w:p>
+        </w:tc>
+      </w:tr>
+    </w:tbl>
+    <w:p>
+      <w:pPr>
+        <w:jc w:val="both"/>
+      </w:pPr>
+    </w:p>
+    <w:p>
+      <w:pPr>
+        <w:jc w:val="both"/>
+      </w:pPr>
+      <w:r>
+        <w:t>[RF004] – Modo de Jogo “JOGAR SOZINHO” (Praticar)</w:t>
+      </w:r>
+    </w:p>
+    <w:p>
+      <w:pPr>
+        <w:jc w:val="both"/>
+      </w:pPr>
+    </w:p>
+    <w:tbl>
+      <w:tblPr>
+        <w:tblStyle w:val="Tabelacomgrade"/>
+        <w:tblW w:w="0" w:type="auto"/>
+        <w:tblLook w:val="04A0" w:firstRow="1" w:lastRow="0" w:firstColumn="1" w:lastColumn="0" w:noHBand="0" w:noVBand="1"/>
+      </w:tblPr>
+      <w:tblGrid>
+        <w:gridCol w:w="4509"/>
+        <w:gridCol w:w="4510"/>
+      </w:tblGrid>
+      <w:tr>
+        <w:tc>
+          <w:tcPr>
+            <w:tcW w:w="4509" w:type="dxa"/>
+          </w:tcPr>
+          <w:p>
+            <w:pPr>
+              <w:jc w:val="both"/>
+            </w:pPr>
+            <w:r>
+              <w:t>Descrição</w:t>
+            </w:r>
+          </w:p>
+        </w:tc>
+        <w:tc>
+          <w:tcPr>
+            <w:tcW w:w="4510" w:type="dxa"/>
+          </w:tcPr>
+          <w:p>
+            <w:pPr>
+              <w:jc w:val="both"/>
+            </w:pPr>
+            <w:r>
+              <w:t>1. Usuário Aluno/Jogador pode praticar em uma sessão própria, a fim de entender como o jogo funciona.</w:t>
+            </w:r>
+          </w:p>
+        </w:tc>
+      </w:tr>
+      <w:tr>
+        <w:tc>
+          <w:tcPr>
+            <w:tcW w:w="4509" w:type="dxa"/>
+          </w:tcPr>
+          <w:p>
+            <w:pPr>
+              <w:jc w:val="both"/>
+            </w:pPr>
+            <w:r>
+              <w:t>Dependência</w:t>
+            </w:r>
+          </w:p>
+        </w:tc>
+        <w:tc>
+          <w:tcPr>
+            <w:tcW w:w="4510" w:type="dxa"/>
+          </w:tcPr>
+          <w:p>
+            <w:pPr>
+              <w:jc w:val="both"/>
+            </w:pPr>
+            <w:r>
+              <w:t>Não há dependências relacionadas.</w:t>
+            </w:r>
+          </w:p>
+        </w:tc>
+      </w:tr>
+      <w:tr>
+        <w:tc>
+          <w:tcPr>
+            <w:tcW w:w="4509" w:type="dxa"/>
+          </w:tcPr>
+          <w:p>
+            <w:pPr>
+              <w:jc w:val="both"/>
+            </w:pPr>
+            <w:r>
+              <w:t>Restrições</w:t>
+            </w:r>
+          </w:p>
+        </w:tc>
+        <w:tc>
+          <w:tcPr>
+            <w:tcW w:w="4510" w:type="dxa"/>
+          </w:tcPr>
+          <w:p>
+            <w:pPr>
+              <w:jc w:val="both"/>
+            </w:pPr>
+            <w:r>
+              <w:t>Sem restrições.</w:t>
+            </w:r>
+          </w:p>
+        </w:tc>
+      </w:tr>
+    </w:tbl>
+    <w:p>
+      <w:pPr>
+        <w:jc w:val="both"/>
+      </w:pPr>
     </w:p>
     <w:p>
       <w:pPr>
         <w:pStyle w:val="NormalWeb"/>
-        <w:numPr>
-          <w:ilvl w:val="0"/>
-          <w:numId w:val="5"/>
-        </w:numPr>
         <w:spacing w:line="360" w:lineRule="auto"/>
-        <w:rPr>
-          <w:rFonts w:ascii="Arial" w:hAnsi="Arial" w:cs="Arial"/>
-          <w:color w:val="000000"/>
-        </w:rPr>
-      </w:pPr>
-      <w:r>
-        <w:rPr>
-          <w:rFonts w:ascii="Arial" w:hAnsi="Arial" w:cs="Arial"/>
-          <w:color w:val="000000"/>
-        </w:rPr>
-        <w:t>Área de login</w:t>
-      </w:r>
-    </w:p>
-    <w:p>
-      <w:pPr>
-        <w:pStyle w:val="NormalWeb"/>
-        <w:numPr>
-          <w:ilvl w:val="0"/>
-          <w:numId w:val="5"/>
-        </w:numPr>
-        <w:spacing w:line="360" w:lineRule="auto"/>
-        <w:rPr>
-          <w:rFonts w:ascii="Arial" w:hAnsi="Arial" w:cs="Arial"/>
-          <w:color w:val="000000"/>
-        </w:rPr>
-      </w:pPr>
-      <w:r>
-        <w:rPr>
-          <w:rFonts w:ascii="Arial" w:hAnsi="Arial" w:cs="Arial"/>
-          <w:color w:val="000000"/>
-        </w:rPr>
-        <w:t>Desafios competitivos de perguntas e respostas (Quiz)</w:t>
-      </w:r>
-    </w:p>
-    <w:p>
-      <w:pPr>
-        <w:pStyle w:val="NormalWeb"/>
-        <w:numPr>
-          <w:ilvl w:val="0"/>
-          <w:numId w:val="5"/>
-        </w:numPr>
-        <w:spacing w:line="360" w:lineRule="auto"/>
-        <w:rPr>
-          <w:rFonts w:ascii="Arial" w:hAnsi="Arial" w:cs="Arial"/>
-          <w:color w:val="000000"/>
-        </w:rPr>
-      </w:pPr>
-      <w:r>
-        <w:rPr>
-          <w:rFonts w:ascii="Arial" w:hAnsi="Arial" w:cs="Arial"/>
-          <w:color w:val="000000"/>
-        </w:rPr>
-        <w:t>[</w:t>
-      </w:r>
-      <w:r>
-        <w:rPr>
-          <w:rFonts w:ascii="Arial" w:hAnsi="Arial" w:cs="Arial"/>
-          <w:color w:val="000000"/>
-        </w:rPr>
-        <w:t>Área educacional com conteúdo de material de aula no formato de vídeos curtos</w:t>
-      </w:r>
-      <w:r>
-        <w:rPr>
-          <w:rFonts w:ascii="Arial" w:hAnsi="Arial" w:cs="Arial"/>
-          <w:color w:val="000000"/>
-        </w:rPr>
-        <w:t xml:space="preserve">] </w:t>
-      </w:r>
-      <w:r>
+        <w:jc w:val="both"/>
         <w:rPr>
           <w:rFonts w:ascii="Arial" w:hAnsi="Arial" w:cs="Arial"/>
           <w:b/>
           <w:bCs/>
           <w:color w:val="000000"/>
         </w:rPr>
-        <w:t>Compreende um update no software e não a versão simples como discutido com o professor de design.</w:t>
-      </w:r>
-    </w:p>
+      </w:pPr>
+      <w:r>
+        <w:rPr>
+          <w:rFonts w:ascii="Arial" w:hAnsi="Arial" w:cs="Arial"/>
+          <w:b/>
+          <w:bCs/>
+          <w:color w:val="000000"/>
+        </w:rPr>
+        <w:t>Requisitos Funcionais futuros</w:t>
+      </w:r>
+    </w:p>
+    <w:p>
+      <w:pPr>
+        <w:jc w:val="both"/>
+      </w:pPr>
+      <w:r>
+        <w:t>O projeto ainda contempla funcionalidades futuras a serem implementadas. A ideia surge em questão do tempo de elaboração do projeto e do surgimento de novos requisitos, como é observado no desenvolvimento incremental e em um dos princípios da Engenharia de Software, A Evolução, onde novas descobertas são feitas e alterações são implementadas.</w:t>
+      </w:r>
+    </w:p>
+    <w:p>
+      <w:pPr>
+        <w:pStyle w:val="SemEspaamento"/>
+        <w:jc w:val="both"/>
+      </w:pPr>
+    </w:p>
+    <w:p>
+      <w:pPr>
+        <w:jc w:val="both"/>
+      </w:pPr>
+      <w:r>
+        <w:rPr>
+          <w:color w:val="000000"/>
+        </w:rPr>
+        <w:t xml:space="preserve">[RF005] - </w:t>
+      </w:r>
+      <w:r>
+        <w:t>Criação e Validação de Quiz por um Professor/Administrador</w:t>
+      </w:r>
+    </w:p>
+    <w:p>
+      <w:pPr>
+        <w:jc w:val="both"/>
+      </w:pPr>
+    </w:p>
+    <w:tbl>
+      <w:tblPr>
+        <w:tblStyle w:val="Tabelacomgrade"/>
+        <w:tblW w:w="0" w:type="auto"/>
+        <w:tblLook w:val="04A0" w:firstRow="1" w:lastRow="0" w:firstColumn="1" w:lastColumn="0" w:noHBand="0" w:noVBand="1"/>
+      </w:tblPr>
+      <w:tblGrid>
+        <w:gridCol w:w="4509"/>
+        <w:gridCol w:w="4510"/>
+      </w:tblGrid>
+      <w:tr>
+        <w:tc>
+          <w:tcPr>
+            <w:tcW w:w="4509" w:type="dxa"/>
+          </w:tcPr>
+          <w:p>
+            <w:pPr>
+              <w:jc w:val="both"/>
+            </w:pPr>
+            <w:r>
+              <w:t>Descrição</w:t>
+            </w:r>
+          </w:p>
+        </w:tc>
+        <w:tc>
+          <w:tcPr>
+            <w:tcW w:w="4510" w:type="dxa"/>
+          </w:tcPr>
+          <w:p>
+            <w:pPr>
+              <w:jc w:val="both"/>
+            </w:pPr>
+            <w:r>
+              <w:t>1. O professor pode criar um quiz para o aluno.</w:t>
+            </w:r>
+          </w:p>
+          <w:p>
+            <w:pPr>
+              <w:jc w:val="both"/>
+            </w:pPr>
+            <w:r>
+              <w:t>2. O Administrador Valida o quis, verificando se as perguntas e o conteúdo são condizentes com as configurações realizadas pelo professor.</w:t>
+            </w:r>
+          </w:p>
+        </w:tc>
+      </w:tr>
+      <w:tr>
+        <w:tc>
+          <w:tcPr>
+            <w:tcW w:w="4509" w:type="dxa"/>
+          </w:tcPr>
+          <w:p>
+            <w:pPr>
+              <w:jc w:val="both"/>
+            </w:pPr>
+            <w:r>
+              <w:t>Dependência</w:t>
+            </w:r>
+          </w:p>
+        </w:tc>
+        <w:tc>
+          <w:tcPr>
+            <w:tcW w:w="4510" w:type="dxa"/>
+          </w:tcPr>
+          <w:p>
+            <w:pPr>
+              <w:jc w:val="both"/>
+            </w:pPr>
+            <w:r>
+              <w:t>RFN004</w:t>
+            </w:r>
+          </w:p>
+        </w:tc>
+      </w:tr>
+      <w:tr>
+        <w:tc>
+          <w:tcPr>
+            <w:tcW w:w="4509" w:type="dxa"/>
+          </w:tcPr>
+          <w:p>
+            <w:pPr>
+              <w:jc w:val="both"/>
+            </w:pPr>
+            <w:r>
+              <w:t>Restrições</w:t>
+            </w:r>
+          </w:p>
+        </w:tc>
+        <w:tc>
+          <w:tcPr>
+            <w:tcW w:w="4510" w:type="dxa"/>
+          </w:tcPr>
+          <w:p>
+            <w:pPr>
+              <w:jc w:val="both"/>
+            </w:pPr>
+            <w:r>
+              <w:t>Sem restrições.</w:t>
+            </w:r>
+          </w:p>
+        </w:tc>
+      </w:tr>
+    </w:tbl>
     <w:p>
       <w:pPr>
         <w:pStyle w:val="NormalWeb"/>
-        <w:numPr>
-          <w:ilvl w:val="0"/>
-          <w:numId w:val="5"/>
-        </w:numPr>
-        <w:spacing w:line="360" w:lineRule="auto"/>
+        <w:ind w:left="720"/>
+        <w:jc w:val="both"/>
         <w:rPr>
           <w:rFonts w:ascii="Arial" w:hAnsi="Arial" w:cs="Arial"/>
           <w:color w:val="000000"/>
         </w:rPr>
       </w:pPr>
-      <w:r>
-        <w:rPr>
-          <w:rFonts w:ascii="Arial" w:hAnsi="Arial" w:cs="Arial"/>
-          <w:color w:val="000000"/>
-        </w:rPr>
-        <w:lastRenderedPageBreak/>
-        <w:t>Funcionalidade de interação entre os alunos em tempo real</w:t>
-      </w:r>
-    </w:p>
-    <w:p>
-      <w:pPr>
-        <w:pStyle w:val="NormalWeb"/>
-        <w:ind w:left="720"/>
-        <w:rPr>
-          <w:rFonts w:ascii="Arial" w:hAnsi="Arial" w:cs="Arial"/>
-          <w:color w:val="000000"/>
-        </w:rPr>
-      </w:pPr>
     </w:p>
     <w:p>
       <w:pPr>
         <w:pStyle w:val="Ttulo2"/>
+        <w:jc w:val="both"/>
       </w:pPr>
       <w:bookmarkStart w:id="12" w:name="_Toc161762660"/>
       <w:r>
         <w:t xml:space="preserve"> </w:t>
       </w:r>
-      <w:bookmarkStart w:id="13" w:name="_Toc167968030"/>
+      <w:bookmarkStart w:id="13" w:name="_Toc169348545"/>
       <w:r>
         <w:t>Requisitos não funcionais</w:t>
       </w:r>
@@ -3901,111 +4374,80 @@
       <w:bookmarkEnd w:id="13"/>
     </w:p>
     <w:p>
-      <w:pPr>
-        <w:pStyle w:val="NormalWeb"/>
-        <w:numPr>
-          <w:ilvl w:val="0"/>
-          <w:numId w:val="6"/>
-        </w:numPr>
-        <w:rPr>
-          <w:rFonts w:ascii="Arial" w:hAnsi="Arial" w:cs="Arial"/>
-          <w:color w:val="000000"/>
-        </w:rPr>
-      </w:pPr>
-      <w:r>
-        <w:rPr>
-          <w:rFonts w:ascii="Arial" w:hAnsi="Arial" w:cs="Arial"/>
-          <w:color w:val="000000"/>
-        </w:rPr>
-        <w:t>Acesso à internet</w:t>
-      </w:r>
-      <w:r>
-        <w:rPr>
-          <w:rFonts w:ascii="Arial" w:hAnsi="Arial" w:cs="Arial"/>
-          <w:color w:val="000000"/>
-        </w:rPr>
-        <w:t xml:space="preserve"> </w:t>
-      </w:r>
-      <w:r>
-        <w:rPr>
-          <w:rFonts w:ascii="Arial" w:hAnsi="Arial" w:cs="Arial"/>
-          <w:color w:val="000000"/>
-        </w:rPr>
-        <w:t>com o mínimo de 10Mbps</w:t>
-      </w:r>
-    </w:p>
-    <w:p>
-      <w:pPr>
-        <w:pStyle w:val="NormalWeb"/>
-        <w:numPr>
-          <w:ilvl w:val="0"/>
-          <w:numId w:val="6"/>
-        </w:numPr>
-        <w:rPr>
-          <w:rFonts w:ascii="Arial" w:hAnsi="Arial" w:cs="Arial"/>
-          <w:color w:val="000000"/>
-        </w:rPr>
-      </w:pPr>
-      <w:r>
-        <w:rPr>
-          <w:rFonts w:ascii="Arial" w:hAnsi="Arial" w:cs="Arial"/>
-          <w:color w:val="000000"/>
-        </w:rPr>
-        <w:t xml:space="preserve">Sobre a criptografia </w:t>
-      </w:r>
-      <w:proofErr w:type="spellStart"/>
-      <w:r>
-        <w:rPr>
-          <w:rFonts w:ascii="Arial" w:hAnsi="Arial" w:cs="Arial"/>
-          <w:color w:val="000000"/>
-        </w:rPr>
-        <w:t>ssh</w:t>
-      </w:r>
-      <w:proofErr w:type="spellEnd"/>
-      <w:r>
-        <w:rPr>
-          <w:rFonts w:ascii="Arial" w:hAnsi="Arial" w:cs="Arial"/>
-          <w:color w:val="000000"/>
-        </w:rPr>
-        <w:t xml:space="preserve"> entre chat.</w:t>
-      </w:r>
-    </w:p>
-    <w:p>
-      <w:pPr>
-        <w:pStyle w:val="NormalWeb"/>
-        <w:numPr>
-          <w:ilvl w:val="0"/>
-          <w:numId w:val="8"/>
-        </w:numPr>
-        <w:rPr>
-          <w:rFonts w:ascii="Arial" w:hAnsi="Arial" w:cs="Arial"/>
-          <w:color w:val="000000"/>
-        </w:rPr>
-      </w:pPr>
-      <w:r>
-        <w:rPr>
-          <w:rFonts w:ascii="Arial" w:hAnsi="Arial" w:cs="Arial"/>
-          <w:color w:val="000000"/>
-        </w:rPr>
-        <w:t>Validação de segurança no login</w:t>
-      </w:r>
-      <w:r>
-        <w:rPr>
-          <w:rFonts w:ascii="Arial" w:hAnsi="Arial" w:cs="Arial"/>
-          <w:color w:val="000000"/>
-        </w:rPr>
-        <w:tab/>
-      </w:r>
-      <w:r>
-        <w:rPr>
-          <w:rFonts w:ascii="Arial" w:hAnsi="Arial" w:cs="Arial"/>
-          <w:color w:val="000000"/>
-        </w:rPr>
-        <w:t>(Contempla mais relacionado aos funcionais)</w:t>
-      </w:r>
-    </w:p>
-    <w:p>
-      <w:pPr>
+      <w:r>
+        <w:t>Os requisitos não funcionais apresentam o que o software não pode descumprir, onde em caso de descumprimento, irá inviabilizar a sequência imediata do projeto. Para o produto software Educa Quest, foram elaborados os seguintes:</w:t>
+      </w:r>
+    </w:p>
+    <w:p/>
+    <w:p>
+      <w:pPr>
+        <w:jc w:val="both"/>
+      </w:pPr>
+      <w:r>
+        <w:t>[RNF001] – Adaptabilidade de Tela Para Mobile</w:t>
+      </w:r>
+    </w:p>
+    <w:p>
+      <w:pPr>
+        <w:jc w:val="both"/>
+      </w:pPr>
+      <w:r>
+        <w:t>[RNF002] – Interação com Usuários</w:t>
+      </w:r>
+    </w:p>
+    <w:p>
+      <w:pPr>
+        <w:jc w:val="both"/>
+      </w:pPr>
+      <w:r>
+        <w:t>[RNF003] – Conexão com Internet</w:t>
+      </w:r>
+      <w:r>
+        <w:t xml:space="preserve"> mínima de </w:t>
+      </w:r>
+      <w:r>
+        <w:t>5</w:t>
+      </w:r>
+      <w:r>
+        <w:t>Mbps</w:t>
+      </w:r>
+    </w:p>
+    <w:p>
+      <w:pPr>
+        <w:jc w:val="both"/>
+      </w:pPr>
+      <w:r>
+        <w:t>[RNF004] – Registro e Autenticação do Usuário</w:t>
+      </w:r>
+    </w:p>
+    <w:p>
+      <w:pPr>
+        <w:jc w:val="both"/>
+      </w:pPr>
+      <w:r>
+        <w:t>[RNF005] – Criptografia de Sessão Online em modo Multiplayer</w:t>
+      </w:r>
+    </w:p>
+    <w:p>
+      <w:pPr>
+        <w:jc w:val="both"/>
+      </w:pPr>
+      <w:r>
+        <w:t>[RNF006] – Modo de Jogo “JOGAR MULTIPLAYER” (Jogar em equipe)</w:t>
+      </w:r>
+    </w:p>
+    <w:p>
+      <w:pPr>
+        <w:jc w:val="both"/>
+      </w:pPr>
+      <w:r>
+        <w:t>[RNF007] – Conformidade com a LGPD</w:t>
+      </w:r>
+    </w:p>
+    <w:p/>
+    <w:p>
+      <w:pPr>
+        <w:jc w:val="both"/>
         <w:rPr>
           <w:b/>
           <w:sz w:val="24"/>
@@ -4015,6 +4457,7 @@
     </w:p>
     <w:p>
       <w:pPr>
+        <w:jc w:val="both"/>
         <w:rPr>
           <w:b/>
           <w:sz w:val="24"/>
@@ -4026,6 +4469,7 @@
       <w:pPr>
         <w:pStyle w:val="PargrafodaLista"/>
         <w:ind w:left="142"/>
+        <w:jc w:val="both"/>
         <w:rPr>
           <w:b/>
           <w:sz w:val="24"/>
@@ -4044,10 +4488,6 @@
     <w:p>
       <w:pPr>
         <w:pStyle w:val="Ttulo1"/>
-        <w:numPr>
-          <w:ilvl w:val="0"/>
-          <w:numId w:val="0"/>
-        </w:numPr>
       </w:pPr>
     </w:p>
     <w:tbl>
@@ -6301,13 +6741,9 @@
     <w:p>
       <w:pPr>
         <w:pStyle w:val="Ttulo1"/>
-        <w:numPr>
-          <w:ilvl w:val="0"/>
-          <w:numId w:val="0"/>
-        </w:numPr>
       </w:pPr>
       <w:bookmarkStart w:id="15" w:name="_Toc161762661"/>
-      <w:bookmarkStart w:id="16" w:name="_Toc167968031"/>
+      <w:bookmarkStart w:id="16" w:name="_Toc169348546"/>
       <w:r>
         <w:t>Documentação do Sistema</w:t>
       </w:r>
@@ -6344,9 +6780,10 @@
     <w:p>
       <w:pPr>
         <w:pStyle w:val="Ttulo2"/>
+        <w:jc w:val="both"/>
       </w:pPr>
       <w:bookmarkStart w:id="17" w:name="_Toc161762662"/>
-      <w:bookmarkStart w:id="18" w:name="_Toc167968032"/>
+      <w:bookmarkStart w:id="18" w:name="_Toc169348547"/>
       <w:r>
         <w:lastRenderedPageBreak/>
         <w:t>Metodologia de Desenvolvimento</w:t>
@@ -6382,9 +6819,10 @@
     <w:p>
       <w:pPr>
         <w:pStyle w:val="Ttulo2"/>
+        <w:jc w:val="both"/>
       </w:pPr>
       <w:bookmarkStart w:id="19" w:name="_Toc161762663"/>
-      <w:bookmarkStart w:id="20" w:name="_Toc167968033"/>
+      <w:bookmarkStart w:id="20" w:name="_Toc169348548"/>
       <w:r>
         <w:t>Diagramas UML</w:t>
       </w:r>
@@ -6392,6 +6830,9 @@
       <w:bookmarkEnd w:id="20"/>
     </w:p>
     <w:p>
+      <w:pPr>
+        <w:jc w:val="both"/>
+      </w:pPr>
       <w:r>
         <w:t>Os diagramas UML (</w:t>
       </w:r>
@@ -6426,12 +6867,17 @@
         <w:t>ada para o usuário cliente todo o funcionamento do projeto em vários níveis, envolvendo suas características e atributos em um ambiente macro e micro de uso.</w:t>
       </w:r>
     </w:p>
-    <w:p/>
+    <w:p>
+      <w:pPr>
+        <w:jc w:val="both"/>
+      </w:pPr>
+    </w:p>
     <w:p>
       <w:pPr>
         <w:pStyle w:val="Ttulo2"/>
-      </w:pPr>
-      <w:bookmarkStart w:id="21" w:name="_Toc167968034"/>
+        <w:jc w:val="both"/>
+      </w:pPr>
+      <w:bookmarkStart w:id="21" w:name="_Toc169348549"/>
       <w:r>
         <w:t>Diagrama de atividades</w:t>
       </w:r>
@@ -6439,6 +6885,7 @@
     </w:p>
     <w:p>
       <w:pPr>
+        <w:jc w:val="both"/>
         <w:rPr>
           <w:b/>
           <w:bCs/>
@@ -6463,16 +6910,17 @@
     <w:p>
       <w:pPr>
         <w:pStyle w:val="SemEspaamento"/>
+        <w:jc w:val="both"/>
       </w:pPr>
       <w:r>
         <w:rPr>
           <w:noProof/>
         </w:rPr>
         <w:drawing>
-          <wp:inline distT="0" distB="0" distL="0" distR="0" wp14:anchorId="0B98A7C6" wp14:editId="7E45FDD2">
-            <wp:extent cx="5733415" cy="4066540"/>
+          <wp:inline distT="0" distB="0" distL="0" distR="0" wp14:anchorId="14F1B621" wp14:editId="0E7B7A67">
+            <wp:extent cx="5733415" cy="4064635"/>
             <wp:effectExtent l="0" t="0" r="635" b="0"/>
-            <wp:docPr id="5" name="Imagem 5" descr="Diagrama&#10;&#10;Descrição gerada automaticamente"/>
+            <wp:docPr id="1680927404" name="Imagem 3"/>
             <wp:cNvGraphicFramePr>
               <a:graphicFrameLocks xmlns:a="http://schemas.openxmlformats.org/drawingml/2006/main" noChangeAspect="1"/>
             </wp:cNvGraphicFramePr>
@@ -6480,7 +6928,7 @@
               <a:graphicData uri="http://schemas.openxmlformats.org/drawingml/2006/picture">
                 <pic:pic xmlns:pic="http://schemas.openxmlformats.org/drawingml/2006/picture">
                   <pic:nvPicPr>
-                    <pic:cNvPr id="5" name="Imagem 5" descr="Diagrama&#10;&#10;Descrição gerada automaticamente"/>
+                    <pic:cNvPr id="1680927404" name="Imagem 1680927404"/>
                     <pic:cNvPicPr/>
                   </pic:nvPicPr>
                   <pic:blipFill>
@@ -6498,7 +6946,7 @@
                   <pic:spPr>
                     <a:xfrm>
                       <a:off x="0" y="0"/>
-                      <a:ext cx="5733415" cy="4066540"/>
+                      <a:ext cx="5733415" cy="4064635"/>
                     </a:xfrm>
                     <a:prstGeom prst="rect">
                       <a:avLst/>
@@ -6514,11 +6962,13 @@
     <w:p>
       <w:pPr>
         <w:pStyle w:val="SemEspaamento"/>
+        <w:jc w:val="both"/>
       </w:pPr>
     </w:p>
     <w:p>
       <w:pPr>
         <w:pStyle w:val="SemEspaamento"/>
+        <w:jc w:val="both"/>
       </w:pPr>
       <w:r>
         <w:t>Neste diagrama de atividade está representado as ações na tela de login, o passo a passo onde o usuário informa seu e-mail e senha, caso tenha um cadastro feito, o login será realizado com sucesso. Caso o e-mail digitado não for encontrado, o usuário será redirecionado para a tela de cadastro.</w:t>
@@ -6527,11 +6977,25 @@
     <w:p>
       <w:pPr>
         <w:pStyle w:val="SemEspaamento"/>
+        <w:jc w:val="both"/>
       </w:pPr>
     </w:p>
     <w:p>
       <w:pPr>
         <w:pStyle w:val="SemEspaamento"/>
+        <w:jc w:val="both"/>
+      </w:pPr>
+    </w:p>
+    <w:p>
+      <w:pPr>
+        <w:pStyle w:val="SemEspaamento"/>
+        <w:jc w:val="both"/>
+      </w:pPr>
+    </w:p>
+    <w:p>
+      <w:pPr>
+        <w:pStyle w:val="SemEspaamento"/>
+        <w:jc w:val="both"/>
         <w:rPr>
           <w:b/>
           <w:bCs/>
@@ -6542,18 +7006,19 @@
           <w:b/>
           <w:bCs/>
         </w:rPr>
+        <w:lastRenderedPageBreak/>
         <w:t>Atividade Fazer Cadastro</w:t>
       </w:r>
     </w:p>
     <w:p>
       <w:pPr>
         <w:pStyle w:val="SemEspaamento"/>
+        <w:jc w:val="both"/>
       </w:pPr>
       <w:r>
         <w:rPr>
           <w:noProof/>
         </w:rPr>
-        <w:lastRenderedPageBreak/>
         <w:drawing>
           <wp:inline distT="0" distB="0" distL="0" distR="0" wp14:anchorId="2CC3924E" wp14:editId="42DD2CF7">
             <wp:extent cx="5733415" cy="2942590"/>
@@ -6600,11 +7065,13 @@
     <w:p>
       <w:pPr>
         <w:pStyle w:val="SemEspaamento"/>
+        <w:jc w:val="both"/>
       </w:pPr>
     </w:p>
     <w:p>
       <w:pPr>
         <w:pStyle w:val="SemEspaamento"/>
+        <w:jc w:val="both"/>
       </w:pPr>
       <w:r>
         <w:t>Neste diagrama de atividade está representado as ações na tela de cadastro, onde consiste que o usuário defina o tipo de sua conta, preencha dados pessoais e após preenchidos o usuário define um e-mail e uma senha, que será validado pelo sistema. Logo após a validação, o cadastro do usuário é salvo no banco de dados do software.</w:t>
@@ -6613,11 +7080,13 @@
     <w:p>
       <w:pPr>
         <w:pStyle w:val="SemEspaamento"/>
+        <w:jc w:val="both"/>
       </w:pPr>
     </w:p>
     <w:p>
       <w:pPr>
         <w:pStyle w:val="SemEspaamento"/>
+        <w:jc w:val="both"/>
         <w:rPr>
           <w:b/>
           <w:bCs/>
@@ -6641,6 +7110,7 @@
     <w:p>
       <w:pPr>
         <w:pStyle w:val="SemEspaamento"/>
+        <w:jc w:val="both"/>
         <w:rPr>
           <w:b/>
           <w:bCs/>
@@ -6698,26 +7168,38 @@
     <w:p>
       <w:pPr>
         <w:pStyle w:val="SemEspaamento"/>
+        <w:jc w:val="both"/>
       </w:pPr>
     </w:p>
     <w:p>
       <w:pPr>
         <w:pStyle w:val="SemEspaamento"/>
-      </w:pPr>
-      <w:r>
-        <w:t>Neste diagrama de atividade está representado as ações na tela jogar, onde após o login ser efetuado o usuário seleciona sua preferência (solo/ multiplayer ), posteriormente o usuário é conduzido para a tela de configuração do modo de sua preferência, depois de configurado, é liberado o campo para a escolha da matéria e do tema para início do jogo.</w:t>
+        <w:jc w:val="both"/>
+      </w:pPr>
+      <w:r>
+        <w:t xml:space="preserve">Neste diagrama de atividade está representado as ações na tela jogar, onde após o login ser efetuado o usuário seleciona sua preferência (solo/ </w:t>
+      </w:r>
+      <w:proofErr w:type="gramStart"/>
+      <w:r>
+        <w:t>multiplayer )</w:t>
+      </w:r>
+      <w:proofErr w:type="gramEnd"/>
+      <w:r>
+        <w:t>, posteriormente o usuário é conduzido para a tela de configuração do modo de sua preferência, depois de configurado, é liberado o campo para a escolha da matéria e do tema para início do jogo.</w:t>
       </w:r>
     </w:p>
     <w:p>
       <w:pPr>
         <w:pStyle w:val="SemEspaamento"/>
+        <w:jc w:val="both"/>
       </w:pPr>
     </w:p>
     <w:p>
       <w:pPr>
         <w:pStyle w:val="Ttulo2"/>
-      </w:pPr>
-      <w:bookmarkStart w:id="23" w:name="_Toc167968035"/>
+        <w:jc w:val="both"/>
+      </w:pPr>
+      <w:bookmarkStart w:id="23" w:name="_Toc169348550"/>
       <w:bookmarkEnd w:id="22"/>
       <w:r>
         <w:lastRenderedPageBreak/>
@@ -6726,6 +7208,9 @@
       <w:bookmarkEnd w:id="23"/>
     </w:p>
     <w:p>
+      <w:pPr>
+        <w:jc w:val="both"/>
+      </w:pPr>
       <w:r>
         <w:rPr>
           <w:noProof/>
@@ -6781,25 +7266,54 @@
       </w:r>
     </w:p>
     <w:p>
+      <w:pPr>
+        <w:jc w:val="both"/>
+      </w:pPr>
       <w:r>
         <w:t>O diagrama apresentado relaciona o usuário Aluno, Professor e Gerenciador no uso da plataforma quando estiver em execução.</w:t>
       </w:r>
     </w:p>
     <w:p>
-      <w:r>
-        <w:t>Informa quais são as permissões de cada usuário e até onde ele poderá alterar ou interagir com o sistema, o exemplo que terá maior gestão será o gerenciador, onde o mesmo poderá excluir ou recusar uma proposta de pergunta feita pelo segundo dominante (Professor).</w:t>
-      </w:r>
+      <w:pPr>
+        <w:jc w:val="both"/>
+      </w:pPr>
+      <w:r>
+        <w:t xml:space="preserve">Informa quais são as permissões de cada usuário e até onde ele poderá alterar ou interagir com o sistema, o exemplo que terá maior gestão será o gerenciador, onde </w:t>
+      </w:r>
+      <w:r>
+        <w:t>ele</w:t>
+      </w:r>
+      <w:r>
+        <w:t xml:space="preserve"> poderá excluir ou recusar uma proposta de pergunta feita pelo segundo dominante (Professor).</w:t>
+      </w:r>
+    </w:p>
+    <w:p>
+      <w:pPr>
+        <w:suppressAutoHyphens w:val="0"/>
+      </w:pPr>
+      <w:r>
+        <w:br w:type="page"/>
+      </w:r>
+    </w:p>
+    <w:p>
+      <w:pPr>
+        <w:jc w:val="both"/>
+      </w:pPr>
     </w:p>
     <w:p>
       <w:pPr>
         <w:pStyle w:val="Ttulo2"/>
-      </w:pPr>
+        <w:jc w:val="both"/>
+      </w:pPr>
+      <w:bookmarkStart w:id="24" w:name="_Toc169348551"/>
       <w:r>
         <w:t>Diagrama de sequência</w:t>
       </w:r>
-    </w:p>
-    <w:p>
-      <w:pPr>
+      <w:bookmarkEnd w:id="24"/>
+    </w:p>
+    <w:p>
+      <w:pPr>
+        <w:jc w:val="both"/>
         <w:rPr>
           <w:b/>
           <w:bCs/>
@@ -6814,12 +7328,14 @@
       </w:r>
     </w:p>
     <w:p>
+      <w:pPr>
+        <w:jc w:val="both"/>
+      </w:pPr>
       <w:r>
         <w:rPr>
           <w:b/>
           <w:noProof/>
         </w:rPr>
-        <w:lastRenderedPageBreak/>
         <w:drawing>
           <wp:inline distT="0" distB="0" distL="0" distR="0" wp14:anchorId="25C641E7" wp14:editId="0A420DEE">
             <wp:extent cx="5733415" cy="3625215"/>
@@ -6870,9 +7386,14 @@
         </w:drawing>
       </w:r>
     </w:p>
-    <w:p/>
-    <w:p>
-      <w:pPr>
+    <w:p>
+      <w:pPr>
+        <w:jc w:val="both"/>
+      </w:pPr>
+    </w:p>
+    <w:p>
+      <w:pPr>
+        <w:jc w:val="both"/>
         <w:rPr>
           <w:bCs/>
         </w:rPr>
@@ -6900,6 +7421,7 @@
     </w:p>
     <w:p>
       <w:pPr>
+        <w:jc w:val="both"/>
         <w:rPr>
           <w:bCs/>
         </w:rPr>
@@ -6911,21 +7433,35 @@
         <w:t>Porém, caso o usuário não esteja conectado à internet, o sistema retorna o status da conexão, a tela do usuário atualiza, e uma mensagem é exibida em sua tela “sem internet no momento”.</w:t>
       </w:r>
     </w:p>
-    <w:p/>
-    <w:p>
-      <w:pPr>
+    <w:p>
+      <w:pPr>
+        <w:suppressAutoHyphens w:val="0"/>
+      </w:pPr>
+      <w:r>
+        <w:br w:type="page"/>
+      </w:r>
+    </w:p>
+    <w:p>
+      <w:pPr>
+        <w:jc w:val="both"/>
+      </w:pPr>
+    </w:p>
+    <w:p>
+      <w:pPr>
+        <w:jc w:val="both"/>
         <w:rPr>
           <w:b/>
           <w:bCs/>
         </w:rPr>
       </w:pPr>
-      <w:bookmarkStart w:id="24" w:name="_xmux0r3xll0b"/>
-      <w:bookmarkStart w:id="25" w:name="_Toc161762665"/>
-      <w:bookmarkEnd w:id="24"/>
+      <w:bookmarkStart w:id="25" w:name="_xmux0r3xll0b"/>
+      <w:bookmarkStart w:id="26" w:name="_Toc161762665"/>
       <w:bookmarkEnd w:id="25"/>
-    </w:p>
-    <w:p>
-      <w:pPr>
+      <w:bookmarkEnd w:id="26"/>
+    </w:p>
+    <w:p>
+      <w:pPr>
+        <w:jc w:val="both"/>
         <w:rPr>
           <w:b/>
           <w:bCs/>
@@ -6941,6 +7477,7 @@
     </w:p>
     <w:p>
       <w:pPr>
+        <w:jc w:val="both"/>
         <w:rPr>
           <w:b/>
           <w:bCs/>
@@ -6954,7 +7491,6 @@
           <w:noProof/>
           <w:u w:val="single"/>
         </w:rPr>
-        <w:lastRenderedPageBreak/>
         <w:drawing>
           <wp:inline distT="0" distB="0" distL="0" distR="0" wp14:anchorId="6656E8FB" wp14:editId="1F4F3490">
             <wp:extent cx="4171950" cy="3448050"/>
@@ -7007,6 +7543,7 @@
     </w:p>
     <w:p>
       <w:pPr>
+        <w:jc w:val="both"/>
         <w:rPr>
           <w:b/>
           <w:bCs/>
@@ -7014,6 +7551,9 @@
       </w:pPr>
     </w:p>
     <w:p>
+      <w:pPr>
+        <w:jc w:val="both"/>
+      </w:pPr>
       <w:r>
         <w:t xml:space="preserve">O diagrama </w:t>
       </w:r>
@@ -7022,18 +7562,32 @@
       </w:r>
     </w:p>
     <w:p>
+      <w:pPr>
+        <w:jc w:val="both"/>
+      </w:pPr>
       <w:r>
         <w:t xml:space="preserve">O aluno/professor/administrador deve informar as credenciais, a interface de login recebe essas informações para que seja possível o correr a validação local para própria interface de login. </w:t>
       </w:r>
     </w:p>
     <w:p>
-      <w:r>
-        <w:t>Caso o login seja efetuado, irá aparecer uma mensagem de sucesso, caso contrário, será informado que ocorreu uma falha...</w:t>
-      </w:r>
-    </w:p>
-    <w:p/>
-    <w:p>
-      <w:pPr>
+      <w:pPr>
+        <w:jc w:val="both"/>
+      </w:pPr>
+      <w:r>
+        <w:t>Caso o login seja efetuado, irá aparecer uma mensagem de sucesso, caso contrário, será informado que ocorreu uma falha</w:t>
+      </w:r>
+      <w:r>
+        <w:t>, que solicita novamente os dados.</w:t>
+      </w:r>
+    </w:p>
+    <w:p>
+      <w:pPr>
+        <w:jc w:val="both"/>
+      </w:pPr>
+    </w:p>
+    <w:p>
+      <w:pPr>
+        <w:jc w:val="both"/>
         <w:rPr>
           <w:b/>
           <w:bCs/>
@@ -7043,37 +7597,50 @@
     <w:p>
       <w:pPr>
         <w:pStyle w:val="Ttulo2"/>
-      </w:pPr>
-      <w:bookmarkStart w:id="26" w:name="_Toc167968037"/>
+        <w:jc w:val="both"/>
+      </w:pPr>
+      <w:bookmarkStart w:id="27" w:name="_Toc169348552"/>
       <w:r>
         <w:t>Interface do usuário</w:t>
       </w:r>
-      <w:bookmarkEnd w:id="26"/>
-    </w:p>
-    <w:p/>
-    <w:p>
+      <w:bookmarkEnd w:id="27"/>
+    </w:p>
+    <w:p>
+      <w:pPr>
+        <w:jc w:val="both"/>
+      </w:pPr>
+    </w:p>
+    <w:p>
+      <w:pPr>
+        <w:jc w:val="both"/>
+      </w:pPr>
       <w:r>
         <w:t>A interface do usuário é essencial, pois é ela, juntamento com outros aspectos e soluções do produto software, que irá prender o usuário e criar uma experiência adequada para o uso do sistema desenvolvido. A interface não se refere tão somente ao que está na tela, mas é interligada com estudo do público-alvo, criação de personas, cores, hierarquia de informações na tela e por fim, tudo isso é referente a jornada do usuário dentro do ambiente desenvolvido.</w:t>
       </w:r>
     </w:p>
-    <w:p/>
+    <w:p>
+      <w:pPr>
+        <w:jc w:val="both"/>
+      </w:pPr>
+    </w:p>
     <w:p>
       <w:pPr>
         <w:pStyle w:val="Ttulo2"/>
-      </w:pPr>
-      <w:bookmarkStart w:id="27" w:name="_Toc167968038"/>
-      <w:r>
+        <w:jc w:val="both"/>
+      </w:pPr>
+      <w:bookmarkStart w:id="28" w:name="_Toc169348553"/>
+      <w:r>
+        <w:lastRenderedPageBreak/>
         <w:t>Rascunhos de tela</w:t>
       </w:r>
-      <w:bookmarkEnd w:id="27"/>
-    </w:p>
-    <w:p>
-      <w:r>
-        <w:t xml:space="preserve">Antes de codificar as páginas, é necessário entender seu design, sua formação e estratégia para não investir tempo e esforço em algo, que ao fim do projeto, fique péssimo quando se </w:t>
-      </w:r>
-      <w:r>
-        <w:lastRenderedPageBreak/>
-        <w:t xml:space="preserve">fala em experiência do usuário. Abaixo, o grupo detentor do projeto </w:t>
+      <w:bookmarkEnd w:id="28"/>
+    </w:p>
+    <w:p>
+      <w:pPr>
+        <w:jc w:val="both"/>
+      </w:pPr>
+      <w:r>
+        <w:t xml:space="preserve">Antes de codificar as páginas, é necessário entender seu design, sua formação e estratégia para não investir tempo e esforço em algo, que ao fim do projeto, fique péssimo quando se fala em experiência do usuário. Abaixo, o grupo detentor do projeto </w:t>
       </w:r>
       <w:proofErr w:type="spellStart"/>
       <w:r>
@@ -7084,11 +7651,30 @@
         <w:t xml:space="preserve"> apresenta as seguintes telas de rascunhos correspondentes a versão inicial do software:</w:t>
       </w:r>
     </w:p>
-    <w:p/>
-    <w:p/>
-    <w:p/>
-    <w:p/>
-    <w:p>
+    <w:p>
+      <w:pPr>
+        <w:jc w:val="both"/>
+      </w:pPr>
+    </w:p>
+    <w:p>
+      <w:pPr>
+        <w:jc w:val="both"/>
+      </w:pPr>
+    </w:p>
+    <w:p>
+      <w:pPr>
+        <w:jc w:val="both"/>
+      </w:pPr>
+    </w:p>
+    <w:p>
+      <w:pPr>
+        <w:jc w:val="both"/>
+      </w:pPr>
+    </w:p>
+    <w:p>
+      <w:pPr>
+        <w:jc w:val="both"/>
+      </w:pPr>
       <w:r>
         <w:rPr>
           <w:noProof/>
@@ -7137,7 +7723,7 @@
     </w:p>
     <w:p>
       <w:pPr>
-        <w:jc w:val="center"/>
+        <w:jc w:val="both"/>
         <w:rPr>
           <w:i/>
           <w:iCs/>
@@ -7155,9 +7741,20 @@
         <w:t>Rascunho de telas iniciais 1 e 2</w:t>
       </w:r>
     </w:p>
-    <w:p/>
-    <w:p/>
-    <w:p>
+    <w:p>
+      <w:pPr>
+        <w:jc w:val="both"/>
+      </w:pPr>
+    </w:p>
+    <w:p>
+      <w:pPr>
+        <w:jc w:val="both"/>
+      </w:pPr>
+    </w:p>
+    <w:p>
+      <w:pPr>
+        <w:jc w:val="both"/>
+      </w:pPr>
       <w:r>
         <w:rPr>
           <w:noProof/>
@@ -7207,7 +7804,7 @@
     </w:p>
     <w:p>
       <w:pPr>
-        <w:jc w:val="center"/>
+        <w:jc w:val="both"/>
         <w:rPr>
           <w:i/>
           <w:iCs/>
@@ -7252,10 +7849,25 @@
         <w:t>4</w:t>
       </w:r>
     </w:p>
-    <w:p/>
-    <w:p/>
-    <w:p/>
-    <w:p>
+    <w:p>
+      <w:pPr>
+        <w:jc w:val="both"/>
+      </w:pPr>
+    </w:p>
+    <w:p>
+      <w:pPr>
+        <w:jc w:val="both"/>
+      </w:pPr>
+    </w:p>
+    <w:p>
+      <w:pPr>
+        <w:jc w:val="both"/>
+      </w:pPr>
+    </w:p>
+    <w:p>
+      <w:pPr>
+        <w:jc w:val="both"/>
+      </w:pPr>
       <w:r>
         <w:rPr>
           <w:noProof/>
@@ -7305,7 +7917,7 @@
     </w:p>
     <w:p>
       <w:pPr>
-        <w:jc w:val="center"/>
+        <w:jc w:val="both"/>
         <w:rPr>
           <w:i/>
           <w:iCs/>
@@ -7350,9 +7962,20 @@
         <w:t>5.1</w:t>
       </w:r>
     </w:p>
-    <w:p/>
-    <w:p/>
-    <w:p>
+    <w:p>
+      <w:pPr>
+        <w:jc w:val="both"/>
+      </w:pPr>
+    </w:p>
+    <w:p>
+      <w:pPr>
+        <w:jc w:val="both"/>
+      </w:pPr>
+    </w:p>
+    <w:p>
+      <w:pPr>
+        <w:jc w:val="both"/>
+      </w:pPr>
       <w:r>
         <w:rPr>
           <w:noProof/>
@@ -7397,7 +8020,7 @@
     </w:p>
     <w:p>
       <w:pPr>
-        <w:jc w:val="center"/>
+        <w:jc w:val="both"/>
         <w:rPr>
           <w:i/>
           <w:iCs/>
@@ -7444,7 +8067,7 @@
     </w:p>
     <w:p>
       <w:pPr>
-        <w:jc w:val="center"/>
+        <w:jc w:val="both"/>
         <w:rPr>
           <w:i/>
           <w:iCs/>
@@ -7456,21 +8079,24 @@
     <w:p>
       <w:pPr>
         <w:pStyle w:val="Ttulo2"/>
-      </w:pPr>
-      <w:bookmarkStart w:id="28" w:name="_Toc167968039"/>
+        <w:jc w:val="both"/>
+      </w:pPr>
+      <w:bookmarkStart w:id="29" w:name="_Toc169348554"/>
       <w:r>
         <w:t>Simulação da Navegação entre Telas</w:t>
       </w:r>
-      <w:bookmarkEnd w:id="28"/>
+      <w:bookmarkEnd w:id="29"/>
     </w:p>
     <w:p>
       <w:pPr>
         <w:pStyle w:val="SemEspaamento"/>
+        <w:jc w:val="both"/>
       </w:pPr>
     </w:p>
     <w:p>
       <w:pPr>
         <w:pStyle w:val="SemEspaamento"/>
+        <w:jc w:val="both"/>
       </w:pPr>
       <w:r>
         <w:t>Visualmente para o usuário mais leigo, apenas o rascunho não compreende uma boa visualização da navegação, por isso, o time anexa o link abaixo para que seja possível vivenciar a navegação entre os rascunhos apresentados anteriormente.</w:t>
@@ -7479,11 +8105,13 @@
     <w:p>
       <w:pPr>
         <w:pStyle w:val="SemEspaamento"/>
+        <w:jc w:val="both"/>
       </w:pPr>
     </w:p>
     <w:p>
       <w:pPr>
         <w:pStyle w:val="SemEspaamento"/>
+        <w:jc w:val="both"/>
       </w:pPr>
       <w:hyperlink r:id="rId19" w:history="1">
         <w:r>
@@ -7494,47 +8122,89 @@
         </w:r>
       </w:hyperlink>
     </w:p>
-    <w:p/>
-    <w:p/>
-    <w:p/>
-    <w:p/>
-    <w:p/>
-    <w:p/>
-    <w:p/>
+    <w:p>
+      <w:pPr>
+        <w:jc w:val="both"/>
+      </w:pPr>
+    </w:p>
+    <w:p>
+      <w:pPr>
+        <w:jc w:val="both"/>
+      </w:pPr>
+    </w:p>
+    <w:p>
+      <w:pPr>
+        <w:jc w:val="both"/>
+      </w:pPr>
+    </w:p>
+    <w:p>
+      <w:pPr>
+        <w:jc w:val="both"/>
+      </w:pPr>
+    </w:p>
+    <w:p>
+      <w:pPr>
+        <w:jc w:val="both"/>
+      </w:pPr>
+    </w:p>
+    <w:p>
+      <w:pPr>
+        <w:jc w:val="both"/>
+      </w:pPr>
+    </w:p>
+    <w:p>
+      <w:pPr>
+        <w:jc w:val="both"/>
+      </w:pPr>
+    </w:p>
     <w:p>
       <w:pPr>
         <w:pStyle w:val="Ttulo1"/>
-        <w:numPr>
-          <w:ilvl w:val="0"/>
-          <w:numId w:val="0"/>
-        </w:numPr>
-      </w:pPr>
-      <w:bookmarkStart w:id="29" w:name="_Toc161762669"/>
-      <w:bookmarkStart w:id="30" w:name="_Toc167968040"/>
+      </w:pPr>
+      <w:bookmarkStart w:id="30" w:name="_Toc161762669"/>
+      <w:bookmarkStart w:id="31" w:name="_Toc169348555"/>
       <w:r>
         <w:lastRenderedPageBreak/>
         <w:t>Considerações Finais</w:t>
       </w:r>
-      <w:bookmarkEnd w:id="29"/>
       <w:bookmarkEnd w:id="30"/>
-    </w:p>
-    <w:p/>
-    <w:p>
-      <w:r>
-        <w:t>Conclusão: Concluir o trabalho e destacar aprendizados</w:t>
-      </w:r>
+      <w:bookmarkEnd w:id="31"/>
+    </w:p>
+    <w:p>
+      <w:pPr>
+        <w:jc w:val="both"/>
+      </w:pPr>
+    </w:p>
+    <w:p>
+      <w:pPr>
+        <w:jc w:val="both"/>
+      </w:pPr>
+      <w:r>
+        <w:t>Portanto, o projeto Educa Quest conseguiu alcançar seu objetivo final, onde apresenta a documentação do software da primeira versão deste protótipo, cumprindo os requisitos levantados e as promessas referente ao design e funcionalidade do projeto. No entanto, conforme orientado pelo professor e abordado pelo grupo, o projeto ainda tem melhorias a serem implementadas referente a novas funcionalidades, como a criação de quiz pelo professor, onde ele faz o gerenciamento e validação dele.</w:t>
+      </w:r>
+    </w:p>
+    <w:p>
+      <w:pPr>
+        <w:jc w:val="both"/>
+      </w:pPr>
     </w:p>
     <w:p>
       <w:pPr>
         <w:suppressAutoHyphens w:val="0"/>
+        <w:jc w:val="both"/>
       </w:pPr>
       <w:r>
         <w:br w:type="page"/>
       </w:r>
     </w:p>
-    <w:p/>
-    <w:p>
-      <w:pPr>
+    <w:p>
+      <w:pPr>
+        <w:jc w:val="both"/>
+      </w:pPr>
+    </w:p>
+    <w:p>
+      <w:pPr>
+        <w:jc w:val="both"/>
         <w:rPr>
           <w:b/>
           <w:sz w:val="28"/>
@@ -7552,6 +8222,7 @@
     </w:p>
     <w:p>
       <w:pPr>
+        <w:jc w:val="both"/>
         <w:rPr>
           <w:b/>
           <w:sz w:val="28"/>
@@ -7562,6 +8233,7 @@
     <w:p>
       <w:pPr>
         <w:pStyle w:val="SemEspaamento"/>
+        <w:jc w:val="both"/>
       </w:pPr>
       <w:r>
         <w:t xml:space="preserve">Todo o projeto foi realizado pela equipe que representa o </w:t>
@@ -7581,9 +8253,13 @@
     <w:p>
       <w:pPr>
         <w:pStyle w:val="SemEspaamento"/>
-      </w:pPr>
-    </w:p>
-    <w:p>
+        <w:jc w:val="both"/>
+      </w:pPr>
+    </w:p>
+    <w:p>
+      <w:pPr>
+        <w:jc w:val="both"/>
+      </w:pPr>
       <w:r>
         <w:rPr>
           <w:b/>
@@ -7608,8 +8284,15 @@
         <w:t>: atuou na criação do diagrama de casos de uso, no protótipo de telas e no escopo e requisitos funcionais e não funcionais do sistema.</w:t>
       </w:r>
     </w:p>
-    <w:p/>
-    <w:p>
+    <w:p>
+      <w:pPr>
+        <w:jc w:val="both"/>
+      </w:pPr>
+    </w:p>
+    <w:p>
+      <w:pPr>
+        <w:jc w:val="both"/>
+      </w:pPr>
       <w:r>
         <w:rPr>
           <w:b/>
@@ -7653,9 +8336,22 @@
       <w:r>
         <w:t>.</w:t>
       </w:r>
-    </w:p>
-    <w:p/>
-    <w:p>
+      <w:r>
+        <w:t xml:space="preserve"> Construção do HTML e CSS</w:t>
+      </w:r>
+      <w:r>
+        <w:t>.</w:t>
+      </w:r>
+    </w:p>
+    <w:p>
+      <w:pPr>
+        <w:jc w:val="both"/>
+      </w:pPr>
+    </w:p>
+    <w:p>
+      <w:pPr>
+        <w:jc w:val="both"/>
+      </w:pPr>
       <w:proofErr w:type="spellStart"/>
       <w:r>
         <w:rPr>
@@ -7680,8 +8376,15 @@
         <w:t>os de uso e contexto do projeto.</w:t>
       </w:r>
     </w:p>
-    <w:p/>
-    <w:p>
+    <w:p>
+      <w:pPr>
+        <w:jc w:val="both"/>
+      </w:pPr>
+    </w:p>
+    <w:p>
+      <w:pPr>
+        <w:jc w:val="both"/>
+      </w:pPr>
       <w:proofErr w:type="spellStart"/>
       <w:r>
         <w:rPr>
@@ -7700,8 +8403,15 @@
         <w:t>: atuou na criação do diagrama de atividade, casos de uso e prototipação de telas.</w:t>
       </w:r>
     </w:p>
-    <w:p/>
-    <w:p>
+    <w:p>
+      <w:pPr>
+        <w:jc w:val="both"/>
+      </w:pPr>
+    </w:p>
+    <w:p>
+      <w:pPr>
+        <w:jc w:val="both"/>
+      </w:pPr>
       <w:r>
         <w:rPr>
           <w:b/>
@@ -7715,8 +8425,15 @@
         <w:t>atuou nos objetivos de projeto, protótipo de telas.</w:t>
       </w:r>
     </w:p>
-    <w:p/>
-    <w:p>
+    <w:p>
+      <w:pPr>
+        <w:jc w:val="both"/>
+      </w:pPr>
+    </w:p>
+    <w:p>
+      <w:pPr>
+        <w:jc w:val="both"/>
+      </w:pPr>
       <w:r>
         <w:rPr>
           <w:b/>
@@ -7730,12 +8447,13 @@
     <w:p>
       <w:pPr>
         <w:suppressAutoHyphens w:val="0"/>
+        <w:jc w:val="both"/>
       </w:pPr>
       <w:r>
         <w:br w:type="page"/>
       </w:r>
     </w:p>
-    <w:bookmarkStart w:id="31" w:name="_Toc167968041" w:displacedByCustomXml="next"/>
+    <w:bookmarkStart w:id="32" w:name="_Toc169348556" w:displacedByCustomXml="next"/>
     <w:sdt>
       <w:sdtPr>
         <w:rPr>
@@ -7753,15 +8471,11 @@
         <w:p>
           <w:pPr>
             <w:pStyle w:val="Ttulo1"/>
-            <w:numPr>
-              <w:ilvl w:val="0"/>
-              <w:numId w:val="0"/>
-            </w:numPr>
           </w:pPr>
           <w:r>
             <w:t>Referências</w:t>
           </w:r>
-          <w:bookmarkEnd w:id="31"/>
+          <w:bookmarkEnd w:id="32"/>
         </w:p>
         <w:sdt>
           <w:sdtPr>
@@ -8292,7 +9006,6 @@
     <w:lvl w:ilvl="0">
       <w:start w:val="1"/>
       <w:numFmt w:val="decimal"/>
-      <w:pStyle w:val="Ttulo1"/>
       <w:lvlText w:val="%1."/>
       <w:lvlJc w:val="left"/>
       <w:pPr>
@@ -9498,7 +10211,7 @@
   </w:latentStyles>
   <w:style w:type="paragraph" w:default="1" w:styleId="Normal">
     <w:name w:val="Normal"/>
-    <w:rsid w:val="00144DFD"/>
+    <w:rsid w:val="009316B1"/>
     <w:pPr>
       <w:suppressAutoHyphens/>
     </w:pPr>
@@ -9510,10 +10223,10 @@
     <w:link w:val="Ttulo1Char"/>
     <w:uiPriority w:val="9"/>
     <w:qFormat/>
+    <w:rsid w:val="0074547E"/>
     <w:pPr>
-      <w:numPr>
-        <w:numId w:val="1"/>
-      </w:numPr>
+      <w:spacing w:before="0" w:after="0" w:line="360" w:lineRule="auto"/>
+      <w:jc w:val="both"/>
       <w:outlineLvl w:val="0"/>
     </w:pPr>
   </w:style>
@@ -9598,6 +10311,7 @@
   </w:style>
   <w:style w:type="paragraph" w:styleId="Ttulo7">
     <w:name w:val="heading 7"/>
+    <w:aliases w:val="Subtitulo"/>
     <w:basedOn w:val="Normal"/>
     <w:next w:val="Normal"/>
     <w:link w:val="Ttulo7Char"/>
@@ -9605,18 +10319,21 @@
     <w:semiHidden/>
     <w:unhideWhenUsed/>
     <w:qFormat/>
-    <w:rsid w:val="00417C71"/>
+    <w:rsid w:val="0074547E"/>
     <w:pPr>
       <w:keepNext/>
       <w:keepLines/>
-      <w:spacing w:before="40"/>
+      <w:spacing w:line="360" w:lineRule="auto"/>
+      <w:ind w:firstLine="851"/>
+      <w:jc w:val="both"/>
       <w:outlineLvl w:val="6"/>
     </w:pPr>
     <w:rPr>
-      <w:rFonts w:asciiTheme="majorHAnsi" w:eastAsiaTheme="majorEastAsia" w:hAnsiTheme="majorHAnsi" w:cstheme="majorBidi"/>
-      <w:i/>
+      <w:rFonts w:eastAsiaTheme="majorEastAsia" w:cstheme="majorBidi"/>
+      <w:b/>
       <w:iCs/>
-      <w:color w:val="1F4D78" w:themeColor="accent1" w:themeShade="7F"/>
+      <w:color w:val="000000" w:themeColor="text1"/>
+      <w:sz w:val="24"/>
     </w:rPr>
   </w:style>
   <w:style w:type="character" w:default="1" w:styleId="Fontepargpadro">
@@ -9739,8 +10456,10 @@
     <w:name w:val="TOC Heading"/>
     <w:basedOn w:val="Ttulo1"/>
     <w:next w:val="Normal"/>
+    <w:uiPriority w:val="39"/>
+    <w:qFormat/>
     <w:pPr>
-      <w:spacing w:before="240" w:after="0" w:line="256" w:lineRule="auto"/>
+      <w:spacing w:before="240" w:line="256" w:lineRule="auto"/>
     </w:pPr>
     <w:rPr>
       <w:rFonts w:ascii="Calibri" w:eastAsia="MS Gothic" w:hAnsi="Calibri" w:cs="Times New Roman"/>
@@ -9978,16 +10697,18 @@
   </w:style>
   <w:style w:type="character" w:customStyle="1" w:styleId="Ttulo7Char">
     <w:name w:val="Título 7 Char"/>
+    <w:aliases w:val="Subtitulo Char"/>
     <w:basedOn w:val="Fontepargpadro"/>
     <w:link w:val="Ttulo7"/>
     <w:uiPriority w:val="9"/>
     <w:semiHidden/>
-    <w:rsid w:val="00417C71"/>
+    <w:rsid w:val="0074547E"/>
     <w:rPr>
-      <w:rFonts w:asciiTheme="majorHAnsi" w:eastAsiaTheme="majorEastAsia" w:hAnsiTheme="majorHAnsi" w:cstheme="majorBidi"/>
-      <w:i/>
+      <w:rFonts w:eastAsiaTheme="majorEastAsia" w:cstheme="majorBidi"/>
+      <w:b/>
       <w:iCs/>
-      <w:color w:val="1F4D78" w:themeColor="accent1" w:themeShade="7F"/>
+      <w:color w:val="000000" w:themeColor="text1"/>
+      <w:sz w:val="24"/>
     </w:rPr>
   </w:style>
   <w:style w:type="paragraph" w:styleId="Citao">
@@ -10026,7 +10747,7 @@
     <w:basedOn w:val="Fontepargpadro"/>
     <w:link w:val="Ttulo1"/>
     <w:uiPriority w:val="9"/>
-    <w:rsid w:val="005056C5"/>
+    <w:rsid w:val="0074547E"/>
     <w:rPr>
       <w:b/>
       <w:sz w:val="28"/>
@@ -10048,8 +10769,11 @@
     <w:autoRedefine/>
     <w:uiPriority w:val="39"/>
     <w:unhideWhenUsed/>
-    <w:rsid w:val="00EE0D3B"/>
+    <w:rsid w:val="0074547E"/>
     <w:pPr>
+      <w:tabs>
+        <w:tab w:val="right" w:leader="dot" w:pos="9019"/>
+      </w:tabs>
       <w:spacing w:after="100"/>
     </w:pPr>
   </w:style>
@@ -10077,6 +10801,25 @@
       <w:color w:val="605E5C"/>
       <w:shd w:val="clear" w:color="auto" w:fill="E1DFDD"/>
     </w:rPr>
+  </w:style>
+  <w:style w:type="table" w:styleId="Tabelacomgrade">
+    <w:name w:val="Table Grid"/>
+    <w:basedOn w:val="Tabelanormal"/>
+    <w:uiPriority w:val="39"/>
+    <w:rsid w:val="00AD2992"/>
+    <w:pPr>
+      <w:spacing w:line="240" w:lineRule="auto"/>
+    </w:pPr>
+    <w:tblPr>
+      <w:tblBorders>
+        <w:top w:val="single" w:sz="4" w:space="0" w:color="auto"/>
+        <w:left w:val="single" w:sz="4" w:space="0" w:color="auto"/>
+        <w:bottom w:val="single" w:sz="4" w:space="0" w:color="auto"/>
+        <w:right w:val="single" w:sz="4" w:space="0" w:color="auto"/>
+        <w:insideH w:val="single" w:sz="4" w:space="0" w:color="auto"/>
+        <w:insideV w:val="single" w:sz="4" w:space="0" w:color="auto"/>
+      </w:tblBorders>
+    </w:tblPr>
   </w:style>
 </w:styles>
 </file>

</xml_diff>

<commit_message>
Atualização de Metodologia de Projeto
</commit_message>
<xml_diff>
--- a/0-DOCUMENTACAO/0-ENGENHARIA DE SOFTWARE - ATIVIDADES/Projeto.Integrador.1.Semestre.docx
+++ b/0-DOCUMENTACAO/0-ENGENHARIA DE SOFTWARE - ATIVIDADES/Projeto.Integrador.1.Semestre.docx
@@ -4467,28 +4467,11 @@
     </w:p>
     <w:p>
       <w:pPr>
-        <w:pStyle w:val="PargrafodaLista"/>
-        <w:ind w:left="142"/>
-        <w:jc w:val="both"/>
-        <w:rPr>
-          <w:b/>
-          <w:sz w:val="24"/>
-          <w:szCs w:val="24"/>
-        </w:rPr>
-      </w:pPr>
-      <w:r>
-        <w:rPr>
-          <w:b/>
-          <w:sz w:val="24"/>
-          <w:szCs w:val="24"/>
-        </w:rPr>
+        <w:pStyle w:val="Ttulo1"/>
+      </w:pPr>
+      <w:r>
         <w:t>Cronograma</w:t>
       </w:r>
-    </w:p>
-    <w:p>
-      <w:pPr>
-        <w:pStyle w:val="Ttulo1"/>
-      </w:pPr>
     </w:p>
     <w:tbl>
       <w:tblPr>
@@ -6739,11 +6722,22 @@
       </w:tr>
     </w:tbl>
     <w:p>
-      <w:pPr>
-        <w:pStyle w:val="Ttulo1"/>
-      </w:pPr>
       <w:bookmarkStart w:id="15" w:name="_Toc161762661"/>
       <w:bookmarkStart w:id="16" w:name="_Toc169348546"/>
+    </w:p>
+    <w:p>
+      <w:pPr>
+        <w:suppressAutoHyphens w:val="0"/>
+      </w:pPr>
+      <w:r>
+        <w:br w:type="page"/>
+      </w:r>
+    </w:p>
+    <w:p/>
+    <w:p>
+      <w:pPr>
+        <w:pStyle w:val="Ttulo1"/>
+      </w:pPr>
       <w:r>
         <w:t>Documentação do Sistema</w:t>
       </w:r>
@@ -6785,7 +6779,6 @@
       <w:bookmarkStart w:id="17" w:name="_Toc161762662"/>
       <w:bookmarkStart w:id="18" w:name="_Toc169348547"/>
       <w:r>
-        <w:lastRenderedPageBreak/>
         <w:t>Metodologia de Desenvolvimento</w:t>
       </w:r>
       <w:bookmarkEnd w:id="17"/>
@@ -6815,6 +6808,22 @@
       <w:r>
         <w:t>implementação no projeto a nível macro, englobando outras atividades.</w:t>
       </w:r>
+      <w:r>
+        <w:t xml:space="preserve"> A visualização da implementação do modelo é observada no </w:t>
+      </w:r>
+      <w:proofErr w:type="spellStart"/>
+      <w:r>
+        <w:t>Github</w:t>
+      </w:r>
+      <w:proofErr w:type="spellEnd"/>
+      <w:r>
+        <w:t xml:space="preserve"> do grupo, onde cada participante tem sua contribuição ali dentro.</w:t>
+      </w:r>
+    </w:p>
+    <w:p>
+      <w:pPr>
+        <w:jc w:val="both"/>
+      </w:pPr>
     </w:p>
     <w:p>
       <w:pPr>
@@ -6916,6 +6925,7 @@
         <w:rPr>
           <w:noProof/>
         </w:rPr>
+        <w:lastRenderedPageBreak/>
         <w:drawing>
           <wp:inline distT="0" distB="0" distL="0" distR="0" wp14:anchorId="14F1B621" wp14:editId="0E7B7A67">
             <wp:extent cx="5733415" cy="4064635"/>
@@ -7006,7 +7016,6 @@
           <w:b/>
           <w:bCs/>
         </w:rPr>
-        <w:lastRenderedPageBreak/>
         <w:t>Atividade Fazer Cadastro</w:t>
       </w:r>
     </w:p>
@@ -7074,6 +7083,7 @@
         <w:jc w:val="both"/>
       </w:pPr>
       <w:r>
+        <w:lastRenderedPageBreak/>
         <w:t>Neste diagrama de atividade está representado as ações na tela de cadastro, onde consiste que o usuário defina o tipo de sua conta, preencha dados pessoais e após preenchidos o usuário define um e-mail e uma senha, que será validado pelo sistema. Logo após a validação, o cadastro do usuário é salvo no banco de dados do software.</w:t>
       </w:r>
     </w:p>
@@ -7177,15 +7187,7 @@
         <w:jc w:val="both"/>
       </w:pPr>
       <w:r>
-        <w:t xml:space="preserve">Neste diagrama de atividade está representado as ações na tela jogar, onde após o login ser efetuado o usuário seleciona sua preferência (solo/ </w:t>
-      </w:r>
-      <w:proofErr w:type="gramStart"/>
-      <w:r>
-        <w:t>multiplayer )</w:t>
-      </w:r>
-      <w:proofErr w:type="gramEnd"/>
-      <w:r>
-        <w:t>, posteriormente o usuário é conduzido para a tela de configuração do modo de sua preferência, depois de configurado, é liberado o campo para a escolha da matéria e do tema para início do jogo.</w:t>
+        <w:t>Neste diagrama de atividade está representado as ações na tela jogar, onde após o login ser efetuado o usuário seleciona sua preferência (solo/ multiplayer ), posteriormente o usuário é conduzido para a tela de configuração do modo de sua preferência, depois de configurado, é liberado o campo para a escolha da matéria e do tema para início do jogo.</w:t>
       </w:r>
     </w:p>
     <w:p>

</xml_diff>

<commit_message>
Finalização de Requisitos Funcionais E Não Funcionais #4
</commit_message>
<xml_diff>
--- a/0-DOCUMENTACAO/0-ENGENHARIA DE SOFTWARE - ATIVIDADES/Projeto.Integrador.1.Semestre.docx
+++ b/0-DOCUMENTACAO/0-ENGENHARIA DE SOFTWARE - ATIVIDADES/Projeto.Integrador.1.Semestre.docx
@@ -309,7 +309,6 @@
         </w:rPr>
         <w:t xml:space="preserve">) / </w:t>
       </w:r>
-      <w:proofErr w:type="spellStart"/>
       <w:r>
         <w:rPr>
           <w:b/>
@@ -318,7 +317,6 @@
         </w:rPr>
         <w:t>EducaQuest</w:t>
       </w:r>
-      <w:proofErr w:type="spellEnd"/>
       <w:r>
         <w:rPr>
           <w:b/>
@@ -458,23 +456,7 @@
                 <w:sz w:val="24"/>
                 <w:szCs w:val="24"/>
               </w:rPr>
-              <w:t xml:space="preserve">Caio </w:t>
-            </w:r>
-            <w:proofErr w:type="spellStart"/>
-            <w:r>
-              <w:rPr>
-                <w:sz w:val="24"/>
-                <w:szCs w:val="24"/>
-              </w:rPr>
-              <w:t>Beteghelli</w:t>
-            </w:r>
-            <w:proofErr w:type="spellEnd"/>
-            <w:r>
-              <w:rPr>
-                <w:sz w:val="24"/>
-                <w:szCs w:val="24"/>
-              </w:rPr>
-              <w:t xml:space="preserve"> de Almeida</w:t>
+              <w:t>Caio Beteghelli de Almeida</w:t>
             </w:r>
           </w:p>
         </w:tc>
@@ -545,21 +527,12 @@
                 <w:szCs w:val="24"/>
               </w:rPr>
             </w:pPr>
-            <w:proofErr w:type="spellStart"/>
             <w:r>
               <w:rPr>
                 <w:sz w:val="24"/>
                 <w:szCs w:val="24"/>
               </w:rPr>
-              <w:t>Izabely</w:t>
-            </w:r>
-            <w:proofErr w:type="spellEnd"/>
-            <w:r>
-              <w:rPr>
-                <w:sz w:val="24"/>
-                <w:szCs w:val="24"/>
-              </w:rPr>
-              <w:t xml:space="preserve"> do Nascimento Rodrigues de Campos</w:t>
+              <w:t>Izabely do Nascimento Rodrigues de Campos</w:t>
             </w:r>
           </w:p>
         </w:tc>
@@ -592,21 +565,12 @@
                 <w:szCs w:val="24"/>
               </w:rPr>
             </w:pPr>
-            <w:proofErr w:type="spellStart"/>
             <w:r>
               <w:rPr>
                 <w:sz w:val="24"/>
                 <w:szCs w:val="24"/>
               </w:rPr>
-              <w:t>Julio</w:t>
-            </w:r>
-            <w:proofErr w:type="spellEnd"/>
-            <w:r>
-              <w:rPr>
-                <w:sz w:val="24"/>
-                <w:szCs w:val="24"/>
-              </w:rPr>
-              <w:t xml:space="preserve"> Eduardo de Sales</w:t>
+              <w:t>Julio Eduardo de Sales</w:t>
             </w:r>
           </w:p>
         </w:tc>
@@ -1018,13 +982,8 @@
         <w:t xml:space="preserve">GRUPO: </w:t>
       </w:r>
       <w:r>
-        <w:t xml:space="preserve">Grupo 07 - </w:t>
-      </w:r>
-      <w:proofErr w:type="spellStart"/>
-      <w:r>
-        <w:t>EducaQuest</w:t>
-      </w:r>
-      <w:proofErr w:type="spellEnd"/>
+        <w:t>Grupo 07 - EducaQuest</w:t>
+      </w:r>
       <w:r>
         <w:rPr>
           <w:rFonts w:ascii="Verdana" w:hAnsi="Verdana"/>
@@ -3214,23 +3173,7 @@
           <w:sz w:val="24"/>
           <w:szCs w:val="24"/>
         </w:rPr>
-        <w:t xml:space="preserve"> e o acesso às tecnologias, como celulares, é cada vez mais recorrente, como aponta o </w:t>
-      </w:r>
-      <w:proofErr w:type="spellStart"/>
-      <w:r>
-        <w:rPr>
-          <w:sz w:val="24"/>
-          <w:szCs w:val="24"/>
-        </w:rPr>
-        <w:t>FGVcia</w:t>
-      </w:r>
-      <w:proofErr w:type="spellEnd"/>
-      <w:r>
-        <w:rPr>
-          <w:sz w:val="24"/>
-          <w:szCs w:val="24"/>
-        </w:rPr>
-        <w:t xml:space="preserve"> (</w:t>
+        <w:t xml:space="preserve"> e o acesso às tecnologias, como celulares, é cada vez mais recorrente, como aponta o FGVcia (</w:t>
       </w:r>
       <w:r>
         <w:rPr>
@@ -3591,23 +3534,7 @@
           <w:rFonts w:ascii="Arial" w:hAnsi="Arial" w:cs="Arial"/>
           <w:color w:val="000000"/>
         </w:rPr>
-        <w:t xml:space="preserve">Criar um game com um ranking competitivo onde os alunos irão responder perguntas relacionadas as matérias (aplicadas de forma prática), de forma individual ou em equipe, com uma interação entre os alunos por meio de reações (emojis) nas respostas. Além de fornecer um game competitivo, também terá o material, onde serão vídeos curtos para os alunos, semelhante às plataformas TikTok, shorts do Youtube, </w:t>
-      </w:r>
-      <w:proofErr w:type="spellStart"/>
-      <w:r>
-        <w:rPr>
-          <w:rFonts w:ascii="Arial" w:hAnsi="Arial" w:cs="Arial"/>
-          <w:color w:val="000000"/>
-        </w:rPr>
-        <w:t>Kwai</w:t>
-      </w:r>
-      <w:proofErr w:type="spellEnd"/>
-      <w:r>
-        <w:rPr>
-          <w:rFonts w:ascii="Arial" w:hAnsi="Arial" w:cs="Arial"/>
-          <w:color w:val="000000"/>
-        </w:rPr>
-        <w:t>.</w:t>
+        <w:t>Criar um game com um ranking competitivo onde os alunos irão responder perguntas relacionadas as matérias (aplicadas de forma prática), de forma individual ou em equipe, com uma interação entre os alunos por meio de reações (emojis) nas respostas. Além de fornecer um game competitivo, também terá o material, onde serão vídeos curtos para os alunos, semelhante às plataformas TikTok, shorts do Youtube, Kwai.</w:t>
       </w:r>
     </w:p>
     <w:p>
@@ -3696,15 +3623,7 @@
       </w:r>
       <w:r>
         <w:tab/>
-        <w:t xml:space="preserve">identificação de necessidades que são esperadas da solução a ser apresentada. Para o projeto </w:t>
-      </w:r>
-      <w:proofErr w:type="spellStart"/>
-      <w:r>
-        <w:t>EducaQuest</w:t>
-      </w:r>
-      <w:proofErr w:type="spellEnd"/>
-      <w:r>
-        <w:t xml:space="preserve">, foi utilizado a pesquisa e análise de dados obtidos através da internet e as experiências pessoais dos próprios idealizadores do projeto e de pessoas próximas. </w:t>
+        <w:t xml:space="preserve">identificação de necessidades que são esperadas da solução a ser apresentada. Para o projeto EducaQuest, foi utilizado a pesquisa e análise de dados obtidos através da internet e as experiências pessoais dos próprios idealizadores do projeto e de pessoas próximas. </w:t>
       </w:r>
     </w:p>
     <w:p>
@@ -3760,15 +3679,13 @@
         <w:jc w:val="both"/>
       </w:pPr>
       <w:r>
-        <w:t>[RF001] – Criação e Validação de Quiz por um Professor/Administrador</w:t>
-      </w:r>
-    </w:p>
-    <w:p>
-      <w:pPr>
-        <w:jc w:val="both"/>
-      </w:pPr>
-      <w:r>
-        <w:t xml:space="preserve">[RF002] – </w:t>
+        <w:t>[RF00</w:t>
+      </w:r>
+      <w:r>
+        <w:t>1</w:t>
+      </w:r>
+      <w:r>
+        <w:t xml:space="preserve">] – </w:t>
       </w:r>
       <w:r>
         <w:t>Seção de Ajuda aos usuários</w:t>
@@ -3779,52 +3696,142 @@
         <w:jc w:val="both"/>
       </w:pPr>
       <w:r>
-        <w:t>[RF003] – Usuários alteram configurações para seu estilo</w:t>
-      </w:r>
-    </w:p>
-    <w:p>
-      <w:pPr>
-        <w:jc w:val="both"/>
-      </w:pPr>
-      <w:r>
-        <w:t>[RF004] – Modo de Jogo “JOGAR SOZINHO” (Praticar)</w:t>
-      </w:r>
-    </w:p>
-    <w:p>
-      <w:pPr>
-        <w:jc w:val="both"/>
-      </w:pPr>
-      <w:r>
-        <w:t>{RF005] – Menu de Navegação</w:t>
-      </w:r>
-    </w:p>
-    <w:p>
-      <w:pPr>
-        <w:jc w:val="both"/>
-      </w:pPr>
-    </w:p>
-    <w:p>
-      <w:pPr>
-        <w:jc w:val="both"/>
-      </w:pPr>
-    </w:p>
-    <w:p>
-      <w:pPr>
-        <w:jc w:val="both"/>
-      </w:pPr>
-    </w:p>
-    <w:p>
-      <w:pPr>
-        <w:jc w:val="both"/>
-      </w:pPr>
-    </w:p>
-    <w:p>
-      <w:pPr>
-        <w:jc w:val="both"/>
-      </w:pPr>
-      <w:r>
-        <w:lastRenderedPageBreak/>
-        <w:t xml:space="preserve">[RF002] – Seção de Ajuda </w:t>
+        <w:t>[RF00</w:t>
+      </w:r>
+      <w:r>
+        <w:t>2</w:t>
+      </w:r>
+      <w:r>
+        <w:t>] – Usuários alteram configurações para seu estilo</w:t>
+      </w:r>
+    </w:p>
+    <w:p>
+      <w:pPr>
+        <w:jc w:val="both"/>
+      </w:pPr>
+      <w:r>
+        <w:t>[RF00</w:t>
+      </w:r>
+      <w:r>
+        <w:t>3</w:t>
+      </w:r>
+      <w:r>
+        <w:t>] – Modo de Jogo “JOGAR SOZINHO” (Praticar)</w:t>
+      </w:r>
+    </w:p>
+    <w:p>
+      <w:pPr>
+        <w:jc w:val="both"/>
+      </w:pPr>
+      <w:r>
+        <w:t>[</w:t>
+      </w:r>
+      <w:r>
+        <w:t>RF00</w:t>
+      </w:r>
+      <w:r>
+        <w:t>4</w:t>
+      </w:r>
+      <w:r>
+        <w:t>] – Menu de Navegação</w:t>
+      </w:r>
+    </w:p>
+    <w:p>
+      <w:pPr>
+        <w:jc w:val="both"/>
+      </w:pPr>
+      <w:r>
+        <w:t>[RF00</w:t>
+      </w:r>
+      <w:r>
+        <w:t>5</w:t>
+      </w:r>
+      <w:r>
+        <w:t>] – Interação com Usuários</w:t>
+      </w:r>
+    </w:p>
+    <w:p>
+      <w:pPr>
+        <w:jc w:val="both"/>
+      </w:pPr>
+      <w:r>
+        <w:t>[RF00</w:t>
+      </w:r>
+      <w:r>
+        <w:t>6</w:t>
+      </w:r>
+      <w:r>
+        <w:t>] – Modo de Jogo “JOGAR MULTIPLAYER” (Jogar em equipe)</w:t>
+      </w:r>
+    </w:p>
+    <w:p>
+      <w:pPr>
+        <w:jc w:val="both"/>
+      </w:pPr>
+      <w:r>
+        <w:rPr>
+          <w:color w:val="000000"/>
+        </w:rPr>
+        <w:t>[RF00</w:t>
+      </w:r>
+      <w:r>
+        <w:rPr>
+          <w:color w:val="000000"/>
+        </w:rPr>
+        <w:t>7</w:t>
+      </w:r>
+      <w:r>
+        <w:rPr>
+          <w:color w:val="000000"/>
+        </w:rPr>
+        <w:t xml:space="preserve">] - </w:t>
+      </w:r>
+      <w:r>
+        <w:t>Criação e Validação de Quiz por um Professor/Administrador</w:t>
+      </w:r>
+    </w:p>
+    <w:p>
+      <w:pPr>
+        <w:jc w:val="both"/>
+      </w:pPr>
+    </w:p>
+    <w:p>
+      <w:pPr>
+        <w:jc w:val="both"/>
+      </w:pPr>
+    </w:p>
+    <w:p>
+      <w:pPr>
+        <w:jc w:val="both"/>
+      </w:pPr>
+    </w:p>
+    <w:p>
+      <w:pPr>
+        <w:jc w:val="both"/>
+      </w:pPr>
+    </w:p>
+    <w:p>
+      <w:pPr>
+        <w:jc w:val="both"/>
+      </w:pPr>
+    </w:p>
+    <w:p>
+      <w:pPr>
+        <w:jc w:val="both"/>
+      </w:pPr>
+    </w:p>
+    <w:p>
+      <w:pPr>
+        <w:jc w:val="both"/>
+      </w:pPr>
+      <w:r>
+        <w:t>[RF00</w:t>
+      </w:r>
+      <w:r>
+        <w:t>1</w:t>
+      </w:r>
+      <w:r>
+        <w:t xml:space="preserve">] – Seção de Ajuda </w:t>
       </w:r>
       <w:r>
         <w:t xml:space="preserve">aos </w:t>
@@ -3915,7 +3922,7 @@
               <w:jc w:val="both"/>
             </w:pPr>
             <w:r>
-              <w:t>RF002</w:t>
+              <w:t>RF004</w:t>
             </w:r>
           </w:p>
         </w:tc>
@@ -3959,7 +3966,13 @@
         <w:jc w:val="both"/>
       </w:pPr>
       <w:r>
-        <w:t>[RF003] – Usuários alteram configurações para seu estilo</w:t>
+        <w:t>[RF00</w:t>
+      </w:r>
+      <w:r>
+        <w:t>2</w:t>
+      </w:r>
+      <w:r>
+        <w:t>] – Usuários alteram configurações para seu estilo</w:t>
       </w:r>
     </w:p>
     <w:p>
@@ -4011,6 +4024,14 @@
               <w:t>2. Qualquer usuário pode habilitar/desativar som do projeto.</w:t>
             </w:r>
           </w:p>
+          <w:p>
+            <w:pPr>
+              <w:jc w:val="both"/>
+            </w:pPr>
+            <w:r>
+              <w:t>3. Usuários podem habilitar a inversão de cores se caso necessário, como usuários com Daltonismo.</w:t>
+            </w:r>
+          </w:p>
         </w:tc>
       </w:tr>
       <w:tr>
@@ -4036,7 +4057,7 @@
               <w:jc w:val="both"/>
             </w:pPr>
             <w:r>
-              <w:t>Não há dependências relacionadas.</w:t>
+              <w:t>RF004</w:t>
             </w:r>
           </w:p>
         </w:tc>
@@ -4080,7 +4101,13 @@
         <w:jc w:val="both"/>
       </w:pPr>
       <w:r>
-        <w:t>[RF004] – Modo de Jogo “JOGAR SOZINHO” (Praticar)</w:t>
+        <w:t>[RF00</w:t>
+      </w:r>
+      <w:r>
+        <w:t>3</w:t>
+      </w:r>
+      <w:r>
+        <w:t>] – Modo de Jogo “JOGAR SOZINHO” (Praticar)</w:t>
       </w:r>
     </w:p>
     <w:p>
@@ -4124,6 +4151,14 @@
               <w:t>1. Usuário Aluno/Jogador pode praticar em uma sessão própria, a fim de entender como o jogo funciona.</w:t>
             </w:r>
           </w:p>
+          <w:p>
+            <w:pPr>
+              <w:jc w:val="both"/>
+            </w:pPr>
+            <w:r>
+              <w:t>2. O jogo neste modo não necessita de conexão com a internet, uma vez que a pontuação não é contabilizada.</w:t>
+            </w:r>
+          </w:p>
         </w:tc>
       </w:tr>
       <w:tr>
@@ -4190,52 +4225,10 @@
     </w:p>
     <w:p>
       <w:pPr>
-        <w:pStyle w:val="NormalWeb"/>
-        <w:spacing w:line="360" w:lineRule="auto"/>
-        <w:jc w:val="both"/>
-        <w:rPr>
-          <w:rFonts w:ascii="Arial" w:hAnsi="Arial" w:cs="Arial"/>
-          <w:b/>
-          <w:bCs/>
-          <w:color w:val="000000"/>
-        </w:rPr>
-      </w:pPr>
-      <w:r>
-        <w:rPr>
-          <w:rFonts w:ascii="Arial" w:hAnsi="Arial" w:cs="Arial"/>
-          <w:b/>
-          <w:bCs/>
-          <w:color w:val="000000"/>
-        </w:rPr>
-        <w:t>Requisitos Funcionais futuros</w:t>
-      </w:r>
-    </w:p>
-    <w:p>
-      <w:pPr>
-        <w:jc w:val="both"/>
-      </w:pPr>
-      <w:r>
-        <w:t>O projeto ainda contempla funcionalidades futuras a serem implementadas. A ideia surge em questão do tempo de elaboração do projeto e do surgimento de novos requisitos, como é observado no desenvolvimento incremental e em um dos princípios da Engenharia de Software, A Evolução, onde novas descobertas são feitas e alterações são implementadas.</w:t>
-      </w:r>
-    </w:p>
-    <w:p>
-      <w:pPr>
-        <w:pStyle w:val="SemEspaamento"/>
-        <w:jc w:val="both"/>
-      </w:pPr>
-    </w:p>
-    <w:p>
-      <w:pPr>
-        <w:jc w:val="both"/>
-      </w:pPr>
-      <w:r>
-        <w:rPr>
-          <w:color w:val="000000"/>
-        </w:rPr>
-        <w:t xml:space="preserve">[RF005] - </w:t>
-      </w:r>
-      <w:r>
-        <w:t>Criação e Validação de Quiz por um Professor/Administrador</w:t>
+        <w:jc w:val="both"/>
+      </w:pPr>
+      <w:r>
+        <w:t>[RF004] – Menu de Navegação</w:t>
       </w:r>
     </w:p>
     <w:p>
@@ -4276,7 +4269,10 @@
               <w:jc w:val="both"/>
             </w:pPr>
             <w:r>
-              <w:t>1. O professor pode criar um quiz para o aluno.</w:t>
+              <w:t xml:space="preserve">1. </w:t>
+            </w:r>
+            <w:r>
+              <w:t>Apresentar uma navegação para todas as telas do aplicativo.</w:t>
             </w:r>
           </w:p>
           <w:p>
@@ -4284,7 +4280,15 @@
               <w:jc w:val="both"/>
             </w:pPr>
             <w:r>
-              <w:t>2. O Administrador Valida o quis, verificando se as perguntas e o conteúdo são condizentes com as configurações realizadas pelo professor.</w:t>
+              <w:t>2. A posição do menu deve se ajustar ao mobile e ao desktop.</w:t>
+            </w:r>
+          </w:p>
+          <w:p>
+            <w:pPr>
+              <w:jc w:val="both"/>
+            </w:pPr>
+            <w:r>
+              <w:t>3. A navegação apresenta “Jogar”, “Ajuda”, “Ajustes”.</w:t>
             </w:r>
           </w:p>
         </w:tc>
@@ -4312,7 +4316,7 @@
               <w:jc w:val="both"/>
             </w:pPr>
             <w:r>
-              <w:t>RFN004</w:t>
+              <w:t>RFN001</w:t>
             </w:r>
           </w:p>
         </w:tc>
@@ -4348,6 +4352,410 @@
     </w:tbl>
     <w:p>
       <w:pPr>
+        <w:jc w:val="both"/>
+      </w:pPr>
+    </w:p>
+    <w:p>
+      <w:pPr>
+        <w:jc w:val="both"/>
+      </w:pPr>
+      <w:r>
+        <w:t xml:space="preserve">[RF005] – Interação </w:t>
+      </w:r>
+      <w:r>
+        <w:t>entre</w:t>
+      </w:r>
+      <w:r>
+        <w:t xml:space="preserve"> Usuários</w:t>
+      </w:r>
+      <w:r>
+        <w:t xml:space="preserve"> com Emoji.</w:t>
+      </w:r>
+    </w:p>
+    <w:p>
+      <w:pPr>
+        <w:jc w:val="both"/>
+      </w:pPr>
+    </w:p>
+    <w:tbl>
+      <w:tblPr>
+        <w:tblStyle w:val="Tabelacomgrade"/>
+        <w:tblW w:w="0" w:type="auto"/>
+        <w:tblLook w:val="04A0" w:firstRow="1" w:lastRow="0" w:firstColumn="1" w:lastColumn="0" w:noHBand="0" w:noVBand="1"/>
+      </w:tblPr>
+      <w:tblGrid>
+        <w:gridCol w:w="4509"/>
+        <w:gridCol w:w="4510"/>
+      </w:tblGrid>
+      <w:tr>
+        <w:tc>
+          <w:tcPr>
+            <w:tcW w:w="4509" w:type="dxa"/>
+          </w:tcPr>
+          <w:p>
+            <w:pPr>
+              <w:jc w:val="both"/>
+            </w:pPr>
+            <w:r>
+              <w:t>Descrição</w:t>
+            </w:r>
+          </w:p>
+        </w:tc>
+        <w:tc>
+          <w:tcPr>
+            <w:tcW w:w="4510" w:type="dxa"/>
+          </w:tcPr>
+          <w:p>
+            <w:pPr>
+              <w:jc w:val="both"/>
+            </w:pPr>
+            <w:r>
+              <w:t>1. Permitir interação entre equipe por meio de emojis.</w:t>
+            </w:r>
+          </w:p>
+          <w:p>
+            <w:pPr>
+              <w:jc w:val="both"/>
+            </w:pPr>
+            <w:r>
+              <w:t>2. Usuários podem reagir na resposta que consideram correta ou errada.</w:t>
+            </w:r>
+          </w:p>
+          <w:p>
+            <w:pPr>
+              <w:jc w:val="both"/>
+            </w:pPr>
+            <w:r>
+              <w:t>3. Usuários podem reagir com 4 Emojis</w:t>
+            </w:r>
+            <w:r>
+              <w:t>, os quais são:</w:t>
+            </w:r>
+          </w:p>
+          <w:p>
+            <w:pPr>
+              <w:jc w:val="both"/>
+            </w:pPr>
+            <w:r>
+              <w:rPr>
+                <w:rFonts w:ascii="Segoe UI Emoji" w:hAnsi="Segoe UI Emoji" w:cs="Segoe UI Emoji"/>
+              </w:rPr>
+              <w:t>😀</w:t>
+            </w:r>
+            <w:r>
+              <w:t xml:space="preserve"> - Gostei!</w:t>
+            </w:r>
+          </w:p>
+          <w:p>
+            <w:pPr>
+              <w:jc w:val="both"/>
+            </w:pPr>
+            <w:r>
+              <w:rPr>
+                <w:rFonts w:ascii="Segoe UI Emoji" w:hAnsi="Segoe UI Emoji" w:cs="Segoe UI Emoji"/>
+              </w:rPr>
+              <w:t>👍</w:t>
+            </w:r>
+            <w:r>
+              <w:t xml:space="preserve"> - Concordo!</w:t>
+            </w:r>
+          </w:p>
+          <w:p>
+            <w:pPr>
+              <w:jc w:val="both"/>
+            </w:pPr>
+            <w:r>
+              <w:rPr>
+                <w:rFonts w:ascii="Segoe UI Emoji" w:hAnsi="Segoe UI Emoji" w:cs="Segoe UI Emoji"/>
+              </w:rPr>
+              <w:t>🤔</w:t>
+            </w:r>
+            <w:r>
+              <w:t xml:space="preserve"> - Interessante, estou pensando...</w:t>
+            </w:r>
+          </w:p>
+          <w:p>
+            <w:pPr>
+              <w:jc w:val="both"/>
+            </w:pPr>
+            <w:r>
+              <w:rPr>
+                <w:rFonts w:ascii="Segoe UI Emoji" w:hAnsi="Segoe UI Emoji" w:cs="Segoe UI Emoji"/>
+              </w:rPr>
+              <w:t>🎉</w:t>
+            </w:r>
+            <w:r>
+              <w:t xml:space="preserve"> - Parabéns, resposta certa!</w:t>
+            </w:r>
+          </w:p>
+          <w:p>
+            <w:pPr>
+              <w:jc w:val="both"/>
+            </w:pPr>
+          </w:p>
+        </w:tc>
+      </w:tr>
+      <w:tr>
+        <w:tc>
+          <w:tcPr>
+            <w:tcW w:w="4509" w:type="dxa"/>
+            <w:tcBorders>
+              <w:bottom w:val="single" w:sz="4" w:space="0" w:color="auto"/>
+            </w:tcBorders>
+          </w:tcPr>
+          <w:p>
+            <w:pPr>
+              <w:jc w:val="both"/>
+            </w:pPr>
+            <w:r>
+              <w:t>Dependência</w:t>
+            </w:r>
+          </w:p>
+        </w:tc>
+        <w:tc>
+          <w:tcPr>
+            <w:tcW w:w="4510" w:type="dxa"/>
+            <w:tcBorders>
+              <w:bottom w:val="single" w:sz="4" w:space="0" w:color="auto"/>
+            </w:tcBorders>
+          </w:tcPr>
+          <w:p>
+            <w:pPr>
+              <w:jc w:val="both"/>
+            </w:pPr>
+            <w:r>
+              <w:t>RNF006</w:t>
+            </w:r>
+          </w:p>
+        </w:tc>
+      </w:tr>
+      <w:tr>
+        <w:trPr>
+          <w:trHeight w:val="1042"/>
+        </w:trPr>
+        <w:tc>
+          <w:tcPr>
+            <w:tcW w:w="4509" w:type="dxa"/>
+            <w:tcBorders>
+              <w:bottom w:val="single" w:sz="4" w:space="0" w:color="auto"/>
+            </w:tcBorders>
+          </w:tcPr>
+          <w:p>
+            <w:pPr>
+              <w:jc w:val="both"/>
+            </w:pPr>
+            <w:r>
+              <w:t>Restrições</w:t>
+            </w:r>
+          </w:p>
+        </w:tc>
+        <w:tc>
+          <w:tcPr>
+            <w:tcW w:w="4510" w:type="dxa"/>
+            <w:tcBorders>
+              <w:bottom w:val="single" w:sz="4" w:space="0" w:color="auto"/>
+            </w:tcBorders>
+          </w:tcPr>
+          <w:p>
+            <w:pPr>
+              <w:jc w:val="both"/>
+            </w:pPr>
+            <w:r>
+              <w:t xml:space="preserve">Os emojis são pré-definidos, não havendo possiblidade de criação ou inserção </w:t>
+            </w:r>
+            <w:r>
+              <w:t xml:space="preserve">por meio </w:t>
+            </w:r>
+            <w:r>
+              <w:t>de softwares externos.</w:t>
+            </w:r>
+          </w:p>
+        </w:tc>
+      </w:tr>
+    </w:tbl>
+    <w:p>
+      <w:pPr>
+        <w:jc w:val="both"/>
+      </w:pPr>
+    </w:p>
+    <w:p>
+      <w:pPr>
+        <w:pStyle w:val="NormalWeb"/>
+        <w:spacing w:line="360" w:lineRule="auto"/>
+        <w:jc w:val="both"/>
+        <w:rPr>
+          <w:rFonts w:ascii="Arial" w:hAnsi="Arial" w:cs="Arial"/>
+          <w:b/>
+          <w:bCs/>
+          <w:color w:val="000000"/>
+        </w:rPr>
+      </w:pPr>
+      <w:r>
+        <w:rPr>
+          <w:rFonts w:ascii="Arial" w:hAnsi="Arial" w:cs="Arial"/>
+          <w:b/>
+          <w:bCs/>
+          <w:color w:val="000000"/>
+        </w:rPr>
+        <w:t>Requisitos Funcionais futuros</w:t>
+      </w:r>
+    </w:p>
+    <w:p>
+      <w:pPr>
+        <w:jc w:val="both"/>
+      </w:pPr>
+      <w:r>
+        <w:t>O projeto ainda contempla funcionalidades futuras a serem implementadas. A ideia surge em questão do tempo de elaboração do projeto e do surgimento de novos requisitos, como é observado no desenvolvimento incremental e em um dos princípios da Engenharia de Software, A Evolução, onde novas descobertas são feitas e alterações são implementadas.</w:t>
+      </w:r>
+    </w:p>
+    <w:p>
+      <w:pPr>
+        <w:pStyle w:val="SemEspaamento"/>
+        <w:jc w:val="both"/>
+      </w:pPr>
+    </w:p>
+    <w:p>
+      <w:pPr>
+        <w:jc w:val="both"/>
+      </w:pPr>
+      <w:r>
+        <w:rPr>
+          <w:color w:val="000000"/>
+        </w:rPr>
+        <w:t>[RF00</w:t>
+      </w:r>
+      <w:r>
+        <w:rPr>
+          <w:color w:val="000000"/>
+        </w:rPr>
+        <w:t>7</w:t>
+      </w:r>
+      <w:r>
+        <w:rPr>
+          <w:color w:val="000000"/>
+        </w:rPr>
+        <w:t xml:space="preserve">] - </w:t>
+      </w:r>
+      <w:r>
+        <w:t>Criação e Validação de Quiz por um Professor/Administrador</w:t>
+      </w:r>
+    </w:p>
+    <w:p>
+      <w:pPr>
+        <w:jc w:val="both"/>
+      </w:pPr>
+    </w:p>
+    <w:tbl>
+      <w:tblPr>
+        <w:tblStyle w:val="Tabelacomgrade"/>
+        <w:tblW w:w="0" w:type="auto"/>
+        <w:tblLook w:val="04A0" w:firstRow="1" w:lastRow="0" w:firstColumn="1" w:lastColumn="0" w:noHBand="0" w:noVBand="1"/>
+      </w:tblPr>
+      <w:tblGrid>
+        <w:gridCol w:w="4509"/>
+        <w:gridCol w:w="4510"/>
+      </w:tblGrid>
+      <w:tr>
+        <w:tc>
+          <w:tcPr>
+            <w:tcW w:w="4509" w:type="dxa"/>
+          </w:tcPr>
+          <w:p>
+            <w:pPr>
+              <w:jc w:val="both"/>
+            </w:pPr>
+            <w:r>
+              <w:t>Descrição</w:t>
+            </w:r>
+          </w:p>
+        </w:tc>
+        <w:tc>
+          <w:tcPr>
+            <w:tcW w:w="4510" w:type="dxa"/>
+          </w:tcPr>
+          <w:p>
+            <w:pPr>
+              <w:jc w:val="both"/>
+            </w:pPr>
+            <w:r>
+              <w:t>1. O professor pode criar um quiz para o aluno.</w:t>
+            </w:r>
+          </w:p>
+          <w:p>
+            <w:pPr>
+              <w:jc w:val="both"/>
+            </w:pPr>
+            <w:r>
+              <w:t>2. O Administrador Valida o qui</w:t>
+            </w:r>
+            <w:r>
+              <w:t>z</w:t>
+            </w:r>
+            <w:r>
+              <w:t>, verificando se as perguntas e o conteúdo são condizentes com as configurações realizadas pelo professor.</w:t>
+            </w:r>
+          </w:p>
+        </w:tc>
+      </w:tr>
+      <w:tr>
+        <w:tc>
+          <w:tcPr>
+            <w:tcW w:w="4509" w:type="dxa"/>
+          </w:tcPr>
+          <w:p>
+            <w:pPr>
+              <w:jc w:val="both"/>
+            </w:pPr>
+            <w:r>
+              <w:t>Dependência</w:t>
+            </w:r>
+          </w:p>
+        </w:tc>
+        <w:tc>
+          <w:tcPr>
+            <w:tcW w:w="4510" w:type="dxa"/>
+          </w:tcPr>
+          <w:p>
+            <w:pPr>
+              <w:jc w:val="both"/>
+            </w:pPr>
+            <w:r>
+              <w:t>RFN004</w:t>
+            </w:r>
+          </w:p>
+        </w:tc>
+      </w:tr>
+      <w:tr>
+        <w:tc>
+          <w:tcPr>
+            <w:tcW w:w="4509" w:type="dxa"/>
+          </w:tcPr>
+          <w:p>
+            <w:pPr>
+              <w:jc w:val="both"/>
+            </w:pPr>
+            <w:r>
+              <w:t>Restrições</w:t>
+            </w:r>
+          </w:p>
+        </w:tc>
+        <w:tc>
+          <w:tcPr>
+            <w:tcW w:w="4510" w:type="dxa"/>
+          </w:tcPr>
+          <w:p>
+            <w:pPr>
+              <w:jc w:val="both"/>
+            </w:pPr>
+            <w:r>
+              <w:t>Sem restrições.</w:t>
+            </w:r>
+          </w:p>
+        </w:tc>
+      </w:tr>
+    </w:tbl>
+    <w:p>
+      <w:pPr>
         <w:pStyle w:val="NormalWeb"/>
         <w:ind w:left="720"/>
         <w:jc w:val="both"/>
@@ -4359,16 +4767,46 @@
     </w:p>
     <w:p>
       <w:pPr>
+        <w:suppressAutoHyphens w:val="0"/>
+        <w:rPr>
+          <w:rFonts w:eastAsia="Times New Roman"/>
+          <w:color w:val="000000"/>
+          <w:sz w:val="24"/>
+          <w:szCs w:val="24"/>
+        </w:rPr>
+      </w:pPr>
+      <w:r>
+        <w:rPr>
+          <w:color w:val="000000"/>
+        </w:rPr>
+        <w:br w:type="page"/>
+      </w:r>
+    </w:p>
+    <w:p>
+      <w:pPr>
         <w:pStyle w:val="Ttulo2"/>
         <w:jc w:val="both"/>
       </w:pPr>
       <w:bookmarkStart w:id="12" w:name="_Toc161762660"/>
       <w:r>
+        <w:lastRenderedPageBreak/>
         <w:t xml:space="preserve"> </w:t>
       </w:r>
       <w:bookmarkStart w:id="13" w:name="_Toc169348545"/>
       <w:r>
-        <w:t>Requisitos não funcionais</w:t>
+        <w:t xml:space="preserve">Requisitos </w:t>
+      </w:r>
+      <w:r>
+        <w:t>N</w:t>
+      </w:r>
+      <w:r>
+        <w:t xml:space="preserve">ão </w:t>
+      </w:r>
+      <w:r>
+        <w:t>F</w:t>
+      </w:r>
+      <w:r>
+        <w:t>uncionais</w:t>
       </w:r>
       <w:bookmarkEnd w:id="12"/>
       <w:bookmarkEnd w:id="13"/>
@@ -4384,67 +4822,862 @@
         <w:jc w:val="both"/>
       </w:pPr>
       <w:r>
-        <w:t>[RNF001] – Adaptabilidade de Tela Para Mobile</w:t>
-      </w:r>
-    </w:p>
-    <w:p>
-      <w:pPr>
-        <w:jc w:val="both"/>
-      </w:pPr>
-      <w:r>
-        <w:t>[RNF002] – Interação com Usuários</w:t>
-      </w:r>
-    </w:p>
-    <w:p>
-      <w:pPr>
-        <w:jc w:val="both"/>
-      </w:pPr>
-      <w:r>
-        <w:t>[RNF003] – Conexão com Internet</w:t>
-      </w:r>
-      <w:r>
-        <w:t xml:space="preserve"> mínima de </w:t>
+        <w:t xml:space="preserve">[RNF001] – Adaptabilidade </w:t>
+      </w:r>
+      <w:r>
+        <w:t>Tela Mobile</w:t>
+      </w:r>
+    </w:p>
+    <w:p>
+      <w:pPr>
+        <w:jc w:val="both"/>
+      </w:pPr>
+      <w:r>
+        <w:t>[RNF00</w:t>
+      </w:r>
+      <w:r>
+        <w:t>2</w:t>
+      </w:r>
+      <w:r>
+        <w:t xml:space="preserve">] – </w:t>
+      </w:r>
+      <w:r>
+        <w:t>Desempenho e Conectividade</w:t>
+      </w:r>
+    </w:p>
+    <w:p>
+      <w:pPr>
+        <w:jc w:val="both"/>
+      </w:pPr>
+      <w:r>
+        <w:t>[RNF00</w:t>
+      </w:r>
+      <w:r>
+        <w:t>3</w:t>
+      </w:r>
+      <w:r>
+        <w:t>] – Criptografia de Sessão Online</w:t>
+      </w:r>
+    </w:p>
+    <w:p>
+      <w:pPr>
+        <w:jc w:val="both"/>
+      </w:pPr>
+      <w:r>
+        <w:t>[RNF00</w:t>
+      </w:r>
+      <w:r>
+        <w:t>4</w:t>
+      </w:r>
+      <w:r>
+        <w:t>] – Conformidade com a LGPD</w:t>
+      </w:r>
+    </w:p>
+    <w:p>
+      <w:pPr>
+        <w:jc w:val="both"/>
+      </w:pPr>
+      <w:r>
+        <w:t>[RNF00</w:t>
       </w:r>
       <w:r>
         <w:t>5</w:t>
       </w:r>
       <w:r>
-        <w:t>Mbps</w:t>
-      </w:r>
-    </w:p>
-    <w:p>
-      <w:pPr>
-        <w:jc w:val="both"/>
-      </w:pPr>
-      <w:r>
-        <w:t>[RNF004] – Registro e Autenticação do Usuário</w:t>
-      </w:r>
-    </w:p>
-    <w:p>
-      <w:pPr>
-        <w:jc w:val="both"/>
-      </w:pPr>
-      <w:r>
-        <w:t>[RNF005] – Criptografia de Sessão Online em modo Multiplayer</w:t>
-      </w:r>
-    </w:p>
-    <w:p>
-      <w:pPr>
-        <w:jc w:val="both"/>
-      </w:pPr>
-      <w:r>
-        <w:t>[RNF006] – Modo de Jogo “JOGAR MULTIPLAYER” (Jogar em equipe)</w:t>
-      </w:r>
-    </w:p>
-    <w:p>
-      <w:pPr>
-        <w:jc w:val="both"/>
-      </w:pPr>
-      <w:r>
-        <w:t>[RNF007] – Conformidade com a LGPD</w:t>
+        <w:t xml:space="preserve">] – </w:t>
+      </w:r>
+      <w:r>
+        <w:t>Escalabilidade</w:t>
+      </w:r>
+    </w:p>
+    <w:p>
+      <w:pPr>
+        <w:jc w:val="both"/>
+      </w:pPr>
+    </w:p>
+    <w:p>
+      <w:pPr>
+        <w:jc w:val="both"/>
+      </w:pPr>
+    </w:p>
+    <w:p>
+      <w:r>
+        <w:t xml:space="preserve">[RNF001] – </w:t>
+      </w:r>
+      <w:r>
+        <w:t>Adaptabilidade Tela Mobile</w:t>
       </w:r>
     </w:p>
     <w:p/>
+    <w:tbl>
+      <w:tblPr>
+        <w:tblStyle w:val="Tabelacomgrade"/>
+        <w:tblW w:w="0" w:type="auto"/>
+        <w:tblLook w:val="04A0" w:firstRow="1" w:lastRow="0" w:firstColumn="1" w:lastColumn="0" w:noHBand="0" w:noVBand="1"/>
+      </w:tblPr>
+      <w:tblGrid>
+        <w:gridCol w:w="4509"/>
+        <w:gridCol w:w="4510"/>
+      </w:tblGrid>
+      <w:tr>
+        <w:tc>
+          <w:tcPr>
+            <w:tcW w:w="4509" w:type="dxa"/>
+          </w:tcPr>
+          <w:p>
+            <w:pPr>
+              <w:jc w:val="both"/>
+            </w:pPr>
+            <w:r>
+              <w:t>Descrição</w:t>
+            </w:r>
+          </w:p>
+        </w:tc>
+        <w:tc>
+          <w:tcPr>
+            <w:tcW w:w="4510" w:type="dxa"/>
+          </w:tcPr>
+          <w:p>
+            <w:pPr>
+              <w:jc w:val="both"/>
+            </w:pPr>
+            <w:r>
+              <w:t xml:space="preserve">1. </w:t>
+            </w:r>
+            <w:r>
+              <w:t xml:space="preserve">O projeto aplica o conceito mobile first, onde o </w:t>
+            </w:r>
+            <w:r>
+              <w:t>público-alvo</w:t>
+            </w:r>
+            <w:r>
+              <w:t>, com baixa renda e sem acessibilidade a muitos recursos, possui um smartphone</w:t>
+            </w:r>
+            <w:r>
+              <w:t xml:space="preserve"> simples.</w:t>
+            </w:r>
+          </w:p>
+          <w:p>
+            <w:pPr>
+              <w:jc w:val="both"/>
+            </w:pPr>
+            <w:r>
+              <w:t>2. A maior parte da base de usuários, sendo jovens, atualmente tem mais smartphones que computadores.</w:t>
+            </w:r>
+          </w:p>
+          <w:p>
+            <w:pPr>
+              <w:jc w:val="both"/>
+            </w:pPr>
+            <w:r>
+              <w:t xml:space="preserve">3. </w:t>
+            </w:r>
+            <w:r>
+              <w:t>Todas as telas do projeto têm que seguir o padrão de 360x800px, com direcionamento para o sistema Android.</w:t>
+            </w:r>
+          </w:p>
+          <w:p>
+            <w:pPr>
+              <w:jc w:val="both"/>
+            </w:pPr>
+          </w:p>
+        </w:tc>
+      </w:tr>
+      <w:tr>
+        <w:tc>
+          <w:tcPr>
+            <w:tcW w:w="4509" w:type="dxa"/>
+          </w:tcPr>
+          <w:p>
+            <w:pPr>
+              <w:jc w:val="both"/>
+            </w:pPr>
+            <w:r>
+              <w:t>Dependência</w:t>
+            </w:r>
+          </w:p>
+        </w:tc>
+        <w:tc>
+          <w:tcPr>
+            <w:tcW w:w="4510" w:type="dxa"/>
+          </w:tcPr>
+          <w:p>
+            <w:pPr>
+              <w:jc w:val="both"/>
+            </w:pPr>
+            <w:r>
+              <w:t>Não há dependências relacionadas.</w:t>
+            </w:r>
+          </w:p>
+        </w:tc>
+      </w:tr>
+      <w:tr>
+        <w:tc>
+          <w:tcPr>
+            <w:tcW w:w="4509" w:type="dxa"/>
+          </w:tcPr>
+          <w:p>
+            <w:pPr>
+              <w:jc w:val="both"/>
+            </w:pPr>
+            <w:r>
+              <w:t>Prioridade</w:t>
+            </w:r>
+          </w:p>
+        </w:tc>
+        <w:tc>
+          <w:tcPr>
+            <w:tcW w:w="4510" w:type="dxa"/>
+          </w:tcPr>
+          <w:p>
+            <w:pPr>
+              <w:jc w:val="both"/>
+            </w:pPr>
+            <w:r>
+              <w:t>Essencial</w:t>
+            </w:r>
+          </w:p>
+        </w:tc>
+      </w:tr>
+    </w:tbl>
+    <w:p/>
+    <w:p>
+      <w:pPr>
+        <w:jc w:val="both"/>
+      </w:pPr>
+      <w:r>
+        <w:t xml:space="preserve">[RNF002] – </w:t>
+      </w:r>
+      <w:r>
+        <w:t>Desempenho e Conectividade</w:t>
+      </w:r>
+    </w:p>
+    <w:p>
+      <w:pPr>
+        <w:jc w:val="both"/>
+      </w:pPr>
+    </w:p>
+    <w:tbl>
+      <w:tblPr>
+        <w:tblStyle w:val="Tabelacomgrade"/>
+        <w:tblW w:w="0" w:type="auto"/>
+        <w:tblLook w:val="04A0" w:firstRow="1" w:lastRow="0" w:firstColumn="1" w:lastColumn="0" w:noHBand="0" w:noVBand="1"/>
+      </w:tblPr>
+      <w:tblGrid>
+        <w:gridCol w:w="4509"/>
+        <w:gridCol w:w="4510"/>
+      </w:tblGrid>
+      <w:tr>
+        <w:tc>
+          <w:tcPr>
+            <w:tcW w:w="4509" w:type="dxa"/>
+          </w:tcPr>
+          <w:p>
+            <w:pPr>
+              <w:jc w:val="both"/>
+            </w:pPr>
+            <w:r>
+              <w:t>Descrição</w:t>
+            </w:r>
+          </w:p>
+        </w:tc>
+        <w:tc>
+          <w:tcPr>
+            <w:tcW w:w="4510" w:type="dxa"/>
+          </w:tcPr>
+          <w:p>
+            <w:pPr>
+              <w:jc w:val="both"/>
+            </w:pPr>
+            <w:r>
+              <w:t>1. A conexão mínima de internet é de 5Mbps para Download.</w:t>
+            </w:r>
+          </w:p>
+          <w:p>
+            <w:pPr>
+              <w:jc w:val="both"/>
+            </w:pPr>
+            <w:r>
+              <w:t xml:space="preserve">2. </w:t>
+            </w:r>
+            <w:r>
+              <w:t xml:space="preserve"> </w:t>
+            </w:r>
+            <w:r>
+              <w:t>A velocidade de U</w:t>
+            </w:r>
+            <w:r>
+              <w:t>pload</w:t>
+            </w:r>
+            <w:r>
+              <w:t xml:space="preserve"> deve ser </w:t>
+            </w:r>
+            <w:r>
+              <w:t>mínima de</w:t>
+            </w:r>
+            <w:r>
+              <w:t xml:space="preserve"> 1Mbps</w:t>
+            </w:r>
+            <w:r>
+              <w:t>, permitindo envio de emojis e respostas das perguntas pelos usuários.</w:t>
+            </w:r>
+          </w:p>
+          <w:p>
+            <w:pPr>
+              <w:jc w:val="both"/>
+            </w:pPr>
+            <w:r>
+              <w:t>3. Tempo de Resposta correspondente a 150ms.</w:t>
+            </w:r>
+          </w:p>
+          <w:p>
+            <w:pPr>
+              <w:jc w:val="both"/>
+            </w:pPr>
+          </w:p>
+          <w:p>
+            <w:pPr>
+              <w:jc w:val="both"/>
+            </w:pPr>
+          </w:p>
+        </w:tc>
+      </w:tr>
+      <w:tr>
+        <w:tc>
+          <w:tcPr>
+            <w:tcW w:w="4509" w:type="dxa"/>
+          </w:tcPr>
+          <w:p>
+            <w:pPr>
+              <w:jc w:val="both"/>
+            </w:pPr>
+            <w:r>
+              <w:t>Dependência</w:t>
+            </w:r>
+          </w:p>
+        </w:tc>
+        <w:tc>
+          <w:tcPr>
+            <w:tcW w:w="4510" w:type="dxa"/>
+          </w:tcPr>
+          <w:p>
+            <w:pPr>
+              <w:jc w:val="both"/>
+            </w:pPr>
+            <w:r>
+              <w:t>RN</w:t>
+            </w:r>
+            <w:r>
+              <w:t>F</w:t>
+            </w:r>
+            <w:r>
+              <w:t>006</w:t>
+            </w:r>
+          </w:p>
+        </w:tc>
+      </w:tr>
+      <w:tr>
+        <w:trPr>
+          <w:trHeight w:val="337"/>
+        </w:trPr>
+        <w:tc>
+          <w:tcPr>
+            <w:tcW w:w="4509" w:type="dxa"/>
+          </w:tcPr>
+          <w:p>
+            <w:pPr>
+              <w:jc w:val="both"/>
+            </w:pPr>
+            <w:r>
+              <w:t>Prioridade</w:t>
+            </w:r>
+          </w:p>
+        </w:tc>
+        <w:tc>
+          <w:tcPr>
+            <w:tcW w:w="4510" w:type="dxa"/>
+          </w:tcPr>
+          <w:p>
+            <w:pPr>
+              <w:jc w:val="both"/>
+            </w:pPr>
+            <w:r>
+              <w:t>Essencial</w:t>
+            </w:r>
+          </w:p>
+        </w:tc>
+      </w:tr>
+    </w:tbl>
+    <w:p/>
+    <w:p>
+      <w:pPr>
+        <w:jc w:val="both"/>
+      </w:pPr>
+      <w:r>
+        <w:t>[RNF003] – Criptografia de Sessão Online</w:t>
+      </w:r>
+    </w:p>
+    <w:p>
+      <w:pPr>
+        <w:jc w:val="both"/>
+      </w:pPr>
+    </w:p>
+    <w:tbl>
+      <w:tblPr>
+        <w:tblStyle w:val="Tabelacomgrade"/>
+        <w:tblW w:w="0" w:type="auto"/>
+        <w:tblLook w:val="04A0" w:firstRow="1" w:lastRow="0" w:firstColumn="1" w:lastColumn="0" w:noHBand="0" w:noVBand="1"/>
+      </w:tblPr>
+      <w:tblGrid>
+        <w:gridCol w:w="4509"/>
+        <w:gridCol w:w="4510"/>
+      </w:tblGrid>
+      <w:tr>
+        <w:tc>
+          <w:tcPr>
+            <w:tcW w:w="4509" w:type="dxa"/>
+          </w:tcPr>
+          <w:p>
+            <w:pPr>
+              <w:jc w:val="both"/>
+            </w:pPr>
+            <w:r>
+              <w:t>Descrição</w:t>
+            </w:r>
+          </w:p>
+        </w:tc>
+        <w:tc>
+          <w:tcPr>
+            <w:tcW w:w="4510" w:type="dxa"/>
+          </w:tcPr>
+          <w:p>
+            <w:pPr>
+              <w:jc w:val="both"/>
+            </w:pPr>
+            <w:r>
+              <w:t>1</w:t>
+            </w:r>
+            <w:r>
+              <w:t>. Sessão criptografada para impedir interação externa em um jogo em andamento.</w:t>
+            </w:r>
+          </w:p>
+          <w:p>
+            <w:pPr>
+              <w:jc w:val="both"/>
+            </w:pPr>
+            <w:r>
+              <w:lastRenderedPageBreak/>
+              <w:t>2</w:t>
+            </w:r>
+            <w:r>
+              <w:t xml:space="preserve">. </w:t>
+            </w:r>
+            <w:r>
+              <w:t>Garantir a experiência do usuário na interação sem negatividade de outros usuários mal-intencionados.</w:t>
+            </w:r>
+          </w:p>
+          <w:p>
+            <w:pPr>
+              <w:jc w:val="both"/>
+            </w:pPr>
+          </w:p>
+        </w:tc>
+      </w:tr>
+      <w:tr>
+        <w:tc>
+          <w:tcPr>
+            <w:tcW w:w="4509" w:type="dxa"/>
+          </w:tcPr>
+          <w:p>
+            <w:pPr>
+              <w:jc w:val="both"/>
+            </w:pPr>
+            <w:r>
+              <w:lastRenderedPageBreak/>
+              <w:t>Dependência</w:t>
+            </w:r>
+          </w:p>
+        </w:tc>
+        <w:tc>
+          <w:tcPr>
+            <w:tcW w:w="4510" w:type="dxa"/>
+          </w:tcPr>
+          <w:p>
+            <w:pPr>
+              <w:jc w:val="both"/>
+            </w:pPr>
+            <w:r>
+              <w:t>RNF006</w:t>
+            </w:r>
+          </w:p>
+        </w:tc>
+      </w:tr>
+      <w:tr>
+        <w:trPr>
+          <w:trHeight w:val="337"/>
+        </w:trPr>
+        <w:tc>
+          <w:tcPr>
+            <w:tcW w:w="4509" w:type="dxa"/>
+          </w:tcPr>
+          <w:p>
+            <w:pPr>
+              <w:jc w:val="both"/>
+            </w:pPr>
+            <w:r>
+              <w:t>Prioridade</w:t>
+            </w:r>
+          </w:p>
+        </w:tc>
+        <w:tc>
+          <w:tcPr>
+            <w:tcW w:w="4510" w:type="dxa"/>
+          </w:tcPr>
+          <w:p>
+            <w:pPr>
+              <w:jc w:val="both"/>
+            </w:pPr>
+            <w:r>
+              <w:t>Essencial</w:t>
+            </w:r>
+          </w:p>
+        </w:tc>
+      </w:tr>
+    </w:tbl>
+    <w:p/>
+    <w:p>
+      <w:pPr>
+        <w:jc w:val="both"/>
+        <w:rPr>
+          <w:b/>
+          <w:sz w:val="24"/>
+          <w:szCs w:val="24"/>
+        </w:rPr>
+      </w:pPr>
+    </w:p>
+    <w:p>
+      <w:pPr>
+        <w:jc w:val="both"/>
+      </w:pPr>
+      <w:r>
+        <w:t>[RNF004] – Conformidade com a LGPD</w:t>
+      </w:r>
+    </w:p>
+    <w:p>
+      <w:pPr>
+        <w:jc w:val="both"/>
+        <w:rPr>
+          <w:b/>
+          <w:sz w:val="24"/>
+          <w:szCs w:val="24"/>
+        </w:rPr>
+      </w:pPr>
+    </w:p>
+    <w:tbl>
+      <w:tblPr>
+        <w:tblStyle w:val="Tabelacomgrade"/>
+        <w:tblW w:w="0" w:type="auto"/>
+        <w:tblLook w:val="04A0" w:firstRow="1" w:lastRow="0" w:firstColumn="1" w:lastColumn="0" w:noHBand="0" w:noVBand="1"/>
+      </w:tblPr>
+      <w:tblGrid>
+        <w:gridCol w:w="4509"/>
+        <w:gridCol w:w="4510"/>
+      </w:tblGrid>
+      <w:tr>
+        <w:tc>
+          <w:tcPr>
+            <w:tcW w:w="4509" w:type="dxa"/>
+          </w:tcPr>
+          <w:p>
+            <w:pPr>
+              <w:jc w:val="both"/>
+            </w:pPr>
+            <w:r>
+              <w:t>Descrição</w:t>
+            </w:r>
+          </w:p>
+        </w:tc>
+        <w:tc>
+          <w:tcPr>
+            <w:tcW w:w="4510" w:type="dxa"/>
+          </w:tcPr>
+          <w:p>
+            <w:pPr>
+              <w:jc w:val="both"/>
+            </w:pPr>
+            <w:r>
+              <w:t>1</w:t>
+            </w:r>
+            <w:r>
+              <w:t>. A coleta de dados é baseada na finalidade e necessidade de garantir ótima experiência e calibrar as métricas do próprio aplicativo.</w:t>
+            </w:r>
+          </w:p>
+          <w:p>
+            <w:pPr>
+              <w:jc w:val="both"/>
+            </w:pPr>
+            <w:r>
+              <w:t>2. A coleta de dados é explicada na tela de ajuda dos usuários.</w:t>
+            </w:r>
+          </w:p>
+          <w:p>
+            <w:pPr>
+              <w:jc w:val="both"/>
+            </w:pPr>
+            <w:r>
+              <w:t>3. Compatibilidade com navegadores Chrome, Firefox e Edge (principais utilizados).</w:t>
+            </w:r>
+          </w:p>
+          <w:p>
+            <w:pPr>
+              <w:jc w:val="both"/>
+            </w:pPr>
+          </w:p>
+        </w:tc>
+      </w:tr>
+      <w:tr>
+        <w:tc>
+          <w:tcPr>
+            <w:tcW w:w="4509" w:type="dxa"/>
+          </w:tcPr>
+          <w:p>
+            <w:pPr>
+              <w:jc w:val="both"/>
+            </w:pPr>
+            <w:r>
+              <w:t>Dependência</w:t>
+            </w:r>
+          </w:p>
+        </w:tc>
+        <w:tc>
+          <w:tcPr>
+            <w:tcW w:w="4510" w:type="dxa"/>
+          </w:tcPr>
+          <w:p>
+            <w:pPr>
+              <w:jc w:val="both"/>
+            </w:pPr>
+            <w:r>
+              <w:t>RF001</w:t>
+            </w:r>
+          </w:p>
+        </w:tc>
+      </w:tr>
+      <w:tr>
+        <w:tc>
+          <w:tcPr>
+            <w:tcW w:w="4509" w:type="dxa"/>
+          </w:tcPr>
+          <w:p>
+            <w:pPr>
+              <w:jc w:val="both"/>
+            </w:pPr>
+            <w:r>
+              <w:t>Prioridade</w:t>
+            </w:r>
+          </w:p>
+        </w:tc>
+        <w:tc>
+          <w:tcPr>
+            <w:tcW w:w="4510" w:type="dxa"/>
+          </w:tcPr>
+          <w:p>
+            <w:pPr>
+              <w:jc w:val="both"/>
+            </w:pPr>
+            <w:r>
+              <w:t>Importante</w:t>
+            </w:r>
+          </w:p>
+        </w:tc>
+      </w:tr>
+    </w:tbl>
+    <w:p>
+      <w:pPr>
+        <w:jc w:val="both"/>
+        <w:rPr>
+          <w:b/>
+          <w:sz w:val="24"/>
+          <w:szCs w:val="24"/>
+        </w:rPr>
+      </w:pPr>
+    </w:p>
+    <w:p>
+      <w:pPr>
+        <w:jc w:val="both"/>
+        <w:rPr>
+          <w:b/>
+          <w:sz w:val="24"/>
+          <w:szCs w:val="24"/>
+        </w:rPr>
+      </w:pPr>
+    </w:p>
+    <w:p>
+      <w:pPr>
+        <w:jc w:val="both"/>
+      </w:pPr>
+      <w:r>
+        <w:t>[RNF00</w:t>
+      </w:r>
+      <w:r>
+        <w:t>5</w:t>
+      </w:r>
+      <w:r>
+        <w:t xml:space="preserve">] – </w:t>
+      </w:r>
+      <w:r>
+        <w:t>Escalabilidade</w:t>
+      </w:r>
+    </w:p>
+    <w:p>
+      <w:pPr>
+        <w:jc w:val="both"/>
+        <w:rPr>
+          <w:b/>
+          <w:sz w:val="24"/>
+          <w:szCs w:val="24"/>
+        </w:rPr>
+      </w:pPr>
+    </w:p>
+    <w:tbl>
+      <w:tblPr>
+        <w:tblStyle w:val="Tabelacomgrade"/>
+        <w:tblW w:w="0" w:type="auto"/>
+        <w:tblLook w:val="04A0" w:firstRow="1" w:lastRow="0" w:firstColumn="1" w:lastColumn="0" w:noHBand="0" w:noVBand="1"/>
+      </w:tblPr>
+      <w:tblGrid>
+        <w:gridCol w:w="4509"/>
+        <w:gridCol w:w="4510"/>
+      </w:tblGrid>
+      <w:tr>
+        <w:tc>
+          <w:tcPr>
+            <w:tcW w:w="4509" w:type="dxa"/>
+          </w:tcPr>
+          <w:p>
+            <w:pPr>
+              <w:jc w:val="both"/>
+            </w:pPr>
+            <w:r>
+              <w:t>Descrição</w:t>
+            </w:r>
+          </w:p>
+        </w:tc>
+        <w:tc>
+          <w:tcPr>
+            <w:tcW w:w="4510" w:type="dxa"/>
+          </w:tcPr>
+          <w:p>
+            <w:pPr>
+              <w:jc w:val="both"/>
+            </w:pPr>
+            <w:r>
+              <w:t>1. Lidar com o aumento de usuários consumindo o aplicativo.</w:t>
+            </w:r>
+          </w:p>
+          <w:p>
+            <w:pPr>
+              <w:jc w:val="both"/>
+            </w:pPr>
+            <w:r>
+              <w:t>2. Lidar com o aumento de usuários por jogo sem degradar a capacidade resposta do jogo.</w:t>
+            </w:r>
+          </w:p>
+          <w:p>
+            <w:pPr>
+              <w:jc w:val="both"/>
+            </w:pPr>
+            <w:r>
+              <w:t xml:space="preserve">3. </w:t>
+            </w:r>
+            <w:r>
+              <w:t>Adequar requisitos para diferentes culturas e regiões.</w:t>
+            </w:r>
+          </w:p>
+          <w:p>
+            <w:pPr>
+              <w:jc w:val="both"/>
+            </w:pPr>
+          </w:p>
+        </w:tc>
+      </w:tr>
+      <w:tr>
+        <w:tc>
+          <w:tcPr>
+            <w:tcW w:w="4509" w:type="dxa"/>
+          </w:tcPr>
+          <w:p>
+            <w:pPr>
+              <w:jc w:val="both"/>
+            </w:pPr>
+            <w:r>
+              <w:t>Dependência</w:t>
+            </w:r>
+          </w:p>
+        </w:tc>
+        <w:tc>
+          <w:tcPr>
+            <w:tcW w:w="4510" w:type="dxa"/>
+          </w:tcPr>
+          <w:p>
+            <w:pPr>
+              <w:jc w:val="both"/>
+            </w:pPr>
+            <w:r>
+              <w:t>Não há dependências relacionadas.</w:t>
+            </w:r>
+          </w:p>
+        </w:tc>
+      </w:tr>
+      <w:tr>
+        <w:tc>
+          <w:tcPr>
+            <w:tcW w:w="4509" w:type="dxa"/>
+          </w:tcPr>
+          <w:p>
+            <w:pPr>
+              <w:jc w:val="both"/>
+            </w:pPr>
+            <w:r>
+              <w:t>Prioridade</w:t>
+            </w:r>
+          </w:p>
+        </w:tc>
+        <w:tc>
+          <w:tcPr>
+            <w:tcW w:w="4510" w:type="dxa"/>
+          </w:tcPr>
+          <w:p>
+            <w:pPr>
+              <w:jc w:val="both"/>
+            </w:pPr>
+            <w:r>
+              <w:t>Essencial</w:t>
+            </w:r>
+          </w:p>
+        </w:tc>
+      </w:tr>
+    </w:tbl>
+    <w:p>
+      <w:pPr>
+        <w:jc w:val="both"/>
+        <w:rPr>
+          <w:b/>
+          <w:sz w:val="24"/>
+          <w:szCs w:val="24"/>
+        </w:rPr>
+      </w:pPr>
+    </w:p>
+    <w:p>
+      <w:pPr>
+        <w:jc w:val="both"/>
+        <w:rPr>
+          <w:b/>
+          <w:sz w:val="24"/>
+          <w:szCs w:val="24"/>
+        </w:rPr>
+      </w:pPr>
+    </w:p>
     <w:p>
       <w:pPr>
         <w:jc w:val="both"/>
@@ -5248,6 +6481,7 @@
               <w:jc w:val="center"/>
             </w:pPr>
             <w:r>
+              <w:lastRenderedPageBreak/>
               <w:t>Escopo Sistema</w:t>
             </w:r>
           </w:p>
@@ -6752,15 +7986,7 @@
         <w:t>A documentação é a ideia principal quando a Engenharia de Software é incorporada no projeto, documentar o projeto envolve especificar o que deve ser feito e não deve ser feito, quais funcionalidades e restrições o projeto cumpre.</w:t>
       </w:r>
       <w:r>
-        <w:t xml:space="preserve"> Abaixo seguem as etapas para a elaboração da documentação referente aos diagramas e o processo de software usado para a criação do produto software, </w:t>
-      </w:r>
-      <w:proofErr w:type="spellStart"/>
-      <w:r>
-        <w:t>EducaQuest</w:t>
-      </w:r>
-      <w:proofErr w:type="spellEnd"/>
-      <w:r>
-        <w:t>.</w:t>
+        <w:t xml:space="preserve"> Abaixo seguem as etapas para a elaboração da documentação referente aos diagramas e o processo de software usado para a criação do produto software, EducaQuest.</w:t>
       </w:r>
       <w:r>
         <w:tab/>
@@ -6809,21 +8035,16 @@
         <w:t>implementação no projeto a nível macro, englobando outras atividades.</w:t>
       </w:r>
       <w:r>
-        <w:t xml:space="preserve"> A visualização da implementação do modelo é observada no </w:t>
-      </w:r>
-      <w:proofErr w:type="spellStart"/>
-      <w:r>
-        <w:t>Github</w:t>
-      </w:r>
-      <w:proofErr w:type="spellEnd"/>
-      <w:r>
-        <w:t xml:space="preserve"> do grupo, onde cada participante tem sua contribuição ali dentro.</w:t>
-      </w:r>
-    </w:p>
-    <w:p>
-      <w:pPr>
-        <w:jc w:val="both"/>
-      </w:pPr>
+        <w:t xml:space="preserve"> A visualização da implementação do modelo é observada no Github do grupo, onde cada participante tem sua contribuição ali dentro.</w:t>
+      </w:r>
+    </w:p>
+    <w:p>
+      <w:pPr>
+        <w:suppressAutoHyphens w:val="0"/>
+      </w:pPr>
+      <w:r>
+        <w:br w:type="page"/>
+      </w:r>
     </w:p>
     <w:p>
       <w:pPr>
@@ -6833,6 +8054,7 @@
       <w:bookmarkStart w:id="19" w:name="_Toc161762663"/>
       <w:bookmarkStart w:id="20" w:name="_Toc169348548"/>
       <w:r>
+        <w:lastRenderedPageBreak/>
         <w:t>Diagramas UML</w:t>
       </w:r>
       <w:bookmarkEnd w:id="19"/>
@@ -6843,34 +8065,13 @@
         <w:jc w:val="both"/>
       </w:pPr>
       <w:r>
-        <w:t>Os diagramas UML (</w:t>
-      </w:r>
-      <w:proofErr w:type="spellStart"/>
-      <w:r>
-        <w:t>Unified</w:t>
-      </w:r>
-      <w:proofErr w:type="spellEnd"/>
-      <w:r>
-        <w:t xml:space="preserve"> </w:t>
-      </w:r>
-      <w:proofErr w:type="spellStart"/>
-      <w:r>
-        <w:t>Model</w:t>
+        <w:t>Os diagramas UML (Unified Model</w:t>
       </w:r>
       <w:r>
         <w:t>ing</w:t>
       </w:r>
-      <w:proofErr w:type="spellEnd"/>
-      <w:r>
-        <w:t xml:space="preserve"> </w:t>
-      </w:r>
-      <w:proofErr w:type="spellStart"/>
-      <w:r>
-        <w:t>Language</w:t>
-      </w:r>
-      <w:proofErr w:type="spellEnd"/>
-      <w:r>
-        <w:t>) representam o projeto de forma visual simplific</w:t>
+      <w:r>
+        <w:t xml:space="preserve"> Language) representam o projeto de forma visual simplific</w:t>
       </w:r>
       <w:r>
         <w:t>ada para o usuário cliente todo o funcionamento do projeto em vários níveis, envolvendo suas características e atributos em um ambiente macro e micro de uso.</w:t>
@@ -6919,13 +8120,12 @@
     <w:p>
       <w:pPr>
         <w:pStyle w:val="SemEspaamento"/>
-        <w:jc w:val="both"/>
+        <w:jc w:val="center"/>
       </w:pPr>
       <w:r>
         <w:rPr>
           <w:noProof/>
         </w:rPr>
-        <w:lastRenderedPageBreak/>
         <w:drawing>
           <wp:inline distT="0" distB="0" distL="0" distR="0" wp14:anchorId="14F1B621" wp14:editId="0E7B7A67">
             <wp:extent cx="5733415" cy="4064635"/>
@@ -7006,6 +8206,66 @@
       <w:pPr>
         <w:pStyle w:val="SemEspaamento"/>
         <w:jc w:val="both"/>
+      </w:pPr>
+    </w:p>
+    <w:p>
+      <w:pPr>
+        <w:pStyle w:val="SemEspaamento"/>
+        <w:jc w:val="both"/>
+      </w:pPr>
+    </w:p>
+    <w:p>
+      <w:pPr>
+        <w:pStyle w:val="SemEspaamento"/>
+        <w:jc w:val="both"/>
+      </w:pPr>
+    </w:p>
+    <w:p>
+      <w:pPr>
+        <w:pStyle w:val="SemEspaamento"/>
+        <w:jc w:val="both"/>
+      </w:pPr>
+    </w:p>
+    <w:p>
+      <w:pPr>
+        <w:pStyle w:val="SemEspaamento"/>
+        <w:jc w:val="both"/>
+      </w:pPr>
+    </w:p>
+    <w:p>
+      <w:pPr>
+        <w:pStyle w:val="SemEspaamento"/>
+        <w:jc w:val="both"/>
+      </w:pPr>
+    </w:p>
+    <w:p>
+      <w:pPr>
+        <w:pStyle w:val="SemEspaamento"/>
+        <w:jc w:val="both"/>
+      </w:pPr>
+    </w:p>
+    <w:p>
+      <w:pPr>
+        <w:pStyle w:val="SemEspaamento"/>
+        <w:jc w:val="both"/>
+      </w:pPr>
+    </w:p>
+    <w:p>
+      <w:pPr>
+        <w:pStyle w:val="SemEspaamento"/>
+        <w:jc w:val="both"/>
+      </w:pPr>
+    </w:p>
+    <w:p>
+      <w:pPr>
+        <w:pStyle w:val="SemEspaamento"/>
+        <w:jc w:val="both"/>
+      </w:pPr>
+    </w:p>
+    <w:p>
+      <w:pPr>
+        <w:pStyle w:val="SemEspaamento"/>
+        <w:jc w:val="both"/>
         <w:rPr>
           <w:b/>
           <w:bCs/>
@@ -7016,13 +8276,14 @@
           <w:b/>
           <w:bCs/>
         </w:rPr>
+        <w:lastRenderedPageBreak/>
         <w:t>Atividade Fazer Cadastro</w:t>
       </w:r>
     </w:p>
     <w:p>
       <w:pPr>
         <w:pStyle w:val="SemEspaamento"/>
-        <w:jc w:val="both"/>
+        <w:jc w:val="center"/>
       </w:pPr>
       <w:r>
         <w:rPr>
@@ -7083,7 +8344,6 @@
         <w:jc w:val="both"/>
       </w:pPr>
       <w:r>
-        <w:lastRenderedPageBreak/>
         <w:t>Neste diagrama de atividade está representado as ações na tela de cadastro, onde consiste que o usuário defina o tipo de sua conta, preencha dados pessoais e após preenchidos o usuário define um e-mail e uma senha, que será validado pelo sistema. Logo após a validação, o cadastro do usuário é salvo no banco de dados do software.</w:t>
       </w:r>
     </w:p>
@@ -7120,7 +8380,7 @@
     <w:p>
       <w:pPr>
         <w:pStyle w:val="SemEspaamento"/>
-        <w:jc w:val="both"/>
+        <w:jc w:val="center"/>
         <w:rPr>
           <w:b/>
           <w:bCs/>
@@ -7211,7 +8471,7 @@
     </w:p>
     <w:p>
       <w:pPr>
-        <w:jc w:val="both"/>
+        <w:jc w:val="center"/>
       </w:pPr>
       <w:r>
         <w:rPr>
@@ -7331,7 +8591,7 @@
     </w:p>
     <w:p>
       <w:pPr>
-        <w:jc w:val="both"/>
+        <w:jc w:val="center"/>
       </w:pPr>
       <w:r>
         <w:rPr>
@@ -7404,21 +8664,7 @@
         <w:rPr>
           <w:bCs/>
         </w:rPr>
-        <w:t>O diagrama de sequência representa a tela JOGAR. Representado pelo ator: Aluno/Professor/Administrador. Dentro da sequência temos a Interface Home, onde o usuário se depara com a tela inicial do app, após efetuar o login. Logo após, entra a Interface de Configuração, onde o usuário seleciona o modo de jogo, “multiplayer” ou “</w:t>
-      </w:r>
-      <w:proofErr w:type="spellStart"/>
-      <w:r>
-        <w:rPr>
-          <w:bCs/>
-        </w:rPr>
-        <w:t>singleplayer</w:t>
-      </w:r>
-      <w:proofErr w:type="spellEnd"/>
-      <w:r>
-        <w:rPr>
-          <w:bCs/>
-        </w:rPr>
-        <w:t>”. Em seguida, após o usuário passar por essas etapas, ele entra em uma validação, para ver se ele está conectado a uma internet para poder jogar junto com outros usuários do app. Caso esteja conectado à internet, o sistema inicia uma busca por jogadores online. Encontrando os jogadores, a tela atualiza e o jogo multiplayer inicia.</w:t>
+        <w:t>O diagrama de sequência representa a tela JOGAR. Representado pelo ator: Aluno/Professor/Administrador. Dentro da sequência temos a Interface Home, onde o usuário se depara com a tela inicial do app, após efetuar o login. Logo após, entra a Interface de Configuração, onde o usuário seleciona o modo de jogo, “multiplayer” ou “singleplayer”. Em seguida, após o usuário passar por essas etapas, ele entra em uma validação, para ver se ele está conectado a uma internet para poder jogar junto com outros usuários do app. Caso esteja conectado à internet, o sistema inicia uma busca por jogadores online. Encontrando os jogadores, a tela atualiza e o jogo multiplayer inicia.</w:t>
       </w:r>
     </w:p>
     <w:p>
@@ -7479,7 +8725,7 @@
     </w:p>
     <w:p>
       <w:pPr>
-        <w:jc w:val="both"/>
+        <w:jc w:val="center"/>
         <w:rPr>
           <w:b/>
           <w:bCs/>
@@ -7642,26 +8888,8 @@
         <w:jc w:val="both"/>
       </w:pPr>
       <w:r>
-        <w:t xml:space="preserve">Antes de codificar as páginas, é necessário entender seu design, sua formação e estratégia para não investir tempo e esforço em algo, que ao fim do projeto, fique péssimo quando se fala em experiência do usuário. Abaixo, o grupo detentor do projeto </w:t>
-      </w:r>
-      <w:proofErr w:type="spellStart"/>
-      <w:r>
-        <w:t>EducaQuest</w:t>
-      </w:r>
-      <w:proofErr w:type="spellEnd"/>
-      <w:r>
-        <w:t xml:space="preserve"> apresenta as seguintes telas de rascunhos correspondentes a versão inicial do software:</w:t>
-      </w:r>
-    </w:p>
-    <w:p>
-      <w:pPr>
-        <w:jc w:val="both"/>
-      </w:pPr>
-    </w:p>
-    <w:p>
-      <w:pPr>
-        <w:jc w:val="both"/>
-      </w:pPr>
+        <w:t>Antes de codificar as páginas, é necessário entender seu design, sua formação e estratégia para não investir tempo e esforço em algo, que ao fim do projeto, fique péssimo quando se fala em experiência do usuário. Abaixo, o grupo detentor do projeto EducaQuest apresenta as seguintes telas de rascunhos correspondentes a versão inicial do software:</w:t>
+      </w:r>
     </w:p>
     <w:p>
       <w:pPr>
@@ -8238,15 +9466,7 @@
         <w:jc w:val="both"/>
       </w:pPr>
       <w:r>
-        <w:t xml:space="preserve">Todo o projeto foi realizado pela equipe que representa o </w:t>
-      </w:r>
-      <w:proofErr w:type="spellStart"/>
-      <w:r>
-        <w:t>EducaQuest</w:t>
-      </w:r>
-      <w:proofErr w:type="spellEnd"/>
-      <w:r>
-        <w:t>, onde cada participante contribui</w:t>
+        <w:t>Todo o projeto foi realizado pela equipe que representa o EducaQuest, onde cada participante contribui</w:t>
       </w:r>
       <w:r>
         <w:t>u em todas as etapas de projeto, disposto abaixo:</w:t>
@@ -8266,24 +9486,81 @@
         <w:rPr>
           <w:b/>
         </w:rPr>
-        <w:t xml:space="preserve">Caio </w:t>
-      </w:r>
-      <w:proofErr w:type="spellStart"/>
+        <w:t>Caio Beteghelli de Almeida</w:t>
+      </w:r>
+      <w:r>
+        <w:t>: atuou na criação do diagrama de casos de uso, no protótipo de telas e no escopo e requisitos funcionais e não funcionais do sistema.</w:t>
+      </w:r>
+    </w:p>
+    <w:p>
+      <w:pPr>
+        <w:jc w:val="both"/>
+      </w:pPr>
+    </w:p>
+    <w:p>
+      <w:pPr>
+        <w:jc w:val="both"/>
+      </w:pPr>
       <w:r>
         <w:rPr>
           <w:b/>
         </w:rPr>
-        <w:t>Beteghelli</w:t>
-      </w:r>
-      <w:proofErr w:type="spellEnd"/>
+        <w:t>Gabriel Victorino</w:t>
+      </w:r>
+      <w:r>
+        <w:t>: atuou na validação de diagramas, elaboração do protótipo de telas</w:t>
+      </w:r>
+      <w:r>
+        <w:t xml:space="preserve"> com a ferramenta Figma, elaboração do diagrama de sequência, atividades</w:t>
+      </w:r>
+      <w:r>
+        <w:t xml:space="preserve"> e casos de uso, além de contribuir com a con</w:t>
+      </w:r>
+      <w:r>
+        <w:t>s</w:t>
+      </w:r>
+      <w:r>
+        <w:t>trução do protótipo de estágio em</w:t>
+      </w:r>
+      <w:r>
+        <w:t xml:space="preserve"> desenvolvimento, a codificação e criação do </w:t>
+      </w:r>
+      <w:r>
+        <w:t>M</w:t>
+      </w:r>
+      <w:r>
+        <w:t>oodboard.</w:t>
+      </w:r>
+      <w:r>
+        <w:t xml:space="preserve"> Construção do HTML e CSS</w:t>
+      </w:r>
+      <w:r>
+        <w:t>.</w:t>
+      </w:r>
+    </w:p>
+    <w:p>
+      <w:pPr>
+        <w:jc w:val="both"/>
+      </w:pPr>
+    </w:p>
+    <w:p>
+      <w:pPr>
+        <w:jc w:val="both"/>
+      </w:pPr>
       <w:r>
         <w:rPr>
           <w:b/>
         </w:rPr>
-        <w:t xml:space="preserve"> de Almeida</w:t>
-      </w:r>
-      <w:r>
-        <w:t>: atuou na criação do diagrama de casos de uso, no protótipo de telas e no escopo e requisitos funcionais e não funcionais do sistema.</w:t>
+        <w:t>Izabely do Nascimento Rodrigues de Campos</w:t>
+      </w:r>
+      <w:r>
+        <w:t xml:space="preserve">: atuou no apoio na </w:t>
+      </w:r>
+      <w:r>
+        <w:t>criação do diagrama de cas</w:t>
+      </w:r>
+      <w:r>
+        <w:t>os de uso e contexto do projeto.</w:t>
       </w:r>
     </w:p>
     <w:p>
@@ -8299,107 +9576,7 @@
         <w:rPr>
           <w:b/>
         </w:rPr>
-        <w:t>Gabriel Victorino</w:t>
-      </w:r>
-      <w:r>
-        <w:t>: atuou na validação de diagramas, elaboração do protótipo de telas</w:t>
-      </w:r>
-      <w:r>
-        <w:t xml:space="preserve"> com a ferramenta </w:t>
-      </w:r>
-      <w:proofErr w:type="spellStart"/>
-      <w:r>
-        <w:t>Figma</w:t>
-      </w:r>
-      <w:proofErr w:type="spellEnd"/>
-      <w:r>
-        <w:t>, elaboração do diagrama de sequência, atividades</w:t>
-      </w:r>
-      <w:r>
-        <w:t xml:space="preserve"> e casos de uso, além de contribuir com a con</w:t>
-      </w:r>
-      <w:r>
-        <w:t>s</w:t>
-      </w:r>
-      <w:r>
-        <w:t>trução do protótipo de estágio em</w:t>
-      </w:r>
-      <w:r>
-        <w:t xml:space="preserve"> desenvolvimento, a codificação e criação do </w:t>
-      </w:r>
-      <w:proofErr w:type="spellStart"/>
-      <w:r>
-        <w:t>M</w:t>
-      </w:r>
-      <w:r>
-        <w:t>oodboard</w:t>
-      </w:r>
-      <w:proofErr w:type="spellEnd"/>
-      <w:r>
-        <w:t>.</w:t>
-      </w:r>
-      <w:r>
-        <w:t xml:space="preserve"> Construção do HTML e CSS</w:t>
-      </w:r>
-      <w:r>
-        <w:t>.</w:t>
-      </w:r>
-    </w:p>
-    <w:p>
-      <w:pPr>
-        <w:jc w:val="both"/>
-      </w:pPr>
-    </w:p>
-    <w:p>
-      <w:pPr>
-        <w:jc w:val="both"/>
-      </w:pPr>
-      <w:proofErr w:type="spellStart"/>
-      <w:r>
-        <w:rPr>
-          <w:b/>
-        </w:rPr>
-        <w:t>Izabely</w:t>
-      </w:r>
-      <w:proofErr w:type="spellEnd"/>
-      <w:r>
-        <w:rPr>
-          <w:b/>
-        </w:rPr>
-        <w:t xml:space="preserve"> do Nascimento Rodrigues de Campos</w:t>
-      </w:r>
-      <w:r>
-        <w:t xml:space="preserve">: atuou no apoio na </w:t>
-      </w:r>
-      <w:r>
-        <w:t>criação do diagrama de cas</w:t>
-      </w:r>
-      <w:r>
-        <w:t>os de uso e contexto do projeto.</w:t>
-      </w:r>
-    </w:p>
-    <w:p>
-      <w:pPr>
-        <w:jc w:val="both"/>
-      </w:pPr>
-    </w:p>
-    <w:p>
-      <w:pPr>
-        <w:jc w:val="both"/>
-      </w:pPr>
-      <w:proofErr w:type="spellStart"/>
-      <w:r>
-        <w:rPr>
-          <w:b/>
-        </w:rPr>
-        <w:t>Julio</w:t>
-      </w:r>
-      <w:proofErr w:type="spellEnd"/>
-      <w:r>
-        <w:rPr>
-          <w:b/>
-        </w:rPr>
-        <w:t xml:space="preserve"> Eduardo de Sales</w:t>
+        <w:t>Julio Eduardo de Sales</w:t>
       </w:r>
       <w:r>
         <w:t>: atuou na criação do diagrama de atividade, casos de uso e prototipação de telas.</w:t>
@@ -10213,7 +11390,7 @@
   </w:latentStyles>
   <w:style w:type="paragraph" w:default="1" w:styleId="Normal">
     <w:name w:val="Normal"/>
-    <w:rsid w:val="009316B1"/>
+    <w:rsid w:val="00647191"/>
     <w:pPr>
       <w:suppressAutoHyphens/>
     </w:pPr>

</xml_diff>

<commit_message>
Atualização de Logo e Identidade Visual
</commit_message>
<xml_diff>
--- a/0-DOCUMENTACAO/0-ENGENHARIA DE SOFTWARE - ATIVIDADES/Projeto.Integrador.1.Semestre.docx
+++ b/0-DOCUMENTACAO/0-ENGENHARIA DE SOFTWARE - ATIVIDADES/Projeto.Integrador.1.Semestre.docx
@@ -1015,6 +1015,16 @@
         </w:rPr>
         <w:t>TÍTULO DO PROJETO:</w:t>
       </w:r>
+      <w:r>
+        <w:rPr>
+          <w:rFonts w:ascii="Verdana" w:hAnsi="Verdana"/>
+          <w:b/>
+          <w:bCs/>
+          <w:sz w:val="20"/>
+          <w:szCs w:val="20"/>
+        </w:rPr>
+        <w:t xml:space="preserve"> Educa Quest – Quiz Interativo</w:t>
+      </w:r>
     </w:p>
     <w:p>
       <w:r>
@@ -2013,7 +2023,7 @@
         </w:rPr>
         <w:fldChar w:fldCharType="separate"/>
       </w:r>
-      <w:hyperlink w:anchor="_Toc169348540" w:history="1">
+      <w:hyperlink w:anchor="_Toc169352436" w:history="1">
         <w:r>
           <w:rPr>
             <w:rStyle w:val="Hyperlink"/>
@@ -2037,7 +2047,7 @@
           <w:rPr>
             <w:noProof/>
           </w:rPr>
-          <w:instrText xml:space="preserve"> PAGEREF _Toc169348540 \h </w:instrText>
+          <w:instrText xml:space="preserve"> PAGEREF _Toc169352436 \h </w:instrText>
         </w:r>
         <w:r>
           <w:rPr>
@@ -2076,7 +2086,7 @@
           <w14:ligatures w14:val="standardContextual"/>
         </w:rPr>
       </w:pPr>
-      <w:hyperlink w:anchor="_Toc169348541" w:history="1">
+      <w:hyperlink w:anchor="_Toc169352437" w:history="1">
         <w:r>
           <w:rPr>
             <w:rStyle w:val="Hyperlink"/>
@@ -2100,7 +2110,7 @@
           <w:rPr>
             <w:noProof/>
           </w:rPr>
-          <w:instrText xml:space="preserve"> PAGEREF _Toc169348541 \h </w:instrText>
+          <w:instrText xml:space="preserve"> PAGEREF _Toc169352437 \h </w:instrText>
         </w:r>
         <w:r>
           <w:rPr>
@@ -2142,7 +2152,7 @@
           <w14:ligatures w14:val="standardContextual"/>
         </w:rPr>
       </w:pPr>
-      <w:hyperlink w:anchor="_Toc169348542" w:history="1">
+      <w:hyperlink w:anchor="_Toc169352438" w:history="1">
         <w:r>
           <w:rPr>
             <w:rStyle w:val="Hyperlink"/>
@@ -2166,7 +2176,7 @@
           <w:rPr>
             <w:noProof/>
           </w:rPr>
-          <w:instrText xml:space="preserve"> PAGEREF _Toc169348542 \h </w:instrText>
+          <w:instrText xml:space="preserve"> PAGEREF _Toc169352438 \h </w:instrText>
         </w:r>
         <w:r>
           <w:rPr>
@@ -2208,7 +2218,7 @@
           <w14:ligatures w14:val="standardContextual"/>
         </w:rPr>
       </w:pPr>
-      <w:hyperlink w:anchor="_Toc169348543" w:history="1">
+      <w:hyperlink w:anchor="_Toc169352439" w:history="1">
         <w:r>
           <w:rPr>
             <w:rStyle w:val="Hyperlink"/>
@@ -2232,7 +2242,7 @@
           <w:rPr>
             <w:noProof/>
           </w:rPr>
-          <w:instrText xml:space="preserve"> PAGEREF _Toc169348543 \h </w:instrText>
+          <w:instrText xml:space="preserve"> PAGEREF _Toc169352439 \h </w:instrText>
         </w:r>
         <w:r>
           <w:rPr>
@@ -2274,7 +2284,7 @@
           <w14:ligatures w14:val="standardContextual"/>
         </w:rPr>
       </w:pPr>
-      <w:hyperlink w:anchor="_Toc169348544" w:history="1">
+      <w:hyperlink w:anchor="_Toc169352440" w:history="1">
         <w:r>
           <w:rPr>
             <w:rStyle w:val="Hyperlink"/>
@@ -2298,7 +2308,7 @@
           <w:rPr>
             <w:noProof/>
           </w:rPr>
-          <w:instrText xml:space="preserve"> PAGEREF _Toc169348544 \h </w:instrText>
+          <w:instrText xml:space="preserve"> PAGEREF _Toc169352440 \h </w:instrText>
         </w:r>
         <w:r>
           <w:rPr>
@@ -2340,13 +2350,13 @@
           <w14:ligatures w14:val="standardContextual"/>
         </w:rPr>
       </w:pPr>
-      <w:hyperlink w:anchor="_Toc169348545" w:history="1">
+      <w:hyperlink w:anchor="_Toc169352441" w:history="1">
         <w:r>
           <w:rPr>
             <w:rStyle w:val="Hyperlink"/>
             <w:noProof/>
           </w:rPr>
-          <w:t>Requisitos não funcionais</w:t>
+          <w:t>Requisitos Não Funcionais</w:t>
         </w:r>
         <w:r>
           <w:rPr>
@@ -2364,7 +2374,7 @@
           <w:rPr>
             <w:noProof/>
           </w:rPr>
-          <w:instrText xml:space="preserve"> PAGEREF _Toc169348545 \h </w:instrText>
+          <w:instrText xml:space="preserve"> PAGEREF _Toc169352441 \h </w:instrText>
         </w:r>
         <w:r>
           <w:rPr>
@@ -2381,7 +2391,7 @@
           <w:rPr>
             <w:noProof/>
           </w:rPr>
-          <w:t>8</w:t>
+          <w:t>9</w:t>
         </w:r>
         <w:r>
           <w:rPr>
@@ -2403,13 +2413,13 @@
           <w14:ligatures w14:val="standardContextual"/>
         </w:rPr>
       </w:pPr>
-      <w:hyperlink w:anchor="_Toc169348546" w:history="1">
+      <w:hyperlink w:anchor="_Toc169352442" w:history="1">
         <w:r>
           <w:rPr>
             <w:rStyle w:val="Hyperlink"/>
             <w:noProof/>
           </w:rPr>
-          <w:t>Documentação do Sistema</w:t>
+          <w:t>Cronograma</w:t>
         </w:r>
         <w:r>
           <w:rPr>
@@ -2427,7 +2437,7 @@
           <w:rPr>
             <w:noProof/>
           </w:rPr>
-          <w:instrText xml:space="preserve"> PAGEREF _Toc169348546 \h </w:instrText>
+          <w:instrText xml:space="preserve"> PAGEREF _Toc169352442 \h </w:instrText>
         </w:r>
         <w:r>
           <w:rPr>
@@ -2444,7 +2454,7 @@
           <w:rPr>
             <w:noProof/>
           </w:rPr>
-          <w:t>8</w:t>
+          <w:t>10</w:t>
         </w:r>
         <w:r>
           <w:rPr>
@@ -2456,10 +2466,7 @@
     </w:p>
     <w:p>
       <w:pPr>
-        <w:pStyle w:val="Sumrio2"/>
-        <w:tabs>
-          <w:tab w:val="right" w:leader="dot" w:pos="9019"/>
-        </w:tabs>
+        <w:pStyle w:val="Sumrio1"/>
         <w:rPr>
           <w:rFonts w:asciiTheme="minorHAnsi" w:eastAsiaTheme="minorEastAsia" w:hAnsiTheme="minorHAnsi" w:cstheme="minorBidi"/>
           <w:noProof/>
@@ -2469,13 +2476,13 @@
           <w14:ligatures w14:val="standardContextual"/>
         </w:rPr>
       </w:pPr>
-      <w:hyperlink w:anchor="_Toc169348547" w:history="1">
+      <w:hyperlink w:anchor="_Toc169352443" w:history="1">
         <w:r>
           <w:rPr>
             <w:rStyle w:val="Hyperlink"/>
             <w:noProof/>
           </w:rPr>
-          <w:t>Metodologia de Desenvolvimento</w:t>
+          <w:t>Documentação do Sistema</w:t>
         </w:r>
         <w:r>
           <w:rPr>
@@ -2493,7 +2500,7 @@
           <w:rPr>
             <w:noProof/>
           </w:rPr>
-          <w:instrText xml:space="preserve"> PAGEREF _Toc169348547 \h </w:instrText>
+          <w:instrText xml:space="preserve"> PAGEREF _Toc169352443 \h </w:instrText>
         </w:r>
         <w:r>
           <w:rPr>
@@ -2510,7 +2517,7 @@
           <w:rPr>
             <w:noProof/>
           </w:rPr>
-          <w:t>9</w:t>
+          <w:t>12</w:t>
         </w:r>
         <w:r>
           <w:rPr>
@@ -2535,13 +2542,13 @@
           <w14:ligatures w14:val="standardContextual"/>
         </w:rPr>
       </w:pPr>
-      <w:hyperlink w:anchor="_Toc169348548" w:history="1">
+      <w:hyperlink w:anchor="_Toc169352444" w:history="1">
         <w:r>
           <w:rPr>
             <w:rStyle w:val="Hyperlink"/>
             <w:noProof/>
           </w:rPr>
-          <w:t>Diagramas UML</w:t>
+          <w:t>Metodologia de Desenvolvimento</w:t>
         </w:r>
         <w:r>
           <w:rPr>
@@ -2559,7 +2566,7 @@
           <w:rPr>
             <w:noProof/>
           </w:rPr>
-          <w:instrText xml:space="preserve"> PAGEREF _Toc169348548 \h </w:instrText>
+          <w:instrText xml:space="preserve"> PAGEREF _Toc169352444 \h </w:instrText>
         </w:r>
         <w:r>
           <w:rPr>
@@ -2576,7 +2583,7 @@
           <w:rPr>
             <w:noProof/>
           </w:rPr>
-          <w:t>9</w:t>
+          <w:t>12</w:t>
         </w:r>
         <w:r>
           <w:rPr>
@@ -2601,13 +2608,13 @@
           <w14:ligatures w14:val="standardContextual"/>
         </w:rPr>
       </w:pPr>
-      <w:hyperlink w:anchor="_Toc169348549" w:history="1">
+      <w:hyperlink w:anchor="_Toc169352445" w:history="1">
         <w:r>
           <w:rPr>
             <w:rStyle w:val="Hyperlink"/>
             <w:noProof/>
           </w:rPr>
-          <w:t>Diagrama de atividades</w:t>
+          <w:t>Diagramas UML</w:t>
         </w:r>
         <w:r>
           <w:rPr>
@@ -2625,7 +2632,7 @@
           <w:rPr>
             <w:noProof/>
           </w:rPr>
-          <w:instrText xml:space="preserve"> PAGEREF _Toc169348549 \h </w:instrText>
+          <w:instrText xml:space="preserve"> PAGEREF _Toc169352445 \h </w:instrText>
         </w:r>
         <w:r>
           <w:rPr>
@@ -2642,7 +2649,7 @@
           <w:rPr>
             <w:noProof/>
           </w:rPr>
-          <w:t>9</w:t>
+          <w:t>13</w:t>
         </w:r>
         <w:r>
           <w:rPr>
@@ -2667,13 +2674,13 @@
           <w14:ligatures w14:val="standardContextual"/>
         </w:rPr>
       </w:pPr>
-      <w:hyperlink w:anchor="_Toc169348550" w:history="1">
+      <w:hyperlink w:anchor="_Toc169352446" w:history="1">
         <w:r>
           <w:rPr>
             <w:rStyle w:val="Hyperlink"/>
             <w:noProof/>
           </w:rPr>
-          <w:t>Diagrama de caso de uso</w:t>
+          <w:t>Diagrama de atividades</w:t>
         </w:r>
         <w:r>
           <w:rPr>
@@ -2691,7 +2698,7 @@
           <w:rPr>
             <w:noProof/>
           </w:rPr>
-          <w:instrText xml:space="preserve"> PAGEREF _Toc169348550 \h </w:instrText>
+          <w:instrText xml:space="preserve"> PAGEREF _Toc169352446 \h </w:instrText>
         </w:r>
         <w:r>
           <w:rPr>
@@ -2708,7 +2715,7 @@
           <w:rPr>
             <w:noProof/>
           </w:rPr>
-          <w:t>11</w:t>
+          <w:t>13</w:t>
         </w:r>
         <w:r>
           <w:rPr>
@@ -2733,13 +2740,13 @@
           <w14:ligatures w14:val="standardContextual"/>
         </w:rPr>
       </w:pPr>
-      <w:hyperlink w:anchor="_Toc169348551" w:history="1">
+      <w:hyperlink w:anchor="_Toc169352447" w:history="1">
         <w:r>
           <w:rPr>
             <w:rStyle w:val="Hyperlink"/>
             <w:noProof/>
           </w:rPr>
-          <w:t>Diagrama de sequência</w:t>
+          <w:t>Diagrama de caso de uso</w:t>
         </w:r>
         <w:r>
           <w:rPr>
@@ -2757,7 +2764,7 @@
           <w:rPr>
             <w:noProof/>
           </w:rPr>
-          <w:instrText xml:space="preserve"> PAGEREF _Toc169348551 \h </w:instrText>
+          <w:instrText xml:space="preserve"> PAGEREF _Toc169352447 \h </w:instrText>
         </w:r>
         <w:r>
           <w:rPr>
@@ -2774,7 +2781,7 @@
           <w:rPr>
             <w:noProof/>
           </w:rPr>
-          <w:t>12</w:t>
+          <w:t>15</w:t>
         </w:r>
         <w:r>
           <w:rPr>
@@ -2799,13 +2806,13 @@
           <w14:ligatures w14:val="standardContextual"/>
         </w:rPr>
       </w:pPr>
-      <w:hyperlink w:anchor="_Toc169348552" w:history="1">
+      <w:hyperlink w:anchor="_Toc169352448" w:history="1">
         <w:r>
           <w:rPr>
             <w:rStyle w:val="Hyperlink"/>
             <w:noProof/>
           </w:rPr>
-          <w:t>Interface do usuário</w:t>
+          <w:t>Diagrama de sequência</w:t>
         </w:r>
         <w:r>
           <w:rPr>
@@ -2823,7 +2830,7 @@
           <w:rPr>
             <w:noProof/>
           </w:rPr>
-          <w:instrText xml:space="preserve"> PAGEREF _Toc169348552 \h </w:instrText>
+          <w:instrText xml:space="preserve"> PAGEREF _Toc169352448 \h </w:instrText>
         </w:r>
         <w:r>
           <w:rPr>
@@ -2840,7 +2847,7 @@
           <w:rPr>
             <w:noProof/>
           </w:rPr>
-          <w:t>13</w:t>
+          <w:t>16</w:t>
         </w:r>
         <w:r>
           <w:rPr>
@@ -2852,10 +2859,7 @@
     </w:p>
     <w:p>
       <w:pPr>
-        <w:pStyle w:val="Sumrio2"/>
-        <w:tabs>
-          <w:tab w:val="right" w:leader="dot" w:pos="9019"/>
-        </w:tabs>
+        <w:pStyle w:val="Sumrio1"/>
         <w:rPr>
           <w:rFonts w:asciiTheme="minorHAnsi" w:eastAsiaTheme="minorEastAsia" w:hAnsiTheme="minorHAnsi" w:cstheme="minorBidi"/>
           <w:noProof/>
@@ -2865,13 +2869,13 @@
           <w14:ligatures w14:val="standardContextual"/>
         </w:rPr>
       </w:pPr>
-      <w:hyperlink w:anchor="_Toc169348553" w:history="1">
+      <w:hyperlink w:anchor="_Toc169352449" w:history="1">
         <w:r>
           <w:rPr>
             <w:rStyle w:val="Hyperlink"/>
             <w:noProof/>
           </w:rPr>
-          <w:t>Rascunhos de tela</w:t>
+          <w:t>Design do Projeto</w:t>
         </w:r>
         <w:r>
           <w:rPr>
@@ -2889,7 +2893,7 @@
           <w:rPr>
             <w:noProof/>
           </w:rPr>
-          <w:instrText xml:space="preserve"> PAGEREF _Toc169348553 \h </w:instrText>
+          <w:instrText xml:space="preserve"> PAGEREF _Toc169352449 \h </w:instrText>
         </w:r>
         <w:r>
           <w:rPr>
@@ -2906,7 +2910,7 @@
           <w:rPr>
             <w:noProof/>
           </w:rPr>
-          <w:t>14</w:t>
+          <w:t>18</w:t>
         </w:r>
         <w:r>
           <w:rPr>
@@ -2931,13 +2935,13 @@
           <w14:ligatures w14:val="standardContextual"/>
         </w:rPr>
       </w:pPr>
-      <w:hyperlink w:anchor="_Toc169348554" w:history="1">
+      <w:hyperlink w:anchor="_Toc169352450" w:history="1">
         <w:r>
           <w:rPr>
             <w:rStyle w:val="Hyperlink"/>
             <w:noProof/>
           </w:rPr>
-          <w:t>Simulação da Navegação entre Telas</w:t>
+          <w:t>Interface</w:t>
         </w:r>
         <w:r>
           <w:rPr>
@@ -2955,7 +2959,7 @@
           <w:rPr>
             <w:noProof/>
           </w:rPr>
-          <w:instrText xml:space="preserve"> PAGEREF _Toc169348554 \h </w:instrText>
+          <w:instrText xml:space="preserve"> PAGEREF _Toc169352450 \h </w:instrText>
         </w:r>
         <w:r>
           <w:rPr>
@@ -2972,7 +2976,7 @@
           <w:rPr>
             <w:noProof/>
           </w:rPr>
-          <w:t>17</w:t>
+          <w:t>18</w:t>
         </w:r>
         <w:r>
           <w:rPr>
@@ -2984,7 +2988,10 @@
     </w:p>
     <w:p>
       <w:pPr>
-        <w:pStyle w:val="Sumrio1"/>
+        <w:pStyle w:val="Sumrio2"/>
+        <w:tabs>
+          <w:tab w:val="right" w:leader="dot" w:pos="9019"/>
+        </w:tabs>
         <w:rPr>
           <w:rFonts w:asciiTheme="minorHAnsi" w:eastAsiaTheme="minorEastAsia" w:hAnsiTheme="minorHAnsi" w:cstheme="minorBidi"/>
           <w:noProof/>
@@ -2994,13 +3001,13 @@
           <w14:ligatures w14:val="standardContextual"/>
         </w:rPr>
       </w:pPr>
-      <w:hyperlink w:anchor="_Toc169348555" w:history="1">
+      <w:hyperlink w:anchor="_Toc169352451" w:history="1">
         <w:r>
           <w:rPr>
             <w:rStyle w:val="Hyperlink"/>
             <w:noProof/>
           </w:rPr>
-          <w:t>Considerações Finais</w:t>
+          <w:t>Rascunhos de tela</w:t>
         </w:r>
         <w:r>
           <w:rPr>
@@ -3018,7 +3025,7 @@
           <w:rPr>
             <w:noProof/>
           </w:rPr>
-          <w:instrText xml:space="preserve"> PAGEREF _Toc169348555 \h </w:instrText>
+          <w:instrText xml:space="preserve"> PAGEREF _Toc169352451 \h </w:instrText>
         </w:r>
         <w:r>
           <w:rPr>
@@ -3047,7 +3054,10 @@
     </w:p>
     <w:p>
       <w:pPr>
-        <w:pStyle w:val="Sumrio1"/>
+        <w:pStyle w:val="Sumrio2"/>
+        <w:tabs>
+          <w:tab w:val="right" w:leader="dot" w:pos="9019"/>
+        </w:tabs>
         <w:rPr>
           <w:rFonts w:asciiTheme="minorHAnsi" w:eastAsiaTheme="minorEastAsia" w:hAnsiTheme="minorHAnsi" w:cstheme="minorBidi"/>
           <w:noProof/>
@@ -3057,12 +3067,138 @@
           <w14:ligatures w14:val="standardContextual"/>
         </w:rPr>
       </w:pPr>
-      <w:hyperlink w:anchor="_Toc169348556" w:history="1">
+      <w:hyperlink w:anchor="_Toc169352452" w:history="1">
         <w:r>
           <w:rPr>
             <w:rStyle w:val="Hyperlink"/>
             <w:noProof/>
           </w:rPr>
+          <w:t>Simulação da Navegação entre Telas</w:t>
+        </w:r>
+        <w:r>
+          <w:rPr>
+            <w:noProof/>
+          </w:rPr>
+          <w:tab/>
+        </w:r>
+        <w:r>
+          <w:rPr>
+            <w:noProof/>
+          </w:rPr>
+          <w:fldChar w:fldCharType="begin"/>
+        </w:r>
+        <w:r>
+          <w:rPr>
+            <w:noProof/>
+          </w:rPr>
+          <w:instrText xml:space="preserve"> PAGEREF _Toc169352452 \h </w:instrText>
+        </w:r>
+        <w:r>
+          <w:rPr>
+            <w:noProof/>
+          </w:rPr>
+        </w:r>
+        <w:r>
+          <w:rPr>
+            <w:noProof/>
+          </w:rPr>
+          <w:fldChar w:fldCharType="separate"/>
+        </w:r>
+        <w:r>
+          <w:rPr>
+            <w:noProof/>
+          </w:rPr>
+          <w:t>21</w:t>
+        </w:r>
+        <w:r>
+          <w:rPr>
+            <w:noProof/>
+          </w:rPr>
+          <w:fldChar w:fldCharType="end"/>
+        </w:r>
+      </w:hyperlink>
+    </w:p>
+    <w:p>
+      <w:pPr>
+        <w:pStyle w:val="Sumrio1"/>
+        <w:rPr>
+          <w:rFonts w:asciiTheme="minorHAnsi" w:eastAsiaTheme="minorEastAsia" w:hAnsiTheme="minorHAnsi" w:cstheme="minorBidi"/>
+          <w:noProof/>
+          <w:kern w:val="2"/>
+          <w:sz w:val="24"/>
+          <w:szCs w:val="24"/>
+          <w14:ligatures w14:val="standardContextual"/>
+        </w:rPr>
+      </w:pPr>
+      <w:hyperlink w:anchor="_Toc169352453" w:history="1">
+        <w:r>
+          <w:rPr>
+            <w:rStyle w:val="Hyperlink"/>
+            <w:noProof/>
+          </w:rPr>
+          <w:t>Considerações Finais</w:t>
+        </w:r>
+        <w:r>
+          <w:rPr>
+            <w:noProof/>
+          </w:rPr>
+          <w:tab/>
+        </w:r>
+        <w:r>
+          <w:rPr>
+            <w:noProof/>
+          </w:rPr>
+          <w:fldChar w:fldCharType="begin"/>
+        </w:r>
+        <w:r>
+          <w:rPr>
+            <w:noProof/>
+          </w:rPr>
+          <w:instrText xml:space="preserve"> PAGEREF _Toc169352453 \h </w:instrText>
+        </w:r>
+        <w:r>
+          <w:rPr>
+            <w:noProof/>
+          </w:rPr>
+        </w:r>
+        <w:r>
+          <w:rPr>
+            <w:noProof/>
+          </w:rPr>
+          <w:fldChar w:fldCharType="separate"/>
+        </w:r>
+        <w:r>
+          <w:rPr>
+            <w:noProof/>
+          </w:rPr>
+          <w:t>22</w:t>
+        </w:r>
+        <w:r>
+          <w:rPr>
+            <w:noProof/>
+          </w:rPr>
+          <w:fldChar w:fldCharType="end"/>
+        </w:r>
+      </w:hyperlink>
+    </w:p>
+    <w:p>
+      <w:pPr>
+        <w:pStyle w:val="Sumrio1"/>
+        <w:rPr>
+          <w:rFonts w:asciiTheme="minorHAnsi" w:eastAsiaTheme="minorEastAsia" w:hAnsiTheme="minorHAnsi" w:cstheme="minorBidi"/>
+          <w:noProof/>
+          <w:kern w:val="2"/>
+          <w:sz w:val="24"/>
+          <w:szCs w:val="24"/>
+          <w14:ligatures w14:val="standardContextual"/>
+        </w:rPr>
+      </w:pPr>
+      <w:hyperlink w:anchor="_Toc169352454" w:history="1">
+        <w:r>
+          <w:rPr>
+            <w:rStyle w:val="Hyperlink"/>
+            <w:noProof/>
+          </w:rPr>
           <w:t>Referências</w:t>
         </w:r>
         <w:r>
@@ -3081,7 +3217,7 @@
           <w:rPr>
             <w:noProof/>
           </w:rPr>
-          <w:instrText xml:space="preserve"> PAGEREF _Toc169348556 \h </w:instrText>
+          <w:instrText xml:space="preserve"> PAGEREF _Toc169352454 \h </w:instrText>
         </w:r>
         <w:r>
           <w:rPr>
@@ -3098,7 +3234,7 @@
           <w:rPr>
             <w:noProof/>
           </w:rPr>
-          <w:t>20</w:t>
+          <w:t>24</w:t>
         </w:r>
         <w:r>
           <w:rPr>
@@ -3128,7 +3264,7 @@
         <w:pStyle w:val="Ttulo1"/>
       </w:pPr>
       <w:bookmarkStart w:id="0" w:name="_Toc161762654"/>
-      <w:bookmarkStart w:id="1" w:name="_Toc169348540"/>
+      <w:bookmarkStart w:id="1" w:name="_Toc169352436"/>
       <w:r>
         <w:t>Apresentação d</w:t>
       </w:r>
@@ -3509,7 +3645,7 @@
       <w:bookmarkStart w:id="2" w:name="_f7jgtdjz4z44"/>
       <w:bookmarkStart w:id="3" w:name="_e6ygphsuszjk"/>
       <w:bookmarkStart w:id="4" w:name="_Toc161762656"/>
-      <w:bookmarkStart w:id="5" w:name="_Toc169348541"/>
+      <w:bookmarkStart w:id="5" w:name="_Toc169352437"/>
       <w:bookmarkEnd w:id="2"/>
       <w:bookmarkEnd w:id="3"/>
       <w:r>
@@ -3543,7 +3679,7 @@
         <w:ind w:left="0"/>
         <w:jc w:val="both"/>
       </w:pPr>
-      <w:bookmarkStart w:id="7" w:name="_Toc169348542"/>
+      <w:bookmarkStart w:id="7" w:name="_Toc169352438"/>
       <w:r>
         <w:t>Objetivos do projeto</w:t>
       </w:r>
@@ -3607,7 +3743,7 @@
         <w:jc w:val="both"/>
       </w:pPr>
       <w:bookmarkStart w:id="8" w:name="_Toc161762658"/>
-      <w:bookmarkStart w:id="9" w:name="_Toc169348543"/>
+      <w:bookmarkStart w:id="9" w:name="_Toc169352439"/>
       <w:r>
         <w:t>Técnica de levantamento de requisitos</w:t>
       </w:r>
@@ -3650,7 +3786,7 @@
         <w:ind w:left="0"/>
         <w:jc w:val="both"/>
       </w:pPr>
-      <w:bookmarkStart w:id="10" w:name="_Toc169348544"/>
+      <w:bookmarkStart w:id="10" w:name="_Toc169352440"/>
       <w:r>
         <w:t>R</w:t>
       </w:r>
@@ -4792,7 +4928,7 @@
         <w:lastRenderedPageBreak/>
         <w:t xml:space="preserve"> </w:t>
       </w:r>
-      <w:bookmarkStart w:id="13" w:name="_Toc169348545"/>
+      <w:bookmarkStart w:id="13" w:name="_Toc169352441"/>
       <w:r>
         <w:t xml:space="preserve">Requisitos </w:t>
       </w:r>
@@ -5702,9 +5838,11 @@
       <w:pPr>
         <w:pStyle w:val="Ttulo1"/>
       </w:pPr>
+      <w:bookmarkStart w:id="14" w:name="_Toc169352442"/>
       <w:r>
         <w:t>Cronograma</w:t>
       </w:r>
+      <w:bookmarkEnd w:id="14"/>
     </w:p>
     <w:tbl>
       <w:tblPr>
@@ -5753,8 +5891,8 @@
                 <w:b/>
               </w:rPr>
             </w:pPr>
-            <w:bookmarkStart w:id="14" w:name="_otr3feagh8c7"/>
-            <w:bookmarkEnd w:id="14"/>
+            <w:bookmarkStart w:id="15" w:name="_otr3feagh8c7"/>
+            <w:bookmarkEnd w:id="15"/>
             <w:r>
               <w:rPr>
                 <w:b/>
@@ -7956,8 +8094,7 @@
       </w:tr>
     </w:tbl>
     <w:p>
-      <w:bookmarkStart w:id="15" w:name="_Toc161762661"/>
-      <w:bookmarkStart w:id="16" w:name="_Toc169348546"/>
+      <w:bookmarkStart w:id="16" w:name="_Toc161762661"/>
     </w:p>
     <w:p>
       <w:pPr>
@@ -7972,11 +8109,12 @@
       <w:pPr>
         <w:pStyle w:val="Ttulo1"/>
       </w:pPr>
+      <w:bookmarkStart w:id="17" w:name="_Toc169352443"/>
       <w:r>
         <w:t>Documentação do Sistema</w:t>
       </w:r>
-      <w:bookmarkEnd w:id="15"/>
       <w:bookmarkEnd w:id="16"/>
+      <w:bookmarkEnd w:id="17"/>
     </w:p>
     <w:p>
       <w:pPr>
@@ -8002,13 +8140,13 @@
         <w:pStyle w:val="Ttulo2"/>
         <w:jc w:val="both"/>
       </w:pPr>
-      <w:bookmarkStart w:id="17" w:name="_Toc161762662"/>
-      <w:bookmarkStart w:id="18" w:name="_Toc169348547"/>
+      <w:bookmarkStart w:id="18" w:name="_Toc161762662"/>
+      <w:bookmarkStart w:id="19" w:name="_Toc169352444"/>
       <w:r>
         <w:t>Metodologia de Desenvolvimento</w:t>
       </w:r>
-      <w:bookmarkEnd w:id="17"/>
       <w:bookmarkEnd w:id="18"/>
+      <w:bookmarkEnd w:id="19"/>
     </w:p>
     <w:p>
       <w:pPr>
@@ -8051,14 +8189,14 @@
         <w:pStyle w:val="Ttulo2"/>
         <w:jc w:val="both"/>
       </w:pPr>
-      <w:bookmarkStart w:id="19" w:name="_Toc161762663"/>
-      <w:bookmarkStart w:id="20" w:name="_Toc169348548"/>
+      <w:bookmarkStart w:id="20" w:name="_Toc161762663"/>
+      <w:bookmarkStart w:id="21" w:name="_Toc169352445"/>
       <w:r>
         <w:lastRenderedPageBreak/>
         <w:t>Diagramas UML</w:t>
       </w:r>
-      <w:bookmarkEnd w:id="19"/>
       <w:bookmarkEnd w:id="20"/>
+      <w:bookmarkEnd w:id="21"/>
     </w:p>
     <w:p>
       <w:pPr>
@@ -8087,11 +8225,11 @@
         <w:pStyle w:val="Ttulo2"/>
         <w:jc w:val="both"/>
       </w:pPr>
-      <w:bookmarkStart w:id="21" w:name="_Toc169348549"/>
+      <w:bookmarkStart w:id="22" w:name="_Toc169352446"/>
       <w:r>
         <w:t>Diagrama de atividades</w:t>
       </w:r>
-      <w:bookmarkEnd w:id="21"/>
+      <w:bookmarkEnd w:id="22"/>
     </w:p>
     <w:p>
       <w:pPr>
@@ -8101,7 +8239,7 @@
           <w:bCs/>
         </w:rPr>
       </w:pPr>
-      <w:bookmarkStart w:id="22" w:name="_Toc161762664"/>
+      <w:bookmarkStart w:id="23" w:name="_Toc161762664"/>
       <w:r>
         <w:rPr>
           <w:b/>
@@ -8461,13 +8599,13 @@
         <w:pStyle w:val="Ttulo2"/>
         <w:jc w:val="both"/>
       </w:pPr>
-      <w:bookmarkStart w:id="23" w:name="_Toc169348550"/>
-      <w:bookmarkEnd w:id="22"/>
+      <w:bookmarkStart w:id="24" w:name="_Toc169352447"/>
+      <w:bookmarkEnd w:id="23"/>
       <w:r>
         <w:lastRenderedPageBreak/>
         <w:t>Diagrama de caso de uso</w:t>
       </w:r>
-      <w:bookmarkEnd w:id="23"/>
+      <w:bookmarkEnd w:id="24"/>
     </w:p>
     <w:p>
       <w:pPr>
@@ -8567,11 +8705,11 @@
         <w:pStyle w:val="Ttulo2"/>
         <w:jc w:val="both"/>
       </w:pPr>
-      <w:bookmarkStart w:id="24" w:name="_Toc169348551"/>
+      <w:bookmarkStart w:id="25" w:name="_Toc169352448"/>
       <w:r>
         <w:t>Diagrama de sequência</w:t>
       </w:r>
-      <w:bookmarkEnd w:id="24"/>
+      <w:bookmarkEnd w:id="25"/>
     </w:p>
     <w:p>
       <w:pPr>
@@ -8702,10 +8840,10 @@
           <w:bCs/>
         </w:rPr>
       </w:pPr>
-      <w:bookmarkStart w:id="25" w:name="_xmux0r3xll0b"/>
-      <w:bookmarkStart w:id="26" w:name="_Toc161762665"/>
-      <w:bookmarkEnd w:id="25"/>
+      <w:bookmarkStart w:id="26" w:name="_xmux0r3xll0b"/>
+      <w:bookmarkStart w:id="27" w:name="_Toc161762665"/>
       <w:bookmarkEnd w:id="26"/>
+      <w:bookmarkEnd w:id="27"/>
     </w:p>
     <w:p>
       <w:pPr>
@@ -8835,28 +8973,357 @@
     </w:p>
     <w:p>
       <w:pPr>
-        <w:jc w:val="both"/>
+        <w:suppressAutoHyphens w:val="0"/>
         <w:rPr>
           <w:b/>
           <w:bCs/>
         </w:rPr>
       </w:pPr>
+      <w:r>
+        <w:rPr>
+          <w:b/>
+          <w:bCs/>
+        </w:rPr>
+        <w:br w:type="page"/>
+      </w:r>
+    </w:p>
+    <w:p>
+      <w:pPr>
+        <w:pStyle w:val="Ttulo1"/>
+      </w:pPr>
+      <w:r>
+        <w:lastRenderedPageBreak/>
+        <w:t>Identidade Visual do Projeto</w:t>
+      </w:r>
+    </w:p>
+    <w:p>
+      <w:pPr>
+        <w:jc w:val="both"/>
+      </w:pPr>
+      <w:r>
+        <w:t>A identidade visual do projeto contempla a interface, paleta de cores e logotipo do projeto, bem como as ferramentas de design utilizadas durante o desenvolvimento. Para a realização do projeto Educa Quest o grupo utilizou o Figma para prototipação.</w:t>
+      </w:r>
+    </w:p>
+    <w:p>
+      <w:pPr>
+        <w:jc w:val="both"/>
+      </w:pPr>
+      <w:r>
+        <w:t>Os conceitos relacionados a design digital aplicados ao trabalho envolvem contraste, tipografia, escolha e aplicação de logotipo, todos focados em proporcionar uma experiência agradável para o usuário.</w:t>
+      </w:r>
+    </w:p>
+    <w:p>
+      <w:pPr>
+        <w:jc w:val="both"/>
+      </w:pPr>
     </w:p>
     <w:p>
       <w:pPr>
         <w:pStyle w:val="Ttulo2"/>
         <w:jc w:val="both"/>
       </w:pPr>
-      <w:bookmarkStart w:id="27" w:name="_Toc169348552"/>
-      <w:r>
-        <w:t>Interface do usuário</w:t>
-      </w:r>
-      <w:bookmarkEnd w:id="27"/>
-    </w:p>
-    <w:p>
-      <w:pPr>
-        <w:jc w:val="both"/>
-      </w:pPr>
+      <w:r>
+        <w:t>Logotipo</w:t>
+      </w:r>
+    </w:p>
+    <w:p>
+      <w:pPr>
+        <w:jc w:val="both"/>
+      </w:pPr>
+      <w:r>
+        <w:t>A escolha do Logotipo foi realizada através de rascunhos e a consideração de simplicidade para o usuário. Conforme em aulas, a logotipo deve ser simples e representativa, dificilmente abordar o usuário de maneira totalmente inovadora e fora do comum, mas considerando em não ser semelhantes para ser confundido com marcas concorrentes.</w:t>
+      </w:r>
+    </w:p>
+    <w:p>
+      <w:pPr>
+        <w:jc w:val="both"/>
+      </w:pPr>
+      <w:r>
+        <w:t>Abaixo encontra-se os rascunhos elaboradas mediante orientação do professor de design digital, comparando a evolução. Também mostra duas versões da logo da marca, uma versão extensa e outra curta.</w:t>
+      </w:r>
+    </w:p>
+    <w:p>
+      <w:pPr>
+        <w:jc w:val="both"/>
+      </w:pPr>
+    </w:p>
+    <w:p>
+      <w:pPr>
+        <w:jc w:val="both"/>
+        <w:rPr>
+          <w:noProof/>
+        </w:rPr>
+      </w:pPr>
+      <w:r>
+        <w:rPr>
+          <w:noProof/>
+        </w:rPr>
+        <w:drawing>
+          <wp:anchor distT="0" distB="0" distL="114300" distR="114300" simplePos="0" relativeHeight="251658240" behindDoc="0" locked="0" layoutInCell="1" allowOverlap="1" wp14:anchorId="67457547" wp14:editId="7D54DE69">
+            <wp:simplePos x="0" y="0"/>
+            <wp:positionH relativeFrom="margin">
+              <wp:align>center</wp:align>
+            </wp:positionH>
+            <wp:positionV relativeFrom="paragraph">
+              <wp:posOffset>830580</wp:posOffset>
+            </wp:positionV>
+            <wp:extent cx="3946525" cy="2709545"/>
+            <wp:effectExtent l="8890" t="0" r="5715" b="5715"/>
+            <wp:wrapTopAndBottom/>
+            <wp:docPr id="2110488910" name="Imagem 6"/>
+            <wp:cNvGraphicFramePr>
+              <a:graphicFrameLocks xmlns:a="http://schemas.openxmlformats.org/drawingml/2006/main" noChangeAspect="1"/>
+            </wp:cNvGraphicFramePr>
+            <a:graphic xmlns:a="http://schemas.openxmlformats.org/drawingml/2006/main">
+              <a:graphicData uri="http://schemas.openxmlformats.org/drawingml/2006/picture">
+                <pic:pic xmlns:pic="http://schemas.openxmlformats.org/drawingml/2006/picture">
+                  <pic:nvPicPr>
+                    <pic:cNvPr id="0" name="Picture 3"/>
+                    <pic:cNvPicPr>
+                      <a:picLocks noChangeAspect="1" noChangeArrowheads="1"/>
+                    </pic:cNvPicPr>
+                  </pic:nvPicPr>
+                  <pic:blipFill rotWithShape="1">
+                    <a:blip r:embed="rId15" cstate="print">
+                      <a:extLst>
+                        <a:ext uri="{28A0092B-C50C-407E-A947-70E740481C1C}">
+                          <a14:useLocalDpi xmlns:a14="http://schemas.microsoft.com/office/drawing/2010/main" val="0"/>
+                        </a:ext>
+                      </a:extLst>
+                    </a:blip>
+                    <a:srcRect l="4419" t="14568" r="13322" b="10131"/>
+                    <a:stretch/>
+                  </pic:blipFill>
+                  <pic:spPr bwMode="auto">
+                    <a:xfrm rot="5400000">
+                      <a:off x="0" y="0"/>
+                      <a:ext cx="3946525" cy="2709545"/>
+                    </a:xfrm>
+                    <a:prstGeom prst="rect">
+                      <a:avLst/>
+                    </a:prstGeom>
+                    <a:noFill/>
+                    <a:ln>
+                      <a:noFill/>
+                    </a:ln>
+                    <a:extLst>
+                      <a:ext uri="{53640926-AAD7-44D8-BBD7-CCE9431645EC}">
+                        <a14:shadowObscured xmlns:a14="http://schemas.microsoft.com/office/drawing/2010/main"/>
+                      </a:ext>
+                    </a:extLst>
+                  </pic:spPr>
+                </pic:pic>
+              </a:graphicData>
+            </a:graphic>
+          </wp:anchor>
+        </w:drawing>
+      </w:r>
+    </w:p>
+    <w:p>
+      <w:pPr>
+        <w:jc w:val="both"/>
+      </w:pPr>
+    </w:p>
+    <w:p>
+      <w:pPr>
+        <w:jc w:val="both"/>
+      </w:pPr>
+    </w:p>
+    <w:p>
+      <w:pPr>
+        <w:jc w:val="both"/>
+      </w:pPr>
+    </w:p>
+    <w:p>
+      <w:pPr>
+        <w:jc w:val="both"/>
+      </w:pPr>
+    </w:p>
+    <w:p>
+      <w:pPr>
+        <w:jc w:val="both"/>
+      </w:pPr>
+    </w:p>
+    <w:p>
+      <w:pPr>
+        <w:jc w:val="center"/>
+        <w:rPr>
+          <w:b/>
+          <w:bCs/>
+        </w:rPr>
+      </w:pPr>
+      <w:r>
+        <w:rPr>
+          <w:b/>
+          <w:bCs/>
+        </w:rPr>
+        <w:lastRenderedPageBreak/>
+        <w:t>Logo Curta</w:t>
+      </w:r>
+    </w:p>
+    <w:p>
+      <w:pPr>
+        <w:jc w:val="center"/>
+      </w:pPr>
+      <w:r>
+        <w:rPr>
+          <w:noProof/>
+        </w:rPr>
+        <w:drawing>
+          <wp:inline distT="0" distB="0" distL="0" distR="0" wp14:anchorId="31BCF97E" wp14:editId="5A2BACBA">
+            <wp:extent cx="4054671" cy="2740237"/>
+            <wp:effectExtent l="0" t="0" r="3175" b="3175"/>
+            <wp:docPr id="1585557305" name="Imagem 9"/>
+            <wp:cNvGraphicFramePr>
+              <a:graphicFrameLocks xmlns:a="http://schemas.openxmlformats.org/drawingml/2006/main" noChangeAspect="1"/>
+            </wp:cNvGraphicFramePr>
+            <a:graphic xmlns:a="http://schemas.openxmlformats.org/drawingml/2006/main">
+              <a:graphicData uri="http://schemas.openxmlformats.org/drawingml/2006/picture">
+                <pic:pic xmlns:pic="http://schemas.openxmlformats.org/drawingml/2006/picture">
+                  <pic:nvPicPr>
+                    <pic:cNvPr id="1585557305" name="Imagem 1585557305"/>
+                    <pic:cNvPicPr/>
+                  </pic:nvPicPr>
+                  <pic:blipFill>
+                    <a:blip r:embed="rId16">
+                      <a:extLst>
+                        <a:ext uri="{28A0092B-C50C-407E-A947-70E740481C1C}">
+                          <a14:useLocalDpi xmlns:a14="http://schemas.microsoft.com/office/drawing/2010/main" val="0"/>
+                        </a:ext>
+                      </a:extLst>
+                    </a:blip>
+                    <a:stretch>
+                      <a:fillRect/>
+                    </a:stretch>
+                  </pic:blipFill>
+                  <pic:spPr>
+                    <a:xfrm>
+                      <a:off x="0" y="0"/>
+                      <a:ext cx="4063889" cy="2746466"/>
+                    </a:xfrm>
+                    <a:prstGeom prst="rect">
+                      <a:avLst/>
+                    </a:prstGeom>
+                  </pic:spPr>
+                </pic:pic>
+              </a:graphicData>
+            </a:graphic>
+          </wp:inline>
+        </w:drawing>
+      </w:r>
+    </w:p>
+    <w:p>
+      <w:pPr>
+        <w:jc w:val="center"/>
+      </w:pPr>
+    </w:p>
+    <w:p>
+      <w:pPr>
+        <w:jc w:val="center"/>
+        <w:rPr>
+          <w:b/>
+          <w:bCs/>
+        </w:rPr>
+      </w:pPr>
+      <w:r>
+        <w:rPr>
+          <w:b/>
+          <w:bCs/>
+        </w:rPr>
+        <w:t>Logo Extensa</w:t>
+      </w:r>
+    </w:p>
+    <w:p>
+      <w:pPr>
+        <w:jc w:val="center"/>
+      </w:pPr>
+    </w:p>
+    <w:p>
+      <w:pPr>
+        <w:jc w:val="center"/>
+      </w:pPr>
+      <w:r>
+        <w:rPr>
+          <w:noProof/>
+        </w:rPr>
+        <w:drawing>
+          <wp:inline distT="0" distB="0" distL="0" distR="0" wp14:anchorId="446FAD00" wp14:editId="302BE4E1">
+            <wp:extent cx="5733415" cy="1544955"/>
+            <wp:effectExtent l="0" t="0" r="635" b="0"/>
+            <wp:docPr id="337104368" name="Imagem 10"/>
+            <wp:cNvGraphicFramePr>
+              <a:graphicFrameLocks xmlns:a="http://schemas.openxmlformats.org/drawingml/2006/main" noChangeAspect="1"/>
+            </wp:cNvGraphicFramePr>
+            <a:graphic xmlns:a="http://schemas.openxmlformats.org/drawingml/2006/main">
+              <a:graphicData uri="http://schemas.openxmlformats.org/drawingml/2006/picture">
+                <pic:pic xmlns:pic="http://schemas.openxmlformats.org/drawingml/2006/picture">
+                  <pic:nvPicPr>
+                    <pic:cNvPr id="337104368" name="Imagem 337104368"/>
+                    <pic:cNvPicPr/>
+                  </pic:nvPicPr>
+                  <pic:blipFill>
+                    <a:blip r:embed="rId17">
+                      <a:extLst>
+                        <a:ext uri="{28A0092B-C50C-407E-A947-70E740481C1C}">
+                          <a14:useLocalDpi xmlns:a14="http://schemas.microsoft.com/office/drawing/2010/main" val="0"/>
+                        </a:ext>
+                      </a:extLst>
+                    </a:blip>
+                    <a:stretch>
+                      <a:fillRect/>
+                    </a:stretch>
+                  </pic:blipFill>
+                  <pic:spPr>
+                    <a:xfrm>
+                      <a:off x="0" y="0"/>
+                      <a:ext cx="5733415" cy="1544955"/>
+                    </a:xfrm>
+                    <a:prstGeom prst="rect">
+                      <a:avLst/>
+                    </a:prstGeom>
+                  </pic:spPr>
+                </pic:pic>
+              </a:graphicData>
+            </a:graphic>
+          </wp:inline>
+        </w:drawing>
+      </w:r>
+    </w:p>
+    <w:p>
+      <w:pPr>
+        <w:jc w:val="both"/>
+      </w:pPr>
+      <w:r>
+        <w:t xml:space="preserve">A logo compreende o E em formato de opções de um quiz, trazendo </w:t>
+      </w:r>
+      <w:r>
+        <w:t xml:space="preserve">uma identificação mais assertiva no formato curto, onde será usada no aplicativo. O </w:t>
+      </w:r>
+      <w:r>
+        <w:t>nome educa</w:t>
+      </w:r>
+      <w:r>
+        <w:t xml:space="preserve"> se refere a educação, tema 4 do pi, e um dos propósitos do projeto, junto com o Quest, que indica busca pela educação, trazendo o propósito da marca.</w:t>
+      </w:r>
+    </w:p>
+    <w:p>
+      <w:pPr>
+        <w:jc w:val="center"/>
+      </w:pPr>
+    </w:p>
+    <w:p>
+      <w:pPr>
+        <w:pStyle w:val="Ttulo2"/>
+        <w:jc w:val="both"/>
+      </w:pPr>
+      <w:bookmarkStart w:id="28" w:name="_Toc169352450"/>
+      <w:r>
+        <w:t>Interface</w:t>
+      </w:r>
+      <w:bookmarkEnd w:id="28"/>
+      <w:r>
+        <w:t xml:space="preserve"> – Rascunhos e Protótipos</w:t>
+      </w:r>
     </w:p>
     <w:p>
       <w:pPr>
@@ -8873,42 +9340,31 @@
     </w:p>
     <w:p>
       <w:pPr>
-        <w:pStyle w:val="Ttulo2"/>
-        <w:jc w:val="both"/>
-      </w:pPr>
-      <w:bookmarkStart w:id="28" w:name="_Toc169348553"/>
-      <w:r>
+        <w:jc w:val="both"/>
+      </w:pPr>
+      <w:r>
+        <w:t>Antes de codificar as páginas, é necessário entender seu design, sua formação e estratégia para não investir tempo e esforço em algo, que ao fim do projeto, fique péssimo quando se fala em experiência do usuário. Abaixo, o grupo detentor do projeto EducaQuest apresenta as seguintes telas de rascunhos correspondentes a versão inicial do software:</w:t>
+      </w:r>
+    </w:p>
+    <w:p>
+      <w:pPr>
+        <w:jc w:val="both"/>
+      </w:pPr>
+    </w:p>
+    <w:p>
+      <w:pPr>
+        <w:jc w:val="center"/>
+      </w:pPr>
+    </w:p>
+    <w:p>
+      <w:pPr>
+        <w:jc w:val="center"/>
+      </w:pPr>
+      <w:r>
+        <w:rPr>
+          <w:noProof/>
+        </w:rPr>
         <w:lastRenderedPageBreak/>
-        <w:t>Rascunhos de tela</w:t>
-      </w:r>
-      <w:bookmarkEnd w:id="28"/>
-    </w:p>
-    <w:p>
-      <w:pPr>
-        <w:jc w:val="both"/>
-      </w:pPr>
-      <w:r>
-        <w:t>Antes de codificar as páginas, é necessário entender seu design, sua formação e estratégia para não investir tempo e esforço em algo, que ao fim do projeto, fique péssimo quando se fala em experiência do usuário. Abaixo, o grupo detentor do projeto EducaQuest apresenta as seguintes telas de rascunhos correspondentes a versão inicial do software:</w:t>
-      </w:r>
-    </w:p>
-    <w:p>
-      <w:pPr>
-        <w:jc w:val="both"/>
-      </w:pPr>
-    </w:p>
-    <w:p>
-      <w:pPr>
-        <w:jc w:val="both"/>
-      </w:pPr>
-    </w:p>
-    <w:p>
-      <w:pPr>
-        <w:jc w:val="both"/>
-      </w:pPr>
-      <w:r>
-        <w:rPr>
-          <w:noProof/>
-        </w:rPr>
         <w:drawing>
           <wp:inline distT="0" distB="0" distL="0" distR="0" wp14:anchorId="10CEEB69" wp14:editId="1E5ADF53">
             <wp:extent cx="5733415" cy="4371975"/>
@@ -8925,7 +9381,7 @@
                     <pic:cNvPicPr/>
                   </pic:nvPicPr>
                   <pic:blipFill>
-                    <a:blip r:embed="rId15"/>
+                    <a:blip r:embed="rId18"/>
                     <a:stretch>
                       <a:fillRect/>
                     </a:stretch>
@@ -8953,7 +9409,7 @@
     </w:p>
     <w:p>
       <w:pPr>
-        <w:jc w:val="both"/>
+        <w:jc w:val="center"/>
         <w:rPr>
           <w:i/>
           <w:iCs/>
@@ -8973,17 +9429,17 @@
     </w:p>
     <w:p>
       <w:pPr>
-        <w:jc w:val="both"/>
-      </w:pPr>
-    </w:p>
-    <w:p>
-      <w:pPr>
-        <w:jc w:val="both"/>
-      </w:pPr>
-    </w:p>
-    <w:p>
-      <w:pPr>
-        <w:jc w:val="both"/>
+        <w:jc w:val="center"/>
+      </w:pPr>
+    </w:p>
+    <w:p>
+      <w:pPr>
+        <w:jc w:val="center"/>
+      </w:pPr>
+    </w:p>
+    <w:p>
+      <w:pPr>
+        <w:jc w:val="center"/>
       </w:pPr>
       <w:r>
         <w:rPr>
@@ -9006,7 +9462,7 @@
                     <pic:cNvPicPr/>
                   </pic:nvPicPr>
                   <pic:blipFill>
-                    <a:blip r:embed="rId16"/>
+                    <a:blip r:embed="rId19"/>
                     <a:stretch>
                       <a:fillRect/>
                     </a:stretch>
@@ -9034,7 +9490,7 @@
     </w:p>
     <w:p>
       <w:pPr>
-        <w:jc w:val="both"/>
+        <w:jc w:val="center"/>
         <w:rPr>
           <w:i/>
           <w:iCs/>
@@ -9081,22 +9537,22 @@
     </w:p>
     <w:p>
       <w:pPr>
-        <w:jc w:val="both"/>
-      </w:pPr>
-    </w:p>
-    <w:p>
-      <w:pPr>
-        <w:jc w:val="both"/>
-      </w:pPr>
-    </w:p>
-    <w:p>
-      <w:pPr>
-        <w:jc w:val="both"/>
-      </w:pPr>
-    </w:p>
-    <w:p>
-      <w:pPr>
-        <w:jc w:val="both"/>
+        <w:jc w:val="center"/>
+      </w:pPr>
+    </w:p>
+    <w:p>
+      <w:pPr>
+        <w:jc w:val="center"/>
+      </w:pPr>
+    </w:p>
+    <w:p>
+      <w:pPr>
+        <w:jc w:val="center"/>
+      </w:pPr>
+    </w:p>
+    <w:p>
+      <w:pPr>
+        <w:jc w:val="center"/>
       </w:pPr>
       <w:r>
         <w:rPr>
@@ -9119,7 +9575,7 @@
                     <pic:cNvPicPr/>
                   </pic:nvPicPr>
                   <pic:blipFill>
-                    <a:blip r:embed="rId17"/>
+                    <a:blip r:embed="rId20"/>
                     <a:stretch>
                       <a:fillRect/>
                     </a:stretch>
@@ -9147,7 +9603,7 @@
     </w:p>
     <w:p>
       <w:pPr>
-        <w:jc w:val="both"/>
+        <w:jc w:val="center"/>
         <w:rPr>
           <w:i/>
           <w:iCs/>
@@ -9194,17 +9650,17 @@
     </w:p>
     <w:p>
       <w:pPr>
-        <w:jc w:val="both"/>
-      </w:pPr>
-    </w:p>
-    <w:p>
-      <w:pPr>
-        <w:jc w:val="both"/>
-      </w:pPr>
-    </w:p>
-    <w:p>
-      <w:pPr>
-        <w:jc w:val="both"/>
+        <w:jc w:val="center"/>
+      </w:pPr>
+    </w:p>
+    <w:p>
+      <w:pPr>
+        <w:jc w:val="center"/>
+      </w:pPr>
+    </w:p>
+    <w:p>
+      <w:pPr>
+        <w:jc w:val="center"/>
       </w:pPr>
       <w:r>
         <w:rPr>
@@ -9227,7 +9683,7 @@
                     <pic:cNvPicPr/>
                   </pic:nvPicPr>
                   <pic:blipFill>
-                    <a:blip r:embed="rId18"/>
+                    <a:blip r:embed="rId21"/>
                     <a:stretch>
                       <a:fillRect/>
                     </a:stretch>
@@ -9250,7 +9706,7 @@
     </w:p>
     <w:p>
       <w:pPr>
-        <w:jc w:val="both"/>
+        <w:jc w:val="center"/>
         <w:rPr>
           <w:i/>
           <w:iCs/>
@@ -9297,7 +9753,7 @@
     </w:p>
     <w:p>
       <w:pPr>
-        <w:jc w:val="both"/>
+        <w:suppressAutoHyphens w:val="0"/>
         <w:rPr>
           <w:i/>
           <w:iCs/>
@@ -9305,14 +9761,24 @@
           <w:szCs w:val="20"/>
         </w:rPr>
       </w:pPr>
+      <w:r>
+        <w:rPr>
+          <w:i/>
+          <w:iCs/>
+          <w:sz w:val="20"/>
+          <w:szCs w:val="20"/>
+        </w:rPr>
+        <w:br w:type="page"/>
+      </w:r>
     </w:p>
     <w:p>
       <w:pPr>
         <w:pStyle w:val="Ttulo2"/>
         <w:jc w:val="both"/>
       </w:pPr>
-      <w:bookmarkStart w:id="29" w:name="_Toc169348554"/>
-      <w:r>
+      <w:bookmarkStart w:id="29" w:name="_Toc169352452"/>
+      <w:r>
+        <w:lastRenderedPageBreak/>
         <w:t>Simulação da Navegação entre Telas</w:t>
       </w:r>
       <w:bookmarkEnd w:id="29"/>
@@ -9343,7 +9809,7 @@
         <w:pStyle w:val="SemEspaamento"/>
         <w:jc w:val="both"/>
       </w:pPr>
-      <w:hyperlink r:id="rId19" w:history="1">
+      <w:hyperlink r:id="rId22" w:history="1">
         <w:r>
           <w:rPr>
             <w:rStyle w:val="Hyperlink"/>
@@ -9374,25 +9840,18 @@
     </w:p>
     <w:p>
       <w:pPr>
-        <w:jc w:val="both"/>
-      </w:pPr>
-    </w:p>
-    <w:p>
-      <w:pPr>
-        <w:jc w:val="both"/>
-      </w:pPr>
-    </w:p>
-    <w:p>
-      <w:pPr>
-        <w:jc w:val="both"/>
-      </w:pPr>
+        <w:suppressAutoHyphens w:val="0"/>
+      </w:pPr>
+      <w:r>
+        <w:br w:type="page"/>
+      </w:r>
     </w:p>
     <w:p>
       <w:pPr>
         <w:pStyle w:val="Ttulo1"/>
       </w:pPr>
       <w:bookmarkStart w:id="30" w:name="_Toc161762669"/>
-      <w:bookmarkStart w:id="31" w:name="_Toc169348555"/>
+      <w:bookmarkStart w:id="31" w:name="_Toc169352453"/>
       <w:r>
         <w:lastRenderedPageBreak/>
         <w:t>Considerações Finais</w:t>
@@ -9632,7 +10091,7 @@
         <w:br w:type="page"/>
       </w:r>
     </w:p>
-    <w:bookmarkStart w:id="32" w:name="_Toc169348556" w:displacedByCustomXml="next"/>
+    <w:bookmarkStart w:id="32" w:name="_Toc169352454" w:displacedByCustomXml="next"/>
     <w:sdt>
       <w:sdtPr>
         <w:rPr>
@@ -9800,7 +10259,7 @@
     </w:sdt>
     <w:p/>
     <w:sectPr>
-      <w:headerReference w:type="default" r:id="rId20"/>
+      <w:headerReference w:type="default" r:id="rId23"/>
       <w:pgSz w:w="11909" w:h="16834"/>
       <w:pgMar w:top="1440" w:right="1440" w:bottom="720" w:left="1440" w:header="720" w:footer="720" w:gutter="0"/>
       <w:pgNumType w:start="1"/>
@@ -11413,6 +11872,7 @@
     <w:name w:val="heading 2"/>
     <w:basedOn w:val="Normal"/>
     <w:next w:val="Normal"/>
+    <w:link w:val="Ttulo2Char"/>
     <w:pPr>
       <w:keepNext/>
       <w:keepLines/>
@@ -12000,6 +12460,18 @@
       </w:tblBorders>
     </w:tblPr>
   </w:style>
+  <w:style w:type="character" w:customStyle="1" w:styleId="Ttulo2Char">
+    <w:name w:val="Título 2 Char"/>
+    <w:basedOn w:val="Fontepargpadro"/>
+    <w:link w:val="Ttulo2"/>
+    <w:rsid w:val="00127B06"/>
+    <w:rPr>
+      <w:b/>
+      <w:bCs/>
+      <w:sz w:val="24"/>
+      <w:szCs w:val="24"/>
+    </w:rPr>
+  </w:style>
 </w:styles>
 </file>
 

</xml_diff>

<commit_message>
Atualização de Requisitos Funcionais
</commit_message>
<xml_diff>
--- a/0-DOCUMENTACAO/0-ENGENHARIA DE SOFTWARE - ATIVIDADES/Projeto.Integrador.1.Semestre.docx
+++ b/0-DOCUMENTACAO/0-ENGENHARIA DE SOFTWARE - ATIVIDADES/Projeto.Integrador.1.Semestre.docx
@@ -309,6 +309,7 @@
         </w:rPr>
         <w:t xml:space="preserve">) / </w:t>
       </w:r>
+      <w:proofErr w:type="spellStart"/>
       <w:r>
         <w:rPr>
           <w:b/>
@@ -317,6 +318,7 @@
         </w:rPr>
         <w:t>EducaQuest</w:t>
       </w:r>
+      <w:proofErr w:type="spellEnd"/>
       <w:r>
         <w:rPr>
           <w:b/>
@@ -456,7 +458,23 @@
                 <w:sz w:val="24"/>
                 <w:szCs w:val="24"/>
               </w:rPr>
-              <w:t>Caio Beteghelli de Almeida</w:t>
+              <w:t xml:space="preserve">Caio </w:t>
+            </w:r>
+            <w:proofErr w:type="spellStart"/>
+            <w:r>
+              <w:rPr>
+                <w:sz w:val="24"/>
+                <w:szCs w:val="24"/>
+              </w:rPr>
+              <w:t>Beteghelli</w:t>
+            </w:r>
+            <w:proofErr w:type="spellEnd"/>
+            <w:r>
+              <w:rPr>
+                <w:sz w:val="24"/>
+                <w:szCs w:val="24"/>
+              </w:rPr>
+              <w:t xml:space="preserve"> de Almeida</w:t>
             </w:r>
           </w:p>
         </w:tc>
@@ -527,12 +545,21 @@
                 <w:szCs w:val="24"/>
               </w:rPr>
             </w:pPr>
+            <w:proofErr w:type="spellStart"/>
             <w:r>
               <w:rPr>
                 <w:sz w:val="24"/>
                 <w:szCs w:val="24"/>
               </w:rPr>
-              <w:t>Izabely do Nascimento Rodrigues de Campos</w:t>
+              <w:t>Izabely</w:t>
+            </w:r>
+            <w:proofErr w:type="spellEnd"/>
+            <w:r>
+              <w:rPr>
+                <w:sz w:val="24"/>
+                <w:szCs w:val="24"/>
+              </w:rPr>
+              <w:t xml:space="preserve"> do Nascimento Rodrigues de Campos</w:t>
             </w:r>
           </w:p>
         </w:tc>
@@ -565,12 +592,21 @@
                 <w:szCs w:val="24"/>
               </w:rPr>
             </w:pPr>
+            <w:proofErr w:type="spellStart"/>
             <w:r>
               <w:rPr>
                 <w:sz w:val="24"/>
                 <w:szCs w:val="24"/>
               </w:rPr>
-              <w:t>Julio Eduardo de Sales</w:t>
+              <w:t>Julio</w:t>
+            </w:r>
+            <w:proofErr w:type="spellEnd"/>
+            <w:r>
+              <w:rPr>
+                <w:sz w:val="24"/>
+                <w:szCs w:val="24"/>
+              </w:rPr>
+              <w:t xml:space="preserve"> Eduardo de Sales</w:t>
             </w:r>
           </w:p>
         </w:tc>
@@ -982,8 +1018,13 @@
         <w:t xml:space="preserve">GRUPO: </w:t>
       </w:r>
       <w:r>
-        <w:t>Grupo 07 - EducaQuest</w:t>
-      </w:r>
+        <w:t xml:space="preserve">Grupo 07 - </w:t>
+      </w:r>
+      <w:proofErr w:type="spellStart"/>
+      <w:r>
+        <w:t>EducaQuest</w:t>
+      </w:r>
+      <w:proofErr w:type="spellEnd"/>
       <w:r>
         <w:rPr>
           <w:rFonts w:ascii="Verdana" w:hAnsi="Verdana"/>
@@ -2023,7 +2064,7 @@
         </w:rPr>
         <w:fldChar w:fldCharType="separate"/>
       </w:r>
-      <w:hyperlink w:anchor="_Toc169352436" w:history="1">
+      <w:hyperlink w:anchor="_Toc169535802" w:history="1">
         <w:r>
           <w:rPr>
             <w:rStyle w:val="Hyperlink"/>
@@ -2047,7 +2088,7 @@
           <w:rPr>
             <w:noProof/>
           </w:rPr>
-          <w:instrText xml:space="preserve"> PAGEREF _Toc169352436 \h </w:instrText>
+          <w:instrText xml:space="preserve"> PAGEREF _Toc169535802 \h </w:instrText>
         </w:r>
         <w:r>
           <w:rPr>
@@ -2086,7 +2127,7 @@
           <w14:ligatures w14:val="standardContextual"/>
         </w:rPr>
       </w:pPr>
-      <w:hyperlink w:anchor="_Toc169352437" w:history="1">
+      <w:hyperlink w:anchor="_Toc169535803" w:history="1">
         <w:r>
           <w:rPr>
             <w:rStyle w:val="Hyperlink"/>
@@ -2110,7 +2151,7 @@
           <w:rPr>
             <w:noProof/>
           </w:rPr>
-          <w:instrText xml:space="preserve"> PAGEREF _Toc169352437 \h </w:instrText>
+          <w:instrText xml:space="preserve"> PAGEREF _Toc169535803 \h </w:instrText>
         </w:r>
         <w:r>
           <w:rPr>
@@ -2127,7 +2168,7 @@
           <w:rPr>
             <w:noProof/>
           </w:rPr>
-          <w:t>6</w:t>
+          <w:t>5</w:t>
         </w:r>
         <w:r>
           <w:rPr>
@@ -2152,7 +2193,7 @@
           <w14:ligatures w14:val="standardContextual"/>
         </w:rPr>
       </w:pPr>
-      <w:hyperlink w:anchor="_Toc169352438" w:history="1">
+      <w:hyperlink w:anchor="_Toc169535804" w:history="1">
         <w:r>
           <w:rPr>
             <w:rStyle w:val="Hyperlink"/>
@@ -2176,7 +2217,7 @@
           <w:rPr>
             <w:noProof/>
           </w:rPr>
-          <w:instrText xml:space="preserve"> PAGEREF _Toc169352438 \h </w:instrText>
+          <w:instrText xml:space="preserve"> PAGEREF _Toc169535804 \h </w:instrText>
         </w:r>
         <w:r>
           <w:rPr>
@@ -2193,7 +2234,7 @@
           <w:rPr>
             <w:noProof/>
           </w:rPr>
-          <w:t>6</w:t>
+          <w:t>5</w:t>
         </w:r>
         <w:r>
           <w:rPr>
@@ -2218,7 +2259,7 @@
           <w14:ligatures w14:val="standardContextual"/>
         </w:rPr>
       </w:pPr>
-      <w:hyperlink w:anchor="_Toc169352439" w:history="1">
+      <w:hyperlink w:anchor="_Toc169535805" w:history="1">
         <w:r>
           <w:rPr>
             <w:rStyle w:val="Hyperlink"/>
@@ -2242,7 +2283,7 @@
           <w:rPr>
             <w:noProof/>
           </w:rPr>
-          <w:instrText xml:space="preserve"> PAGEREF _Toc169352439 \h </w:instrText>
+          <w:instrText xml:space="preserve"> PAGEREF _Toc169535805 \h </w:instrText>
         </w:r>
         <w:r>
           <w:rPr>
@@ -2259,7 +2300,7 @@
           <w:rPr>
             <w:noProof/>
           </w:rPr>
-          <w:t>6</w:t>
+          <w:t>5</w:t>
         </w:r>
         <w:r>
           <w:rPr>
@@ -2284,7 +2325,7 @@
           <w14:ligatures w14:val="standardContextual"/>
         </w:rPr>
       </w:pPr>
-      <w:hyperlink w:anchor="_Toc169352440" w:history="1">
+      <w:hyperlink w:anchor="_Toc169535806" w:history="1">
         <w:r>
           <w:rPr>
             <w:rStyle w:val="Hyperlink"/>
@@ -2308,7 +2349,7 @@
           <w:rPr>
             <w:noProof/>
           </w:rPr>
-          <w:instrText xml:space="preserve"> PAGEREF _Toc169352440 \h </w:instrText>
+          <w:instrText xml:space="preserve"> PAGEREF _Toc169535806 \h </w:instrText>
         </w:r>
         <w:r>
           <w:rPr>
@@ -2325,7 +2366,7 @@
           <w:rPr>
             <w:noProof/>
           </w:rPr>
-          <w:t>6</w:t>
+          <w:t>5</w:t>
         </w:r>
         <w:r>
           <w:rPr>
@@ -2350,7 +2391,7 @@
           <w14:ligatures w14:val="standardContextual"/>
         </w:rPr>
       </w:pPr>
-      <w:hyperlink w:anchor="_Toc169352441" w:history="1">
+      <w:hyperlink w:anchor="_Toc169535807" w:history="1">
         <w:r>
           <w:rPr>
             <w:rStyle w:val="Hyperlink"/>
@@ -2374,7 +2415,7 @@
           <w:rPr>
             <w:noProof/>
           </w:rPr>
-          <w:instrText xml:space="preserve"> PAGEREF _Toc169352441 \h </w:instrText>
+          <w:instrText xml:space="preserve"> PAGEREF _Toc169535807 \h </w:instrText>
         </w:r>
         <w:r>
           <w:rPr>
@@ -2391,7 +2432,7 @@
           <w:rPr>
             <w:noProof/>
           </w:rPr>
-          <w:t>9</w:t>
+          <w:t>8</w:t>
         </w:r>
         <w:r>
           <w:rPr>
@@ -2413,7 +2454,7 @@
           <w14:ligatures w14:val="standardContextual"/>
         </w:rPr>
       </w:pPr>
-      <w:hyperlink w:anchor="_Toc169352442" w:history="1">
+      <w:hyperlink w:anchor="_Toc169535808" w:history="1">
         <w:r>
           <w:rPr>
             <w:rStyle w:val="Hyperlink"/>
@@ -2437,7 +2478,7 @@
           <w:rPr>
             <w:noProof/>
           </w:rPr>
-          <w:instrText xml:space="preserve"> PAGEREF _Toc169352442 \h </w:instrText>
+          <w:instrText xml:space="preserve"> PAGEREF _Toc169535808 \h </w:instrText>
         </w:r>
         <w:r>
           <w:rPr>
@@ -2476,7 +2517,7 @@
           <w14:ligatures w14:val="standardContextual"/>
         </w:rPr>
       </w:pPr>
-      <w:hyperlink w:anchor="_Toc169352443" w:history="1">
+      <w:hyperlink w:anchor="_Toc169535809" w:history="1">
         <w:r>
           <w:rPr>
             <w:rStyle w:val="Hyperlink"/>
@@ -2500,7 +2541,7 @@
           <w:rPr>
             <w:noProof/>
           </w:rPr>
-          <w:instrText xml:space="preserve"> PAGEREF _Toc169352443 \h </w:instrText>
+          <w:instrText xml:space="preserve"> PAGEREF _Toc169535809 \h </w:instrText>
         </w:r>
         <w:r>
           <w:rPr>
@@ -2517,7 +2558,7 @@
           <w:rPr>
             <w:noProof/>
           </w:rPr>
-          <w:t>12</w:t>
+          <w:t>11</w:t>
         </w:r>
         <w:r>
           <w:rPr>
@@ -2542,7 +2583,7 @@
           <w14:ligatures w14:val="standardContextual"/>
         </w:rPr>
       </w:pPr>
-      <w:hyperlink w:anchor="_Toc169352444" w:history="1">
+      <w:hyperlink w:anchor="_Toc169535810" w:history="1">
         <w:r>
           <w:rPr>
             <w:rStyle w:val="Hyperlink"/>
@@ -2566,7 +2607,7 @@
           <w:rPr>
             <w:noProof/>
           </w:rPr>
-          <w:instrText xml:space="preserve"> PAGEREF _Toc169352444 \h </w:instrText>
+          <w:instrText xml:space="preserve"> PAGEREF _Toc169535810 \h </w:instrText>
         </w:r>
         <w:r>
           <w:rPr>
@@ -2583,7 +2624,7 @@
           <w:rPr>
             <w:noProof/>
           </w:rPr>
-          <w:t>12</w:t>
+          <w:t>11</w:t>
         </w:r>
         <w:r>
           <w:rPr>
@@ -2608,7 +2649,7 @@
           <w14:ligatures w14:val="standardContextual"/>
         </w:rPr>
       </w:pPr>
-      <w:hyperlink w:anchor="_Toc169352445" w:history="1">
+      <w:hyperlink w:anchor="_Toc169535811" w:history="1">
         <w:r>
           <w:rPr>
             <w:rStyle w:val="Hyperlink"/>
@@ -2632,7 +2673,7 @@
           <w:rPr>
             <w:noProof/>
           </w:rPr>
-          <w:instrText xml:space="preserve"> PAGEREF _Toc169352445 \h </w:instrText>
+          <w:instrText xml:space="preserve"> PAGEREF _Toc169535811 \h </w:instrText>
         </w:r>
         <w:r>
           <w:rPr>
@@ -2649,7 +2690,7 @@
           <w:rPr>
             <w:noProof/>
           </w:rPr>
-          <w:t>13</w:t>
+          <w:t>12</w:t>
         </w:r>
         <w:r>
           <w:rPr>
@@ -2674,7 +2715,7 @@
           <w14:ligatures w14:val="standardContextual"/>
         </w:rPr>
       </w:pPr>
-      <w:hyperlink w:anchor="_Toc169352446" w:history="1">
+      <w:hyperlink w:anchor="_Toc169535812" w:history="1">
         <w:r>
           <w:rPr>
             <w:rStyle w:val="Hyperlink"/>
@@ -2698,7 +2739,7 @@
           <w:rPr>
             <w:noProof/>
           </w:rPr>
-          <w:instrText xml:space="preserve"> PAGEREF _Toc169352446 \h </w:instrText>
+          <w:instrText xml:space="preserve"> PAGEREF _Toc169535812 \h </w:instrText>
         </w:r>
         <w:r>
           <w:rPr>
@@ -2715,7 +2756,7 @@
           <w:rPr>
             <w:noProof/>
           </w:rPr>
-          <w:t>13</w:t>
+          <w:t>12</w:t>
         </w:r>
         <w:r>
           <w:rPr>
@@ -2740,7 +2781,7 @@
           <w14:ligatures w14:val="standardContextual"/>
         </w:rPr>
       </w:pPr>
-      <w:hyperlink w:anchor="_Toc169352447" w:history="1">
+      <w:hyperlink w:anchor="_Toc169535813" w:history="1">
         <w:r>
           <w:rPr>
             <w:rStyle w:val="Hyperlink"/>
@@ -2764,7 +2805,7 @@
           <w:rPr>
             <w:noProof/>
           </w:rPr>
-          <w:instrText xml:space="preserve"> PAGEREF _Toc169352447 \h </w:instrText>
+          <w:instrText xml:space="preserve"> PAGEREF _Toc169535813 \h </w:instrText>
         </w:r>
         <w:r>
           <w:rPr>
@@ -2781,7 +2822,7 @@
           <w:rPr>
             <w:noProof/>
           </w:rPr>
-          <w:t>15</w:t>
+          <w:t>14</w:t>
         </w:r>
         <w:r>
           <w:rPr>
@@ -2806,7 +2847,7 @@
           <w14:ligatures w14:val="standardContextual"/>
         </w:rPr>
       </w:pPr>
-      <w:hyperlink w:anchor="_Toc169352448" w:history="1">
+      <w:hyperlink w:anchor="_Toc169535814" w:history="1">
         <w:r>
           <w:rPr>
             <w:rStyle w:val="Hyperlink"/>
@@ -2830,7 +2871,7 @@
           <w:rPr>
             <w:noProof/>
           </w:rPr>
-          <w:instrText xml:space="preserve"> PAGEREF _Toc169352448 \h </w:instrText>
+          <w:instrText xml:space="preserve"> PAGEREF _Toc169535814 \h </w:instrText>
         </w:r>
         <w:r>
           <w:rPr>
@@ -2847,7 +2888,7 @@
           <w:rPr>
             <w:noProof/>
           </w:rPr>
-          <w:t>16</w:t>
+          <w:t>15</w:t>
         </w:r>
         <w:r>
           <w:rPr>
@@ -2869,13 +2910,13 @@
           <w14:ligatures w14:val="standardContextual"/>
         </w:rPr>
       </w:pPr>
-      <w:hyperlink w:anchor="_Toc169352449" w:history="1">
+      <w:hyperlink w:anchor="_Toc169535815" w:history="1">
         <w:r>
           <w:rPr>
             <w:rStyle w:val="Hyperlink"/>
             <w:noProof/>
           </w:rPr>
-          <w:t>Design do Projeto</w:t>
+          <w:t>Identidade Visual do Projeto</w:t>
         </w:r>
         <w:r>
           <w:rPr>
@@ -2893,7 +2934,7 @@
           <w:rPr>
             <w:noProof/>
           </w:rPr>
-          <w:instrText xml:space="preserve"> PAGEREF _Toc169352449 \h </w:instrText>
+          <w:instrText xml:space="preserve"> PAGEREF _Toc169535815 \h </w:instrText>
         </w:r>
         <w:r>
           <w:rPr>
@@ -2910,7 +2951,7 @@
           <w:rPr>
             <w:noProof/>
           </w:rPr>
-          <w:t>18</w:t>
+          <w:t>17</w:t>
         </w:r>
         <w:r>
           <w:rPr>
@@ -2935,13 +2976,13 @@
           <w14:ligatures w14:val="standardContextual"/>
         </w:rPr>
       </w:pPr>
-      <w:hyperlink w:anchor="_Toc169352450" w:history="1">
+      <w:hyperlink w:anchor="_Toc169535816" w:history="1">
         <w:r>
           <w:rPr>
             <w:rStyle w:val="Hyperlink"/>
             <w:noProof/>
           </w:rPr>
-          <w:t>Interface</w:t>
+          <w:t>Logotipo</w:t>
         </w:r>
         <w:r>
           <w:rPr>
@@ -2959,7 +3000,7 @@
           <w:rPr>
             <w:noProof/>
           </w:rPr>
-          <w:instrText xml:space="preserve"> PAGEREF _Toc169352450 \h </w:instrText>
+          <w:instrText xml:space="preserve"> PAGEREF _Toc169535816 \h </w:instrText>
         </w:r>
         <w:r>
           <w:rPr>
@@ -2976,7 +3017,7 @@
           <w:rPr>
             <w:noProof/>
           </w:rPr>
-          <w:t>18</w:t>
+          <w:t>17</w:t>
         </w:r>
         <w:r>
           <w:rPr>
@@ -3001,13 +3042,13 @@
           <w14:ligatures w14:val="standardContextual"/>
         </w:rPr>
       </w:pPr>
-      <w:hyperlink w:anchor="_Toc169352451" w:history="1">
+      <w:hyperlink w:anchor="_Toc169535817" w:history="1">
         <w:r>
           <w:rPr>
             <w:rStyle w:val="Hyperlink"/>
             <w:noProof/>
           </w:rPr>
-          <w:t>Rascunhos de tela</w:t>
+          <w:t>Interface – Rascunhos e Protótipos</w:t>
         </w:r>
         <w:r>
           <w:rPr>
@@ -3025,7 +3066,7 @@
           <w:rPr>
             <w:noProof/>
           </w:rPr>
-          <w:instrText xml:space="preserve"> PAGEREF _Toc169352451 \h </w:instrText>
+          <w:instrText xml:space="preserve"> PAGEREF _Toc169535817 \h </w:instrText>
         </w:r>
         <w:r>
           <w:rPr>
@@ -3067,7 +3108,7 @@
           <w14:ligatures w14:val="standardContextual"/>
         </w:rPr>
       </w:pPr>
-      <w:hyperlink w:anchor="_Toc169352452" w:history="1">
+      <w:hyperlink w:anchor="_Toc169535818" w:history="1">
         <w:r>
           <w:rPr>
             <w:rStyle w:val="Hyperlink"/>
@@ -3091,7 +3132,7 @@
           <w:rPr>
             <w:noProof/>
           </w:rPr>
-          <w:instrText xml:space="preserve"> PAGEREF _Toc169352452 \h </w:instrText>
+          <w:instrText xml:space="preserve"> PAGEREF _Toc169535818 \h </w:instrText>
         </w:r>
         <w:r>
           <w:rPr>
@@ -3108,7 +3149,7 @@
           <w:rPr>
             <w:noProof/>
           </w:rPr>
-          <w:t>21</w:t>
+          <w:t>23</w:t>
         </w:r>
         <w:r>
           <w:rPr>
@@ -3130,7 +3171,7 @@
           <w14:ligatures w14:val="standardContextual"/>
         </w:rPr>
       </w:pPr>
-      <w:hyperlink w:anchor="_Toc169352453" w:history="1">
+      <w:hyperlink w:anchor="_Toc169535819" w:history="1">
         <w:r>
           <w:rPr>
             <w:rStyle w:val="Hyperlink"/>
@@ -3154,7 +3195,7 @@
           <w:rPr>
             <w:noProof/>
           </w:rPr>
-          <w:instrText xml:space="preserve"> PAGEREF _Toc169352453 \h </w:instrText>
+          <w:instrText xml:space="preserve"> PAGEREF _Toc169535819 \h </w:instrText>
         </w:r>
         <w:r>
           <w:rPr>
@@ -3171,7 +3212,7 @@
           <w:rPr>
             <w:noProof/>
           </w:rPr>
-          <w:t>22</w:t>
+          <w:t>24</w:t>
         </w:r>
         <w:r>
           <w:rPr>
@@ -3193,7 +3234,7 @@
           <w14:ligatures w14:val="standardContextual"/>
         </w:rPr>
       </w:pPr>
-      <w:hyperlink w:anchor="_Toc169352454" w:history="1">
+      <w:hyperlink w:anchor="_Toc169535820" w:history="1">
         <w:r>
           <w:rPr>
             <w:rStyle w:val="Hyperlink"/>
@@ -3217,7 +3258,7 @@
           <w:rPr>
             <w:noProof/>
           </w:rPr>
-          <w:instrText xml:space="preserve"> PAGEREF _Toc169352454 \h </w:instrText>
+          <w:instrText xml:space="preserve"> PAGEREF _Toc169535820 \h </w:instrText>
         </w:r>
         <w:r>
           <w:rPr>
@@ -3234,7 +3275,7 @@
           <w:rPr>
             <w:noProof/>
           </w:rPr>
-          <w:t>24</w:t>
+          <w:t>26</w:t>
         </w:r>
         <w:r>
           <w:rPr>
@@ -3264,7 +3305,7 @@
         <w:pStyle w:val="Ttulo1"/>
       </w:pPr>
       <w:bookmarkStart w:id="0" w:name="_Toc161762654"/>
-      <w:bookmarkStart w:id="1" w:name="_Toc169352436"/>
+      <w:bookmarkStart w:id="1" w:name="_Toc169535802"/>
       <w:r>
         <w:t>Apresentação d</w:t>
       </w:r>
@@ -3277,125 +3318,61 @@
     <w:p>
       <w:pPr>
         <w:spacing w:before="240" w:after="240"/>
-        <w:jc w:val="both"/>
-        <w:rPr>
-          <w:sz w:val="24"/>
-          <w:szCs w:val="24"/>
-        </w:rPr>
-      </w:pPr>
-      <w:r>
-        <w:rPr>
-          <w:sz w:val="24"/>
-          <w:szCs w:val="24"/>
-        </w:rPr>
+        <w:ind w:firstLine="720"/>
+        <w:jc w:val="both"/>
+      </w:pPr>
+      <w:r>
         <w:t>A educação é um tema central que engloba toda a sociedade brasileira e estrangeira, já que ela permitiu alcançar tudo o que foi desenvolvido até hoje, foi com estudos que descobertas e revoluções foram realizados. A ideia de educação sempre foi presa à escola e livros, onde o conhecimento se concentrou por boa parte da história</w:t>
       </w:r>
       <w:r>
-        <w:rPr>
-          <w:sz w:val="24"/>
-          <w:szCs w:val="24"/>
-        </w:rPr>
         <w:t>, não sendo acessível a todos</w:t>
       </w:r>
       <w:r>
-        <w:rPr>
-          <w:sz w:val="24"/>
-          <w:szCs w:val="24"/>
-        </w:rPr>
         <w:t>. No entanto, a revolução tecnológica do século XXI permitiu a digitalização de muitas, senão todas as áreas de conhecimentos</w:t>
       </w:r>
       <w:r>
-        <w:rPr>
-          <w:sz w:val="24"/>
-          <w:szCs w:val="24"/>
-        </w:rPr>
-        <w:t xml:space="preserve"> e o acesso às tecnologias, como celulares, é cada vez mais recorrente, como aponta o FGVcia (</w:t>
-      </w:r>
-      <w:r>
-        <w:rPr>
-          <w:sz w:val="24"/>
-          <w:szCs w:val="24"/>
-        </w:rPr>
-        <w:t>Centro de Tecnologia de Informação Aplicada</w:t>
-      </w:r>
-      <w:r>
-        <w:rPr>
-          <w:sz w:val="24"/>
-          <w:szCs w:val="24"/>
-        </w:rPr>
-        <w:t xml:space="preserve"> da Faculdade Getúlio Vargas).</w:t>
+        <w:t xml:space="preserve"> e o acesso às tecnologias, como celulares, é cada vez mais recorrente, como aponta o </w:t>
+      </w:r>
+      <w:proofErr w:type="spellStart"/>
+      <w:r>
+        <w:t>FGVcia</w:t>
+      </w:r>
+      <w:proofErr w:type="spellEnd"/>
+      <w:r>
+        <w:t xml:space="preserve"> (Centro de Tecnologia de Informação Aplicada da Faculdade Getúlio Vargas).</w:t>
       </w:r>
     </w:p>
     <w:p>
       <w:pPr>
         <w:spacing w:before="240" w:after="240"/>
-        <w:jc w:val="both"/>
-        <w:rPr>
-          <w:sz w:val="24"/>
-          <w:szCs w:val="24"/>
-        </w:rPr>
-      </w:pPr>
-      <w:r>
-        <w:rPr>
-          <w:sz w:val="24"/>
-          <w:szCs w:val="24"/>
-        </w:rPr>
+        <w:ind w:firstLine="720"/>
+        <w:jc w:val="both"/>
+      </w:pPr>
+      <w:r>
         <w:t xml:space="preserve">Portanto, </w:t>
       </w:r>
       <w:r>
-        <w:rPr>
-          <w:sz w:val="24"/>
-          <w:szCs w:val="24"/>
-        </w:rPr>
         <w:t xml:space="preserve">a educação </w:t>
       </w:r>
       <w:r>
-        <w:rPr>
-          <w:sz w:val="24"/>
-          <w:szCs w:val="24"/>
-        </w:rPr>
         <w:t xml:space="preserve">tem possibilidades para se expandir a muito mais pessoas que no passado, sendo que além de mais, ela pode ser melhor, como apontado como objetivo pela ONU, na agenda 2030, contando com 17 temas e 169 objetivos. Embora todos </w:t>
       </w:r>
       <w:r>
-        <w:rPr>
-          <w:sz w:val="24"/>
-          <w:szCs w:val="24"/>
-        </w:rPr>
         <w:t>tenham</w:t>
       </w:r>
       <w:r>
-        <w:rPr>
-          <w:sz w:val="24"/>
-          <w:szCs w:val="24"/>
-        </w:rPr>
         <w:t xml:space="preserve"> sua importância, o escolhido para apresentação do projeto engloba o Tema 4 – </w:t>
       </w:r>
       <w:r>
-        <w:rPr>
-          <w:sz w:val="24"/>
-          <w:szCs w:val="24"/>
-        </w:rPr>
         <w:t>“</w:t>
       </w:r>
       <w:r>
-        <w:rPr>
-          <w:sz w:val="24"/>
-          <w:szCs w:val="24"/>
-        </w:rPr>
         <w:t>Educação de Qualidade</w:t>
       </w:r>
       <w:r>
-        <w:rPr>
-          <w:sz w:val="24"/>
-          <w:szCs w:val="24"/>
-        </w:rPr>
         <w:t>”</w:t>
       </w:r>
       <w:r>
-        <w:rPr>
-          <w:sz w:val="24"/>
-          <w:szCs w:val="24"/>
-        </w:rPr>
         <w:t>, disposto a seguir uma seção parcial dos objetivos:</w:t>
       </w:r>
     </w:p>
@@ -3443,158 +3420,76 @@
         <w:t>.</w:t>
       </w:r>
     </w:p>
-    <w:p>
-      <w:pPr>
-        <w:spacing w:before="240" w:after="240"/>
-        <w:jc w:val="both"/>
-        <w:rPr>
-          <w:sz w:val="24"/>
-          <w:szCs w:val="24"/>
-        </w:rPr>
-      </w:pPr>
-      <w:r>
-        <w:rPr>
-          <w:sz w:val="24"/>
-          <w:szCs w:val="24"/>
-        </w:rPr>
+    <w:p/>
+    <w:p>
+      <w:pPr>
+        <w:ind w:firstLine="720"/>
+        <w:jc w:val="both"/>
+      </w:pPr>
+      <w:r>
         <w:t>Na contribuição deste objetivo, o</w:t>
       </w:r>
       <w:r>
-        <w:rPr>
-          <w:sz w:val="24"/>
-          <w:szCs w:val="24"/>
-        </w:rPr>
         <w:t xml:space="preserve"> projeto </w:t>
       </w:r>
       <w:r>
-        <w:rPr>
-          <w:sz w:val="24"/>
-          <w:szCs w:val="24"/>
-        </w:rPr>
         <w:t>busca</w:t>
       </w:r>
       <w:r>
-        <w:rPr>
-          <w:sz w:val="24"/>
-          <w:szCs w:val="24"/>
-        </w:rPr>
         <w:t xml:space="preserve"> resolver problemas recorrentes na educação do </w:t>
       </w:r>
       <w:r>
-        <w:rPr>
-          <w:sz w:val="24"/>
-          <w:szCs w:val="24"/>
-        </w:rPr>
         <w:t>Brasil,</w:t>
       </w:r>
       <w:r>
-        <w:rPr>
-          <w:sz w:val="24"/>
-          <w:szCs w:val="24"/>
-        </w:rPr>
         <w:t xml:space="preserve"> como a infraestrutura, a falta de disponibilidade de momentos de estudos fora do ambiente escolar, o desinteresse dos alunos </w:t>
       </w:r>
       <w:r>
-        <w:rPr>
-          <w:sz w:val="24"/>
-          <w:szCs w:val="24"/>
-        </w:rPr>
         <w:t>pelos</w:t>
       </w:r>
       <w:r>
-        <w:rPr>
-          <w:sz w:val="24"/>
-          <w:szCs w:val="24"/>
-        </w:rPr>
         <w:t xml:space="preserve"> estudos diários e </w:t>
       </w:r>
       <w:r>
-        <w:rPr>
-          <w:sz w:val="24"/>
-          <w:szCs w:val="24"/>
-        </w:rPr>
         <w:t>que não desenvolvem a resolução de problemas e o trabalho em equipe.</w:t>
       </w:r>
       <w:r>
-        <w:rPr>
-          <w:sz w:val="24"/>
-          <w:szCs w:val="24"/>
-        </w:rPr>
         <w:t xml:space="preserve"> A ideia </w:t>
       </w:r>
       <w:r>
-        <w:rPr>
-          <w:sz w:val="24"/>
-          <w:szCs w:val="24"/>
-        </w:rPr>
         <w:t>do</w:t>
       </w:r>
       <w:r>
-        <w:rPr>
-          <w:sz w:val="24"/>
-          <w:szCs w:val="24"/>
-        </w:rPr>
         <w:t xml:space="preserve"> projeto é que os alunos e professores consigam ter maior desempenho e interatividade nas atividades escolares.</w:t>
       </w:r>
     </w:p>
     <w:p>
       <w:pPr>
-        <w:spacing w:before="240" w:after="240"/>
-        <w:jc w:val="both"/>
-        <w:rPr>
-          <w:sz w:val="24"/>
-          <w:szCs w:val="24"/>
-        </w:rPr>
-      </w:pPr>
-      <w:r>
-        <w:rPr>
-          <w:sz w:val="24"/>
-          <w:szCs w:val="24"/>
-        </w:rPr>
+        <w:jc w:val="both"/>
+      </w:pPr>
+    </w:p>
+    <w:p>
+      <w:pPr>
+        <w:ind w:firstLine="720"/>
+        <w:jc w:val="both"/>
+      </w:pPr>
+      <w:r>
         <w:t>Compreendendo a problemática, o produto software desenvolvido</w:t>
       </w:r>
       <w:r>
-        <w:rPr>
-          <w:sz w:val="24"/>
-          <w:szCs w:val="24"/>
-        </w:rPr>
         <w:t xml:space="preserve"> permite que o aluno e o professor tenham melhor interação e aproveitamento dos materiais de estudos. Para que esse sistema seja introduzido para </w:t>
       </w:r>
       <w:r>
-        <w:rPr>
-          <w:sz w:val="24"/>
-          <w:szCs w:val="24"/>
-        </w:rPr>
         <w:t>seu</w:t>
       </w:r>
       <w:r>
-        <w:rPr>
-          <w:sz w:val="24"/>
-          <w:szCs w:val="24"/>
-        </w:rPr>
         <w:t xml:space="preserve"> público-alvo, </w:t>
       </w:r>
       <w:r>
-        <w:rPr>
-          <w:sz w:val="24"/>
-          <w:szCs w:val="24"/>
-        </w:rPr>
         <w:t xml:space="preserve">alunos de escola pública do ensino médio, foi desenvolvido </w:t>
       </w:r>
       <w:r>
-        <w:rPr>
-          <w:sz w:val="24"/>
-          <w:szCs w:val="24"/>
-        </w:rPr>
-        <w:t xml:space="preserve">aplicativo de games de perguntas e </w:t>
-      </w:r>
-      <w:r>
-        <w:rPr>
-          <w:sz w:val="24"/>
-          <w:szCs w:val="24"/>
-        </w:rPr>
-        <w:lastRenderedPageBreak/>
-        <w:t>respostas, onde os professores fazem uma espécie de quiz e os alunos conseguem ter acessos para responderem.</w:t>
+        <w:t>aplicativo de games de perguntas e respostas, onde os professores fazem uma espécie de quiz e os alunos conseguem ter acessos para responderem.</w:t>
       </w:r>
     </w:p>
     <w:p>
@@ -3645,7 +3540,7 @@
       <w:bookmarkStart w:id="2" w:name="_f7jgtdjz4z44"/>
       <w:bookmarkStart w:id="3" w:name="_e6ygphsuszjk"/>
       <w:bookmarkStart w:id="4" w:name="_Toc161762656"/>
-      <w:bookmarkStart w:id="5" w:name="_Toc169352437"/>
+      <w:bookmarkStart w:id="5" w:name="_Toc169535803"/>
       <w:bookmarkEnd w:id="2"/>
       <w:bookmarkEnd w:id="3"/>
       <w:r>
@@ -3657,20 +3552,15 @@
     </w:p>
     <w:p>
       <w:pPr>
-        <w:pStyle w:val="NormalWeb"/>
-        <w:jc w:val="both"/>
-        <w:rPr>
-          <w:rFonts w:ascii="Arial" w:hAnsi="Arial" w:cs="Arial"/>
-          <w:color w:val="000000"/>
-        </w:rPr>
+        <w:ind w:firstLine="720"/>
+        <w:jc w:val="both"/>
       </w:pPr>
       <w:bookmarkStart w:id="6" w:name="_Toc161762657"/>
       <w:r>
-        <w:rPr>
-          <w:rFonts w:ascii="Arial" w:hAnsi="Arial" w:cs="Arial"/>
-          <w:color w:val="000000"/>
-        </w:rPr>
-        <w:t>Criar um game com um ranking competitivo onde os alunos irão responder perguntas relacionadas as matérias (aplicadas de forma prática), de forma individual ou em equipe, com uma interação entre os alunos por meio de reações (emojis) nas respostas. Além de fornecer um game competitivo, também terá o material, onde serão vídeos curtos para os alunos, semelhante às plataformas TikTok, shorts do Youtube, Kwai.</w:t>
+        <w:t>Criar um game com um ranking competitivo onde os alunos irão responder perguntas relacionadas as matérias (aplicadas de forma prática), de forma individual ou em equipe, com uma interação entre os alunos por meio de reações (emojis) nas respostas</w:t>
+      </w:r>
+      <w:r>
+        <w:t>, buscando engajar todos e fazer com que eles pratiquem seus conhecimentos juntos com outras pessoas.</w:t>
       </w:r>
     </w:p>
     <w:p>
@@ -3679,7 +3569,7 @@
         <w:ind w:left="0"/>
         <w:jc w:val="both"/>
       </w:pPr>
-      <w:bookmarkStart w:id="7" w:name="_Toc169352438"/>
+      <w:bookmarkStart w:id="7" w:name="_Toc169535804"/>
       <w:r>
         <w:t>Objetivos do projeto</w:t>
       </w:r>
@@ -3688,47 +3578,24 @@
     </w:p>
     <w:p>
       <w:pPr>
-        <w:jc w:val="both"/>
-        <w:rPr>
-          <w:sz w:val="24"/>
-          <w:szCs w:val="24"/>
-        </w:rPr>
-      </w:pPr>
-      <w:r>
-        <w:rPr>
-          <w:sz w:val="24"/>
-          <w:szCs w:val="24"/>
-        </w:rPr>
+        <w:ind w:firstLine="720"/>
+        <w:jc w:val="both"/>
+      </w:pPr>
+      <w:r>
         <w:t>O projeto visa alcançar os jovens desinteressados a ter entusiasmo no ambiente escolar com ferramentas que são muitas vezes utilizadas por eles durante o dia a dia, os jogos, serão voltados para cada matéria e de maneira didática.</w:t>
       </w:r>
     </w:p>
     <w:p>
       <w:pPr>
         <w:jc w:val="both"/>
-        <w:rPr>
-          <w:sz w:val="24"/>
-          <w:szCs w:val="24"/>
-        </w:rPr>
-      </w:pPr>
-      <w:r>
-        <w:rPr>
-          <w:sz w:val="24"/>
-          <w:szCs w:val="24"/>
-        </w:rPr>
+      </w:pPr>
+      <w:r>
         <w:t>Outra parte essencial nesse projeto são os professores, que poderão ter a atenção dos seus alunos através de um instrumento consideravelmente simples e de fácil manuseio, o ensino ser</w:t>
       </w:r>
       <w:r>
-        <w:rPr>
-          <w:sz w:val="24"/>
-          <w:szCs w:val="24"/>
-        </w:rPr>
         <w:t>á dinâmico e poderá ser trabalhado</w:t>
       </w:r>
       <w:r>
-        <w:rPr>
-          <w:sz w:val="24"/>
-          <w:szCs w:val="24"/>
-        </w:rPr>
         <w:t xml:space="preserve"> em equipe com o sistema de competição que o aplicativo oferece.</w:t>
       </w:r>
     </w:p>
@@ -3743,7 +3610,7 @@
         <w:jc w:val="both"/>
       </w:pPr>
       <w:bookmarkStart w:id="8" w:name="_Toc161762658"/>
-      <w:bookmarkStart w:id="9" w:name="_Toc169352439"/>
+      <w:bookmarkStart w:id="9" w:name="_Toc169535805"/>
       <w:r>
         <w:t>Técnica de levantamento de requisitos</w:t>
       </w:r>
@@ -3752,6 +3619,7 @@
     </w:p>
     <w:p>
       <w:pPr>
+        <w:ind w:firstLine="720"/>
         <w:jc w:val="both"/>
       </w:pPr>
       <w:r>
@@ -3759,7 +3627,15 @@
       </w:r>
       <w:r>
         <w:tab/>
-        <w:t xml:space="preserve">identificação de necessidades que são esperadas da solução a ser apresentada. Para o projeto EducaQuest, foi utilizado a pesquisa e análise de dados obtidos através da internet e as experiências pessoais dos próprios idealizadores do projeto e de pessoas próximas. </w:t>
+        <w:t xml:space="preserve">identificação de necessidades que são esperadas da solução a ser apresentada. Para o projeto </w:t>
+      </w:r>
+      <w:proofErr w:type="spellStart"/>
+      <w:r>
+        <w:t>EducaQuest</w:t>
+      </w:r>
+      <w:proofErr w:type="spellEnd"/>
+      <w:r>
+        <w:t xml:space="preserve">, foi utilizado a pesquisa e análise de dados obtidos através da internet e as experiências pessoais dos próprios idealizadores do projeto e de pessoas próximas. </w:t>
       </w:r>
     </w:p>
     <w:p>
@@ -3786,7 +3662,7 @@
         <w:ind w:left="0"/>
         <w:jc w:val="both"/>
       </w:pPr>
-      <w:bookmarkStart w:id="10" w:name="_Toc169352440"/>
+      <w:bookmarkStart w:id="10" w:name="_Toc169535806"/>
       <w:r>
         <w:t>R</w:t>
       </w:r>
@@ -3798,11 +3674,11 @@
       <w:bookmarkEnd w:id="11"/>
     </w:p>
     <w:p>
-      <w:r>
-        <w:t xml:space="preserve">Os requisitos funcionais apresentam o que o software </w:t>
-      </w:r>
-      <w:r>
-        <w:t>oferece, suas funcionalidades, onde em entrevistas com o cliente e o levantamento de requisitos, foi formalizado o seguinte:</w:t>
+      <w:pPr>
+        <w:ind w:firstLine="720"/>
+      </w:pPr>
+      <w:r>
+        <w:t>Os requisitos funcionais apresentam o que o software oferece, suas funcionalidades, onde em entrevistas com o cliente e o levantamento de requisitos, foi formalizado o seguinte:</w:t>
       </w:r>
     </w:p>
     <w:p>
@@ -3821,10 +3697,7 @@
         <w:t>1</w:t>
       </w:r>
       <w:r>
-        <w:t xml:space="preserve">] – </w:t>
-      </w:r>
-      <w:r>
-        <w:t>Seção de Ajuda aos usuários</w:t>
+        <w:t>] – Usuários alteram configurações para seu estilo</w:t>
       </w:r>
     </w:p>
     <w:p>
@@ -3838,142 +3711,141 @@
         <w:t>2</w:t>
       </w:r>
       <w:r>
+        <w:t>] – Modo de Jogo “JOGAR SOZINHO” (Praticar)</w:t>
+      </w:r>
+    </w:p>
+    <w:p>
+      <w:pPr>
+        <w:jc w:val="both"/>
+      </w:pPr>
+      <w:r>
+        <w:t>[RF00</w:t>
+      </w:r>
+      <w:r>
+        <w:t>3</w:t>
+      </w:r>
+      <w:r>
+        <w:t>] – Modo de Jogo “JOGAR MULTIPLAYER” (Jogar em equipe)</w:t>
+      </w:r>
+    </w:p>
+    <w:p>
+      <w:pPr>
+        <w:jc w:val="both"/>
+      </w:pPr>
+      <w:r>
+        <w:t>[</w:t>
+      </w:r>
+      <w:r>
+        <w:t>RF00</w:t>
+      </w:r>
+      <w:r>
+        <w:t>4</w:t>
+      </w:r>
+      <w:r>
+        <w:t>] – Menu de Navegação</w:t>
+      </w:r>
+    </w:p>
+    <w:p>
+      <w:pPr>
+        <w:jc w:val="both"/>
+      </w:pPr>
+      <w:r>
+        <w:t>[RF00</w:t>
+      </w:r>
+      <w:r>
+        <w:t>5</w:t>
+      </w:r>
+      <w:r>
+        <w:t>] – Interação com Usuários</w:t>
+      </w:r>
+    </w:p>
+    <w:p>
+      <w:pPr>
+        <w:jc w:val="both"/>
+      </w:pPr>
+      <w:r>
+        <w:rPr>
+          <w:color w:val="000000"/>
+        </w:rPr>
+        <w:t>[RF00</w:t>
+      </w:r>
+      <w:r>
+        <w:rPr>
+          <w:color w:val="000000"/>
+        </w:rPr>
+        <w:t>6</w:t>
+      </w:r>
+      <w:r>
+        <w:rPr>
+          <w:color w:val="000000"/>
+        </w:rPr>
+        <w:t xml:space="preserve">] - </w:t>
+      </w:r>
+      <w:r>
+        <w:t>Criação e Validação de Quiz por um Professor/Administrador</w:t>
+      </w:r>
+    </w:p>
+    <w:p>
+      <w:pPr>
+        <w:jc w:val="both"/>
+      </w:pPr>
+      <w:r>
+        <w:t>[RF00</w:t>
+      </w:r>
+      <w:r>
+        <w:t>7</w:t>
+      </w:r>
+      <w:r>
+        <w:t>] – Seção de Ajuda aos usuários</w:t>
+      </w:r>
+    </w:p>
+    <w:p>
+      <w:pPr>
+        <w:jc w:val="both"/>
+      </w:pPr>
+    </w:p>
+    <w:p>
+      <w:pPr>
+        <w:jc w:val="both"/>
+      </w:pPr>
+    </w:p>
+    <w:p>
+      <w:pPr>
+        <w:jc w:val="both"/>
+      </w:pPr>
+    </w:p>
+    <w:p>
+      <w:pPr>
+        <w:jc w:val="both"/>
+      </w:pPr>
+    </w:p>
+    <w:p>
+      <w:pPr>
+        <w:jc w:val="both"/>
+      </w:pPr>
+    </w:p>
+    <w:p>
+      <w:pPr>
+        <w:jc w:val="both"/>
+      </w:pPr>
+    </w:p>
+    <w:p>
+      <w:pPr>
+        <w:jc w:val="both"/>
+      </w:pPr>
+    </w:p>
+    <w:p>
+      <w:pPr>
+        <w:jc w:val="both"/>
+      </w:pPr>
+      <w:r>
+        <w:t>[RF00</w:t>
+      </w:r>
+      <w:r>
+        <w:t>1</w:t>
+      </w:r>
+      <w:r>
         <w:t>] – Usuários alteram configurações para seu estilo</w:t>
-      </w:r>
-    </w:p>
-    <w:p>
-      <w:pPr>
-        <w:jc w:val="both"/>
-      </w:pPr>
-      <w:r>
-        <w:t>[RF00</w:t>
-      </w:r>
-      <w:r>
-        <w:t>3</w:t>
-      </w:r>
-      <w:r>
-        <w:t>] – Modo de Jogo “JOGAR SOZINHO” (Praticar)</w:t>
-      </w:r>
-    </w:p>
-    <w:p>
-      <w:pPr>
-        <w:jc w:val="both"/>
-      </w:pPr>
-      <w:r>
-        <w:t>[</w:t>
-      </w:r>
-      <w:r>
-        <w:t>RF00</w:t>
-      </w:r>
-      <w:r>
-        <w:t>4</w:t>
-      </w:r>
-      <w:r>
-        <w:t>] – Menu de Navegação</w:t>
-      </w:r>
-    </w:p>
-    <w:p>
-      <w:pPr>
-        <w:jc w:val="both"/>
-      </w:pPr>
-      <w:r>
-        <w:t>[RF00</w:t>
-      </w:r>
-      <w:r>
-        <w:t>5</w:t>
-      </w:r>
-      <w:r>
-        <w:t>] – Interação com Usuários</w:t>
-      </w:r>
-    </w:p>
-    <w:p>
-      <w:pPr>
-        <w:jc w:val="both"/>
-      </w:pPr>
-      <w:r>
-        <w:t>[RF00</w:t>
-      </w:r>
-      <w:r>
-        <w:t>6</w:t>
-      </w:r>
-      <w:r>
-        <w:t>] – Modo de Jogo “JOGAR MULTIPLAYER” (Jogar em equipe)</w:t>
-      </w:r>
-    </w:p>
-    <w:p>
-      <w:pPr>
-        <w:jc w:val="both"/>
-      </w:pPr>
-      <w:r>
-        <w:rPr>
-          <w:color w:val="000000"/>
-        </w:rPr>
-        <w:t>[RF00</w:t>
-      </w:r>
-      <w:r>
-        <w:rPr>
-          <w:color w:val="000000"/>
-        </w:rPr>
-        <w:t>7</w:t>
-      </w:r>
-      <w:r>
-        <w:rPr>
-          <w:color w:val="000000"/>
-        </w:rPr>
-        <w:t xml:space="preserve">] - </w:t>
-      </w:r>
-      <w:r>
-        <w:t>Criação e Validação de Quiz por um Professor/Administrador</w:t>
-      </w:r>
-    </w:p>
-    <w:p>
-      <w:pPr>
-        <w:jc w:val="both"/>
-      </w:pPr>
-    </w:p>
-    <w:p>
-      <w:pPr>
-        <w:jc w:val="both"/>
-      </w:pPr>
-    </w:p>
-    <w:p>
-      <w:pPr>
-        <w:jc w:val="both"/>
-      </w:pPr>
-    </w:p>
-    <w:p>
-      <w:pPr>
-        <w:jc w:val="both"/>
-      </w:pPr>
-    </w:p>
-    <w:p>
-      <w:pPr>
-        <w:jc w:val="both"/>
-      </w:pPr>
-    </w:p>
-    <w:p>
-      <w:pPr>
-        <w:jc w:val="both"/>
-      </w:pPr>
-    </w:p>
-    <w:p>
-      <w:pPr>
-        <w:jc w:val="both"/>
-      </w:pPr>
-      <w:r>
-        <w:t>[RF00</w:t>
-      </w:r>
-      <w:r>
-        <w:t>1</w:t>
-      </w:r>
-      <w:r>
-        <w:t xml:space="preserve">] – Seção de Ajuda </w:t>
-      </w:r>
-      <w:r>
-        <w:t xml:space="preserve">aos </w:t>
-      </w:r>
-      <w:r>
-        <w:t>usuários</w:t>
       </w:r>
     </w:p>
     <w:p>
@@ -4014,7 +3886,7 @@
               <w:jc w:val="both"/>
             </w:pPr>
             <w:r>
-              <w:t>1. Professores e Alunos podem consultar ajudas na seção de “Ajuda”, para aprender a jogar, responder o quiz e entender como o sistema funciona.</w:t>
+              <w:t>1. Qualquer usuário pode configurar sua interface, para estilos de texto definidos dentro do sistema.</w:t>
             </w:r>
           </w:p>
           <w:p>
@@ -4022,7 +3894,7 @@
               <w:jc w:val="both"/>
             </w:pPr>
             <w:r>
-              <w:t>2. Apresentar perguntas e respostas comuns sobre o sistema.</w:t>
+              <w:t>2. Qualquer usuário pode habilitar/desativar som do projeto.</w:t>
             </w:r>
           </w:p>
           <w:p>
@@ -4030,7 +3902,7 @@
               <w:jc w:val="both"/>
             </w:pPr>
             <w:r>
-              <w:t>3. Passo a Passo para realizar tarefas simples de configuração.</w:t>
+              <w:t>3. Usuários podem habilitar a inversão de cores se caso necessário, como usuários com Daltonismo.</w:t>
             </w:r>
           </w:p>
         </w:tc>
@@ -4058,7 +3930,10 @@
               <w:jc w:val="both"/>
             </w:pPr>
             <w:r>
-              <w:t>RF004</w:t>
+              <w:t>RF00</w:t>
+            </w:r>
+            <w:r>
+              <w:t>4</w:t>
             </w:r>
           </w:p>
         </w:tc>
@@ -4108,7 +3983,7 @@
         <w:t>2</w:t>
       </w:r>
       <w:r>
-        <w:t>] – Usuários alteram configurações para seu estilo</w:t>
+        <w:t>] – Modo de Jogo “JOGAR SOZINHO” (Praticar)</w:t>
       </w:r>
     </w:p>
     <w:p>
@@ -4149,7 +4024,7 @@
               <w:jc w:val="both"/>
             </w:pPr>
             <w:r>
-              <w:t>1. Qualquer usuário pode configurar sua interface, para estilos de texto definidos dentro do sistema.</w:t>
+              <w:t>1. Usuário Aluno/Jogador pode praticar em uma sessão própria, a fim de entender como o jogo funciona.</w:t>
             </w:r>
           </w:p>
           <w:p>
@@ -4157,15 +4032,7 @@
               <w:jc w:val="both"/>
             </w:pPr>
             <w:r>
-              <w:t>2. Qualquer usuário pode habilitar/desativar som do projeto.</w:t>
-            </w:r>
-          </w:p>
-          <w:p>
-            <w:pPr>
-              <w:jc w:val="both"/>
-            </w:pPr>
-            <w:r>
-              <w:t>3. Usuários podem habilitar a inversão de cores se caso necessário, como usuários com Daltonismo.</w:t>
+              <w:t>2. O jogo neste modo não necessita de conexão com a internet, uma vez que a pontuação não é contabilizada.</w:t>
             </w:r>
           </w:p>
         </w:tc>
@@ -4193,7 +4060,7 @@
               <w:jc w:val="both"/>
             </w:pPr>
             <w:r>
-              <w:t>RF004</w:t>
+              <w:t>Não há dependências relacionadas.</w:t>
             </w:r>
           </w:p>
         </w:tc>
@@ -4237,13 +4104,7 @@
         <w:jc w:val="both"/>
       </w:pPr>
       <w:r>
-        <w:t>[RF00</w:t>
-      </w:r>
-      <w:r>
-        <w:t>3</w:t>
-      </w:r>
-      <w:r>
-        <w:t>] – Modo de Jogo “JOGAR SOZINHO” (Praticar)</w:t>
+        <w:t>[RF003] – Modo de Jogo “JOGAR MULTIPLAYER” (Jogar em equipe)</w:t>
       </w:r>
     </w:p>
     <w:p>
@@ -4284,7 +4145,10 @@
               <w:jc w:val="both"/>
             </w:pPr>
             <w:r>
-              <w:t>1. Usuário Aluno/Jogador pode praticar em uma sessão própria, a fim de entender como o jogo funciona.</w:t>
+              <w:t xml:space="preserve">1. Usuário Aluno/Jogador pode </w:t>
+            </w:r>
+            <w:r>
+              <w:t>jogar numa sessão online, com 3 participantes, mais o aluno jogador.</w:t>
             </w:r>
           </w:p>
           <w:p>
@@ -4292,7 +4156,18 @@
               <w:jc w:val="both"/>
             </w:pPr>
             <w:r>
-              <w:t>2. O jogo neste modo não necessita de conexão com a internet, uma vez que a pontuação não é contabilizada.</w:t>
+              <w:t xml:space="preserve">2. O jogo neste modo </w:t>
+            </w:r>
+            <w:r>
+              <w:t>precisa de conexão com a internet.</w:t>
+            </w:r>
+          </w:p>
+          <w:p>
+            <w:pPr>
+              <w:jc w:val="both"/>
+            </w:pPr>
+            <w:r>
+              <w:t>3. Neste modo o usuário pode interagir com emojis para deixar o jogo mais animado e divertido.</w:t>
             </w:r>
           </w:p>
         </w:tc>
@@ -4320,7 +4195,7 @@
               <w:jc w:val="both"/>
             </w:pPr>
             <w:r>
-              <w:t>Não há dependências relacionadas.</w:t>
+              <w:t>RNF003 E RNF002</w:t>
             </w:r>
           </w:p>
         </w:tc>
@@ -4364,7 +4239,13 @@
         <w:jc w:val="both"/>
       </w:pPr>
       <w:r>
-        <w:t>[RF004] – Menu de Navegação</w:t>
+        <w:t>[RF00</w:t>
+      </w:r>
+      <w:r>
+        <w:t>4</w:t>
+      </w:r>
+      <w:r>
+        <w:t>] – Menu de Navegação</w:t>
       </w:r>
     </w:p>
     <w:p>
@@ -4405,10 +4286,7 @@
               <w:jc w:val="both"/>
             </w:pPr>
             <w:r>
-              <w:t xml:space="preserve">1. </w:t>
-            </w:r>
-            <w:r>
-              <w:t>Apresentar uma navegação para todas as telas do aplicativo.</w:t>
+              <w:t>1. Apresentar uma navegação para todas as telas do aplicativo.</w:t>
             </w:r>
           </w:p>
           <w:p>
@@ -4496,7 +4374,14 @@
         <w:jc w:val="both"/>
       </w:pPr>
       <w:r>
-        <w:t xml:space="preserve">[RF005] – Interação </w:t>
+        <w:lastRenderedPageBreak/>
+        <w:t>[RF00</w:t>
+      </w:r>
+      <w:r>
+        <w:t>5</w:t>
+      </w:r>
+      <w:r>
+        <w:t xml:space="preserve">] – Interação </w:t>
       </w:r>
       <w:r>
         <w:t>entre</w:t>
@@ -4733,7 +4618,25 @@
           <w:bCs/>
           <w:color w:val="000000"/>
         </w:rPr>
-        <w:t>Requisitos Funcionais futuros</w:t>
+        <w:t xml:space="preserve">Requisitos Funcionais </w:t>
+      </w:r>
+      <w:r>
+        <w:rPr>
+          <w:rFonts w:ascii="Arial" w:hAnsi="Arial" w:cs="Arial"/>
+          <w:b/>
+          <w:bCs/>
+          <w:color w:val="000000"/>
+        </w:rPr>
+        <w:t>F</w:t>
+      </w:r>
+      <w:r>
+        <w:rPr>
+          <w:rFonts w:ascii="Arial" w:hAnsi="Arial" w:cs="Arial"/>
+          <w:b/>
+          <w:bCs/>
+          <w:color w:val="000000"/>
+        </w:rPr>
+        <w:t>uturos</w:t>
       </w:r>
     </w:p>
     <w:p>
@@ -4764,7 +4667,7 @@
         <w:rPr>
           <w:color w:val="000000"/>
         </w:rPr>
-        <w:t>7</w:t>
+        <w:t>6</w:t>
       </w:r>
       <w:r>
         <w:rPr>
@@ -4903,6 +4806,140 @@
     </w:p>
     <w:p>
       <w:pPr>
+        <w:jc w:val="both"/>
+      </w:pPr>
+      <w:r>
+        <w:t>[RF00</w:t>
+      </w:r>
+      <w:r>
+        <w:t>7</w:t>
+      </w:r>
+      <w:r>
+        <w:t>] – Seção de Ajuda aos usuários</w:t>
+      </w:r>
+    </w:p>
+    <w:p>
+      <w:pPr>
+        <w:jc w:val="both"/>
+      </w:pPr>
+    </w:p>
+    <w:tbl>
+      <w:tblPr>
+        <w:tblStyle w:val="Tabelacomgrade"/>
+        <w:tblW w:w="0" w:type="auto"/>
+        <w:tblLook w:val="04A0" w:firstRow="1" w:lastRow="0" w:firstColumn="1" w:lastColumn="0" w:noHBand="0" w:noVBand="1"/>
+      </w:tblPr>
+      <w:tblGrid>
+        <w:gridCol w:w="4509"/>
+        <w:gridCol w:w="4510"/>
+      </w:tblGrid>
+      <w:tr>
+        <w:tc>
+          <w:tcPr>
+            <w:tcW w:w="4509" w:type="dxa"/>
+          </w:tcPr>
+          <w:p>
+            <w:pPr>
+              <w:jc w:val="both"/>
+            </w:pPr>
+            <w:r>
+              <w:t>Descrição</w:t>
+            </w:r>
+          </w:p>
+        </w:tc>
+        <w:tc>
+          <w:tcPr>
+            <w:tcW w:w="4510" w:type="dxa"/>
+          </w:tcPr>
+          <w:p>
+            <w:pPr>
+              <w:jc w:val="both"/>
+            </w:pPr>
+            <w:r>
+              <w:t>1. Professores e Alunos podem consultar ajudas na seção de “Ajuda”, para aprender a jogar, responder o quiz e entender como o sistema funciona.</w:t>
+            </w:r>
+          </w:p>
+          <w:p>
+            <w:pPr>
+              <w:jc w:val="both"/>
+            </w:pPr>
+            <w:r>
+              <w:t>2. Apresentar perguntas e respostas comuns sobre o sistema.</w:t>
+            </w:r>
+          </w:p>
+          <w:p>
+            <w:pPr>
+              <w:jc w:val="both"/>
+            </w:pPr>
+            <w:r>
+              <w:t>3. Passo a Passo para realizar tarefas simples de configuração.</w:t>
+            </w:r>
+          </w:p>
+        </w:tc>
+      </w:tr>
+      <w:tr>
+        <w:tc>
+          <w:tcPr>
+            <w:tcW w:w="4509" w:type="dxa"/>
+          </w:tcPr>
+          <w:p>
+            <w:pPr>
+              <w:jc w:val="both"/>
+            </w:pPr>
+            <w:r>
+              <w:lastRenderedPageBreak/>
+              <w:t>Dependência</w:t>
+            </w:r>
+          </w:p>
+        </w:tc>
+        <w:tc>
+          <w:tcPr>
+            <w:tcW w:w="4510" w:type="dxa"/>
+          </w:tcPr>
+          <w:p>
+            <w:pPr>
+              <w:jc w:val="both"/>
+            </w:pPr>
+            <w:r>
+              <w:t>RF00</w:t>
+            </w:r>
+            <w:r>
+              <w:t>4</w:t>
+            </w:r>
+          </w:p>
+        </w:tc>
+      </w:tr>
+      <w:tr>
+        <w:tc>
+          <w:tcPr>
+            <w:tcW w:w="4509" w:type="dxa"/>
+          </w:tcPr>
+          <w:p>
+            <w:pPr>
+              <w:jc w:val="both"/>
+            </w:pPr>
+            <w:r>
+              <w:t>Restrições</w:t>
+            </w:r>
+          </w:p>
+        </w:tc>
+        <w:tc>
+          <w:tcPr>
+            <w:tcW w:w="4510" w:type="dxa"/>
+          </w:tcPr>
+          <w:p>
+            <w:pPr>
+              <w:jc w:val="both"/>
+            </w:pPr>
+            <w:r>
+              <w:t>Sem restrições.</w:t>
+            </w:r>
+          </w:p>
+        </w:tc>
+      </w:tr>
+    </w:tbl>
+    <w:p>
+      <w:pPr>
         <w:suppressAutoHyphens w:val="0"/>
         <w:rPr>
           <w:rFonts w:eastAsia="Times New Roman"/>
@@ -4911,12 +4948,6 @@
           <w:szCs w:val="24"/>
         </w:rPr>
       </w:pPr>
-      <w:r>
-        <w:rPr>
-          <w:color w:val="000000"/>
-        </w:rPr>
-        <w:br w:type="page"/>
-      </w:r>
     </w:p>
     <w:p>
       <w:pPr>
@@ -4925,10 +4956,9 @@
       </w:pPr>
       <w:bookmarkStart w:id="12" w:name="_Toc161762660"/>
       <w:r>
-        <w:lastRenderedPageBreak/>
         <w:t xml:space="preserve"> </w:t>
       </w:r>
-      <w:bookmarkStart w:id="13" w:name="_Toc169352441"/>
+      <w:bookmarkStart w:id="13" w:name="_Toc169535807"/>
       <w:r>
         <w:t xml:space="preserve">Requisitos </w:t>
       </w:r>
@@ -5014,16 +5044,7 @@
         <w:jc w:val="both"/>
       </w:pPr>
       <w:r>
-        <w:t>[RNF00</w:t>
-      </w:r>
-      <w:r>
-        <w:t>5</w:t>
-      </w:r>
-      <w:r>
-        <w:t xml:space="preserve">] – </w:t>
-      </w:r>
-      <w:r>
-        <w:t>Escalabilidade</w:t>
+        <w:t>[RNF005] – Escalabilidade</w:t>
       </w:r>
     </w:p>
     <w:p>
@@ -5078,10 +5099,15 @@
               <w:jc w:val="both"/>
             </w:pPr>
             <w:r>
-              <w:t xml:space="preserve">1. </w:t>
-            </w:r>
-            <w:r>
-              <w:t xml:space="preserve">O projeto aplica o conceito mobile first, onde o </w:t>
+              <w:t xml:space="preserve">1. O projeto aplica o conceito mobile </w:t>
+            </w:r>
+            <w:proofErr w:type="spellStart"/>
+            <w:r>
+              <w:t>first</w:t>
+            </w:r>
+            <w:proofErr w:type="spellEnd"/>
+            <w:r>
+              <w:t xml:space="preserve">, onde o </w:t>
             </w:r>
             <w:r>
               <w:t>público-alvo</w:t>
@@ -5106,10 +5132,7 @@
               <w:jc w:val="both"/>
             </w:pPr>
             <w:r>
-              <w:t xml:space="preserve">3. </w:t>
-            </w:r>
-            <w:r>
-              <w:t>Todas as telas do projeto têm que seguir o padrão de 360x800px, com direcionamento para o sistema Android.</w:t>
+              <w:t>3. Todas as telas do projeto têm que seguir o padrão de 360x800px, com direcionamento para o sistema Android.</w:t>
             </w:r>
           </w:p>
           <w:p>
@@ -5234,28 +5257,13 @@
               <w:jc w:val="both"/>
             </w:pPr>
             <w:r>
-              <w:t xml:space="preserve">2. </w:t>
-            </w:r>
-            <w:r>
-              <w:t xml:space="preserve"> </w:t>
-            </w:r>
-            <w:r>
-              <w:t>A velocidade de U</w:t>
-            </w:r>
-            <w:r>
-              <w:t>pload</w:t>
-            </w:r>
-            <w:r>
-              <w:t xml:space="preserve"> deve ser </w:t>
+              <w:t xml:space="preserve">2.  A velocidade de Upload deve ser </w:t>
             </w:r>
             <w:r>
               <w:t>mínima de</w:t>
             </w:r>
             <w:r>
-              <w:t xml:space="preserve"> 1Mbps</w:t>
-            </w:r>
-            <w:r>
-              <w:t>, permitindo envio de emojis e respostas das perguntas pelos usuários.</w:t>
+              <w:t xml:space="preserve"> 1Mbps, permitindo envio de emojis e respostas das perguntas pelos usuários.</w:t>
             </w:r>
           </w:p>
           <w:p>
@@ -5378,6 +5386,7 @@
               <w:jc w:val="both"/>
             </w:pPr>
             <w:r>
+              <w:lastRenderedPageBreak/>
               <w:t>Descrição</w:t>
             </w:r>
           </w:p>
@@ -5391,10 +5400,7 @@
               <w:jc w:val="both"/>
             </w:pPr>
             <w:r>
-              <w:t>1</w:t>
-            </w:r>
-            <w:r>
-              <w:t>. Sessão criptografada para impedir interação externa em um jogo em andamento.</w:t>
+              <w:t>1. Sessão criptografada para impedir interação externa em um jogo em andamento.</w:t>
             </w:r>
           </w:p>
           <w:p>
@@ -5402,14 +5408,7 @@
               <w:jc w:val="both"/>
             </w:pPr>
             <w:r>
-              <w:lastRenderedPageBreak/>
-              <w:t>2</w:t>
-            </w:r>
-            <w:r>
-              <w:t xml:space="preserve">. </w:t>
-            </w:r>
-            <w:r>
-              <w:t>Garantir a experiência do usuário na interação sem negatividade de outros usuários mal-intencionados.</w:t>
+              <w:t>2. Garantir a experiência do usuário na interação sem negatividade de outros usuários mal-intencionados.</w:t>
             </w:r>
           </w:p>
           <w:p>
@@ -5429,7 +5428,6 @@
               <w:jc w:val="both"/>
             </w:pPr>
             <w:r>
-              <w:lastRenderedPageBreak/>
               <w:t>Dependência</w:t>
             </w:r>
           </w:p>
@@ -5836,10 +5834,51 @@
     </w:p>
     <w:p>
       <w:pPr>
+        <w:jc w:val="both"/>
+        <w:rPr>
+          <w:b/>
+          <w:sz w:val="24"/>
+          <w:szCs w:val="24"/>
+        </w:rPr>
+      </w:pPr>
+    </w:p>
+    <w:p>
+      <w:pPr>
+        <w:jc w:val="both"/>
+        <w:rPr>
+          <w:b/>
+          <w:sz w:val="24"/>
+          <w:szCs w:val="24"/>
+        </w:rPr>
+      </w:pPr>
+    </w:p>
+    <w:p>
+      <w:pPr>
+        <w:jc w:val="both"/>
+        <w:rPr>
+          <w:b/>
+          <w:sz w:val="24"/>
+          <w:szCs w:val="24"/>
+        </w:rPr>
+      </w:pPr>
+    </w:p>
+    <w:p>
+      <w:pPr>
+        <w:jc w:val="both"/>
+        <w:rPr>
+          <w:b/>
+          <w:sz w:val="24"/>
+          <w:szCs w:val="24"/>
+        </w:rPr>
+      </w:pPr>
+    </w:p>
+    <w:p>
+      <w:pPr>
         <w:pStyle w:val="Ttulo1"/>
       </w:pPr>
-      <w:bookmarkStart w:id="14" w:name="_Toc169352442"/>
-      <w:r>
+      <w:bookmarkStart w:id="14" w:name="_Toc169535808"/>
+      <w:r>
+        <w:lastRenderedPageBreak/>
         <w:t>Cronograma</w:t>
       </w:r>
       <w:bookmarkEnd w:id="14"/>
@@ -6619,7 +6658,6 @@
               <w:jc w:val="center"/>
             </w:pPr>
             <w:r>
-              <w:lastRenderedPageBreak/>
               <w:t>Escopo Sistema</w:t>
             </w:r>
           </w:p>
@@ -8109,7 +8147,7 @@
       <w:pPr>
         <w:pStyle w:val="Ttulo1"/>
       </w:pPr>
-      <w:bookmarkStart w:id="17" w:name="_Toc169352443"/>
+      <w:bookmarkStart w:id="17" w:name="_Toc169535809"/>
       <w:r>
         <w:t>Documentação do Sistema</w:t>
       </w:r>
@@ -8118,13 +8156,22 @@
     </w:p>
     <w:p>
       <w:pPr>
+        <w:ind w:firstLine="720"/>
         <w:jc w:val="both"/>
       </w:pPr>
       <w:r>
         <w:t>A documentação é a ideia principal quando a Engenharia de Software é incorporada no projeto, documentar o projeto envolve especificar o que deve ser feito e não deve ser feito, quais funcionalidades e restrições o projeto cumpre.</w:t>
       </w:r>
       <w:r>
-        <w:t xml:space="preserve"> Abaixo seguem as etapas para a elaboração da documentação referente aos diagramas e o processo de software usado para a criação do produto software, EducaQuest.</w:t>
+        <w:t xml:space="preserve"> Abaixo seguem as etapas para a elaboração da documentação referente aos diagramas e o processo de software usado para a criação do produto software, </w:t>
+      </w:r>
+      <w:proofErr w:type="spellStart"/>
+      <w:r>
+        <w:t>EducaQuest</w:t>
+      </w:r>
+      <w:proofErr w:type="spellEnd"/>
+      <w:r>
+        <w:t>.</w:t>
       </w:r>
       <w:r>
         <w:tab/>
@@ -8141,7 +8188,7 @@
         <w:jc w:val="both"/>
       </w:pPr>
       <w:bookmarkStart w:id="18" w:name="_Toc161762662"/>
-      <w:bookmarkStart w:id="19" w:name="_Toc169352444"/>
+      <w:bookmarkStart w:id="19" w:name="_Toc169535810"/>
       <w:r>
         <w:t>Metodologia de Desenvolvimento</w:t>
       </w:r>
@@ -8150,6 +8197,7 @@
     </w:p>
     <w:p>
       <w:pPr>
+        <w:ind w:firstLine="720"/>
         <w:jc w:val="both"/>
       </w:pPr>
       <w:r>
@@ -8173,7 +8221,15 @@
         <w:t>implementação no projeto a nível macro, englobando outras atividades.</w:t>
       </w:r>
       <w:r>
-        <w:t xml:space="preserve"> A visualização da implementação do modelo é observada no Github do grupo, onde cada participante tem sua contribuição ali dentro.</w:t>
+        <w:t xml:space="preserve"> A visualização da implementação do modelo é observada no </w:t>
+      </w:r>
+      <w:proofErr w:type="spellStart"/>
+      <w:r>
+        <w:t>Github</w:t>
+      </w:r>
+      <w:proofErr w:type="spellEnd"/>
+      <w:r>
+        <w:t xml:space="preserve"> do grupo, onde cada participante tem sua contribuição ali dentro.</w:t>
       </w:r>
     </w:p>
     <w:p>
@@ -8190,7 +8246,7 @@
         <w:jc w:val="both"/>
       </w:pPr>
       <w:bookmarkStart w:id="20" w:name="_Toc161762663"/>
-      <w:bookmarkStart w:id="21" w:name="_Toc169352445"/>
+      <w:bookmarkStart w:id="21" w:name="_Toc169535811"/>
       <w:r>
         <w:lastRenderedPageBreak/>
         <w:t>Diagramas UML</w:t>
@@ -8200,16 +8256,38 @@
     </w:p>
     <w:p>
       <w:pPr>
-        <w:jc w:val="both"/>
-      </w:pPr>
-      <w:r>
-        <w:t>Os diagramas UML (Unified Model</w:t>
+        <w:ind w:firstLine="720"/>
+        <w:jc w:val="both"/>
+      </w:pPr>
+      <w:r>
+        <w:t>Os diagramas UML (</w:t>
+      </w:r>
+      <w:proofErr w:type="spellStart"/>
+      <w:r>
+        <w:t>Unified</w:t>
+      </w:r>
+      <w:proofErr w:type="spellEnd"/>
+      <w:r>
+        <w:t xml:space="preserve"> </w:t>
+      </w:r>
+      <w:proofErr w:type="spellStart"/>
+      <w:r>
+        <w:t>Model</w:t>
       </w:r>
       <w:r>
         <w:t>ing</w:t>
       </w:r>
-      <w:r>
-        <w:t xml:space="preserve"> Language) representam o projeto de forma visual simplific</w:t>
+      <w:proofErr w:type="spellEnd"/>
+      <w:r>
+        <w:t xml:space="preserve"> </w:t>
+      </w:r>
+      <w:proofErr w:type="spellStart"/>
+      <w:r>
+        <w:t>Language</w:t>
+      </w:r>
+      <w:proofErr w:type="spellEnd"/>
+      <w:r>
+        <w:t>) representam o projeto de forma visual simplific</w:t>
       </w:r>
       <w:r>
         <w:t>ada para o usuário cliente todo o funcionamento do projeto em vários níveis, envolvendo suas características e atributos em um ambiente macro e micro de uso.</w:t>
@@ -8225,7 +8303,7 @@
         <w:pStyle w:val="Ttulo2"/>
         <w:jc w:val="both"/>
       </w:pPr>
-      <w:bookmarkStart w:id="22" w:name="_Toc169352446"/>
+      <w:bookmarkStart w:id="22" w:name="_Toc169535812"/>
       <w:r>
         <w:t>Diagrama de atividades</w:t>
       </w:r>
@@ -8316,6 +8394,7 @@
     <w:p>
       <w:pPr>
         <w:pStyle w:val="SemEspaamento"/>
+        <w:ind w:firstLine="720"/>
         <w:jc w:val="both"/>
       </w:pPr>
       <w:r>
@@ -8479,6 +8558,7 @@
     <w:p>
       <w:pPr>
         <w:pStyle w:val="SemEspaamento"/>
+        <w:ind w:firstLine="720"/>
         <w:jc w:val="both"/>
       </w:pPr>
       <w:r>
@@ -8582,10 +8662,19 @@
     <w:p>
       <w:pPr>
         <w:pStyle w:val="SemEspaamento"/>
-        <w:jc w:val="both"/>
-      </w:pPr>
-      <w:r>
-        <w:t>Neste diagrama de atividade está representado as ações na tela jogar, onde após o login ser efetuado o usuário seleciona sua preferência (solo/ multiplayer ), posteriormente o usuário é conduzido para a tela de configuração do modo de sua preferência, depois de configurado, é liberado o campo para a escolha da matéria e do tema para início do jogo.</w:t>
+        <w:ind w:firstLine="720"/>
+        <w:jc w:val="both"/>
+      </w:pPr>
+      <w:r>
+        <w:t xml:space="preserve">Neste diagrama de atividade está representado as ações na tela jogar, onde após o login ser efetuado o usuário seleciona sua preferência (solo/ </w:t>
+      </w:r>
+      <w:proofErr w:type="gramStart"/>
+      <w:r>
+        <w:t>multiplayer )</w:t>
+      </w:r>
+      <w:proofErr w:type="gramEnd"/>
+      <w:r>
+        <w:t>, posteriormente o usuário é conduzido para a tela de configuração do modo de sua preferência, depois de configurado, é liberado o campo para a escolha da matéria e do tema para início do jogo.</w:t>
       </w:r>
     </w:p>
     <w:p>
@@ -8599,7 +8688,7 @@
         <w:pStyle w:val="Ttulo2"/>
         <w:jc w:val="both"/>
       </w:pPr>
-      <w:bookmarkStart w:id="24" w:name="_Toc169352447"/>
+      <w:bookmarkStart w:id="24" w:name="_Toc169535813"/>
       <w:bookmarkEnd w:id="23"/>
       <w:r>
         <w:lastRenderedPageBreak/>
@@ -8667,6 +8756,7 @@
     </w:p>
     <w:p>
       <w:pPr>
+        <w:ind w:firstLine="720"/>
         <w:jc w:val="both"/>
       </w:pPr>
       <w:r>
@@ -8705,7 +8795,7 @@
         <w:pStyle w:val="Ttulo2"/>
         <w:jc w:val="both"/>
       </w:pPr>
-      <w:bookmarkStart w:id="25" w:name="_Toc169352448"/>
+      <w:bookmarkStart w:id="25" w:name="_Toc169535814"/>
       <w:r>
         <w:t>Diagrama de sequência</w:t>
       </w:r>
@@ -8793,6 +8883,7 @@
     </w:p>
     <w:p>
       <w:pPr>
+        <w:ind w:firstLine="720"/>
         <w:jc w:val="both"/>
         <w:rPr>
           <w:bCs/>
@@ -8802,11 +8893,26 @@
         <w:rPr>
           <w:bCs/>
         </w:rPr>
-        <w:t>O diagrama de sequência representa a tela JOGAR. Representado pelo ator: Aluno/Professor/Administrador. Dentro da sequência temos a Interface Home, onde o usuário se depara com a tela inicial do app, após efetuar o login. Logo após, entra a Interface de Configuração, onde o usuário seleciona o modo de jogo, “multiplayer” ou “singleplayer”. Em seguida, após o usuário passar por essas etapas, ele entra em uma validação, para ver se ele está conectado a uma internet para poder jogar junto com outros usuários do app. Caso esteja conectado à internet, o sistema inicia uma busca por jogadores online. Encontrando os jogadores, a tela atualiza e o jogo multiplayer inicia.</w:t>
-      </w:r>
-    </w:p>
-    <w:p>
-      <w:pPr>
+        <w:t>O diagrama de sequência representa a tela JOGAR. Representado pelo ator: Aluno/Professor/Administrador. Dentro da sequência temos a Interface Home, onde o usuário se depara com a tela inicial do app, após efetuar o login. Logo após, entra a Interface de Configuração, onde o usuário seleciona o modo de jogo, “multiplayer” ou “</w:t>
+      </w:r>
+      <w:proofErr w:type="spellStart"/>
+      <w:r>
+        <w:rPr>
+          <w:bCs/>
+        </w:rPr>
+        <w:t>singleplayer</w:t>
+      </w:r>
+      <w:proofErr w:type="spellEnd"/>
+      <w:r>
+        <w:rPr>
+          <w:bCs/>
+        </w:rPr>
+        <w:t>”. Em seguida, após o usuário passar por essas etapas, ele entra em uma validação, para ver se ele está conectado a uma internet para poder jogar junto com outros usuários do app. Caso esteja conectado à internet, o sistema inicia uma busca por jogadores online. Encontrando os jogadores, a tela atualiza e o jogo multiplayer inicia.</w:t>
+      </w:r>
+    </w:p>
+    <w:p>
+      <w:pPr>
+        <w:ind w:firstLine="720"/>
         <w:jc w:val="both"/>
         <w:rPr>
           <w:bCs/>
@@ -8938,6 +9044,7 @@
     </w:p>
     <w:p>
       <w:pPr>
+        <w:ind w:firstLine="720"/>
         <w:jc w:val="both"/>
       </w:pPr>
       <w:r>
@@ -8957,6 +9064,7 @@
     </w:p>
     <w:p>
       <w:pPr>
+        <w:ind w:firstLine="720"/>
         <w:jc w:val="both"/>
       </w:pPr>
       <w:r>
@@ -8991,17 +9099,28 @@
       <w:pPr>
         <w:pStyle w:val="Ttulo1"/>
       </w:pPr>
+      <w:bookmarkStart w:id="28" w:name="_Toc169535815"/>
       <w:r>
         <w:lastRenderedPageBreak/>
         <w:t>Identidade Visual do Projeto</w:t>
       </w:r>
-    </w:p>
-    <w:p>
-      <w:pPr>
-        <w:jc w:val="both"/>
-      </w:pPr>
-      <w:r>
-        <w:t>A identidade visual do projeto contempla a interface, paleta de cores e logotipo do projeto, bem como as ferramentas de design utilizadas durante o desenvolvimento. Para a realização do projeto Educa Quest o grupo utilizou o Figma para prototipação.</w:t>
+      <w:bookmarkEnd w:id="28"/>
+    </w:p>
+    <w:p>
+      <w:pPr>
+        <w:ind w:firstLine="720"/>
+        <w:jc w:val="both"/>
+      </w:pPr>
+      <w:r>
+        <w:t xml:space="preserve">A identidade visual do projeto contempla a interface, paleta de cores e logotipo do projeto, bem como as ferramentas de design utilizadas durante o desenvolvimento. Para a realização do projeto Educa Quest o grupo utilizou o </w:t>
+      </w:r>
+      <w:proofErr w:type="spellStart"/>
+      <w:r>
+        <w:t>Figma</w:t>
+      </w:r>
+      <w:proofErr w:type="spellEnd"/>
+      <w:r>
+        <w:t xml:space="preserve"> para prototipação.</w:t>
       </w:r>
     </w:p>
     <w:p>
@@ -9022,12 +9141,15 @@
         <w:pStyle w:val="Ttulo2"/>
         <w:jc w:val="both"/>
       </w:pPr>
+      <w:bookmarkStart w:id="29" w:name="_Toc169535816"/>
       <w:r>
         <w:t>Logotipo</w:t>
       </w:r>
-    </w:p>
-    <w:p>
-      <w:pPr>
+      <w:bookmarkEnd w:id="29"/>
+    </w:p>
+    <w:p>
+      <w:pPr>
+        <w:ind w:firstLine="720"/>
         <w:jc w:val="both"/>
       </w:pPr>
       <w:r>
@@ -9291,6 +9413,7 @@
     </w:p>
     <w:p>
       <w:pPr>
+        <w:ind w:firstLine="720"/>
         <w:jc w:val="both"/>
       </w:pPr>
       <w:r>
@@ -9316,17 +9439,18 @@
         <w:pStyle w:val="Ttulo2"/>
         <w:jc w:val="both"/>
       </w:pPr>
-      <w:bookmarkStart w:id="28" w:name="_Toc169352450"/>
+      <w:bookmarkStart w:id="30" w:name="_Toc169535817"/>
       <w:r>
         <w:t>Interface</w:t>
       </w:r>
-      <w:bookmarkEnd w:id="28"/>
       <w:r>
         <w:t xml:space="preserve"> – Rascunhos e Protótipos</w:t>
       </w:r>
-    </w:p>
-    <w:p>
-      <w:pPr>
+      <w:bookmarkEnd w:id="30"/>
+    </w:p>
+    <w:p>
+      <w:pPr>
+        <w:ind w:firstLine="720"/>
         <w:jc w:val="both"/>
       </w:pPr>
       <w:r>
@@ -9340,10 +9464,19 @@
     </w:p>
     <w:p>
       <w:pPr>
-        <w:jc w:val="both"/>
-      </w:pPr>
-      <w:r>
-        <w:t>Antes de codificar as páginas, é necessário entender seu design, sua formação e estratégia para não investir tempo e esforço em algo, que ao fim do projeto, fique péssimo quando se fala em experiência do usuário. Abaixo, o grupo detentor do projeto EducaQuest apresenta as seguintes telas de rascunhos correspondentes a versão inicial do software:</w:t>
+        <w:ind w:firstLine="720"/>
+        <w:jc w:val="both"/>
+      </w:pPr>
+      <w:r>
+        <w:t xml:space="preserve">Antes de codificar as páginas, é necessário entender seu design, sua formação e estratégia para não investir tempo e esforço em algo, que ao fim do projeto, fique péssimo quando se fala em experiência do usuário. Abaixo, o grupo detentor do projeto </w:t>
+      </w:r>
+      <w:proofErr w:type="spellStart"/>
+      <w:r>
+        <w:t>EducaQuest</w:t>
+      </w:r>
+      <w:proofErr w:type="spellEnd"/>
+      <w:r>
+        <w:t xml:space="preserve"> apresenta as seguintes telas de rascunhos correspondentes a versão inicial do software:</w:t>
       </w:r>
     </w:p>
     <w:p>
@@ -9364,7 +9497,6 @@
         <w:rPr>
           <w:noProof/>
         </w:rPr>
-        <w:lastRenderedPageBreak/>
         <w:drawing>
           <wp:inline distT="0" distB="0" distL="0" distR="0" wp14:anchorId="10CEEB69" wp14:editId="1E5ADF53">
             <wp:extent cx="5733415" cy="4371975"/>
@@ -9776,12 +9908,12 @@
         <w:pStyle w:val="Ttulo2"/>
         <w:jc w:val="both"/>
       </w:pPr>
-      <w:bookmarkStart w:id="29" w:name="_Toc169352452"/>
+      <w:bookmarkStart w:id="31" w:name="_Toc169535818"/>
       <w:r>
         <w:lastRenderedPageBreak/>
         <w:t>Simulação da Navegação entre Telas</w:t>
       </w:r>
-      <w:bookmarkEnd w:id="29"/>
+      <w:bookmarkEnd w:id="31"/>
     </w:p>
     <w:p>
       <w:pPr>
@@ -9792,6 +9924,7 @@
     <w:p>
       <w:pPr>
         <w:pStyle w:val="SemEspaamento"/>
+        <w:ind w:firstLine="720"/>
         <w:jc w:val="both"/>
       </w:pPr>
       <w:r>
@@ -9850,22 +9983,23 @@
       <w:pPr>
         <w:pStyle w:val="Ttulo1"/>
       </w:pPr>
-      <w:bookmarkStart w:id="30" w:name="_Toc161762669"/>
-      <w:bookmarkStart w:id="31" w:name="_Toc169352453"/>
+      <w:bookmarkStart w:id="32" w:name="_Toc161762669"/>
+      <w:bookmarkStart w:id="33" w:name="_Toc169535819"/>
       <w:r>
         <w:lastRenderedPageBreak/>
         <w:t>Considerações Finais</w:t>
       </w:r>
-      <w:bookmarkEnd w:id="30"/>
-      <w:bookmarkEnd w:id="31"/>
-    </w:p>
-    <w:p>
-      <w:pPr>
-        <w:jc w:val="both"/>
-      </w:pPr>
-    </w:p>
-    <w:p>
-      <w:pPr>
+      <w:bookmarkEnd w:id="32"/>
+      <w:bookmarkEnd w:id="33"/>
+    </w:p>
+    <w:p>
+      <w:pPr>
+        <w:jc w:val="both"/>
+      </w:pPr>
+    </w:p>
+    <w:p>
+      <w:pPr>
+        <w:ind w:firstLine="720"/>
         <w:jc w:val="both"/>
       </w:pPr>
       <w:r>
@@ -9922,10 +10056,19 @@
     <w:p>
       <w:pPr>
         <w:pStyle w:val="SemEspaamento"/>
-        <w:jc w:val="both"/>
-      </w:pPr>
-      <w:r>
-        <w:t>Todo o projeto foi realizado pela equipe que representa o EducaQuest, onde cada participante contribui</w:t>
+        <w:ind w:firstLine="720"/>
+        <w:jc w:val="both"/>
+      </w:pPr>
+      <w:r>
+        <w:t xml:space="preserve">Todo o projeto foi realizado pela equipe que representa o </w:t>
+      </w:r>
+      <w:proofErr w:type="spellStart"/>
+      <w:r>
+        <w:t>EducaQuest</w:t>
+      </w:r>
+      <w:proofErr w:type="spellEnd"/>
+      <w:r>
+        <w:t>, onde cada participante contribui</w:t>
       </w:r>
       <w:r>
         <w:t>u em todas as etapas de projeto, disposto abaixo:</w:t>
@@ -9945,7 +10088,21 @@
         <w:rPr>
           <w:b/>
         </w:rPr>
-        <w:t>Caio Beteghelli de Almeida</w:t>
+        <w:t xml:space="preserve">Caio </w:t>
+      </w:r>
+      <w:proofErr w:type="spellStart"/>
+      <w:r>
+        <w:rPr>
+          <w:b/>
+        </w:rPr>
+        <w:t>Beteghelli</w:t>
+      </w:r>
+      <w:proofErr w:type="spellEnd"/>
+      <w:r>
+        <w:rPr>
+          <w:b/>
+        </w:rPr>
+        <w:t xml:space="preserve"> de Almeida</w:t>
       </w:r>
       <w:r>
         <w:t>: atuou na criação do diagrama de casos de uso, no protótipo de telas e no escopo e requisitos funcionais e não funcionais do sistema.</w:t>
@@ -9970,7 +10127,15 @@
         <w:t>: atuou na validação de diagramas, elaboração do protótipo de telas</w:t>
       </w:r>
       <w:r>
-        <w:t xml:space="preserve"> com a ferramenta Figma, elaboração do diagrama de sequência, atividades</w:t>
+        <w:t xml:space="preserve"> com a ferramenta </w:t>
+      </w:r>
+      <w:proofErr w:type="spellStart"/>
+      <w:r>
+        <w:t>Figma</w:t>
+      </w:r>
+      <w:proofErr w:type="spellEnd"/>
+      <w:r>
+        <w:t>, elaboração do diagrama de sequência, atividades</w:t>
       </w:r>
       <w:r>
         <w:t xml:space="preserve"> e casos de uso, além de contribuir com a con</w:t>
@@ -9984,11 +10149,16 @@
       <w:r>
         <w:t xml:space="preserve"> desenvolvimento, a codificação e criação do </w:t>
       </w:r>
+      <w:proofErr w:type="spellStart"/>
       <w:r>
         <w:t>M</w:t>
       </w:r>
       <w:r>
-        <w:t>oodboard.</w:t>
+        <w:t>oodboard</w:t>
+      </w:r>
+      <w:proofErr w:type="spellEnd"/>
+      <w:r>
+        <w:t>.</w:t>
       </w:r>
       <w:r>
         <w:t xml:space="preserve"> Construção do HTML e CSS</w:t>
@@ -10006,11 +10176,19 @@
       <w:pPr>
         <w:jc w:val="both"/>
       </w:pPr>
+      <w:proofErr w:type="spellStart"/>
       <w:r>
         <w:rPr>
           <w:b/>
         </w:rPr>
-        <w:t>Izabely do Nascimento Rodrigues de Campos</w:t>
+        <w:t>Izabely</w:t>
+      </w:r>
+      <w:proofErr w:type="spellEnd"/>
+      <w:r>
+        <w:rPr>
+          <w:b/>
+        </w:rPr>
+        <w:t xml:space="preserve"> do Nascimento Rodrigues de Campos</w:t>
       </w:r>
       <w:r>
         <w:t xml:space="preserve">: atuou no apoio na </w:t>
@@ -10031,11 +10209,19 @@
       <w:pPr>
         <w:jc w:val="both"/>
       </w:pPr>
+      <w:proofErr w:type="spellStart"/>
       <w:r>
         <w:rPr>
           <w:b/>
         </w:rPr>
-        <w:t>Julio Eduardo de Sales</w:t>
+        <w:t>Julio</w:t>
+      </w:r>
+      <w:proofErr w:type="spellEnd"/>
+      <w:r>
+        <w:rPr>
+          <w:b/>
+        </w:rPr>
+        <w:t xml:space="preserve"> Eduardo de Sales</w:t>
       </w:r>
       <w:r>
         <w:t>: atuou na criação do diagrama de atividade, casos de uso e prototipação de telas.</w:t>
@@ -10091,7 +10277,7 @@
         <w:br w:type="page"/>
       </w:r>
     </w:p>
-    <w:bookmarkStart w:id="32" w:name="_Toc169352454" w:displacedByCustomXml="next"/>
+    <w:bookmarkStart w:id="34" w:name="_Toc169535820" w:displacedByCustomXml="next"/>
     <w:sdt>
       <w:sdtPr>
         <w:rPr>
@@ -10113,7 +10299,7 @@
           <w:r>
             <w:t>Referências</w:t>
           </w:r>
-          <w:bookmarkEnd w:id="32"/>
+          <w:bookmarkEnd w:id="34"/>
         </w:p>
         <w:sdt>
           <w:sdtPr>
@@ -11849,7 +12035,7 @@
   </w:latentStyles>
   <w:style w:type="paragraph" w:default="1" w:styleId="Normal">
     <w:name w:val="Normal"/>
-    <w:rsid w:val="00647191"/>
+    <w:rsid w:val="009C5C2B"/>
     <w:pPr>
       <w:suppressAutoHyphens/>
     </w:pPr>

</xml_diff>

<commit_message>
Criando a seção de tipografia e paleta de cores
</commit_message>
<xml_diff>
--- a/0-DOCUMENTACAO/0-ENGENHARIA DE SOFTWARE - ATIVIDADES/Projeto.Integrador.1.Semestre.docx
+++ b/0-DOCUMENTACAO/0-ENGENHARIA DE SOFTWARE - ATIVIDADES/Projeto.Integrador.1.Semestre.docx
@@ -8666,15 +8666,7 @@
         <w:jc w:val="both"/>
       </w:pPr>
       <w:r>
-        <w:t xml:space="preserve">Neste diagrama de atividade está representado as ações na tela jogar, onde após o login ser efetuado o usuário seleciona sua preferência (solo/ </w:t>
-      </w:r>
-      <w:proofErr w:type="gramStart"/>
-      <w:r>
-        <w:t>multiplayer )</w:t>
-      </w:r>
-      <w:proofErr w:type="gramEnd"/>
-      <w:r>
-        <w:t>, posteriormente o usuário é conduzido para a tela de configuração do modo de sua preferência, depois de configurado, é liberado o campo para a escolha da matéria e do tema para início do jogo.</w:t>
+        <w:t>Neste diagrama de atividade está representado as ações na tela jogar, onde após o login ser efetuado o usuário seleciona sua preferência (solo/ multiplayer ), posteriormente o usuário é conduzido para a tela de configuração do modo de sua preferência, depois de configurado, é liberado o campo para a escolha da matéria e do tema para início do jogo.</w:t>
       </w:r>
     </w:p>
     <w:p>
@@ -9963,8 +9955,50 @@
     </w:p>
     <w:p>
       <w:pPr>
-        <w:jc w:val="both"/>
-      </w:pPr>
+        <w:pStyle w:val="Ttulo2"/>
+        <w:jc w:val="both"/>
+      </w:pPr>
+      <w:r>
+        <w:t>Paleta de Cores e Tipografia</w:t>
+      </w:r>
+    </w:p>
+    <w:p>
+      <w:pPr>
+        <w:jc w:val="both"/>
+      </w:pPr>
+      <w:r>
+        <w:tab/>
+        <w:t xml:space="preserve">A escolha das cores busca trazer a ideia de modernidade e interação </w:t>
+      </w:r>
+      <w:r>
+        <w:t>entre os participantes, tudo isso para favorecer o aprendizado em conjunto, buscando ajudar a solucionar e mudar a ideia de aprendizado tradicional que há em escolas brasileiras.</w:t>
+      </w:r>
+    </w:p>
+    <w:p>
+      <w:pPr>
+        <w:jc w:val="both"/>
+      </w:pPr>
+      <w:r>
+        <w:t xml:space="preserve"> </w:t>
+      </w:r>
+    </w:p>
+    <w:p>
+      <w:pPr>
+        <w:pStyle w:val="Ttulo2"/>
+        <w:jc w:val="both"/>
+      </w:pPr>
+      <w:r>
+        <w:t>Telas Finalizadas</w:t>
+      </w:r>
+    </w:p>
+    <w:p>
+      <w:pPr>
+        <w:jc w:val="both"/>
+      </w:pPr>
+      <w:r>
+        <w:tab/>
+        <w:t>Abaixo é apresentado as versões finais das telas, contemplando cores e tipografia escolhidas para o projeto.</w:t>
+      </w:r>
     </w:p>
     <w:p>
       <w:pPr>

</xml_diff>

<commit_message>
Finalizando paleta de cores e tipografia
</commit_message>
<xml_diff>
--- a/0-DOCUMENTACAO/0-ENGENHARIA DE SOFTWARE - ATIVIDADES/Projeto.Integrador.1.Semestre.docx
+++ b/0-DOCUMENTACAO/0-ENGENHARIA DE SOFTWARE - ATIVIDADES/Projeto.Integrador.1.Semestre.docx
@@ -8666,7 +8666,15 @@
         <w:jc w:val="both"/>
       </w:pPr>
       <w:r>
-        <w:t>Neste diagrama de atividade está representado as ações na tela jogar, onde após o login ser efetuado o usuário seleciona sua preferência (solo/ multiplayer ), posteriormente o usuário é conduzido para a tela de configuração do modo de sua preferência, depois de configurado, é liberado o campo para a escolha da matéria e do tema para início do jogo.</w:t>
+        <w:t xml:space="preserve">Neste diagrama de atividade está representado as ações na tela jogar, onde após o login ser efetuado o usuário seleciona sua preferência (solo/ </w:t>
+      </w:r>
+      <w:proofErr w:type="gramStart"/>
+      <w:r>
+        <w:t>multiplayer )</w:t>
+      </w:r>
+      <w:proofErr w:type="gramEnd"/>
+      <w:r>
+        <w:t>, posteriormente o usuário é conduzido para a tela de configuração do modo de sua preferência, depois de configurado, é liberado o campo para a escolha da matéria e do tema para início do jogo.</w:t>
       </w:r>
     </w:p>
     <w:p>
@@ -9950,11 +9958,6 @@
     </w:p>
     <w:p>
       <w:pPr>
-        <w:jc w:val="both"/>
-      </w:pPr>
-    </w:p>
-    <w:p>
-      <w:pPr>
         <w:pStyle w:val="Ttulo2"/>
         <w:jc w:val="both"/>
       </w:pPr>
@@ -9976,10 +9979,109 @@
     </w:p>
     <w:p>
       <w:pPr>
-        <w:jc w:val="both"/>
+        <w:pStyle w:val="NormalWeb"/>
       </w:pPr>
       <w:r>
         <w:t xml:space="preserve"> </w:t>
+      </w:r>
+      <w:r>
+        <w:rPr>
+          <w:noProof/>
+        </w:rPr>
+        <w:drawing>
+          <wp:inline distT="0" distB="0" distL="0" distR="0" wp14:anchorId="32F0A74B" wp14:editId="1CDBD993">
+            <wp:extent cx="5733415" cy="2862580"/>
+            <wp:effectExtent l="0" t="0" r="635" b="0"/>
+            <wp:docPr id="1270911961" name="Imagem 3" descr="Gráfico, Gráfico de mapa de árvore&#10;&#10;Descrição gerada automaticamente"/>
+            <wp:cNvGraphicFramePr>
+              <a:graphicFrameLocks xmlns:a="http://schemas.openxmlformats.org/drawingml/2006/main" noChangeAspect="1"/>
+            </wp:cNvGraphicFramePr>
+            <a:graphic xmlns:a="http://schemas.openxmlformats.org/drawingml/2006/main">
+              <a:graphicData uri="http://schemas.openxmlformats.org/drawingml/2006/picture">
+                <pic:pic xmlns:pic="http://schemas.openxmlformats.org/drawingml/2006/picture">
+                  <pic:nvPicPr>
+                    <pic:cNvPr id="1270911961" name="Imagem 3" descr="Gráfico, Gráfico de mapa de árvore&#10;&#10;Descrição gerada automaticamente"/>
+                    <pic:cNvPicPr>
+                      <a:picLocks noChangeAspect="1" noChangeArrowheads="1"/>
+                    </pic:cNvPicPr>
+                  </pic:nvPicPr>
+                  <pic:blipFill>
+                    <a:blip r:embed="rId23" cstate="print">
+                      <a:extLst>
+                        <a:ext uri="{28A0092B-C50C-407E-A947-70E740481C1C}">
+                          <a14:useLocalDpi xmlns:a14="http://schemas.microsoft.com/office/drawing/2010/main" val="0"/>
+                        </a:ext>
+                      </a:extLst>
+                    </a:blip>
+                    <a:srcRect/>
+                    <a:stretch>
+                      <a:fillRect/>
+                    </a:stretch>
+                  </pic:blipFill>
+                  <pic:spPr bwMode="auto">
+                    <a:xfrm>
+                      <a:off x="0" y="0"/>
+                      <a:ext cx="5733415" cy="2862580"/>
+                    </a:xfrm>
+                    <a:prstGeom prst="rect">
+                      <a:avLst/>
+                    </a:prstGeom>
+                    <a:noFill/>
+                    <a:ln>
+                      <a:noFill/>
+                    </a:ln>
+                  </pic:spPr>
+                </pic:pic>
+              </a:graphicData>
+            </a:graphic>
+          </wp:inline>
+        </w:drawing>
+      </w:r>
+    </w:p>
+    <w:p>
+      <w:pPr>
+        <w:jc w:val="both"/>
+      </w:pPr>
+      <w:r>
+        <w:tab/>
+        <w:t xml:space="preserve">Todas as cores relacionadas a itens, objetos, botões e frases, estão dispostas acima. Além disso, </w:t>
+      </w:r>
+      <w:r>
+        <w:t>próximo</w:t>
+      </w:r>
+      <w:r>
+        <w:t xml:space="preserve"> </w:t>
+      </w:r>
+      <w:proofErr w:type="spellStart"/>
+      <w:r>
+        <w:t>a</w:t>
+      </w:r>
+      <w:proofErr w:type="spellEnd"/>
+      <w:r>
+        <w:t xml:space="preserve"> direita</w:t>
+      </w:r>
+      <w:r>
+        <w:t xml:space="preserve"> da imagem</w:t>
+      </w:r>
+      <w:r>
+        <w:t xml:space="preserve"> é possível encontrar a tipografia, que neste projeto contempla 2 fontes, a </w:t>
+      </w:r>
+      <w:proofErr w:type="spellStart"/>
+      <w:r>
+        <w:t>Luckiest</w:t>
+      </w:r>
+      <w:proofErr w:type="spellEnd"/>
+      <w:r>
+        <w:t xml:space="preserve"> e Montserrat.</w:t>
+      </w:r>
+    </w:p>
+    <w:p>
+      <w:pPr>
+        <w:jc w:val="both"/>
+      </w:pPr>
+      <w:r>
+        <w:tab/>
+        <w:t>A primeira fonte busca trazer um tom divertido para o jogo, enquanto a segunda busca trazer a formalidade e facilidade de leitura quando necessário, por exemplo em questões e na página de login e cadastro, onde compreender o texto é muito importante.</w:t>
       </w:r>
     </w:p>
     <w:p>
@@ -10015,12 +10117,26 @@
     </w:p>
     <w:p>
       <w:pPr>
+        <w:suppressAutoHyphens w:val="0"/>
+      </w:pPr>
+    </w:p>
+    <w:p>
+      <w:pPr>
+        <w:suppressAutoHyphens w:val="0"/>
+      </w:pPr>
+    </w:p>
+    <w:p>
+      <w:pPr>
+        <w:suppressAutoHyphens w:val="0"/>
+      </w:pPr>
+    </w:p>
+    <w:p>
+      <w:pPr>
         <w:pStyle w:val="Ttulo1"/>
       </w:pPr>
       <w:bookmarkStart w:id="32" w:name="_Toc161762669"/>
       <w:bookmarkStart w:id="33" w:name="_Toc169535819"/>
       <w:r>
-        <w:lastRenderedPageBreak/>
         <w:t>Considerações Finais</w:t>
       </w:r>
       <w:bookmarkEnd w:id="32"/>
@@ -10479,7 +10595,7 @@
     </w:sdt>
     <w:p/>
     <w:sectPr>
-      <w:headerReference w:type="default" r:id="rId23"/>
+      <w:headerReference w:type="default" r:id="rId24"/>
       <w:pgSz w:w="11909" w:h="16834"/>
       <w:pgMar w:top="1440" w:right="1440" w:bottom="720" w:left="1440" w:header="720" w:footer="720" w:gutter="0"/>
       <w:pgNumType w:start="1"/>

</xml_diff>

<commit_message>
Atualizando Documentação - Design Digital - Telas
</commit_message>
<xml_diff>
--- a/0-DOCUMENTACAO/0-ENGENHARIA DE SOFTWARE - ATIVIDADES/Projeto.Integrador.1.Semestre.docx
+++ b/0-DOCUMENTACAO/0-ENGENHARIA DE SOFTWARE - ATIVIDADES/Projeto.Integrador.1.Semestre.docx
@@ -309,6 +309,7 @@
         </w:rPr>
         <w:t xml:space="preserve">) / </w:t>
       </w:r>
+      <w:proofErr w:type="spellStart"/>
       <w:r>
         <w:rPr>
           <w:b/>
@@ -317,6 +318,7 @@
         </w:rPr>
         <w:t>EducaQuest</w:t>
       </w:r>
+      <w:proofErr w:type="spellEnd"/>
       <w:r>
         <w:rPr>
           <w:b/>
@@ -456,7 +458,23 @@
                 <w:sz w:val="24"/>
                 <w:szCs w:val="24"/>
               </w:rPr>
-              <w:t>Caio Beteghelli de Almeida</w:t>
+              <w:t xml:space="preserve">Caio </w:t>
+            </w:r>
+            <w:proofErr w:type="spellStart"/>
+            <w:r>
+              <w:rPr>
+                <w:sz w:val="24"/>
+                <w:szCs w:val="24"/>
+              </w:rPr>
+              <w:t>Beteghelli</w:t>
+            </w:r>
+            <w:proofErr w:type="spellEnd"/>
+            <w:r>
+              <w:rPr>
+                <w:sz w:val="24"/>
+                <w:szCs w:val="24"/>
+              </w:rPr>
+              <w:t xml:space="preserve"> de Almeida</w:t>
             </w:r>
           </w:p>
         </w:tc>
@@ -527,12 +545,21 @@
                 <w:szCs w:val="24"/>
               </w:rPr>
             </w:pPr>
+            <w:proofErr w:type="spellStart"/>
             <w:r>
               <w:rPr>
                 <w:sz w:val="24"/>
                 <w:szCs w:val="24"/>
               </w:rPr>
-              <w:t>Izabely do Nascimento Rodrigues de Campos</w:t>
+              <w:t>Izabely</w:t>
+            </w:r>
+            <w:proofErr w:type="spellEnd"/>
+            <w:r>
+              <w:rPr>
+                <w:sz w:val="24"/>
+                <w:szCs w:val="24"/>
+              </w:rPr>
+              <w:t xml:space="preserve"> do Nascimento Rodrigues de Campos</w:t>
             </w:r>
           </w:p>
         </w:tc>
@@ -565,12 +592,21 @@
                 <w:szCs w:val="24"/>
               </w:rPr>
             </w:pPr>
+            <w:proofErr w:type="spellStart"/>
             <w:r>
               <w:rPr>
                 <w:sz w:val="24"/>
                 <w:szCs w:val="24"/>
               </w:rPr>
-              <w:t>Julio Eduardo de Sales</w:t>
+              <w:t>Julio</w:t>
+            </w:r>
+            <w:proofErr w:type="spellEnd"/>
+            <w:r>
+              <w:rPr>
+                <w:sz w:val="24"/>
+                <w:szCs w:val="24"/>
+              </w:rPr>
+              <w:t xml:space="preserve"> Eduardo de Sales</w:t>
             </w:r>
           </w:p>
         </w:tc>
@@ -982,8 +1018,13 @@
         <w:t xml:space="preserve">GRUPO: </w:t>
       </w:r>
       <w:r>
-        <w:t>Grupo 07 - EducaQuest</w:t>
-      </w:r>
+        <w:t xml:space="preserve">Grupo 07 - </w:t>
+      </w:r>
+      <w:proofErr w:type="spellStart"/>
+      <w:r>
+        <w:t>EducaQuest</w:t>
+      </w:r>
+      <w:proofErr w:type="spellEnd"/>
       <w:r>
         <w:rPr>
           <w:rFonts w:ascii="Verdana" w:hAnsi="Verdana"/>
@@ -3290,7 +3331,15 @@
         <w:t>. No entanto, a revolução tecnológica do século XXI permitiu a digitalização de muitas, senão todas as áreas de conhecimentos</w:t>
       </w:r>
       <w:r>
-        <w:t xml:space="preserve"> e o acesso às tecnologias, como celulares, é cada vez mais recorrente, como aponta o FGVcia (Centro de Tecnologia de Informação Aplicada da Faculdade Getúlio Vargas).</w:t>
+        <w:t xml:space="preserve"> e o acesso às tecnologias, como celulares, é cada vez mais recorrente, como aponta o </w:t>
+      </w:r>
+      <w:proofErr w:type="spellStart"/>
+      <w:r>
+        <w:t>FGVcia</w:t>
+      </w:r>
+      <w:proofErr w:type="spellEnd"/>
+      <w:r>
+        <w:t xml:space="preserve"> (Centro de Tecnologia de Informação Aplicada da Faculdade Getúlio Vargas).</w:t>
       </w:r>
     </w:p>
     <w:p>
@@ -3578,7 +3627,15 @@
       </w:r>
       <w:r>
         <w:tab/>
-        <w:t xml:space="preserve">identificação de necessidades que são esperadas da solução a ser apresentada. Para o projeto EducaQuest, foi utilizado a pesquisa e análise de dados obtidos através da internet e as experiências pessoais dos próprios idealizadores do projeto e de pessoas próximas. </w:t>
+        <w:t xml:space="preserve">identificação de necessidades que são esperadas da solução a ser apresentada. Para o projeto </w:t>
+      </w:r>
+      <w:proofErr w:type="spellStart"/>
+      <w:r>
+        <w:t>EducaQuest</w:t>
+      </w:r>
+      <w:proofErr w:type="spellEnd"/>
+      <w:r>
+        <w:t xml:space="preserve">, foi utilizado a pesquisa e análise de dados obtidos através da internet e as experiências pessoais dos próprios idealizadores do projeto e de pessoas próximas. </w:t>
       </w:r>
     </w:p>
     <w:p>
@@ -3662,13 +3719,7 @@
         <w:jc w:val="both"/>
       </w:pPr>
       <w:r>
-        <w:t>[RF00</w:t>
-      </w:r>
-      <w:r>
-        <w:t>3</w:t>
-      </w:r>
-      <w:r>
-        <w:t>] – Modo de Jogo “JOGAR MULTIPLAYER” (Jogar em equipe)</w:t>
+        <w:t>[RF003] – Modo de Jogo “JOGAR MULTIPLAYER” (Jogar em equipe)</w:t>
       </w:r>
     </w:p>
     <w:p>
@@ -4569,10 +4620,7 @@
         <w:t>6</w:t>
       </w:r>
       <w:r>
-        <w:t>] –</w:t>
-      </w:r>
-      <w:r>
-        <w:t xml:space="preserve"> Tempo para responder cada questão</w:t>
+        <w:t>] – Tempo para responder cada questão</w:t>
       </w:r>
     </w:p>
     <w:p>
@@ -4742,10 +4790,7 @@
         <w:t>7</w:t>
       </w:r>
       <w:r>
-        <w:t xml:space="preserve">] – </w:t>
-      </w:r>
-      <w:r>
-        <w:t>Usuários Aluno tem questões para responder</w:t>
+        <w:t>] – Usuários Aluno tem questões para responder</w:t>
       </w:r>
     </w:p>
     <w:p>
@@ -4859,13 +4904,7 @@
               <w:rPr>
                 <w:color w:val="000000"/>
               </w:rPr>
-              <w:t>RF006</w:t>
-            </w:r>
-            <w:r>
-              <w:rPr>
-                <w:color w:val="000000"/>
-              </w:rPr>
-              <w:t>, RF005</w:t>
+              <w:t>RF006, RF005</w:t>
             </w:r>
           </w:p>
         </w:tc>
@@ -5414,7 +5453,15 @@
               <w:jc w:val="both"/>
             </w:pPr>
             <w:r>
-              <w:t xml:space="preserve">1. O projeto aplica o conceito mobile first, onde o </w:t>
+              <w:t xml:space="preserve">1. O projeto aplica o conceito mobile </w:t>
+            </w:r>
+            <w:proofErr w:type="spellStart"/>
+            <w:r>
+              <w:t>first</w:t>
+            </w:r>
+            <w:proofErr w:type="spellEnd"/>
+            <w:r>
+              <w:t xml:space="preserve">, onde o </w:t>
             </w:r>
             <w:r>
               <w:t>público-alvo</w:t>
@@ -8470,7 +8517,15 @@
         <w:t>A documentação é a ideia principal quando a Engenharia de Software é incorporada no projeto, documentar o projeto envolve especificar o que deve ser feito e não deve ser feito, quais funcionalidades e restrições o projeto cumpre.</w:t>
       </w:r>
       <w:r>
-        <w:t xml:space="preserve"> Abaixo seguem as etapas para a elaboração da documentação referente aos diagramas e o processo de software usado para a criação do produto software, EducaQuest.</w:t>
+        <w:t xml:space="preserve"> Abaixo seguem as etapas para a elaboração da documentação referente aos diagramas e o processo de software usado para a criação do produto software, </w:t>
+      </w:r>
+      <w:proofErr w:type="spellStart"/>
+      <w:r>
+        <w:t>EducaQuest</w:t>
+      </w:r>
+      <w:proofErr w:type="spellEnd"/>
+      <w:r>
+        <w:t>.</w:t>
       </w:r>
       <w:r>
         <w:tab/>
@@ -8520,7 +8575,15 @@
         <w:t>implementação no projeto a nível macro, englobando outras atividades.</w:t>
       </w:r>
       <w:r>
-        <w:t xml:space="preserve"> A visualização da implementação do modelo é observada no Github do grupo, onde cada participante tem sua contribuição ali dentro.</w:t>
+        <w:t xml:space="preserve"> A visualização da implementação do modelo é observada no </w:t>
+      </w:r>
+      <w:proofErr w:type="spellStart"/>
+      <w:r>
+        <w:t>Github</w:t>
+      </w:r>
+      <w:proofErr w:type="spellEnd"/>
+      <w:r>
+        <w:t xml:space="preserve"> do grupo, onde cada participante tem sua contribuição ali dentro.</w:t>
       </w:r>
     </w:p>
     <w:p>
@@ -8551,13 +8614,34 @@
         <w:jc w:val="both"/>
       </w:pPr>
       <w:r>
-        <w:t>Os diagramas UML (Unified Model</w:t>
+        <w:t>Os diagramas UML (</w:t>
+      </w:r>
+      <w:proofErr w:type="spellStart"/>
+      <w:r>
+        <w:t>Unified</w:t>
+      </w:r>
+      <w:proofErr w:type="spellEnd"/>
+      <w:r>
+        <w:t xml:space="preserve"> </w:t>
+      </w:r>
+      <w:proofErr w:type="spellStart"/>
+      <w:r>
+        <w:t>Model</w:t>
       </w:r>
       <w:r>
         <w:t>ing</w:t>
       </w:r>
-      <w:r>
-        <w:t xml:space="preserve"> Language) representam o projeto de forma visual simplific</w:t>
+      <w:proofErr w:type="spellEnd"/>
+      <w:r>
+        <w:t xml:space="preserve"> </w:t>
+      </w:r>
+      <w:proofErr w:type="spellStart"/>
+      <w:r>
+        <w:t>Language</w:t>
+      </w:r>
+      <w:proofErr w:type="spellEnd"/>
+      <w:r>
+        <w:t>) representam o projeto de forma visual simplific</w:t>
       </w:r>
       <w:r>
         <w:t>ada para o usuário cliente todo o funcionamento do projeto em vários níveis, envolvendo suas características e atributos em um ambiente macro e micro de uso.</w:t>
@@ -8936,7 +9020,15 @@
         <w:jc w:val="both"/>
       </w:pPr>
       <w:r>
-        <w:t>Neste diagrama de atividade está representado as ações na tela jogar, onde após o login ser efetuado o usuário seleciona sua preferência (solo/ multiplayer ), posteriormente o usuário é conduzido para a tela de configuração do modo de sua preferência, depois de configurado, é liberado o campo para a escolha da matéria e do tema para início do jogo.</w:t>
+        <w:t xml:space="preserve">Neste diagrama de atividade está representado as ações na tela jogar, onde após o login ser efetuado o usuário seleciona sua preferência (solo/ </w:t>
+      </w:r>
+      <w:proofErr w:type="gramStart"/>
+      <w:r>
+        <w:t>multiplayer )</w:t>
+      </w:r>
+      <w:proofErr w:type="gramEnd"/>
+      <w:r>
+        <w:t>, posteriormente o usuário é conduzido para a tela de configuração do modo de sua preferência, depois de configurado, é liberado o campo para a escolha da matéria e do tema para início do jogo.</w:t>
       </w:r>
     </w:p>
     <w:p>
@@ -9155,7 +9247,21 @@
         <w:rPr>
           <w:bCs/>
         </w:rPr>
-        <w:t>O diagrama de sequência representa a tela JOGAR. Representado pelo ator: Aluno/Professor/Administrador. Dentro da sequência temos a Interface Home, onde o usuário se depara com a tela inicial do app, após efetuar o login. Logo após, entra a Interface de Configuração, onde o usuário seleciona o modo de jogo, “multiplayer” ou “singleplayer”. Em seguida, após o usuário passar por essas etapas, ele entra em uma validação, para ver se ele está conectado a uma internet para poder jogar junto com outros usuários do app. Caso esteja conectado à internet, o sistema inicia uma busca por jogadores online. Encontrando os jogadores, a tela atualiza e o jogo multiplayer inicia.</w:t>
+        <w:t>O diagrama de sequência representa a tela JOGAR. Representado pelo ator: Aluno/Professor/Administrador. Dentro da sequência temos a Interface Home, onde o usuário se depara com a tela inicial do app, após efetuar o login. Logo após, entra a Interface de Configuração, onde o usuário seleciona o modo de jogo, “multiplayer” ou “</w:t>
+      </w:r>
+      <w:proofErr w:type="spellStart"/>
+      <w:r>
+        <w:rPr>
+          <w:bCs/>
+        </w:rPr>
+        <w:t>singleplayer</w:t>
+      </w:r>
+      <w:proofErr w:type="spellEnd"/>
+      <w:r>
+        <w:rPr>
+          <w:bCs/>
+        </w:rPr>
+        <w:t>”. Em seguida, após o usuário passar por essas etapas, ele entra em uma validação, para ver se ele está conectado a uma internet para poder jogar junto com outros usuários do app. Caso esteja conectado à internet, o sistema inicia uma busca por jogadores online. Encontrando os jogadores, a tela atualiza e o jogo multiplayer inicia.</w:t>
       </w:r>
     </w:p>
     <w:p>
@@ -9360,7 +9466,15 @@
         <w:jc w:val="both"/>
       </w:pPr>
       <w:r>
-        <w:t>A identidade visual do projeto contempla a interface, paleta de cores e logotipo do projeto, bem como as ferramentas de design utilizadas durante o desenvolvimento. Para a realização do projeto Educa Quest o grupo utilizou o Figma para prototipação.</w:t>
+        <w:t xml:space="preserve">A identidade visual do projeto contempla a interface, paleta de cores e logotipo do projeto, bem como as ferramentas de design utilizadas durante o desenvolvimento. Para a realização do projeto Educa Quest o grupo utilizou o </w:t>
+      </w:r>
+      <w:proofErr w:type="spellStart"/>
+      <w:r>
+        <w:t>Figma</w:t>
+      </w:r>
+      <w:proofErr w:type="spellEnd"/>
+      <w:r>
+        <w:t xml:space="preserve"> para prototipação.</w:t>
       </w:r>
     </w:p>
     <w:p>
@@ -9708,7 +9822,15 @@
         <w:jc w:val="both"/>
       </w:pPr>
       <w:r>
-        <w:t>Antes de codificar as páginas, é necessário entender seu design, sua formação e estratégia para não investir tempo e esforço em algo, que ao fim do projeto, fique péssimo quando se fala em experiência do usuário. Abaixo, o grupo detentor do projeto EducaQuest apresenta as seguintes telas de rascunhos correspondentes a versão inicial do software:</w:t>
+        <w:t xml:space="preserve">Antes de codificar as páginas, é necessário entender seu design, sua formação e estratégia para não investir tempo e esforço em algo, que ao fim do projeto, fique péssimo quando se fala em experiência do usuário. Abaixo, o grupo detentor do projeto </w:t>
+      </w:r>
+      <w:proofErr w:type="spellStart"/>
+      <w:r>
+        <w:t>EducaQuest</w:t>
+      </w:r>
+      <w:proofErr w:type="spellEnd"/>
+      <w:r>
+        <w:t xml:space="preserve"> apresenta as seguintes telas de rascunhos correspondentes a versão inicial do software:</w:t>
       </w:r>
     </w:p>
     <w:p>
@@ -10221,10 +10343,10 @@
           <w:noProof/>
         </w:rPr>
         <w:drawing>
-          <wp:inline distT="0" distB="0" distL="0" distR="0" wp14:anchorId="32F0A74B" wp14:editId="1CDBD993">
+          <wp:inline distT="0" distB="0" distL="0" distR="0" wp14:anchorId="335AAF30" wp14:editId="7D465AA1">
             <wp:extent cx="5733415" cy="2862580"/>
             <wp:effectExtent l="0" t="0" r="635" b="0"/>
-            <wp:docPr id="1270911961" name="Imagem 3" descr="Gráfico, Gráfico de mapa de árvore&#10;&#10;Descrição gerada automaticamente"/>
+            <wp:docPr id="1580167256" name="Imagem 3"/>
             <wp:cNvGraphicFramePr>
               <a:graphicFrameLocks xmlns:a="http://schemas.openxmlformats.org/drawingml/2006/main" noChangeAspect="1"/>
             </wp:cNvGraphicFramePr>
@@ -10232,10 +10354,8 @@
               <a:graphicData uri="http://schemas.openxmlformats.org/drawingml/2006/picture">
                 <pic:pic xmlns:pic="http://schemas.openxmlformats.org/drawingml/2006/picture">
                   <pic:nvPicPr>
-                    <pic:cNvPr id="1270911961" name="Imagem 3" descr="Gráfico, Gráfico de mapa de árvore&#10;&#10;Descrição gerada automaticamente"/>
-                    <pic:cNvPicPr>
-                      <a:picLocks noChangeAspect="1" noChangeArrowheads="1"/>
-                    </pic:cNvPicPr>
+                    <pic:cNvPr id="1580167256" name="Imagem 1580167256"/>
+                    <pic:cNvPicPr/>
                   </pic:nvPicPr>
                   <pic:blipFill>
                     <a:blip r:embed="rId23" cstate="print">
@@ -10245,12 +10365,11 @@
                         </a:ext>
                       </a:extLst>
                     </a:blip>
-                    <a:srcRect/>
                     <a:stretch>
                       <a:fillRect/>
                     </a:stretch>
                   </pic:blipFill>
-                  <pic:spPr bwMode="auto">
+                  <pic:spPr>
                     <a:xfrm>
                       <a:off x="0" y="0"/>
                       <a:ext cx="5733415" cy="2862580"/>
@@ -10258,10 +10377,6 @@
                     <a:prstGeom prst="rect">
                       <a:avLst/>
                     </a:prstGeom>
-                    <a:noFill/>
-                    <a:ln>
-                      <a:noFill/>
-                    </a:ln>
                   </pic:spPr>
                 </pic:pic>
               </a:graphicData>
@@ -10282,13 +10397,29 @@
         <w:t>próximo</w:t>
       </w:r>
       <w:r>
-        <w:t xml:space="preserve"> a direita</w:t>
+        <w:t xml:space="preserve"> </w:t>
+      </w:r>
+      <w:proofErr w:type="spellStart"/>
+      <w:r>
+        <w:t>a</w:t>
+      </w:r>
+      <w:proofErr w:type="spellEnd"/>
+      <w:r>
+        <w:t xml:space="preserve"> direita</w:t>
       </w:r>
       <w:r>
         <w:t xml:space="preserve"> da imagem</w:t>
       </w:r>
       <w:r>
-        <w:t xml:space="preserve"> é possível encontrar a tipografia, que neste projeto contempla 2 fontes, a Luckiest e Montserrat.</w:t>
+        <w:t xml:space="preserve"> é possível encontrar a tipografia, que neste projeto contempla 2 fontes, a </w:t>
+      </w:r>
+      <w:proofErr w:type="spellStart"/>
+      <w:r>
+        <w:t>Luckiest</w:t>
+      </w:r>
+      <w:proofErr w:type="spellEnd"/>
+      <w:r>
+        <w:t xml:space="preserve"> e Montserrat.</w:t>
       </w:r>
     </w:p>
     <w:p>
@@ -10327,19 +10458,1366 @@
       <w:pPr>
         <w:suppressAutoHyphens w:val="0"/>
       </w:pPr>
+    </w:p>
+    <w:p>
+      <w:pPr>
+        <w:suppressAutoHyphens w:val="0"/>
+      </w:pPr>
+    </w:p>
+    <w:p>
+      <w:pPr>
+        <w:suppressAutoHyphens w:val="0"/>
+      </w:pPr>
+    </w:p>
+    <w:p>
+      <w:pPr>
+        <w:suppressAutoHyphens w:val="0"/>
+      </w:pPr>
+      <w:r>
+        <w:rPr>
+          <w:noProof/>
+        </w:rPr>
+        <w:lastRenderedPageBreak/>
+        <w:drawing>
+          <wp:anchor distT="0" distB="0" distL="114300" distR="114300" simplePos="0" relativeHeight="251660288" behindDoc="0" locked="0" layoutInCell="1" allowOverlap="1" wp14:anchorId="356D04A0" wp14:editId="336F0079">
+            <wp:simplePos x="0" y="0"/>
+            <wp:positionH relativeFrom="column">
+              <wp:posOffset>787400</wp:posOffset>
+            </wp:positionH>
+            <wp:positionV relativeFrom="paragraph">
+              <wp:posOffset>19050</wp:posOffset>
+            </wp:positionV>
+            <wp:extent cx="1619815" cy="3600000"/>
+            <wp:effectExtent l="19050" t="19050" r="19050" b="19685"/>
+            <wp:wrapSquare wrapText="bothSides"/>
+            <wp:docPr id="1477111132" name="Imagem 4" descr="Interface gráfica do usuário, Texto, Aplicativo, chat ou mensagem de texto&#10;&#10;Descrição gerada automaticamente"/>
+            <wp:cNvGraphicFramePr>
+              <a:graphicFrameLocks xmlns:a="http://schemas.openxmlformats.org/drawingml/2006/main" noChangeAspect="1"/>
+            </wp:cNvGraphicFramePr>
+            <a:graphic xmlns:a="http://schemas.openxmlformats.org/drawingml/2006/main">
+              <a:graphicData uri="http://schemas.openxmlformats.org/drawingml/2006/picture">
+                <pic:pic xmlns:pic="http://schemas.openxmlformats.org/drawingml/2006/picture">
+                  <pic:nvPicPr>
+                    <pic:cNvPr id="1477111132" name="Imagem 4" descr="Interface gráfica do usuário, Texto, Aplicativo, chat ou mensagem de texto&#10;&#10;Descrição gerada automaticamente"/>
+                    <pic:cNvPicPr/>
+                  </pic:nvPicPr>
+                  <pic:blipFill>
+                    <a:blip r:embed="rId24">
+                      <a:extLst>
+                        <a:ext uri="{28A0092B-C50C-407E-A947-70E740481C1C}">
+                          <a14:useLocalDpi xmlns:a14="http://schemas.microsoft.com/office/drawing/2010/main" val="0"/>
+                        </a:ext>
+                      </a:extLst>
+                    </a:blip>
+                    <a:stretch>
+                      <a:fillRect/>
+                    </a:stretch>
+                  </pic:blipFill>
+                  <pic:spPr>
+                    <a:xfrm>
+                      <a:off x="0" y="0"/>
+                      <a:ext cx="1619815" cy="3600000"/>
+                    </a:xfrm>
+                    <a:prstGeom prst="rect">
+                      <a:avLst/>
+                    </a:prstGeom>
+                    <a:ln>
+                      <a:solidFill>
+                        <a:schemeClr val="tx1"/>
+                      </a:solidFill>
+                    </a:ln>
+                  </pic:spPr>
+                </pic:pic>
+              </a:graphicData>
+            </a:graphic>
+            <wp14:sizeRelH relativeFrom="margin">
+              <wp14:pctWidth>0</wp14:pctWidth>
+            </wp14:sizeRelH>
+            <wp14:sizeRelV relativeFrom="margin">
+              <wp14:pctHeight>0</wp14:pctHeight>
+            </wp14:sizeRelV>
+          </wp:anchor>
+        </w:drawing>
+      </w:r>
+      <w:r>
+        <w:rPr>
+          <w:noProof/>
+        </w:rPr>
+        <w:drawing>
+          <wp:anchor distT="0" distB="0" distL="114300" distR="114300" simplePos="0" relativeHeight="251659264" behindDoc="0" locked="0" layoutInCell="1" allowOverlap="1" wp14:anchorId="1F676E9C" wp14:editId="79A160B0">
+            <wp:simplePos x="0" y="0"/>
+            <wp:positionH relativeFrom="column">
+              <wp:posOffset>3184525</wp:posOffset>
+            </wp:positionH>
+            <wp:positionV relativeFrom="paragraph">
+              <wp:posOffset>19050</wp:posOffset>
+            </wp:positionV>
+            <wp:extent cx="1619815" cy="3600000"/>
+            <wp:effectExtent l="19050" t="19050" r="19050" b="19685"/>
+            <wp:wrapSquare wrapText="bothSides"/>
+            <wp:docPr id="2130133400" name="Imagem 5" descr="Interface gráfica do usuário, Texto, Aplicativo&#10;&#10;Descrição gerada automaticamente"/>
+            <wp:cNvGraphicFramePr>
+              <a:graphicFrameLocks xmlns:a="http://schemas.openxmlformats.org/drawingml/2006/main" noChangeAspect="1"/>
+            </wp:cNvGraphicFramePr>
+            <a:graphic xmlns:a="http://schemas.openxmlformats.org/drawingml/2006/main">
+              <a:graphicData uri="http://schemas.openxmlformats.org/drawingml/2006/picture">
+                <pic:pic xmlns:pic="http://schemas.openxmlformats.org/drawingml/2006/picture">
+                  <pic:nvPicPr>
+                    <pic:cNvPr id="2130133400" name="Imagem 5" descr="Interface gráfica do usuário, Texto, Aplicativo&#10;&#10;Descrição gerada automaticamente"/>
+                    <pic:cNvPicPr/>
+                  </pic:nvPicPr>
+                  <pic:blipFill>
+                    <a:blip r:embed="rId25">
+                      <a:extLst>
+                        <a:ext uri="{28A0092B-C50C-407E-A947-70E740481C1C}">
+                          <a14:useLocalDpi xmlns:a14="http://schemas.microsoft.com/office/drawing/2010/main" val="0"/>
+                        </a:ext>
+                      </a:extLst>
+                    </a:blip>
+                    <a:stretch>
+                      <a:fillRect/>
+                    </a:stretch>
+                  </pic:blipFill>
+                  <pic:spPr>
+                    <a:xfrm>
+                      <a:off x="0" y="0"/>
+                      <a:ext cx="1619815" cy="3600000"/>
+                    </a:xfrm>
+                    <a:prstGeom prst="rect">
+                      <a:avLst/>
+                    </a:prstGeom>
+                    <a:ln>
+                      <a:solidFill>
+                        <a:schemeClr val="tx1"/>
+                      </a:solidFill>
+                    </a:ln>
+                  </pic:spPr>
+                </pic:pic>
+              </a:graphicData>
+            </a:graphic>
+            <wp14:sizeRelH relativeFrom="margin">
+              <wp14:pctWidth>0</wp14:pctWidth>
+            </wp14:sizeRelH>
+            <wp14:sizeRelV relativeFrom="margin">
+              <wp14:pctHeight>0</wp14:pctHeight>
+            </wp14:sizeRelV>
+          </wp:anchor>
+        </w:drawing>
+      </w:r>
+    </w:p>
+    <w:p>
+      <w:pPr>
+        <w:suppressAutoHyphens w:val="0"/>
+      </w:pPr>
+    </w:p>
+    <w:p>
+      <w:pPr>
+        <w:suppressAutoHyphens w:val="0"/>
+      </w:pPr>
+    </w:p>
+    <w:p>
+      <w:pPr>
+        <w:suppressAutoHyphens w:val="0"/>
+      </w:pPr>
+    </w:p>
+    <w:p>
+      <w:pPr>
+        <w:suppressAutoHyphens w:val="0"/>
+      </w:pPr>
+    </w:p>
+    <w:p>
+      <w:pPr>
+        <w:suppressAutoHyphens w:val="0"/>
+      </w:pPr>
+    </w:p>
+    <w:p>
+      <w:pPr>
+        <w:suppressAutoHyphens w:val="0"/>
+      </w:pPr>
+    </w:p>
+    <w:p>
+      <w:pPr>
+        <w:suppressAutoHyphens w:val="0"/>
+      </w:pPr>
+    </w:p>
+    <w:p>
+      <w:pPr>
+        <w:suppressAutoHyphens w:val="0"/>
+      </w:pPr>
+    </w:p>
+    <w:p>
+      <w:pPr>
+        <w:suppressAutoHyphens w:val="0"/>
+      </w:pPr>
+    </w:p>
+    <w:p>
+      <w:pPr>
+        <w:suppressAutoHyphens w:val="0"/>
+      </w:pPr>
+    </w:p>
+    <w:p>
+      <w:pPr>
+        <w:suppressAutoHyphens w:val="0"/>
+      </w:pPr>
+    </w:p>
+    <w:p>
+      <w:pPr>
+        <w:suppressAutoHyphens w:val="0"/>
+      </w:pPr>
+    </w:p>
+    <w:p>
+      <w:pPr>
+        <w:suppressAutoHyphens w:val="0"/>
+      </w:pPr>
+    </w:p>
+    <w:p>
+      <w:pPr>
+        <w:suppressAutoHyphens w:val="0"/>
+      </w:pPr>
+    </w:p>
+    <w:p>
+      <w:pPr>
+        <w:suppressAutoHyphens w:val="0"/>
+      </w:pPr>
+    </w:p>
+    <w:p>
+      <w:pPr>
+        <w:suppressAutoHyphens w:val="0"/>
+      </w:pPr>
+    </w:p>
+    <w:p>
+      <w:pPr>
+        <w:suppressAutoHyphens w:val="0"/>
+      </w:pPr>
+    </w:p>
+    <w:p>
+      <w:pPr>
+        <w:suppressAutoHyphens w:val="0"/>
+      </w:pPr>
+    </w:p>
+    <w:p>
+      <w:pPr>
+        <w:suppressAutoHyphens w:val="0"/>
+      </w:pPr>
+    </w:p>
+    <w:p>
+      <w:pPr>
+        <w:suppressAutoHyphens w:val="0"/>
+      </w:pPr>
+      <w:r>
+        <w:tab/>
+      </w:r>
+      <w:r>
+        <w:tab/>
+      </w:r>
+      <w:r>
+        <w:tab/>
+        <w:t>Tela 1</w:t>
+      </w:r>
+      <w:r>
+        <w:tab/>
+      </w:r>
+      <w:r>
+        <w:tab/>
+      </w:r>
+      <w:r>
+        <w:tab/>
+      </w:r>
+      <w:r>
+        <w:tab/>
+      </w:r>
+      <w:r>
+        <w:tab/>
+        <w:t>Tela 2</w:t>
+      </w:r>
+    </w:p>
+    <w:p>
+      <w:pPr>
+        <w:suppressAutoHyphens w:val="0"/>
+      </w:pPr>
+    </w:p>
+    <w:p>
+      <w:pPr>
+        <w:suppressAutoHyphens w:val="0"/>
+      </w:pPr>
+      <w:r>
+        <w:rPr>
+          <w:noProof/>
+        </w:rPr>
+        <w:drawing>
+          <wp:anchor distT="0" distB="0" distL="114300" distR="114300" simplePos="0" relativeHeight="251662336" behindDoc="0" locked="0" layoutInCell="1" allowOverlap="1" wp14:anchorId="79D5D0B6" wp14:editId="19A1D5DE">
+            <wp:simplePos x="0" y="0"/>
+            <wp:positionH relativeFrom="column">
+              <wp:posOffset>3230880</wp:posOffset>
+            </wp:positionH>
+            <wp:positionV relativeFrom="paragraph">
+              <wp:posOffset>17780</wp:posOffset>
+            </wp:positionV>
+            <wp:extent cx="1619926" cy="3600000"/>
+            <wp:effectExtent l="19050" t="19050" r="18415" b="19685"/>
+            <wp:wrapSquare wrapText="bothSides"/>
+            <wp:docPr id="580217955" name="Imagem 7"/>
+            <wp:cNvGraphicFramePr>
+              <a:graphicFrameLocks xmlns:a="http://schemas.openxmlformats.org/drawingml/2006/main" noChangeAspect="1"/>
+            </wp:cNvGraphicFramePr>
+            <a:graphic xmlns:a="http://schemas.openxmlformats.org/drawingml/2006/main">
+              <a:graphicData uri="http://schemas.openxmlformats.org/drawingml/2006/picture">
+                <pic:pic xmlns:pic="http://schemas.openxmlformats.org/drawingml/2006/picture">
+                  <pic:nvPicPr>
+                    <pic:cNvPr id="580217955" name="Imagem 580217955"/>
+                    <pic:cNvPicPr/>
+                  </pic:nvPicPr>
+                  <pic:blipFill>
+                    <a:blip r:embed="rId26">
+                      <a:extLst>
+                        <a:ext uri="{28A0092B-C50C-407E-A947-70E740481C1C}">
+                          <a14:useLocalDpi xmlns:a14="http://schemas.microsoft.com/office/drawing/2010/main" val="0"/>
+                        </a:ext>
+                      </a:extLst>
+                    </a:blip>
+                    <a:stretch>
+                      <a:fillRect/>
+                    </a:stretch>
+                  </pic:blipFill>
+                  <pic:spPr>
+                    <a:xfrm>
+                      <a:off x="0" y="0"/>
+                      <a:ext cx="1619926" cy="3600000"/>
+                    </a:xfrm>
+                    <a:prstGeom prst="rect">
+                      <a:avLst/>
+                    </a:prstGeom>
+                    <a:ln>
+                      <a:solidFill>
+                        <a:schemeClr val="tx1"/>
+                      </a:solidFill>
+                    </a:ln>
+                  </pic:spPr>
+                </pic:pic>
+              </a:graphicData>
+            </a:graphic>
+          </wp:anchor>
+        </w:drawing>
+      </w:r>
+      <w:r>
+        <w:rPr>
+          <w:noProof/>
+        </w:rPr>
+        <w:drawing>
+          <wp:anchor distT="0" distB="0" distL="114300" distR="114300" simplePos="0" relativeHeight="251661312" behindDoc="0" locked="0" layoutInCell="1" allowOverlap="1" wp14:anchorId="78BCB000" wp14:editId="57412D66">
+            <wp:simplePos x="0" y="0"/>
+            <wp:positionH relativeFrom="column">
+              <wp:posOffset>765810</wp:posOffset>
+            </wp:positionH>
+            <wp:positionV relativeFrom="paragraph">
+              <wp:posOffset>36830</wp:posOffset>
+            </wp:positionV>
+            <wp:extent cx="1619885" cy="3599815"/>
+            <wp:effectExtent l="19050" t="19050" r="18415" b="19685"/>
+            <wp:wrapSquare wrapText="bothSides"/>
+            <wp:docPr id="1769919047" name="Imagem 6"/>
+            <wp:cNvGraphicFramePr>
+              <a:graphicFrameLocks xmlns:a="http://schemas.openxmlformats.org/drawingml/2006/main" noChangeAspect="1"/>
+            </wp:cNvGraphicFramePr>
+            <a:graphic xmlns:a="http://schemas.openxmlformats.org/drawingml/2006/main">
+              <a:graphicData uri="http://schemas.openxmlformats.org/drawingml/2006/picture">
+                <pic:pic xmlns:pic="http://schemas.openxmlformats.org/drawingml/2006/picture">
+                  <pic:nvPicPr>
+                    <pic:cNvPr id="1769919047" name="Imagem 1769919047"/>
+                    <pic:cNvPicPr/>
+                  </pic:nvPicPr>
+                  <pic:blipFill>
+                    <a:blip r:embed="rId27">
+                      <a:extLst>
+                        <a:ext uri="{28A0092B-C50C-407E-A947-70E740481C1C}">
+                          <a14:useLocalDpi xmlns:a14="http://schemas.microsoft.com/office/drawing/2010/main" val="0"/>
+                        </a:ext>
+                      </a:extLst>
+                    </a:blip>
+                    <a:stretch>
+                      <a:fillRect/>
+                    </a:stretch>
+                  </pic:blipFill>
+                  <pic:spPr>
+                    <a:xfrm>
+                      <a:off x="0" y="0"/>
+                      <a:ext cx="1619885" cy="3599815"/>
+                    </a:xfrm>
+                    <a:prstGeom prst="rect">
+                      <a:avLst/>
+                    </a:prstGeom>
+                    <a:ln>
+                      <a:solidFill>
+                        <a:schemeClr val="tx1"/>
+                      </a:solidFill>
+                    </a:ln>
+                  </pic:spPr>
+                </pic:pic>
+              </a:graphicData>
+            </a:graphic>
+            <wp14:sizeRelH relativeFrom="margin">
+              <wp14:pctWidth>0</wp14:pctWidth>
+            </wp14:sizeRelH>
+            <wp14:sizeRelV relativeFrom="margin">
+              <wp14:pctHeight>0</wp14:pctHeight>
+            </wp14:sizeRelV>
+          </wp:anchor>
+        </w:drawing>
+      </w:r>
+    </w:p>
+    <w:p>
+      <w:pPr>
+        <w:suppressAutoHyphens w:val="0"/>
+      </w:pPr>
+    </w:p>
+    <w:p>
+      <w:pPr>
+        <w:suppressAutoHyphens w:val="0"/>
+      </w:pPr>
+    </w:p>
+    <w:p>
+      <w:pPr>
+        <w:suppressAutoHyphens w:val="0"/>
+      </w:pPr>
+    </w:p>
+    <w:p>
+      <w:pPr>
+        <w:suppressAutoHyphens w:val="0"/>
+      </w:pPr>
+    </w:p>
+    <w:p>
+      <w:pPr>
+        <w:suppressAutoHyphens w:val="0"/>
+      </w:pPr>
+    </w:p>
+    <w:p>
+      <w:pPr>
+        <w:suppressAutoHyphens w:val="0"/>
+      </w:pPr>
+    </w:p>
+    <w:p>
+      <w:pPr>
+        <w:suppressAutoHyphens w:val="0"/>
+      </w:pPr>
+    </w:p>
+    <w:p>
+      <w:pPr>
+        <w:suppressAutoHyphens w:val="0"/>
+      </w:pPr>
+    </w:p>
+    <w:p>
+      <w:pPr>
+        <w:suppressAutoHyphens w:val="0"/>
+      </w:pPr>
+    </w:p>
+    <w:p>
+      <w:pPr>
+        <w:suppressAutoHyphens w:val="0"/>
+      </w:pPr>
+    </w:p>
+    <w:p>
+      <w:pPr>
+        <w:suppressAutoHyphens w:val="0"/>
+      </w:pPr>
+    </w:p>
+    <w:p>
+      <w:pPr>
+        <w:suppressAutoHyphens w:val="0"/>
+      </w:pPr>
+    </w:p>
+    <w:p>
+      <w:pPr>
+        <w:suppressAutoHyphens w:val="0"/>
+      </w:pPr>
+    </w:p>
+    <w:p>
+      <w:pPr>
+        <w:suppressAutoHyphens w:val="0"/>
+      </w:pPr>
+    </w:p>
+    <w:p>
+      <w:pPr>
+        <w:suppressAutoHyphens w:val="0"/>
+      </w:pPr>
+    </w:p>
+    <w:p>
+      <w:pPr>
+        <w:suppressAutoHyphens w:val="0"/>
+      </w:pPr>
+    </w:p>
+    <w:p>
+      <w:pPr>
+        <w:suppressAutoHyphens w:val="0"/>
+      </w:pPr>
+    </w:p>
+    <w:p>
+      <w:pPr>
+        <w:suppressAutoHyphens w:val="0"/>
+      </w:pPr>
+    </w:p>
+    <w:p>
+      <w:pPr>
+        <w:suppressAutoHyphens w:val="0"/>
+      </w:pPr>
+    </w:p>
+    <w:p>
+      <w:pPr>
+        <w:suppressAutoHyphens w:val="0"/>
+      </w:pPr>
+      <w:r>
+        <w:tab/>
+      </w:r>
+      <w:r>
+        <w:tab/>
+      </w:r>
+      <w:r>
+        <w:tab/>
+        <w:t>Tela 3</w:t>
+      </w:r>
+      <w:r>
+        <w:tab/>
+      </w:r>
+      <w:r>
+        <w:tab/>
+      </w:r>
+      <w:r>
+        <w:tab/>
+      </w:r>
+      <w:r>
+        <w:tab/>
+      </w:r>
+      <w:r>
+        <w:tab/>
+        <w:t>Tela 4</w:t>
+      </w:r>
+    </w:p>
+    <w:p>
+      <w:pPr>
+        <w:suppressAutoHyphens w:val="0"/>
+      </w:pPr>
+    </w:p>
+    <w:p>
+      <w:pPr>
+        <w:suppressAutoHyphens w:val="0"/>
+      </w:pPr>
+    </w:p>
+    <w:p>
+      <w:pPr>
+        <w:suppressAutoHyphens w:val="0"/>
+      </w:pPr>
+    </w:p>
+    <w:p>
+      <w:pPr>
+        <w:suppressAutoHyphens w:val="0"/>
+      </w:pPr>
+    </w:p>
+    <w:p>
+      <w:pPr>
+        <w:suppressAutoHyphens w:val="0"/>
+      </w:pPr>
+      <w:r>
+        <w:rPr>
+          <w:noProof/>
+        </w:rPr>
+        <w:lastRenderedPageBreak/>
+        <w:drawing>
+          <wp:anchor distT="0" distB="0" distL="114300" distR="114300" simplePos="0" relativeHeight="251664384" behindDoc="0" locked="0" layoutInCell="1" allowOverlap="1" wp14:anchorId="1FC781B5" wp14:editId="280B5454">
+            <wp:simplePos x="0" y="0"/>
+            <wp:positionH relativeFrom="column">
+              <wp:posOffset>3371850</wp:posOffset>
+            </wp:positionH>
+            <wp:positionV relativeFrom="paragraph">
+              <wp:posOffset>34290</wp:posOffset>
+            </wp:positionV>
+            <wp:extent cx="1619885" cy="3599815"/>
+            <wp:effectExtent l="19050" t="19050" r="18415" b="19685"/>
+            <wp:wrapSquare wrapText="bothSides"/>
+            <wp:docPr id="315657882" name="Imagem 9"/>
+            <wp:cNvGraphicFramePr>
+              <a:graphicFrameLocks xmlns:a="http://schemas.openxmlformats.org/drawingml/2006/main" noChangeAspect="1"/>
+            </wp:cNvGraphicFramePr>
+            <a:graphic xmlns:a="http://schemas.openxmlformats.org/drawingml/2006/main">
+              <a:graphicData uri="http://schemas.openxmlformats.org/drawingml/2006/picture">
+                <pic:pic xmlns:pic="http://schemas.openxmlformats.org/drawingml/2006/picture">
+                  <pic:nvPicPr>
+                    <pic:cNvPr id="315657882" name="Imagem 315657882"/>
+                    <pic:cNvPicPr/>
+                  </pic:nvPicPr>
+                  <pic:blipFill>
+                    <a:blip r:embed="rId28">
+                      <a:extLst>
+                        <a:ext uri="{28A0092B-C50C-407E-A947-70E740481C1C}">
+                          <a14:useLocalDpi xmlns:a14="http://schemas.microsoft.com/office/drawing/2010/main" val="0"/>
+                        </a:ext>
+                      </a:extLst>
+                    </a:blip>
+                    <a:stretch>
+                      <a:fillRect/>
+                    </a:stretch>
+                  </pic:blipFill>
+                  <pic:spPr>
+                    <a:xfrm>
+                      <a:off x="0" y="0"/>
+                      <a:ext cx="1619885" cy="3599815"/>
+                    </a:xfrm>
+                    <a:prstGeom prst="rect">
+                      <a:avLst/>
+                    </a:prstGeom>
+                    <a:ln>
+                      <a:solidFill>
+                        <a:schemeClr val="tx1"/>
+                      </a:solidFill>
+                    </a:ln>
+                  </pic:spPr>
+                </pic:pic>
+              </a:graphicData>
+            </a:graphic>
+          </wp:anchor>
+        </w:drawing>
+      </w:r>
+      <w:r>
+        <w:rPr>
+          <w:noProof/>
+        </w:rPr>
+        <w:drawing>
+          <wp:anchor distT="0" distB="0" distL="114300" distR="114300" simplePos="0" relativeHeight="251663360" behindDoc="0" locked="0" layoutInCell="1" allowOverlap="1" wp14:anchorId="56DB3E54" wp14:editId="7615E558">
+            <wp:simplePos x="0" y="0"/>
+            <wp:positionH relativeFrom="column">
+              <wp:posOffset>963930</wp:posOffset>
+            </wp:positionH>
+            <wp:positionV relativeFrom="paragraph">
+              <wp:posOffset>34290</wp:posOffset>
+            </wp:positionV>
+            <wp:extent cx="1619926" cy="3600000"/>
+            <wp:effectExtent l="19050" t="19050" r="18415" b="19685"/>
+            <wp:wrapSquare wrapText="bothSides"/>
+            <wp:docPr id="938112128" name="Imagem 8"/>
+            <wp:cNvGraphicFramePr>
+              <a:graphicFrameLocks xmlns:a="http://schemas.openxmlformats.org/drawingml/2006/main" noChangeAspect="1"/>
+            </wp:cNvGraphicFramePr>
+            <a:graphic xmlns:a="http://schemas.openxmlformats.org/drawingml/2006/main">
+              <a:graphicData uri="http://schemas.openxmlformats.org/drawingml/2006/picture">
+                <pic:pic xmlns:pic="http://schemas.openxmlformats.org/drawingml/2006/picture">
+                  <pic:nvPicPr>
+                    <pic:cNvPr id="938112128" name="Imagem 938112128"/>
+                    <pic:cNvPicPr/>
+                  </pic:nvPicPr>
+                  <pic:blipFill>
+                    <a:blip r:embed="rId29">
+                      <a:extLst>
+                        <a:ext uri="{28A0092B-C50C-407E-A947-70E740481C1C}">
+                          <a14:useLocalDpi xmlns:a14="http://schemas.microsoft.com/office/drawing/2010/main" val="0"/>
+                        </a:ext>
+                      </a:extLst>
+                    </a:blip>
+                    <a:stretch>
+                      <a:fillRect/>
+                    </a:stretch>
+                  </pic:blipFill>
+                  <pic:spPr>
+                    <a:xfrm>
+                      <a:off x="0" y="0"/>
+                      <a:ext cx="1619926" cy="3600000"/>
+                    </a:xfrm>
+                    <a:prstGeom prst="rect">
+                      <a:avLst/>
+                    </a:prstGeom>
+                    <a:ln>
+                      <a:solidFill>
+                        <a:schemeClr val="tx1"/>
+                      </a:solidFill>
+                    </a:ln>
+                  </pic:spPr>
+                </pic:pic>
+              </a:graphicData>
+            </a:graphic>
+          </wp:anchor>
+        </w:drawing>
+      </w:r>
+    </w:p>
+    <w:p>
+      <w:pPr>
+        <w:suppressAutoHyphens w:val="0"/>
+      </w:pPr>
+    </w:p>
+    <w:p>
+      <w:pPr>
+        <w:suppressAutoHyphens w:val="0"/>
+      </w:pPr>
+    </w:p>
+    <w:p>
+      <w:pPr>
+        <w:suppressAutoHyphens w:val="0"/>
+      </w:pPr>
+    </w:p>
+    <w:p>
+      <w:pPr>
+        <w:suppressAutoHyphens w:val="0"/>
+      </w:pPr>
+    </w:p>
+    <w:p>
+      <w:pPr>
+        <w:suppressAutoHyphens w:val="0"/>
+      </w:pPr>
+    </w:p>
+    <w:p>
+      <w:pPr>
+        <w:suppressAutoHyphens w:val="0"/>
+      </w:pPr>
+    </w:p>
+    <w:p>
+      <w:pPr>
+        <w:suppressAutoHyphens w:val="0"/>
+      </w:pPr>
+    </w:p>
+    <w:p>
+      <w:pPr>
+        <w:suppressAutoHyphens w:val="0"/>
+      </w:pPr>
+    </w:p>
+    <w:p>
+      <w:pPr>
+        <w:suppressAutoHyphens w:val="0"/>
+      </w:pPr>
+    </w:p>
+    <w:p>
+      <w:pPr>
+        <w:suppressAutoHyphens w:val="0"/>
+      </w:pPr>
+    </w:p>
+    <w:p>
+      <w:pPr>
+        <w:suppressAutoHyphens w:val="0"/>
+      </w:pPr>
+    </w:p>
+    <w:p>
+      <w:pPr>
+        <w:suppressAutoHyphens w:val="0"/>
+      </w:pPr>
+    </w:p>
+    <w:p>
+      <w:pPr>
+        <w:suppressAutoHyphens w:val="0"/>
+      </w:pPr>
+    </w:p>
+    <w:p>
+      <w:pPr>
+        <w:suppressAutoHyphens w:val="0"/>
+      </w:pPr>
+    </w:p>
+    <w:p>
+      <w:pPr>
+        <w:suppressAutoHyphens w:val="0"/>
+      </w:pPr>
+    </w:p>
+    <w:p>
+      <w:pPr>
+        <w:suppressAutoHyphens w:val="0"/>
+      </w:pPr>
+    </w:p>
+    <w:p>
+      <w:pPr>
+        <w:suppressAutoHyphens w:val="0"/>
+      </w:pPr>
+    </w:p>
+    <w:p>
+      <w:pPr>
+        <w:suppressAutoHyphens w:val="0"/>
+      </w:pPr>
+    </w:p>
+    <w:p>
+      <w:pPr>
+        <w:suppressAutoHyphens w:val="0"/>
+      </w:pPr>
+    </w:p>
+    <w:p>
+      <w:pPr>
+        <w:suppressAutoHyphens w:val="0"/>
+      </w:pPr>
+      <w:r>
+        <w:tab/>
+      </w:r>
+      <w:r>
+        <w:tab/>
+      </w:r>
+      <w:r>
+        <w:tab/>
+        <w:t>Tela 5</w:t>
+      </w:r>
+      <w:r>
+        <w:tab/>
+      </w:r>
+      <w:r>
+        <w:tab/>
+      </w:r>
+      <w:r>
+        <w:tab/>
+      </w:r>
+      <w:r>
+        <w:tab/>
+      </w:r>
+      <w:r>
+        <w:tab/>
+        <w:t xml:space="preserve">        Tela 6</w:t>
+      </w:r>
+    </w:p>
+    <w:p>
+      <w:pPr>
+        <w:suppressAutoHyphens w:val="0"/>
+      </w:pPr>
+      <w:r>
+        <w:rPr>
+          <w:noProof/>
+        </w:rPr>
+        <w:drawing>
+          <wp:anchor distT="0" distB="0" distL="114300" distR="114300" simplePos="0" relativeHeight="251666432" behindDoc="0" locked="0" layoutInCell="1" allowOverlap="1" wp14:anchorId="6A788117" wp14:editId="76D1D2C5">
+            <wp:simplePos x="0" y="0"/>
+            <wp:positionH relativeFrom="column">
+              <wp:posOffset>3402330</wp:posOffset>
+            </wp:positionH>
+            <wp:positionV relativeFrom="paragraph">
+              <wp:posOffset>178435</wp:posOffset>
+            </wp:positionV>
+            <wp:extent cx="1619926" cy="3600000"/>
+            <wp:effectExtent l="19050" t="19050" r="18415" b="19685"/>
+            <wp:wrapSquare wrapText="bothSides"/>
+            <wp:docPr id="1761692088" name="Imagem 11"/>
+            <wp:cNvGraphicFramePr>
+              <a:graphicFrameLocks xmlns:a="http://schemas.openxmlformats.org/drawingml/2006/main" noChangeAspect="1"/>
+            </wp:cNvGraphicFramePr>
+            <a:graphic xmlns:a="http://schemas.openxmlformats.org/drawingml/2006/main">
+              <a:graphicData uri="http://schemas.openxmlformats.org/drawingml/2006/picture">
+                <pic:pic xmlns:pic="http://schemas.openxmlformats.org/drawingml/2006/picture">
+                  <pic:nvPicPr>
+                    <pic:cNvPr id="1761692088" name="Imagem 1761692088"/>
+                    <pic:cNvPicPr/>
+                  </pic:nvPicPr>
+                  <pic:blipFill>
+                    <a:blip r:embed="rId30">
+                      <a:extLst>
+                        <a:ext uri="{28A0092B-C50C-407E-A947-70E740481C1C}">
+                          <a14:useLocalDpi xmlns:a14="http://schemas.microsoft.com/office/drawing/2010/main" val="0"/>
+                        </a:ext>
+                      </a:extLst>
+                    </a:blip>
+                    <a:stretch>
+                      <a:fillRect/>
+                    </a:stretch>
+                  </pic:blipFill>
+                  <pic:spPr>
+                    <a:xfrm>
+                      <a:off x="0" y="0"/>
+                      <a:ext cx="1619926" cy="3600000"/>
+                    </a:xfrm>
+                    <a:prstGeom prst="rect">
+                      <a:avLst/>
+                    </a:prstGeom>
+                    <a:ln>
+                      <a:solidFill>
+                        <a:schemeClr val="tx1"/>
+                      </a:solidFill>
+                    </a:ln>
+                  </pic:spPr>
+                </pic:pic>
+              </a:graphicData>
+            </a:graphic>
+          </wp:anchor>
+        </w:drawing>
+      </w:r>
+    </w:p>
+    <w:p>
+      <w:pPr>
+        <w:suppressAutoHyphens w:val="0"/>
+      </w:pPr>
+      <w:r>
+        <w:rPr>
+          <w:noProof/>
+        </w:rPr>
+        <w:drawing>
+          <wp:anchor distT="0" distB="0" distL="114300" distR="114300" simplePos="0" relativeHeight="251665408" behindDoc="0" locked="0" layoutInCell="1" allowOverlap="1" wp14:anchorId="5A229E26" wp14:editId="0A3D44BE">
+            <wp:simplePos x="0" y="0"/>
+            <wp:positionH relativeFrom="column">
+              <wp:posOffset>944880</wp:posOffset>
+            </wp:positionH>
+            <wp:positionV relativeFrom="paragraph">
+              <wp:posOffset>20320</wp:posOffset>
+            </wp:positionV>
+            <wp:extent cx="1619926" cy="3600000"/>
+            <wp:effectExtent l="19050" t="19050" r="18415" b="19685"/>
+            <wp:wrapSquare wrapText="bothSides"/>
+            <wp:docPr id="1806803809" name="Imagem 10"/>
+            <wp:cNvGraphicFramePr>
+              <a:graphicFrameLocks xmlns:a="http://schemas.openxmlformats.org/drawingml/2006/main" noChangeAspect="1"/>
+            </wp:cNvGraphicFramePr>
+            <a:graphic xmlns:a="http://schemas.openxmlformats.org/drawingml/2006/main">
+              <a:graphicData uri="http://schemas.openxmlformats.org/drawingml/2006/picture">
+                <pic:pic xmlns:pic="http://schemas.openxmlformats.org/drawingml/2006/picture">
+                  <pic:nvPicPr>
+                    <pic:cNvPr id="1806803809" name="Imagem 1806803809"/>
+                    <pic:cNvPicPr/>
+                  </pic:nvPicPr>
+                  <pic:blipFill>
+                    <a:blip r:embed="rId31">
+                      <a:extLst>
+                        <a:ext uri="{28A0092B-C50C-407E-A947-70E740481C1C}">
+                          <a14:useLocalDpi xmlns:a14="http://schemas.microsoft.com/office/drawing/2010/main" val="0"/>
+                        </a:ext>
+                      </a:extLst>
+                    </a:blip>
+                    <a:stretch>
+                      <a:fillRect/>
+                    </a:stretch>
+                  </pic:blipFill>
+                  <pic:spPr>
+                    <a:xfrm>
+                      <a:off x="0" y="0"/>
+                      <a:ext cx="1619926" cy="3600000"/>
+                    </a:xfrm>
+                    <a:prstGeom prst="rect">
+                      <a:avLst/>
+                    </a:prstGeom>
+                    <a:ln>
+                      <a:solidFill>
+                        <a:schemeClr val="tx1"/>
+                      </a:solidFill>
+                    </a:ln>
+                  </pic:spPr>
+                </pic:pic>
+              </a:graphicData>
+            </a:graphic>
+          </wp:anchor>
+        </w:drawing>
+      </w:r>
+    </w:p>
+    <w:p>
+      <w:pPr>
+        <w:suppressAutoHyphens w:val="0"/>
+      </w:pPr>
+    </w:p>
+    <w:p>
+      <w:pPr>
+        <w:suppressAutoHyphens w:val="0"/>
+      </w:pPr>
+    </w:p>
+    <w:p>
+      <w:pPr>
+        <w:suppressAutoHyphens w:val="0"/>
+      </w:pPr>
+    </w:p>
+    <w:p>
+      <w:pPr>
+        <w:suppressAutoHyphens w:val="0"/>
+      </w:pPr>
+    </w:p>
+    <w:p>
+      <w:pPr>
+        <w:suppressAutoHyphens w:val="0"/>
+      </w:pPr>
+    </w:p>
+    <w:p>
+      <w:pPr>
+        <w:suppressAutoHyphens w:val="0"/>
+      </w:pPr>
+    </w:p>
+    <w:p>
+      <w:pPr>
+        <w:suppressAutoHyphens w:val="0"/>
+      </w:pPr>
+    </w:p>
+    <w:p>
+      <w:pPr>
+        <w:suppressAutoHyphens w:val="0"/>
+      </w:pPr>
+    </w:p>
+    <w:p>
+      <w:pPr>
+        <w:suppressAutoHyphens w:val="0"/>
+      </w:pPr>
+    </w:p>
+    <w:p>
+      <w:pPr>
+        <w:suppressAutoHyphens w:val="0"/>
+      </w:pPr>
+    </w:p>
+    <w:p>
+      <w:pPr>
+        <w:suppressAutoHyphens w:val="0"/>
+      </w:pPr>
+    </w:p>
+    <w:p>
+      <w:pPr>
+        <w:suppressAutoHyphens w:val="0"/>
+      </w:pPr>
+    </w:p>
+    <w:p>
+      <w:pPr>
+        <w:suppressAutoHyphens w:val="0"/>
+      </w:pPr>
+    </w:p>
+    <w:p>
+      <w:pPr>
+        <w:suppressAutoHyphens w:val="0"/>
+      </w:pPr>
+    </w:p>
+    <w:p>
+      <w:pPr>
+        <w:suppressAutoHyphens w:val="0"/>
+      </w:pPr>
+    </w:p>
+    <w:p>
+      <w:pPr>
+        <w:suppressAutoHyphens w:val="0"/>
+      </w:pPr>
+    </w:p>
+    <w:p>
+      <w:pPr>
+        <w:suppressAutoHyphens w:val="0"/>
+      </w:pPr>
+    </w:p>
+    <w:p>
+      <w:pPr>
+        <w:suppressAutoHyphens w:val="0"/>
+      </w:pPr>
+    </w:p>
+    <w:p>
+      <w:pPr>
+        <w:suppressAutoHyphens w:val="0"/>
+      </w:pPr>
+    </w:p>
+    <w:p>
+      <w:pPr>
+        <w:suppressAutoHyphens w:val="0"/>
+      </w:pPr>
+      <w:r>
+        <w:tab/>
+      </w:r>
+      <w:r>
+        <w:tab/>
+      </w:r>
+      <w:r>
+        <w:tab/>
+        <w:t>Tela 7</w:t>
+      </w:r>
+      <w:r>
+        <w:tab/>
+      </w:r>
+      <w:r>
+        <w:tab/>
+      </w:r>
+      <w:r>
+        <w:tab/>
+      </w:r>
+      <w:r>
+        <w:tab/>
+      </w:r>
+      <w:r>
+        <w:tab/>
+      </w:r>
+      <w:r>
+        <w:tab/>
+        <w:t>Tela 8</w:t>
+      </w:r>
+    </w:p>
+    <w:p>
+      <w:pPr>
+        <w:suppressAutoHyphens w:val="0"/>
+      </w:pPr>
+      <w:r>
+        <w:tab/>
+      </w:r>
+    </w:p>
+    <w:p>
+      <w:pPr>
+        <w:suppressAutoHyphens w:val="0"/>
+      </w:pPr>
+    </w:p>
+    <w:p>
+      <w:pPr>
+        <w:suppressAutoHyphens w:val="0"/>
+      </w:pPr>
+    </w:p>
+    <w:p>
+      <w:pPr>
+        <w:suppressAutoHyphens w:val="0"/>
+      </w:pPr>
+    </w:p>
+    <w:p>
+      <w:pPr>
+        <w:suppressAutoHyphens w:val="0"/>
+      </w:pPr>
+      <w:r>
+        <w:rPr>
+          <w:noProof/>
+        </w:rPr>
+        <w:lastRenderedPageBreak/>
+        <w:drawing>
+          <wp:anchor distT="0" distB="0" distL="114300" distR="114300" simplePos="0" relativeHeight="251668480" behindDoc="0" locked="0" layoutInCell="1" allowOverlap="1" wp14:anchorId="7DE130B5" wp14:editId="3CE418B0">
+            <wp:simplePos x="0" y="0"/>
+            <wp:positionH relativeFrom="column">
+              <wp:posOffset>2987040</wp:posOffset>
+            </wp:positionH>
+            <wp:positionV relativeFrom="paragraph">
+              <wp:posOffset>0</wp:posOffset>
+            </wp:positionV>
+            <wp:extent cx="1619926" cy="3600000"/>
+            <wp:effectExtent l="19050" t="19050" r="18415" b="19685"/>
+            <wp:wrapSquare wrapText="bothSides"/>
+            <wp:docPr id="1701448220" name="Imagem 14"/>
+            <wp:cNvGraphicFramePr>
+              <a:graphicFrameLocks xmlns:a="http://schemas.openxmlformats.org/drawingml/2006/main" noChangeAspect="1"/>
+            </wp:cNvGraphicFramePr>
+            <a:graphic xmlns:a="http://schemas.openxmlformats.org/drawingml/2006/main">
+              <a:graphicData uri="http://schemas.openxmlformats.org/drawingml/2006/picture">
+                <pic:pic xmlns:pic="http://schemas.openxmlformats.org/drawingml/2006/picture">
+                  <pic:nvPicPr>
+                    <pic:cNvPr id="1701448220" name="Imagem 1701448220"/>
+                    <pic:cNvPicPr/>
+                  </pic:nvPicPr>
+                  <pic:blipFill>
+                    <a:blip r:embed="rId32">
+                      <a:extLst>
+                        <a:ext uri="{28A0092B-C50C-407E-A947-70E740481C1C}">
+                          <a14:useLocalDpi xmlns:a14="http://schemas.microsoft.com/office/drawing/2010/main" val="0"/>
+                        </a:ext>
+                      </a:extLst>
+                    </a:blip>
+                    <a:stretch>
+                      <a:fillRect/>
+                    </a:stretch>
+                  </pic:blipFill>
+                  <pic:spPr>
+                    <a:xfrm>
+                      <a:off x="0" y="0"/>
+                      <a:ext cx="1619926" cy="3600000"/>
+                    </a:xfrm>
+                    <a:prstGeom prst="rect">
+                      <a:avLst/>
+                    </a:prstGeom>
+                    <a:ln>
+                      <a:solidFill>
+                        <a:schemeClr val="tx1"/>
+                      </a:solidFill>
+                    </a:ln>
+                  </pic:spPr>
+                </pic:pic>
+              </a:graphicData>
+            </a:graphic>
+          </wp:anchor>
+        </w:drawing>
+      </w:r>
+      <w:r>
+        <w:rPr>
+          <w:noProof/>
+        </w:rPr>
+        <w:drawing>
+          <wp:anchor distT="0" distB="0" distL="114300" distR="114300" simplePos="0" relativeHeight="251667456" behindDoc="0" locked="0" layoutInCell="1" allowOverlap="1" wp14:anchorId="12D92D5F" wp14:editId="37FAD97F">
+            <wp:simplePos x="0" y="0"/>
+            <wp:positionH relativeFrom="column">
+              <wp:posOffset>567690</wp:posOffset>
+            </wp:positionH>
+            <wp:positionV relativeFrom="paragraph">
+              <wp:posOffset>26670</wp:posOffset>
+            </wp:positionV>
+            <wp:extent cx="1619926" cy="3600000"/>
+            <wp:effectExtent l="19050" t="19050" r="18415" b="19685"/>
+            <wp:wrapSquare wrapText="bothSides"/>
+            <wp:docPr id="433037307" name="Imagem 12"/>
+            <wp:cNvGraphicFramePr>
+              <a:graphicFrameLocks xmlns:a="http://schemas.openxmlformats.org/drawingml/2006/main" noChangeAspect="1"/>
+            </wp:cNvGraphicFramePr>
+            <a:graphic xmlns:a="http://schemas.openxmlformats.org/drawingml/2006/main">
+              <a:graphicData uri="http://schemas.openxmlformats.org/drawingml/2006/picture">
+                <pic:pic xmlns:pic="http://schemas.openxmlformats.org/drawingml/2006/picture">
+                  <pic:nvPicPr>
+                    <pic:cNvPr id="433037307" name="Imagem 433037307"/>
+                    <pic:cNvPicPr/>
+                  </pic:nvPicPr>
+                  <pic:blipFill>
+                    <a:blip r:embed="rId33">
+                      <a:extLst>
+                        <a:ext uri="{28A0092B-C50C-407E-A947-70E740481C1C}">
+                          <a14:useLocalDpi xmlns:a14="http://schemas.microsoft.com/office/drawing/2010/main" val="0"/>
+                        </a:ext>
+                      </a:extLst>
+                    </a:blip>
+                    <a:stretch>
+                      <a:fillRect/>
+                    </a:stretch>
+                  </pic:blipFill>
+                  <pic:spPr>
+                    <a:xfrm>
+                      <a:off x="0" y="0"/>
+                      <a:ext cx="1619926" cy="3600000"/>
+                    </a:xfrm>
+                    <a:prstGeom prst="rect">
+                      <a:avLst/>
+                    </a:prstGeom>
+                    <a:ln>
+                      <a:solidFill>
+                        <a:schemeClr val="tx1"/>
+                      </a:solidFill>
+                    </a:ln>
+                  </pic:spPr>
+                </pic:pic>
+              </a:graphicData>
+            </a:graphic>
+          </wp:anchor>
+        </w:drawing>
+      </w:r>
+    </w:p>
+    <w:p>
+      <w:pPr>
+        <w:suppressAutoHyphens w:val="0"/>
+      </w:pPr>
+    </w:p>
+    <w:p>
+      <w:pPr>
+        <w:suppressAutoHyphens w:val="0"/>
+      </w:pPr>
+    </w:p>
+    <w:p>
+      <w:pPr>
+        <w:suppressAutoHyphens w:val="0"/>
+      </w:pPr>
+    </w:p>
+    <w:p>
+      <w:pPr>
+        <w:suppressAutoHyphens w:val="0"/>
+      </w:pPr>
+    </w:p>
+    <w:p>
+      <w:pPr>
+        <w:suppressAutoHyphens w:val="0"/>
+      </w:pPr>
+    </w:p>
+    <w:p>
+      <w:pPr>
+        <w:suppressAutoHyphens w:val="0"/>
+      </w:pPr>
+    </w:p>
+    <w:p>
+      <w:pPr>
+        <w:suppressAutoHyphens w:val="0"/>
+      </w:pPr>
+    </w:p>
+    <w:p>
+      <w:pPr>
+        <w:suppressAutoHyphens w:val="0"/>
+      </w:pPr>
+    </w:p>
+    <w:p>
+      <w:pPr>
+        <w:suppressAutoHyphens w:val="0"/>
+      </w:pPr>
+    </w:p>
+    <w:p>
+      <w:pPr>
+        <w:suppressAutoHyphens w:val="0"/>
+      </w:pPr>
+    </w:p>
+    <w:p>
+      <w:pPr>
+        <w:suppressAutoHyphens w:val="0"/>
+      </w:pPr>
+    </w:p>
+    <w:p>
+      <w:pPr>
+        <w:suppressAutoHyphens w:val="0"/>
+      </w:pPr>
+    </w:p>
+    <w:p>
+      <w:pPr>
+        <w:suppressAutoHyphens w:val="0"/>
+      </w:pPr>
+    </w:p>
+    <w:p>
+      <w:pPr>
+        <w:suppressAutoHyphens w:val="0"/>
+      </w:pPr>
+    </w:p>
+    <w:p>
+      <w:pPr>
+        <w:suppressAutoHyphens w:val="0"/>
+      </w:pPr>
+    </w:p>
+    <w:p>
+      <w:pPr>
+        <w:suppressAutoHyphens w:val="0"/>
+      </w:pPr>
+    </w:p>
+    <w:p>
+      <w:pPr>
+        <w:suppressAutoHyphens w:val="0"/>
+      </w:pPr>
+    </w:p>
+    <w:p>
+      <w:pPr>
+        <w:suppressAutoHyphens w:val="0"/>
+      </w:pPr>
+    </w:p>
+    <w:p>
+      <w:pPr>
+        <w:suppressAutoHyphens w:val="0"/>
+      </w:pPr>
+    </w:p>
+    <w:p>
+      <w:pPr>
+        <w:suppressAutoHyphens w:val="0"/>
+      </w:pPr>
+      <w:r>
+        <w:tab/>
+      </w:r>
+      <w:r>
+        <w:tab/>
+        <w:t>Tela 9</w:t>
+      </w:r>
+      <w:r>
+        <w:tab/>
+      </w:r>
+      <w:r>
+        <w:tab/>
+      </w:r>
+      <w:r>
+        <w:tab/>
+      </w:r>
+      <w:r>
+        <w:tab/>
+      </w:r>
+      <w:r>
+        <w:tab/>
+      </w:r>
+      <w:r>
+        <w:tab/>
+        <w:t>Tela 10</w:t>
+      </w:r>
+    </w:p>
+    <w:p>
+      <w:pPr>
+        <w:suppressAutoHyphens w:val="0"/>
+      </w:pPr>
+    </w:p>
+    <w:p>
+      <w:pPr>
+        <w:suppressAutoHyphens w:val="0"/>
+      </w:pPr>
+    </w:p>
+    <w:p>
+      <w:pPr>
+        <w:suppressAutoHyphens w:val="0"/>
+      </w:pPr>
+    </w:p>
+    <w:p>
+      <w:pPr>
+        <w:suppressAutoHyphens w:val="0"/>
+      </w:pPr>
+    </w:p>
+    <w:p>
+      <w:pPr>
+        <w:suppressAutoHyphens w:val="0"/>
+      </w:pPr>
       <w:r>
         <w:br w:type="page"/>
       </w:r>
-    </w:p>
-    <w:p>
-      <w:pPr>
-        <w:suppressAutoHyphens w:val="0"/>
-      </w:pPr>
-    </w:p>
-    <w:p>
-      <w:pPr>
-        <w:suppressAutoHyphens w:val="0"/>
-      </w:pPr>
     </w:p>
     <w:p>
       <w:pPr>
@@ -10426,7 +11904,15 @@
         <w:jc w:val="both"/>
       </w:pPr>
       <w:r>
-        <w:t>Todo o projeto foi realizado pela equipe que representa o EducaQuest, onde cada participante contribui</w:t>
+        <w:t xml:space="preserve">Todo o projeto foi realizado pela equipe que representa o </w:t>
+      </w:r>
+      <w:proofErr w:type="spellStart"/>
+      <w:r>
+        <w:t>EducaQuest</w:t>
+      </w:r>
+      <w:proofErr w:type="spellEnd"/>
+      <w:r>
+        <w:t>, onde cada participante contribui</w:t>
       </w:r>
       <w:r>
         <w:t>u em todas as etapas de projeto, disposto abaixo:</w:t>
@@ -10446,7 +11932,21 @@
         <w:rPr>
           <w:b/>
         </w:rPr>
-        <w:t>Caio Beteghelli de Almeida</w:t>
+        <w:t xml:space="preserve">Caio </w:t>
+      </w:r>
+      <w:proofErr w:type="spellStart"/>
+      <w:r>
+        <w:rPr>
+          <w:b/>
+        </w:rPr>
+        <w:t>Beteghelli</w:t>
+      </w:r>
+      <w:proofErr w:type="spellEnd"/>
+      <w:r>
+        <w:rPr>
+          <w:b/>
+        </w:rPr>
+        <w:t xml:space="preserve"> de Almeida</w:t>
       </w:r>
       <w:r>
         <w:t>: atuou na criação do diagrama de casos de uso, no protótipo de telas e no escopo e requisitos funcionais e não funcionais do sistema.</w:t>
@@ -10471,7 +11971,15 @@
         <w:t>: atuou na validação de diagramas, elaboração do protótipo de telas</w:t>
       </w:r>
       <w:r>
-        <w:t xml:space="preserve"> com a ferramenta Figma, elaboração do diagrama de sequência, atividades</w:t>
+        <w:t xml:space="preserve"> com a ferramenta </w:t>
+      </w:r>
+      <w:proofErr w:type="spellStart"/>
+      <w:r>
+        <w:t>Figma</w:t>
+      </w:r>
+      <w:proofErr w:type="spellEnd"/>
+      <w:r>
+        <w:t>, elaboração do diagrama de sequência, atividades</w:t>
       </w:r>
       <w:r>
         <w:t xml:space="preserve"> e casos de uso, além de contribuir com a con</w:t>
@@ -10485,11 +11993,16 @@
       <w:r>
         <w:t xml:space="preserve"> desenvolvimento, a codificação e criação do </w:t>
       </w:r>
+      <w:proofErr w:type="spellStart"/>
       <w:r>
         <w:t>M</w:t>
       </w:r>
       <w:r>
-        <w:t>oodboard.</w:t>
+        <w:t>oodboard</w:t>
+      </w:r>
+      <w:proofErr w:type="spellEnd"/>
+      <w:r>
+        <w:t>.</w:t>
       </w:r>
       <w:r>
         <w:t xml:space="preserve"> Construção do HTML e CSS</w:t>
@@ -10507,11 +12020,19 @@
       <w:pPr>
         <w:jc w:val="both"/>
       </w:pPr>
+      <w:proofErr w:type="spellStart"/>
       <w:r>
         <w:rPr>
           <w:b/>
         </w:rPr>
-        <w:t>Izabely do Nascimento Rodrigues de Campos</w:t>
+        <w:t>Izabely</w:t>
+      </w:r>
+      <w:proofErr w:type="spellEnd"/>
+      <w:r>
+        <w:rPr>
+          <w:b/>
+        </w:rPr>
+        <w:t xml:space="preserve"> do Nascimento Rodrigues de Campos</w:t>
       </w:r>
       <w:r>
         <w:t xml:space="preserve">: atuou no apoio na </w:t>
@@ -10532,11 +12053,19 @@
       <w:pPr>
         <w:jc w:val="both"/>
       </w:pPr>
+      <w:proofErr w:type="spellStart"/>
       <w:r>
         <w:rPr>
           <w:b/>
         </w:rPr>
-        <w:t>Julio Eduardo de Sales</w:t>
+        <w:t>Julio</w:t>
+      </w:r>
+      <w:proofErr w:type="spellEnd"/>
+      <w:r>
+        <w:rPr>
+          <w:b/>
+        </w:rPr>
+        <w:t xml:space="preserve"> Eduardo de Sales</w:t>
       </w:r>
       <w:r>
         <w:t>: atuou na criação do diagrama de atividade, casos de uso e prototipação de telas.</w:t>
@@ -10760,7 +12289,7 @@
     </w:sdt>
     <w:p/>
     <w:sectPr>
-      <w:headerReference w:type="default" r:id="rId24"/>
+      <w:headerReference w:type="default" r:id="rId34"/>
       <w:pgSz w:w="11909" w:h="16834"/>
       <w:pgMar w:top="1440" w:right="1440" w:bottom="720" w:left="1440" w:header="720" w:footer="720" w:gutter="0"/>
       <w:pgNumType w:start="1"/>

</xml_diff>

<commit_message>
Finalizado Documento Final do Projeto
</commit_message>
<xml_diff>
--- a/0-DOCUMENTACAO/0-ENGENHARIA DE SOFTWARE - ATIVIDADES/Projeto.Integrador.1.Semestre.docx
+++ b/0-DOCUMENTACAO/0-ENGENHARIA DE SOFTWARE - ATIVIDADES/Projeto.Integrador.1.Semestre.docx
@@ -1160,8 +1160,13 @@
         <w:t xml:space="preserve">INTEGRANTES DO GRUPO: </w:t>
       </w:r>
       <w:r>
-        <w:t>Nome grupo</w:t>
-      </w:r>
+        <w:t xml:space="preserve">Grupo 07 - </w:t>
+      </w:r>
+      <w:proofErr w:type="spellStart"/>
+      <w:r>
+        <w:t>EducaQuest</w:t>
+      </w:r>
+      <w:proofErr w:type="spellEnd"/>
     </w:p>
     <w:tbl>
       <w:tblPr>
@@ -1292,6 +1297,16 @@
                 <w:lang w:eastAsia="en-US"/>
               </w:rPr>
             </w:pPr>
+            <w:r>
+              <w:rPr>
+                <w:rFonts w:ascii="Verdana" w:eastAsia="Cambria" w:hAnsi="Verdana"/>
+                <w:b/>
+                <w:sz w:val="20"/>
+                <w:szCs w:val="20"/>
+                <w:lang w:eastAsia="en-US"/>
+              </w:rPr>
+              <w:t>Caio Beteghelli de Almeida</w:t>
+            </w:r>
           </w:p>
         </w:tc>
         <w:tc>
@@ -1355,6 +1370,16 @@
                 <w:lang w:eastAsia="en-US"/>
               </w:rPr>
             </w:pPr>
+            <w:r>
+              <w:rPr>
+                <w:rFonts w:ascii="Verdana" w:eastAsia="Cambria" w:hAnsi="Verdana"/>
+                <w:b/>
+                <w:sz w:val="20"/>
+                <w:szCs w:val="20"/>
+                <w:lang w:eastAsia="en-US"/>
+              </w:rPr>
+              <w:t>Gabriel Victorino</w:t>
+            </w:r>
           </w:p>
         </w:tc>
         <w:tc>
@@ -1418,6 +1443,28 @@
                 <w:lang w:eastAsia="en-US"/>
               </w:rPr>
             </w:pPr>
+            <w:proofErr w:type="spellStart"/>
+            <w:r>
+              <w:rPr>
+                <w:rFonts w:ascii="Verdana" w:eastAsia="Cambria" w:hAnsi="Verdana"/>
+                <w:b/>
+                <w:sz w:val="20"/>
+                <w:szCs w:val="20"/>
+                <w:lang w:eastAsia="en-US"/>
+              </w:rPr>
+              <w:t>Izabely</w:t>
+            </w:r>
+            <w:proofErr w:type="spellEnd"/>
+            <w:r>
+              <w:rPr>
+                <w:rFonts w:ascii="Verdana" w:eastAsia="Cambria" w:hAnsi="Verdana"/>
+                <w:b/>
+                <w:sz w:val="20"/>
+                <w:szCs w:val="20"/>
+                <w:lang w:eastAsia="en-US"/>
+              </w:rPr>
+              <w:t xml:space="preserve"> do Nascimento Rodrigues de Campos</w:t>
+            </w:r>
           </w:p>
         </w:tc>
         <w:tc>
@@ -1481,6 +1528,28 @@
                 <w:lang w:eastAsia="en-US"/>
               </w:rPr>
             </w:pPr>
+            <w:proofErr w:type="spellStart"/>
+            <w:r>
+              <w:rPr>
+                <w:rFonts w:ascii="Verdana" w:eastAsia="Cambria" w:hAnsi="Verdana"/>
+                <w:b/>
+                <w:sz w:val="20"/>
+                <w:szCs w:val="20"/>
+                <w:lang w:eastAsia="en-US"/>
+              </w:rPr>
+              <w:t>Julio</w:t>
+            </w:r>
+            <w:proofErr w:type="spellEnd"/>
+            <w:r>
+              <w:rPr>
+                <w:rFonts w:ascii="Verdana" w:eastAsia="Cambria" w:hAnsi="Verdana"/>
+                <w:b/>
+                <w:sz w:val="20"/>
+                <w:szCs w:val="20"/>
+                <w:lang w:eastAsia="en-US"/>
+              </w:rPr>
+              <w:t xml:space="preserve"> Eduardo de Sales</w:t>
+            </w:r>
           </w:p>
         </w:tc>
         <w:tc>
@@ -1544,6 +1613,16 @@
                 <w:lang w:eastAsia="en-US"/>
               </w:rPr>
             </w:pPr>
+            <w:r>
+              <w:rPr>
+                <w:rFonts w:ascii="Verdana" w:eastAsia="Cambria" w:hAnsi="Verdana"/>
+                <w:b/>
+                <w:sz w:val="20"/>
+                <w:szCs w:val="20"/>
+                <w:lang w:eastAsia="en-US"/>
+              </w:rPr>
+              <w:t>Melissa Beatriz Vieira</w:t>
+            </w:r>
           </w:p>
         </w:tc>
         <w:tc>
@@ -1607,6 +1686,16 @@
                 <w:lang w:eastAsia="en-US"/>
               </w:rPr>
             </w:pPr>
+            <w:r>
+              <w:rPr>
+                <w:rFonts w:ascii="Verdana" w:eastAsia="Cambria" w:hAnsi="Verdana"/>
+                <w:b/>
+                <w:sz w:val="20"/>
+                <w:szCs w:val="20"/>
+                <w:lang w:eastAsia="en-US"/>
+              </w:rPr>
+              <w:t>Miran Romeiro Ferreira da Silva</w:t>
+            </w:r>
           </w:p>
         </w:tc>
         <w:tc>
@@ -2064,7 +2153,7 @@
         </w:rPr>
         <w:fldChar w:fldCharType="separate"/>
       </w:r>
-      <w:hyperlink w:anchor="_Toc169535802" w:history="1">
+      <w:hyperlink w:anchor="_Toc169707467" w:history="1">
         <w:r>
           <w:rPr>
             <w:rStyle w:val="Hyperlink"/>
@@ -2088,7 +2177,7 @@
           <w:rPr>
             <w:noProof/>
           </w:rPr>
-          <w:instrText xml:space="preserve"> PAGEREF _Toc169535802 \h </w:instrText>
+          <w:instrText xml:space="preserve"> PAGEREF _Toc169707467 \h </w:instrText>
         </w:r>
         <w:r>
           <w:rPr>
@@ -2127,7 +2216,7 @@
           <w14:ligatures w14:val="standardContextual"/>
         </w:rPr>
       </w:pPr>
-      <w:hyperlink w:anchor="_Toc169535803" w:history="1">
+      <w:hyperlink w:anchor="_Toc169707468" w:history="1">
         <w:r>
           <w:rPr>
             <w:rStyle w:val="Hyperlink"/>
@@ -2151,7 +2240,7 @@
           <w:rPr>
             <w:noProof/>
           </w:rPr>
-          <w:instrText xml:space="preserve"> PAGEREF _Toc169535803 \h </w:instrText>
+          <w:instrText xml:space="preserve"> PAGEREF _Toc169707468 \h </w:instrText>
         </w:r>
         <w:r>
           <w:rPr>
@@ -2193,7 +2282,7 @@
           <w14:ligatures w14:val="standardContextual"/>
         </w:rPr>
       </w:pPr>
-      <w:hyperlink w:anchor="_Toc169535804" w:history="1">
+      <w:hyperlink w:anchor="_Toc169707469" w:history="1">
         <w:r>
           <w:rPr>
             <w:rStyle w:val="Hyperlink"/>
@@ -2217,7 +2306,7 @@
           <w:rPr>
             <w:noProof/>
           </w:rPr>
-          <w:instrText xml:space="preserve"> PAGEREF _Toc169535804 \h </w:instrText>
+          <w:instrText xml:space="preserve"> PAGEREF _Toc169707469 \h </w:instrText>
         </w:r>
         <w:r>
           <w:rPr>
@@ -2259,7 +2348,7 @@
           <w14:ligatures w14:val="standardContextual"/>
         </w:rPr>
       </w:pPr>
-      <w:hyperlink w:anchor="_Toc169535805" w:history="1">
+      <w:hyperlink w:anchor="_Toc169707470" w:history="1">
         <w:r>
           <w:rPr>
             <w:rStyle w:val="Hyperlink"/>
@@ -2283,7 +2372,7 @@
           <w:rPr>
             <w:noProof/>
           </w:rPr>
-          <w:instrText xml:space="preserve"> PAGEREF _Toc169535805 \h </w:instrText>
+          <w:instrText xml:space="preserve"> PAGEREF _Toc169707470 \h </w:instrText>
         </w:r>
         <w:r>
           <w:rPr>
@@ -2325,7 +2414,7 @@
           <w14:ligatures w14:val="standardContextual"/>
         </w:rPr>
       </w:pPr>
-      <w:hyperlink w:anchor="_Toc169535806" w:history="1">
+      <w:hyperlink w:anchor="_Toc169707471" w:history="1">
         <w:r>
           <w:rPr>
             <w:rStyle w:val="Hyperlink"/>
@@ -2349,7 +2438,7 @@
           <w:rPr>
             <w:noProof/>
           </w:rPr>
-          <w:instrText xml:space="preserve"> PAGEREF _Toc169535806 \h </w:instrText>
+          <w:instrText xml:space="preserve"> PAGEREF _Toc169707471 \h </w:instrText>
         </w:r>
         <w:r>
           <w:rPr>
@@ -2391,7 +2480,7 @@
           <w14:ligatures w14:val="standardContextual"/>
         </w:rPr>
       </w:pPr>
-      <w:hyperlink w:anchor="_Toc169535807" w:history="1">
+      <w:hyperlink w:anchor="_Toc169707472" w:history="1">
         <w:r>
           <w:rPr>
             <w:rStyle w:val="Hyperlink"/>
@@ -2415,7 +2504,7 @@
           <w:rPr>
             <w:noProof/>
           </w:rPr>
-          <w:instrText xml:space="preserve"> PAGEREF _Toc169535807 \h </w:instrText>
+          <w:instrText xml:space="preserve"> PAGEREF _Toc169707472 \h </w:instrText>
         </w:r>
         <w:r>
           <w:rPr>
@@ -2454,7 +2543,7 @@
           <w14:ligatures w14:val="standardContextual"/>
         </w:rPr>
       </w:pPr>
-      <w:hyperlink w:anchor="_Toc169535808" w:history="1">
+      <w:hyperlink w:anchor="_Toc169707473" w:history="1">
         <w:r>
           <w:rPr>
             <w:rStyle w:val="Hyperlink"/>
@@ -2478,7 +2567,7 @@
           <w:rPr>
             <w:noProof/>
           </w:rPr>
-          <w:instrText xml:space="preserve"> PAGEREF _Toc169535808 \h </w:instrText>
+          <w:instrText xml:space="preserve"> PAGEREF _Toc169707473 \h </w:instrText>
         </w:r>
         <w:r>
           <w:rPr>
@@ -2517,7 +2606,7 @@
           <w14:ligatures w14:val="standardContextual"/>
         </w:rPr>
       </w:pPr>
-      <w:hyperlink w:anchor="_Toc169535809" w:history="1">
+      <w:hyperlink w:anchor="_Toc169707474" w:history="1">
         <w:r>
           <w:rPr>
             <w:rStyle w:val="Hyperlink"/>
@@ -2541,7 +2630,7 @@
           <w:rPr>
             <w:noProof/>
           </w:rPr>
-          <w:instrText xml:space="preserve"> PAGEREF _Toc169535809 \h </w:instrText>
+          <w:instrText xml:space="preserve"> PAGEREF _Toc169707474 \h </w:instrText>
         </w:r>
         <w:r>
           <w:rPr>
@@ -2558,7 +2647,7 @@
           <w:rPr>
             <w:noProof/>
           </w:rPr>
-          <w:t>11</w:t>
+          <w:t>12</w:t>
         </w:r>
         <w:r>
           <w:rPr>
@@ -2583,7 +2672,7 @@
           <w14:ligatures w14:val="standardContextual"/>
         </w:rPr>
       </w:pPr>
-      <w:hyperlink w:anchor="_Toc169535810" w:history="1">
+      <w:hyperlink w:anchor="_Toc169707475" w:history="1">
         <w:r>
           <w:rPr>
             <w:rStyle w:val="Hyperlink"/>
@@ -2607,7 +2696,7 @@
           <w:rPr>
             <w:noProof/>
           </w:rPr>
-          <w:instrText xml:space="preserve"> PAGEREF _Toc169535810 \h </w:instrText>
+          <w:instrText xml:space="preserve"> PAGEREF _Toc169707475 \h </w:instrText>
         </w:r>
         <w:r>
           <w:rPr>
@@ -2624,7 +2713,7 @@
           <w:rPr>
             <w:noProof/>
           </w:rPr>
-          <w:t>11</w:t>
+          <w:t>12</w:t>
         </w:r>
         <w:r>
           <w:rPr>
@@ -2649,7 +2738,7 @@
           <w14:ligatures w14:val="standardContextual"/>
         </w:rPr>
       </w:pPr>
-      <w:hyperlink w:anchor="_Toc169535811" w:history="1">
+      <w:hyperlink w:anchor="_Toc169707476" w:history="1">
         <w:r>
           <w:rPr>
             <w:rStyle w:val="Hyperlink"/>
@@ -2673,7 +2762,7 @@
           <w:rPr>
             <w:noProof/>
           </w:rPr>
-          <w:instrText xml:space="preserve"> PAGEREF _Toc169535811 \h </w:instrText>
+          <w:instrText xml:space="preserve"> PAGEREF _Toc169707476 \h </w:instrText>
         </w:r>
         <w:r>
           <w:rPr>
@@ -2690,7 +2779,7 @@
           <w:rPr>
             <w:noProof/>
           </w:rPr>
-          <w:t>12</w:t>
+          <w:t>13</w:t>
         </w:r>
         <w:r>
           <w:rPr>
@@ -2715,7 +2804,7 @@
           <w14:ligatures w14:val="standardContextual"/>
         </w:rPr>
       </w:pPr>
-      <w:hyperlink w:anchor="_Toc169535812" w:history="1">
+      <w:hyperlink w:anchor="_Toc169707477" w:history="1">
         <w:r>
           <w:rPr>
             <w:rStyle w:val="Hyperlink"/>
@@ -2739,7 +2828,7 @@
           <w:rPr>
             <w:noProof/>
           </w:rPr>
-          <w:instrText xml:space="preserve"> PAGEREF _Toc169535812 \h </w:instrText>
+          <w:instrText xml:space="preserve"> PAGEREF _Toc169707477 \h </w:instrText>
         </w:r>
         <w:r>
           <w:rPr>
@@ -2756,7 +2845,7 @@
           <w:rPr>
             <w:noProof/>
           </w:rPr>
-          <w:t>12</w:t>
+          <w:t>13</w:t>
         </w:r>
         <w:r>
           <w:rPr>
@@ -2781,7 +2870,7 @@
           <w14:ligatures w14:val="standardContextual"/>
         </w:rPr>
       </w:pPr>
-      <w:hyperlink w:anchor="_Toc169535813" w:history="1">
+      <w:hyperlink w:anchor="_Toc169707478" w:history="1">
         <w:r>
           <w:rPr>
             <w:rStyle w:val="Hyperlink"/>
@@ -2805,7 +2894,7 @@
           <w:rPr>
             <w:noProof/>
           </w:rPr>
-          <w:instrText xml:space="preserve"> PAGEREF _Toc169535813 \h </w:instrText>
+          <w:instrText xml:space="preserve"> PAGEREF _Toc169707478 \h </w:instrText>
         </w:r>
         <w:r>
           <w:rPr>
@@ -2822,7 +2911,7 @@
           <w:rPr>
             <w:noProof/>
           </w:rPr>
-          <w:t>14</w:t>
+          <w:t>15</w:t>
         </w:r>
         <w:r>
           <w:rPr>
@@ -2847,7 +2936,7 @@
           <w14:ligatures w14:val="standardContextual"/>
         </w:rPr>
       </w:pPr>
-      <w:hyperlink w:anchor="_Toc169535814" w:history="1">
+      <w:hyperlink w:anchor="_Toc169707479" w:history="1">
         <w:r>
           <w:rPr>
             <w:rStyle w:val="Hyperlink"/>
@@ -2871,7 +2960,7 @@
           <w:rPr>
             <w:noProof/>
           </w:rPr>
-          <w:instrText xml:space="preserve"> PAGEREF _Toc169535814 \h </w:instrText>
+          <w:instrText xml:space="preserve"> PAGEREF _Toc169707479 \h </w:instrText>
         </w:r>
         <w:r>
           <w:rPr>
@@ -2888,7 +2977,7 @@
           <w:rPr>
             <w:noProof/>
           </w:rPr>
-          <w:t>15</w:t>
+          <w:t>16</w:t>
         </w:r>
         <w:r>
           <w:rPr>
@@ -2910,7 +2999,7 @@
           <w14:ligatures w14:val="standardContextual"/>
         </w:rPr>
       </w:pPr>
-      <w:hyperlink w:anchor="_Toc169535815" w:history="1">
+      <w:hyperlink w:anchor="_Toc169707480" w:history="1">
         <w:r>
           <w:rPr>
             <w:rStyle w:val="Hyperlink"/>
@@ -2934,7 +3023,7 @@
           <w:rPr>
             <w:noProof/>
           </w:rPr>
-          <w:instrText xml:space="preserve"> PAGEREF _Toc169535815 \h </w:instrText>
+          <w:instrText xml:space="preserve"> PAGEREF _Toc169707480 \h </w:instrText>
         </w:r>
         <w:r>
           <w:rPr>
@@ -2951,7 +3040,7 @@
           <w:rPr>
             <w:noProof/>
           </w:rPr>
-          <w:t>17</w:t>
+          <w:t>18</w:t>
         </w:r>
         <w:r>
           <w:rPr>
@@ -2976,7 +3065,7 @@
           <w14:ligatures w14:val="standardContextual"/>
         </w:rPr>
       </w:pPr>
-      <w:hyperlink w:anchor="_Toc169535816" w:history="1">
+      <w:hyperlink w:anchor="_Toc169707481" w:history="1">
         <w:r>
           <w:rPr>
             <w:rStyle w:val="Hyperlink"/>
@@ -3000,7 +3089,7 @@
           <w:rPr>
             <w:noProof/>
           </w:rPr>
-          <w:instrText xml:space="preserve"> PAGEREF _Toc169535816 \h </w:instrText>
+          <w:instrText xml:space="preserve"> PAGEREF _Toc169707481 \h </w:instrText>
         </w:r>
         <w:r>
           <w:rPr>
@@ -3017,7 +3106,7 @@
           <w:rPr>
             <w:noProof/>
           </w:rPr>
-          <w:t>17</w:t>
+          <w:t>19</w:t>
         </w:r>
         <w:r>
           <w:rPr>
@@ -3042,7 +3131,7 @@
           <w14:ligatures w14:val="standardContextual"/>
         </w:rPr>
       </w:pPr>
-      <w:hyperlink w:anchor="_Toc169535817" w:history="1">
+      <w:hyperlink w:anchor="_Toc169707482" w:history="1">
         <w:r>
           <w:rPr>
             <w:rStyle w:val="Hyperlink"/>
@@ -3066,7 +3155,7 @@
           <w:rPr>
             <w:noProof/>
           </w:rPr>
-          <w:instrText xml:space="preserve"> PAGEREF _Toc169535817 \h </w:instrText>
+          <w:instrText xml:space="preserve"> PAGEREF _Toc169707482 \h </w:instrText>
         </w:r>
         <w:r>
           <w:rPr>
@@ -3083,7 +3172,7 @@
           <w:rPr>
             <w:noProof/>
           </w:rPr>
-          <w:t>18</w:t>
+          <w:t>20</w:t>
         </w:r>
         <w:r>
           <w:rPr>
@@ -3108,7 +3197,7 @@
           <w14:ligatures w14:val="standardContextual"/>
         </w:rPr>
       </w:pPr>
-      <w:hyperlink w:anchor="_Toc169535818" w:history="1">
+      <w:hyperlink w:anchor="_Toc169707483" w:history="1">
         <w:r>
           <w:rPr>
             <w:rStyle w:val="Hyperlink"/>
@@ -3132,7 +3221,7 @@
           <w:rPr>
             <w:noProof/>
           </w:rPr>
-          <w:instrText xml:space="preserve"> PAGEREF _Toc169535818 \h </w:instrText>
+          <w:instrText xml:space="preserve"> PAGEREF _Toc169707483 \h </w:instrText>
         </w:r>
         <w:r>
           <w:rPr>
@@ -3149,7 +3238,7 @@
           <w:rPr>
             <w:noProof/>
           </w:rPr>
-          <w:t>23</w:t>
+          <w:t>25</w:t>
         </w:r>
         <w:r>
           <w:rPr>
@@ -3161,7 +3250,10 @@
     </w:p>
     <w:p>
       <w:pPr>
-        <w:pStyle w:val="Sumrio1"/>
+        <w:pStyle w:val="Sumrio2"/>
+        <w:tabs>
+          <w:tab w:val="right" w:leader="dot" w:pos="9019"/>
+        </w:tabs>
         <w:rPr>
           <w:rFonts w:asciiTheme="minorHAnsi" w:eastAsiaTheme="minorEastAsia" w:hAnsiTheme="minorHAnsi" w:cstheme="minorBidi"/>
           <w:noProof/>
@@ -3171,13 +3263,13 @@
           <w14:ligatures w14:val="standardContextual"/>
         </w:rPr>
       </w:pPr>
-      <w:hyperlink w:anchor="_Toc169535819" w:history="1">
+      <w:hyperlink w:anchor="_Toc169707484" w:history="1">
         <w:r>
           <w:rPr>
             <w:rStyle w:val="Hyperlink"/>
             <w:noProof/>
           </w:rPr>
-          <w:t>Considerações Finais</w:t>
+          <w:t>Paleta de Cores e Tipografia</w:t>
         </w:r>
         <w:r>
           <w:rPr>
@@ -3195,7 +3287,7 @@
           <w:rPr>
             <w:noProof/>
           </w:rPr>
-          <w:instrText xml:space="preserve"> PAGEREF _Toc169535819 \h </w:instrText>
+          <w:instrText xml:space="preserve"> PAGEREF _Toc169707484 \h </w:instrText>
         </w:r>
         <w:r>
           <w:rPr>
@@ -3212,7 +3304,7 @@
           <w:rPr>
             <w:noProof/>
           </w:rPr>
-          <w:t>24</w:t>
+          <w:t>25</w:t>
         </w:r>
         <w:r>
           <w:rPr>
@@ -3224,7 +3316,10 @@
     </w:p>
     <w:p>
       <w:pPr>
-        <w:pStyle w:val="Sumrio1"/>
+        <w:pStyle w:val="Sumrio2"/>
+        <w:tabs>
+          <w:tab w:val="right" w:leader="dot" w:pos="9019"/>
+        </w:tabs>
         <w:rPr>
           <w:rFonts w:asciiTheme="minorHAnsi" w:eastAsiaTheme="minorEastAsia" w:hAnsiTheme="minorHAnsi" w:cstheme="minorBidi"/>
           <w:noProof/>
@@ -3234,12 +3329,138 @@
           <w14:ligatures w14:val="standardContextual"/>
         </w:rPr>
       </w:pPr>
-      <w:hyperlink w:anchor="_Toc169535820" w:history="1">
+      <w:hyperlink w:anchor="_Toc169707485" w:history="1">
         <w:r>
           <w:rPr>
             <w:rStyle w:val="Hyperlink"/>
             <w:noProof/>
           </w:rPr>
+          <w:t>Telas Finalizadas</w:t>
+        </w:r>
+        <w:r>
+          <w:rPr>
+            <w:noProof/>
+          </w:rPr>
+          <w:tab/>
+        </w:r>
+        <w:r>
+          <w:rPr>
+            <w:noProof/>
+          </w:rPr>
+          <w:fldChar w:fldCharType="begin"/>
+        </w:r>
+        <w:r>
+          <w:rPr>
+            <w:noProof/>
+          </w:rPr>
+          <w:instrText xml:space="preserve"> PAGEREF _Toc169707485 \h </w:instrText>
+        </w:r>
+        <w:r>
+          <w:rPr>
+            <w:noProof/>
+          </w:rPr>
+        </w:r>
+        <w:r>
+          <w:rPr>
+            <w:noProof/>
+          </w:rPr>
+          <w:fldChar w:fldCharType="separate"/>
+        </w:r>
+        <w:r>
+          <w:rPr>
+            <w:noProof/>
+          </w:rPr>
+          <w:t>25</w:t>
+        </w:r>
+        <w:r>
+          <w:rPr>
+            <w:noProof/>
+          </w:rPr>
+          <w:fldChar w:fldCharType="end"/>
+        </w:r>
+      </w:hyperlink>
+    </w:p>
+    <w:p>
+      <w:pPr>
+        <w:pStyle w:val="Sumrio1"/>
+        <w:rPr>
+          <w:rFonts w:asciiTheme="minorHAnsi" w:eastAsiaTheme="minorEastAsia" w:hAnsiTheme="minorHAnsi" w:cstheme="minorBidi"/>
+          <w:noProof/>
+          <w:kern w:val="2"/>
+          <w:sz w:val="24"/>
+          <w:szCs w:val="24"/>
+          <w14:ligatures w14:val="standardContextual"/>
+        </w:rPr>
+      </w:pPr>
+      <w:hyperlink w:anchor="_Toc169707486" w:history="1">
+        <w:r>
+          <w:rPr>
+            <w:rStyle w:val="Hyperlink"/>
+            <w:noProof/>
+          </w:rPr>
+          <w:t>Considerações Finais</w:t>
+        </w:r>
+        <w:r>
+          <w:rPr>
+            <w:noProof/>
+          </w:rPr>
+          <w:tab/>
+        </w:r>
+        <w:r>
+          <w:rPr>
+            <w:noProof/>
+          </w:rPr>
+          <w:fldChar w:fldCharType="begin"/>
+        </w:r>
+        <w:r>
+          <w:rPr>
+            <w:noProof/>
+          </w:rPr>
+          <w:instrText xml:space="preserve"> PAGEREF _Toc169707486 \h </w:instrText>
+        </w:r>
+        <w:r>
+          <w:rPr>
+            <w:noProof/>
+          </w:rPr>
+        </w:r>
+        <w:r>
+          <w:rPr>
+            <w:noProof/>
+          </w:rPr>
+          <w:fldChar w:fldCharType="separate"/>
+        </w:r>
+        <w:r>
+          <w:rPr>
+            <w:noProof/>
+          </w:rPr>
+          <w:t>29</w:t>
+        </w:r>
+        <w:r>
+          <w:rPr>
+            <w:noProof/>
+          </w:rPr>
+          <w:fldChar w:fldCharType="end"/>
+        </w:r>
+      </w:hyperlink>
+    </w:p>
+    <w:p>
+      <w:pPr>
+        <w:pStyle w:val="Sumrio1"/>
+        <w:rPr>
+          <w:rFonts w:asciiTheme="minorHAnsi" w:eastAsiaTheme="minorEastAsia" w:hAnsiTheme="minorHAnsi" w:cstheme="minorBidi"/>
+          <w:noProof/>
+          <w:kern w:val="2"/>
+          <w:sz w:val="24"/>
+          <w:szCs w:val="24"/>
+          <w14:ligatures w14:val="standardContextual"/>
+        </w:rPr>
+      </w:pPr>
+      <w:hyperlink w:anchor="_Toc169707487" w:history="1">
+        <w:r>
+          <w:rPr>
+            <w:rStyle w:val="Hyperlink"/>
+            <w:noProof/>
+          </w:rPr>
           <w:t>Referências</w:t>
         </w:r>
         <w:r>
@@ -3258,7 +3479,7 @@
           <w:rPr>
             <w:noProof/>
           </w:rPr>
-          <w:instrText xml:space="preserve"> PAGEREF _Toc169535820 \h </w:instrText>
+          <w:instrText xml:space="preserve"> PAGEREF _Toc169707487 \h </w:instrText>
         </w:r>
         <w:r>
           <w:rPr>
@@ -3275,7 +3496,7 @@
           <w:rPr>
             <w:noProof/>
           </w:rPr>
-          <w:t>26</w:t>
+          <w:t>31</w:t>
         </w:r>
         <w:r>
           <w:rPr>
@@ -3305,7 +3526,7 @@
         <w:pStyle w:val="Ttulo1"/>
       </w:pPr>
       <w:bookmarkStart w:id="0" w:name="_Toc161762654"/>
-      <w:bookmarkStart w:id="1" w:name="_Toc169535802"/>
+      <w:bookmarkStart w:id="1" w:name="_Toc169707467"/>
       <w:r>
         <w:t>Apresentação d</w:t>
       </w:r>
@@ -3540,7 +3761,7 @@
       <w:bookmarkStart w:id="2" w:name="_f7jgtdjz4z44"/>
       <w:bookmarkStart w:id="3" w:name="_e6ygphsuszjk"/>
       <w:bookmarkStart w:id="4" w:name="_Toc161762656"/>
-      <w:bookmarkStart w:id="5" w:name="_Toc169535803"/>
+      <w:bookmarkStart w:id="5" w:name="_Toc169707468"/>
       <w:bookmarkEnd w:id="2"/>
       <w:bookmarkEnd w:id="3"/>
       <w:r>
@@ -3569,7 +3790,7 @@
         <w:ind w:left="0"/>
         <w:jc w:val="both"/>
       </w:pPr>
-      <w:bookmarkStart w:id="7" w:name="_Toc169535804"/>
+      <w:bookmarkStart w:id="7" w:name="_Toc169707469"/>
       <w:r>
         <w:t>Objetivos do projeto</w:t>
       </w:r>
@@ -3610,7 +3831,7 @@
         <w:jc w:val="both"/>
       </w:pPr>
       <w:bookmarkStart w:id="8" w:name="_Toc161762658"/>
-      <w:bookmarkStart w:id="9" w:name="_Toc169535805"/>
+      <w:bookmarkStart w:id="9" w:name="_Toc169707470"/>
       <w:r>
         <w:t>Técnica de levantamento de requisitos</w:t>
       </w:r>
@@ -3662,7 +3883,7 @@
         <w:ind w:left="0"/>
         <w:jc w:val="both"/>
       </w:pPr>
-      <w:bookmarkStart w:id="10" w:name="_Toc169535806"/>
+      <w:bookmarkStart w:id="10" w:name="_Toc169707471"/>
       <w:r>
         <w:t>R</w:t>
       </w:r>
@@ -5311,7 +5532,7 @@
       <w:r>
         <w:t xml:space="preserve"> </w:t>
       </w:r>
-      <w:bookmarkStart w:id="13" w:name="_Toc169535807"/>
+      <w:bookmarkStart w:id="13" w:name="_Toc169707472"/>
       <w:r>
         <w:t xml:space="preserve">Requisitos </w:t>
       </w:r>
@@ -6230,7 +6451,7 @@
       <w:pPr>
         <w:pStyle w:val="Ttulo1"/>
       </w:pPr>
-      <w:bookmarkStart w:id="14" w:name="_Toc169535808"/>
+      <w:bookmarkStart w:id="14" w:name="_Toc169707473"/>
       <w:r>
         <w:t>Cronograma</w:t>
       </w:r>
@@ -8501,7 +8722,7 @@
       <w:pPr>
         <w:pStyle w:val="Ttulo1"/>
       </w:pPr>
-      <w:bookmarkStart w:id="17" w:name="_Toc169535809"/>
+      <w:bookmarkStart w:id="17" w:name="_Toc169707474"/>
       <w:r>
         <w:t>Documentação do Sistema</w:t>
       </w:r>
@@ -8542,7 +8763,7 @@
         <w:jc w:val="both"/>
       </w:pPr>
       <w:bookmarkStart w:id="18" w:name="_Toc161762662"/>
-      <w:bookmarkStart w:id="19" w:name="_Toc169535810"/>
+      <w:bookmarkStart w:id="19" w:name="_Toc169707475"/>
       <w:r>
         <w:t>Metodologia de Desenvolvimento</w:t>
       </w:r>
@@ -8600,7 +8821,7 @@
         <w:jc w:val="both"/>
       </w:pPr>
       <w:bookmarkStart w:id="20" w:name="_Toc161762663"/>
-      <w:bookmarkStart w:id="21" w:name="_Toc169535811"/>
+      <w:bookmarkStart w:id="21" w:name="_Toc169707476"/>
       <w:r>
         <w:lastRenderedPageBreak/>
         <w:t>Diagramas UML</w:t>
@@ -8657,7 +8878,7 @@
         <w:pStyle w:val="Ttulo2"/>
         <w:jc w:val="both"/>
       </w:pPr>
-      <w:bookmarkStart w:id="22" w:name="_Toc169535812"/>
+      <w:bookmarkStart w:id="22" w:name="_Toc169707477"/>
       <w:r>
         <w:t>Diagrama de atividades</w:t>
       </w:r>
@@ -9042,7 +9263,7 @@
         <w:pStyle w:val="Ttulo2"/>
         <w:jc w:val="both"/>
       </w:pPr>
-      <w:bookmarkStart w:id="24" w:name="_Toc169535813"/>
+      <w:bookmarkStart w:id="24" w:name="_Toc169707478"/>
       <w:bookmarkEnd w:id="23"/>
       <w:r>
         <w:lastRenderedPageBreak/>
@@ -9149,7 +9370,7 @@
         <w:pStyle w:val="Ttulo2"/>
         <w:jc w:val="both"/>
       </w:pPr>
-      <w:bookmarkStart w:id="25" w:name="_Toc169535814"/>
+      <w:bookmarkStart w:id="25" w:name="_Toc169707479"/>
       <w:r>
         <w:t>Diagrama de sequência</w:t>
       </w:r>
@@ -9435,53 +9656,130 @@
     </w:p>
     <w:p>
       <w:pPr>
-        <w:suppressAutoHyphens w:val="0"/>
+        <w:jc w:val="both"/>
+        <w:rPr>
+          <w:b/>
+        </w:rPr>
+      </w:pPr>
+      <w:r>
         <w:rPr>
           <w:b/>
           <w:bCs/>
         </w:rPr>
-      </w:pPr>
-      <w:r>
+        <w:br w:type="page"/>
+      </w:r>
+      <w:r>
+        <w:rPr>
+          <w:b/>
+        </w:rPr>
+        <w:lastRenderedPageBreak/>
+        <w:t>Sequência Cadastro</w:t>
+      </w:r>
+    </w:p>
+    <w:p>
+      <w:pPr>
+        <w:spacing w:line="240" w:lineRule="auto"/>
+        <w:jc w:val="both"/>
+        <w:rPr>
+          <w:b/>
+        </w:rPr>
+      </w:pPr>
+      <w:r>
+        <w:object w:dxaOrig="8310" w:dyaOrig="7455" w14:anchorId="413F5012">
+          <v:rect id="rectole0000000005" o:spid="_x0000_i1025" style="width:415.8pt;height:372.6pt" o:ole="" o:preferrelative="t" stroked="f">
+            <v:imagedata r:id="rId15" o:title=""/>
+          </v:rect>
+          <o:OLEObject Type="Embed" ProgID="StaticMetafile" ShapeID="rectole0000000005" DrawAspect="Content" ObjectID="_1780320237" r:id="rId16"/>
+        </w:object>
+      </w:r>
+    </w:p>
+    <w:p/>
+    <w:p>
+      <w:pPr>
+        <w:jc w:val="both"/>
+      </w:pPr>
+      <w:r>
+        <w:t>O diagrama ilustra o fluxo de cadastro de um usuário no aplicativo. Quando o usuário abre o aplicativo e acessa a tela de cadastro, ele pode preencher um formulário para registrar-se no sistema.</w:t>
+      </w:r>
+    </w:p>
+    <w:p>
+      <w:pPr>
+        <w:jc w:val="both"/>
+      </w:pPr>
+    </w:p>
+    <w:p>
+      <w:pPr>
+        <w:jc w:val="both"/>
+      </w:pPr>
+      <w:r>
+        <w:t>Os dados de cadastro preenchidos são enviados ao servidor, que verifica no banco de dados se o usuário já existe. Caso o usuário não esteja registrado, o servidor insere as informações fornecidas no banco de dados.</w:t>
+      </w:r>
+    </w:p>
+    <w:p>
+      <w:pPr>
+        <w:jc w:val="both"/>
+      </w:pPr>
+    </w:p>
+    <w:p>
+      <w:pPr>
+        <w:jc w:val="both"/>
+      </w:pPr>
+      <w:r>
+        <w:t>Após a inserção bem-sucedida dos dados, o sistema conclui o cadastro e retorna uma mensagem de sucesso ao usuário.</w:t>
+      </w:r>
+    </w:p>
+    <w:p>
+      <w:pPr>
+        <w:jc w:val="both"/>
+      </w:pPr>
+    </w:p>
+    <w:p>
+      <w:pPr>
+        <w:jc w:val="both"/>
+      </w:pPr>
+    </w:p>
+    <w:p>
+      <w:pPr>
+        <w:suppressAutoHyphens w:val="0"/>
         <w:rPr>
           <w:b/>
           <w:bCs/>
         </w:rPr>
-        <w:br w:type="page"/>
-      </w:r>
+      </w:pPr>
     </w:p>
     <w:p>
       <w:pPr>
         <w:pStyle w:val="Ttulo1"/>
       </w:pPr>
-      <w:bookmarkStart w:id="28" w:name="_Toc169535815"/>
+      <w:bookmarkStart w:id="28" w:name="_Toc169707480"/>
+      <w:r>
+        <w:t>Identidade Visual do Projeto</w:t>
+      </w:r>
+      <w:bookmarkEnd w:id="28"/>
+    </w:p>
+    <w:p>
+      <w:pPr>
+        <w:ind w:firstLine="720"/>
+        <w:jc w:val="both"/>
+      </w:pPr>
+      <w:r>
+        <w:t xml:space="preserve">A identidade visual do projeto contempla a interface, paleta de cores e logotipo do projeto, bem como as ferramentas de design utilizadas durante o desenvolvimento. Para a realização do projeto Educa Quest o grupo utilizou o </w:t>
+      </w:r>
+      <w:proofErr w:type="spellStart"/>
+      <w:r>
+        <w:t>Figma</w:t>
+      </w:r>
+      <w:proofErr w:type="spellEnd"/>
+      <w:r>
+        <w:t xml:space="preserve"> para prototipação.</w:t>
+      </w:r>
+    </w:p>
+    <w:p>
+      <w:pPr>
+        <w:jc w:val="both"/>
+      </w:pPr>
       <w:r>
         <w:lastRenderedPageBreak/>
-        <w:t>Identidade Visual do Projeto</w:t>
-      </w:r>
-      <w:bookmarkEnd w:id="28"/>
-    </w:p>
-    <w:p>
-      <w:pPr>
-        <w:ind w:firstLine="720"/>
-        <w:jc w:val="both"/>
-      </w:pPr>
-      <w:r>
-        <w:t xml:space="preserve">A identidade visual do projeto contempla a interface, paleta de cores e logotipo do projeto, bem como as ferramentas de design utilizadas durante o desenvolvimento. Para a realização do projeto Educa Quest o grupo utilizou o </w:t>
-      </w:r>
-      <w:proofErr w:type="spellStart"/>
-      <w:r>
-        <w:t>Figma</w:t>
-      </w:r>
-      <w:proofErr w:type="spellEnd"/>
-      <w:r>
-        <w:t xml:space="preserve"> para prototipação.</w:t>
-      </w:r>
-    </w:p>
-    <w:p>
-      <w:pPr>
-        <w:jc w:val="both"/>
-      </w:pPr>
-      <w:r>
         <w:t>Os conceitos relacionados a design digital aplicados ao trabalho envolvem contraste, tipografia, escolha e aplicação de logotipo, todos focados em proporcionar uma experiência agradável para o usuário.</w:t>
       </w:r>
     </w:p>
@@ -9495,7 +9793,7 @@
         <w:pStyle w:val="Ttulo2"/>
         <w:jc w:val="both"/>
       </w:pPr>
-      <w:bookmarkStart w:id="29" w:name="_Toc169535816"/>
+      <w:bookmarkStart w:id="29" w:name="_Toc169707481"/>
       <w:r>
         <w:t>Logotipo</w:t>
       </w:r>
@@ -9560,7 +9858,7 @@
                     </pic:cNvPicPr>
                   </pic:nvPicPr>
                   <pic:blipFill rotWithShape="1">
-                    <a:blip r:embed="rId15" cstate="print">
+                    <a:blip r:embed="rId17" cstate="print">
                       <a:extLst>
                         <a:ext uri="{28A0092B-C50C-407E-A947-70E740481C1C}">
                           <a14:useLocalDpi xmlns:a14="http://schemas.microsoft.com/office/drawing/2010/main" val="0"/>
@@ -9633,18 +9931,18 @@
           <w:b/>
           <w:bCs/>
         </w:rPr>
+        <w:t>Logo Curta</w:t>
+      </w:r>
+    </w:p>
+    <w:p>
+      <w:pPr>
+        <w:jc w:val="center"/>
+      </w:pPr>
+      <w:r>
+        <w:rPr>
+          <w:noProof/>
+        </w:rPr>
         <w:lastRenderedPageBreak/>
-        <w:t>Logo Curta</w:t>
-      </w:r>
-    </w:p>
-    <w:p>
-      <w:pPr>
-        <w:jc w:val="center"/>
-      </w:pPr>
-      <w:r>
-        <w:rPr>
-          <w:noProof/>
-        </w:rPr>
         <w:drawing>
           <wp:inline distT="0" distB="0" distL="0" distR="0" wp14:anchorId="31BCF97E" wp14:editId="5A2BACBA">
             <wp:extent cx="4054671" cy="2740237"/>
@@ -9661,7 +9959,7 @@
                     <pic:cNvPicPr/>
                   </pic:nvPicPr>
                   <pic:blipFill>
-                    <a:blip r:embed="rId16">
+                    <a:blip r:embed="rId18">
                       <a:extLst>
                         <a:ext uri="{28A0092B-C50C-407E-A947-70E740481C1C}">
                           <a14:useLocalDpi xmlns:a14="http://schemas.microsoft.com/office/drawing/2010/main" val="0"/>
@@ -9738,7 +10036,7 @@
                     <pic:cNvPicPr/>
                   </pic:nvPicPr>
                   <pic:blipFill>
-                    <a:blip r:embed="rId17">
+                    <a:blip r:embed="rId19">
                       <a:extLst>
                         <a:ext uri="{28A0092B-C50C-407E-A947-70E740481C1C}">
                           <a14:useLocalDpi xmlns:a14="http://schemas.microsoft.com/office/drawing/2010/main" val="0"/>
@@ -9793,7 +10091,7 @@
         <w:pStyle w:val="Ttulo2"/>
         <w:jc w:val="both"/>
       </w:pPr>
-      <w:bookmarkStart w:id="30" w:name="_Toc169535817"/>
+      <w:bookmarkStart w:id="30" w:name="_Toc169707482"/>
       <w:r>
         <w:t>Interface</w:t>
       </w:r>
@@ -9851,6 +10149,7 @@
         <w:rPr>
           <w:noProof/>
         </w:rPr>
+        <w:lastRenderedPageBreak/>
         <w:drawing>
           <wp:inline distT="0" distB="0" distL="0" distR="0" wp14:anchorId="10CEEB69" wp14:editId="1E5ADF53">
             <wp:extent cx="5733415" cy="4371975"/>
@@ -9867,7 +10166,7 @@
                     <pic:cNvPicPr/>
                   </pic:nvPicPr>
                   <pic:blipFill>
-                    <a:blip r:embed="rId18"/>
+                    <a:blip r:embed="rId20"/>
                     <a:stretch>
                       <a:fillRect/>
                     </a:stretch>
@@ -9948,7 +10247,7 @@
                     <pic:cNvPicPr/>
                   </pic:nvPicPr>
                   <pic:blipFill>
-                    <a:blip r:embed="rId19"/>
+                    <a:blip r:embed="rId21"/>
                     <a:stretch>
                       <a:fillRect/>
                     </a:stretch>
@@ -10061,7 +10360,7 @@
                     <pic:cNvPicPr/>
                   </pic:nvPicPr>
                   <pic:blipFill>
-                    <a:blip r:embed="rId20"/>
+                    <a:blip r:embed="rId22"/>
                     <a:stretch>
                       <a:fillRect/>
                     </a:stretch>
@@ -10169,7 +10468,7 @@
                     <pic:cNvPicPr/>
                   </pic:nvPicPr>
                   <pic:blipFill>
-                    <a:blip r:embed="rId21"/>
+                    <a:blip r:embed="rId23"/>
                     <a:stretch>
                       <a:fillRect/>
                     </a:stretch>
@@ -10262,7 +10561,7 @@
         <w:pStyle w:val="Ttulo2"/>
         <w:jc w:val="both"/>
       </w:pPr>
-      <w:bookmarkStart w:id="31" w:name="_Toc169535818"/>
+      <w:bookmarkStart w:id="31" w:name="_Toc169707483"/>
       <w:r>
         <w:lastRenderedPageBreak/>
         <w:t>Simulação da Navegação entre Telas</w:t>
@@ -10296,7 +10595,7 @@
         <w:pStyle w:val="SemEspaamento"/>
         <w:jc w:val="both"/>
       </w:pPr>
-      <w:hyperlink r:id="rId22" w:history="1">
+      <w:hyperlink r:id="rId24" w:history="1">
         <w:r>
           <w:rPr>
             <w:rStyle w:val="Hyperlink"/>
@@ -10315,9 +10614,11 @@
         <w:pStyle w:val="Ttulo2"/>
         <w:jc w:val="both"/>
       </w:pPr>
+      <w:bookmarkStart w:id="32" w:name="_Toc169707484"/>
       <w:r>
         <w:t>Paleta de Cores e Tipografia</w:t>
       </w:r>
+      <w:bookmarkEnd w:id="32"/>
     </w:p>
     <w:p>
       <w:pPr>
@@ -10358,7 +10659,7 @@
                     <pic:cNvPicPr/>
                   </pic:nvPicPr>
                   <pic:blipFill>
-                    <a:blip r:embed="rId23" cstate="print">
+                    <a:blip r:embed="rId25" cstate="print">
                       <a:extLst>
                         <a:ext uri="{28A0092B-C50C-407E-A947-70E740481C1C}">
                           <a14:useLocalDpi xmlns:a14="http://schemas.microsoft.com/office/drawing/2010/main" val="0"/>
@@ -10436,9 +10737,11 @@
         <w:pStyle w:val="Ttulo2"/>
         <w:jc w:val="both"/>
       </w:pPr>
+      <w:bookmarkStart w:id="33" w:name="_Toc169707485"/>
       <w:r>
         <w:t>Telas Finalizadas</w:t>
       </w:r>
+      <w:bookmarkEnd w:id="33"/>
     </w:p>
     <w:p>
       <w:pPr>
@@ -10502,7 +10805,7 @@
                     <pic:cNvPicPr/>
                   </pic:nvPicPr>
                   <pic:blipFill>
-                    <a:blip r:embed="rId24">
+                    <a:blip r:embed="rId26">
                       <a:extLst>
                         <a:ext uri="{28A0092B-C50C-407E-A947-70E740481C1C}">
                           <a14:useLocalDpi xmlns:a14="http://schemas.microsoft.com/office/drawing/2010/main" val="0"/>
@@ -10567,7 +10870,7 @@
                     <pic:cNvPicPr/>
                   </pic:nvPicPr>
                   <pic:blipFill>
-                    <a:blip r:embed="rId25">
+                    <a:blip r:embed="rId27">
                       <a:extLst>
                         <a:ext uri="{28A0092B-C50C-407E-A947-70E740481C1C}">
                           <a14:useLocalDpi xmlns:a14="http://schemas.microsoft.com/office/drawing/2010/main" val="0"/>
@@ -10768,7 +11071,7 @@
                     <pic:cNvPicPr/>
                   </pic:nvPicPr>
                   <pic:blipFill>
-                    <a:blip r:embed="rId26">
+                    <a:blip r:embed="rId28">
                       <a:extLst>
                         <a:ext uri="{28A0092B-C50C-407E-A947-70E740481C1C}">
                           <a14:useLocalDpi xmlns:a14="http://schemas.microsoft.com/office/drawing/2010/main" val="0"/>
@@ -10827,7 +11130,7 @@
                     <pic:cNvPicPr/>
                   </pic:nvPicPr>
                   <pic:blipFill>
-                    <a:blip r:embed="rId27">
+                    <a:blip r:embed="rId29">
                       <a:extLst>
                         <a:ext uri="{28A0092B-C50C-407E-A947-70E740481C1C}">
                           <a14:useLocalDpi xmlns:a14="http://schemas.microsoft.com/office/drawing/2010/main" val="0"/>
@@ -11044,7 +11347,7 @@
                     <pic:cNvPicPr/>
                   </pic:nvPicPr>
                   <pic:blipFill>
-                    <a:blip r:embed="rId28">
+                    <a:blip r:embed="rId30">
                       <a:extLst>
                         <a:ext uri="{28A0092B-C50C-407E-A947-70E740481C1C}">
                           <a14:useLocalDpi xmlns:a14="http://schemas.microsoft.com/office/drawing/2010/main" val="0"/>
@@ -11100,260 +11403,6 @@
                 <pic:pic xmlns:pic="http://schemas.openxmlformats.org/drawingml/2006/picture">
                   <pic:nvPicPr>
                     <pic:cNvPr id="938112128" name="Imagem 938112128"/>
-                    <pic:cNvPicPr/>
-                  </pic:nvPicPr>
-                  <pic:blipFill>
-                    <a:blip r:embed="rId29">
-                      <a:extLst>
-                        <a:ext uri="{28A0092B-C50C-407E-A947-70E740481C1C}">
-                          <a14:useLocalDpi xmlns:a14="http://schemas.microsoft.com/office/drawing/2010/main" val="0"/>
-                        </a:ext>
-                      </a:extLst>
-                    </a:blip>
-                    <a:stretch>
-                      <a:fillRect/>
-                    </a:stretch>
-                  </pic:blipFill>
-                  <pic:spPr>
-                    <a:xfrm>
-                      <a:off x="0" y="0"/>
-                      <a:ext cx="1619926" cy="3600000"/>
-                    </a:xfrm>
-                    <a:prstGeom prst="rect">
-                      <a:avLst/>
-                    </a:prstGeom>
-                    <a:ln>
-                      <a:solidFill>
-                        <a:schemeClr val="tx1"/>
-                      </a:solidFill>
-                    </a:ln>
-                  </pic:spPr>
-                </pic:pic>
-              </a:graphicData>
-            </a:graphic>
-          </wp:anchor>
-        </w:drawing>
-      </w:r>
-    </w:p>
-    <w:p>
-      <w:pPr>
-        <w:suppressAutoHyphens w:val="0"/>
-      </w:pPr>
-    </w:p>
-    <w:p>
-      <w:pPr>
-        <w:suppressAutoHyphens w:val="0"/>
-      </w:pPr>
-    </w:p>
-    <w:p>
-      <w:pPr>
-        <w:suppressAutoHyphens w:val="0"/>
-      </w:pPr>
-    </w:p>
-    <w:p>
-      <w:pPr>
-        <w:suppressAutoHyphens w:val="0"/>
-      </w:pPr>
-    </w:p>
-    <w:p>
-      <w:pPr>
-        <w:suppressAutoHyphens w:val="0"/>
-      </w:pPr>
-    </w:p>
-    <w:p>
-      <w:pPr>
-        <w:suppressAutoHyphens w:val="0"/>
-      </w:pPr>
-    </w:p>
-    <w:p>
-      <w:pPr>
-        <w:suppressAutoHyphens w:val="0"/>
-      </w:pPr>
-    </w:p>
-    <w:p>
-      <w:pPr>
-        <w:suppressAutoHyphens w:val="0"/>
-      </w:pPr>
-    </w:p>
-    <w:p>
-      <w:pPr>
-        <w:suppressAutoHyphens w:val="0"/>
-      </w:pPr>
-    </w:p>
-    <w:p>
-      <w:pPr>
-        <w:suppressAutoHyphens w:val="0"/>
-      </w:pPr>
-    </w:p>
-    <w:p>
-      <w:pPr>
-        <w:suppressAutoHyphens w:val="0"/>
-      </w:pPr>
-    </w:p>
-    <w:p>
-      <w:pPr>
-        <w:suppressAutoHyphens w:val="0"/>
-      </w:pPr>
-    </w:p>
-    <w:p>
-      <w:pPr>
-        <w:suppressAutoHyphens w:val="0"/>
-      </w:pPr>
-    </w:p>
-    <w:p>
-      <w:pPr>
-        <w:suppressAutoHyphens w:val="0"/>
-      </w:pPr>
-    </w:p>
-    <w:p>
-      <w:pPr>
-        <w:suppressAutoHyphens w:val="0"/>
-      </w:pPr>
-    </w:p>
-    <w:p>
-      <w:pPr>
-        <w:suppressAutoHyphens w:val="0"/>
-      </w:pPr>
-    </w:p>
-    <w:p>
-      <w:pPr>
-        <w:suppressAutoHyphens w:val="0"/>
-      </w:pPr>
-    </w:p>
-    <w:p>
-      <w:pPr>
-        <w:suppressAutoHyphens w:val="0"/>
-      </w:pPr>
-    </w:p>
-    <w:p>
-      <w:pPr>
-        <w:suppressAutoHyphens w:val="0"/>
-      </w:pPr>
-    </w:p>
-    <w:p>
-      <w:pPr>
-        <w:suppressAutoHyphens w:val="0"/>
-      </w:pPr>
-      <w:r>
-        <w:tab/>
-      </w:r>
-      <w:r>
-        <w:tab/>
-      </w:r>
-      <w:r>
-        <w:tab/>
-        <w:t>Tela 5</w:t>
-      </w:r>
-      <w:r>
-        <w:tab/>
-      </w:r>
-      <w:r>
-        <w:tab/>
-      </w:r>
-      <w:r>
-        <w:tab/>
-      </w:r>
-      <w:r>
-        <w:tab/>
-      </w:r>
-      <w:r>
-        <w:tab/>
-        <w:t xml:space="preserve">        Tela 6</w:t>
-      </w:r>
-    </w:p>
-    <w:p>
-      <w:pPr>
-        <w:suppressAutoHyphens w:val="0"/>
-      </w:pPr>
-      <w:r>
-        <w:rPr>
-          <w:noProof/>
-        </w:rPr>
-        <w:drawing>
-          <wp:anchor distT="0" distB="0" distL="114300" distR="114300" simplePos="0" relativeHeight="251666432" behindDoc="0" locked="0" layoutInCell="1" allowOverlap="1" wp14:anchorId="6A788117" wp14:editId="76D1D2C5">
-            <wp:simplePos x="0" y="0"/>
-            <wp:positionH relativeFrom="column">
-              <wp:posOffset>3402330</wp:posOffset>
-            </wp:positionH>
-            <wp:positionV relativeFrom="paragraph">
-              <wp:posOffset>178435</wp:posOffset>
-            </wp:positionV>
-            <wp:extent cx="1619926" cy="3600000"/>
-            <wp:effectExtent l="19050" t="19050" r="18415" b="19685"/>
-            <wp:wrapSquare wrapText="bothSides"/>
-            <wp:docPr id="1761692088" name="Imagem 11"/>
-            <wp:cNvGraphicFramePr>
-              <a:graphicFrameLocks xmlns:a="http://schemas.openxmlformats.org/drawingml/2006/main" noChangeAspect="1"/>
-            </wp:cNvGraphicFramePr>
-            <a:graphic xmlns:a="http://schemas.openxmlformats.org/drawingml/2006/main">
-              <a:graphicData uri="http://schemas.openxmlformats.org/drawingml/2006/picture">
-                <pic:pic xmlns:pic="http://schemas.openxmlformats.org/drawingml/2006/picture">
-                  <pic:nvPicPr>
-                    <pic:cNvPr id="1761692088" name="Imagem 1761692088"/>
-                    <pic:cNvPicPr/>
-                  </pic:nvPicPr>
-                  <pic:blipFill>
-                    <a:blip r:embed="rId30">
-                      <a:extLst>
-                        <a:ext uri="{28A0092B-C50C-407E-A947-70E740481C1C}">
-                          <a14:useLocalDpi xmlns:a14="http://schemas.microsoft.com/office/drawing/2010/main" val="0"/>
-                        </a:ext>
-                      </a:extLst>
-                    </a:blip>
-                    <a:stretch>
-                      <a:fillRect/>
-                    </a:stretch>
-                  </pic:blipFill>
-                  <pic:spPr>
-                    <a:xfrm>
-                      <a:off x="0" y="0"/>
-                      <a:ext cx="1619926" cy="3600000"/>
-                    </a:xfrm>
-                    <a:prstGeom prst="rect">
-                      <a:avLst/>
-                    </a:prstGeom>
-                    <a:ln>
-                      <a:solidFill>
-                        <a:schemeClr val="tx1"/>
-                      </a:solidFill>
-                    </a:ln>
-                  </pic:spPr>
-                </pic:pic>
-              </a:graphicData>
-            </a:graphic>
-          </wp:anchor>
-        </w:drawing>
-      </w:r>
-    </w:p>
-    <w:p>
-      <w:pPr>
-        <w:suppressAutoHyphens w:val="0"/>
-      </w:pPr>
-      <w:r>
-        <w:rPr>
-          <w:noProof/>
-        </w:rPr>
-        <w:drawing>
-          <wp:anchor distT="0" distB="0" distL="114300" distR="114300" simplePos="0" relativeHeight="251665408" behindDoc="0" locked="0" layoutInCell="1" allowOverlap="1" wp14:anchorId="5A229E26" wp14:editId="0A3D44BE">
-            <wp:simplePos x="0" y="0"/>
-            <wp:positionH relativeFrom="column">
-              <wp:posOffset>944880</wp:posOffset>
-            </wp:positionH>
-            <wp:positionV relativeFrom="paragraph">
-              <wp:posOffset>20320</wp:posOffset>
-            </wp:positionV>
-            <wp:extent cx="1619926" cy="3600000"/>
-            <wp:effectExtent l="19050" t="19050" r="18415" b="19685"/>
-            <wp:wrapSquare wrapText="bothSides"/>
-            <wp:docPr id="1806803809" name="Imagem 10"/>
-            <wp:cNvGraphicFramePr>
-              <a:graphicFrameLocks xmlns:a="http://schemas.openxmlformats.org/drawingml/2006/main" noChangeAspect="1"/>
-            </wp:cNvGraphicFramePr>
-            <a:graphic xmlns:a="http://schemas.openxmlformats.org/drawingml/2006/main">
-              <a:graphicData uri="http://schemas.openxmlformats.org/drawingml/2006/picture">
-                <pic:pic xmlns:pic="http://schemas.openxmlformats.org/drawingml/2006/picture">
-                  <pic:nvPicPr>
-                    <pic:cNvPr id="1806803809" name="Imagem 1806803809"/>
                     <pic:cNvPicPr/>
                   </pic:nvPicPr>
                   <pic:blipFill>
@@ -11496,7 +11545,7 @@
       </w:r>
       <w:r>
         <w:tab/>
-        <w:t>Tela 7</w:t>
+        <w:t>Tela 5</w:t>
       </w:r>
       <w:r>
         <w:tab/>
@@ -11512,10 +11561,7 @@
       </w:r>
       <w:r>
         <w:tab/>
-      </w:r>
-      <w:r>
-        <w:tab/>
-        <w:t>Tela 8</w:t>
+        <w:t xml:space="preserve">        Tela 6</w:t>
       </w:r>
     </w:p>
     <w:p>
@@ -11523,46 +11569,22 @@
         <w:suppressAutoHyphens w:val="0"/>
       </w:pPr>
       <w:r>
-        <w:tab/>
-      </w:r>
-    </w:p>
-    <w:p>
-      <w:pPr>
-        <w:suppressAutoHyphens w:val="0"/>
-      </w:pPr>
-    </w:p>
-    <w:p>
-      <w:pPr>
-        <w:suppressAutoHyphens w:val="0"/>
-      </w:pPr>
-    </w:p>
-    <w:p>
-      <w:pPr>
-        <w:suppressAutoHyphens w:val="0"/>
-      </w:pPr>
-    </w:p>
-    <w:p>
-      <w:pPr>
-        <w:suppressAutoHyphens w:val="0"/>
-      </w:pPr>
-      <w:r>
         <w:rPr>
           <w:noProof/>
         </w:rPr>
-        <w:lastRenderedPageBreak/>
         <w:drawing>
-          <wp:anchor distT="0" distB="0" distL="114300" distR="114300" simplePos="0" relativeHeight="251668480" behindDoc="0" locked="0" layoutInCell="1" allowOverlap="1" wp14:anchorId="7DE130B5" wp14:editId="3CE418B0">
+          <wp:anchor distT="0" distB="0" distL="114300" distR="114300" simplePos="0" relativeHeight="251666432" behindDoc="0" locked="0" layoutInCell="1" allowOverlap="1" wp14:anchorId="6A788117" wp14:editId="76D1D2C5">
             <wp:simplePos x="0" y="0"/>
             <wp:positionH relativeFrom="column">
-              <wp:posOffset>2987040</wp:posOffset>
+              <wp:posOffset>3402330</wp:posOffset>
             </wp:positionH>
             <wp:positionV relativeFrom="paragraph">
-              <wp:posOffset>0</wp:posOffset>
+              <wp:posOffset>178435</wp:posOffset>
             </wp:positionV>
             <wp:extent cx="1619926" cy="3600000"/>
             <wp:effectExtent l="19050" t="19050" r="18415" b="19685"/>
             <wp:wrapSquare wrapText="bothSides"/>
-            <wp:docPr id="1701448220" name="Imagem 14"/>
+            <wp:docPr id="1761692088" name="Imagem 11"/>
             <wp:cNvGraphicFramePr>
               <a:graphicFrameLocks xmlns:a="http://schemas.openxmlformats.org/drawingml/2006/main" noChangeAspect="1"/>
             </wp:cNvGraphicFramePr>
@@ -11570,7 +11592,7 @@
               <a:graphicData uri="http://schemas.openxmlformats.org/drawingml/2006/picture">
                 <pic:pic xmlns:pic="http://schemas.openxmlformats.org/drawingml/2006/picture">
                   <pic:nvPicPr>
-                    <pic:cNvPr id="1701448220" name="Imagem 1701448220"/>
+                    <pic:cNvPr id="1761692088" name="Imagem 1761692088"/>
                     <pic:cNvPicPr/>
                   </pic:nvPicPr>
                   <pic:blipFill>
@@ -11605,23 +11627,28 @@
           </wp:anchor>
         </w:drawing>
       </w:r>
+    </w:p>
+    <w:p>
+      <w:pPr>
+        <w:suppressAutoHyphens w:val="0"/>
+      </w:pPr>
       <w:r>
         <w:rPr>
           <w:noProof/>
         </w:rPr>
         <w:drawing>
-          <wp:anchor distT="0" distB="0" distL="114300" distR="114300" simplePos="0" relativeHeight="251667456" behindDoc="0" locked="0" layoutInCell="1" allowOverlap="1" wp14:anchorId="12D92D5F" wp14:editId="37FAD97F">
+          <wp:anchor distT="0" distB="0" distL="114300" distR="114300" simplePos="0" relativeHeight="251665408" behindDoc="0" locked="0" layoutInCell="1" allowOverlap="1" wp14:anchorId="5A229E26" wp14:editId="0A3D44BE">
             <wp:simplePos x="0" y="0"/>
             <wp:positionH relativeFrom="column">
-              <wp:posOffset>567690</wp:posOffset>
+              <wp:posOffset>944880</wp:posOffset>
             </wp:positionH>
             <wp:positionV relativeFrom="paragraph">
-              <wp:posOffset>26670</wp:posOffset>
+              <wp:posOffset>20320</wp:posOffset>
             </wp:positionV>
             <wp:extent cx="1619926" cy="3600000"/>
             <wp:effectExtent l="19050" t="19050" r="18415" b="19685"/>
             <wp:wrapSquare wrapText="bothSides"/>
-            <wp:docPr id="433037307" name="Imagem 12"/>
+            <wp:docPr id="1806803809" name="Imagem 10"/>
             <wp:cNvGraphicFramePr>
               <a:graphicFrameLocks xmlns:a="http://schemas.openxmlformats.org/drawingml/2006/main" noChangeAspect="1"/>
             </wp:cNvGraphicFramePr>
@@ -11629,7 +11656,7 @@
               <a:graphicData uri="http://schemas.openxmlformats.org/drawingml/2006/picture">
                 <pic:pic xmlns:pic="http://schemas.openxmlformats.org/drawingml/2006/picture">
                   <pic:nvPicPr>
-                    <pic:cNvPr id="433037307" name="Imagem 433037307"/>
+                    <pic:cNvPr id="1806803809" name="Imagem 1806803809"/>
                     <pic:cNvPicPr/>
                   </pic:nvPicPr>
                   <pic:blipFill>
@@ -11769,6 +11796,282 @@
       </w:r>
       <w:r>
         <w:tab/>
+      </w:r>
+      <w:r>
+        <w:tab/>
+        <w:t>Tela 7</w:t>
+      </w:r>
+      <w:r>
+        <w:tab/>
+      </w:r>
+      <w:r>
+        <w:tab/>
+      </w:r>
+      <w:r>
+        <w:tab/>
+      </w:r>
+      <w:r>
+        <w:tab/>
+      </w:r>
+      <w:r>
+        <w:tab/>
+      </w:r>
+      <w:r>
+        <w:tab/>
+        <w:t>Tela 8</w:t>
+      </w:r>
+    </w:p>
+    <w:p>
+      <w:pPr>
+        <w:suppressAutoHyphens w:val="0"/>
+      </w:pPr>
+      <w:r>
+        <w:tab/>
+      </w:r>
+    </w:p>
+    <w:p>
+      <w:pPr>
+        <w:suppressAutoHyphens w:val="0"/>
+      </w:pPr>
+    </w:p>
+    <w:p>
+      <w:pPr>
+        <w:suppressAutoHyphens w:val="0"/>
+      </w:pPr>
+    </w:p>
+    <w:p>
+      <w:pPr>
+        <w:suppressAutoHyphens w:val="0"/>
+      </w:pPr>
+    </w:p>
+    <w:p>
+      <w:pPr>
+        <w:suppressAutoHyphens w:val="0"/>
+      </w:pPr>
+      <w:r>
+        <w:rPr>
+          <w:noProof/>
+        </w:rPr>
+        <w:lastRenderedPageBreak/>
+        <w:drawing>
+          <wp:anchor distT="0" distB="0" distL="114300" distR="114300" simplePos="0" relativeHeight="251668480" behindDoc="0" locked="0" layoutInCell="1" allowOverlap="1" wp14:anchorId="7DE130B5" wp14:editId="3CE418B0">
+            <wp:simplePos x="0" y="0"/>
+            <wp:positionH relativeFrom="column">
+              <wp:posOffset>2987040</wp:posOffset>
+            </wp:positionH>
+            <wp:positionV relativeFrom="paragraph">
+              <wp:posOffset>0</wp:posOffset>
+            </wp:positionV>
+            <wp:extent cx="1619926" cy="3600000"/>
+            <wp:effectExtent l="19050" t="19050" r="18415" b="19685"/>
+            <wp:wrapSquare wrapText="bothSides"/>
+            <wp:docPr id="1701448220" name="Imagem 14"/>
+            <wp:cNvGraphicFramePr>
+              <a:graphicFrameLocks xmlns:a="http://schemas.openxmlformats.org/drawingml/2006/main" noChangeAspect="1"/>
+            </wp:cNvGraphicFramePr>
+            <a:graphic xmlns:a="http://schemas.openxmlformats.org/drawingml/2006/main">
+              <a:graphicData uri="http://schemas.openxmlformats.org/drawingml/2006/picture">
+                <pic:pic xmlns:pic="http://schemas.openxmlformats.org/drawingml/2006/picture">
+                  <pic:nvPicPr>
+                    <pic:cNvPr id="1701448220" name="Imagem 1701448220"/>
+                    <pic:cNvPicPr/>
+                  </pic:nvPicPr>
+                  <pic:blipFill>
+                    <a:blip r:embed="rId34">
+                      <a:extLst>
+                        <a:ext uri="{28A0092B-C50C-407E-A947-70E740481C1C}">
+                          <a14:useLocalDpi xmlns:a14="http://schemas.microsoft.com/office/drawing/2010/main" val="0"/>
+                        </a:ext>
+                      </a:extLst>
+                    </a:blip>
+                    <a:stretch>
+                      <a:fillRect/>
+                    </a:stretch>
+                  </pic:blipFill>
+                  <pic:spPr>
+                    <a:xfrm>
+                      <a:off x="0" y="0"/>
+                      <a:ext cx="1619926" cy="3600000"/>
+                    </a:xfrm>
+                    <a:prstGeom prst="rect">
+                      <a:avLst/>
+                    </a:prstGeom>
+                    <a:ln>
+                      <a:solidFill>
+                        <a:schemeClr val="tx1"/>
+                      </a:solidFill>
+                    </a:ln>
+                  </pic:spPr>
+                </pic:pic>
+              </a:graphicData>
+            </a:graphic>
+          </wp:anchor>
+        </w:drawing>
+      </w:r>
+      <w:r>
+        <w:rPr>
+          <w:noProof/>
+        </w:rPr>
+        <w:drawing>
+          <wp:anchor distT="0" distB="0" distL="114300" distR="114300" simplePos="0" relativeHeight="251667456" behindDoc="0" locked="0" layoutInCell="1" allowOverlap="1" wp14:anchorId="12D92D5F" wp14:editId="37FAD97F">
+            <wp:simplePos x="0" y="0"/>
+            <wp:positionH relativeFrom="column">
+              <wp:posOffset>567690</wp:posOffset>
+            </wp:positionH>
+            <wp:positionV relativeFrom="paragraph">
+              <wp:posOffset>26670</wp:posOffset>
+            </wp:positionV>
+            <wp:extent cx="1619926" cy="3600000"/>
+            <wp:effectExtent l="19050" t="19050" r="18415" b="19685"/>
+            <wp:wrapSquare wrapText="bothSides"/>
+            <wp:docPr id="433037307" name="Imagem 12"/>
+            <wp:cNvGraphicFramePr>
+              <a:graphicFrameLocks xmlns:a="http://schemas.openxmlformats.org/drawingml/2006/main" noChangeAspect="1"/>
+            </wp:cNvGraphicFramePr>
+            <a:graphic xmlns:a="http://schemas.openxmlformats.org/drawingml/2006/main">
+              <a:graphicData uri="http://schemas.openxmlformats.org/drawingml/2006/picture">
+                <pic:pic xmlns:pic="http://schemas.openxmlformats.org/drawingml/2006/picture">
+                  <pic:nvPicPr>
+                    <pic:cNvPr id="433037307" name="Imagem 433037307"/>
+                    <pic:cNvPicPr/>
+                  </pic:nvPicPr>
+                  <pic:blipFill>
+                    <a:blip r:embed="rId35">
+                      <a:extLst>
+                        <a:ext uri="{28A0092B-C50C-407E-A947-70E740481C1C}">
+                          <a14:useLocalDpi xmlns:a14="http://schemas.microsoft.com/office/drawing/2010/main" val="0"/>
+                        </a:ext>
+                      </a:extLst>
+                    </a:blip>
+                    <a:stretch>
+                      <a:fillRect/>
+                    </a:stretch>
+                  </pic:blipFill>
+                  <pic:spPr>
+                    <a:xfrm>
+                      <a:off x="0" y="0"/>
+                      <a:ext cx="1619926" cy="3600000"/>
+                    </a:xfrm>
+                    <a:prstGeom prst="rect">
+                      <a:avLst/>
+                    </a:prstGeom>
+                    <a:ln>
+                      <a:solidFill>
+                        <a:schemeClr val="tx1"/>
+                      </a:solidFill>
+                    </a:ln>
+                  </pic:spPr>
+                </pic:pic>
+              </a:graphicData>
+            </a:graphic>
+          </wp:anchor>
+        </w:drawing>
+      </w:r>
+    </w:p>
+    <w:p>
+      <w:pPr>
+        <w:suppressAutoHyphens w:val="0"/>
+      </w:pPr>
+    </w:p>
+    <w:p>
+      <w:pPr>
+        <w:suppressAutoHyphens w:val="0"/>
+      </w:pPr>
+    </w:p>
+    <w:p>
+      <w:pPr>
+        <w:suppressAutoHyphens w:val="0"/>
+      </w:pPr>
+    </w:p>
+    <w:p>
+      <w:pPr>
+        <w:suppressAutoHyphens w:val="0"/>
+      </w:pPr>
+    </w:p>
+    <w:p>
+      <w:pPr>
+        <w:suppressAutoHyphens w:val="0"/>
+      </w:pPr>
+    </w:p>
+    <w:p>
+      <w:pPr>
+        <w:suppressAutoHyphens w:val="0"/>
+      </w:pPr>
+    </w:p>
+    <w:p>
+      <w:pPr>
+        <w:suppressAutoHyphens w:val="0"/>
+      </w:pPr>
+    </w:p>
+    <w:p>
+      <w:pPr>
+        <w:suppressAutoHyphens w:val="0"/>
+      </w:pPr>
+    </w:p>
+    <w:p>
+      <w:pPr>
+        <w:suppressAutoHyphens w:val="0"/>
+      </w:pPr>
+    </w:p>
+    <w:p>
+      <w:pPr>
+        <w:suppressAutoHyphens w:val="0"/>
+      </w:pPr>
+    </w:p>
+    <w:p>
+      <w:pPr>
+        <w:suppressAutoHyphens w:val="0"/>
+      </w:pPr>
+    </w:p>
+    <w:p>
+      <w:pPr>
+        <w:suppressAutoHyphens w:val="0"/>
+      </w:pPr>
+    </w:p>
+    <w:p>
+      <w:pPr>
+        <w:suppressAutoHyphens w:val="0"/>
+      </w:pPr>
+    </w:p>
+    <w:p>
+      <w:pPr>
+        <w:suppressAutoHyphens w:val="0"/>
+      </w:pPr>
+    </w:p>
+    <w:p>
+      <w:pPr>
+        <w:suppressAutoHyphens w:val="0"/>
+      </w:pPr>
+    </w:p>
+    <w:p>
+      <w:pPr>
+        <w:suppressAutoHyphens w:val="0"/>
+      </w:pPr>
+    </w:p>
+    <w:p>
+      <w:pPr>
+        <w:suppressAutoHyphens w:val="0"/>
+      </w:pPr>
+    </w:p>
+    <w:p>
+      <w:pPr>
+        <w:suppressAutoHyphens w:val="0"/>
+      </w:pPr>
+    </w:p>
+    <w:p>
+      <w:pPr>
+        <w:suppressAutoHyphens w:val="0"/>
+      </w:pPr>
+    </w:p>
+    <w:p>
+      <w:pPr>
+        <w:suppressAutoHyphens w:val="0"/>
+      </w:pPr>
+      <w:r>
+        <w:tab/>
+      </w:r>
+      <w:r>
+        <w:tab/>
         <w:t>Tela 9</w:t>
       </w:r>
       <w:r>
@@ -11828,13 +12131,13 @@
       <w:pPr>
         <w:pStyle w:val="Ttulo1"/>
       </w:pPr>
-      <w:bookmarkStart w:id="32" w:name="_Toc161762669"/>
-      <w:bookmarkStart w:id="33" w:name="_Toc169535819"/>
+      <w:bookmarkStart w:id="34" w:name="_Toc161762669"/>
+      <w:bookmarkStart w:id="35" w:name="_Toc169707486"/>
       <w:r>
         <w:t>Considerações Finais</w:t>
       </w:r>
-      <w:bookmarkEnd w:id="32"/>
-      <w:bookmarkEnd w:id="33"/>
+      <w:bookmarkEnd w:id="34"/>
+      <w:bookmarkEnd w:id="35"/>
     </w:p>
     <w:p>
       <w:pPr>
@@ -12121,7 +12424,7 @@
         <w:br w:type="page"/>
       </w:r>
     </w:p>
-    <w:bookmarkStart w:id="34" w:name="_Toc169535820" w:displacedByCustomXml="next"/>
+    <w:bookmarkStart w:id="36" w:name="_Toc169707487" w:displacedByCustomXml="next"/>
     <w:sdt>
       <w:sdtPr>
         <w:rPr>
@@ -12143,7 +12446,7 @@
           <w:r>
             <w:t>Referências</w:t>
           </w:r>
-          <w:bookmarkEnd w:id="34"/>
+          <w:bookmarkEnd w:id="36"/>
         </w:p>
         <w:sdt>
           <w:sdtPr>
@@ -12289,7 +12592,7 @@
     </w:sdt>
     <w:p/>
     <w:sectPr>
-      <w:headerReference w:type="default" r:id="rId34"/>
+      <w:headerReference w:type="default" r:id="rId36"/>
       <w:pgSz w:w="11909" w:h="16834"/>
       <w:pgMar w:top="1440" w:right="1440" w:bottom="720" w:left="1440" w:header="720" w:footer="720" w:gutter="0"/>
       <w:pgNumType w:start="1"/>

</xml_diff>